<commit_message>
Rewrite definition of HOI section modify fig 1
</commit_message>
<xml_diff>
--- a/manuscript/higher_order_interactions.docx
+++ b/manuscript/higher_order_interactions.docx
@@ -234,7 +234,6 @@
     <w:p>
       <w:pPr>
         <w:spacing w:after="202" w:line="480" w:lineRule="auto"/>
-        <w:ind w:firstLine="0"/>
         <w:contextualSpacing/>
         <w:rPr>
           <w:i/>
@@ -251,19 +250,22 @@
     </w:p>
     <w:p>
       <w:pPr>
-        <w:spacing w:after="202" w:line="480" w:lineRule="auto"/>
-        <w:contextualSpacing/>
-      </w:pPr>
-      <w:r>
-        <w:br w:type="page"/>
-      </w:r>
-    </w:p>
-    <w:p>
-      <w:pPr>
-        <w:pStyle w:val="Heading"/>
+        <w:rPr>
+          <w:rFonts w:eastAsia="Noto Sans CJK SC Regular" w:cs="FreeSans"/>
+          <w:b/>
+          <w:szCs w:val="28"/>
+        </w:rPr>
       </w:pPr>
       <w:bookmarkStart w:id="1" w:name="introduction"/>
       <w:bookmarkEnd w:id="1"/>
+      <w:r>
+        <w:br w:type="page"/>
+      </w:r>
+    </w:p>
+    <w:p>
+      <w:pPr>
+        <w:pStyle w:val="Heading"/>
+      </w:pPr>
       <w:r>
         <w:lastRenderedPageBreak/>
         <w:t>Introduction</w:t>
@@ -458,11 +460,7 @@
         <w:fldChar w:fldCharType="end"/>
       </w:r>
       <w:r>
-        <w:t xml:space="preserve">. If HOIs are common, then predicting community assembly in natural multi-species communities might not be achieved by measuring all possible pairwise </w:t>
-      </w:r>
-      <w:r>
-        <w:lastRenderedPageBreak/>
-        <w:t>competitive interactions</w:t>
+        <w:t>. If HOIs are common, then predicting community assembly in natural multi-species communities might not be achieved by measuring all possible pairwise competitive interactions</w:t>
       </w:r>
       <w:r>
         <w:t xml:space="preserve"> </w:t>
@@ -529,6 +527,7 @@
         <w:contextualSpacing/>
       </w:pPr>
       <w:r>
+        <w:lastRenderedPageBreak/>
         <w:t>Despite the potential importance of HOIs in a multi-species world, competitive HOIs have received relatively little theoretical or empirical attention. This extends even to the matter of defining what they are. To even begin discussing HOIs, we need to first define competition. We approach the definition from a mechanistic perspective first and then a phenomenological perspective. From a mechanistic perspective, competition occurs when individuals consu</w:t>
       </w:r>
       <w:r>
@@ -618,11 +617,7 @@
         <w:t>s perspective on competition is</w:t>
       </w:r>
       <w:r>
-        <w:t xml:space="preserve"> powerful because it </w:t>
-      </w:r>
-      <w:r>
-        <w:lastRenderedPageBreak/>
-        <w:t xml:space="preserve">includes all shared resources and other environmental feedbacks into one effect that can be measured empirically. A phenomenological definition of competition also encompasses direct interactions between individuals of the same trophic level, such as </w:t>
+        <w:t xml:space="preserve"> powerful because it includes all shared resources and other environmental feedbacks into one effect that can be measured empirically. A phenomenological definition of competition also encompasses direct interactions between individuals of the same trophic level, such as </w:t>
       </w:r>
       <w:proofErr w:type="spellStart"/>
       <w:r>
@@ -672,22 +667,79 @@
         <w:contextualSpacing/>
       </w:pPr>
       <w:r>
-        <w:t xml:space="preserve">In contrast, </w:t>
-      </w:r>
-      <w:r>
-        <w:t>HOIs have a clear definition</w:t>
-      </w:r>
-      <w:r>
-        <w:t xml:space="preserve"> in phenomenological models</w:t>
-      </w:r>
-      <w:r>
-        <w:t xml:space="preserve">. In figure 1, competitive effects are depicted as arrows showing that density of species two reduces the vital rate of species one by some </w:t>
-      </w:r>
-      <w:r>
-        <w:t>per capita amount,</w:t>
-      </w:r>
-      <w:r>
-        <w:t xml:space="preserve"> </w:t>
+        <w:lastRenderedPageBreak/>
+        <w:t xml:space="preserve">In </w:t>
+      </w:r>
+      <w:r>
+        <w:t>phenomenological models, by contrast</w:t>
+      </w:r>
+      <w:r>
+        <w:t xml:space="preserve">, </w:t>
+      </w:r>
+      <w:r>
+        <w:t>HOIs have a definition</w:t>
+      </w:r>
+      <w:r>
+        <w:t>, unfortunately sometimes more than one</w:t>
+      </w:r>
+      <w:r>
+        <w:t xml:space="preserve">. </w:t>
+      </w:r>
+      <w:r>
+        <w:t xml:space="preserve">Billick and Case </w:t>
+      </w:r>
+      <w:r>
+        <w:fldChar w:fldCharType="begin"/>
+      </w:r>
+      <w:r>
+        <w:instrText xml:space="preserve"> ADDIN ZOTERO_ITEM CSL_CITATION {"citationID":"ls9CzFQl","properties":{"formattedCitation":"(1994)","plainCitation":"(1994)","noteIndex":0},"citationItems":[{"id":2192,"uris":["http://zotero.org/users/688880/items/MGR8XNWN"],"uri":["http://zotero.org/users/688880/items/MGR8XNWN"],"itemData":{"id":2192,"type":"article-journal","title":"Higher Order Interactions in Ecological Communities: What Are They and How Can They be Detected?","container-title":"Ecology","page":"1530-1543","volume":"75","issue":"6","source":"JSTOR","abstract":"The detection and significance of higher order interactions (HOIs) between species has been a matter of debate and experimentation in community ecology for several decades. HOIs are considered potentially significant because their presence is assumed to mean that the dynamic behavior of a full community of species is unpredictable based on observations of interactions between subsets of the species within the community. Despite such attention, the causal mechanisms that produce HOIs have been inadequately discussed. We discuss three different usages of the term HOIs and provide insight as to why HOIs might be found within a given community. HOIs may be detected for three reasons: inappropriate assumptions made concerning species interactions that influence statistical tests, unmeasured parameters and variables, and interaction modifications (i.e., a functional change in the interaction of two species caused by a third species. This confusion concerning the defining attributes of HOIs has made their detection problematic. While the statistical tests being used in the ecological experiments to detect HOIs are described in detail in most papers, the dynamic models underlying these tests are often not made explicit. Additionally, we demonstrate the equivalency of three different statistical tests: the Case and Bender (1981) test, analysis of variance, and a multiplicative test (Wootton 1994). However, the choice of a response variable (i.e., population densities, population growth rates, per-capita growth rates, etc.) and different data transformations applied to these response variables alter the underlying dynamics model that is being tested. The result is that the statistical test applied does not always perform the intended comparison but instead tests a different and sometimes unjustified or even inappropriate dynamic model. Finally, we review the relationship between indirect effects and HOIs. Whereas some researchers have lumped HOIs and indirect effects, we argue that the two represent completely unique and separate phenomena. Additionally, indirect effects can complicate detection of HOIs, and we review several methods by which to separate the two processes.","DOI":"10.2307/1939614","ISSN":"0012-9658","shortTitle":"Higher Order Interactions in Ecological Communities","journalAbbreviation":"Ecology","author":[{"family":"Billick","given":"Ian"},{"family":"Case","given":"Ted J."}],"issued":{"date-parts":[["1994"]]}},"suppress-author":true}],"schema":"https://github.com/citation-style-language/schema/raw/master/csl-citation.json"} </w:instrText>
+      </w:r>
+      <w:r>
+        <w:fldChar w:fldCharType="separate"/>
+      </w:r>
+      <w:r>
+        <w:rPr>
+          <w:noProof/>
+        </w:rPr>
+        <w:t>(1994)</w:t>
+      </w:r>
+      <w:r>
+        <w:fldChar w:fldCharType="end"/>
+      </w:r>
+      <w:r>
+        <w:t xml:space="preserve"> laid out three definitions of HOI</w:t>
+      </w:r>
+      <w:r>
+        <w:t xml:space="preserve"> used in the literature: 1) interaction modifications, 2) non-additive interactions between species, and 3) statistical HOIs.  These three types of HOI </w:t>
+      </w:r>
+      <w:r>
+        <w:t>are distinct conceptually but could yield similar dynamics for the community.  In this paper we</w:t>
+      </w:r>
+      <w:r>
+        <w:t xml:space="preserve"> take as the primary definition of HOIs non-additive effects of species densities on the per capita growth rate of a focal species.  Additive per capita competition can be visualized as the solid arrows </w:t>
+      </w:r>
+      <w:r>
+        <w:t xml:space="preserve">pointing between species, and back to themselves, </w:t>
+      </w:r>
+      <w:r>
+        <w:t xml:space="preserve">in figure 1.  </w:t>
+      </w:r>
+      <w:proofErr w:type="spellStart"/>
+      <w:r>
+        <w:t>The</w:t>
+      </w:r>
+      <w:r>
+        <w:t xml:space="preserve"> per capita</w:t>
+      </w:r>
+      <w:proofErr w:type="spellEnd"/>
+      <w:r>
+        <w:t xml:space="preserve"> effect of species two on the population gro</w:t>
+      </w:r>
+      <w:r>
+        <w:t xml:space="preserve">wth rate of species one </w:t>
+      </w:r>
+      <w:r>
+        <w:t xml:space="preserve">is given by </w:t>
       </w:r>
       <m:oMath>
         <m:sSub>
@@ -717,30 +769,76 @@
         </m:sSub>
       </m:oMath>
       <w:r>
-        <w:t xml:space="preserve">. The dashed arrow shows that species three modifies </w:t>
-      </w:r>
-      <w:r>
-        <w:t>the</w:t>
-      </w:r>
-      <w:r>
-        <w:t xml:space="preserve"> competitive effect of species two on one. We take this kind of interaction modification to be </w:t>
-      </w:r>
-      <w:proofErr w:type="gramStart"/>
-      <w:r>
-        <w:t>an</w:t>
-      </w:r>
-      <w:proofErr w:type="gramEnd"/>
-      <w:r>
-        <w:t xml:space="preserve"> HOI, specifically a second order competitive interaction. More generally, pairwise interactions </w:t>
-      </w:r>
-      <w:r>
-        <w:t xml:space="preserve">occur when competitive effects are additive and HOIs occur whenever competitive effects are non-additive </w:t>
+        <w:t xml:space="preserve">, and the per capita effect of species three is </w:t>
+      </w:r>
+      <m:oMath>
+        <m:sSub>
+          <m:sSubPr>
+            <m:ctrlPr>
+              <w:rPr>
+                <w:rFonts w:ascii="Cambria Math" w:hAnsi="Cambria Math"/>
+              </w:rPr>
+            </m:ctrlPr>
+          </m:sSubPr>
+          <m:e>
+            <m:r>
+              <w:rPr>
+                <w:rFonts w:ascii="Cambria Math" w:hAnsi="Cambria Math"/>
+              </w:rPr>
+              <m:t>α</m:t>
+            </m:r>
+          </m:e>
+          <m:sub>
+            <m:r>
+              <w:rPr>
+                <w:rFonts w:ascii="Cambria Math" w:hAnsi="Cambria Math"/>
+              </w:rPr>
+              <m:t>1</m:t>
+            </m:r>
+            <m:r>
+              <w:rPr>
+                <w:rFonts w:ascii="Cambria Math" w:hAnsi="Cambria Math"/>
+              </w:rPr>
+              <m:t>3</m:t>
+            </m:r>
+          </m:sub>
+        </m:sSub>
+        <m:r>
+          <w:rPr>
+            <w:rFonts w:ascii="Cambria Math" w:hAnsi="Cambria Math"/>
+          </w:rPr>
+          <m:t>.</m:t>
+        </m:r>
+      </m:oMath>
+      <w:r>
+        <w:t xml:space="preserve"> </w:t>
+      </w:r>
+      <w:r>
+        <w:t xml:space="preserve">The </w:t>
+      </w:r>
+      <w:r>
+        <w:t>converging arrows from two and three to one show a that the effects of species two and three together are non-additive. Such a non-additivity can also be explained as an interaction modification where species two modifies the effect of species three on species one, or vice versa. By our definition HOIs</w:t>
+      </w:r>
+      <w:r>
+        <w:t xml:space="preserve"> </w:t>
+      </w:r>
+      <w:r>
+        <w:t xml:space="preserve">can occur between only two species, when the effect of </w:t>
+      </w:r>
+      <w:r>
+        <w:t xml:space="preserve">interspecific </w:t>
+      </w:r>
+      <w:r>
+        <w:t>and intraspecific competition are non-additive</w:t>
+      </w:r>
+      <w:r>
+        <w:t xml:space="preserve"> </w:t>
       </w:r>
       <w:r>
         <w:fldChar w:fldCharType="begin"/>
       </w:r>
       <w:r>
-        <w:instrText xml:space="preserve"> ADDIN ZOTERO_ITEM CSL_CITATION {"citationID":"JjV95zHD","properties":{"formattedCitation":"(Billick and Case 1994)","plainCitation":"(Billick and Case 1994)","noteIndex":0},"citationItems":[{"id":2192,"uris":["http://zotero.org/users/688880/items/MGR8XNWN"],"uri":["http://zotero.org/users/688880/items/MGR8XNWN"],"itemData":{"id":2192,"type":"article-journal","title":"Higher Order Interactions in Ecological Communities: What Are They and How Can They be Detected?","container-title":"Ecology","page":"1530-1543","volume":"75","issue":"6","source":"JSTOR","abstract":"The detection and significance of higher order interactions (HOIs) between species has been a matter of debate and experimentation in community ecology for several decades. HOIs are considered potentially significant because their presence is assumed to mean that the dynamic behavior of a full community of species is unpredictable based on observations of interactions between subsets of the species within the community. Despite such attention, the causal mechanisms that produce HOIs have been inadequately discussed. We discuss three different usages of the term HOIs and provide insight as to why HOIs might be found within a given community. HOIs may be detected for three reasons: inappropriate assumptions made concerning species interactions that influence statistical tests, unmeasured parameters and variables, and interaction modifications (i.e., a functional change in the interaction of two species caused by a third species. This confusion concerning the defining attributes of HOIs has made their detection problematic. While the statistical tests being used in the ecological experiments to detect HOIs are described in detail in most papers, the dynamic models underlying these tests are often not made explicit. Additionally, we demonstrate the equivalency of three different statistical tests: the Case and Bender (1981) test, analysis of variance, and a multiplicative test (Wootton 1994). However, the choice of a response variable (i.e., population densities, population growth rates, per-capita growth rates, etc.) and different data transformations applied to these response variables alter the underlying dynamics model that is being tested. The result is that the statistical test applied does not always perform the intended comparison but instead tests a different and sometimes unjustified or even inappropriate dynamic model. Finally, we review the relationship between indirect effects and HOIs. Whereas some researchers have lumped HOIs and indirect effects, we argue that the two represent completely unique and separate phenomena. Additionally, indirect effects can complicate detection of HOIs, and we review several methods by which to separate the two processes.","DOI":"10.2307/1939614","ISSN":"0012-9658","shortTitle":"Higher Order Interactions in Ecological Communities","journalAbbreviation":"Ecology","author":[{"family":"Billick","given":"Ian"},{"family":"Case","given":"Ted J."}],"issued":{"date-parts":[["1994"]]}}}],"schema":"https://github.com/citation-style-language/schema/raw/master/csl-citation.json"} </w:instrText>
+        <w:instrText xml:space="preserve"> ADDIN ZOTERO_ITEM CSL_CITATION {"citationID":"f38BxA02","properties":{"formattedCitation":"(Billick and Case 1994)","plainCitation":"(Billick and Case 1994)","noteIndex":0},"citationItems":[{"id":2192,"uris":["http://zotero.org/users/688880/items/MGR8XNWN"],"uri":["http://zotero.org/users/688880/items/MGR8XNWN"],"itemData":{"id":2192,"type":"article-journal","title":"Higher Order Interactions in Ecological Communities: What Are They and How Can They be Detected?","container-title":"Ecology","page":"1530-1543","volume":"75","issue":"6","source":"JSTOR","abstract":"The detection and significance of higher order interactions (HOIs) between species has been a matter of debate and experimentation in community ecology for several decades. HOIs are considered potentially significant because their presence is assumed to mean that the dynamic behavior of a full community of species is unpredictable based on observations of interactions between subsets of the species within the community. Despite such attention, the causal mechanisms that produce HOIs have been inadequately discussed. We discuss three different usages of the term HOIs and provide insight as to why HOIs might be found within a given community. HOIs may be detected for three reasons: inappropriate assumptions made concerning species interactions that influence statistical tests, unmeasured parameters and variables, and interaction modifications (i.e., a functional change in the interaction of two species caused by a third species. This confusion concerning the defining attributes of HOIs has made their detection problematic. While the statistical tests being used in the ecological experiments to detect HOIs are described in detail in most papers, the dynamic models underlying these tests are often not made explicit. Additionally, we demonstrate the equivalency of three different statistical tests: the Case and Bender (1981) test, analysis of variance, and a multiplicative test (Wootton 1994). However, the choice of a response variable (i.e., population densities, population growth rates, per-capita growth rates, etc.) and different data transformations applied to these response variables alter the underlying dynamics model that is being tested. The result is that the statistical test applied does not always perform the intended comparison but instead tests a different and sometimes unjustified or even inappropriate dynamic model. Finally, we review the relationship between indirect effects and HOIs. Whereas some researchers have lumped HOIs and indirect effects, we argue that the two represent completely unique and separate phenomena. Additionally, indirect effects can complicate detection of HOIs, and we review several methods by which to separate the two processes.","DOI":"10.2307/1939614","ISSN":"0012-9658","shortTitle":"Higher Order Interactions in Ecological Communities","journalAbbreviation":"Ecology","author":[{"family":"Billick","given":"Ian"},{"family":"Case","given":"Ted J."}],"issued":{"date-parts":[["1994"]]}}}],"schema":"https://github.com/citation-style-language/schema/raw/master/csl-citation.json"} </w:instrText>
       </w:r>
       <w:r>
         <w:fldChar w:fldCharType="separate"/>
@@ -755,137 +853,10 @@
         <w:fldChar w:fldCharType="end"/>
       </w:r>
       <w:r>
-        <w:t>.</w:t>
-      </w:r>
-      <w:r>
-        <w:t xml:space="preserve"> HOIs should not be confused with indirect effects and interaction chains which may be fundamentally predicted from pairwise interactions. </w:t>
-      </w:r>
-    </w:p>
-    <w:p>
-      <w:pPr>
-        <w:spacing w:after="202" w:line="480" w:lineRule="auto"/>
-        <w:contextualSpacing/>
-      </w:pPr>
+        <w:t xml:space="preserve">. </w:t>
+      </w:r>
       <w:bookmarkStart w:id="3" w:name="_GoBack"/>
-      <w:r>
-        <w:rPr>
-          <w:noProof/>
-        </w:rPr>
-        <w:lastRenderedPageBreak/>
-        <w:drawing>
-          <wp:inline distT="0" distB="0" distL="0" distR="0">
-            <wp:extent cx="2743200" cy="2743200"/>
-            <wp:effectExtent l="0" t="0" r="0" b="0"/>
-            <wp:docPr id="1" name="Picture" descr="Three species competitive network. Competitive interactions between species are depicted with the blue arrows. The effect of species two on one can be described by some function \alpha_{12}. Higher order interactions occur when the function alpha_{12} is modified by the density of another species not involved in the interaction. In this case, we show a HOI as a dashed line from species three modifying the effect of two on one."/>
-            <wp:cNvGraphicFramePr>
-              <a:graphicFrameLocks xmlns:a="http://schemas.openxmlformats.org/drawingml/2006/main" noChangeAspect="1"/>
-            </wp:cNvGraphicFramePr>
-            <a:graphic xmlns:a="http://schemas.openxmlformats.org/drawingml/2006/main">
-              <a:graphicData uri="http://schemas.openxmlformats.org/drawingml/2006/picture">
-                <pic:pic xmlns:pic="http://schemas.openxmlformats.org/drawingml/2006/picture">
-                  <pic:nvPicPr>
-                    <pic:cNvPr id="1" name="Picture" descr="Three species competitive network. Competitive interactions between species are depicted with the blue arrows. The effect of species two on one can be described by some function \alpha_{12}. Higher order interactions occur when the function alpha_{12} is modified by the density of another species not involved in the interaction. In this case, we show a HOI as a dashed line from species three modifying the effect of two on one."/>
-                    <pic:cNvPicPr>
-                      <a:picLocks noChangeAspect="1" noChangeArrowheads="1"/>
-                    </pic:cNvPicPr>
-                  </pic:nvPicPr>
-                  <pic:blipFill>
-                    <a:blip r:embed="rId6"/>
-                    <a:stretch>
-                      <a:fillRect/>
-                    </a:stretch>
-                  </pic:blipFill>
-                  <pic:spPr bwMode="auto">
-                    <a:xfrm>
-                      <a:off x="0" y="0"/>
-                      <a:ext cx="2743200" cy="2743200"/>
-                    </a:xfrm>
-                    <a:prstGeom prst="rect">
-                      <a:avLst/>
-                    </a:prstGeom>
-                  </pic:spPr>
-                </pic:pic>
-              </a:graphicData>
-            </a:graphic>
-          </wp:inline>
-        </w:drawing>
-      </w:r>
       <w:bookmarkEnd w:id="3"/>
-    </w:p>
-    <w:p>
-      <w:pPr>
-        <w:spacing w:after="202" w:line="480" w:lineRule="auto"/>
-        <w:contextualSpacing/>
-      </w:pPr>
-      <w:r>
-        <w:t xml:space="preserve">Three species competitive network. Competitive interactions between species are depicted with the blue arrows. The effect of species two on one can be described by some function </w:t>
-      </w:r>
-      <m:oMath>
-        <m:sSub>
-          <m:sSubPr>
-            <m:ctrlPr>
-              <w:rPr>
-                <w:rFonts w:ascii="Cambria Math" w:hAnsi="Cambria Math"/>
-              </w:rPr>
-            </m:ctrlPr>
-          </m:sSubPr>
-          <m:e>
-            <m:r>
-              <w:rPr>
-                <w:rFonts w:ascii="Cambria Math" w:hAnsi="Cambria Math"/>
-              </w:rPr>
-              <m:t>α</m:t>
-            </m:r>
-          </m:e>
-          <m:sub>
-            <m:r>
-              <w:rPr>
-                <w:rFonts w:ascii="Cambria Math" w:hAnsi="Cambria Math"/>
-              </w:rPr>
-              <m:t>12</m:t>
-            </m:r>
-          </m:sub>
-        </m:sSub>
-      </m:oMath>
-      <w:r>
-        <w:t xml:space="preserve">. Higher order interactions occur when the function </w:t>
-      </w:r>
-      <m:oMath>
-        <m:r>
-          <w:rPr>
-            <w:rFonts w:ascii="Cambria Math" w:hAnsi="Cambria Math"/>
-          </w:rPr>
-          <m:t>alph</m:t>
-        </m:r>
-        <m:sSub>
-          <m:sSubPr>
-            <m:ctrlPr>
-              <w:rPr>
-                <w:rFonts w:ascii="Cambria Math" w:hAnsi="Cambria Math"/>
-              </w:rPr>
-            </m:ctrlPr>
-          </m:sSubPr>
-          <m:e>
-            <m:r>
-              <w:rPr>
-                <w:rFonts w:ascii="Cambria Math" w:hAnsi="Cambria Math"/>
-              </w:rPr>
-              <m:t>a</m:t>
-            </m:r>
-          </m:e>
-          <m:sub>
-            <m:r>
-              <w:rPr>
-                <w:rFonts w:ascii="Cambria Math" w:hAnsi="Cambria Math"/>
-              </w:rPr>
-              <m:t>12</m:t>
-            </m:r>
-          </m:sub>
-        </m:sSub>
-      </m:oMath>
-      <w:r>
-        <w:t xml:space="preserve"> is modified by the density of another species not involved in the interaction. In this case, we show a HOI as a dashed line from species three modifying the effect of two on one.</w:t>
-      </w:r>
     </w:p>
     <w:p>
       <w:pPr>
@@ -1186,7 +1157,6 @@
         <w:contextualSpacing/>
       </w:pPr>
       <w:r>
-        <w:lastRenderedPageBreak/>
         <w:t xml:space="preserve">Consider defining the competition experienced by species 1 as: </w:t>
       </w:r>
       <m:oMath>
@@ -1663,7 +1633,11 @@
         </m:sSub>
       </m:oMath>
       <w:r>
-        <w:t xml:space="preserve">. Now the competitive effect of </w:t>
+        <w:t xml:space="preserve">. Now the </w:t>
+      </w:r>
+      <w:r>
+        <w:lastRenderedPageBreak/>
+        <w:t xml:space="preserve">competitive effect of </w:t>
       </w:r>
       <m:oMath>
         <m:sSub>
@@ -2228,11 +2202,7 @@
       </w:r>
       <w:proofErr w:type="spellEnd"/>
       <w:r>
-        <w:t xml:space="preserve"> et al. </w:t>
-      </w:r>
-      <w:r>
-        <w:lastRenderedPageBreak/>
-        <w:t xml:space="preserve">(2017) provided a concise demonstration of this effect. In their model, seedling trees compete to fill a forest gap. If competition for the gap occurs as a sequence of competitive rounds between pairs of individuals then HOIs naturally emerge. This counter intuitive result occurs because the probability that a species wins the gap depends not only on its direct pairwise interactions, but also on the pairwise interactions between its competitors. In effect, which competitor the species interacts with in round two of the tournament depends on those </w:t>
+        <w:t xml:space="preserve"> et al. (2017) provided a concise demonstration of this effect. In their model, seedling trees compete to fill a forest gap. If competition for the gap occurs as a sequence of competitive rounds between pairs of individuals then HOIs naturally emerge. This counter intuitive result occurs because the probability that a species wins the gap depends not only on its direct pairwise interactions, but also on the pairwise interactions between its competitors. In effect, which competitor the species interacts with in round two of the tournament depends on those </w:t>
       </w:r>
       <w:proofErr w:type="gramStart"/>
       <w:r>
@@ -2257,7 +2227,11 @@
       </w:r>
       <w:proofErr w:type="spellEnd"/>
       <w:r>
-        <w:t xml:space="preserve"> model, competition involved a tournament of discrete winner-take-all competitive events. The idea of having plant competition occur one at a time may perhaps seem unrealistic. However, their model captures a general process that could apply to many types of models. As another example we consider an annual plant population that follows a </w:t>
+        <w:t xml:space="preserve"> model, competition involved a tournament of discrete winner-take-all competitive events. The idea of having plant competition occur one at a time may perhaps seem unrealistic. However, their model captures a general process that could apply to many types of </w:t>
+      </w:r>
+      <w:r>
+        <w:lastRenderedPageBreak/>
+        <w:t xml:space="preserve">models. As another example we consider an annual plant population that follows a </w:t>
       </w:r>
       <w:proofErr w:type="gramStart"/>
       <w:r>
@@ -2732,7 +2706,6 @@
         <w:contextualSpacing/>
       </w:pPr>
       <w:r>
-        <w:lastRenderedPageBreak/>
         <w:t xml:space="preserve">Now we consider a two species community with initial seed densities for species one and two of </w:t>
       </w:r>
       <m:oMath>
@@ -3026,7 +2999,11 @@
         </m:r>
       </m:oMath>
       <w:r>
-        <w:t>. Most plant populations encompass some kind of stage structure and it seems likely that competitive effects between individuals probably vary depending on the stage structure.</w:t>
+        <w:t xml:space="preserve">. Most plant populations encompass some kind of stage </w:t>
+      </w:r>
+      <w:r>
+        <w:lastRenderedPageBreak/>
+        <w:t>structure and it seems likely that competitive effects between individuals probably vary depending on the stage structure.</w:t>
       </w:r>
     </w:p>
     <w:p>
@@ -3036,7 +3013,6 @@
       <w:bookmarkStart w:id="5" w:name="hois-in-a-mechanistic-resource-competiti"/>
       <w:bookmarkEnd w:id="5"/>
       <w:r>
-        <w:lastRenderedPageBreak/>
         <w:t>HOIs in a mechanistic resource competition model</w:t>
       </w:r>
     </w:p>
@@ -3083,7 +3059,6 @@
         <w:contextualSpacing/>
       </w:pPr>
       <w:r>
-        <w:lastRenderedPageBreak/>
         <w:t>The model is expressed as a set of differential equations,</w:t>
       </w:r>
     </w:p>
@@ -3160,7 +3135,11 @@
         </m:r>
       </m:oMath>
       <w:r>
-        <w:t xml:space="preserve">. The final term expresses the loss of resources due to uptake by plants. We sum over each of the </w:t>
+        <w:t xml:space="preserve">. The final term expresses the loss of resources due to uptake by plants. We sum over each of </w:t>
+      </w:r>
+      <w:r>
+        <w:lastRenderedPageBreak/>
+        <w:t xml:space="preserve">the </w:t>
       </w:r>
       <m:oMath>
         <m:r>
@@ -3582,11 +3561,7 @@
         <w:contextualSpacing/>
       </w:pPr>
       <w:r>
-        <w:t xml:space="preserve">Different species are likely to have different rates of resource uptake, respiration and tissue loss rates. In our simulations we assume a trade-off between rates of resource uptake at high resource availability and rates of resource uptake at low resource </w:t>
-      </w:r>
-      <w:r>
-        <w:lastRenderedPageBreak/>
-        <w:t>availability. This means that species which dominate early in the season when resource availability is high will stop growing earlier in the season as resource availability declines. In contrast, species that grow slower early in the growing season are able to persist later into the season when resource availability is low.</w:t>
+        <w:t>Different species are likely to have different rates of resource uptake, respiration and tissue loss rates. In our simulations we assume a trade-off between rates of resource uptake at high resource availability and rates of resource uptake at low resource availability. This means that species which dominate early in the season when resource availability is high will stop growing earlier in the season as resource availability declines. In contrast, species that grow slower early in the growing season are able to persist later into the season when resource availability is low.</w:t>
       </w:r>
     </w:p>
     <w:p>
@@ -3739,6 +3714,7 @@
         <w:rPr>
           <w:noProof/>
         </w:rPr>
+        <w:lastRenderedPageBreak/>
         <w:drawing>
           <wp:inline distT="0" distB="0" distL="0" distR="0">
             <wp:extent cx="3669665" cy="2752090"/>
@@ -3757,7 +3733,7 @@
                     </pic:cNvPicPr>
                   </pic:nvPicPr>
                   <pic:blipFill>
-                    <a:blip r:embed="rId7"/>
+                    <a:blip r:embed="rId8"/>
                     <a:stretch>
                       <a:fillRect/>
                     </a:stretch>
@@ -3793,11 +3769,7 @@
         <w:contextualSpacing/>
       </w:pPr>
       <w:r>
-        <w:t xml:space="preserve">The unique resource uptake curves for species one and two result in species one growing faster earlier in the season but also flowering and senescing earlier. Species two </w:t>
-      </w:r>
-      <w:r>
-        <w:lastRenderedPageBreak/>
-        <w:t>grows slower early in the season but is able to grow later into the season (growth phenology fig).</w:t>
+        <w:t>The unique resource uptake curves for species one and two result in species one growing faster earlier in the season but also flowering and senescing earlier. Species two grows slower early in the season but is able to grow later into the season (growth phenology fig).</w:t>
       </w:r>
     </w:p>
     <w:p>
@@ -3809,6 +3781,7 @@
         <w:rPr>
           <w:noProof/>
         </w:rPr>
+        <w:lastRenderedPageBreak/>
         <w:drawing>
           <wp:inline distT="0" distB="0" distL="0" distR="0">
             <wp:extent cx="5334000" cy="3556000"/>
@@ -3827,7 +3800,7 @@
                     </pic:cNvPicPr>
                   </pic:nvPicPr>
                   <pic:blipFill>
-                    <a:blip r:embed="rId8"/>
+                    <a:blip r:embed="rId9"/>
                     <a:stretch>
                       <a:fillRect/>
                     </a:stretch>
@@ -3898,11 +3871,7 @@
         </m:r>
       </m:oMath>
       <w:r>
-        <w:t xml:space="preserve">. By contrast, we keep track of total </w:t>
-      </w:r>
-      <w:r>
-        <w:lastRenderedPageBreak/>
-        <w:t xml:space="preserve">population size of each generation at a discrete annual time scale </w:t>
+        <w:t xml:space="preserve">. By contrast, we keep track of total population size of each generation at a discrete annual time scale </w:t>
       </w:r>
       <m:oMath>
         <m:r>
@@ -3961,6 +3930,7 @@
         <w:contextualSpacing/>
       </w:pPr>
       <w:r>
+        <w:lastRenderedPageBreak/>
         <w:t xml:space="preserve">where </w:t>
       </w:r>
       <m:oMath>
@@ -4323,6 +4293,7 @@
         <w:contextualSpacing/>
       </w:pPr>
       <w:r>
+        <w:lastRenderedPageBreak/>
         <w:t>We refer to this competition model as the HOI model. We fit each of these competition models using the $\</w:t>
       </w:r>
       <w:proofErr w:type="spellStart"/>
@@ -4416,7 +4387,6 @@
         <w:rPr>
           <w:noProof/>
         </w:rPr>
-        <w:lastRenderedPageBreak/>
         <w:drawing>
           <wp:inline distT="0" distB="0" distL="0" distR="0">
             <wp:extent cx="5334000" cy="2844800"/>
@@ -4430,81 +4400,6 @@
                 <pic:pic xmlns:pic="http://schemas.openxmlformats.org/drawingml/2006/picture">
                   <pic:nvPicPr>
                     <pic:cNvPr id="4" name="Image3" descr="Simulated per capita seed production of species one in response to increasing competitor density on the x-axis. Colored lines show three different levels of density of a second competitor. The dashed line shows the best fit line from the basic model and the dotted line shows the best fit from the HOI model"/>
-                    <pic:cNvPicPr>
-                      <a:picLocks noChangeAspect="1" noChangeArrowheads="1"/>
-                    </pic:cNvPicPr>
-                  </pic:nvPicPr>
-                  <pic:blipFill>
-                    <a:blip r:embed="rId9"/>
-                    <a:stretch>
-                      <a:fillRect/>
-                    </a:stretch>
-                  </pic:blipFill>
-                  <pic:spPr bwMode="auto">
-                    <a:xfrm>
-                      <a:off x="0" y="0"/>
-                      <a:ext cx="5334000" cy="2844800"/>
-                    </a:xfrm>
-                    <a:prstGeom prst="rect">
-                      <a:avLst/>
-                    </a:prstGeom>
-                  </pic:spPr>
-                </pic:pic>
-              </a:graphicData>
-            </a:graphic>
-          </wp:inline>
-        </w:drawing>
-      </w:r>
-    </w:p>
-    <w:p>
-      <w:pPr>
-        <w:spacing w:after="202" w:line="480" w:lineRule="auto"/>
-        <w:contextualSpacing/>
-      </w:pPr>
-      <w:r>
-        <w:t>Simulated per capita seed production of species one in response to increasing competitor density on the x-axis. Colored lines show three different levels of density of a second competitor. The dashed line shows the best fit line from the basic model and the dotted line shows the best fit from the HOI model</w:t>
-      </w:r>
-    </w:p>
-    <w:p>
-      <w:pPr>
-        <w:spacing w:after="202" w:line="480" w:lineRule="auto"/>
-        <w:contextualSpacing/>
-      </w:pPr>
-      <w:r>
-        <w:t xml:space="preserve">For species two we see more of a discrepancy between the basic and HOI model fits </w:t>
-      </w:r>
-      <w:proofErr w:type="gramStart"/>
-      <w:r>
-        <w:t>( fig</w:t>
-      </w:r>
-      <w:proofErr w:type="gramEnd"/>
-      <w:r>
-        <w:t xml:space="preserve"> below). This is especially apparent in the third panel which shows the interaction between the densities of species one and species three. The basic model tends to under predict the impact of species one and two together on species two.</w:t>
-      </w:r>
-    </w:p>
-    <w:p>
-      <w:pPr>
-        <w:spacing w:after="202" w:line="480" w:lineRule="auto"/>
-        <w:contextualSpacing/>
-      </w:pPr>
-      <w:r>
-        <w:rPr>
-          <w:noProof/>
-        </w:rPr>
-        <w:lastRenderedPageBreak/>
-        <w:drawing>
-          <wp:inline distT="0" distB="0" distL="0" distR="0">
-            <wp:extent cx="5334000" cy="2844800"/>
-            <wp:effectExtent l="0" t="0" r="0" b="0"/>
-            <wp:docPr id="5" name="Image4" descr="Simulated per capita seed production of species two in response to increasing competitor density on the x-axis. Colored lines show three different levels of density of a second competitor. The dashed line shows the best fit line from the basic model and the dotted line shows the best fit from the HOI model"/>
-            <wp:cNvGraphicFramePr>
-              <a:graphicFrameLocks xmlns:a="http://schemas.openxmlformats.org/drawingml/2006/main" noChangeAspect="1"/>
-            </wp:cNvGraphicFramePr>
-            <a:graphic xmlns:a="http://schemas.openxmlformats.org/drawingml/2006/main">
-              <a:graphicData uri="http://schemas.openxmlformats.org/drawingml/2006/picture">
-                <pic:pic xmlns:pic="http://schemas.openxmlformats.org/drawingml/2006/picture">
-                  <pic:nvPicPr>
-                    <pic:cNvPr id="5" name="Image4" descr="Simulated per capita seed production of species two in response to increasing competitor density on the x-axis. Colored lines show three different levels of density of a second competitor. The dashed line shows the best fit line from the basic model and the dotted line shows the best fit from the HOI model"/>
                     <pic:cNvPicPr>
                       <a:picLocks noChangeAspect="1" noChangeArrowheads="1"/>
                     </pic:cNvPicPr>
@@ -4537,7 +4432,7 @@
         <w:contextualSpacing/>
       </w:pPr>
       <w:r>
-        <w:t>Simulated per capita seed production of species two in response to increasing competitor density on the x-axis. Colored lines show three different levels of density of a second competitor. The dashed line shows the best fit line from the basic model and the dotted line shows the best fit from the HOI model</w:t>
+        <w:t>Simulated per capita seed production of species one in response to increasing competitor density on the x-axis. Colored lines show three different levels of density of a second competitor. The dashed line shows the best fit line from the basic model and the dotted line shows the best fit from the HOI model</w:t>
       </w:r>
     </w:p>
     <w:p>
@@ -4546,7 +4441,15 @@
         <w:contextualSpacing/>
       </w:pPr>
       <w:r>
-        <w:t>Finally, for species three, we see an even greater discrepancy between the basic and HOI model fits (fig below). This is apparent in all three panels. The HOI fit appears to be quite good in the first two panels. The HOI fit appears to be least accurate at high densities of species one and low densities of species two (rightmost panel).</w:t>
+        <w:t xml:space="preserve">For species two we see more of a discrepancy between the basic and HOI model fits </w:t>
+      </w:r>
+      <w:proofErr w:type="gramStart"/>
+      <w:r>
+        <w:t>( fig</w:t>
+      </w:r>
+      <w:proofErr w:type="gramEnd"/>
+      <w:r>
+        <w:t xml:space="preserve"> below). This is especially apparent in the third panel which shows the interaction between the densities of species one and species three. The basic model tends to under predict the impact of species one and two together on species two.</w:t>
       </w:r>
     </w:p>
     <w:p>
@@ -4563,7 +4466,7 @@
           <wp:inline distT="0" distB="0" distL="0" distR="0">
             <wp:extent cx="5334000" cy="2844800"/>
             <wp:effectExtent l="0" t="0" r="0" b="0"/>
-            <wp:docPr id="6" name="Image5" descr="Simulated per capita seed production of species three in response to increasing competitor density on the x-axis. Colored lines show three different levels of density of a second competitor. The dashed line shows the best fit line from the basic model and the dotted line shows the best fit from the HOI model"/>
+            <wp:docPr id="5" name="Image4" descr="Simulated per capita seed production of species two in response to increasing competitor density on the x-axis. Colored lines show three different levels of density of a second competitor. The dashed line shows the best fit line from the basic model and the dotted line shows the best fit from the HOI model"/>
             <wp:cNvGraphicFramePr>
               <a:graphicFrameLocks xmlns:a="http://schemas.openxmlformats.org/drawingml/2006/main" noChangeAspect="1"/>
             </wp:cNvGraphicFramePr>
@@ -4571,7 +4474,7 @@
               <a:graphicData uri="http://schemas.openxmlformats.org/drawingml/2006/picture">
                 <pic:pic xmlns:pic="http://schemas.openxmlformats.org/drawingml/2006/picture">
                   <pic:nvPicPr>
-                    <pic:cNvPr id="6" name="Image5" descr="Simulated per capita seed production of species three in response to increasing competitor density on the x-axis. Colored lines show three different levels of density of a second competitor. The dashed line shows the best fit line from the basic model and the dotted line shows the best fit from the HOI model"/>
+                    <pic:cNvPr id="5" name="Image4" descr="Simulated per capita seed production of species two in response to increasing competitor density on the x-axis. Colored lines show three different levels of density of a second competitor. The dashed line shows the best fit line from the basic model and the dotted line shows the best fit from the HOI model"/>
                     <pic:cNvPicPr>
                       <a:picLocks noChangeAspect="1" noChangeArrowheads="1"/>
                     </pic:cNvPicPr>
@@ -4604,6 +4507,73 @@
         <w:contextualSpacing/>
       </w:pPr>
       <w:r>
+        <w:t>Simulated per capita seed production of species two in response to increasing competitor density on the x-axis. Colored lines show three different levels of density of a second competitor. The dashed line shows the best fit line from the basic model and the dotted line shows the best fit from the HOI model</w:t>
+      </w:r>
+    </w:p>
+    <w:p>
+      <w:pPr>
+        <w:spacing w:after="202" w:line="480" w:lineRule="auto"/>
+        <w:contextualSpacing/>
+      </w:pPr>
+      <w:r>
+        <w:t>Finally, for species three, we see an even greater discrepancy between the basic and HOI model fits (fig below). This is apparent in all three panels. The HOI fit appears to be quite good in the first two panels. The HOI fit appears to be least accurate at high densities of species one and low densities of species two (rightmost panel).</w:t>
+      </w:r>
+    </w:p>
+    <w:p>
+      <w:pPr>
+        <w:spacing w:after="202" w:line="480" w:lineRule="auto"/>
+        <w:contextualSpacing/>
+      </w:pPr>
+      <w:r>
+        <w:rPr>
+          <w:noProof/>
+        </w:rPr>
+        <w:lastRenderedPageBreak/>
+        <w:drawing>
+          <wp:inline distT="0" distB="0" distL="0" distR="0">
+            <wp:extent cx="5334000" cy="2844800"/>
+            <wp:effectExtent l="0" t="0" r="0" b="0"/>
+            <wp:docPr id="6" name="Image5" descr="Simulated per capita seed production of species three in response to increasing competitor density on the x-axis. Colored lines show three different levels of density of a second competitor. The dashed line shows the best fit line from the basic model and the dotted line shows the best fit from the HOI model"/>
+            <wp:cNvGraphicFramePr>
+              <a:graphicFrameLocks xmlns:a="http://schemas.openxmlformats.org/drawingml/2006/main" noChangeAspect="1"/>
+            </wp:cNvGraphicFramePr>
+            <a:graphic xmlns:a="http://schemas.openxmlformats.org/drawingml/2006/main">
+              <a:graphicData uri="http://schemas.openxmlformats.org/drawingml/2006/picture">
+                <pic:pic xmlns:pic="http://schemas.openxmlformats.org/drawingml/2006/picture">
+                  <pic:nvPicPr>
+                    <pic:cNvPr id="6" name="Image5" descr="Simulated per capita seed production of species three in response to increasing competitor density on the x-axis. Colored lines show three different levels of density of a second competitor. The dashed line shows the best fit line from the basic model and the dotted line shows the best fit from the HOI model"/>
+                    <pic:cNvPicPr>
+                      <a:picLocks noChangeAspect="1" noChangeArrowheads="1"/>
+                    </pic:cNvPicPr>
+                  </pic:nvPicPr>
+                  <pic:blipFill>
+                    <a:blip r:embed="rId12"/>
+                    <a:stretch>
+                      <a:fillRect/>
+                    </a:stretch>
+                  </pic:blipFill>
+                  <pic:spPr bwMode="auto">
+                    <a:xfrm>
+                      <a:off x="0" y="0"/>
+                      <a:ext cx="5334000" cy="2844800"/>
+                    </a:xfrm>
+                    <a:prstGeom prst="rect">
+                      <a:avLst/>
+                    </a:prstGeom>
+                  </pic:spPr>
+                </pic:pic>
+              </a:graphicData>
+            </a:graphic>
+          </wp:inline>
+        </w:drawing>
+      </w:r>
+    </w:p>
+    <w:p>
+      <w:pPr>
+        <w:spacing w:after="202" w:line="480" w:lineRule="auto"/>
+        <w:contextualSpacing/>
+      </w:pPr>
+      <w:r>
         <w:t>Simulated per capita seed production of species three in response to increasing competitor density on the x-axis. Colored lines show three different levels of density of a second competitor. The dashed line shows the best fit line from the basic model and the dotted line shows the best fit from the HOI model</w:t>
       </w:r>
     </w:p>
@@ -4635,18 +4605,18 @@
         <w:tblLook w:val="07E0" w:firstRow="1" w:lastRow="1" w:firstColumn="1" w:lastColumn="1" w:noHBand="1" w:noVBand="1"/>
       </w:tblPr>
       <w:tblGrid>
-        <w:gridCol w:w="910"/>
-        <w:gridCol w:w="816"/>
-        <w:gridCol w:w="649"/>
-        <w:gridCol w:w="649"/>
-        <w:gridCol w:w="756"/>
-        <w:gridCol w:w="649"/>
-        <w:gridCol w:w="649"/>
-        <w:gridCol w:w="649"/>
-        <w:gridCol w:w="739"/>
-        <w:gridCol w:w="739"/>
-        <w:gridCol w:w="745"/>
-        <w:gridCol w:w="690"/>
+        <w:gridCol w:w="838"/>
+        <w:gridCol w:w="752"/>
+        <w:gridCol w:w="699"/>
+        <w:gridCol w:w="696"/>
+        <w:gridCol w:w="716"/>
+        <w:gridCol w:w="699"/>
+        <w:gridCol w:w="699"/>
+        <w:gridCol w:w="698"/>
+        <w:gridCol w:w="708"/>
+        <w:gridCol w:w="709"/>
+        <w:gridCol w:w="709"/>
+        <w:gridCol w:w="717"/>
       </w:tblGrid>
       <w:tr>
         <w:tc>
@@ -5246,11 +5216,7 @@
               <w:contextualSpacing/>
             </w:pPr>
             <w:r>
-              <w:t>b</w:t>
-            </w:r>
-            <w:r>
-              <w:lastRenderedPageBreak/>
-              <w:t>asic</w:t>
+              <w:t>basic</w:t>
             </w:r>
           </w:p>
         </w:tc>
@@ -5269,12 +5235,7 @@
               <w:contextualSpacing/>
             </w:pPr>
             <w:r>
-              <w:lastRenderedPageBreak/>
-              <w:t>0</w:t>
-            </w:r>
-            <w:r>
-              <w:lastRenderedPageBreak/>
-              <w:t>.74</w:t>
+              <w:t>0.74</w:t>
             </w:r>
           </w:p>
         </w:tc>
@@ -5293,12 +5254,7 @@
               <w:contextualSpacing/>
             </w:pPr>
             <w:r>
-              <w:lastRenderedPageBreak/>
-              <w:t>0</w:t>
-            </w:r>
-            <w:r>
-              <w:lastRenderedPageBreak/>
-              <w:t>.57</w:t>
+              <w:t>0.57</w:t>
             </w:r>
           </w:p>
         </w:tc>
@@ -5317,12 +5273,7 @@
               <w:contextualSpacing/>
             </w:pPr>
             <w:r>
-              <w:lastRenderedPageBreak/>
-              <w:t>0</w:t>
-            </w:r>
-            <w:r>
-              <w:lastRenderedPageBreak/>
-              <w:t>.32</w:t>
+              <w:t>0.32</w:t>
             </w:r>
           </w:p>
         </w:tc>
@@ -5341,7 +5292,6 @@
               <w:contextualSpacing/>
             </w:pPr>
             <w:r>
-              <w:lastRenderedPageBreak/>
               <w:t>-</w:t>
             </w:r>
           </w:p>
@@ -5456,11 +5406,7 @@
               <w:contextualSpacing/>
             </w:pPr>
             <w:r>
-              <w:t>0</w:t>
-            </w:r>
-            <w:r>
-              <w:lastRenderedPageBreak/>
-              <w:t>.33</w:t>
+              <w:t>0.33</w:t>
             </w:r>
           </w:p>
         </w:tc>
@@ -5481,7 +5427,6 @@
               <w:contextualSpacing/>
             </w:pPr>
             <w:r>
-              <w:lastRenderedPageBreak/>
               <w:t>1</w:t>
             </w:r>
           </w:p>
@@ -5712,6 +5657,7 @@
               <w:contextualSpacing/>
             </w:pPr>
             <w:r>
+              <w:lastRenderedPageBreak/>
               <w:t>2</w:t>
             </w:r>
           </w:p>
@@ -6663,11 +6609,7 @@
       </w:r>
       <w:proofErr w:type="spellEnd"/>
       <w:r>
-        <w:t xml:space="preserve">-Holt model does an adequate job fitting the </w:t>
-      </w:r>
-      <w:r>
-        <w:lastRenderedPageBreak/>
-        <w:t>response of species one to the competitive effects of one and two. It is only for species two and three that we begin see evidence of important HOI effects.</w:t>
+        <w:t>-Holt model does an adequate job fitting the response of species one to the competitive effects of one and two. It is only for species two and three that we begin see evidence of important HOI effects.</w:t>
       </w:r>
     </w:p>
     <w:p>
@@ -6693,6 +6635,7 @@
         <w:contextualSpacing/>
       </w:pPr>
       <w:r>
+        <w:lastRenderedPageBreak/>
         <w:t xml:space="preserve">However, for species two and three the competitive environment is more complex. For example, take species two competing only against species one. The growing season can be split up into two phases: the first part of the growing season over which species two interacts with species one and itself; and the second part of the growing season where species two only interacts with itself. Working backwards from the time when species two flowers, we might be able to predict its ultimate size and fecundity from its biomass at the time that species one stops growing. That part of the growing season only involves intraspecific competition so it should be relatively simple. But the intraspecific competition experienced by species two over this second part of the growing season depends on how large it is at the start of this second phase of growth. </w:t>
       </w:r>
       <w:proofErr w:type="gramStart"/>
@@ -6710,11 +6653,7 @@
         <w:contextualSpacing/>
       </w:pPr>
       <w:r>
-        <w:t xml:space="preserve">Keeping this in mind we can rationalize the HOI terms for species two as describing the inter- and intraspecific effects of competitor density on species two during the first phase of the growing season, multiplied by only the intraspecific over the second </w:t>
-      </w:r>
-      <w:r>
-        <w:lastRenderedPageBreak/>
-        <w:t>phase of the growing season. For species two this leads to a strong effect of intraspecific densities squared, and an effect of interspecific density multiplied by intraspecific density (table above). Noticeably absent is a quadratic effect on the density of species one, which makes sense given this interpretation (table).</w:t>
+        <w:t>Keeping this in mind we can rationalize the HOI terms for species two as describing the inter- and intraspecific effects of competitor density on species two during the first phase of the growing season, multiplied by only the intraspecific over the second phase of the growing season. For species two this leads to a strong effect of intraspecific densities squared, and an effect of interspecific density multiplied by intraspecific density (table above). Noticeably absent is a quadratic effect on the density of species one, which makes sense given this interpretation (table).</w:t>
       </w:r>
     </w:p>
     <w:p>
@@ -6745,7 +6684,11 @@
         <w:contextualSpacing/>
       </w:pPr>
       <w:r>
-        <w:t xml:space="preserve">The competitive dynamics for species three are even more complex. This late season species goes through three distinct phases of competition, first competing with all three species, then only with two and then finally with only itself. Working backwards from its final biomass and reproductive output, species three’s performance will depend on its size when species two flowers, which will depend on the size of two and three when species one flowers, which will depend on the initial densities of all three species. Because there are effectively three cycles of competitor density and response to consider for species three </w:t>
+        <w:t xml:space="preserve">The competitive dynamics for species three are even more complex. This late season species goes through three distinct phases of competition, first competing with all three species, then only with two and then finally with only itself. Working backwards from its final biomass and </w:t>
+      </w:r>
+      <w:r>
+        <w:lastRenderedPageBreak/>
+        <w:t xml:space="preserve">reproductive output, species three’s performance will depend on its size when species two flowers, which will depend on the size of two and three when species one flowers, which will depend on the initial densities of all three species. Because there are effectively three cycles of competitor density and response to consider for species three </w:t>
       </w:r>
       <w:proofErr w:type="spellStart"/>
       <w:r>
@@ -6770,11 +6713,7 @@
         <w:contextualSpacing/>
       </w:pPr>
       <w:r>
-        <w:t xml:space="preserve">This system is characterized by a seasonal pulse of resource availability and the lack of an equilibrium between species biomass and resource concentrations in the </w:t>
-      </w:r>
-      <w:r>
-        <w:lastRenderedPageBreak/>
-        <w:t xml:space="preserve">environment. In contrast, if resources were supplied continually, at some level </w:t>
+        <w:t xml:space="preserve">This system is characterized by a seasonal pulse of resource availability and the lack of an equilibrium between species biomass and resource concentrations in the environment. In contrast, if resources were supplied continually, at some level </w:t>
       </w:r>
       <m:oMath>
         <m:r>
@@ -6827,7 +6766,13 @@
         <w:contextualSpacing/>
       </w:pPr>
       <w:r>
-        <w:t>We have sought to clarify the definition of HOI’s and explain how they could arise from relatively simple competitive dynamics. We illustrate this point with two hypothetical models of species competition. In the first model, simple pairwise interactions iterated over multiple life stages could lead to HOI’s. In the second, we show that a community characterized by pulses of resource supply and sequential cycles of species competition and senescence could also lead to HOI’s. A general theme in both models, is that HOI’s arise when the competitive environment and species abundances change at a time step shorter than the interval over which the effects of competition are observed. As researchers begin to focus their efforts on detecting HOIs, it seems likely that HOI’s will increasingly be found among competing species.</w:t>
+        <w:t xml:space="preserve">We have sought to clarify the definition of HOI’s and explain how they could arise from relatively simple competitive dynamics. We illustrate this point with two hypothetical models of species competition. In the first model, simple pairwise interactions iterated over multiple life stages could lead to HOI’s. In the second, we show that a community characterized by pulses of resource supply and sequential cycles of species competition and senescence could also lead to HOI’s. </w:t>
+      </w:r>
+      <w:r>
+        <w:t xml:space="preserve">A general theme in both models </w:t>
+      </w:r>
+      <w:r>
+        <w:t xml:space="preserve">is that HOI’s arise when the competitive environment and species abundances change at a time step shorter than the interval over which the effects of competition are observed. </w:t>
       </w:r>
     </w:p>
     <w:p>
@@ -6853,24 +6798,510 @@
     </w:p>
     <w:p>
       <w:pPr>
-        <w:spacing w:after="202" w:line="480" w:lineRule="auto"/>
-        <w:contextualSpacing/>
-      </w:pPr>
-      <w:r>
+        <w:pStyle w:val="Bibliography"/>
+        <w:rPr>
+          <w:rFonts w:ascii="Times New Roman" w:hAnsi="Times New Roman" w:cs="Times New Roman"/>
+          <w:sz w:val="24"/>
+        </w:rPr>
+      </w:pPr>
+      <w:r>
+        <w:fldChar w:fldCharType="begin"/>
+      </w:r>
+      <w:r>
+        <w:instrText xml:space="preserve"> ADDIN ZOTERO_BIBL {"uncited":[],"omitted":[],"custom":[]} CSL_BIBLIOGRAPHY </w:instrText>
+      </w:r>
+      <w:r>
+        <w:fldChar w:fldCharType="separate"/>
+      </w:r>
+      <w:r>
+        <w:rPr>
+          <w:rFonts w:ascii="Times New Roman" w:hAnsi="Times New Roman" w:cs="Times New Roman"/>
+          <w:sz w:val="24"/>
+        </w:rPr>
+        <w:t>Abrams, P. A. 1983. Arguments in Favor of Higher Order Interactions. The American Naturalist 121:887–891.</w:t>
+      </w:r>
+    </w:p>
+    <w:p>
+      <w:pPr>
+        <w:pStyle w:val="Bibliography"/>
+        <w:rPr>
+          <w:rFonts w:ascii="Times New Roman" w:hAnsi="Times New Roman" w:cs="Times New Roman"/>
+          <w:sz w:val="24"/>
+        </w:rPr>
+      </w:pPr>
+      <w:r>
+        <w:rPr>
+          <w:rFonts w:ascii="Times New Roman" w:hAnsi="Times New Roman" w:cs="Times New Roman"/>
+          <w:sz w:val="24"/>
+        </w:rPr>
         <w:t>Adler, P. B., A. Fajardo, A. R. Kleinhesselink, and N. J. B. Kraft. 2013. Trait-based tests of coexistence mechanisms. Ecology Letters 16:1294–1306.</w:t>
       </w:r>
     </w:p>
     <w:p>
       <w:pPr>
-        <w:spacing w:after="202" w:line="480" w:lineRule="auto"/>
-        <w:contextualSpacing/>
-      </w:pPr>
-      <w:r>
+        <w:pStyle w:val="Bibliography"/>
+        <w:rPr>
+          <w:rFonts w:ascii="Times New Roman" w:hAnsi="Times New Roman" w:cs="Times New Roman"/>
+          <w:sz w:val="24"/>
+        </w:rPr>
+      </w:pPr>
+      <w:r>
+        <w:rPr>
+          <w:rFonts w:ascii="Times New Roman" w:hAnsi="Times New Roman" w:cs="Times New Roman"/>
+          <w:sz w:val="24"/>
+        </w:rPr>
+        <w:t xml:space="preserve">Adler, P. B., J. </w:t>
+      </w:r>
+      <w:proofErr w:type="spellStart"/>
+      <w:r>
+        <w:rPr>
+          <w:rFonts w:ascii="Times New Roman" w:hAnsi="Times New Roman" w:cs="Times New Roman"/>
+          <w:sz w:val="24"/>
+        </w:rPr>
+        <w:t>HilleRisLambers</w:t>
+      </w:r>
+      <w:proofErr w:type="spellEnd"/>
+      <w:r>
+        <w:rPr>
+          <w:rFonts w:ascii="Times New Roman" w:hAnsi="Times New Roman" w:cs="Times New Roman"/>
+          <w:sz w:val="24"/>
+        </w:rPr>
+        <w:t>, and J. M. Levine. 2007. A niche for neutrality. Ecology Letters 10:95–104.</w:t>
+      </w:r>
+    </w:p>
+    <w:p>
+      <w:pPr>
+        <w:pStyle w:val="Bibliography"/>
+        <w:rPr>
+          <w:rFonts w:ascii="Times New Roman" w:hAnsi="Times New Roman" w:cs="Times New Roman"/>
+          <w:sz w:val="24"/>
+        </w:rPr>
+      </w:pPr>
+      <w:proofErr w:type="spellStart"/>
+      <w:r>
+        <w:rPr>
+          <w:rFonts w:ascii="Times New Roman" w:hAnsi="Times New Roman" w:cs="Times New Roman"/>
+          <w:sz w:val="24"/>
+        </w:rPr>
+        <w:t>Amarasekare</w:t>
+      </w:r>
+      <w:proofErr w:type="spellEnd"/>
+      <w:r>
+        <w:rPr>
+          <w:rFonts w:ascii="Times New Roman" w:hAnsi="Times New Roman" w:cs="Times New Roman"/>
+          <w:sz w:val="24"/>
+        </w:rPr>
+        <w:t>, P. 2002. Interference competition and species coexistence. Proceedings of the Royal Society of London B: Biological Sciences 269:2541–2550.</w:t>
+      </w:r>
+    </w:p>
+    <w:p>
+      <w:pPr>
+        <w:pStyle w:val="Bibliography"/>
+        <w:rPr>
+          <w:rFonts w:ascii="Times New Roman" w:hAnsi="Times New Roman" w:cs="Times New Roman"/>
+          <w:sz w:val="24"/>
+        </w:rPr>
+      </w:pPr>
+      <w:r>
+        <w:rPr>
+          <w:rFonts w:ascii="Times New Roman" w:hAnsi="Times New Roman" w:cs="Times New Roman"/>
+          <w:sz w:val="24"/>
+        </w:rPr>
+        <w:t>Billick, I., and T. J. Case. 1994. Higher Order Interactions in Ecological Communities: What Are They and How Can They be Detected? Ecology 75:1530–1543.</w:t>
+      </w:r>
+    </w:p>
+    <w:p>
+      <w:pPr>
+        <w:pStyle w:val="Bibliography"/>
+        <w:rPr>
+          <w:rFonts w:ascii="Times New Roman" w:hAnsi="Times New Roman" w:cs="Times New Roman"/>
+          <w:sz w:val="24"/>
+        </w:rPr>
+      </w:pPr>
+      <w:r>
+        <w:rPr>
+          <w:rFonts w:ascii="Times New Roman" w:hAnsi="Times New Roman" w:cs="Times New Roman"/>
+          <w:sz w:val="24"/>
+        </w:rPr>
+        <w:t>Chesson, P. 2000. Mechanisms of Maintenance of Species Diversity. Annual Review of Ecology and Systematics 31:343–366.</w:t>
+      </w:r>
+    </w:p>
+    <w:p>
+      <w:pPr>
+        <w:pStyle w:val="Bibliography"/>
+        <w:rPr>
+          <w:rFonts w:ascii="Times New Roman" w:hAnsi="Times New Roman" w:cs="Times New Roman"/>
+          <w:sz w:val="24"/>
+        </w:rPr>
+      </w:pPr>
+      <w:r>
+        <w:rPr>
+          <w:rFonts w:ascii="Times New Roman" w:hAnsi="Times New Roman" w:cs="Times New Roman"/>
+          <w:sz w:val="24"/>
+        </w:rPr>
+        <w:t xml:space="preserve">Chesson, P., and J. J. </w:t>
+      </w:r>
+      <w:proofErr w:type="spellStart"/>
+      <w:r>
+        <w:rPr>
+          <w:rFonts w:ascii="Times New Roman" w:hAnsi="Times New Roman" w:cs="Times New Roman"/>
+          <w:sz w:val="24"/>
+        </w:rPr>
+        <w:t>Kuang</w:t>
+      </w:r>
+      <w:proofErr w:type="spellEnd"/>
+      <w:r>
+        <w:rPr>
+          <w:rFonts w:ascii="Times New Roman" w:hAnsi="Times New Roman" w:cs="Times New Roman"/>
+          <w:sz w:val="24"/>
+        </w:rPr>
+        <w:t>. 2008. The interaction between predation and competition. Nature 456:235–238.</w:t>
+      </w:r>
+    </w:p>
+    <w:p>
+      <w:pPr>
+        <w:pStyle w:val="Bibliography"/>
+        <w:rPr>
+          <w:rFonts w:ascii="Times New Roman" w:hAnsi="Times New Roman" w:cs="Times New Roman"/>
+          <w:sz w:val="24"/>
+        </w:rPr>
+      </w:pPr>
+      <w:proofErr w:type="spellStart"/>
+      <w:r>
+        <w:rPr>
+          <w:rFonts w:ascii="Times New Roman" w:hAnsi="Times New Roman" w:cs="Times New Roman"/>
+          <w:sz w:val="24"/>
+        </w:rPr>
+        <w:t>Grilli</w:t>
+      </w:r>
+      <w:proofErr w:type="spellEnd"/>
+      <w:r>
+        <w:rPr>
+          <w:rFonts w:ascii="Times New Roman" w:hAnsi="Times New Roman" w:cs="Times New Roman"/>
+          <w:sz w:val="24"/>
+        </w:rPr>
+        <w:t xml:space="preserve">, J., M. </w:t>
+      </w:r>
+      <w:proofErr w:type="spellStart"/>
+      <w:r>
+        <w:rPr>
+          <w:rFonts w:ascii="Times New Roman" w:hAnsi="Times New Roman" w:cs="Times New Roman"/>
+          <w:sz w:val="24"/>
+        </w:rPr>
+        <w:t>Adorisio</w:t>
+      </w:r>
+      <w:proofErr w:type="spellEnd"/>
+      <w:r>
+        <w:rPr>
+          <w:rFonts w:ascii="Times New Roman" w:hAnsi="Times New Roman" w:cs="Times New Roman"/>
+          <w:sz w:val="24"/>
+        </w:rPr>
+        <w:t xml:space="preserve">, S. </w:t>
+      </w:r>
+      <w:proofErr w:type="spellStart"/>
+      <w:r>
+        <w:rPr>
+          <w:rFonts w:ascii="Times New Roman" w:hAnsi="Times New Roman" w:cs="Times New Roman"/>
+          <w:sz w:val="24"/>
+        </w:rPr>
+        <w:t>Suweis</w:t>
+      </w:r>
+      <w:proofErr w:type="spellEnd"/>
+      <w:r>
+        <w:rPr>
+          <w:rFonts w:ascii="Times New Roman" w:hAnsi="Times New Roman" w:cs="Times New Roman"/>
+          <w:sz w:val="24"/>
+        </w:rPr>
+        <w:t xml:space="preserve">, G. </w:t>
+      </w:r>
+      <w:proofErr w:type="spellStart"/>
+      <w:r>
+        <w:rPr>
+          <w:rFonts w:ascii="Times New Roman" w:hAnsi="Times New Roman" w:cs="Times New Roman"/>
+          <w:sz w:val="24"/>
+        </w:rPr>
+        <w:t>Barabás</w:t>
+      </w:r>
+      <w:proofErr w:type="spellEnd"/>
+      <w:r>
+        <w:rPr>
+          <w:rFonts w:ascii="Times New Roman" w:hAnsi="Times New Roman" w:cs="Times New Roman"/>
+          <w:sz w:val="24"/>
+        </w:rPr>
+        <w:t xml:space="preserve">, J. R. </w:t>
+      </w:r>
+      <w:proofErr w:type="spellStart"/>
+      <w:r>
+        <w:rPr>
+          <w:rFonts w:ascii="Times New Roman" w:hAnsi="Times New Roman" w:cs="Times New Roman"/>
+          <w:sz w:val="24"/>
+        </w:rPr>
+        <w:t>Banavar</w:t>
+      </w:r>
+      <w:proofErr w:type="spellEnd"/>
+      <w:r>
+        <w:rPr>
+          <w:rFonts w:ascii="Times New Roman" w:hAnsi="Times New Roman" w:cs="Times New Roman"/>
+          <w:sz w:val="24"/>
+        </w:rPr>
+        <w:t xml:space="preserve">, S. </w:t>
+      </w:r>
+      <w:proofErr w:type="spellStart"/>
+      <w:r>
+        <w:rPr>
+          <w:rFonts w:ascii="Times New Roman" w:hAnsi="Times New Roman" w:cs="Times New Roman"/>
+          <w:sz w:val="24"/>
+        </w:rPr>
+        <w:t>Allesina</w:t>
+      </w:r>
+      <w:proofErr w:type="spellEnd"/>
+      <w:r>
+        <w:rPr>
+          <w:rFonts w:ascii="Times New Roman" w:hAnsi="Times New Roman" w:cs="Times New Roman"/>
+          <w:sz w:val="24"/>
+        </w:rPr>
+        <w:t xml:space="preserve">, and A. </w:t>
+      </w:r>
+      <w:proofErr w:type="spellStart"/>
+      <w:r>
+        <w:rPr>
+          <w:rFonts w:ascii="Times New Roman" w:hAnsi="Times New Roman" w:cs="Times New Roman"/>
+          <w:sz w:val="24"/>
+        </w:rPr>
+        <w:t>Maritan</w:t>
+      </w:r>
+      <w:proofErr w:type="spellEnd"/>
+      <w:r>
+        <w:rPr>
+          <w:rFonts w:ascii="Times New Roman" w:hAnsi="Times New Roman" w:cs="Times New Roman"/>
+          <w:sz w:val="24"/>
+        </w:rPr>
+        <w:t>. 2017a. Feasibility and coexistence of large ecological communities. Nature Communications 8:0.</w:t>
+      </w:r>
+    </w:p>
+    <w:p>
+      <w:pPr>
+        <w:pStyle w:val="Bibliography"/>
+        <w:rPr>
+          <w:rFonts w:ascii="Times New Roman" w:hAnsi="Times New Roman" w:cs="Times New Roman"/>
+          <w:sz w:val="24"/>
+        </w:rPr>
+      </w:pPr>
+      <w:proofErr w:type="spellStart"/>
+      <w:r>
+        <w:rPr>
+          <w:rFonts w:ascii="Times New Roman" w:hAnsi="Times New Roman" w:cs="Times New Roman"/>
+          <w:sz w:val="24"/>
+        </w:rPr>
+        <w:t>Grilli</w:t>
+      </w:r>
+      <w:proofErr w:type="spellEnd"/>
+      <w:r>
+        <w:rPr>
+          <w:rFonts w:ascii="Times New Roman" w:hAnsi="Times New Roman" w:cs="Times New Roman"/>
+          <w:sz w:val="24"/>
+        </w:rPr>
+        <w:t xml:space="preserve">, J., G. </w:t>
+      </w:r>
+      <w:proofErr w:type="spellStart"/>
+      <w:r>
+        <w:rPr>
+          <w:rFonts w:ascii="Times New Roman" w:hAnsi="Times New Roman" w:cs="Times New Roman"/>
+          <w:sz w:val="24"/>
+        </w:rPr>
+        <w:t>Barabás</w:t>
+      </w:r>
+      <w:proofErr w:type="spellEnd"/>
+      <w:r>
+        <w:rPr>
+          <w:rFonts w:ascii="Times New Roman" w:hAnsi="Times New Roman" w:cs="Times New Roman"/>
+          <w:sz w:val="24"/>
+        </w:rPr>
+        <w:t xml:space="preserve">, M. J. </w:t>
+      </w:r>
+      <w:proofErr w:type="spellStart"/>
+      <w:r>
+        <w:rPr>
+          <w:rFonts w:ascii="Times New Roman" w:hAnsi="Times New Roman" w:cs="Times New Roman"/>
+          <w:sz w:val="24"/>
+        </w:rPr>
+        <w:t>Michalska</w:t>
+      </w:r>
+      <w:proofErr w:type="spellEnd"/>
+      <w:r>
+        <w:rPr>
+          <w:rFonts w:ascii="Times New Roman" w:hAnsi="Times New Roman" w:cs="Times New Roman"/>
+          <w:sz w:val="24"/>
+        </w:rPr>
+        <w:t xml:space="preserve">-Smith, and S. </w:t>
+      </w:r>
+      <w:proofErr w:type="spellStart"/>
+      <w:r>
+        <w:rPr>
+          <w:rFonts w:ascii="Times New Roman" w:hAnsi="Times New Roman" w:cs="Times New Roman"/>
+          <w:sz w:val="24"/>
+        </w:rPr>
+        <w:t>Allesina</w:t>
+      </w:r>
+      <w:proofErr w:type="spellEnd"/>
+      <w:r>
+        <w:rPr>
+          <w:rFonts w:ascii="Times New Roman" w:hAnsi="Times New Roman" w:cs="Times New Roman"/>
+          <w:sz w:val="24"/>
+        </w:rPr>
+        <w:t>. 2017b. Higher-order interactions stabilize dynamics in competitive network models. Nature 548:210–213.</w:t>
+      </w:r>
+    </w:p>
+    <w:p>
+      <w:pPr>
+        <w:pStyle w:val="Bibliography"/>
+        <w:rPr>
+          <w:rFonts w:ascii="Times New Roman" w:hAnsi="Times New Roman" w:cs="Times New Roman"/>
+          <w:sz w:val="24"/>
+        </w:rPr>
+      </w:pPr>
+      <w:r>
+        <w:rPr>
+          <w:rFonts w:ascii="Times New Roman" w:hAnsi="Times New Roman" w:cs="Times New Roman"/>
+          <w:sz w:val="24"/>
+        </w:rPr>
+        <w:lastRenderedPageBreak/>
         <w:t>Kraft, N. J. B., O. Godoy, and J. M. Levine. 2015. Plant functional traits and the multidimensional nature of species coexistence. Proceedings of the National Academy of Sciences of the United States of America 112:797–802.</w:t>
       </w:r>
     </w:p>
+    <w:p>
+      <w:pPr>
+        <w:pStyle w:val="Bibliography"/>
+      </w:pPr>
+      <w:r>
+        <w:fldChar w:fldCharType="end"/>
+      </w:r>
+      <w:r>
+        <w:t xml:space="preserve"> </w:t>
+      </w:r>
+    </w:p>
+    <w:p>
+      <w:pPr>
+        <w:spacing w:after="0"/>
+        <w:ind w:firstLine="0"/>
+      </w:pPr>
+      <w:r>
+        <w:br w:type="page"/>
+      </w:r>
+    </w:p>
+    <w:p>
+      <w:pPr>
+        <w:pStyle w:val="Heading"/>
+      </w:pPr>
+      <w:r>
+        <w:lastRenderedPageBreak/>
+        <w:t>Figures</w:t>
+      </w:r>
+    </w:p>
+    <w:p>
+      <w:pPr>
+        <w:pStyle w:val="BodyText"/>
+        <w:ind w:firstLine="0"/>
+      </w:pPr>
+      <w:r>
+        <w:rPr>
+          <w:noProof/>
+        </w:rPr>
+        <w:pict>
+          <v:shapetype id="_x0000_t75" coordsize="21600,21600" o:spt="75" o:preferrelative="t" path="m@4@5l@4@11@9@11@9@5xe" filled="f" stroked="f">
+            <v:stroke joinstyle="miter"/>
+            <v:formulas>
+              <v:f eqn="if lineDrawn pixelLineWidth 0"/>
+              <v:f eqn="sum @0 1 0"/>
+              <v:f eqn="sum 0 0 @1"/>
+              <v:f eqn="prod @2 1 2"/>
+              <v:f eqn="prod @3 21600 pixelWidth"/>
+              <v:f eqn="prod @3 21600 pixelHeight"/>
+              <v:f eqn="sum @0 0 1"/>
+              <v:f eqn="prod @6 1 2"/>
+              <v:f eqn="prod @7 21600 pixelWidth"/>
+              <v:f eqn="sum @8 21600 0"/>
+              <v:f eqn="prod @7 21600 pixelHeight"/>
+              <v:f eqn="sum @10 21600 0"/>
+            </v:formulas>
+            <v:path o:extrusionok="f" gradientshapeok="t" o:connecttype="rect"/>
+            <o:lock v:ext="edit" aspectratio="t"/>
+          </v:shapetype>
+          <v:shape id="_x0000_i1025" type="#_x0000_t75" alt="/Users/andy/Dropbox/projects/Competitive_HOI/manuscript/fig_1/Slide1.png" style="width:5in;height:300pt;mso-width-percent:0;mso-height-percent:0;mso-width-percent:0;mso-height-percent:0">
+            <v:imagedata r:id="rId13" o:title="Slide1"/>
+          </v:shape>
+        </w:pict>
+      </w:r>
+    </w:p>
+    <w:p>
+      <w:pPr>
+        <w:pStyle w:val="figcaption"/>
+      </w:pPr>
+      <w:r>
+        <w:t xml:space="preserve">Figure 1. </w:t>
+      </w:r>
+      <w:r>
+        <w:t>Three species competit</w:t>
+      </w:r>
+      <w:r>
+        <w:t>ive network. Inter- and intraspecific competition</w:t>
+      </w:r>
+      <w:r>
+        <w:t xml:space="preserve"> between species </w:t>
+      </w:r>
+      <w:r>
+        <w:t>is</w:t>
+      </w:r>
+      <w:r>
+        <w:t xml:space="preserve"> depicted with the blue arrows. The effect of species two on one can be described by </w:t>
+      </w:r>
+      <w:r>
+        <w:t>the</w:t>
+      </w:r>
+      <w:r>
+        <w:t xml:space="preserve"> </w:t>
+      </w:r>
+      <w:r>
+        <w:t>per capita effect</w:t>
+      </w:r>
+      <w:r>
+        <w:t xml:space="preserve"> α</w:t>
+      </w:r>
+      <w:r>
+        <w:rPr>
+          <w:vertAlign w:val="subscript"/>
+        </w:rPr>
+        <w:t>12</w:t>
+      </w:r>
+      <w:r>
+        <w:t xml:space="preserve">. </w:t>
+      </w:r>
+      <w:proofErr w:type="gramStart"/>
+      <w:r>
+        <w:t>An</w:t>
+      </w:r>
+      <w:proofErr w:type="gramEnd"/>
+      <w:r>
+        <w:t xml:space="preserve"> HOI, </w:t>
+      </w:r>
+      <w:r>
+        <w:sym w:font="Symbol" w:char="F062"/>
+      </w:r>
+      <w:r>
+        <w:rPr>
+          <w:vertAlign w:val="subscript"/>
+        </w:rPr>
+        <w:t>1(23)</w:t>
+      </w:r>
+      <w:r>
+        <w:t xml:space="preserve">, is depicted as converging arrows showing that </w:t>
+      </w:r>
+      <w:r>
+        <w:t xml:space="preserve">the effects of two and three on species one are non-additive. </w:t>
+      </w:r>
+    </w:p>
     <w:sectPr>
-      <w:footerReference w:type="default" r:id="rId12"/>
+      <w:footerReference w:type="default" r:id="rId14"/>
       <w:pgSz w:w="12240" w:h="15840"/>
       <w:pgMar w:top="1440" w:right="1800" w:bottom="2004" w:left="1800" w:header="0" w:footer="1440" w:gutter="0"/>
       <w:lnNumType w:countBy="1" w:distance="283" w:restart="continuous"/>
@@ -6958,20 +7389,253 @@
 </w:footnotes>
 </file>
 
+<file path=word/numbering.xml><?xml version="1.0" encoding="utf-8"?>
+<w:numbering xmlns:wpc="http://schemas.microsoft.com/office/word/2010/wordprocessingCanvas" xmlns:cx="http://schemas.microsoft.com/office/drawing/2014/chartex" xmlns:cx1="http://schemas.microsoft.com/office/drawing/2015/9/8/chartex" xmlns:cx2="http://schemas.microsoft.com/office/drawing/2015/10/21/chartex" xmlns:cx3="http://schemas.microsoft.com/office/drawing/2016/5/9/chartex" xmlns:cx4="http://schemas.microsoft.com/office/drawing/2016/5/10/chartex" xmlns:cx5="http://schemas.microsoft.com/office/drawing/2016/5/11/chartex" xmlns:cx6="http://schemas.microsoft.com/office/drawing/2016/5/12/chartex" xmlns:cx7="http://schemas.microsoft.com/office/drawing/2016/5/13/chartex" xmlns:cx8="http://schemas.microsoft.com/office/drawing/2016/5/14/chartex" xmlns:mc="http://schemas.openxmlformats.org/markup-compatibility/2006" xmlns:aink="http://schemas.microsoft.com/office/drawing/2016/ink" xmlns:am3d="http://schemas.microsoft.com/office/drawing/2017/model3d" xmlns:o="urn:schemas-microsoft-com:office:office" xmlns:r="http://schemas.openxmlformats.org/officeDocument/2006/relationships" xmlns:m="http://schemas.openxmlformats.org/officeDocument/2006/math" xmlns:v="urn:schemas-microsoft-com:vml" xmlns:wp14="http://schemas.microsoft.com/office/word/2010/wordprocessingDrawing" xmlns:wp="http://schemas.openxmlformats.org/drawingml/2006/wordprocessingDrawing" xmlns:w10="urn:schemas-microsoft-com:office:word" xmlns:w="http://schemas.openxmlformats.org/wordprocessingml/2006/main" xmlns:w14="http://schemas.microsoft.com/office/word/2010/wordml" xmlns:w15="http://schemas.microsoft.com/office/word/2012/wordml" xmlns:w16cid="http://schemas.microsoft.com/office/word/2016/wordml/cid" xmlns:w16se="http://schemas.microsoft.com/office/word/2015/wordml/symex" xmlns:wpg="http://schemas.microsoft.com/office/word/2010/wordprocessingGroup" xmlns:wpi="http://schemas.microsoft.com/office/word/2010/wordprocessingInk" xmlns:wne="http://schemas.microsoft.com/office/word/2006/wordml" xmlns:wps="http://schemas.microsoft.com/office/word/2010/wordprocessingShape" mc:Ignorable="w14 w15 w16se w16cid wp14">
+  <w:abstractNum w:abstractNumId="0" w15:restartNumberingAfterBreak="0">
+    <w:nsid w:val="FFFFFF7C"/>
+    <w:multiLevelType w:val="singleLevel"/>
+    <w:tmpl w:val="B428D0FE"/>
+    <w:lvl w:ilvl="0">
+      <w:start w:val="1"/>
+      <w:numFmt w:val="decimal"/>
+      <w:lvlText w:val="%1."/>
+      <w:lvlJc w:val="left"/>
+      <w:pPr>
+        <w:tabs>
+          <w:tab w:val="num" w:pos="1800"/>
+        </w:tabs>
+        <w:ind w:left="1800" w:hanging="360"/>
+      </w:pPr>
+    </w:lvl>
+  </w:abstractNum>
+  <w:abstractNum w:abstractNumId="1" w15:restartNumberingAfterBreak="0">
+    <w:nsid w:val="FFFFFF7D"/>
+    <w:multiLevelType w:val="singleLevel"/>
+    <w:tmpl w:val="5A0C19C4"/>
+    <w:lvl w:ilvl="0">
+      <w:start w:val="1"/>
+      <w:numFmt w:val="decimal"/>
+      <w:lvlText w:val="%1."/>
+      <w:lvlJc w:val="left"/>
+      <w:pPr>
+        <w:tabs>
+          <w:tab w:val="num" w:pos="1440"/>
+        </w:tabs>
+        <w:ind w:left="1440" w:hanging="360"/>
+      </w:pPr>
+    </w:lvl>
+  </w:abstractNum>
+  <w:abstractNum w:abstractNumId="2" w15:restartNumberingAfterBreak="0">
+    <w:nsid w:val="FFFFFF7E"/>
+    <w:multiLevelType w:val="singleLevel"/>
+    <w:tmpl w:val="F99C8654"/>
+    <w:lvl w:ilvl="0">
+      <w:start w:val="1"/>
+      <w:numFmt w:val="decimal"/>
+      <w:lvlText w:val="%1."/>
+      <w:lvlJc w:val="left"/>
+      <w:pPr>
+        <w:tabs>
+          <w:tab w:val="num" w:pos="1080"/>
+        </w:tabs>
+        <w:ind w:left="1080" w:hanging="360"/>
+      </w:pPr>
+    </w:lvl>
+  </w:abstractNum>
+  <w:abstractNum w:abstractNumId="3" w15:restartNumberingAfterBreak="0">
+    <w:nsid w:val="FFFFFF7F"/>
+    <w:multiLevelType w:val="singleLevel"/>
+    <w:tmpl w:val="ACAA8F7E"/>
+    <w:lvl w:ilvl="0">
+      <w:start w:val="1"/>
+      <w:numFmt w:val="decimal"/>
+      <w:lvlText w:val="%1."/>
+      <w:lvlJc w:val="left"/>
+      <w:pPr>
+        <w:tabs>
+          <w:tab w:val="num" w:pos="720"/>
+        </w:tabs>
+        <w:ind w:left="720" w:hanging="360"/>
+      </w:pPr>
+    </w:lvl>
+  </w:abstractNum>
+  <w:abstractNum w:abstractNumId="4" w15:restartNumberingAfterBreak="0">
+    <w:nsid w:val="FFFFFF80"/>
+    <w:multiLevelType w:val="singleLevel"/>
+    <w:tmpl w:val="5972C2BE"/>
+    <w:lvl w:ilvl="0">
+      <w:start w:val="1"/>
+      <w:numFmt w:val="bullet"/>
+      <w:lvlText w:val=""/>
+      <w:lvlJc w:val="left"/>
+      <w:pPr>
+        <w:tabs>
+          <w:tab w:val="num" w:pos="1800"/>
+        </w:tabs>
+        <w:ind w:left="1800" w:hanging="360"/>
+      </w:pPr>
+      <w:rPr>
+        <w:rFonts w:ascii="Symbol" w:hAnsi="Symbol" w:hint="default"/>
+      </w:rPr>
+    </w:lvl>
+  </w:abstractNum>
+  <w:abstractNum w:abstractNumId="5" w15:restartNumberingAfterBreak="0">
+    <w:nsid w:val="FFFFFF81"/>
+    <w:multiLevelType w:val="singleLevel"/>
+    <w:tmpl w:val="7B7A9122"/>
+    <w:lvl w:ilvl="0">
+      <w:start w:val="1"/>
+      <w:numFmt w:val="bullet"/>
+      <w:lvlText w:val=""/>
+      <w:lvlJc w:val="left"/>
+      <w:pPr>
+        <w:tabs>
+          <w:tab w:val="num" w:pos="1440"/>
+        </w:tabs>
+        <w:ind w:left="1440" w:hanging="360"/>
+      </w:pPr>
+      <w:rPr>
+        <w:rFonts w:ascii="Symbol" w:hAnsi="Symbol" w:hint="default"/>
+      </w:rPr>
+    </w:lvl>
+  </w:abstractNum>
+  <w:abstractNum w:abstractNumId="6" w15:restartNumberingAfterBreak="0">
+    <w:nsid w:val="FFFFFF82"/>
+    <w:multiLevelType w:val="singleLevel"/>
+    <w:tmpl w:val="40BCF306"/>
+    <w:lvl w:ilvl="0">
+      <w:start w:val="1"/>
+      <w:numFmt w:val="bullet"/>
+      <w:lvlText w:val=""/>
+      <w:lvlJc w:val="left"/>
+      <w:pPr>
+        <w:tabs>
+          <w:tab w:val="num" w:pos="1080"/>
+        </w:tabs>
+        <w:ind w:left="1080" w:hanging="360"/>
+      </w:pPr>
+      <w:rPr>
+        <w:rFonts w:ascii="Symbol" w:hAnsi="Symbol" w:hint="default"/>
+      </w:rPr>
+    </w:lvl>
+  </w:abstractNum>
+  <w:abstractNum w:abstractNumId="7" w15:restartNumberingAfterBreak="0">
+    <w:nsid w:val="FFFFFF83"/>
+    <w:multiLevelType w:val="singleLevel"/>
+    <w:tmpl w:val="E398C724"/>
+    <w:lvl w:ilvl="0">
+      <w:start w:val="1"/>
+      <w:numFmt w:val="bullet"/>
+      <w:lvlText w:val=""/>
+      <w:lvlJc w:val="left"/>
+      <w:pPr>
+        <w:tabs>
+          <w:tab w:val="num" w:pos="720"/>
+        </w:tabs>
+        <w:ind w:left="720" w:hanging="360"/>
+      </w:pPr>
+      <w:rPr>
+        <w:rFonts w:ascii="Symbol" w:hAnsi="Symbol" w:hint="default"/>
+      </w:rPr>
+    </w:lvl>
+  </w:abstractNum>
+  <w:abstractNum w:abstractNumId="8" w15:restartNumberingAfterBreak="0">
+    <w:nsid w:val="FFFFFF88"/>
+    <w:multiLevelType w:val="singleLevel"/>
+    <w:tmpl w:val="3C6671EE"/>
+    <w:lvl w:ilvl="0">
+      <w:start w:val="1"/>
+      <w:numFmt w:val="decimal"/>
+      <w:lvlText w:val="%1."/>
+      <w:lvlJc w:val="left"/>
+      <w:pPr>
+        <w:tabs>
+          <w:tab w:val="num" w:pos="360"/>
+        </w:tabs>
+        <w:ind w:left="360" w:hanging="360"/>
+      </w:pPr>
+    </w:lvl>
+  </w:abstractNum>
+  <w:abstractNum w:abstractNumId="9" w15:restartNumberingAfterBreak="0">
+    <w:nsid w:val="FFFFFF89"/>
+    <w:multiLevelType w:val="singleLevel"/>
+    <w:tmpl w:val="6CA8CA38"/>
+    <w:lvl w:ilvl="0">
+      <w:start w:val="1"/>
+      <w:numFmt w:val="bullet"/>
+      <w:lvlText w:val=""/>
+      <w:lvlJc w:val="left"/>
+      <w:pPr>
+        <w:tabs>
+          <w:tab w:val="num" w:pos="360"/>
+        </w:tabs>
+        <w:ind w:left="360" w:hanging="360"/>
+      </w:pPr>
+      <w:rPr>
+        <w:rFonts w:ascii="Symbol" w:hAnsi="Symbol" w:hint="default"/>
+      </w:rPr>
+    </w:lvl>
+  </w:abstractNum>
+  <w:num w:numId="1">
+    <w:abstractNumId w:val="3"/>
+  </w:num>
+  <w:num w:numId="2">
+    <w:abstractNumId w:val="4"/>
+  </w:num>
+  <w:num w:numId="3">
+    <w:abstractNumId w:val="7"/>
+  </w:num>
+  <w:num w:numId="4">
+    <w:abstractNumId w:val="0"/>
+  </w:num>
+  <w:num w:numId="5">
+    <w:abstractNumId w:val="1"/>
+  </w:num>
+  <w:num w:numId="6">
+    <w:abstractNumId w:val="2"/>
+  </w:num>
+  <w:num w:numId="7">
+    <w:abstractNumId w:val="8"/>
+  </w:num>
+  <w:num w:numId="8">
+    <w:abstractNumId w:val="5"/>
+  </w:num>
+  <w:num w:numId="9">
+    <w:abstractNumId w:val="6"/>
+  </w:num>
+  <w:num w:numId="10">
+    <w:abstractNumId w:val="9"/>
+  </w:num>
+</w:numbering>
+</file>
+
 <file path=word/styles.xml><?xml version="1.0" encoding="utf-8"?>
 <w:styles xmlns:mc="http://schemas.openxmlformats.org/markup-compatibility/2006" xmlns:r="http://schemas.openxmlformats.org/officeDocument/2006/relationships" xmlns:w="http://schemas.openxmlformats.org/wordprocessingml/2006/main" xmlns:w14="http://schemas.microsoft.com/office/word/2010/wordml" xmlns:w15="http://schemas.microsoft.com/office/word/2012/wordml" xmlns:w16cid="http://schemas.microsoft.com/office/word/2016/wordml/cid" xmlns:w16se="http://schemas.microsoft.com/office/word/2015/wordml/symex" mc:Ignorable="w14 w15 w16se w16cid">
   <w:docDefaults>
     <w:rPrDefault>
       <w:rPr>
-        <w:rFonts w:asciiTheme="minorHAnsi" w:eastAsiaTheme="minorHAnsi" w:hAnsiTheme="minorHAnsi" w:cstheme="minorBidi"/>
-        <w:szCs w:val="24"/>
+        <w:rFonts w:asciiTheme="minorHAnsi" w:eastAsiaTheme="minorEastAsia" w:hAnsiTheme="minorHAnsi" w:cstheme="minorBidi"/>
         <w:lang w:val="en-US" w:eastAsia="en-US" w:bidi="ar-SA"/>
       </w:rPr>
     </w:rPrDefault>
-    <w:pPrDefault/>
+    <w:pPrDefault>
+      <w:pPr>
+        <w:spacing w:after="200" w:line="276" w:lineRule="auto"/>
+        <w:jc w:val="both"/>
+      </w:pPr>
+    </w:pPrDefault>
   </w:docDefaults>
   <w:latentStyles w:defLockedState="0" w:defUIPriority="0" w:defSemiHidden="0" w:defUnhideWhenUsed="0" w:defQFormat="0" w:count="375">
-    <w:lsdException w:name="heading 6" w:semiHidden="1" w:unhideWhenUsed="1"/>
+    <w:lsdException w:name="Normal" w:qFormat="1"/>
+    <w:lsdException w:name="heading 1" w:uiPriority="9" w:qFormat="1"/>
+    <w:lsdException w:name="heading 2" w:uiPriority="9" w:qFormat="1"/>
+    <w:lsdException w:name="heading 3" w:uiPriority="9" w:qFormat="1"/>
+    <w:lsdException w:name="heading 4" w:uiPriority="9" w:qFormat="1"/>
+    <w:lsdException w:name="heading 5" w:uiPriority="9" w:qFormat="1"/>
+    <w:lsdException w:name="heading 6" w:semiHidden="1" w:uiPriority="9" w:unhideWhenUsed="1" w:qFormat="1"/>
+    <w:lsdException w:name="heading 7" w:uiPriority="9" w:qFormat="1"/>
+    <w:lsdException w:name="heading 8" w:uiPriority="9" w:qFormat="1"/>
+    <w:lsdException w:name="heading 9" w:uiPriority="9" w:qFormat="1"/>
     <w:lsdException w:name="index 3" w:semiHidden="1" w:unhideWhenUsed="1"/>
     <w:lsdException w:name="index 4" w:semiHidden="1" w:unhideWhenUsed="1"/>
     <w:lsdException w:name="index 5" w:semiHidden="1" w:unhideWhenUsed="1"/>
@@ -6994,7 +7658,7 @@
     <w:lsdException w:name="header" w:semiHidden="1" w:unhideWhenUsed="1"/>
     <w:lsdException w:name="footer" w:semiHidden="1" w:unhideWhenUsed="1"/>
     <w:lsdException w:name="index heading" w:semiHidden="1" w:unhideWhenUsed="1"/>
-    <w:lsdException w:name="caption" w:semiHidden="1" w:unhideWhenUsed="1"/>
+    <w:lsdException w:name="caption" w:semiHidden="1" w:uiPriority="35" w:unhideWhenUsed="1" w:qFormat="1"/>
     <w:lsdException w:name="table of figures" w:semiHidden="1" w:unhideWhenUsed="1"/>
     <w:lsdException w:name="envelope address" w:semiHidden="1" w:unhideWhenUsed="1"/>
     <w:lsdException w:name="envelope return" w:semiHidden="1" w:unhideWhenUsed="1"/>
@@ -7019,6 +7683,7 @@
     <w:lsdException w:name="List Number 3" w:semiHidden="1" w:unhideWhenUsed="1"/>
     <w:lsdException w:name="List Number 4" w:semiHidden="1" w:unhideWhenUsed="1"/>
     <w:lsdException w:name="List Number 5" w:semiHidden="1" w:unhideWhenUsed="1"/>
+    <w:lsdException w:name="Title" w:uiPriority="10" w:qFormat="1"/>
     <w:lsdException w:name="Closing" w:semiHidden="1" w:unhideWhenUsed="1"/>
     <w:lsdException w:name="Signature" w:semiHidden="1" w:unhideWhenUsed="1"/>
     <w:lsdException w:name="Default Paragraph Font" w:semiHidden="1" w:unhideWhenUsed="1"/>
@@ -7030,6 +7695,7 @@
     <w:lsdException w:name="List Continue 4" w:semiHidden="1" w:unhideWhenUsed="1"/>
     <w:lsdException w:name="List Continue 5" w:semiHidden="1" w:unhideWhenUsed="1"/>
     <w:lsdException w:name="Message Header" w:semiHidden="1" w:unhideWhenUsed="1"/>
+    <w:lsdException w:name="Subtitle" w:uiPriority="11" w:qFormat="1"/>
     <w:lsdException w:name="Salutation" w:semiHidden="1" w:unhideWhenUsed="1"/>
     <w:lsdException w:name="Date" w:semiHidden="1" w:unhideWhenUsed="1"/>
     <w:lsdException w:name="Body Text First Indent" w:semiHidden="1" w:unhideWhenUsed="1"/>
@@ -7038,6 +7704,8 @@
     <w:lsdException w:name="Block Text" w:semiHidden="1" w:unhideWhenUsed="1"/>
     <w:lsdException w:name="Hyperlink" w:semiHidden="1" w:unhideWhenUsed="1"/>
     <w:lsdException w:name="FollowedHyperlink" w:semiHidden="1" w:unhideWhenUsed="1"/>
+    <w:lsdException w:name="Strong" w:uiPriority="22" w:qFormat="1"/>
+    <w:lsdException w:name="Emphasis" w:uiPriority="20" w:qFormat="1"/>
     <w:lsdException w:name="Document Map" w:semiHidden="1" w:unhideWhenUsed="1"/>
     <w:lsdException w:name="Plain Text" w:semiHidden="1" w:unhideWhenUsed="1"/>
     <w:lsdException w:name="E-mail Signature" w:semiHidden="1" w:unhideWhenUsed="1"/>
@@ -7105,6 +7773,7 @@
     <w:lsdException w:name="Balloon Text" w:semiHidden="1" w:unhideWhenUsed="1"/>
     <w:lsdException w:name="Table Theme" w:semiHidden="1" w:unhideWhenUsed="1"/>
     <w:lsdException w:name="Placeholder Text" w:semiHidden="1"/>
+    <w:lsdException w:name="No Spacing" w:uiPriority="1" w:qFormat="1"/>
     <w:lsdException w:name="Light Shading"/>
     <w:lsdException w:name="Light List"/>
     <w:lsdException w:name="Light Grid"/>
@@ -7126,6 +7795,9 @@
     <w:lsdException w:name="Medium Shading 2 Accent 1"/>
     <w:lsdException w:name="Medium List 1 Accent 1"/>
     <w:lsdException w:name="Revision" w:semiHidden="1"/>
+    <w:lsdException w:name="List Paragraph" w:uiPriority="34" w:qFormat="1"/>
+    <w:lsdException w:name="Quote" w:uiPriority="29" w:qFormat="1"/>
+    <w:lsdException w:name="Intense Quote" w:uiPriority="30" w:qFormat="1"/>
     <w:lsdException w:name="Medium List 2 Accent 1"/>
     <w:lsdException w:name="Medium Grid 1 Accent 1"/>
     <w:lsdException w:name="Medium Grid 2 Accent 1"/>
@@ -7204,8 +7876,13 @@
     <w:lsdException w:name="Colorful Shading Accent 6"/>
     <w:lsdException w:name="Colorful List Accent 6"/>
     <w:lsdException w:name="Colorful Grid Accent 6"/>
+    <w:lsdException w:name="Subtle Emphasis" w:uiPriority="19" w:qFormat="1"/>
+    <w:lsdException w:name="Intense Emphasis" w:uiPriority="21" w:qFormat="1"/>
+    <w:lsdException w:name="Subtle Reference" w:uiPriority="31" w:qFormat="1"/>
+    <w:lsdException w:name="Intense Reference" w:uiPriority="32" w:qFormat="1"/>
+    <w:lsdException w:name="Book Title" w:uiPriority="33" w:qFormat="1"/>
     <w:lsdException w:name="Bibliography" w:semiHidden="1" w:unhideWhenUsed="1"/>
-    <w:lsdException w:name="TOC Heading" w:semiHidden="1" w:unhideWhenUsed="1"/>
+    <w:lsdException w:name="TOC Heading" w:semiHidden="1" w:uiPriority="39" w:unhideWhenUsed="1" w:qFormat="1"/>
     <w:lsdException w:name="Grid Table 4" w:uiPriority="49"/>
     <w:lsdException w:name="Grid Table 5 Dark" w:uiPriority="50"/>
     <w:lsdException w:name="Grid Table 6 Colorful" w:uiPriority="51"/>
@@ -7309,32 +7986,27 @@
   <w:style w:type="paragraph" w:default="1" w:styleId="Normal">
     <w:name w:val="Normal"/>
     <w:qFormat/>
+    <w:rsid w:val="00CD64D0"/>
     <w:pPr>
-      <w:spacing w:after="200"/>
-      <w:ind w:firstLine="576"/>
+      <w:ind w:firstLine="720"/>
+      <w:jc w:val="left"/>
     </w:pPr>
-    <w:rPr>
-      <w:rFonts w:ascii="Times New Roman" w:hAnsi="Times New Roman"/>
-      <w:color w:val="00000A"/>
-      <w:sz w:val="24"/>
-    </w:rPr>
   </w:style>
   <w:style w:type="paragraph" w:styleId="Heading1">
     <w:name w:val="heading 1"/>
     <w:basedOn w:val="Normal"/>
+    <w:next w:val="Normal"/>
+    <w:link w:val="Heading1Char"/>
     <w:uiPriority w:val="9"/>
     <w:qFormat/>
+    <w:rsid w:val="0061034E"/>
     <w:pPr>
-      <w:keepNext/>
-      <w:keepLines/>
-      <w:spacing w:before="480" w:after="0"/>
+      <w:spacing w:before="300" w:after="40"/>
       <w:outlineLvl w:val="0"/>
     </w:pPr>
     <w:rPr>
-      <w:rFonts w:asciiTheme="majorHAnsi" w:eastAsiaTheme="majorEastAsia" w:hAnsiTheme="majorHAnsi" w:cstheme="majorBidi"/>
-      <w:b/>
-      <w:bCs/>
-      <w:color w:val="345A8A" w:themeColor="accent1" w:themeShade="B5"/>
+      <w:smallCaps/>
+      <w:spacing w:val="5"/>
       <w:sz w:val="32"/>
       <w:szCs w:val="32"/>
     </w:rPr>
@@ -7342,98 +8014,164 @@
   <w:style w:type="paragraph" w:styleId="Heading2">
     <w:name w:val="heading 2"/>
     <w:basedOn w:val="Normal"/>
+    <w:next w:val="Normal"/>
+    <w:link w:val="Heading2Char"/>
     <w:uiPriority w:val="9"/>
     <w:unhideWhenUsed/>
     <w:qFormat/>
+    <w:rsid w:val="00CD64D0"/>
     <w:pPr>
-      <w:keepNext/>
-      <w:keepLines/>
-      <w:spacing w:before="200" w:after="0" w:line="480" w:lineRule="auto"/>
+      <w:spacing w:before="240" w:after="80"/>
       <w:ind w:firstLine="0"/>
       <w:outlineLvl w:val="1"/>
     </w:pPr>
     <w:rPr>
-      <w:rFonts w:eastAsiaTheme="majorEastAsia" w:cstheme="majorBidi"/>
-      <w:bCs/>
+      <w:rFonts w:ascii="Times" w:hAnsi="Times" w:cs="Cambria (Body CS)"/>
       <w:i/>
-      <w:color w:val="000000"/>
-      <w:szCs w:val="32"/>
+      <w:spacing w:val="5"/>
+      <w:sz w:val="24"/>
+      <w:szCs w:val="28"/>
     </w:rPr>
   </w:style>
   <w:style w:type="paragraph" w:styleId="Heading3">
     <w:name w:val="heading 3"/>
     <w:basedOn w:val="Normal"/>
+    <w:next w:val="Normal"/>
+    <w:link w:val="Heading3Char"/>
     <w:uiPriority w:val="9"/>
     <w:unhideWhenUsed/>
     <w:qFormat/>
+    <w:rsid w:val="0061034E"/>
     <w:pPr>
-      <w:keepNext/>
-      <w:keepLines/>
-      <w:spacing w:before="200" w:after="0"/>
+      <w:spacing w:after="0"/>
       <w:outlineLvl w:val="2"/>
     </w:pPr>
     <w:rPr>
-      <w:rFonts w:asciiTheme="majorHAnsi" w:eastAsiaTheme="majorEastAsia" w:hAnsiTheme="majorHAnsi" w:cstheme="majorBidi"/>
-      <w:b/>
-      <w:bCs/>
-      <w:color w:val="4F81BD" w:themeColor="accent1"/>
-      <w:sz w:val="28"/>
-      <w:szCs w:val="28"/>
+      <w:smallCaps/>
+      <w:spacing w:val="5"/>
+      <w:sz w:val="24"/>
+      <w:szCs w:val="24"/>
     </w:rPr>
   </w:style>
   <w:style w:type="paragraph" w:styleId="Heading4">
     <w:name w:val="heading 4"/>
     <w:basedOn w:val="Normal"/>
+    <w:next w:val="Normal"/>
+    <w:link w:val="Heading4Char"/>
     <w:uiPriority w:val="9"/>
     <w:unhideWhenUsed/>
     <w:qFormat/>
+    <w:rsid w:val="0061034E"/>
     <w:pPr>
-      <w:keepNext/>
-      <w:keepLines/>
-      <w:spacing w:before="200" w:after="0"/>
+      <w:spacing w:before="240" w:after="0"/>
       <w:outlineLvl w:val="3"/>
     </w:pPr>
     <w:rPr>
-      <w:rFonts w:asciiTheme="majorHAnsi" w:eastAsiaTheme="majorEastAsia" w:hAnsiTheme="majorHAnsi" w:cstheme="majorBidi"/>
-      <w:b/>
-      <w:bCs/>
-      <w:color w:val="4F81BD" w:themeColor="accent1"/>
+      <w:smallCaps/>
+      <w:spacing w:val="10"/>
+      <w:sz w:val="22"/>
+      <w:szCs w:val="22"/>
     </w:rPr>
   </w:style>
   <w:style w:type="paragraph" w:styleId="Heading5">
     <w:name w:val="heading 5"/>
     <w:basedOn w:val="Normal"/>
+    <w:next w:val="Normal"/>
+    <w:link w:val="Heading5Char"/>
     <w:uiPriority w:val="9"/>
     <w:unhideWhenUsed/>
     <w:qFormat/>
+    <w:rsid w:val="0061034E"/>
     <w:pPr>
-      <w:keepNext/>
-      <w:keepLines/>
       <w:spacing w:before="200" w:after="0"/>
       <w:outlineLvl w:val="4"/>
     </w:pPr>
     <w:rPr>
-      <w:rFonts w:asciiTheme="majorHAnsi" w:eastAsiaTheme="majorEastAsia" w:hAnsiTheme="majorHAnsi" w:cstheme="majorBidi"/>
-      <w:i/>
-      <w:iCs/>
-      <w:color w:val="4F81BD" w:themeColor="accent1"/>
+      <w:smallCaps/>
+      <w:color w:val="943634" w:themeColor="accent2" w:themeShade="BF"/>
+      <w:spacing w:val="10"/>
+      <w:sz w:val="22"/>
+      <w:szCs w:val="26"/>
     </w:rPr>
   </w:style>
   <w:style w:type="paragraph" w:styleId="Heading6">
     <w:name w:val="heading 6"/>
     <w:basedOn w:val="Normal"/>
+    <w:next w:val="Normal"/>
+    <w:link w:val="Heading6Char"/>
     <w:uiPriority w:val="9"/>
     <w:unhideWhenUsed/>
     <w:qFormat/>
+    <w:rsid w:val="0061034E"/>
     <w:pPr>
-      <w:keepNext/>
-      <w:keepLines/>
-      <w:spacing w:before="200" w:after="0"/>
+      <w:spacing w:after="0"/>
       <w:outlineLvl w:val="5"/>
     </w:pPr>
     <w:rPr>
-      <w:rFonts w:asciiTheme="majorHAnsi" w:eastAsiaTheme="majorEastAsia" w:hAnsiTheme="majorHAnsi" w:cstheme="majorBidi"/>
-      <w:color w:val="4F81BD" w:themeColor="accent1"/>
+      <w:smallCaps/>
+      <w:color w:val="C0504D" w:themeColor="accent2"/>
+      <w:spacing w:val="5"/>
+      <w:sz w:val="22"/>
+    </w:rPr>
+  </w:style>
+  <w:style w:type="paragraph" w:styleId="Heading7">
+    <w:name w:val="heading 7"/>
+    <w:basedOn w:val="Normal"/>
+    <w:next w:val="Normal"/>
+    <w:link w:val="Heading7Char"/>
+    <w:uiPriority w:val="9"/>
+    <w:unhideWhenUsed/>
+    <w:qFormat/>
+    <w:rsid w:val="0061034E"/>
+    <w:pPr>
+      <w:spacing w:after="0"/>
+      <w:outlineLvl w:val="6"/>
+    </w:pPr>
+    <w:rPr>
+      <w:b/>
+      <w:smallCaps/>
+      <w:color w:val="C0504D" w:themeColor="accent2"/>
+      <w:spacing w:val="10"/>
+    </w:rPr>
+  </w:style>
+  <w:style w:type="paragraph" w:styleId="Heading8">
+    <w:name w:val="heading 8"/>
+    <w:basedOn w:val="Normal"/>
+    <w:next w:val="Normal"/>
+    <w:link w:val="Heading8Char"/>
+    <w:uiPriority w:val="9"/>
+    <w:unhideWhenUsed/>
+    <w:qFormat/>
+    <w:rsid w:val="0061034E"/>
+    <w:pPr>
+      <w:spacing w:after="0"/>
+      <w:outlineLvl w:val="7"/>
+    </w:pPr>
+    <w:rPr>
+      <w:b/>
+      <w:i/>
+      <w:smallCaps/>
+      <w:color w:val="943634" w:themeColor="accent2" w:themeShade="BF"/>
+    </w:rPr>
+  </w:style>
+  <w:style w:type="paragraph" w:styleId="Heading9">
+    <w:name w:val="heading 9"/>
+    <w:basedOn w:val="Normal"/>
+    <w:next w:val="Normal"/>
+    <w:link w:val="Heading9Char"/>
+    <w:uiPriority w:val="9"/>
+    <w:unhideWhenUsed/>
+    <w:qFormat/>
+    <w:rsid w:val="0061034E"/>
+    <w:pPr>
+      <w:spacing w:after="0"/>
+      <w:outlineLvl w:val="8"/>
+    </w:pPr>
+    <w:rPr>
+      <w:b/>
+      <w:i/>
+      <w:smallCaps/>
+      <w:color w:val="622423" w:themeColor="accent2" w:themeShade="7F"/>
     </w:rPr>
   </w:style>
   <w:style w:type="character" w:default="1" w:styleId="DefaultParagraphFont">
@@ -7467,23 +8205,37 @@
     <w:name w:val="Caption Char"/>
     <w:basedOn w:val="DefaultParagraphFont"/>
     <w:link w:val="Caption"/>
-    <w:qFormat/>
+    <w:uiPriority w:val="35"/>
+    <w:rPr>
+      <w:b/>
+      <w:bCs/>
+      <w:caps/>
+      <w:sz w:val="16"/>
+      <w:szCs w:val="18"/>
+    </w:rPr>
   </w:style>
   <w:style w:type="character" w:customStyle="1" w:styleId="VerbatimChar">
     <w:name w:val="Verbatim Char"/>
     <w:basedOn w:val="CaptionChar"/>
     <w:link w:val="SourceCode"/>
-    <w:qFormat/>
     <w:rPr>
       <w:rFonts w:ascii="Consolas" w:hAnsi="Consolas"/>
+      <w:b/>
+      <w:bCs/>
+      <w:caps/>
       <w:sz w:val="22"/>
+      <w:szCs w:val="18"/>
     </w:rPr>
   </w:style>
   <w:style w:type="character" w:customStyle="1" w:styleId="FootnoteCharacters">
     <w:name w:val="Footnote Characters"/>
     <w:basedOn w:val="CaptionChar"/>
-    <w:qFormat/>
     <w:rPr>
+      <w:b/>
+      <w:bCs/>
+      <w:caps/>
+      <w:sz w:val="16"/>
+      <w:szCs w:val="18"/>
       <w:vertAlign w:val="superscript"/>
     </w:rPr>
   </w:style>
@@ -7497,349 +8249,447 @@
     <w:name w:val="Internet Link"/>
     <w:basedOn w:val="CaptionChar"/>
     <w:rPr>
+      <w:b/>
+      <w:bCs/>
+      <w:caps/>
       <w:color w:val="4F81BD" w:themeColor="accent1"/>
+      <w:sz w:val="16"/>
+      <w:szCs w:val="18"/>
     </w:rPr>
   </w:style>
   <w:style w:type="character" w:customStyle="1" w:styleId="KeywordTok">
     <w:name w:val="KeywordTok"/>
     <w:basedOn w:val="VerbatimChar"/>
-    <w:qFormat/>
     <w:rPr>
       <w:rFonts w:ascii="Consolas" w:hAnsi="Consolas"/>
+      <w:b/>
+      <w:bCs/>
+      <w:caps/>
       <w:color w:val="204A87"/>
       <w:sz w:val="22"/>
+      <w:szCs w:val="18"/>
       <w:shd w:val="clear" w:color="auto" w:fill="F8F8F8"/>
     </w:rPr>
   </w:style>
   <w:style w:type="character" w:customStyle="1" w:styleId="DataTypeTok">
     <w:name w:val="DataTypeTok"/>
     <w:basedOn w:val="VerbatimChar"/>
-    <w:qFormat/>
     <w:rPr>
       <w:rFonts w:ascii="Consolas" w:hAnsi="Consolas"/>
+      <w:b/>
+      <w:bCs/>
+      <w:caps/>
       <w:color w:val="204A87"/>
       <w:sz w:val="22"/>
+      <w:szCs w:val="18"/>
       <w:shd w:val="clear" w:color="auto" w:fill="F8F8F8"/>
     </w:rPr>
   </w:style>
   <w:style w:type="character" w:customStyle="1" w:styleId="DecValTok">
     <w:name w:val="DecValTok"/>
     <w:basedOn w:val="VerbatimChar"/>
-    <w:qFormat/>
     <w:rPr>
       <w:rFonts w:ascii="Consolas" w:hAnsi="Consolas"/>
+      <w:b/>
+      <w:bCs/>
+      <w:caps/>
       <w:color w:val="0000CF"/>
       <w:sz w:val="22"/>
+      <w:szCs w:val="18"/>
       <w:shd w:val="clear" w:color="auto" w:fill="F8F8F8"/>
     </w:rPr>
   </w:style>
   <w:style w:type="character" w:customStyle="1" w:styleId="BaseNTok">
     <w:name w:val="BaseNTok"/>
     <w:basedOn w:val="VerbatimChar"/>
-    <w:qFormat/>
     <w:rPr>
       <w:rFonts w:ascii="Consolas" w:hAnsi="Consolas"/>
+      <w:b/>
+      <w:bCs/>
+      <w:caps/>
       <w:color w:val="0000CF"/>
       <w:sz w:val="22"/>
+      <w:szCs w:val="18"/>
       <w:shd w:val="clear" w:color="auto" w:fill="F8F8F8"/>
     </w:rPr>
   </w:style>
   <w:style w:type="character" w:customStyle="1" w:styleId="FloatTok">
     <w:name w:val="FloatTok"/>
     <w:basedOn w:val="VerbatimChar"/>
-    <w:qFormat/>
     <w:rPr>
       <w:rFonts w:ascii="Consolas" w:hAnsi="Consolas"/>
+      <w:b/>
+      <w:bCs/>
+      <w:caps/>
       <w:color w:val="0000CF"/>
       <w:sz w:val="22"/>
+      <w:szCs w:val="18"/>
       <w:shd w:val="clear" w:color="auto" w:fill="F8F8F8"/>
     </w:rPr>
   </w:style>
   <w:style w:type="character" w:customStyle="1" w:styleId="ConstantTok">
     <w:name w:val="ConstantTok"/>
     <w:basedOn w:val="VerbatimChar"/>
-    <w:qFormat/>
     <w:rPr>
       <w:rFonts w:ascii="Consolas" w:hAnsi="Consolas"/>
+      <w:b/>
+      <w:bCs/>
+      <w:caps/>
       <w:color w:val="000000"/>
       <w:sz w:val="22"/>
+      <w:szCs w:val="18"/>
       <w:shd w:val="clear" w:color="auto" w:fill="F8F8F8"/>
     </w:rPr>
   </w:style>
   <w:style w:type="character" w:customStyle="1" w:styleId="CharTok">
     <w:name w:val="CharTok"/>
     <w:basedOn w:val="VerbatimChar"/>
-    <w:qFormat/>
     <w:rPr>
       <w:rFonts w:ascii="Consolas" w:hAnsi="Consolas"/>
+      <w:b/>
+      <w:bCs/>
+      <w:caps/>
       <w:color w:val="4E9A06"/>
       <w:sz w:val="22"/>
+      <w:szCs w:val="18"/>
       <w:shd w:val="clear" w:color="auto" w:fill="F8F8F8"/>
     </w:rPr>
   </w:style>
   <w:style w:type="character" w:customStyle="1" w:styleId="SpecialCharTok">
     <w:name w:val="SpecialCharTok"/>
     <w:basedOn w:val="VerbatimChar"/>
-    <w:qFormat/>
     <w:rPr>
       <w:rFonts w:ascii="Consolas" w:hAnsi="Consolas"/>
+      <w:b/>
+      <w:bCs/>
+      <w:caps/>
       <w:color w:val="000000"/>
       <w:sz w:val="22"/>
+      <w:szCs w:val="18"/>
       <w:shd w:val="clear" w:color="auto" w:fill="F8F8F8"/>
     </w:rPr>
   </w:style>
   <w:style w:type="character" w:customStyle="1" w:styleId="StringTok">
     <w:name w:val="StringTok"/>
     <w:basedOn w:val="VerbatimChar"/>
-    <w:qFormat/>
     <w:rPr>
       <w:rFonts w:ascii="Consolas" w:hAnsi="Consolas"/>
+      <w:b/>
+      <w:bCs/>
+      <w:caps/>
       <w:color w:val="4E9A06"/>
       <w:sz w:val="22"/>
+      <w:szCs w:val="18"/>
       <w:shd w:val="clear" w:color="auto" w:fill="F8F8F8"/>
     </w:rPr>
   </w:style>
   <w:style w:type="character" w:customStyle="1" w:styleId="VerbatimStringTok">
     <w:name w:val="VerbatimStringTok"/>
     <w:basedOn w:val="VerbatimChar"/>
-    <w:qFormat/>
     <w:rPr>
       <w:rFonts w:ascii="Consolas" w:hAnsi="Consolas"/>
+      <w:b/>
+      <w:bCs/>
+      <w:caps/>
       <w:color w:val="4E9A06"/>
       <w:sz w:val="22"/>
+      <w:szCs w:val="18"/>
       <w:shd w:val="clear" w:color="auto" w:fill="F8F8F8"/>
     </w:rPr>
   </w:style>
   <w:style w:type="character" w:customStyle="1" w:styleId="SpecialStringTok">
     <w:name w:val="SpecialStringTok"/>
     <w:basedOn w:val="VerbatimChar"/>
-    <w:qFormat/>
     <w:rPr>
       <w:rFonts w:ascii="Consolas" w:hAnsi="Consolas"/>
+      <w:b/>
+      <w:bCs/>
+      <w:caps/>
       <w:color w:val="4E9A06"/>
       <w:sz w:val="22"/>
+      <w:szCs w:val="18"/>
       <w:shd w:val="clear" w:color="auto" w:fill="F8F8F8"/>
     </w:rPr>
   </w:style>
   <w:style w:type="character" w:customStyle="1" w:styleId="ImportTok">
     <w:name w:val="ImportTok"/>
     <w:basedOn w:val="VerbatimChar"/>
-    <w:qFormat/>
     <w:rPr>
       <w:rFonts w:ascii="Consolas" w:hAnsi="Consolas"/>
+      <w:b/>
+      <w:bCs/>
+      <w:caps/>
       <w:sz w:val="22"/>
+      <w:szCs w:val="18"/>
       <w:shd w:val="clear" w:color="auto" w:fill="F8F8F8"/>
     </w:rPr>
   </w:style>
   <w:style w:type="character" w:customStyle="1" w:styleId="CommentTok">
     <w:name w:val="CommentTok"/>
     <w:basedOn w:val="VerbatimChar"/>
-    <w:qFormat/>
     <w:rPr>
       <w:rFonts w:ascii="Consolas" w:hAnsi="Consolas"/>
+      <w:b/>
+      <w:bCs/>
       <w:i/>
+      <w:caps/>
       <w:color w:val="8F5902"/>
       <w:sz w:val="22"/>
+      <w:szCs w:val="18"/>
       <w:shd w:val="clear" w:color="auto" w:fill="F8F8F8"/>
     </w:rPr>
   </w:style>
   <w:style w:type="character" w:customStyle="1" w:styleId="DocumentationTok">
     <w:name w:val="DocumentationTok"/>
     <w:basedOn w:val="VerbatimChar"/>
-    <w:qFormat/>
     <w:rPr>
       <w:rFonts w:ascii="Consolas" w:hAnsi="Consolas"/>
+      <w:b/>
+      <w:bCs/>
       <w:i/>
+      <w:caps/>
       <w:color w:val="8F5902"/>
       <w:sz w:val="22"/>
+      <w:szCs w:val="18"/>
       <w:shd w:val="clear" w:color="auto" w:fill="F8F8F8"/>
     </w:rPr>
   </w:style>
   <w:style w:type="character" w:customStyle="1" w:styleId="AnnotationTok">
     <w:name w:val="AnnotationTok"/>
     <w:basedOn w:val="VerbatimChar"/>
-    <w:qFormat/>
     <w:rPr>
       <w:rFonts w:ascii="Consolas" w:hAnsi="Consolas"/>
+      <w:b/>
+      <w:bCs/>
       <w:i/>
+      <w:caps/>
       <w:color w:val="8F5902"/>
       <w:sz w:val="22"/>
+      <w:szCs w:val="18"/>
       <w:shd w:val="clear" w:color="auto" w:fill="F8F8F8"/>
     </w:rPr>
   </w:style>
   <w:style w:type="character" w:customStyle="1" w:styleId="CommentVarTok">
     <w:name w:val="CommentVarTok"/>
     <w:basedOn w:val="VerbatimChar"/>
-    <w:qFormat/>
     <w:rPr>
       <w:rFonts w:ascii="Consolas" w:hAnsi="Consolas"/>
+      <w:b/>
+      <w:bCs/>
       <w:i/>
+      <w:caps/>
       <w:color w:val="8F5902"/>
       <w:sz w:val="22"/>
+      <w:szCs w:val="18"/>
       <w:shd w:val="clear" w:color="auto" w:fill="F8F8F8"/>
     </w:rPr>
   </w:style>
   <w:style w:type="character" w:customStyle="1" w:styleId="OtherTok">
     <w:name w:val="OtherTok"/>
     <w:basedOn w:val="VerbatimChar"/>
-    <w:qFormat/>
     <w:rPr>
       <w:rFonts w:ascii="Consolas" w:hAnsi="Consolas"/>
+      <w:b/>
+      <w:bCs/>
+      <w:caps/>
       <w:color w:val="8F5902"/>
       <w:sz w:val="22"/>
+      <w:szCs w:val="18"/>
       <w:shd w:val="clear" w:color="auto" w:fill="F8F8F8"/>
     </w:rPr>
   </w:style>
   <w:style w:type="character" w:customStyle="1" w:styleId="FunctionTok">
     <w:name w:val="FunctionTok"/>
     <w:basedOn w:val="VerbatimChar"/>
-    <w:qFormat/>
     <w:rPr>
       <w:rFonts w:ascii="Consolas" w:hAnsi="Consolas"/>
+      <w:b/>
+      <w:bCs/>
+      <w:caps/>
       <w:color w:val="000000"/>
       <w:sz w:val="22"/>
+      <w:szCs w:val="18"/>
       <w:shd w:val="clear" w:color="auto" w:fill="F8F8F8"/>
     </w:rPr>
   </w:style>
   <w:style w:type="character" w:customStyle="1" w:styleId="VariableTok">
     <w:name w:val="VariableTok"/>
     <w:basedOn w:val="VerbatimChar"/>
-    <w:qFormat/>
     <w:rPr>
       <w:rFonts w:ascii="Consolas" w:hAnsi="Consolas"/>
+      <w:b/>
+      <w:bCs/>
+      <w:caps/>
       <w:color w:val="000000"/>
       <w:sz w:val="22"/>
+      <w:szCs w:val="18"/>
       <w:shd w:val="clear" w:color="auto" w:fill="F8F8F8"/>
     </w:rPr>
   </w:style>
   <w:style w:type="character" w:customStyle="1" w:styleId="ControlFlowTok">
     <w:name w:val="ControlFlowTok"/>
     <w:basedOn w:val="VerbatimChar"/>
-    <w:qFormat/>
     <w:rPr>
       <w:rFonts w:ascii="Consolas" w:hAnsi="Consolas"/>
+      <w:b/>
+      <w:bCs/>
+      <w:caps/>
       <w:color w:val="204A87"/>
       <w:sz w:val="22"/>
+      <w:szCs w:val="18"/>
       <w:shd w:val="clear" w:color="auto" w:fill="F8F8F8"/>
     </w:rPr>
   </w:style>
   <w:style w:type="character" w:customStyle="1" w:styleId="OperatorTok">
     <w:name w:val="OperatorTok"/>
     <w:basedOn w:val="VerbatimChar"/>
-    <w:qFormat/>
     <w:rPr>
       <w:rFonts w:ascii="Consolas" w:hAnsi="Consolas"/>
+      <w:b/>
+      <w:bCs/>
+      <w:caps/>
       <w:color w:val="CE5C00"/>
       <w:sz w:val="22"/>
+      <w:szCs w:val="18"/>
       <w:shd w:val="clear" w:color="auto" w:fill="F8F8F8"/>
     </w:rPr>
   </w:style>
   <w:style w:type="character" w:customStyle="1" w:styleId="BuiltInTok">
     <w:name w:val="BuiltInTok"/>
     <w:basedOn w:val="VerbatimChar"/>
-    <w:qFormat/>
     <w:rPr>
       <w:rFonts w:ascii="Consolas" w:hAnsi="Consolas"/>
+      <w:b/>
+      <w:bCs/>
+      <w:caps/>
       <w:sz w:val="22"/>
+      <w:szCs w:val="18"/>
       <w:shd w:val="clear" w:color="auto" w:fill="F8F8F8"/>
     </w:rPr>
   </w:style>
   <w:style w:type="character" w:customStyle="1" w:styleId="ExtensionTok">
     <w:name w:val="ExtensionTok"/>
     <w:basedOn w:val="VerbatimChar"/>
-    <w:qFormat/>
     <w:rPr>
       <w:rFonts w:ascii="Consolas" w:hAnsi="Consolas"/>
+      <w:b/>
+      <w:bCs/>
+      <w:caps/>
       <w:sz w:val="22"/>
+      <w:szCs w:val="18"/>
       <w:shd w:val="clear" w:color="auto" w:fill="F8F8F8"/>
     </w:rPr>
   </w:style>
   <w:style w:type="character" w:customStyle="1" w:styleId="PreprocessorTok">
     <w:name w:val="PreprocessorTok"/>
     <w:basedOn w:val="VerbatimChar"/>
-    <w:qFormat/>
     <w:rPr>
       <w:rFonts w:ascii="Consolas" w:hAnsi="Consolas"/>
+      <w:b/>
+      <w:bCs/>
       <w:i/>
+      <w:caps/>
       <w:color w:val="8F5902"/>
       <w:sz w:val="22"/>
+      <w:szCs w:val="18"/>
       <w:shd w:val="clear" w:color="auto" w:fill="F8F8F8"/>
     </w:rPr>
   </w:style>
   <w:style w:type="character" w:customStyle="1" w:styleId="AttributeTok">
     <w:name w:val="AttributeTok"/>
     <w:basedOn w:val="VerbatimChar"/>
-    <w:qFormat/>
     <w:rPr>
       <w:rFonts w:ascii="Consolas" w:hAnsi="Consolas"/>
+      <w:b/>
+      <w:bCs/>
+      <w:caps/>
       <w:color w:val="C4A000"/>
       <w:sz w:val="22"/>
+      <w:szCs w:val="18"/>
       <w:shd w:val="clear" w:color="auto" w:fill="F8F8F8"/>
     </w:rPr>
   </w:style>
   <w:style w:type="character" w:customStyle="1" w:styleId="RegionMarkerTok">
     <w:name w:val="RegionMarkerTok"/>
     <w:basedOn w:val="VerbatimChar"/>
-    <w:qFormat/>
     <w:rPr>
       <w:rFonts w:ascii="Consolas" w:hAnsi="Consolas"/>
+      <w:b/>
+      <w:bCs/>
+      <w:caps/>
       <w:sz w:val="22"/>
+      <w:szCs w:val="18"/>
       <w:shd w:val="clear" w:color="auto" w:fill="F8F8F8"/>
     </w:rPr>
   </w:style>
   <w:style w:type="character" w:customStyle="1" w:styleId="InformationTok">
     <w:name w:val="InformationTok"/>
     <w:basedOn w:val="VerbatimChar"/>
-    <w:qFormat/>
     <w:rPr>
       <w:rFonts w:ascii="Consolas" w:hAnsi="Consolas"/>
+      <w:b/>
+      <w:bCs/>
       <w:i/>
+      <w:caps/>
       <w:color w:val="8F5902"/>
       <w:sz w:val="22"/>
+      <w:szCs w:val="18"/>
       <w:shd w:val="clear" w:color="auto" w:fill="F8F8F8"/>
     </w:rPr>
   </w:style>
   <w:style w:type="character" w:customStyle="1" w:styleId="WarningTok">
     <w:name w:val="WarningTok"/>
     <w:basedOn w:val="VerbatimChar"/>
-    <w:qFormat/>
     <w:rPr>
       <w:rFonts w:ascii="Consolas" w:hAnsi="Consolas"/>
+      <w:b/>
+      <w:bCs/>
       <w:i/>
+      <w:caps/>
       <w:color w:val="8F5902"/>
       <w:sz w:val="22"/>
+      <w:szCs w:val="18"/>
       <w:shd w:val="clear" w:color="auto" w:fill="F8F8F8"/>
     </w:rPr>
   </w:style>
   <w:style w:type="character" w:customStyle="1" w:styleId="AlertTok">
     <w:name w:val="AlertTok"/>
     <w:basedOn w:val="VerbatimChar"/>
-    <w:qFormat/>
     <w:rPr>
       <w:rFonts w:ascii="Consolas" w:hAnsi="Consolas"/>
+      <w:b/>
+      <w:bCs/>
+      <w:caps/>
       <w:color w:val="EF2929"/>
       <w:sz w:val="22"/>
+      <w:szCs w:val="18"/>
       <w:shd w:val="clear" w:color="auto" w:fill="F8F8F8"/>
     </w:rPr>
   </w:style>
   <w:style w:type="character" w:customStyle="1" w:styleId="ErrorTok">
     <w:name w:val="ErrorTok"/>
     <w:basedOn w:val="VerbatimChar"/>
-    <w:qFormat/>
     <w:rPr>
       <w:rFonts w:ascii="Consolas" w:hAnsi="Consolas"/>
+      <w:b/>
+      <w:bCs/>
+      <w:caps/>
       <w:color w:val="A40000"/>
       <w:sz w:val="22"/>
+      <w:szCs w:val="18"/>
       <w:shd w:val="clear" w:color="auto" w:fill="F8F8F8"/>
     </w:rPr>
   </w:style>
   <w:style w:type="character" w:customStyle="1" w:styleId="NormalTok">
     <w:name w:val="NormalTok"/>
     <w:basedOn w:val="VerbatimChar"/>
-    <w:qFormat/>
     <w:rPr>
       <w:rFonts w:ascii="Consolas" w:hAnsi="Consolas"/>
+      <w:b/>
+      <w:bCs/>
+      <w:caps/>
       <w:sz w:val="22"/>
+      <w:szCs w:val="18"/>
       <w:shd w:val="clear" w:color="auto" w:fill="F8F8F8"/>
     </w:rPr>
   </w:style>
@@ -7848,7 +8698,6 @@
   </w:style>
   <w:style w:type="character" w:customStyle="1" w:styleId="NumberingSymbols">
     <w:name w:val="Numbering Symbols"/>
-    <w:qFormat/>
   </w:style>
   <w:style w:type="paragraph" w:customStyle="1" w:styleId="Heading">
     <w:name w:val="Heading"/>
@@ -7869,7 +8718,7 @@
   <w:style w:type="paragraph" w:styleId="BodyText">
     <w:name w:val="Body Text"/>
     <w:basedOn w:val="Normal"/>
-    <w:qFormat/>
+    <w:link w:val="BodyTextChar"/>
     <w:pPr>
       <w:spacing w:before="180" w:after="180"/>
     </w:pPr>
@@ -7884,19 +8733,23 @@
   <w:style w:type="paragraph" w:styleId="Caption">
     <w:name w:val="caption"/>
     <w:basedOn w:val="Normal"/>
+    <w:next w:val="Normal"/>
     <w:link w:val="CaptionChar"/>
+    <w:uiPriority w:val="35"/>
+    <w:unhideWhenUsed/>
     <w:qFormat/>
-    <w:pPr>
-      <w:spacing w:after="120"/>
-    </w:pPr>
+    <w:rsid w:val="0061034E"/>
     <w:rPr>
-      <w:i/>
+      <w:b/>
+      <w:bCs/>
+      <w:caps/>
+      <w:sz w:val="16"/>
+      <w:szCs w:val="18"/>
     </w:rPr>
   </w:style>
   <w:style w:type="paragraph" w:customStyle="1" w:styleId="Index">
     <w:name w:val="Index"/>
     <w:basedOn w:val="Normal"/>
-    <w:qFormat/>
     <w:pPr>
       <w:suppressLineNumbers/>
     </w:pPr>
@@ -7907,12 +8760,10 @@
   <w:style w:type="paragraph" w:customStyle="1" w:styleId="FirstParagraph">
     <w:name w:val="First Paragraph"/>
     <w:basedOn w:val="BodyText"/>
-    <w:qFormat/>
   </w:style>
   <w:style w:type="paragraph" w:customStyle="1" w:styleId="Compact">
     <w:name w:val="Compact"/>
     <w:basedOn w:val="BodyText"/>
-    <w:qFormat/>
     <w:pPr>
       <w:spacing w:before="36" w:after="36"/>
     </w:pPr>
@@ -7920,37 +8771,43 @@
   <w:style w:type="paragraph" w:styleId="Title">
     <w:name w:val="Title"/>
     <w:basedOn w:val="Normal"/>
+    <w:next w:val="Normal"/>
+    <w:link w:val="TitleChar"/>
+    <w:uiPriority w:val="10"/>
     <w:qFormat/>
+    <w:rsid w:val="0061034E"/>
     <w:pPr>
-      <w:keepNext/>
-      <w:keepLines/>
-      <w:spacing w:before="480" w:after="240"/>
-      <w:jc w:val="center"/>
+      <w:pBdr>
+        <w:top w:val="single" w:sz="12" w:space="1" w:color="C0504D" w:themeColor="accent2"/>
+      </w:pBdr>
+      <w:spacing w:line="240" w:lineRule="auto"/>
+      <w:jc w:val="right"/>
+    </w:pPr>
+    <w:rPr>
+      <w:smallCaps/>
+      <w:sz w:val="48"/>
+      <w:szCs w:val="48"/>
+    </w:rPr>
+  </w:style>
+  <w:style w:type="paragraph" w:styleId="Subtitle">
+    <w:name w:val="Subtitle"/>
+    <w:basedOn w:val="Normal"/>
+    <w:next w:val="Normal"/>
+    <w:link w:val="SubtitleChar"/>
+    <w:uiPriority w:val="11"/>
+    <w:qFormat/>
+    <w:rsid w:val="0061034E"/>
+    <w:pPr>
+      <w:spacing w:after="720" w:line="240" w:lineRule="auto"/>
+      <w:jc w:val="right"/>
     </w:pPr>
     <w:rPr>
       <w:rFonts w:asciiTheme="majorHAnsi" w:eastAsiaTheme="majorEastAsia" w:hAnsiTheme="majorHAnsi" w:cstheme="majorBidi"/>
-      <w:b/>
-      <w:bCs/>
-      <w:color w:val="345A8A" w:themeColor="accent1" w:themeShade="B5"/>
-      <w:sz w:val="36"/>
-      <w:szCs w:val="36"/>
-    </w:rPr>
-  </w:style>
-  <w:style w:type="paragraph" w:styleId="Subtitle">
-    <w:name w:val="Subtitle"/>
-    <w:basedOn w:val="Title"/>
-    <w:qFormat/>
-    <w:pPr>
-      <w:spacing w:before="240"/>
-    </w:pPr>
-    <w:rPr>
-      <w:sz w:val="30"/>
-      <w:szCs w:val="30"/>
+      <w:szCs w:val="22"/>
     </w:rPr>
   </w:style>
   <w:style w:type="paragraph" w:customStyle="1" w:styleId="Author">
     <w:name w:val="Author"/>
-    <w:qFormat/>
     <w:pPr>
       <w:keepNext/>
       <w:keepLines/>
@@ -7963,7 +8820,6 @@
   </w:style>
   <w:style w:type="paragraph" w:styleId="Date">
     <w:name w:val="Date"/>
-    <w:qFormat/>
     <w:pPr>
       <w:keepNext/>
       <w:keepLines/>
@@ -7977,28 +8833,26 @@
   <w:style w:type="paragraph" w:customStyle="1" w:styleId="Abstract">
     <w:name w:val="Abstract"/>
     <w:basedOn w:val="Normal"/>
-    <w:qFormat/>
     <w:pPr>
       <w:keepNext/>
       <w:keepLines/>
       <w:spacing w:before="300" w:after="300"/>
     </w:pPr>
-    <w:rPr>
-      <w:sz w:val="20"/>
-      <w:szCs w:val="20"/>
-    </w:rPr>
   </w:style>
   <w:style w:type="paragraph" w:styleId="Bibliography">
     <w:name w:val="Bibliography"/>
     <w:basedOn w:val="Normal"/>
     <w:qFormat/>
+    <w:pPr>
+      <w:spacing w:after="0" w:line="480" w:lineRule="auto"/>
+      <w:ind w:left="720" w:hanging="720"/>
+    </w:pPr>
   </w:style>
   <w:style w:type="paragraph" w:styleId="BlockText">
     <w:name w:val="Block Text"/>
     <w:basedOn w:val="BodyText"/>
     <w:uiPriority w:val="9"/>
     <w:unhideWhenUsed/>
-    <w:qFormat/>
     <w:pPr>
       <w:spacing w:before="100" w:after="100"/>
       <w:ind w:firstLine="0"/>
@@ -8006,8 +8860,6 @@
     <w:rPr>
       <w:rFonts w:asciiTheme="majorHAnsi" w:eastAsiaTheme="majorEastAsia" w:hAnsiTheme="majorHAnsi" w:cstheme="majorBidi"/>
       <w:bCs/>
-      <w:sz w:val="20"/>
-      <w:szCs w:val="20"/>
     </w:rPr>
   </w:style>
   <w:style w:type="paragraph" w:styleId="FootnoteText">
@@ -8015,12 +8867,10 @@
     <w:basedOn w:val="Normal"/>
     <w:uiPriority w:val="9"/>
     <w:unhideWhenUsed/>
-    <w:qFormat/>
   </w:style>
   <w:style w:type="paragraph" w:customStyle="1" w:styleId="DefinitionTerm">
     <w:name w:val="Definition Term"/>
     <w:basedOn w:val="Normal"/>
-    <w:qFormat/>
     <w:pPr>
       <w:keepNext/>
       <w:keepLines/>
@@ -8033,12 +8883,10 @@
   <w:style w:type="paragraph" w:customStyle="1" w:styleId="Definition">
     <w:name w:val="Definition"/>
     <w:basedOn w:val="Normal"/>
-    <w:qFormat/>
   </w:style>
   <w:style w:type="paragraph" w:customStyle="1" w:styleId="TableCaption">
     <w:name w:val="Table Caption"/>
     <w:basedOn w:val="Caption"/>
-    <w:qFormat/>
     <w:pPr>
       <w:keepNext/>
     </w:pPr>
@@ -8046,17 +8894,14 @@
   <w:style w:type="paragraph" w:customStyle="1" w:styleId="ImageCaption">
     <w:name w:val="Image Caption"/>
     <w:basedOn w:val="Caption"/>
-    <w:qFormat/>
   </w:style>
   <w:style w:type="paragraph" w:customStyle="1" w:styleId="Figure">
     <w:name w:val="Figure"/>
     <w:basedOn w:val="Normal"/>
-    <w:qFormat/>
   </w:style>
   <w:style w:type="paragraph" w:customStyle="1" w:styleId="FigurewithCaption">
     <w:name w:val="Figure with Caption"/>
     <w:basedOn w:val="Figure"/>
-    <w:qFormat/>
     <w:pPr>
       <w:keepNext/>
     </w:pPr>
@@ -8064,23 +8909,19 @@
   <w:style w:type="paragraph" w:styleId="TOCHeading">
     <w:name w:val="TOC Heading"/>
     <w:basedOn w:val="Heading1"/>
+    <w:next w:val="Normal"/>
     <w:uiPriority w:val="39"/>
     <w:unhideWhenUsed/>
     <w:qFormat/>
+    <w:rsid w:val="0061034E"/>
     <w:pPr>
-      <w:spacing w:before="240" w:line="259" w:lineRule="auto"/>
+      <w:outlineLvl w:val="9"/>
     </w:pPr>
-    <w:rPr>
-      <w:b w:val="0"/>
-      <w:bCs w:val="0"/>
-      <w:color w:val="365F91" w:themeColor="accent1" w:themeShade="BF"/>
-    </w:rPr>
   </w:style>
   <w:style w:type="paragraph" w:customStyle="1" w:styleId="SourceCode">
     <w:name w:val="Source Code"/>
     <w:basedOn w:val="Normal"/>
     <w:link w:val="VerbatimChar"/>
-    <w:qFormat/>
     <w:pPr>
       <w:shd w:val="clear" w:color="auto" w:fill="F8F8F8"/>
     </w:pPr>
@@ -8088,7 +8929,6 @@
   <w:style w:type="paragraph" w:customStyle="1" w:styleId="TableContents">
     <w:name w:val="Table Contents"/>
     <w:basedOn w:val="Normal"/>
-    <w:qFormat/>
     <w:pPr>
       <w:suppressLineNumbers/>
     </w:pPr>
@@ -8096,7 +8936,6 @@
   <w:style w:type="paragraph" w:customStyle="1" w:styleId="TableHeading">
     <w:name w:val="Table Heading"/>
     <w:basedOn w:val="TableContents"/>
-    <w:qFormat/>
     <w:pPr>
       <w:jc w:val="center"/>
     </w:pPr>
@@ -8153,6 +8992,335 @@
     <w:rPr>
       <w:color w:val="808080"/>
     </w:rPr>
+  </w:style>
+  <w:style w:type="character" w:customStyle="1" w:styleId="Heading1Char">
+    <w:name w:val="Heading 1 Char"/>
+    <w:basedOn w:val="DefaultParagraphFont"/>
+    <w:link w:val="Heading1"/>
+    <w:uiPriority w:val="9"/>
+    <w:rsid w:val="0061034E"/>
+    <w:rPr>
+      <w:smallCaps/>
+      <w:spacing w:val="5"/>
+      <w:sz w:val="32"/>
+      <w:szCs w:val="32"/>
+    </w:rPr>
+  </w:style>
+  <w:style w:type="character" w:customStyle="1" w:styleId="Heading2Char">
+    <w:name w:val="Heading 2 Char"/>
+    <w:basedOn w:val="DefaultParagraphFont"/>
+    <w:link w:val="Heading2"/>
+    <w:uiPriority w:val="9"/>
+    <w:rsid w:val="00CD64D0"/>
+    <w:rPr>
+      <w:rFonts w:ascii="Times" w:hAnsi="Times" w:cs="Cambria (Body CS)"/>
+      <w:i/>
+      <w:spacing w:val="5"/>
+      <w:sz w:val="24"/>
+      <w:szCs w:val="28"/>
+    </w:rPr>
+  </w:style>
+  <w:style w:type="character" w:customStyle="1" w:styleId="Heading3Char">
+    <w:name w:val="Heading 3 Char"/>
+    <w:basedOn w:val="DefaultParagraphFont"/>
+    <w:link w:val="Heading3"/>
+    <w:uiPriority w:val="9"/>
+    <w:rsid w:val="0061034E"/>
+    <w:rPr>
+      <w:smallCaps/>
+      <w:spacing w:val="5"/>
+      <w:sz w:val="24"/>
+      <w:szCs w:val="24"/>
+    </w:rPr>
+  </w:style>
+  <w:style w:type="character" w:customStyle="1" w:styleId="Heading4Char">
+    <w:name w:val="Heading 4 Char"/>
+    <w:basedOn w:val="DefaultParagraphFont"/>
+    <w:link w:val="Heading4"/>
+    <w:uiPriority w:val="9"/>
+    <w:rsid w:val="0061034E"/>
+    <w:rPr>
+      <w:smallCaps/>
+      <w:spacing w:val="10"/>
+      <w:sz w:val="22"/>
+      <w:szCs w:val="22"/>
+    </w:rPr>
+  </w:style>
+  <w:style w:type="character" w:customStyle="1" w:styleId="Heading5Char">
+    <w:name w:val="Heading 5 Char"/>
+    <w:basedOn w:val="DefaultParagraphFont"/>
+    <w:link w:val="Heading5"/>
+    <w:uiPriority w:val="9"/>
+    <w:rsid w:val="0061034E"/>
+    <w:rPr>
+      <w:smallCaps/>
+      <w:color w:val="943634" w:themeColor="accent2" w:themeShade="BF"/>
+      <w:spacing w:val="10"/>
+      <w:sz w:val="22"/>
+      <w:szCs w:val="26"/>
+    </w:rPr>
+  </w:style>
+  <w:style w:type="character" w:customStyle="1" w:styleId="Heading6Char">
+    <w:name w:val="Heading 6 Char"/>
+    <w:basedOn w:val="DefaultParagraphFont"/>
+    <w:link w:val="Heading6"/>
+    <w:uiPriority w:val="9"/>
+    <w:rsid w:val="0061034E"/>
+    <w:rPr>
+      <w:smallCaps/>
+      <w:color w:val="C0504D" w:themeColor="accent2"/>
+      <w:spacing w:val="5"/>
+      <w:sz w:val="22"/>
+    </w:rPr>
+  </w:style>
+  <w:style w:type="character" w:customStyle="1" w:styleId="Heading7Char">
+    <w:name w:val="Heading 7 Char"/>
+    <w:basedOn w:val="DefaultParagraphFont"/>
+    <w:link w:val="Heading7"/>
+    <w:uiPriority w:val="9"/>
+    <w:rsid w:val="0061034E"/>
+    <w:rPr>
+      <w:b/>
+      <w:smallCaps/>
+      <w:color w:val="C0504D" w:themeColor="accent2"/>
+      <w:spacing w:val="10"/>
+    </w:rPr>
+  </w:style>
+  <w:style w:type="character" w:customStyle="1" w:styleId="Heading8Char">
+    <w:name w:val="Heading 8 Char"/>
+    <w:basedOn w:val="DefaultParagraphFont"/>
+    <w:link w:val="Heading8"/>
+    <w:uiPriority w:val="9"/>
+    <w:rsid w:val="0061034E"/>
+    <w:rPr>
+      <w:b/>
+      <w:i/>
+      <w:smallCaps/>
+      <w:color w:val="943634" w:themeColor="accent2" w:themeShade="BF"/>
+    </w:rPr>
+  </w:style>
+  <w:style w:type="character" w:customStyle="1" w:styleId="Heading9Char">
+    <w:name w:val="Heading 9 Char"/>
+    <w:basedOn w:val="DefaultParagraphFont"/>
+    <w:link w:val="Heading9"/>
+    <w:uiPriority w:val="9"/>
+    <w:rsid w:val="0061034E"/>
+    <w:rPr>
+      <w:b/>
+      <w:i/>
+      <w:smallCaps/>
+      <w:color w:val="622423" w:themeColor="accent2" w:themeShade="7F"/>
+    </w:rPr>
+  </w:style>
+  <w:style w:type="character" w:customStyle="1" w:styleId="TitleChar">
+    <w:name w:val="Title Char"/>
+    <w:basedOn w:val="DefaultParagraphFont"/>
+    <w:link w:val="Title"/>
+    <w:uiPriority w:val="10"/>
+    <w:rsid w:val="0061034E"/>
+    <w:rPr>
+      <w:smallCaps/>
+      <w:sz w:val="48"/>
+      <w:szCs w:val="48"/>
+    </w:rPr>
+  </w:style>
+  <w:style w:type="character" w:customStyle="1" w:styleId="SubtitleChar">
+    <w:name w:val="Subtitle Char"/>
+    <w:basedOn w:val="DefaultParagraphFont"/>
+    <w:link w:val="Subtitle"/>
+    <w:uiPriority w:val="11"/>
+    <w:rsid w:val="0061034E"/>
+    <w:rPr>
+      <w:rFonts w:asciiTheme="majorHAnsi" w:eastAsiaTheme="majorEastAsia" w:hAnsiTheme="majorHAnsi" w:cstheme="majorBidi"/>
+      <w:szCs w:val="22"/>
+    </w:rPr>
+  </w:style>
+  <w:style w:type="character" w:styleId="Strong">
+    <w:name w:val="Strong"/>
+    <w:uiPriority w:val="22"/>
+    <w:qFormat/>
+    <w:rsid w:val="0061034E"/>
+    <w:rPr>
+      <w:b/>
+      <w:color w:val="C0504D" w:themeColor="accent2"/>
+    </w:rPr>
+  </w:style>
+  <w:style w:type="character" w:styleId="Emphasis">
+    <w:name w:val="Emphasis"/>
+    <w:uiPriority w:val="20"/>
+    <w:qFormat/>
+    <w:rsid w:val="0061034E"/>
+    <w:rPr>
+      <w:b/>
+      <w:i/>
+      <w:spacing w:val="10"/>
+    </w:rPr>
+  </w:style>
+  <w:style w:type="paragraph" w:styleId="NoSpacing">
+    <w:name w:val="No Spacing"/>
+    <w:basedOn w:val="Normal"/>
+    <w:link w:val="NoSpacingChar"/>
+    <w:uiPriority w:val="1"/>
+    <w:qFormat/>
+    <w:rsid w:val="0061034E"/>
+    <w:pPr>
+      <w:spacing w:after="0" w:line="240" w:lineRule="auto"/>
+    </w:pPr>
+  </w:style>
+  <w:style w:type="character" w:customStyle="1" w:styleId="NoSpacingChar">
+    <w:name w:val="No Spacing Char"/>
+    <w:basedOn w:val="DefaultParagraphFont"/>
+    <w:link w:val="NoSpacing"/>
+    <w:uiPriority w:val="1"/>
+    <w:rsid w:val="0061034E"/>
+  </w:style>
+  <w:style w:type="paragraph" w:styleId="ListParagraph">
+    <w:name w:val="List Paragraph"/>
+    <w:basedOn w:val="Normal"/>
+    <w:uiPriority w:val="34"/>
+    <w:qFormat/>
+    <w:rsid w:val="0061034E"/>
+    <w:pPr>
+      <w:ind w:left="720"/>
+      <w:contextualSpacing/>
+    </w:pPr>
+  </w:style>
+  <w:style w:type="paragraph" w:styleId="Quote">
+    <w:name w:val="Quote"/>
+    <w:basedOn w:val="Normal"/>
+    <w:next w:val="Normal"/>
+    <w:link w:val="QuoteChar"/>
+    <w:uiPriority w:val="29"/>
+    <w:qFormat/>
+    <w:rsid w:val="0061034E"/>
+    <w:rPr>
+      <w:i/>
+    </w:rPr>
+  </w:style>
+  <w:style w:type="character" w:customStyle="1" w:styleId="QuoteChar">
+    <w:name w:val="Quote Char"/>
+    <w:basedOn w:val="DefaultParagraphFont"/>
+    <w:link w:val="Quote"/>
+    <w:uiPriority w:val="29"/>
+    <w:rsid w:val="0061034E"/>
+    <w:rPr>
+      <w:i/>
+    </w:rPr>
+  </w:style>
+  <w:style w:type="paragraph" w:styleId="IntenseQuote">
+    <w:name w:val="Intense Quote"/>
+    <w:basedOn w:val="Normal"/>
+    <w:next w:val="Normal"/>
+    <w:link w:val="IntenseQuoteChar"/>
+    <w:uiPriority w:val="30"/>
+    <w:qFormat/>
+    <w:rsid w:val="0061034E"/>
+    <w:pPr>
+      <w:pBdr>
+        <w:top w:val="single" w:sz="8" w:space="10" w:color="943634" w:themeColor="accent2" w:themeShade="BF"/>
+        <w:left w:val="single" w:sz="8" w:space="10" w:color="943634" w:themeColor="accent2" w:themeShade="BF"/>
+        <w:bottom w:val="single" w:sz="8" w:space="10" w:color="943634" w:themeColor="accent2" w:themeShade="BF"/>
+        <w:right w:val="single" w:sz="8" w:space="10" w:color="943634" w:themeColor="accent2" w:themeShade="BF"/>
+      </w:pBdr>
+      <w:shd w:val="clear" w:color="auto" w:fill="C0504D" w:themeFill="accent2"/>
+      <w:spacing w:before="140" w:after="140"/>
+      <w:ind w:left="1440" w:right="1440"/>
+    </w:pPr>
+    <w:rPr>
+      <w:b/>
+      <w:i/>
+      <w:color w:val="FFFFFF" w:themeColor="background1"/>
+    </w:rPr>
+  </w:style>
+  <w:style w:type="character" w:customStyle="1" w:styleId="IntenseQuoteChar">
+    <w:name w:val="Intense Quote Char"/>
+    <w:basedOn w:val="DefaultParagraphFont"/>
+    <w:link w:val="IntenseQuote"/>
+    <w:uiPriority w:val="30"/>
+    <w:rsid w:val="0061034E"/>
+    <w:rPr>
+      <w:b/>
+      <w:i/>
+      <w:color w:val="FFFFFF" w:themeColor="background1"/>
+      <w:shd w:val="clear" w:color="auto" w:fill="C0504D" w:themeFill="accent2"/>
+    </w:rPr>
+  </w:style>
+  <w:style w:type="character" w:styleId="SubtleEmphasis">
+    <w:name w:val="Subtle Emphasis"/>
+    <w:uiPriority w:val="19"/>
+    <w:qFormat/>
+    <w:rsid w:val="0061034E"/>
+    <w:rPr>
+      <w:i/>
+    </w:rPr>
+  </w:style>
+  <w:style w:type="character" w:styleId="IntenseEmphasis">
+    <w:name w:val="Intense Emphasis"/>
+    <w:uiPriority w:val="21"/>
+    <w:qFormat/>
+    <w:rsid w:val="0061034E"/>
+    <w:rPr>
+      <w:b/>
+      <w:i/>
+      <w:color w:val="C0504D" w:themeColor="accent2"/>
+      <w:spacing w:val="10"/>
+    </w:rPr>
+  </w:style>
+  <w:style w:type="character" w:styleId="SubtleReference">
+    <w:name w:val="Subtle Reference"/>
+    <w:uiPriority w:val="31"/>
+    <w:qFormat/>
+    <w:rsid w:val="0061034E"/>
+    <w:rPr>
+      <w:b/>
+    </w:rPr>
+  </w:style>
+  <w:style w:type="character" w:styleId="IntenseReference">
+    <w:name w:val="Intense Reference"/>
+    <w:uiPriority w:val="32"/>
+    <w:qFormat/>
+    <w:rsid w:val="0061034E"/>
+    <w:rPr>
+      <w:b/>
+      <w:bCs/>
+      <w:smallCaps/>
+      <w:spacing w:val="5"/>
+      <w:sz w:val="22"/>
+      <w:szCs w:val="22"/>
+      <w:u w:val="single"/>
+    </w:rPr>
+  </w:style>
+  <w:style w:type="character" w:styleId="BookTitle">
+    <w:name w:val="Book Title"/>
+    <w:uiPriority w:val="33"/>
+    <w:qFormat/>
+    <w:rsid w:val="0061034E"/>
+    <w:rPr>
+      <w:rFonts w:asciiTheme="majorHAnsi" w:eastAsiaTheme="majorEastAsia" w:hAnsiTheme="majorHAnsi" w:cstheme="majorBidi"/>
+      <w:i/>
+      <w:iCs/>
+      <w:sz w:val="20"/>
+      <w:szCs w:val="20"/>
+    </w:rPr>
+  </w:style>
+  <w:style w:type="paragraph" w:customStyle="1" w:styleId="figcaption">
+    <w:name w:val="fig_caption"/>
+    <w:basedOn w:val="Normal"/>
+    <w:qFormat/>
+    <w:rsid w:val="006B266A"/>
+    <w:pPr>
+      <w:spacing w:line="480" w:lineRule="auto"/>
+      <w:ind w:firstLine="0"/>
+    </w:pPr>
+    <w:rPr>
+      <w:b/>
+    </w:rPr>
+  </w:style>
+  <w:style w:type="character" w:customStyle="1" w:styleId="BodyTextChar">
+    <w:name w:val="Body Text Char"/>
+    <w:basedOn w:val="DefaultParagraphFont"/>
+    <w:link w:val="BodyText"/>
+    <w:rsid w:val="006B266A"/>
   </w:style>
 </w:styles>
 </file>
@@ -8473,4 +9641,16 @@
   </a:objectDefaults>
   <a:extraClrSchemeLst/>
 </a:theme>
+</file>
+
+<file path=customXml/item1.xml><?xml version="1.0" encoding="utf-8"?>
+<b:Sources xmlns:b="http://schemas.openxmlformats.org/officeDocument/2006/bibliography" xmlns="http://schemas.openxmlformats.org/officeDocument/2006/bibliography" SelectedStyle="/APASixthEditionOfficeOnline.xsl" StyleName="APA" Version="6"/>
+</file>
+
+<file path=customXml/itemProps1.xml><?xml version="1.0" encoding="utf-8"?>
+<ds:datastoreItem xmlns:ds="http://schemas.openxmlformats.org/officeDocument/2006/customXml" ds:itemID="{58FABB4A-6167-1849-B098-AF18179A5D84}">
+  <ds:schemaRefs>
+    <ds:schemaRef ds:uri="http://schemas.openxmlformats.org/officeDocument/2006/bibliography"/>
+  </ds:schemaRefs>
+</ds:datastoreItem>
 </file>
</xml_diff>

<commit_message>
Add JMLs comments to the new section
</commit_message>
<xml_diff>
--- a/manuscript/higher_order_interactions.docx
+++ b/manuscript/higher_order_interactions.docx
@@ -62,8 +62,6 @@
         <w:pStyle w:val="TitlePage"/>
         <w:jc w:val="center"/>
       </w:pPr>
-      <w:bookmarkStart w:id="0" w:name="_GoBack"/>
-      <w:bookmarkEnd w:id="0"/>
     </w:p>
     <w:p>
       <w:pPr>
@@ -216,8 +214,8 @@
       <w:pPr>
         <w:pStyle w:val="Heading"/>
       </w:pPr>
-      <w:bookmarkStart w:id="1" w:name="abstract"/>
-      <w:bookmarkEnd w:id="1"/>
+      <w:bookmarkStart w:id="0" w:name="abstract"/>
+      <w:bookmarkEnd w:id="0"/>
       <w:r>
         <w:lastRenderedPageBreak/>
         <w:t>Abstract</w:t>
@@ -418,8 +416,8 @@
           <w:szCs w:val="28"/>
         </w:rPr>
       </w:pPr>
-      <w:bookmarkStart w:id="2" w:name="introduction"/>
-      <w:bookmarkEnd w:id="2"/>
+      <w:bookmarkStart w:id="1" w:name="introduction"/>
+      <w:bookmarkEnd w:id="1"/>
       <w:r>
         <w:br w:type="page"/>
       </w:r>
@@ -890,7 +888,15 @@
         <w:t xml:space="preserve"> Early </w:t>
       </w:r>
       <w:r>
-        <w:t xml:space="preserve">discussions defined an HOI only within the context of a standard Lotka-Volterra competition model </w:t>
+        <w:t xml:space="preserve">discussions defined an HOI only within the context of a standard </w:t>
+      </w:r>
+      <w:proofErr w:type="spellStart"/>
+      <w:r>
+        <w:t>Lotka</w:t>
+      </w:r>
+      <w:proofErr w:type="spellEnd"/>
+      <w:r>
+        <w:t xml:space="preserve">-Volterra competition model </w:t>
       </w:r>
       <w:r>
         <w:fldChar w:fldCharType="begin"/>
@@ -1326,8 +1332,8 @@
       <w:pPr>
         <w:pStyle w:val="Heading2"/>
       </w:pPr>
-      <w:bookmarkStart w:id="3" w:name="defining-higher-order-interactions"/>
-      <w:bookmarkEnd w:id="3"/>
+      <w:bookmarkStart w:id="2" w:name="defining-higher-order-interactions"/>
+      <w:bookmarkEnd w:id="2"/>
       <w:r>
         <w:t>What counts as a</w:t>
       </w:r>
@@ -1771,7 +1777,15 @@
         <w:t>classical</w:t>
       </w:r>
       <w:r>
-        <w:t xml:space="preserve"> Lotka-Volterra model, that interactions between species </w:t>
+        <w:t xml:space="preserve"> </w:t>
+      </w:r>
+      <w:proofErr w:type="spellStart"/>
+      <w:r>
+        <w:t>Lotka</w:t>
+      </w:r>
+      <w:proofErr w:type="spellEnd"/>
+      <w:r>
+        <w:t xml:space="preserve">-Volterra model, that interactions between species </w:t>
       </w:r>
       <w:r>
         <w:t>to be independent of the broader competitive environment</w:t>
@@ -1960,7 +1974,15 @@
         <w:t>.</w:t>
       </w:r>
       <w:r>
-        <w:t xml:space="preserve"> These appear to be HOIs on the time scale of the longest lived life stage of in the competing populations because their model does not explicitly track the density of competitors during early </w:t>
+        <w:t xml:space="preserve"> These appear to be HOIs on the time scale of the </w:t>
+      </w:r>
+      <w:proofErr w:type="gramStart"/>
+      <w:r>
+        <w:t>longest lived</w:t>
+      </w:r>
+      <w:proofErr w:type="gramEnd"/>
+      <w:r>
+        <w:t xml:space="preserve"> life stage of in the competing populations because their model does not explicitly track the density of competitors during early </w:t>
       </w:r>
       <w:r>
         <w:t>stages of competition</w:t>
@@ -2131,6 +2153,7 @@
         <w:spacing w:after="202"/>
         <w:contextualSpacing/>
         <w:rPr>
+          <w:ins w:id="3" w:author="Jonathan Levine" w:date="2018-11-05T11:59:00Z"/>
           <w:highlight w:val="yellow"/>
         </w:rPr>
       </w:pPr>
@@ -2243,13 +2266,69 @@
         <w:rPr>
           <w:highlight w:val="yellow"/>
         </w:rPr>
-        <w:t xml:space="preserve"> for effects of competition, such as the Beverton-Holt, Hassel and Ricker models,</w:t>
-      </w:r>
-      <w:r>
-        <w:rPr>
-          <w:highlight w:val="yellow"/>
-        </w:rPr>
-        <w:t xml:space="preserve"> per capita growth rate is not assumed to be a linear function of </w:t>
+        <w:t xml:space="preserve"> for effects of competition, such as the </w:t>
+      </w:r>
+      <w:proofErr w:type="spellStart"/>
+      <w:r>
+        <w:rPr>
+          <w:highlight w:val="yellow"/>
+        </w:rPr>
+        <w:t>Beverton</w:t>
+      </w:r>
+      <w:proofErr w:type="spellEnd"/>
+      <w:r>
+        <w:rPr>
+          <w:highlight w:val="yellow"/>
+        </w:rPr>
+        <w:t>-Holt, Hassel</w:t>
+      </w:r>
+      <w:ins w:id="5" w:author="Jonathan Levine" w:date="2018-11-05T11:43:00Z">
+        <w:r>
+          <w:rPr>
+            <w:highlight w:val="yellow"/>
+          </w:rPr>
+          <w:t>l</w:t>
+        </w:r>
+      </w:ins>
+      <w:r>
+        <w:rPr>
+          <w:highlight w:val="yellow"/>
+        </w:rPr>
+        <w:t xml:space="preserve"> and Ricker models,</w:t>
+      </w:r>
+      <w:r>
+        <w:rPr>
+          <w:highlight w:val="yellow"/>
+        </w:rPr>
+        <w:t xml:space="preserve"> per capita growth rate is </w:t>
+      </w:r>
+      <w:del w:id="6" w:author="Jonathan Levine" w:date="2018-11-05T11:43:00Z">
+        <w:r>
+          <w:rPr>
+            <w:highlight w:val="yellow"/>
+          </w:rPr>
+          <w:delText xml:space="preserve">not </w:delText>
+        </w:r>
+      </w:del>
+      <w:r>
+        <w:rPr>
+          <w:highlight w:val="yellow"/>
+        </w:rPr>
+        <w:t xml:space="preserve">assumed to be a </w:t>
+      </w:r>
+      <w:ins w:id="7" w:author="Jonathan Levine" w:date="2018-11-05T11:43:00Z">
+        <w:r>
+          <w:rPr>
+            <w:highlight w:val="yellow"/>
+          </w:rPr>
+          <w:t>non</w:t>
+        </w:r>
+      </w:ins>
+      <w:r>
+        <w:rPr>
+          <w:highlight w:val="yellow"/>
+        </w:rPr>
+        <w:t xml:space="preserve">linear function of </w:t>
       </w:r>
       <w:r>
         <w:rPr>
@@ -2306,190 +2385,223 @@
         </w:rPr>
         <w:t xml:space="preserve">.  </w:t>
       </w:r>
-      <w:r>
-        <w:rPr>
-          <w:highlight w:val="yellow"/>
-        </w:rPr>
-        <w:t>Rather in each of these models the effect of each additional competitor declines as more competitors are added.  Th</w:t>
-      </w:r>
-      <w:r>
-        <w:rPr>
-          <w:highlight w:val="yellow"/>
-        </w:rPr>
-        <w:t>is could be interpreted as a kind of interaction modification—</w:t>
-      </w:r>
-      <w:r>
-        <w:rPr>
-          <w:highlight w:val="yellow"/>
-        </w:rPr>
-        <w:t xml:space="preserve">each competitor’s effect is reduced by the presence of other competitors.  However, we argue that it is better to interpret this as the focal species having a non-linear response to competition rather than competitors having a non-linear effect. </w:t>
-      </w:r>
-      <w:r>
-        <w:rPr>
-          <w:highlight w:val="yellow"/>
-        </w:rPr>
-        <w:t xml:space="preserve"> </w:t>
-      </w:r>
-      <w:r>
-        <w:rPr>
-          <w:highlight w:val="yellow"/>
-        </w:rPr>
-        <w:t xml:space="preserve">While this distinction may seem </w:t>
-      </w:r>
-      <w:r>
-        <w:rPr>
-          <w:highlight w:val="yellow"/>
-        </w:rPr>
-        <w:t>semantic</w:t>
-      </w:r>
-      <w:r>
-        <w:rPr>
-          <w:highlight w:val="yellow"/>
-        </w:rPr>
-        <w:t>, interpreting t</w:t>
-      </w:r>
-      <w:r>
-        <w:rPr>
-          <w:highlight w:val="yellow"/>
-        </w:rPr>
-        <w:t>he non-linearity</w:t>
-      </w:r>
-      <w:r>
-        <w:rPr>
-          <w:highlight w:val="yellow"/>
-        </w:rPr>
-        <w:t xml:space="preserve"> in the first way means that HOIs are inherent in the basic model, whereas </w:t>
-      </w:r>
-      <w:r>
-        <w:rPr>
-          <w:highlight w:val="yellow"/>
-        </w:rPr>
-        <w:lastRenderedPageBreak/>
-        <w:t xml:space="preserve">interpreting it in the second way means that these models do not imply HOIs </w:t>
-      </w:r>
-      <w:r>
-        <w:rPr>
-          <w:highlight w:val="yellow"/>
-        </w:rPr>
-        <w:t>unless they</w:t>
-      </w:r>
-      <w:r>
-        <w:rPr>
-          <w:highlight w:val="yellow"/>
-        </w:rPr>
-        <w:t xml:space="preserve"> explicitly include</w:t>
-      </w:r>
-      <w:r>
-        <w:rPr>
-          <w:highlight w:val="yellow"/>
-        </w:rPr>
-        <w:t xml:space="preserve"> </w:t>
-      </w:r>
-      <w:r>
-        <w:rPr>
-          <w:highlight w:val="yellow"/>
-        </w:rPr>
-        <w:t xml:space="preserve">additional </w:t>
-      </w:r>
-      <w:r>
-        <w:rPr>
-          <w:highlight w:val="yellow"/>
-        </w:rPr>
-        <w:t xml:space="preserve">multiplicative terms </w:t>
-      </w:r>
-      <w:r>
-        <w:rPr>
-          <w:highlight w:val="yellow"/>
-        </w:rPr>
-        <w:fldChar w:fldCharType="begin"/>
-      </w:r>
-      <w:r>
-        <w:rPr>
-          <w:highlight w:val="yellow"/>
-        </w:rPr>
-        <w:instrText xml:space="preserve"> ADDIN ZOTERO_ITEM CSL_CITATION {"citationID":"fG5GlVVm","properties":{"formattedCitation":"(Adler and Morris 1994)","plainCitation":"(Adler and Morris 1994)","noteIndex":0},"citationItems":[{"id":51,"uris":["http://zotero.org/users/688880/items/ETYJBSMS"],"uri":["http://zotero.org/users/688880/items/ETYJBSMS"],"itemData":{"id":51,"type":"article-journal","title":"A General Test for Interaction Modification","container-title":"Ecology","page":"1552-1559","volume":"75","issue":"6","source":"CrossRef","DOI":"10.2307/1939616","ISSN":"00129658","language":"en","author":[{"family":"Adler","given":"Frederick R."},{"family":"Morris","given":"William F."}],"issued":{"date-parts":[["1994",9]]}}}],"schema":"https://github.com/citation-style-language/schema/raw/master/csl-citation.json"} </w:instrText>
-      </w:r>
-      <w:r>
-        <w:rPr>
-          <w:highlight w:val="yellow"/>
-        </w:rPr>
-        <w:fldChar w:fldCharType="separate"/>
-      </w:r>
-      <w:r>
-        <w:rPr>
-          <w:noProof/>
-          <w:highlight w:val="yellow"/>
-        </w:rPr>
-        <w:t>(Adler and Morris 1994)</w:t>
-      </w:r>
-      <w:r>
-        <w:rPr>
-          <w:highlight w:val="yellow"/>
-        </w:rPr>
-        <w:fldChar w:fldCharType="end"/>
-      </w:r>
-      <w:r>
-        <w:rPr>
-          <w:highlight w:val="yellow"/>
-        </w:rPr>
-        <w:t xml:space="preserve">. </w:t>
-      </w:r>
+      <w:del w:id="8" w:author="Jonathan Levine" w:date="2018-11-05T11:43:00Z">
+        <w:r>
+          <w:rPr>
+            <w:highlight w:val="yellow"/>
+          </w:rPr>
+          <w:delText>Rather i</w:delText>
+        </w:r>
+      </w:del>
+      <w:ins w:id="9" w:author="Jonathan Levine" w:date="2018-11-05T11:43:00Z">
+        <w:r>
+          <w:rPr>
+            <w:highlight w:val="yellow"/>
+          </w:rPr>
+          <w:t>I</w:t>
+        </w:r>
+      </w:ins>
+      <w:r>
+        <w:rPr>
+          <w:highlight w:val="yellow"/>
+        </w:rPr>
+        <w:t xml:space="preserve">n each of these models the effect of each additional competitor </w:t>
+      </w:r>
+      <w:ins w:id="10" w:author="Jonathan Levine" w:date="2018-11-05T11:43:00Z">
+        <w:r>
+          <w:rPr>
+            <w:highlight w:val="yellow"/>
+          </w:rPr>
+          <w:t xml:space="preserve">on growth </w:t>
+        </w:r>
+      </w:ins>
+      <w:r>
+        <w:rPr>
+          <w:highlight w:val="yellow"/>
+        </w:rPr>
+        <w:t>declines as more competitors are added.  Th</w:t>
+      </w:r>
+      <w:r>
+        <w:rPr>
+          <w:highlight w:val="yellow"/>
+        </w:rPr>
+        <w:t>is could be interpreted as a kind of interaction modification</w:t>
+      </w:r>
+      <w:ins w:id="11" w:author="Jonathan Levine" w:date="2018-11-05T11:57:00Z">
+        <w:r>
+          <w:rPr>
+            <w:highlight w:val="yellow"/>
+          </w:rPr>
+          <w:t xml:space="preserve"> </w:t>
+        </w:r>
+      </w:ins>
+      <w:ins w:id="12" w:author="Jonathan Levine" w:date="2018-11-05T11:58:00Z">
+        <w:r>
+          <w:rPr>
+            <w:highlight w:val="yellow"/>
+          </w:rPr>
+          <w:t xml:space="preserve">among </w:t>
+        </w:r>
+        <w:r>
+          <w:rPr>
+            <w:i/>
+            <w:highlight w:val="yellow"/>
+            <w:rPrChange w:id="13" w:author="Jonathan Levine" w:date="2018-11-05T12:03:00Z">
+              <w:rPr>
+                <w:highlight w:val="yellow"/>
+              </w:rPr>
+            </w:rPrChange>
+          </w:rPr>
+          <w:t xml:space="preserve">individuals </w:t>
+        </w:r>
+      </w:ins>
+      <w:ins w:id="14" w:author="Jonathan Levine" w:date="2018-11-05T11:57:00Z">
+        <w:r>
+          <w:rPr>
+            <w:i/>
+            <w:highlight w:val="yellow"/>
+            <w:rPrChange w:id="15" w:author="Jonathan Levine" w:date="2018-11-05T11:58:00Z">
+              <w:rPr>
+                <w:highlight w:val="yellow"/>
+              </w:rPr>
+            </w:rPrChange>
+          </w:rPr>
+          <w:t>within</w:t>
+        </w:r>
+        <w:r>
+          <w:rPr>
+            <w:highlight w:val="yellow"/>
+          </w:rPr>
+          <w:t xml:space="preserve"> species. </w:t>
+        </w:r>
+      </w:ins>
+      <w:ins w:id="16" w:author="Jonathan Levine" w:date="2018-11-05T12:05:00Z">
+        <w:r>
+          <w:rPr>
+            <w:highlight w:val="yellow"/>
+          </w:rPr>
+          <w:t>Like Pomerantz (1981)</w:t>
+        </w:r>
+      </w:ins>
+      <w:ins w:id="17" w:author="Jonathan Levine" w:date="2018-11-05T11:58:00Z">
+        <w:r>
+          <w:rPr>
+            <w:highlight w:val="yellow"/>
+          </w:rPr>
+          <w:t xml:space="preserve"> however, </w:t>
+        </w:r>
+      </w:ins>
+      <w:ins w:id="18" w:author="Jonathan Levine" w:date="2018-11-05T12:06:00Z">
+        <w:r>
+          <w:rPr>
+            <w:highlight w:val="yellow"/>
+          </w:rPr>
+          <w:t xml:space="preserve">we </w:t>
+        </w:r>
+      </w:ins>
+      <w:ins w:id="19" w:author="Jonathan Levine" w:date="2018-11-05T11:58:00Z">
+        <w:r>
+          <w:rPr>
+            <w:highlight w:val="yellow"/>
+          </w:rPr>
+          <w:t xml:space="preserve">advocate </w:t>
+        </w:r>
+      </w:ins>
+      <w:ins w:id="20" w:author="Jonathan Levine" w:date="2018-11-05T12:06:00Z">
+        <w:r>
+          <w:rPr>
+            <w:highlight w:val="yellow"/>
+          </w:rPr>
+          <w:t>restricting</w:t>
+        </w:r>
+      </w:ins>
+      <w:ins w:id="21" w:author="Jonathan Levine" w:date="2018-11-05T11:58:00Z">
+        <w:r>
+          <w:rPr>
+            <w:highlight w:val="yellow"/>
+          </w:rPr>
+          <w:t xml:space="preserve"> higher order interactions to</w:t>
+        </w:r>
+        <w:r>
+          <w:rPr>
+            <w:highlight w:val="yellow"/>
+          </w:rPr>
+          <w:t xml:space="preserve"> </w:t>
+        </w:r>
+      </w:ins>
+      <w:ins w:id="22" w:author="Jonathan Levine" w:date="2018-11-05T11:59:00Z">
+        <w:r>
+          <w:rPr>
+            <w:highlight w:val="yellow"/>
+          </w:rPr>
+          <w:t>cases where individuals of one species modif</w:t>
+        </w:r>
+      </w:ins>
+      <w:ins w:id="23" w:author="Jonathan Levine" w:date="2018-11-05T12:04:00Z">
+        <w:r>
+          <w:rPr>
+            <w:highlight w:val="yellow"/>
+          </w:rPr>
+          <w:t>ies</w:t>
+        </w:r>
+      </w:ins>
+      <w:ins w:id="24" w:author="Jonathan Levine" w:date="2018-11-05T11:59:00Z">
+        <w:r>
+          <w:rPr>
+            <w:highlight w:val="yellow"/>
+          </w:rPr>
+          <w:t xml:space="preserve"> the effect of individuals of other species</w:t>
+        </w:r>
+      </w:ins>
+      <w:ins w:id="25" w:author="Jonathan Levine" w:date="2018-11-05T11:58:00Z">
+        <w:r>
+          <w:rPr>
+            <w:highlight w:val="yellow"/>
+          </w:rPr>
+          <w:t xml:space="preserve">. </w:t>
+        </w:r>
+      </w:ins>
     </w:p>
     <w:p>
       <w:pPr>
         <w:spacing w:after="202"/>
         <w:contextualSpacing/>
         <w:rPr>
+          <w:ins w:id="26" w:author="Jonathan Levine" w:date="2018-11-05T11:59:00Z"/>
           <w:highlight w:val="yellow"/>
         </w:rPr>
       </w:pPr>
-      <w:r>
-        <w:rPr>
-          <w:highlight w:val="yellow"/>
-        </w:rPr>
-        <w:t xml:space="preserve">Defining higher order interactions is a </w:t>
-      </w:r>
-      <w:r>
-        <w:rPr>
-          <w:highlight w:val="yellow"/>
-        </w:rPr>
-        <w:t>pre</w:t>
-      </w:r>
-      <w:r>
-        <w:rPr>
-          <w:highlight w:val="yellow"/>
-        </w:rPr>
-        <w:t>requisite for any attempt</w:t>
-      </w:r>
-      <w:r>
-        <w:rPr>
-          <w:highlight w:val="yellow"/>
-        </w:rPr>
-        <w:t>s</w:t>
-      </w:r>
-      <w:r>
-        <w:rPr>
-          <w:highlight w:val="yellow"/>
-        </w:rPr>
-        <w:t xml:space="preserve"> to detect and measure them.  </w:t>
-      </w:r>
-      <w:r>
-        <w:rPr>
-          <w:highlight w:val="yellow"/>
-        </w:rPr>
-        <w:t>We</w:t>
-      </w:r>
-      <w:r>
-        <w:rPr>
-          <w:highlight w:val="yellow"/>
-        </w:rPr>
-        <w:t xml:space="preserve"> believe the key </w:t>
-      </w:r>
-      <w:r>
-        <w:rPr>
-          <w:highlight w:val="yellow"/>
-        </w:rPr>
-        <w:t>conceptual issue</w:t>
+    </w:p>
+    <w:p>
+      <w:pPr>
+        <w:spacing w:after="202"/>
+        <w:contextualSpacing/>
+        <w:rPr>
+          <w:ins w:id="27" w:author="Jonathan Levine" w:date="2018-11-05T15:05:00Z"/>
+          <w:highlight w:val="yellow"/>
+        </w:rPr>
+      </w:pPr>
+      <w:del w:id="28" w:author="Jonathan Levine" w:date="2018-11-05T11:59:00Z">
+        <w:r>
+          <w:rPr>
+            <w:highlight w:val="yellow"/>
+          </w:rPr>
+          <w:lastRenderedPageBreak/>
+          <w:delText>—</w:delText>
+        </w:r>
+        <w:r>
+          <w:rPr>
+            <w:highlight w:val="yellow"/>
+          </w:rPr>
+          <w:delText xml:space="preserve">each competitor’s effect is reduced by the presence of other competitors.  </w:delText>
+        </w:r>
+      </w:del>
+      <w:commentRangeStart w:id="29"/>
+      <w:r>
+        <w:rPr>
+          <w:highlight w:val="yellow"/>
+        </w:rPr>
+        <w:t xml:space="preserve">However, we argue that it is better to interpret this as the focal species having a non-linear response to competition rather than competitors having a non-linear effect. </w:t>
       </w:r>
       <w:r>
         <w:rPr>
@@ -2497,107 +2609,117 @@
         </w:rPr>
         <w:t xml:space="preserve"> </w:t>
       </w:r>
-      <w:r>
-        <w:rPr>
-          <w:highlight w:val="yellow"/>
-        </w:rPr>
-        <w:t xml:space="preserve">is </w:t>
-      </w:r>
-      <w:r>
-        <w:rPr>
-          <w:highlight w:val="yellow"/>
-        </w:rPr>
-        <w:t xml:space="preserve">that HOIs imply </w:t>
-      </w:r>
-      <w:r>
-        <w:rPr>
-          <w:highlight w:val="yellow"/>
-        </w:rPr>
-        <w:t xml:space="preserve">that there are </w:t>
-      </w:r>
-      <w:r>
-        <w:rPr>
-          <w:highlight w:val="yellow"/>
-        </w:rPr>
-        <w:t xml:space="preserve">emergent properties in multispecies communities. </w:t>
-      </w:r>
-      <w:r>
-        <w:rPr>
-          <w:highlight w:val="yellow"/>
-        </w:rPr>
-        <w:t xml:space="preserve"> Or equivalently, that dynamics in natural multispecies communities cannot be neatly decomposed into </w:t>
-      </w:r>
-      <w:r>
-        <w:rPr>
-          <w:highlight w:val="yellow"/>
-        </w:rPr>
-        <w:t>competitive effects of each species on each other species.  E</w:t>
-      </w:r>
-      <w:r>
-        <w:rPr>
-          <w:highlight w:val="yellow"/>
-        </w:rPr>
-        <w:t xml:space="preserve">mergent properties </w:t>
-      </w:r>
-      <w:r>
-        <w:rPr>
-          <w:highlight w:val="yellow"/>
-        </w:rPr>
-        <w:t xml:space="preserve">at the community level, or non-independence of competitive effects </w:t>
-      </w:r>
-      <w:r>
-        <w:rPr>
-          <w:highlight w:val="yellow"/>
-        </w:rPr>
-        <w:t>aris</w:t>
-      </w:r>
-      <w:r>
-        <w:rPr>
-          <w:highlight w:val="yellow"/>
-        </w:rPr>
-        <w:t>e due to</w:t>
-      </w:r>
-      <w:r>
-        <w:rPr>
-          <w:highlight w:val="yellow"/>
-        </w:rPr>
-        <w:t xml:space="preserve"> interaction modification</w:t>
-      </w:r>
-      <w:r>
-        <w:rPr>
-          <w:highlight w:val="yellow"/>
-        </w:rPr>
-        <w:t xml:space="preserve"> between competitors</w:t>
-      </w:r>
-      <w:r>
-        <w:rPr>
-          <w:highlight w:val="yellow"/>
-        </w:rPr>
-        <w:t xml:space="preserve">.  </w:t>
-      </w:r>
-      <w:r>
-        <w:rPr>
-          <w:highlight w:val="yellow"/>
-        </w:rPr>
-        <w:t xml:space="preserve">The </w:t>
-      </w:r>
-      <w:r>
-        <w:rPr>
-          <w:highlight w:val="yellow"/>
-        </w:rPr>
-        <w:t>higher order interaction literature shows the difficulty of moving from this verbal definition to a general mathematical definition</w:t>
-      </w:r>
-      <w:r>
-        <w:rPr>
-          <w:highlight w:val="yellow"/>
-        </w:rPr>
-        <w:t xml:space="preserve"> Box 1</w:t>
-      </w:r>
-      <w:r>
-        <w:rPr>
-          <w:highlight w:val="yellow"/>
-        </w:rPr>
-        <w:t xml:space="preserve">. </w:t>
+      <w:commentRangeEnd w:id="29"/>
+      <w:r>
+        <w:rPr>
+          <w:rStyle w:val="CommentReference"/>
+        </w:rPr>
+        <w:commentReference w:id="29"/>
+      </w:r>
+      <w:del w:id="30" w:author="Jonathan Levine" w:date="2018-11-05T12:00:00Z">
+        <w:r>
+          <w:rPr>
+            <w:highlight w:val="yellow"/>
+          </w:rPr>
+          <w:delText xml:space="preserve">While this distinction may seem </w:delText>
+        </w:r>
+        <w:r>
+          <w:rPr>
+            <w:highlight w:val="yellow"/>
+          </w:rPr>
+          <w:delText>semantic</w:delText>
+        </w:r>
+        <w:r>
+          <w:rPr>
+            <w:highlight w:val="yellow"/>
+          </w:rPr>
+          <w:delText>, interpreting t</w:delText>
+        </w:r>
+        <w:r>
+          <w:rPr>
+            <w:highlight w:val="yellow"/>
+          </w:rPr>
+          <w:delText>he non-linearity</w:delText>
+        </w:r>
+        <w:r>
+          <w:rPr>
+            <w:highlight w:val="yellow"/>
+          </w:rPr>
+          <w:delText xml:space="preserve"> in the first way means that HOIs are inherent in the basic model, whereas interpreting it in the second way means that these models do not imply HOIs </w:delText>
+        </w:r>
+        <w:r>
+          <w:rPr>
+            <w:highlight w:val="yellow"/>
+          </w:rPr>
+          <w:delText>unless they</w:delText>
+        </w:r>
+        <w:r>
+          <w:rPr>
+            <w:highlight w:val="yellow"/>
+          </w:rPr>
+          <w:delText xml:space="preserve"> explicitly include</w:delText>
+        </w:r>
+        <w:r>
+          <w:rPr>
+            <w:highlight w:val="yellow"/>
+          </w:rPr>
+          <w:delText xml:space="preserve"> </w:delText>
+        </w:r>
+        <w:r>
+          <w:rPr>
+            <w:highlight w:val="yellow"/>
+          </w:rPr>
+          <w:delText xml:space="preserve">additional </w:delText>
+        </w:r>
+        <w:r>
+          <w:rPr>
+            <w:highlight w:val="yellow"/>
+          </w:rPr>
+          <w:delText xml:space="preserve">multiplicative terms </w:delText>
+        </w:r>
+        <w:r>
+          <w:rPr>
+            <w:highlight w:val="yellow"/>
+          </w:rPr>
+          <w:fldChar w:fldCharType="begin"/>
+        </w:r>
+        <w:r>
+          <w:rPr>
+            <w:highlight w:val="yellow"/>
+          </w:rPr>
+          <w:delInstrText xml:space="preserve"> ADDIN ZOTERO_ITEM CSL_CITATION {"citationID":"fG5GlVVm","properties":{"formattedCitation":"(Adler and Morris 1994)","plainCitation":"(Adler and Morris 1994)","noteIndex":0},"citationItems":[{"id":51,"uris":["http://zotero.org/users/688880/items/ETYJBSMS"],"uri":["http://zotero.org/users/688880/items/ETYJBSMS"],"itemData":{"id":51,"type":"article-journal","title":"A General Test for Interaction Modification","container-title":"Ecology","page":"1552-1559","volume":"75","issue":"6","source":"CrossRef","DOI":"10.2307/1939616","ISSN":"00129658","language":"en","author":[{"family":"Adler","given":"Frederick R."},{"family":"Morris","given":"William F."}],"issued":{"date-parts":[["1994",9]]}}}],"schema":"https://github.com/citation-style-language/schema/raw/master/csl-citation.json"} </w:delInstrText>
+        </w:r>
+        <w:r>
+          <w:rPr>
+            <w:highlight w:val="yellow"/>
+          </w:rPr>
+          <w:fldChar w:fldCharType="separate"/>
+        </w:r>
+        <w:r>
+          <w:rPr>
+            <w:noProof/>
+            <w:highlight w:val="yellow"/>
+          </w:rPr>
+          <w:delText>(Adler and Morris 1994)</w:delText>
+        </w:r>
+        <w:r>
+          <w:rPr>
+            <w:highlight w:val="yellow"/>
+          </w:rPr>
+          <w:fldChar w:fldCharType="end"/>
+        </w:r>
+        <w:r>
+          <w:rPr>
+            <w:highlight w:val="yellow"/>
+          </w:rPr>
+          <w:delText>.</w:delText>
+        </w:r>
+      </w:del>
+      <w:r>
+        <w:rPr>
+          <w:highlight w:val="yellow"/>
+        </w:rPr>
+        <w:t xml:space="preserve"> </w:t>
       </w:r>
     </w:p>
     <w:p>
@@ -2606,73 +2728,52 @@
         <w:ind w:firstLine="0"/>
         <w:contextualSpacing/>
         <w:rPr>
-          <w:b/>
-          <w:highlight w:val="yellow"/>
-        </w:rPr>
+          <w:ins w:id="31" w:author="Jonathan Levine" w:date="2018-11-05T15:05:00Z"/>
+          <w:highlight w:val="yellow"/>
+        </w:rPr>
+        <w:pPrChange w:id="32" w:author="Jonathan Levine" w:date="2018-11-05T15:05:00Z">
+          <w:pPr>
+            <w:spacing w:after="202"/>
+            <w:contextualSpacing/>
+          </w:pPr>
+        </w:pPrChange>
       </w:pPr>
-      <w:r>
-        <w:rPr>
-          <w:b/>
-          <w:highlight w:val="yellow"/>
-        </w:rPr>
-        <w:t>Box</w:t>
-      </w:r>
-      <w:r>
-        <w:rPr>
-          <w:b/>
-          <w:highlight w:val="yellow"/>
-        </w:rPr>
-        <w:t xml:space="preserve"> 1</w:t>
-      </w:r>
-      <w:r>
-        <w:rPr>
-          <w:b/>
-          <w:highlight w:val="yellow"/>
-        </w:rPr>
-        <w:t xml:space="preserve">: </w:t>
-      </w:r>
-      <w:r>
-        <w:rPr>
-          <w:b/>
-          <w:highlight w:val="yellow"/>
-        </w:rPr>
-        <w:t>D</w:t>
-      </w:r>
-      <w:r>
-        <w:rPr>
-          <w:b/>
-          <w:highlight w:val="yellow"/>
-        </w:rPr>
-        <w:t>efinin</w:t>
-      </w:r>
-      <w:r>
-        <w:rPr>
-          <w:b/>
-          <w:highlight w:val="yellow"/>
-        </w:rPr>
-        <w:t>g</w:t>
-      </w:r>
-      <w:r>
-        <w:rPr>
-          <w:b/>
-          <w:highlight w:val="yellow"/>
-        </w:rPr>
-        <w:t xml:space="preserve"> </w:t>
-      </w:r>
-      <w:r>
-        <w:rPr>
-          <w:b/>
-          <w:highlight w:val="yellow"/>
-        </w:rPr>
-        <w:t>HOIs</w:t>
-      </w:r>
-      <w:r>
-        <w:rPr>
-          <w:b/>
-          <w:highlight w:val="yellow"/>
-        </w:rPr>
-        <w:t xml:space="preserve"> ------------------</w:t>
-      </w:r>
+    </w:p>
+    <w:p>
+      <w:pPr>
+        <w:spacing w:after="202"/>
+        <w:ind w:firstLine="0"/>
+        <w:contextualSpacing/>
+        <w:rPr>
+          <w:i/>
+          <w:highlight w:val="yellow"/>
+          <w:rPrChange w:id="33" w:author="Jonathan Levine" w:date="2018-11-05T15:05:00Z">
+            <w:rPr>
+              <w:highlight w:val="yellow"/>
+            </w:rPr>
+          </w:rPrChange>
+        </w:rPr>
+        <w:pPrChange w:id="34" w:author="Jonathan Levine" w:date="2018-11-05T15:05:00Z">
+          <w:pPr>
+            <w:spacing w:after="202"/>
+            <w:contextualSpacing/>
+          </w:pPr>
+        </w:pPrChange>
+      </w:pPr>
+      <w:ins w:id="35" w:author="Jonathan Levine" w:date="2018-11-05T15:05:00Z">
+        <w:r>
+          <w:rPr>
+            <w:i/>
+            <w:highlight w:val="yellow"/>
+            <w:rPrChange w:id="36" w:author="Jonathan Levine" w:date="2018-11-05T15:05:00Z">
+              <w:rPr>
+                <w:highlight w:val="yellow"/>
+              </w:rPr>
+            </w:rPrChange>
+          </w:rPr>
+          <w:t>Defining Higher Order Interactions</w:t>
+        </w:r>
+      </w:ins>
     </w:p>
     <w:p>
       <w:pPr>
@@ -2682,6 +2783,424 @@
           <w:highlight w:val="yellow"/>
         </w:rPr>
       </w:pPr>
+      <w:ins w:id="37" w:author="Jonathan Levine" w:date="2018-11-05T12:06:00Z">
+        <w:r>
+          <w:rPr>
+            <w:highlight w:val="yellow"/>
+          </w:rPr>
+          <w:t>To formally d</w:t>
+        </w:r>
+      </w:ins>
+      <w:del w:id="38" w:author="Jonathan Levine" w:date="2018-11-05T12:06:00Z">
+        <w:r>
+          <w:rPr>
+            <w:highlight w:val="yellow"/>
+          </w:rPr>
+          <w:delText>D</w:delText>
+        </w:r>
+      </w:del>
+      <w:r>
+        <w:rPr>
+          <w:highlight w:val="yellow"/>
+        </w:rPr>
+        <w:t>efining higher order interactions</w:t>
+      </w:r>
+      <w:ins w:id="39" w:author="Jonathan Levine" w:date="2018-11-05T12:06:00Z">
+        <w:r>
+          <w:rPr>
+            <w:highlight w:val="yellow"/>
+          </w:rPr>
+          <w:t xml:space="preserve"> and avoid the pitfalls of prior attempts to do so, </w:t>
+        </w:r>
+      </w:ins>
+      <w:del w:id="40" w:author="Jonathan Levine" w:date="2018-11-05T12:07:00Z">
+        <w:r>
+          <w:rPr>
+            <w:highlight w:val="yellow"/>
+          </w:rPr>
+          <w:delText xml:space="preserve"> is a </w:delText>
+        </w:r>
+        <w:r>
+          <w:rPr>
+            <w:highlight w:val="yellow"/>
+          </w:rPr>
+          <w:delText>pre</w:delText>
+        </w:r>
+        <w:r>
+          <w:rPr>
+            <w:highlight w:val="yellow"/>
+          </w:rPr>
+          <w:delText>requisite for any attempt</w:delText>
+        </w:r>
+        <w:r>
+          <w:rPr>
+            <w:highlight w:val="yellow"/>
+          </w:rPr>
+          <w:delText>s</w:delText>
+        </w:r>
+        <w:r>
+          <w:rPr>
+            <w:highlight w:val="yellow"/>
+          </w:rPr>
+          <w:delText xml:space="preserve"> to detect and measure them.  </w:delText>
+        </w:r>
+        <w:r>
+          <w:rPr>
+            <w:highlight w:val="yellow"/>
+          </w:rPr>
+          <w:delText>We</w:delText>
+        </w:r>
+        <w:r>
+          <w:rPr>
+            <w:highlight w:val="yellow"/>
+          </w:rPr>
+          <w:delText xml:space="preserve"> believe</w:delText>
+        </w:r>
+      </w:del>
+      <w:ins w:id="41" w:author="Jonathan Levine" w:date="2018-11-05T12:07:00Z">
+        <w:r>
+          <w:rPr>
+            <w:highlight w:val="yellow"/>
+          </w:rPr>
+          <w:t>we return to</w:t>
+        </w:r>
+      </w:ins>
+      <w:r>
+        <w:rPr>
+          <w:highlight w:val="yellow"/>
+        </w:rPr>
+        <w:t xml:space="preserve"> the key </w:t>
+      </w:r>
+      <w:r>
+        <w:rPr>
+          <w:highlight w:val="yellow"/>
+        </w:rPr>
+        <w:t>conceptual issue</w:t>
+      </w:r>
+      <w:ins w:id="42" w:author="Jonathan Levine" w:date="2018-11-05T12:07:00Z">
+        <w:r>
+          <w:rPr>
+            <w:highlight w:val="yellow"/>
+          </w:rPr>
+          <w:t xml:space="preserve">- </w:t>
+        </w:r>
+      </w:ins>
+      <w:del w:id="43" w:author="Jonathan Levine" w:date="2018-11-05T12:07:00Z">
+        <w:r>
+          <w:rPr>
+            <w:highlight w:val="yellow"/>
+          </w:rPr>
+          <w:delText xml:space="preserve"> </w:delText>
+        </w:r>
+        <w:r>
+          <w:rPr>
+            <w:highlight w:val="yellow"/>
+          </w:rPr>
+          <w:delText xml:space="preserve">is </w:delText>
+        </w:r>
+      </w:del>
+      <w:r>
+        <w:rPr>
+          <w:highlight w:val="yellow"/>
+        </w:rPr>
+        <w:t xml:space="preserve">that HOIs imply </w:t>
+      </w:r>
+      <w:r>
+        <w:rPr>
+          <w:highlight w:val="yellow"/>
+        </w:rPr>
+        <w:t xml:space="preserve">that there are </w:t>
+      </w:r>
+      <w:r>
+        <w:rPr>
+          <w:highlight w:val="yellow"/>
+        </w:rPr>
+        <w:t xml:space="preserve">emergent properties in multispecies communities. </w:t>
+      </w:r>
+      <w:r>
+        <w:rPr>
+          <w:highlight w:val="yellow"/>
+        </w:rPr>
+        <w:t xml:space="preserve"> Or equivalently, that dynamics in natural multispecies communities cannot be neatly decomposed into </w:t>
+      </w:r>
+      <w:ins w:id="44" w:author="Jonathan Levine" w:date="2018-11-05T11:46:00Z">
+        <w:r>
+          <w:rPr>
+            <w:highlight w:val="yellow"/>
+          </w:rPr>
+          <w:t xml:space="preserve">separate </w:t>
+        </w:r>
+      </w:ins>
+      <w:r>
+        <w:rPr>
+          <w:highlight w:val="yellow"/>
+        </w:rPr>
+        <w:t>competitive effects of each species on each other species.  E</w:t>
+      </w:r>
+      <w:r>
+        <w:rPr>
+          <w:highlight w:val="yellow"/>
+        </w:rPr>
+        <w:t xml:space="preserve">mergent properties </w:t>
+      </w:r>
+      <w:r>
+        <w:rPr>
+          <w:highlight w:val="yellow"/>
+        </w:rPr>
+        <w:t xml:space="preserve">at the community level, or non-independence of competitive effects </w:t>
+      </w:r>
+      <w:r>
+        <w:rPr>
+          <w:highlight w:val="yellow"/>
+        </w:rPr>
+        <w:t>aris</w:t>
+      </w:r>
+      <w:r>
+        <w:rPr>
+          <w:highlight w:val="yellow"/>
+        </w:rPr>
+        <w:t>e due to</w:t>
+      </w:r>
+      <w:r>
+        <w:rPr>
+          <w:highlight w:val="yellow"/>
+        </w:rPr>
+        <w:t xml:space="preserve"> interaction modification</w:t>
+      </w:r>
+      <w:r>
+        <w:rPr>
+          <w:highlight w:val="yellow"/>
+        </w:rPr>
+        <w:t xml:space="preserve"> between competitors</w:t>
+      </w:r>
+      <w:r>
+        <w:rPr>
+          <w:highlight w:val="yellow"/>
+        </w:rPr>
+        <w:t xml:space="preserve">.  </w:t>
+      </w:r>
+      <w:ins w:id="45" w:author="Jonathan Levine" w:date="2018-11-05T12:07:00Z">
+        <w:r>
+          <w:rPr>
+            <w:highlight w:val="yellow"/>
+          </w:rPr>
+          <w:t xml:space="preserve">Therefore, </w:t>
+        </w:r>
+      </w:ins>
+      <w:commentRangeStart w:id="46"/>
+      <w:del w:id="47" w:author="Jonathan Levine" w:date="2018-11-05T12:01:00Z">
+        <w:r>
+          <w:rPr>
+            <w:highlight w:val="yellow"/>
+          </w:rPr>
+          <w:delText xml:space="preserve">The </w:delText>
+        </w:r>
+        <w:r>
+          <w:rPr>
+            <w:highlight w:val="yellow"/>
+          </w:rPr>
+          <w:delText>higher order interaction literature shows the difficulty of moving from this verbal definition to a</w:delText>
+        </w:r>
+      </w:del>
+      <w:ins w:id="48" w:author="Jonathan Levine" w:date="2018-11-05T12:01:00Z">
+        <w:r>
+          <w:rPr>
+            <w:highlight w:val="yellow"/>
+          </w:rPr>
+          <w:t>b</w:t>
+        </w:r>
+        <w:r>
+          <w:rPr>
+            <w:highlight w:val="yellow"/>
+          </w:rPr>
+          <w:t xml:space="preserve">uilding on past efforts by Billick and Case </w:t>
+        </w:r>
+      </w:ins>
+      <w:ins w:id="49" w:author="Jonathan Levine" w:date="2018-11-05T12:02:00Z">
+        <w:r>
+          <w:rPr>
+            <w:highlight w:val="yellow"/>
+          </w:rPr>
+          <w:t>(</w:t>
+        </w:r>
+      </w:ins>
+      <w:ins w:id="50" w:author="Jonathan Levine" w:date="2018-11-05T12:01:00Z">
+        <w:r>
+          <w:rPr>
+            <w:highlight w:val="yellow"/>
+          </w:rPr>
+          <w:t>1994</w:t>
+        </w:r>
+      </w:ins>
+      <w:ins w:id="51" w:author="Jonathan Levine" w:date="2018-11-05T12:03:00Z">
+        <w:r>
+          <w:rPr>
+            <w:highlight w:val="yellow"/>
+          </w:rPr>
+          <w:t>)</w:t>
+        </w:r>
+      </w:ins>
+      <w:ins w:id="52" w:author="Jonathan Levine" w:date="2018-11-05T12:01:00Z">
+        <w:r>
+          <w:rPr>
+            <w:highlight w:val="yellow"/>
+          </w:rPr>
+          <w:t xml:space="preserve"> and Adler and Morris </w:t>
+        </w:r>
+      </w:ins>
+      <w:ins w:id="53" w:author="Jonathan Levine" w:date="2018-11-05T12:03:00Z">
+        <w:r>
+          <w:rPr>
+            <w:highlight w:val="yellow"/>
+          </w:rPr>
+          <w:t>(</w:t>
+        </w:r>
+      </w:ins>
+      <w:ins w:id="54" w:author="Jonathan Levine" w:date="2018-11-05T12:01:00Z">
+        <w:r>
+          <w:rPr>
+            <w:highlight w:val="yellow"/>
+          </w:rPr>
+          <w:t>1994</w:t>
+        </w:r>
+      </w:ins>
+      <w:ins w:id="55" w:author="Jonathan Levine" w:date="2018-11-05T12:03:00Z">
+        <w:r>
+          <w:rPr>
+            <w:highlight w:val="yellow"/>
+          </w:rPr>
+          <w:t>)</w:t>
+        </w:r>
+      </w:ins>
+      <w:ins w:id="56" w:author="Jonathan Levine" w:date="2018-11-05T12:01:00Z">
+        <w:r>
+          <w:rPr>
+            <w:highlight w:val="yellow"/>
+          </w:rPr>
+          <w:t xml:space="preserve">, we propose </w:t>
+        </w:r>
+      </w:ins>
+      <w:ins w:id="57" w:author="Jonathan Levine" w:date="2018-11-05T15:05:00Z">
+        <w:r>
+          <w:rPr>
+            <w:highlight w:val="yellow"/>
+          </w:rPr>
+          <w:t>the following</w:t>
+        </w:r>
+      </w:ins>
+      <w:r>
+        <w:rPr>
+          <w:highlight w:val="yellow"/>
+        </w:rPr>
+        <w:t xml:space="preserve"> general mathematical definition</w:t>
+      </w:r>
+      <w:del w:id="58" w:author="Jonathan Levine" w:date="2018-11-05T15:05:00Z">
+        <w:r>
+          <w:rPr>
+            <w:highlight w:val="yellow"/>
+          </w:rPr>
+          <w:delText xml:space="preserve"> Box 1</w:delText>
+        </w:r>
+      </w:del>
+      <w:r>
+        <w:rPr>
+          <w:highlight w:val="yellow"/>
+        </w:rPr>
+        <w:t xml:space="preserve">. </w:t>
+      </w:r>
+      <w:commentRangeEnd w:id="46"/>
+      <w:r>
+        <w:rPr>
+          <w:rStyle w:val="CommentReference"/>
+        </w:rPr>
+        <w:commentReference w:id="46"/>
+      </w:r>
+    </w:p>
+    <w:p>
+      <w:pPr>
+        <w:spacing w:after="202"/>
+        <w:ind w:firstLine="0"/>
+        <w:contextualSpacing/>
+        <w:rPr>
+          <w:del w:id="59" w:author="Jonathan Levine" w:date="2018-11-05T15:05:00Z"/>
+          <w:b/>
+          <w:highlight w:val="yellow"/>
+        </w:rPr>
+      </w:pPr>
+      <w:del w:id="60" w:author="Jonathan Levine" w:date="2018-11-05T15:05:00Z">
+        <w:r>
+          <w:rPr>
+            <w:b/>
+            <w:highlight w:val="yellow"/>
+          </w:rPr>
+          <w:delText>Box</w:delText>
+        </w:r>
+        <w:r>
+          <w:rPr>
+            <w:b/>
+            <w:highlight w:val="yellow"/>
+          </w:rPr>
+          <w:delText xml:space="preserve"> 1</w:delText>
+        </w:r>
+        <w:r>
+          <w:rPr>
+            <w:b/>
+            <w:highlight w:val="yellow"/>
+          </w:rPr>
+          <w:delText xml:space="preserve">: </w:delText>
+        </w:r>
+        <w:r>
+          <w:rPr>
+            <w:b/>
+            <w:highlight w:val="yellow"/>
+          </w:rPr>
+          <w:delText>D</w:delText>
+        </w:r>
+        <w:r>
+          <w:rPr>
+            <w:b/>
+            <w:highlight w:val="yellow"/>
+          </w:rPr>
+          <w:delText>efinin</w:delText>
+        </w:r>
+        <w:r>
+          <w:rPr>
+            <w:b/>
+            <w:highlight w:val="yellow"/>
+          </w:rPr>
+          <w:delText>g</w:delText>
+        </w:r>
+        <w:r>
+          <w:rPr>
+            <w:b/>
+            <w:highlight w:val="yellow"/>
+          </w:rPr>
+          <w:delText xml:space="preserve"> </w:delText>
+        </w:r>
+        <w:r>
+          <w:rPr>
+            <w:b/>
+            <w:highlight w:val="yellow"/>
+          </w:rPr>
+          <w:delText>HOIs</w:delText>
+        </w:r>
+        <w:r>
+          <w:rPr>
+            <w:b/>
+            <w:highlight w:val="yellow"/>
+          </w:rPr>
+          <w:delText xml:space="preserve"> ------------------</w:delText>
+        </w:r>
+      </w:del>
+    </w:p>
+    <w:p>
+      <w:pPr>
+        <w:spacing w:after="202"/>
+        <w:contextualSpacing/>
+        <w:rPr>
+          <w:highlight w:val="yellow"/>
+        </w:rPr>
+      </w:pPr>
       <w:r>
         <w:rPr>
           <w:highlight w:val="yellow"/>
@@ -2748,12 +3267,22 @@
         </w:rPr>
         <w:t xml:space="preserve"> in discrete time</w:t>
       </w:r>
-      <w:r>
-        <w:rPr>
-          <w:highlight w:val="yellow"/>
-        </w:rPr>
-        <w:t>,</w:t>
-      </w:r>
+      <w:ins w:id="61" w:author="Jonathan Levine" w:date="2018-11-05T15:06:00Z">
+        <w:r>
+          <w:rPr>
+            <w:highlight w:val="yellow"/>
+          </w:rPr>
+          <w:t xml:space="preserve"> (though the equivalent definition applies in continuous time):</w:t>
+        </w:r>
+      </w:ins>
+      <w:del w:id="62" w:author="Jonathan Levine" w:date="2018-11-05T15:06:00Z">
+        <w:r>
+          <w:rPr>
+            <w:highlight w:val="yellow"/>
+          </w:rPr>
+          <w:delText>,</w:delText>
+        </w:r>
+      </w:del>
     </w:p>
     <w:tbl>
       <w:tblPr>
@@ -2770,9 +3299,9 @@
         <w:tblLook w:val="04A0" w:firstRow="1" w:lastRow="0" w:firstColumn="1" w:lastColumn="0" w:noHBand="0" w:noVBand="1"/>
       </w:tblPr>
       <w:tblGrid>
-        <w:gridCol w:w="896"/>
-        <w:gridCol w:w="7014"/>
-        <w:gridCol w:w="730"/>
+        <w:gridCol w:w="894"/>
+        <w:gridCol w:w="7017"/>
+        <w:gridCol w:w="729"/>
       </w:tblGrid>
       <w:tr>
         <w:trPr>
@@ -2903,11 +3432,20 @@
                   </m:dPr>
                   <m:e>
                     <m:r>
+                      <w:del w:id="63" w:author="Jonathan Levine" w:date="2018-11-05T11:50:00Z">
+                        <w:rPr>
+                          <w:rFonts w:ascii="Cambria Math" w:hAnsi="Cambria Math"/>
+                          <w:highlight w:val="yellow"/>
+                        </w:rPr>
+                        <m:t>C,</m:t>
+                      </w:del>
+                    </m:r>
+                    <m:r>
                       <w:rPr>
                         <w:rFonts w:ascii="Cambria Math" w:hAnsi="Cambria Math"/>
                         <w:highlight w:val="yellow"/>
                       </w:rPr>
-                      <m:t xml:space="preserve">C, </m:t>
+                      <m:t xml:space="preserve"> </m:t>
                     </m:r>
                     <m:sSub>
                       <m:sSubPr>
@@ -2938,6 +3476,61 @@
                         </m:r>
                       </m:sub>
                     </m:sSub>
+                    <m:r>
+                      <w:ins w:id="64" w:author="Jonathan Levine" w:date="2018-11-05T11:50:00Z">
+                        <w:rPr>
+                          <w:rFonts w:ascii="Cambria Math" w:hAnsi="Cambria Math"/>
+                          <w:highlight w:val="yellow"/>
+                        </w:rPr>
+                        <m:t>,</m:t>
+                      </w:ins>
+                    </m:r>
+                    <w:commentRangeStart w:id="65"/>
+                    <m:sSub>
+                      <m:sSubPr>
+                        <m:ctrlPr>
+                          <w:ins w:id="66" w:author="Jonathan Levine" w:date="2018-11-05T11:51:00Z">
+                            <w:rPr>
+                              <w:rFonts w:ascii="Cambria Math" w:hAnsi="Cambria Math"/>
+                              <w:i/>
+                            </w:rPr>
+                          </w:ins>
+                        </m:ctrlPr>
+                      </m:sSubPr>
+                      <m:e>
+                        <m:r>
+                          <w:ins w:id="67" w:author="Jonathan Levine" w:date="2018-11-05T11:51:00Z">
+                            <w:rPr>
+                              <w:rFonts w:ascii="Cambria Math" w:hAnsi="Cambria Math"/>
+                              <w:highlight w:val="yellow"/>
+                            </w:rPr>
+                            <m:t>C</m:t>
+                          </w:ins>
+                        </m:r>
+                      </m:e>
+                      <m:sub>
+                        <m:r>
+                          <w:ins w:id="68" w:author="Jonathan Levine" w:date="2018-11-05T11:51:00Z">
+                            <w:rPr>
+                              <w:rFonts w:ascii="Cambria Math" w:hAnsi="Cambria Math"/>
+                            </w:rPr>
+                            <m:t>i</m:t>
+                          </w:ins>
+                        </m:r>
+                      </m:sub>
+                    </m:sSub>
+                    <w:commentRangeEnd w:id="65"/>
+                    <m:r>
+                      <w:ins w:id="69" w:author="Jonathan Levine" w:date="2018-11-05T11:53:00Z">
+                        <m:rPr>
+                          <m:sty m:val="p"/>
+                        </m:rPr>
+                        <w:rPr>
+                          <w:rStyle w:val="CommentReference"/>
+                        </w:rPr>
+                        <w:commentReference w:id="65"/>
+                      </w:ins>
+                    </m:r>
                   </m:e>
                 </m:d>
                 <m:r>
@@ -3228,6 +3821,14 @@
         </w:rPr>
         <w:t xml:space="preserve"> in the absence of competitors, </w:t>
       </w:r>
+      <w:ins w:id="70" w:author="Jonathan Levine" w:date="2018-11-05T11:50:00Z">
+        <w:r>
+          <w:rPr>
+            <w:highlight w:val="yellow"/>
+          </w:rPr>
+          <w:t xml:space="preserve">and </w:t>
+        </w:r>
+      </w:ins>
       <w:r>
         <w:rPr>
           <w:highlight w:val="yellow"/>
@@ -3253,7 +3854,29 @@
         <w:rPr>
           <w:highlight w:val="yellow"/>
         </w:rPr>
-        <w:t xml:space="preserve">gives the effective per capita population growth rate as a function of </w:t>
+        <w:t xml:space="preserve">gives the </w:t>
+      </w:r>
+      <w:del w:id="71" w:author="Jonathan Levine" w:date="2018-11-05T11:49:00Z">
+        <w:r>
+          <w:rPr>
+            <w:highlight w:val="yellow"/>
+          </w:rPr>
+          <w:delText xml:space="preserve">effective </w:delText>
+        </w:r>
+      </w:del>
+      <w:ins w:id="72" w:author="Jonathan Levine" w:date="2018-11-05T11:49:00Z">
+        <w:r>
+          <w:rPr>
+            <w:highlight w:val="yellow"/>
+          </w:rPr>
+          <w:t xml:space="preserve">competitor-influenced </w:t>
+        </w:r>
+      </w:ins>
+      <w:r>
+        <w:rPr>
+          <w:highlight w:val="yellow"/>
+        </w:rPr>
+        <w:t xml:space="preserve">per capita population growth rate as a function of </w:t>
       </w:r>
       <w:r>
         <w:rPr>
@@ -3266,6 +3889,72 @@
           <w:highlight w:val="yellow"/>
         </w:rPr>
         <w:t>competition</w:t>
+      </w:r>
+      <w:ins w:id="73" w:author="Jonathan Levine" w:date="2018-11-05T11:52:00Z">
+        <w:r>
+          <w:rPr>
+            <w:highlight w:val="yellow"/>
+          </w:rPr>
+          <w:t xml:space="preserve"> </w:t>
+        </w:r>
+      </w:ins>
+      <w:del w:id="74" w:author="Jonathan Levine" w:date="2018-11-05T11:52:00Z">
+        <w:r>
+          <w:rPr>
+            <w:highlight w:val="yellow"/>
+          </w:rPr>
+          <w:delText xml:space="preserve"> </w:delText>
+        </w:r>
+        <m:oMath>
+          <m:r>
+            <w:rPr>
+              <w:rFonts w:ascii="Cambria Math" w:hAnsi="Cambria Math"/>
+              <w:highlight w:val="yellow"/>
+            </w:rPr>
+            <m:t>C</m:t>
+          </m:r>
+        </m:oMath>
+      </w:del>
+      <m:oMath>
+        <m:sSub>
+          <m:sSubPr>
+            <m:ctrlPr>
+              <w:ins w:id="75" w:author="Jonathan Levine" w:date="2018-11-05T11:52:00Z">
+                <w:rPr>
+                  <w:rFonts w:ascii="Cambria Math" w:hAnsi="Cambria Math"/>
+                  <w:i/>
+                </w:rPr>
+              </w:ins>
+            </m:ctrlPr>
+          </m:sSubPr>
+          <m:e>
+            <m:r>
+              <w:ins w:id="76" w:author="Jonathan Levine" w:date="2018-11-05T11:52:00Z">
+                <w:rPr>
+                  <w:rFonts w:ascii="Cambria Math" w:hAnsi="Cambria Math"/>
+                  <w:highlight w:val="yellow"/>
+                </w:rPr>
+                <m:t>C</m:t>
+              </w:ins>
+            </m:r>
+          </m:e>
+          <m:sub>
+            <m:r>
+              <w:ins w:id="77" w:author="Jonathan Levine" w:date="2018-11-05T11:52:00Z">
+                <w:rPr>
+                  <w:rFonts w:ascii="Cambria Math" w:hAnsi="Cambria Math"/>
+                </w:rPr>
+                <m:t>i</m:t>
+              </w:ins>
+            </m:r>
+          </m:sub>
+        </m:sSub>
+      </m:oMath>
+      <w:r>
+        <w:rPr>
+          <w:highlight w:val="yellow"/>
+        </w:rPr>
+        <w:t>, which determined by the density of all competitors in the community. While</w:t>
       </w:r>
       <w:r>
         <w:rPr>
@@ -3275,39 +3964,68 @@
       </w:r>
       <m:oMath>
         <m:r>
-          <w:rPr>
-            <w:rFonts w:ascii="Cambria Math" w:hAnsi="Cambria Math"/>
-            <w:highlight w:val="yellow"/>
-          </w:rPr>
-          <m:t>C</m:t>
+          <w:del w:id="78" w:author="Jonathan Levine" w:date="2018-11-05T11:52:00Z">
+            <w:rPr>
+              <w:rFonts w:ascii="Cambria Math" w:hAnsi="Cambria Math"/>
+              <w:highlight w:val="yellow"/>
+            </w:rPr>
+            <m:t>C</m:t>
+          </w:del>
         </m:r>
       </m:oMath>
-      <w:r>
-        <w:rPr>
-          <w:highlight w:val="yellow"/>
-        </w:rPr>
-        <w:t>, which determined by the density of all competitors in the community. While</w:t>
-      </w:r>
-      <w:r>
-        <w:rPr>
-          <w:highlight w:val="yellow"/>
-        </w:rPr>
-        <w:t xml:space="preserve"> </w:t>
-      </w:r>
+      <w:del w:id="79" w:author="Jonathan Levine" w:date="2018-11-05T11:52:00Z">
+        <w:r>
+          <w:rPr>
+            <w:highlight w:val="yellow"/>
+          </w:rPr>
+          <w:delText xml:space="preserve"> </w:delText>
+        </w:r>
+      </w:del>
       <m:oMath>
-        <m:r>
-          <w:rPr>
-            <w:rFonts w:ascii="Cambria Math" w:hAnsi="Cambria Math"/>
-            <w:highlight w:val="yellow"/>
-          </w:rPr>
-          <m:t>C</m:t>
-        </m:r>
+        <m:sSub>
+          <m:sSubPr>
+            <m:ctrlPr>
+              <w:ins w:id="80" w:author="Jonathan Levine" w:date="2018-11-05T11:52:00Z">
+                <w:rPr>
+                  <w:rFonts w:ascii="Cambria Math" w:hAnsi="Cambria Math"/>
+                  <w:i/>
+                </w:rPr>
+              </w:ins>
+            </m:ctrlPr>
+          </m:sSubPr>
+          <m:e>
+            <m:r>
+              <w:ins w:id="81" w:author="Jonathan Levine" w:date="2018-11-05T11:52:00Z">
+                <w:rPr>
+                  <w:rFonts w:ascii="Cambria Math" w:hAnsi="Cambria Math"/>
+                  <w:highlight w:val="yellow"/>
+                </w:rPr>
+                <m:t>C</m:t>
+              </w:ins>
+            </m:r>
+          </m:e>
+          <m:sub>
+            <m:r>
+              <w:ins w:id="82" w:author="Jonathan Levine" w:date="2018-11-05T11:52:00Z">
+                <w:rPr>
+                  <w:rFonts w:ascii="Cambria Math" w:hAnsi="Cambria Math"/>
+                </w:rPr>
+                <m:t>i</m:t>
+              </w:ins>
+            </m:r>
+          </m:sub>
+        </m:sSub>
       </m:oMath>
-      <w:r>
-        <w:rPr>
-          <w:highlight w:val="yellow"/>
-        </w:rPr>
-        <w:t xml:space="preserve"> is technically dependent on </w:t>
+      <w:ins w:id="83" w:author="Jonathan Levine" w:date="2018-11-05T11:52:00Z">
+        <w:r>
+          <w:t xml:space="preserve"> </w:t>
+        </w:r>
+      </w:ins>
+      <w:r>
+        <w:rPr>
+          <w:highlight w:val="yellow"/>
+        </w:rPr>
+        <w:t xml:space="preserve">is technically dependent on </w:t>
       </w:r>
       <m:oMath>
         <m:r>
@@ -3328,7 +4046,14 @@
         <w:rPr>
           <w:highlight w:val="yellow"/>
         </w:rPr>
-        <w:t>it cannot be measured without specifying some function for per capita growth rate</w:t>
+        <w:t xml:space="preserve">it </w:t>
+      </w:r>
+      <w:r>
+        <w:rPr>
+          <w:highlight w:val="yellow"/>
+        </w:rPr>
+        <w:lastRenderedPageBreak/>
+        <w:t>cannot be measured without specifying some function for per capita growth rate</w:t>
       </w:r>
       <w:r>
         <w:rPr>
@@ -3364,7 +4089,21 @@
         <w:rPr>
           <w:highlight w:val="yellow"/>
         </w:rPr>
-        <w:t xml:space="preserve"> valuable as a way to </w:t>
+        <w:t xml:space="preserve"> </w:t>
+      </w:r>
+      <w:ins w:id="84" w:author="Jonathan Levine" w:date="2018-11-05T11:52:00Z">
+        <w:r>
+          <w:rPr>
+            <w:highlight w:val="yellow"/>
+          </w:rPr>
+          <w:t xml:space="preserve">heuristically </w:t>
+        </w:r>
+      </w:ins>
+      <w:r>
+        <w:rPr>
+          <w:highlight w:val="yellow"/>
+        </w:rPr>
+        <w:t xml:space="preserve">valuable as a way to </w:t>
       </w:r>
       <w:r>
         <w:rPr>
@@ -3388,7 +4127,6 @@
         <w:rPr>
           <w:highlight w:val="yellow"/>
         </w:rPr>
-        <w:lastRenderedPageBreak/>
         <w:t>from HOIs</w:t>
       </w:r>
       <w:r>
@@ -3552,7 +4290,49 @@
                 <w:rFonts w:ascii="Cambria Math" w:hAnsi="Cambria Math"/>
                 <w:highlight w:val="yellow"/>
               </w:rPr>
-              <m:t>-C</m:t>
+              <m:t>-</m:t>
+            </m:r>
+            <m:sSub>
+              <m:sSubPr>
+                <m:ctrlPr>
+                  <w:ins w:id="85" w:author="Jonathan Levine" w:date="2018-11-05T11:53:00Z">
+                    <w:rPr>
+                      <w:rFonts w:ascii="Cambria Math" w:hAnsi="Cambria Math"/>
+                      <w:i/>
+                    </w:rPr>
+                  </w:ins>
+                </m:ctrlPr>
+              </m:sSubPr>
+              <m:e>
+                <m:r>
+                  <w:ins w:id="86" w:author="Jonathan Levine" w:date="2018-11-05T11:53:00Z">
+                    <w:rPr>
+                      <w:rFonts w:ascii="Cambria Math" w:hAnsi="Cambria Math"/>
+                      <w:highlight w:val="yellow"/>
+                    </w:rPr>
+                    <m:t>C</m:t>
+                  </w:ins>
+                </m:r>
+              </m:e>
+              <m:sub>
+                <m:r>
+                  <w:ins w:id="87" w:author="Jonathan Levine" w:date="2018-11-05T11:53:00Z">
+                    <w:rPr>
+                      <w:rFonts w:ascii="Cambria Math" w:hAnsi="Cambria Math"/>
+                    </w:rPr>
+                    <m:t>i</m:t>
+                  </w:ins>
+                </m:r>
+              </m:sub>
+            </m:sSub>
+            <m:r>
+              <w:del w:id="88" w:author="Jonathan Levine" w:date="2018-11-05T11:53:00Z">
+                <w:rPr>
+                  <w:rFonts w:ascii="Cambria Math" w:hAnsi="Cambria Math"/>
+                  <w:highlight w:val="yellow"/>
+                </w:rPr>
+                <m:t>C</m:t>
+              </w:del>
             </m:r>
           </m:sup>
         </m:sSup>
@@ -3639,7 +4419,49 @@
                     <w:rFonts w:ascii="Cambria Math" w:hAnsi="Cambria Math"/>
                     <w:highlight w:val="yellow"/>
                   </w:rPr>
-                  <m:t>1+C</m:t>
+                  <m:t>1+</m:t>
+                </m:r>
+                <m:sSub>
+                  <m:sSubPr>
+                    <m:ctrlPr>
+                      <w:ins w:id="89" w:author="Jonathan Levine" w:date="2018-11-05T11:53:00Z">
+                        <w:rPr>
+                          <w:rFonts w:ascii="Cambria Math" w:hAnsi="Cambria Math"/>
+                          <w:i/>
+                        </w:rPr>
+                      </w:ins>
+                    </m:ctrlPr>
+                  </m:sSubPr>
+                  <m:e>
+                    <m:r>
+                      <w:ins w:id="90" w:author="Jonathan Levine" w:date="2018-11-05T11:53:00Z">
+                        <w:rPr>
+                          <w:rFonts w:ascii="Cambria Math" w:hAnsi="Cambria Math"/>
+                          <w:highlight w:val="yellow"/>
+                        </w:rPr>
+                        <m:t>C</m:t>
+                      </w:ins>
+                    </m:r>
+                  </m:e>
+                  <m:sub>
+                    <m:r>
+                      <w:ins w:id="91" w:author="Jonathan Levine" w:date="2018-11-05T11:53:00Z">
+                        <w:rPr>
+                          <w:rFonts w:ascii="Cambria Math" w:hAnsi="Cambria Math"/>
+                        </w:rPr>
+                        <m:t>i</m:t>
+                      </w:ins>
+                    </m:r>
+                  </m:sub>
+                </m:sSub>
+                <m:r>
+                  <w:del w:id="92" w:author="Jonathan Levine" w:date="2018-11-05T11:53:00Z">
+                    <w:rPr>
+                      <w:rFonts w:ascii="Cambria Math" w:hAnsi="Cambria Math"/>
+                      <w:highlight w:val="yellow"/>
+                    </w:rPr>
+                    <m:t>C</m:t>
+                  </w:del>
                 </m:r>
               </m:e>
             </m:d>
@@ -3674,26 +4496,108 @@
         <w:spacing w:after="202"/>
         <w:contextualSpacing/>
         <w:rPr>
+          <w:del w:id="93" w:author="Jonathan Levine" w:date="2018-11-05T15:11:00Z"/>
           <w:highlight w:val="yellow"/>
         </w:rPr>
       </w:pPr>
-      <w:r>
-        <w:rPr>
-          <w:highlight w:val="yellow"/>
-        </w:rPr>
-        <w:t>Our definition of</w:t>
-      </w:r>
-      <w:r>
-        <w:rPr>
-          <w:highlight w:val="yellow"/>
-        </w:rPr>
-        <w:t xml:space="preserve"> HOIs depends on </w:t>
-      </w:r>
-      <w:r>
-        <w:rPr>
-          <w:highlight w:val="yellow"/>
-        </w:rPr>
-        <w:t xml:space="preserve">how the quantity </w:t>
+      <w:del w:id="94" w:author="Jonathan Levine" w:date="2018-11-05T15:07:00Z">
+        <w:r>
+          <w:rPr>
+            <w:highlight w:val="yellow"/>
+          </w:rPr>
+          <w:delText>Our definition of</w:delText>
+        </w:r>
+      </w:del>
+      <w:ins w:id="95" w:author="Jonathan Levine" w:date="2018-11-05T15:07:00Z">
+        <w:r>
+          <w:rPr>
+            <w:highlight w:val="yellow"/>
+          </w:rPr>
+          <w:t>An</w:t>
+        </w:r>
+      </w:ins>
+      <w:r>
+        <w:rPr>
+          <w:highlight w:val="yellow"/>
+        </w:rPr>
+        <w:t xml:space="preserve"> HOI</w:t>
+      </w:r>
+      <w:ins w:id="96" w:author="Jonathan Levine" w:date="2018-11-05T15:07:00Z">
+        <w:r>
+          <w:rPr>
+            <w:highlight w:val="yellow"/>
+          </w:rPr>
+          <w:t xml:space="preserve"> occur</w:t>
+        </w:r>
+      </w:ins>
+      <w:r>
+        <w:rPr>
+          <w:highlight w:val="yellow"/>
+        </w:rPr>
+        <w:t xml:space="preserve">s </w:t>
+      </w:r>
+      <w:del w:id="97" w:author="Jonathan Levine" w:date="2018-11-05T11:55:00Z">
+        <w:r>
+          <w:rPr>
+            <w:highlight w:val="yellow"/>
+          </w:rPr>
+          <w:delText>depends on</w:delText>
+        </w:r>
+      </w:del>
+      <w:ins w:id="98" w:author="Jonathan Levine" w:date="2018-11-05T15:07:00Z">
+        <w:r>
+          <w:rPr>
+            <w:highlight w:val="yellow"/>
+          </w:rPr>
+          <w:t>whenever</w:t>
+        </w:r>
+      </w:ins>
+      <w:del w:id="99" w:author="Jonathan Levine" w:date="2018-11-05T15:07:00Z">
+        <w:r>
+          <w:rPr>
+            <w:highlight w:val="yellow"/>
+          </w:rPr>
+          <w:delText xml:space="preserve"> </w:delText>
+        </w:r>
+        <w:r>
+          <w:rPr>
+            <w:highlight w:val="yellow"/>
+          </w:rPr>
+          <w:delText xml:space="preserve">how the quantity </w:delText>
+        </w:r>
+      </w:del>
+      <m:oMath>
+        <m:r>
+          <w:del w:id="100" w:author="Jonathan Levine" w:date="2018-11-05T11:53:00Z">
+            <w:rPr>
+              <w:rFonts w:ascii="Cambria Math" w:hAnsi="Cambria Math"/>
+              <w:highlight w:val="yellow"/>
+            </w:rPr>
+            <m:t>C</m:t>
+          </w:del>
+        </m:r>
+      </m:oMath>
+      <w:del w:id="101" w:author="Jonathan Levine" w:date="2018-11-05T11:53:00Z">
+        <w:r>
+          <w:rPr>
+            <w:highlight w:val="yellow"/>
+          </w:rPr>
+          <w:delText xml:space="preserve"> </w:delText>
+        </w:r>
+      </w:del>
+      <w:del w:id="102" w:author="Jonathan Levine" w:date="2018-11-05T15:07:00Z">
+        <w:r>
+          <w:rPr>
+            <w:highlight w:val="yellow"/>
+          </w:rPr>
+          <w:delText>is calculated. If</w:delText>
+        </w:r>
+      </w:del>
+      <w:r>
+        <w:rPr>
+          <w:highlight w:val="yellow"/>
+        </w:rPr>
+        <w:t xml:space="preserve"> </w:t>
       </w:r>
       <m:oMath>
         <m:r>
@@ -3708,7 +4612,47 @@
         <w:rPr>
           <w:highlight w:val="yellow"/>
         </w:rPr>
-        <w:t xml:space="preserve"> is calculated. If </w:t>
+        <w:t xml:space="preserve"> can</w:t>
+      </w:r>
+      <w:ins w:id="103" w:author="Jonathan Levine" w:date="2018-11-05T15:07:00Z">
+        <w:r>
+          <w:rPr>
+            <w:highlight w:val="yellow"/>
+          </w:rPr>
+          <w:t>not</w:t>
+        </w:r>
+      </w:ins>
+      <w:r>
+        <w:rPr>
+          <w:highlight w:val="yellow"/>
+        </w:rPr>
+        <w:t xml:space="preserve"> be expressed as a sum of individual species effects</w:t>
+      </w:r>
+      <w:del w:id="104" w:author="Jonathan Levine" w:date="2018-11-05T15:08:00Z">
+        <w:r>
+          <w:rPr>
+            <w:highlight w:val="yellow"/>
+          </w:rPr>
+          <w:delText>, then there are no HOIs in the community</w:delText>
+        </w:r>
+      </w:del>
+      <w:r>
+        <w:rPr>
+          <w:highlight w:val="yellow"/>
+        </w:rPr>
+        <w:t xml:space="preserve">. </w:t>
+      </w:r>
+      <w:r>
+        <w:rPr>
+          <w:highlight w:val="yellow"/>
+        </w:rPr>
+        <w:t>M</w:t>
+      </w:r>
+      <w:r>
+        <w:rPr>
+          <w:highlight w:val="yellow"/>
+        </w:rPr>
+        <w:t xml:space="preserve">athematically this means that </w:t>
       </w:r>
       <m:oMath>
         <m:r>
@@ -3718,38 +4662,23 @@
           </w:rPr>
           <m:t>C</m:t>
         </m:r>
-      </m:oMath>
-      <w:r>
-        <w:rPr>
-          <w:highlight w:val="yellow"/>
-        </w:rPr>
-        <w:t xml:space="preserve"> can be expressed as a sum of individual species effects, then there are no HOIs in the community</w:t>
-      </w:r>
-      <w:r>
-        <w:rPr>
-          <w:highlight w:val="yellow"/>
-        </w:rPr>
-        <w:t xml:space="preserve">. </w:t>
-      </w:r>
-      <w:r>
-        <w:rPr>
-          <w:highlight w:val="yellow"/>
-        </w:rPr>
-        <w:t>M</w:t>
-      </w:r>
-      <w:r>
-        <w:rPr>
-          <w:highlight w:val="yellow"/>
-        </w:rPr>
-        <w:t xml:space="preserve">athematically this means that </w:t>
-      </w:r>
-      <m:oMath>
         <m:r>
-          <w:rPr>
-            <w:rFonts w:ascii="Cambria Math" w:hAnsi="Cambria Math"/>
-            <w:highlight w:val="yellow"/>
-          </w:rPr>
-          <m:t>C=</m:t>
+          <w:ins w:id="105" w:author="Jonathan Levine" w:date="2018-11-05T15:08:00Z">
+            <w:rPr>
+              <w:rFonts w:ascii="Cambria Math" w:hAnsi="Cambria Math"/>
+              <w:highlight w:val="yellow"/>
+            </w:rPr>
+            <m:t>≠</m:t>
+          </w:ins>
+        </m:r>
+        <m:r>
+          <w:del w:id="106" w:author="Jonathan Levine" w:date="2018-11-05T15:08:00Z">
+            <w:rPr>
+              <w:rFonts w:ascii="Cambria Math" w:hAnsi="Cambria Math"/>
+              <w:highlight w:val="yellow"/>
+            </w:rPr>
+            <m:t>=</m:t>
+          </w:del>
         </m:r>
         <m:nary>
           <m:naryPr>
@@ -3828,11 +4757,191 @@
           </m:e>
         </m:nary>
       </m:oMath>
-      <w:r>
-        <w:rPr>
-          <w:highlight w:val="yellow"/>
-        </w:rPr>
-        <w:t xml:space="preserve">, with no additional terms. Any additional terms in </w:t>
+      <w:del w:id="107" w:author="Jonathan Levine" w:date="2018-11-05T15:08:00Z">
+        <w:r>
+          <w:rPr>
+            <w:highlight w:val="yellow"/>
+          </w:rPr>
+          <w:delText>,</w:delText>
+        </w:r>
+      </w:del>
+      <w:r>
+        <w:rPr>
+          <w:highlight w:val="yellow"/>
+        </w:rPr>
+        <w:t xml:space="preserve"> </w:t>
+      </w:r>
+      <w:del w:id="108" w:author="Jonathan Levine" w:date="2018-11-05T15:09:00Z">
+        <w:r>
+          <w:rPr>
+            <w:highlight w:val="yellow"/>
+          </w:rPr>
+          <w:delText xml:space="preserve">with </w:delText>
+        </w:r>
+      </w:del>
+      <w:del w:id="109" w:author="Jonathan Levine" w:date="2018-11-05T15:08:00Z">
+        <w:r>
+          <w:rPr>
+            <w:highlight w:val="yellow"/>
+          </w:rPr>
+          <w:delText>no additional terms</w:delText>
+        </w:r>
+      </w:del>
+      <w:ins w:id="110" w:author="Jonathan Levine" w:date="2018-11-05T15:08:00Z">
+        <w:r>
+          <w:rPr>
+            <w:highlight w:val="yellow"/>
+          </w:rPr>
+          <w:t xml:space="preserve">for any function </w:t>
+        </w:r>
+      </w:ins>
+      <m:oMath>
+        <m:r>
+          <w:ins w:id="111" w:author="Jonathan Levine" w:date="2018-11-05T15:09:00Z">
+            <w:rPr>
+              <w:rFonts w:ascii="Cambria Math" w:hAnsi="Cambria Math"/>
+              <w:highlight w:val="yellow"/>
+            </w:rPr>
+            <m:t>g(</m:t>
+          </w:ins>
+        </m:r>
+        <m:sSub>
+          <m:sSubPr>
+            <m:ctrlPr>
+              <w:ins w:id="112" w:author="Jonathan Levine" w:date="2018-11-05T15:09:00Z">
+                <w:rPr>
+                  <w:rFonts w:ascii="Cambria Math" w:hAnsi="Cambria Math"/>
+                  <w:i/>
+                  <w:highlight w:val="yellow"/>
+                </w:rPr>
+              </w:ins>
+            </m:ctrlPr>
+          </m:sSubPr>
+          <m:e>
+            <m:r>
+              <w:ins w:id="113" w:author="Jonathan Levine" w:date="2018-11-05T15:09:00Z">
+                <w:rPr>
+                  <w:rFonts w:ascii="Cambria Math" w:hAnsi="Cambria Math"/>
+                  <w:highlight w:val="yellow"/>
+                </w:rPr>
+                <m:t>n</m:t>
+              </w:ins>
+            </m:r>
+          </m:e>
+          <m:sub>
+            <m:r>
+              <w:ins w:id="114" w:author="Jonathan Levine" w:date="2018-11-05T15:09:00Z">
+                <w:rPr>
+                  <w:rFonts w:ascii="Cambria Math" w:hAnsi="Cambria Math"/>
+                  <w:highlight w:val="yellow"/>
+                </w:rPr>
+                <m:t>j</m:t>
+              </w:ins>
+            </m:r>
+          </m:sub>
+        </m:sSub>
+        <m:r>
+          <w:ins w:id="115" w:author="Jonathan Levine" w:date="2018-11-05T15:09:00Z">
+            <w:rPr>
+              <w:rFonts w:ascii="Cambria Math" w:hAnsi="Cambria Math"/>
+              <w:highlight w:val="yellow"/>
+            </w:rPr>
+            <m:t>)</m:t>
+          </w:ins>
+        </m:r>
+      </m:oMath>
+      <w:ins w:id="116" w:author="Jonathan Levine" w:date="2018-11-05T15:09:00Z">
+        <w:r>
+          <w:rPr>
+            <w:highlight w:val="yellow"/>
+          </w:rPr>
+          <w:t xml:space="preserve"> </w:t>
+        </w:r>
+      </w:ins>
+      <w:ins w:id="117" w:author="Jonathan Levine" w:date="2018-11-05T15:10:00Z">
+        <w:r>
+          <w:rPr>
+            <w:highlight w:val="yellow"/>
+          </w:rPr>
+          <w:t>of only a single</w:t>
+        </w:r>
+      </w:ins>
+      <w:ins w:id="118" w:author="Jonathan Levine" w:date="2018-11-05T15:09:00Z">
+        <w:r>
+          <w:rPr>
+            <w:highlight w:val="yellow"/>
+          </w:rPr>
+          <w:t xml:space="preserve"> species </w:t>
+        </w:r>
+        <w:r>
+          <w:rPr>
+            <w:i/>
+            <w:highlight w:val="yellow"/>
+            <w:rPrChange w:id="119" w:author="Jonathan Levine" w:date="2018-11-05T15:09:00Z">
+              <w:rPr>
+                <w:highlight w:val="yellow"/>
+              </w:rPr>
+            </w:rPrChange>
+          </w:rPr>
+          <w:t>j</w:t>
+        </w:r>
+      </w:ins>
+      <w:ins w:id="120" w:author="Jonathan Levine" w:date="2018-11-05T15:10:00Z">
+        <w:r>
+          <w:rPr>
+            <w:i/>
+            <w:highlight w:val="yellow"/>
+          </w:rPr>
+          <w:t xml:space="preserve">’s </w:t>
+        </w:r>
+        <w:r>
+          <w:rPr>
+            <w:highlight w:val="yellow"/>
+            <w:rPrChange w:id="121" w:author="Jonathan Levine" w:date="2018-11-05T15:10:00Z">
+              <w:rPr>
+                <w:i/>
+                <w:highlight w:val="yellow"/>
+              </w:rPr>
+            </w:rPrChange>
+          </w:rPr>
+          <w:t>density</w:t>
+        </w:r>
+      </w:ins>
+      <w:r>
+        <w:rPr>
+          <w:highlight w:val="yellow"/>
+        </w:rPr>
+        <w:t xml:space="preserve">. </w:t>
+      </w:r>
+      <w:ins w:id="122" w:author="Jonathan Levine" w:date="2018-11-05T15:10:00Z">
+        <w:r>
+          <w:rPr>
+            <w:highlight w:val="yellow"/>
+          </w:rPr>
+          <w:t xml:space="preserve">HOIs </w:t>
+        </w:r>
+      </w:ins>
+      <w:ins w:id="123" w:author="Jonathan Levine" w:date="2018-11-05T15:11:00Z">
+        <w:r>
+          <w:rPr>
+            <w:highlight w:val="yellow"/>
+          </w:rPr>
+          <w:t>are therefore a</w:t>
+        </w:r>
+      </w:ins>
+      <w:del w:id="124" w:author="Jonathan Levine" w:date="2018-11-05T15:11:00Z">
+        <w:r>
+          <w:rPr>
+            <w:highlight w:val="yellow"/>
+          </w:rPr>
+          <w:delText>A</w:delText>
+        </w:r>
+      </w:del>
+      <w:r>
+        <w:rPr>
+          <w:highlight w:val="yellow"/>
+        </w:rPr>
+        <w:t xml:space="preserve">ny additional terms in </w:t>
       </w:r>
       <m:oMath>
         <m:r>
@@ -3847,7 +4956,43 @@
         <w:rPr>
           <w:highlight w:val="yellow"/>
         </w:rPr>
-        <w:t xml:space="preserve"> that involve more than one species density are HOIs. </w:t>
+        <w:t xml:space="preserve"> that involve more than one species</w:t>
+      </w:r>
+      <w:ins w:id="125" w:author="Jonathan Levine" w:date="2018-11-05T15:11:00Z">
+        <w:r>
+          <w:rPr>
+            <w:highlight w:val="yellow"/>
+          </w:rPr>
+          <w:t>’</w:t>
+        </w:r>
+      </w:ins>
+      <w:r>
+        <w:rPr>
+          <w:highlight w:val="yellow"/>
+        </w:rPr>
+        <w:t xml:space="preserve"> density</w:t>
+      </w:r>
+      <w:del w:id="126" w:author="Jonathan Levine" w:date="2018-11-05T15:11:00Z">
+        <w:r>
+          <w:rPr>
+            <w:highlight w:val="yellow"/>
+          </w:rPr>
+          <w:delText xml:space="preserve"> are</w:delText>
+        </w:r>
+      </w:del>
+      <w:del w:id="127" w:author="Jonathan Levine" w:date="2018-11-05T15:10:00Z">
+        <w:r>
+          <w:rPr>
+            <w:highlight w:val="yellow"/>
+          </w:rPr>
+          <w:delText xml:space="preserve"> HOIs</w:delText>
+        </w:r>
+      </w:del>
+      <w:r>
+        <w:rPr>
+          <w:highlight w:val="yellow"/>
+        </w:rPr>
+        <w:t xml:space="preserve">. </w:t>
       </w:r>
     </w:p>
     <w:p>
@@ -3855,18 +5000,28 @@
         <w:spacing w:after="202"/>
         <w:contextualSpacing/>
       </w:pPr>
-      <w:r>
-        <w:rPr>
-          <w:highlight w:val="yellow"/>
-        </w:rPr>
-        <w:t>For</w:t>
-      </w:r>
-      <w:r>
-        <w:rPr>
-          <w:highlight w:val="yellow"/>
-        </w:rPr>
-        <w:t xml:space="preserve"> example</w:t>
-      </w:r>
+      <w:del w:id="128" w:author="Jonathan Levine" w:date="2018-11-05T11:56:00Z">
+        <w:r>
+          <w:rPr>
+            <w:highlight w:val="yellow"/>
+          </w:rPr>
+          <w:delText>For</w:delText>
+        </w:r>
+        <w:r>
+          <w:rPr>
+            <w:highlight w:val="yellow"/>
+          </w:rPr>
+          <w:delText xml:space="preserve"> example</w:delText>
+        </w:r>
+      </w:del>
+      <w:ins w:id="129" w:author="Jonathan Levine" w:date="2018-11-05T11:56:00Z">
+        <w:r>
+          <w:rPr>
+            <w:highlight w:val="yellow"/>
+          </w:rPr>
+          <w:t>Following this definition</w:t>
+        </w:r>
+      </w:ins>
       <w:r>
         <w:rPr>
           <w:highlight w:val="yellow"/>
@@ -3889,14 +5044,63 @@
         <w:rPr>
           <w:highlight w:val="yellow"/>
         </w:rPr>
-        <w:t>Ricker and Beverton-Holt models</w:t>
-      </w:r>
-      <w:r>
-        <w:rPr>
-          <w:highlight w:val="yellow"/>
-        </w:rPr>
-        <w:t xml:space="preserve"> in which</w:t>
-      </w:r>
+        <w:t xml:space="preserve">Ricker and </w:t>
+      </w:r>
+      <w:proofErr w:type="spellStart"/>
+      <w:r>
+        <w:rPr>
+          <w:highlight w:val="yellow"/>
+        </w:rPr>
+        <w:t>Beverton</w:t>
+      </w:r>
+      <w:proofErr w:type="spellEnd"/>
+      <w:r>
+        <w:rPr>
+          <w:highlight w:val="yellow"/>
+        </w:rPr>
+        <w:t>-Holt models</w:t>
+      </w:r>
+      <w:r>
+        <w:rPr>
+          <w:highlight w:val="yellow"/>
+        </w:rPr>
+        <w:t xml:space="preserve"> </w:t>
+      </w:r>
+      <w:del w:id="130" w:author="Jonathan Levine" w:date="2018-11-05T15:11:00Z">
+        <w:r>
+          <w:rPr>
+            <w:highlight w:val="yellow"/>
+          </w:rPr>
+          <w:delText>in which</w:delText>
+        </w:r>
+      </w:del>
+      <w:ins w:id="131" w:author="Jonathan Levine" w:date="2018-11-05T15:11:00Z">
+        <w:r>
+          <w:rPr>
+            <w:highlight w:val="yellow"/>
+          </w:rPr>
+          <w:t xml:space="preserve">because despite the nonlinear effects of </w:t>
+        </w:r>
+      </w:ins>
+      <m:oMath>
+        <m:r>
+          <w:ins w:id="132" w:author="Jonathan Levine" w:date="2018-11-05T15:12:00Z">
+            <w:rPr>
+              <w:rFonts w:ascii="Cambria Math" w:hAnsi="Cambria Math"/>
+              <w:highlight w:val="yellow"/>
+            </w:rPr>
+            <m:t>C</m:t>
+          </w:ins>
+        </m:r>
+      </m:oMath>
+      <w:ins w:id="133" w:author="Jonathan Levine" w:date="2018-11-05T15:11:00Z">
+        <w:r>
+          <w:rPr>
+            <w:highlight w:val="yellow"/>
+          </w:rPr>
+          <w:t xml:space="preserve"> on per capita growth,</w:t>
+        </w:r>
+      </w:ins>
       <w:r>
         <w:rPr>
           <w:highlight w:val="yellow"/>
@@ -4133,11 +5337,77 @@
         </w:rPr>
         <w:t xml:space="preserve">.  </w:t>
       </w:r>
-      <w:r>
-        <w:rPr>
-          <w:highlight w:val="yellow"/>
-        </w:rPr>
-        <w:t xml:space="preserve">However, our definition of HOIs does not require that each species’ effect depend linearly on density.  </w:t>
+      <w:del w:id="134" w:author="Jonathan Levine" w:date="2018-11-05T15:12:00Z">
+        <w:r>
+          <w:rPr>
+            <w:highlight w:val="yellow"/>
+          </w:rPr>
+          <w:delText>However</w:delText>
+        </w:r>
+      </w:del>
+      <w:ins w:id="135" w:author="Jonathan Levine" w:date="2018-11-05T15:17:00Z">
+        <w:r>
+          <w:rPr>
+            <w:highlight w:val="yellow"/>
+          </w:rPr>
+          <w:t>In fact, one advantage of</w:t>
+        </w:r>
+      </w:ins>
+      <w:del w:id="136" w:author="Jonathan Levine" w:date="2018-11-05T15:17:00Z">
+        <w:r>
+          <w:rPr>
+            <w:highlight w:val="yellow"/>
+          </w:rPr>
+          <w:delText>,</w:delText>
+        </w:r>
+      </w:del>
+      <w:r>
+        <w:rPr>
+          <w:highlight w:val="yellow"/>
+        </w:rPr>
+        <w:t xml:space="preserve"> our definition of HOIs </w:t>
+      </w:r>
+      <w:ins w:id="137" w:author="Jonathan Levine" w:date="2018-11-05T15:18:00Z">
+        <w:r>
+          <w:rPr>
+            <w:highlight w:val="yellow"/>
+          </w:rPr>
+          <w:t xml:space="preserve">over others (e.g. Billick and Case 1994) is that it </w:t>
+        </w:r>
+      </w:ins>
+      <w:r>
+        <w:rPr>
+          <w:highlight w:val="yellow"/>
+        </w:rPr>
+        <w:t xml:space="preserve">does not require that each species’ </w:t>
+      </w:r>
+      <w:del w:id="138" w:author="Jonathan Levine" w:date="2018-11-05T15:18:00Z">
+        <w:r>
+          <w:rPr>
+            <w:highlight w:val="yellow"/>
+          </w:rPr>
+          <w:delText xml:space="preserve">effect </w:delText>
+        </w:r>
+      </w:del>
+      <w:ins w:id="139" w:author="Jonathan Levine" w:date="2018-11-05T15:18:00Z">
+        <w:r>
+          <w:rPr>
+            <w:highlight w:val="yellow"/>
+          </w:rPr>
+          <w:t>growth</w:t>
+        </w:r>
+        <w:r>
+          <w:rPr>
+            <w:highlight w:val="yellow"/>
+          </w:rPr>
+          <w:t xml:space="preserve"> </w:t>
+        </w:r>
+      </w:ins>
+      <w:r>
+        <w:rPr>
+          <w:highlight w:val="yellow"/>
+        </w:rPr>
+        <w:t xml:space="preserve">depend linearly on density.  </w:t>
       </w:r>
       <w:r>
         <w:rPr>
@@ -4467,7 +5737,74 @@
         <w:rPr>
           <w:highlight w:val="yellow"/>
         </w:rPr>
-        <w:t>non-linear, t</w:t>
+        <w:t>non-linear</w:t>
+      </w:r>
+      <w:ins w:id="140" w:author="Jonathan Levine" w:date="2018-11-05T11:57:00Z">
+        <w:r>
+          <w:rPr>
+            <w:highlight w:val="yellow"/>
+          </w:rPr>
+          <w:t xml:space="preserve"> in this formulation</w:t>
+        </w:r>
+      </w:ins>
+      <w:ins w:id="141" w:author="Jonathan Levine" w:date="2018-11-05T15:18:00Z">
+        <w:r>
+          <w:rPr>
+            <w:highlight w:val="yellow"/>
+          </w:rPr>
+          <w:t xml:space="preserve"> of </w:t>
+        </w:r>
+        <m:oMath>
+          <m:r>
+            <w:rPr>
+              <w:rFonts w:ascii="Cambria Math" w:hAnsi="Cambria Math"/>
+              <w:highlight w:val="yellow"/>
+            </w:rPr>
+            <m:t>g(</m:t>
+          </m:r>
+          <m:sSub>
+            <m:sSubPr>
+              <m:ctrlPr>
+                <w:rPr>
+                  <w:rFonts w:ascii="Cambria Math" w:hAnsi="Cambria Math"/>
+                  <w:i/>
+                  <w:highlight w:val="yellow"/>
+                </w:rPr>
+              </m:ctrlPr>
+            </m:sSubPr>
+            <m:e>
+              <m:r>
+                <w:rPr>
+                  <w:rFonts w:ascii="Cambria Math" w:hAnsi="Cambria Math"/>
+                  <w:highlight w:val="yellow"/>
+                </w:rPr>
+                <m:t>n</m:t>
+              </m:r>
+            </m:e>
+            <m:sub>
+              <m:r>
+                <w:rPr>
+                  <w:rFonts w:ascii="Cambria Math" w:hAnsi="Cambria Math"/>
+                  <w:highlight w:val="yellow"/>
+                </w:rPr>
+                <m:t>j</m:t>
+              </m:r>
+            </m:sub>
+          </m:sSub>
+          <m:r>
+            <w:rPr>
+              <w:rFonts w:ascii="Cambria Math" w:hAnsi="Cambria Math"/>
+              <w:highlight w:val="yellow"/>
+            </w:rPr>
+            <m:t>)</m:t>
+          </m:r>
+        </m:oMath>
+      </w:ins>
+      <w:r>
+        <w:rPr>
+          <w:highlight w:val="yellow"/>
+        </w:rPr>
+        <w:t>, t</w:t>
       </w:r>
       <w:r>
         <w:rPr>
@@ -4517,17 +5854,125 @@
         </w:rPr>
         <w:t xml:space="preserve"> does not depend on the density of any other species</w:t>
       </w:r>
+      <w:ins w:id="142" w:author="Jonathan Levine" w:date="2018-11-05T15:19:00Z">
+        <w:r>
+          <w:rPr>
+            <w:highlight w:val="yellow"/>
+          </w:rPr>
+          <w:t xml:space="preserve"> (</w:t>
+        </w:r>
+        <m:oMath>
+          <m:r>
+            <w:rPr>
+              <w:rFonts w:ascii="Cambria Math" w:hAnsi="Cambria Math"/>
+              <w:highlight w:val="yellow"/>
+            </w:rPr>
+            <m:t>g(</m:t>
+          </m:r>
+          <m:sSub>
+            <m:sSubPr>
+              <m:ctrlPr>
+                <w:rPr>
+                  <w:rFonts w:ascii="Cambria Math" w:hAnsi="Cambria Math"/>
+                  <w:i/>
+                  <w:highlight w:val="yellow"/>
+                </w:rPr>
+              </m:ctrlPr>
+            </m:sSubPr>
+            <m:e>
+              <m:r>
+                <w:rPr>
+                  <w:rFonts w:ascii="Cambria Math" w:hAnsi="Cambria Math"/>
+                  <w:highlight w:val="yellow"/>
+                </w:rPr>
+                <m:t>n</m:t>
+              </m:r>
+            </m:e>
+            <m:sub>
+              <m:r>
+                <w:rPr>
+                  <w:rFonts w:ascii="Cambria Math" w:hAnsi="Cambria Math"/>
+                  <w:highlight w:val="yellow"/>
+                </w:rPr>
+                <m:t>j</m:t>
+              </m:r>
+            </m:sub>
+          </m:sSub>
+          <m:r>
+            <w:rPr>
+              <w:rFonts w:ascii="Cambria Math" w:hAnsi="Cambria Math"/>
+              <w:highlight w:val="yellow"/>
+            </w:rPr>
+            <m:t>)</m:t>
+          </m:r>
+        </m:oMath>
+        <w:r>
+          <w:rPr>
+            <w:highlight w:val="yellow"/>
+          </w:rPr>
+          <w:t xml:space="preserve"> depends only on </w:t>
+        </w:r>
+        <w:proofErr w:type="spellStart"/>
+        <w:r>
+          <w:rPr>
+            <w:i/>
+            <w:highlight w:val="yellow"/>
+            <w:rPrChange w:id="143" w:author="Jonathan Levine" w:date="2018-11-05T15:19:00Z">
+              <w:rPr>
+                <w:highlight w:val="yellow"/>
+              </w:rPr>
+            </w:rPrChange>
+          </w:rPr>
+          <w:t>n</w:t>
+        </w:r>
+        <w:r>
+          <w:rPr>
+            <w:i/>
+            <w:highlight w:val="yellow"/>
+            <w:vertAlign w:val="subscript"/>
+            <w:rPrChange w:id="144" w:author="Jonathan Levine" w:date="2018-11-05T15:19:00Z">
+              <w:rPr>
+                <w:highlight w:val="yellow"/>
+              </w:rPr>
+            </w:rPrChange>
+          </w:rPr>
+          <w:t>j</w:t>
+        </w:r>
+        <w:proofErr w:type="spellEnd"/>
+        <w:r>
+          <w:rPr>
+            <w:highlight w:val="yellow"/>
+          </w:rPr>
+          <w:t>)</w:t>
+        </w:r>
+      </w:ins>
       <w:r>
         <w:rPr>
           <w:highlight w:val="yellow"/>
         </w:rPr>
         <w:t xml:space="preserve">.  </w:t>
       </w:r>
-      <w:r>
-        <w:rPr>
-          <w:highlight w:val="yellow"/>
-        </w:rPr>
-        <w:t xml:space="preserve">However, our </w:t>
+      <w:del w:id="145" w:author="Jonathan Levine" w:date="2018-11-05T15:19:00Z">
+        <w:r>
+          <w:rPr>
+            <w:highlight w:val="yellow"/>
+          </w:rPr>
+          <w:delText>However, o</w:delText>
+        </w:r>
+      </w:del>
+      <w:ins w:id="146" w:author="Jonathan Levine" w:date="2018-11-05T15:19:00Z">
+        <w:r>
+          <w:rPr>
+            <w:highlight w:val="yellow"/>
+          </w:rPr>
+          <w:t>O</w:t>
+        </w:r>
+      </w:ins>
+      <w:r>
+        <w:rPr>
+          <w:highlight w:val="yellow"/>
+        </w:rPr>
+        <w:t xml:space="preserve">ur </w:t>
       </w:r>
       <w:r>
         <w:rPr>
@@ -4545,7 +5990,28 @@
         <w:rPr>
           <w:highlight w:val="yellow"/>
         </w:rPr>
-        <w:t xml:space="preserve">cific competition is modified by the density of another species.  This means that HOIs can occur even in interactions between two species </w:t>
+        <w:t xml:space="preserve">cific competition is modified by the density of another species.  This means that HOIs </w:t>
+      </w:r>
+      <w:ins w:id="147" w:author="Jonathan Levine" w:date="2018-11-05T15:19:00Z">
+        <w:r>
+          <w:rPr>
+            <w:highlight w:val="yellow"/>
+          </w:rPr>
+          <w:t xml:space="preserve">as defined here </w:t>
+        </w:r>
+      </w:ins>
+      <w:r>
+        <w:rPr>
+          <w:highlight w:val="yellow"/>
+        </w:rPr>
+        <w:t xml:space="preserve">can </w:t>
+      </w:r>
+      <w:r>
+        <w:rPr>
+          <w:highlight w:val="yellow"/>
+        </w:rPr>
+        <w:lastRenderedPageBreak/>
+        <w:t xml:space="preserve">occur even in interactions between two species </w:t>
       </w:r>
       <w:r>
         <w:rPr>
@@ -4582,26 +6048,34 @@
         <w:rPr>
           <w:highlight w:val="yellow"/>
         </w:rPr>
-        <w:t xml:space="preserve">  </w:t>
-      </w:r>
-      <w:r>
-        <w:rPr>
-          <w:highlight w:val="yellow"/>
-        </w:rPr>
-        <w:t>[ end box ]</w:t>
-      </w:r>
-      <w:r>
         <w:t xml:space="preserve"> </w:t>
       </w:r>
+      <w:del w:id="148" w:author="Jonathan Levine" w:date="2018-11-05T15:20:00Z">
+        <w:r>
+          <w:rPr>
+            <w:highlight w:val="yellow"/>
+          </w:rPr>
+          <w:delText xml:space="preserve"> </w:delText>
+        </w:r>
+        <w:r>
+          <w:rPr>
+            <w:highlight w:val="yellow"/>
+          </w:rPr>
+          <w:delText>[ end box ]</w:delText>
+        </w:r>
+        <w:r>
+          <w:delText xml:space="preserve"> </w:delText>
+        </w:r>
+      </w:del>
     </w:p>
     <w:p>
       <w:pPr>
         <w:pStyle w:val="Heading"/>
       </w:pPr>
-      <w:bookmarkStart w:id="5" w:name="hois-arrising-from-cycles-of-pairwise-co"/>
-      <w:bookmarkStart w:id="6" w:name="hois-in-a-mechanistic-resource-competiti"/>
-      <w:bookmarkEnd w:id="5"/>
-      <w:bookmarkEnd w:id="6"/>
+      <w:bookmarkStart w:id="149" w:name="hois-arrising-from-cycles-of-pairwise-co"/>
+      <w:bookmarkStart w:id="150" w:name="hois-in-a-mechanistic-resource-competiti"/>
+      <w:bookmarkEnd w:id="149"/>
+      <w:bookmarkEnd w:id="150"/>
       <w:r>
         <w:t xml:space="preserve">HOIs </w:t>
       </w:r>
@@ -4639,11 +6113,7 @@
         <w:t>, we</w:t>
       </w:r>
       <w:r>
-        <w:t xml:space="preserve"> simulate competition among annual </w:t>
-      </w:r>
-      <w:r>
-        <w:lastRenderedPageBreak/>
-        <w:t xml:space="preserve">plants for a single shared resource using a mechanistic resource competition model.  We then </w:t>
+        <w:t xml:space="preserve"> simulate competition among annual plants for a single shared resource using a mechanistic resource competition model.  We then </w:t>
       </w:r>
       <w:r>
         <w:t>fit species</w:t>
@@ -4675,8 +6145,8 @@
       <w:r>
         <w:t xml:space="preserve"> these interactions develop.</w:t>
       </w:r>
-      <w:bookmarkStart w:id="7" w:name="resource-mechanistic-model"/>
-      <w:bookmarkEnd w:id="7"/>
+      <w:bookmarkStart w:id="151" w:name="resource-mechanistic-model"/>
+      <w:bookmarkEnd w:id="151"/>
     </w:p>
     <w:p>
       <w:pPr>
@@ -4686,16 +6156,16 @@
       <w:r>
         <w:t xml:space="preserve">Our mechanistic model is inspired by </w:t>
       </w:r>
-      <w:commentRangeStart w:id="8"/>
+      <w:commentRangeStart w:id="152"/>
       <w:r>
         <w:t xml:space="preserve">California </w:t>
       </w:r>
-      <w:commentRangeEnd w:id="8"/>
+      <w:commentRangeEnd w:id="152"/>
       <w:r>
         <w:rPr>
           <w:rStyle w:val="CommentReference"/>
         </w:rPr>
-        <w:commentReference w:id="8"/>
+        <w:commentReference w:id="152"/>
       </w:r>
       <w:r>
         <w:t>annual plant communities</w:t>
@@ -4767,7 +6237,11 @@
         <w:t>the pool of stored soil resources</w:t>
       </w:r>
       <w:r>
-        <w:t xml:space="preserve">.  Because growth is resource dependent in our model, plant growth slows and eventually net growth is negative as resources are depleted. We make the assumption that when net plant growth stops, the optimal behavior of the plants is to </w:t>
+        <w:t xml:space="preserve">.  Because growth is resource dependent in our model, plant growth slows and eventually net growth is negative as resources are depleted. We make the assumption that when net plant growth </w:t>
+      </w:r>
+      <w:r>
+        <w:lastRenderedPageBreak/>
+        <w:t xml:space="preserve">stops, the optimal behavior of the plants is to </w:t>
       </w:r>
       <w:r>
         <w:t xml:space="preserve">stop producing </w:t>
@@ -5137,11 +6611,7 @@
         <w:t>P</w:t>
       </w:r>
       <w:r>
-        <w:t xml:space="preserve">lant biomass of </w:t>
-      </w:r>
-      <w:r>
-        <w:lastRenderedPageBreak/>
-        <w:t xml:space="preserve">species </w:t>
+        <w:t xml:space="preserve">lant biomass of species </w:t>
       </w:r>
       <m:oMath>
         <m:r>
@@ -5259,12 +6729,14 @@
       <w:r>
         <w:t xml:space="preserve">is the resource dependent uptake function for species </w:t>
       </w:r>
+      <w:proofErr w:type="spellStart"/>
       <w:r>
         <w:rPr>
           <w:i/>
         </w:rPr>
         <w:t>i</w:t>
       </w:r>
+      <w:proofErr w:type="spellEnd"/>
       <w:r>
         <w:t xml:space="preserve">. We simulate a Mediterranean climate by setting initial resource availability </w:t>
       </w:r>
@@ -6036,7 +7508,11 @@
         <w:t>ass</w:t>
       </w:r>
       <w:r>
-        <w:t xml:space="preserve"> to seed mass. We impose this behavior on the model by</w:t>
+        <w:t xml:space="preserve"> to seed mass. </w:t>
+      </w:r>
+      <w:r>
+        <w:lastRenderedPageBreak/>
+        <w:t>We impose this behavior on the model by</w:t>
       </w:r>
       <w:r>
         <w:t xml:space="preserve"> setting growth to zero when resources fall to this point</w:t>
@@ -6135,11 +7611,7 @@
         <w:t>b)</w:t>
       </w:r>
       <w:r>
-        <w:t xml:space="preserve">. In contrast, </w:t>
-      </w:r>
-      <w:r>
-        <w:lastRenderedPageBreak/>
-        <w:t>species that grow slower early in the growing season are able to persist later into the season when resource availability is low</w:t>
+        <w:t>. In contrast, species that grow slower early in the growing season are able to persist later into the season when resource availability is low</w:t>
       </w:r>
       <w:r>
         <w:t xml:space="preserve">.  </w:t>
@@ -6601,6 +8073,7 @@
         <w:contextualSpacing/>
       </w:pPr>
       <w:r>
+        <w:lastRenderedPageBreak/>
         <w:t xml:space="preserve">So </w:t>
       </w:r>
       <w:r>
@@ -6929,7 +8402,6 @@
         <w:contextualSpacing/>
       </w:pPr>
       <w:r>
-        <w:lastRenderedPageBreak/>
         <w:t xml:space="preserve">where </w:t>
       </w:r>
       <m:oMath>
@@ -6986,12 +8458,14 @@
       <w:r>
         <w:t xml:space="preserve">We simulate these dynamics using the ordinary differential equation solvers package </w:t>
       </w:r>
+      <w:proofErr w:type="spellStart"/>
       <w:r>
         <w:rPr>
           <w:rFonts w:ascii="Lucida Console" w:hAnsi="Lucida Console" w:cs="Arial"/>
         </w:rPr>
         <w:t>desolve</w:t>
       </w:r>
+      <w:proofErr w:type="spellEnd"/>
       <w:r>
         <w:t xml:space="preserve"> in the statistical program </w:t>
       </w:r>
@@ -7049,8 +8523,8 @@
         <w:spacing w:after="202"/>
         <w:contextualSpacing/>
       </w:pPr>
-      <w:bookmarkStart w:id="9" w:name="response-surface-experiment"/>
-      <w:bookmarkEnd w:id="9"/>
+      <w:bookmarkStart w:id="153" w:name="response-surface-experiment"/>
+      <w:bookmarkEnd w:id="153"/>
       <w:r>
         <w:t>Finally</w:t>
       </w:r>
@@ -7164,8 +8638,8 @@
       <w:pPr>
         <w:pStyle w:val="Heading2"/>
       </w:pPr>
-      <w:bookmarkStart w:id="10" w:name="phenomenological-annual-plant-model"/>
-      <w:bookmarkEnd w:id="10"/>
+      <w:bookmarkStart w:id="154" w:name="phenomenological-annual-plant-model"/>
+      <w:bookmarkEnd w:id="154"/>
       <w:r>
         <w:t>Phenomenological annual plant model</w:t>
       </w:r>
@@ -7176,6 +8650,7 @@
         <w:contextualSpacing/>
       </w:pPr>
       <w:r>
+        <w:lastRenderedPageBreak/>
         <w:t>We model annual plant competition in terms of the decline in per capita reproductive output with increasing density of competitors at the start of the growing season (</w:t>
       </w:r>
       <m:oMath>
@@ -8264,12 +9739,14 @@
       <w:r>
         <w:t xml:space="preserve">using the </w:t>
       </w:r>
+      <w:proofErr w:type="spellStart"/>
       <w:r>
         <w:rPr>
           <w:rFonts w:ascii="Lucida Console" w:hAnsi="Lucida Console"/>
         </w:rPr>
         <w:t>nls</w:t>
       </w:r>
+      <w:proofErr w:type="spellEnd"/>
       <w:r>
         <w:t xml:space="preserve"> </w:t>
       </w:r>
@@ -8379,7 +9856,11 @@
         <w:t>- the pairwise case</w:t>
       </w:r>
       <w:r>
-        <w:t xml:space="preserve">.  Once we had shown that phenomenological models fit these </w:t>
+        <w:t xml:space="preserve">.  Once </w:t>
+      </w:r>
+      <w:r>
+        <w:lastRenderedPageBreak/>
+        <w:t xml:space="preserve">we had shown that phenomenological models fit these </w:t>
       </w:r>
       <w:r>
         <w:t>pairwise dynamics</w:t>
@@ -8421,11 +9902,7 @@
         <w:t xml:space="preserve">our model fit to </w:t>
       </w:r>
       <w:r>
-        <w:t xml:space="preserve">density gradients of a single competitor </w:t>
-      </w:r>
-      <w:r>
-        <w:lastRenderedPageBreak/>
-        <w:t>species should be able to predict the joint effect of competition from two competitor species together</w:t>
+        <w:t>density gradients of a single competitor species should be able to predict the joint effect of competition from two competitor species together</w:t>
       </w:r>
       <w:r>
         <w:t xml:space="preserve">. </w:t>
@@ -8453,8 +9930,8 @@
       <w:pPr>
         <w:pStyle w:val="Heading"/>
       </w:pPr>
-      <w:bookmarkStart w:id="11" w:name="model-fits"/>
-      <w:bookmarkEnd w:id="11"/>
+      <w:bookmarkStart w:id="155" w:name="model-fits"/>
+      <w:bookmarkEnd w:id="155"/>
       <w:r>
         <w:t>Evidence for HOIs</w:t>
       </w:r>
@@ -8602,7 +10079,6 @@
       <w:r>
         <w:fldChar w:fldCharType="separate"/>
       </w:r>
-      <w:commentRangeStart w:id="12"/>
       <w:r>
         <w:t xml:space="preserve">Figure </w:t>
       </w:r>
@@ -8612,7 +10088,6 @@
         </w:rPr>
         <w:t>4</w:t>
       </w:r>
-      <w:commentRangeEnd w:id="12"/>
       <w:r>
         <w:fldChar w:fldCharType="end"/>
       </w:r>
@@ -8713,6 +10188,7 @@
         <w:t xml:space="preserve">competitors at once </w:t>
       </w:r>
       <w:r>
+        <w:lastRenderedPageBreak/>
         <w:t>(</w:t>
       </w:r>
       <w:r>
@@ -8812,7 +10288,6 @@
         <w:t xml:space="preserve">in other </w:t>
       </w:r>
       <w:r>
-        <w:lastRenderedPageBreak/>
         <w:t>words,</w:t>
       </w:r>
       <w:r>
@@ -8861,25 +10336,130 @@
       <w:r>
         <w:tab/>
       </w:r>
-      <w:commentRangeStart w:id="13"/>
-      <w:r>
-        <w:rPr>
-          <w:highlight w:val="yellow"/>
-        </w:rPr>
-        <w:t>We</w:t>
-      </w:r>
-      <w:commentRangeEnd w:id="13"/>
+      <w:ins w:id="156" w:author="Jonathan Levine" w:date="2018-11-05T15:22:00Z">
+        <w:r>
+          <w:t xml:space="preserve">However, we also conclude that some </w:t>
+        </w:r>
+        <w:r>
+          <w:t xml:space="preserve">phenomenological models have peculiar properties when </w:t>
+        </w:r>
+      </w:ins>
+      <w:ins w:id="157" w:author="Jonathan Levine" w:date="2018-11-05T15:23:00Z">
+        <w:r>
+          <w:t xml:space="preserve">different </w:t>
+        </w:r>
+      </w:ins>
+      <w:ins w:id="158" w:author="Jonathan Levine" w:date="2018-11-05T15:22:00Z">
+        <w:r>
+          <w:t>species effects a</w:t>
+        </w:r>
+      </w:ins>
+      <w:ins w:id="159" w:author="Jonathan Levine" w:date="2018-11-05T15:23:00Z">
+        <w:r>
+          <w:t>re combined, and these might give higher order interactions that</w:t>
+        </w:r>
+        <w:r>
+          <w:t xml:space="preserve"> relate more to the challenge of combining </w:t>
+        </w:r>
+      </w:ins>
+      <w:ins w:id="160" w:author="Jonathan Levine" w:date="2018-11-05T15:24:00Z">
+        <w:r>
+          <w:t xml:space="preserve">nonlinear functions of competitor densities than to species modifications of one another’s per capita effects.  </w:t>
+        </w:r>
+      </w:ins>
+      <w:ins w:id="161" w:author="Jonathan Levine" w:date="2018-11-05T15:23:00Z">
+        <w:r>
+          <w:t xml:space="preserve"> </w:t>
+        </w:r>
+      </w:ins>
+      <w:ins w:id="162" w:author="Jonathan Levine" w:date="2018-11-05T15:24:00Z">
+        <w:r>
+          <w:t xml:space="preserve">For example, </w:t>
+        </w:r>
+        <w:r>
+          <w:rPr>
+            <w:highlight w:val="yellow"/>
+          </w:rPr>
+          <w:t>w</w:t>
+        </w:r>
+      </w:ins>
+      <w:commentRangeStart w:id="163"/>
+      <w:del w:id="164" w:author="Jonathan Levine" w:date="2018-11-05T15:24:00Z">
+        <w:r>
+          <w:rPr>
+            <w:highlight w:val="yellow"/>
+          </w:rPr>
+          <w:delText>W</w:delText>
+        </w:r>
+      </w:del>
+      <w:r>
+        <w:rPr>
+          <w:highlight w:val="yellow"/>
+        </w:rPr>
+        <w:t>e</w:t>
+      </w:r>
+      <w:commentRangeEnd w:id="163"/>
       <w:r>
         <w:rPr>
           <w:rStyle w:val="CommentReference"/>
         </w:rPr>
-        <w:commentReference w:id="13"/>
-      </w:r>
-      <w:r>
-        <w:rPr>
-          <w:highlight w:val="yellow"/>
-        </w:rPr>
-        <w:t xml:space="preserve"> found that interspecific competition did not have constant per capita effects on the mid and late season species (</w:t>
+        <w:commentReference w:id="163"/>
+      </w:r>
+      <w:r>
+        <w:rPr>
+          <w:highlight w:val="yellow"/>
+        </w:rPr>
+        <w:t xml:space="preserve"> found that interspecific competition </w:t>
+      </w:r>
+      <w:del w:id="165" w:author="Jonathan Levine" w:date="2018-11-05T15:25:00Z">
+        <w:r>
+          <w:rPr>
+            <w:highlight w:val="yellow"/>
+          </w:rPr>
+          <w:delText>did not have constant</w:delText>
+        </w:r>
+      </w:del>
+      <w:ins w:id="166" w:author="Jonathan Levine" w:date="2018-11-05T15:25:00Z">
+        <w:r>
+          <w:rPr>
+            <w:highlight w:val="yellow"/>
+          </w:rPr>
+          <w:t>could not be described by</w:t>
+        </w:r>
+      </w:ins>
+      <w:r>
+        <w:rPr>
+          <w:highlight w:val="yellow"/>
+        </w:rPr>
+        <w:t xml:space="preserve"> per capita effects on the mid and late season species </w:t>
+      </w:r>
+      <w:ins w:id="167" w:author="Jonathan Levine" w:date="2018-11-05T15:25:00Z">
+        <w:r>
+          <w:rPr>
+            <w:highlight w:val="yellow"/>
+          </w:rPr>
+          <w:t xml:space="preserve">that were independent of the affecting </w:t>
+        </w:r>
+        <w:proofErr w:type="spellStart"/>
+        <w:r>
+          <w:rPr>
+            <w:highlight w:val="yellow"/>
+          </w:rPr>
+          <w:t>species’s</w:t>
+        </w:r>
+        <w:proofErr w:type="spellEnd"/>
+        <w:r>
+          <w:rPr>
+            <w:highlight w:val="yellow"/>
+          </w:rPr>
+          <w:t xml:space="preserve"> density </w:t>
+        </w:r>
+      </w:ins>
+      <w:r>
+        <w:rPr>
+          <w:highlight w:val="yellow"/>
+        </w:rPr>
+        <w:t>(</w:t>
       </w:r>
       <w:r>
         <w:rPr>
@@ -8947,6 +10527,14 @@
         </w:rPr>
         <w:t xml:space="preserve"> effects</w:t>
       </w:r>
+      <w:ins w:id="168" w:author="Jonathan Levine" w:date="2018-11-05T15:22:00Z">
+        <w:r>
+          <w:rPr>
+            <w:highlight w:val="yellow"/>
+          </w:rPr>
+          <w:t xml:space="preserve"> with a phenomenological model</w:t>
+        </w:r>
+      </w:ins>
       <w:r>
         <w:rPr>
           <w:highlight w:val="yellow"/>
@@ -9008,35 +10596,80 @@
         </w:rPr>
         <w:t xml:space="preserve">, in equation 8. </w:t>
       </w:r>
-      <w:r>
-        <w:rPr>
-          <w:highlight w:val="yellow"/>
-        </w:rPr>
-        <w:t xml:space="preserve">After fitting this model we realized that </w:t>
-      </w:r>
-      <w:r>
-        <w:rPr>
-          <w:highlight w:val="yellow"/>
-        </w:rPr>
-        <w:t xml:space="preserve">this could create a </w:t>
-      </w:r>
-      <w:r>
-        <w:rPr>
-          <w:highlight w:val="yellow"/>
-        </w:rPr>
-        <w:t>conceptual</w:t>
-      </w:r>
-      <w:r>
-        <w:rPr>
-          <w:highlight w:val="yellow"/>
-        </w:rPr>
-        <w:t xml:space="preserve"> problem</w:t>
-      </w:r>
-      <w:r>
-        <w:rPr>
-          <w:highlight w:val="yellow"/>
-        </w:rPr>
-        <w:t xml:space="preserve"> in applying our definition of HOIs in this system (Box 1). </w:t>
+      <w:del w:id="169" w:author="Jonathan Levine" w:date="2018-11-05T15:26:00Z">
+        <w:r>
+          <w:rPr>
+            <w:highlight w:val="yellow"/>
+          </w:rPr>
+          <w:delText xml:space="preserve">After fitting this model we realized that </w:delText>
+        </w:r>
+        <w:r>
+          <w:rPr>
+            <w:highlight w:val="yellow"/>
+          </w:rPr>
+          <w:delText xml:space="preserve">this could create a </w:delText>
+        </w:r>
+        <w:r>
+          <w:rPr>
+            <w:highlight w:val="yellow"/>
+          </w:rPr>
+          <w:delText>conceptual</w:delText>
+        </w:r>
+        <w:r>
+          <w:rPr>
+            <w:highlight w:val="yellow"/>
+          </w:rPr>
+          <w:delText xml:space="preserve"> problem</w:delText>
+        </w:r>
+        <w:r>
+          <w:rPr>
+            <w:highlight w:val="yellow"/>
+          </w:rPr>
+          <w:delText xml:space="preserve"> in applying our definition of HOIs in this system</w:delText>
+        </w:r>
+      </w:del>
+      <w:del w:id="170" w:author="Jonathan Levine" w:date="2018-11-05T15:20:00Z">
+        <w:r>
+          <w:rPr>
+            <w:highlight w:val="yellow"/>
+          </w:rPr>
+          <w:delText xml:space="preserve"> (Box 1)</w:delText>
+        </w:r>
+      </w:del>
+      <w:del w:id="171" w:author="Jonathan Levine" w:date="2018-11-05T15:26:00Z">
+        <w:r>
+          <w:rPr>
+            <w:highlight w:val="yellow"/>
+          </w:rPr>
+          <w:delText>.</w:delText>
+        </w:r>
+      </w:del>
+      <w:ins w:id="172" w:author="Jonathan Levine" w:date="2018-11-05T15:26:00Z">
+        <w:r>
+          <w:rPr>
+            <w:highlight w:val="yellow"/>
+          </w:rPr>
+          <w:t xml:space="preserve">However </w:t>
+        </w:r>
+        <w:r>
+          <w:rPr>
+            <w:highlight w:val="yellow"/>
+          </w:rPr>
+          <w:t xml:space="preserve">well this model describes the pairwise effect of one species on another, it </w:t>
+        </w:r>
+        <w:r>
+          <w:rPr>
+            <w:highlight w:val="yellow"/>
+          </w:rPr>
+          <w:lastRenderedPageBreak/>
+          <w:t xml:space="preserve">creates problems when these pairwise effects are added to one another, making it challenging to define HOIs in this system. </w:t>
+        </w:r>
+      </w:ins>
+      <w:r>
+        <w:rPr>
+          <w:highlight w:val="yellow"/>
+        </w:rPr>
+        <w:t xml:space="preserve"> </w:t>
       </w:r>
     </w:p>
     <w:p>
@@ -9646,14 +11279,7 @@
         <w:rPr>
           <w:highlight w:val="yellow"/>
         </w:rPr>
-        <w:t xml:space="preserve">in </w:t>
-      </w:r>
-      <w:r>
-        <w:rPr>
-          <w:highlight w:val="yellow"/>
-        </w:rPr>
-        <w:lastRenderedPageBreak/>
-        <w:t xml:space="preserve">fact </w:t>
+        <w:t xml:space="preserve">in fact </w:t>
       </w:r>
       <w:r>
         <w:rPr>
@@ -10275,6 +11901,7 @@
         </w:rPr>
         <w:t xml:space="preserve">. </w:t>
       </w:r>
+      <w:commentRangeStart w:id="173"/>
       <w:r>
         <w:rPr>
           <w:highlight w:val="yellow"/>
@@ -10285,7 +11912,20 @@
         <w:rPr>
           <w:highlight w:val="yellow"/>
         </w:rPr>
-        <w:t>problem hints that any system in which competition depends non-linearly on the effects of density, even single species density, will produce HOIs.  Proving this is beyond the scope of the current manuscript but should be explored by future research.</w:t>
+        <w:t xml:space="preserve">problem hints that any system in which competition depends non-linearly on the effects of density, even single species density, will produce HOIs.  </w:t>
+      </w:r>
+      <w:commentRangeEnd w:id="173"/>
+      <w:r>
+        <w:rPr>
+          <w:rStyle w:val="CommentReference"/>
+        </w:rPr>
+        <w:commentReference w:id="173"/>
+      </w:r>
+      <w:r>
+        <w:rPr>
+          <w:highlight w:val="yellow"/>
+        </w:rPr>
+        <w:t>Proving this is beyond the scope of the current manuscript but should be explored by future research.</w:t>
       </w:r>
       <w:r>
         <w:t xml:space="preserve"> </w:t>
@@ -10300,7 +11940,7 @@
           <w:i/>
         </w:rPr>
       </w:pPr>
-      <w:commentRangeStart w:id="14"/>
+      <w:commentRangeStart w:id="174"/>
       <w:r>
         <w:rPr>
           <w:i/>
@@ -10319,12 +11959,12 @@
         </w:rPr>
         <w:t>?</w:t>
       </w:r>
-      <w:commentRangeEnd w:id="14"/>
+      <w:commentRangeEnd w:id="174"/>
       <w:r>
         <w:rPr>
           <w:rStyle w:val="CommentReference"/>
         </w:rPr>
-        <w:commentReference w:id="14"/>
+        <w:commentReference w:id="174"/>
       </w:r>
     </w:p>
     <w:p>
@@ -10372,7 +12012,11 @@
         <w:t>).  This means that as species use resources they not only affect the growth rates of their competitors</w:t>
       </w:r>
       <w:r>
-        <w:t xml:space="preserve">, but they can </w:t>
+        <w:t xml:space="preserve">, but </w:t>
+      </w:r>
+      <w:r>
+        <w:lastRenderedPageBreak/>
+        <w:t xml:space="preserve">they can </w:t>
       </w:r>
       <w:r>
         <w:t xml:space="preserve">also affect the net interaction between </w:t>
@@ -10438,7 +12082,15 @@
         <w:fldChar w:fldCharType="end"/>
       </w:r>
       <w:r>
-        <w:t xml:space="preserve">a shows how the timeseries of resource uptake rates of the mid and late season species shift earlier in response to the change in resource availability caused by the early season species.  </w:t>
+        <w:t xml:space="preserve">a </w:t>
+      </w:r>
+      <w:proofErr w:type="gramStart"/>
+      <w:r>
+        <w:t>shows</w:t>
+      </w:r>
+      <w:proofErr w:type="gramEnd"/>
+      <w:r>
+        <w:t xml:space="preserve"> how the timeseries of resource uptake rates of the mid and late season species shift earlier in response to the change in resource availability caused by the early season species.  </w:t>
       </w:r>
       <w:r>
         <w:t>B</w:t>
@@ -10510,11 +12162,7 @@
         <w:t xml:space="preserve">.  Taking the time averaged resource uptake rates of each species </w:t>
       </w:r>
       <w:r>
-        <w:t xml:space="preserve">over this </w:t>
-      </w:r>
-      <w:r>
-        <w:lastRenderedPageBreak/>
-        <w:t>period</w:t>
+        <w:t>over this period</w:t>
       </w:r>
       <w:r>
         <w:t xml:space="preserve"> </w:t>
@@ -10642,7 +12290,6 @@
       <w:r>
         <w:fldChar w:fldCharType="separate"/>
       </w:r>
-      <w:commentRangeStart w:id="15"/>
       <w:r>
         <w:t xml:space="preserve">Figure </w:t>
       </w:r>
@@ -10652,7 +12299,6 @@
         </w:rPr>
         <w:t>4</w:t>
       </w:r>
-      <w:commentRangeEnd w:id="15"/>
       <w:r>
         <w:fldChar w:fldCharType="end"/>
       </w:r>
@@ -10747,6 +12393,7 @@
         <w:t>-</w:t>
       </w:r>
       <w:r>
+        <w:lastRenderedPageBreak/>
         <w:t xml:space="preserve">season species gets a smaller share of the resource pool it competes for with the late season species </w:t>
       </w:r>
       <w:r>
@@ -10761,7 +12408,6 @@
       <w:r>
         <w:fldChar w:fldCharType="separate"/>
       </w:r>
-      <w:commentRangeStart w:id="16"/>
       <w:r>
         <w:t xml:space="preserve">Figure </w:t>
       </w:r>
@@ -10771,7 +12417,6 @@
         </w:rPr>
         <w:t>4</w:t>
       </w:r>
-      <w:commentRangeEnd w:id="16"/>
       <w:r>
         <w:fldChar w:fldCharType="end"/>
       </w:r>
@@ -10956,7 +12601,6 @@
         <w:contextualSpacing/>
       </w:pPr>
       <w:r>
-        <w:lastRenderedPageBreak/>
         <w:t>T</w:t>
       </w:r>
       <w:r>
@@ -11049,6 +12693,7 @@
         <w:pStyle w:val="mystyle"/>
       </w:pPr>
       <w:r>
+        <w:lastRenderedPageBreak/>
         <w:t>What makes our example more complicated, but perhaps more realistic, is that unlike in classical resource competition models, resources do not reach an equilibrium during the course of our simulation. Rather they are constantly declining throughout the season</w:t>
       </w:r>
       <w:r>
@@ -11175,11 +12820,7 @@
         <w:t>However</w:t>
       </w:r>
       <w:r>
-        <w:t xml:space="preserve">, our work here </w:t>
-      </w:r>
-      <w:r>
-        <w:lastRenderedPageBreak/>
-        <w:t xml:space="preserve">shows that </w:t>
+        <w:t xml:space="preserve">, our work here shows that </w:t>
       </w:r>
       <w:r>
         <w:t xml:space="preserve">this advantage </w:t>
@@ -11264,7 +12905,11 @@
         <w:t>, which</w:t>
       </w:r>
       <w:r>
-        <w:t xml:space="preserve"> shifts in response to resource availability and thus the activity of competitors.</w:t>
+        <w:t xml:space="preserve"> shifts in response to resource availability and thus the activity of </w:t>
+      </w:r>
+      <w:r>
+        <w:lastRenderedPageBreak/>
+        <w:t>competitors.</w:t>
       </w:r>
       <w:r>
         <w:t xml:space="preserve">  More generally, we believe</w:t>
@@ -11437,11 +13082,7 @@
         <w:t xml:space="preserve">versus </w:t>
       </w:r>
       <w:r>
-        <w:t xml:space="preserve">low </w:t>
-      </w:r>
-      <w:r>
-        <w:lastRenderedPageBreak/>
-        <w:t>resource availability</w:t>
+        <w:t>low resource availability</w:t>
       </w:r>
       <w:r>
         <w:t>,</w:t>
@@ -11578,9 +13219,13 @@
         <w:fldChar w:fldCharType="end"/>
       </w:r>
       <w:r>
-        <w:t xml:space="preserve">.  Due to their large size, perennial plants can be assumed to quickly draw resources down to a dynamic equilibrium close to the environmental resource supply rate.  Thus, even if species have different non-linear responses to resource </w:t>
-      </w:r>
-      <w:commentRangeStart w:id="17"/>
+        <w:t xml:space="preserve">.  Due to their large size, perennial plants can be assumed to </w:t>
+      </w:r>
+      <w:r>
+        <w:lastRenderedPageBreak/>
+        <w:t xml:space="preserve">quickly draw resources down to a dynamic equilibrium close to the environmental resource supply rate.  Thus, even if species have different non-linear responses to resource </w:t>
+      </w:r>
+      <w:commentRangeStart w:id="175"/>
       <w:r>
         <w:t xml:space="preserve">concentration the fact that resource concentration is relatively fixed eliminates the possibility of strong higher order interactions. Because of their resource dynamics, seasonally forced systems, such as annual plant communities in a Mediterranean climate, may be a good place to look for strong HOIs </w:t>
       </w:r>
@@ -11605,12 +13250,12 @@
       <w:r>
         <w:t>.</w:t>
       </w:r>
-      <w:commentRangeEnd w:id="17"/>
+      <w:commentRangeEnd w:id="175"/>
       <w:r>
         <w:rPr>
           <w:rStyle w:val="CommentReference"/>
         </w:rPr>
-        <w:commentReference w:id="17"/>
+        <w:commentReference w:id="175"/>
       </w:r>
       <w:r>
         <w:t xml:space="preserve"> </w:t>
@@ -11620,10 +13265,10 @@
       <w:pPr>
         <w:pStyle w:val="Heading"/>
       </w:pPr>
-      <w:bookmarkStart w:id="18" w:name="discussion"/>
-      <w:bookmarkStart w:id="19" w:name="conclusionssummary"/>
-      <w:bookmarkEnd w:id="18"/>
-      <w:bookmarkEnd w:id="19"/>
+      <w:bookmarkStart w:id="176" w:name="discussion"/>
+      <w:bookmarkStart w:id="177" w:name="conclusionssummary"/>
+      <w:bookmarkEnd w:id="176"/>
+      <w:bookmarkEnd w:id="177"/>
       <w:r>
         <w:t>Conclusion</w:t>
       </w:r>
@@ -11639,18 +13284,24 @@
       <w:r>
         <w:t xml:space="preserve">a simple mechanistic model of species competition for a single resource. </w:t>
       </w:r>
-      <w:commentRangeStart w:id="20"/>
-      <w:r>
-        <w:t xml:space="preserve">Separating cases where non-additive competition is due to indirect effects mediated by intermediate population </w:t>
-      </w:r>
-      <w:r>
-        <w:lastRenderedPageBreak/>
-        <w:t xml:space="preserve">states, and those where competition is fundamentally irreducible to pairwise competition will be an important challenge for future empirical studies of HOIs. </w:t>
-      </w:r>
-      <w:commentRangeEnd w:id="20"/>
-      <w:r>
-        <w:t xml:space="preserve">Our analysis also reveals a potential difficulty in formulating a truly general way of measuring HOIs—it may be that HOIs are only defined in cases where per capita interspecific competition is constant (Box 2). </w:t>
-      </w:r>
+      <w:commentRangeStart w:id="178"/>
+      <w:r>
+        <w:t xml:space="preserve">Separating cases where non-additive competition is due to indirect effects mediated by intermediate population states, and those where competition is fundamentally irreducible to pairwise competition will be an important challenge for future empirical studies of HOIs. </w:t>
+      </w:r>
+      <w:commentRangeEnd w:id="178"/>
+      <w:r>
+        <w:t>Our analysis also reveals a potential difficulty in formulating a truly general way of measuring HOIs—it may be that HOIs are only defined in cases where per capita interspecific competition is constant</w:t>
+      </w:r>
+      <w:ins w:id="179" w:author="Andy Kleinhesselink" w:date="2018-11-05T11:14:00Z">
+        <w:r>
+          <w:t xml:space="preserve">. </w:t>
+        </w:r>
+      </w:ins>
+      <w:del w:id="180" w:author="Andy Kleinhesselink" w:date="2018-11-05T11:14:00Z">
+        <w:r>
+          <w:delText xml:space="preserve"> (Box 2). </w:delText>
+        </w:r>
+      </w:del>
       <w:r>
         <w:t>While we believe that HOIs should be common in nature this does not mean that they will be strong or strong enough to detect statistically in empirical settings.  Our work suggests that environments in which resource availability varies strongly throughout the season may</w:t>
       </w:r>
@@ -11658,22 +13309,33 @@
         <w:t xml:space="preserve"> </w:t>
       </w:r>
       <w:r>
-        <w:t xml:space="preserve">be a likely place for HOIs to emerge. </w:t>
+        <w:t xml:space="preserve">be a likely place for </w:t>
+      </w:r>
+      <w:ins w:id="181" w:author="Andy Kleinhesselink" w:date="2018-11-05T11:14:00Z">
+        <w:r>
+          <w:t xml:space="preserve">strong </w:t>
+        </w:r>
+      </w:ins>
+      <w:bookmarkStart w:id="182" w:name="_GoBack"/>
+      <w:bookmarkEnd w:id="182"/>
+      <w:r>
+        <w:t xml:space="preserve">HOIs to emerge. </w:t>
       </w:r>
       <w:r>
         <w:rPr>
           <w:rStyle w:val="CommentReference"/>
         </w:rPr>
-        <w:commentReference w:id="20"/>
+        <w:commentReference w:id="178"/>
       </w:r>
     </w:p>
     <w:p>
       <w:pPr>
         <w:pStyle w:val="Heading"/>
       </w:pPr>
-      <w:bookmarkStart w:id="21" w:name="acknowledgments"/>
-      <w:bookmarkEnd w:id="21"/>
-      <w:r>
+      <w:bookmarkStart w:id="183" w:name="acknowledgments"/>
+      <w:bookmarkEnd w:id="183"/>
+      <w:r>
+        <w:lastRenderedPageBreak/>
         <w:t>Acknowledgments</w:t>
       </w:r>
     </w:p>
@@ -11681,8 +13343,8 @@
       <w:pPr>
         <w:pStyle w:val="Heading"/>
       </w:pPr>
-      <w:bookmarkStart w:id="22" w:name="references"/>
-      <w:bookmarkEnd w:id="22"/>
+      <w:bookmarkStart w:id="184" w:name="references"/>
+      <w:bookmarkEnd w:id="184"/>
       <w:r>
         <w:t>References</w:t>
       </w:r>
@@ -11779,7 +13441,7 @@
       <w:pPr>
         <w:pStyle w:val="Caption"/>
       </w:pPr>
-      <w:bookmarkStart w:id="23" w:name="_Ref514237378"/>
+      <w:bookmarkStart w:id="185" w:name="_Ref514237378"/>
       <w:r>
         <w:t xml:space="preserve">Figure </w:t>
       </w:r>
@@ -11819,7 +13481,7 @@
         </w:rPr>
         <w:fldChar w:fldCharType="end"/>
       </w:r>
-      <w:bookmarkEnd w:id="23"/>
+      <w:bookmarkEnd w:id="185"/>
       <w:r>
         <w:t xml:space="preserve">. </w:t>
       </w:r>
@@ -11883,7 +13545,7 @@
         <w:pStyle w:val="figcaption"/>
         <w:keepNext/>
       </w:pPr>
-      <w:commentRangeStart w:id="24"/>
+      <w:commentRangeStart w:id="186"/>
       <w:r>
         <w:rPr>
           <w:noProof/>
@@ -11933,21 +13595,21 @@
           </wp:inline>
         </w:drawing>
       </w:r>
-      <w:commentRangeEnd w:id="24"/>
+      <w:commentRangeEnd w:id="186"/>
       <w:r>
         <w:rPr>
           <w:rStyle w:val="CommentReference"/>
           <w:b w:val="0"/>
         </w:rPr>
-        <w:commentReference w:id="24"/>
+        <w:commentReference w:id="186"/>
       </w:r>
     </w:p>
     <w:p>
       <w:pPr>
         <w:pStyle w:val="figcaption"/>
       </w:pPr>
-      <w:bookmarkStart w:id="25" w:name="_Ref514237815"/>
-      <w:commentRangeStart w:id="26"/>
+      <w:bookmarkStart w:id="187" w:name="_Ref514237815"/>
+      <w:commentRangeStart w:id="188"/>
       <w:r>
         <w:t xml:space="preserve">Figure </w:t>
       </w:r>
@@ -11981,17 +13643,17 @@
         </w:rPr>
         <w:fldChar w:fldCharType="end"/>
       </w:r>
-      <w:bookmarkEnd w:id="25"/>
+      <w:bookmarkEnd w:id="187"/>
       <w:r>
         <w:t xml:space="preserve">. Example time series </w:t>
       </w:r>
-      <w:commentRangeEnd w:id="26"/>
+      <w:commentRangeEnd w:id="188"/>
       <w:r>
         <w:rPr>
           <w:rStyle w:val="CommentReference"/>
           <w:b w:val="0"/>
         </w:rPr>
-        <w:commentReference w:id="26"/>
+        <w:commentReference w:id="188"/>
       </w:r>
       <w:r>
         <w:t xml:space="preserve">showing </w:t>
@@ -12125,8 +13787,8 @@
       <w:pPr>
         <w:pStyle w:val="Caption"/>
       </w:pPr>
-      <w:bookmarkStart w:id="27" w:name="_Ref514237754"/>
-      <w:commentRangeStart w:id="28"/>
+      <w:bookmarkStart w:id="189" w:name="_Ref514237754"/>
+      <w:commentRangeStart w:id="190"/>
       <w:r>
         <w:t xml:space="preserve">Figure </w:t>
       </w:r>
@@ -12160,11 +13822,11 @@
         </w:rPr>
         <w:fldChar w:fldCharType="end"/>
       </w:r>
-      <w:bookmarkEnd w:id="27"/>
+      <w:bookmarkEnd w:id="189"/>
       <w:r>
         <w:t xml:space="preserve">. </w:t>
       </w:r>
-      <w:commentRangeEnd w:id="28"/>
+      <w:commentRangeEnd w:id="190"/>
       <w:r>
         <w:rPr>
           <w:rStyle w:val="CommentReference"/>
@@ -12172,7 +13834,7 @@
           <w:b w:val="0"/>
           <w:bCs w:val="0"/>
         </w:rPr>
-        <w:commentReference w:id="28"/>
+        <w:commentReference w:id="190"/>
       </w:r>
       <w:r>
         <w:t xml:space="preserve">Simulated per capita seed production of </w:t>
@@ -12198,7 +13860,7 @@
       <w:r>
         <w:t xml:space="preserve">solid </w:t>
       </w:r>
-      <w:commentRangeStart w:id="29"/>
+      <w:commentRangeStart w:id="191"/>
       <w:r>
         <w:t>line shows best fit line from the model with varying exponents on each competitor</w:t>
       </w:r>
@@ -12214,7 +13876,7 @@
       <w:r>
         <w:t xml:space="preserve">). </w:t>
       </w:r>
-      <w:commentRangeEnd w:id="29"/>
+      <w:commentRangeEnd w:id="191"/>
       <w:r>
         <w:rPr>
           <w:rStyle w:val="CommentReference"/>
@@ -12222,7 +13884,7 @@
           <w:b w:val="0"/>
           <w:bCs w:val="0"/>
         </w:rPr>
-        <w:commentReference w:id="29"/>
+        <w:commentReference w:id="191"/>
       </w:r>
     </w:p>
     <w:p>
@@ -12297,9 +13959,9 @@
       <w:pPr>
         <w:pStyle w:val="Caption"/>
       </w:pPr>
-      <w:bookmarkStart w:id="30" w:name="_Ref524701722"/>
-      <w:commentRangeStart w:id="31"/>
-      <w:commentRangeStart w:id="32"/>
+      <w:bookmarkStart w:id="192" w:name="_Ref524701722"/>
+      <w:commentRangeStart w:id="193"/>
+      <w:commentRangeStart w:id="194"/>
       <w:r>
         <w:t xml:space="preserve">Figure </w:t>
       </w:r>
@@ -12333,8 +13995,8 @@
         </w:rPr>
         <w:fldChar w:fldCharType="end"/>
       </w:r>
-      <w:bookmarkEnd w:id="30"/>
-      <w:commentRangeEnd w:id="31"/>
+      <w:bookmarkEnd w:id="192"/>
+      <w:commentRangeEnd w:id="193"/>
       <w:r>
         <w:rPr>
           <w:rStyle w:val="CommentReference"/>
@@ -12342,12 +14004,12 @@
           <w:b w:val="0"/>
           <w:bCs w:val="0"/>
         </w:rPr>
-        <w:commentReference w:id="31"/>
+        <w:commentReference w:id="193"/>
       </w:r>
       <w:r>
         <w:t xml:space="preserve">. </w:t>
       </w:r>
-      <w:commentRangeEnd w:id="32"/>
+      <w:commentRangeEnd w:id="194"/>
       <w:r>
         <w:rPr>
           <w:rStyle w:val="CommentReference"/>
@@ -12355,7 +14017,7 @@
           <w:b w:val="0"/>
           <w:bCs w:val="0"/>
         </w:rPr>
-        <w:commentReference w:id="32"/>
+        <w:commentReference w:id="194"/>
       </w:r>
       <w:r>
         <w:t>Simulated per capita seed production of the a) early, b) middle and c) late season species in response to increasing competition from two species at once.</w:t>
@@ -12469,7 +14131,7 @@
       <w:pPr>
         <w:pStyle w:val="Caption"/>
       </w:pPr>
-      <w:bookmarkStart w:id="33" w:name="_Ref524702022"/>
+      <w:bookmarkStart w:id="195" w:name="_Ref524702022"/>
       <w:r>
         <w:t xml:space="preserve">Figure </w:t>
       </w:r>
@@ -12503,7 +14165,7 @@
         </w:rPr>
         <w:fldChar w:fldCharType="end"/>
       </w:r>
-      <w:bookmarkEnd w:id="33"/>
+      <w:bookmarkEnd w:id="195"/>
       <w:r>
         <w:t xml:space="preserve">. </w:t>
       </w:r>
@@ -12519,7 +14181,7 @@
       <w:r>
         <w:t xml:space="preserve">A) The amount of non-additivity is shown as the increase in root mean squared error of the phenomenological model (eq. 8)  in multispecies competition compared to single species competition.  </w:t>
       </w:r>
-      <w:commentRangeStart w:id="34"/>
+      <w:commentRangeStart w:id="196"/>
       <w:r>
         <w:t>B</w:t>
       </w:r>
@@ -12559,7 +14221,7 @@
       <w:r>
         <w:t xml:space="preserve">  </w:t>
       </w:r>
-      <w:commentRangeEnd w:id="34"/>
+      <w:commentRangeEnd w:id="196"/>
       <w:r>
         <w:rPr>
           <w:rStyle w:val="CommentReference"/>
@@ -12567,7 +14229,7 @@
           <w:b w:val="0"/>
           <w:bCs w:val="0"/>
         </w:rPr>
-        <w:commentReference w:id="34"/>
+        <w:commentReference w:id="196"/>
       </w:r>
     </w:p>
     <w:p>
@@ -12636,7 +14298,7 @@
       <w:pPr>
         <w:pStyle w:val="Caption"/>
       </w:pPr>
-      <w:bookmarkStart w:id="35" w:name="_Ref527030555"/>
+      <w:bookmarkStart w:id="197" w:name="_Ref527030555"/>
       <w:r>
         <w:t xml:space="preserve">Figure </w:t>
       </w:r>
@@ -12676,7 +14338,7 @@
         </w:rPr>
         <w:fldChar w:fldCharType="end"/>
       </w:r>
-      <w:bookmarkEnd w:id="35"/>
+      <w:bookmarkEnd w:id="197"/>
       <w:r>
         <w:t xml:space="preserve">. Mechanistic explanation for higher-order interactions.  A) The resource uptake rates of the mid and late season species over the course of </w:t>
       </w:r>
@@ -13323,11 +14985,16 @@
       <w:r>
         <w:t xml:space="preserve"> </w:t>
       </w:r>
+      <w:proofErr w:type="gramStart"/>
       <w:r>
         <w:t xml:space="preserve">take </w:t>
       </w:r>
       <w:r>
-        <w:t>into account this interaction modification we</w:t>
+        <w:t>into account</w:t>
+      </w:r>
+      <w:proofErr w:type="gramEnd"/>
+      <w:r>
+        <w:t xml:space="preserve"> this interaction modification we</w:t>
       </w:r>
       <w:r>
         <w:t xml:space="preserve"> arrive a</w:t>
@@ -16126,7 +17793,15 @@
         <w:t>ositive values show that competition was less than predicted, a positive effect of the HOI, negative values show where competition was greater than predicted, a negative effect of the HOI.</w:t>
       </w:r>
       <w:r>
-        <w:t xml:space="preserve"> In B and C the x-axis refers to the different scenarios depicted in A.  </w:t>
+        <w:t xml:space="preserve"> In B and </w:t>
+      </w:r>
+      <w:proofErr w:type="gramStart"/>
+      <w:r>
+        <w:t>C</w:t>
+      </w:r>
+      <w:proofErr w:type="gramEnd"/>
+      <w:r>
+        <w:t xml:space="preserve"> the x-axis refers to the different scenarios depicted in A.  </w:t>
       </w:r>
     </w:p>
     <w:sectPr>
@@ -16160,7 +17835,75 @@
       </w:r>
     </w:p>
   </w:comment>
-  <w:comment w:id="8" w:author="Andy Kleinhesselink" w:date="2018-10-03T11:58:00Z" w:initials="AK">
+  <w:comment w:id="29" w:author="Jonathan Levine" w:date="2018-11-05T11:44:00Z" w:initials="JML">
+    <w:p>
+      <w:pPr>
+        <w:pStyle w:val="CommentText"/>
+      </w:pPr>
+      <w:r>
+        <w:rPr>
+          <w:rStyle w:val="CommentReference"/>
+        </w:rPr>
+        <w:annotationRef/>
+      </w:r>
+      <w:r>
+        <w:t xml:space="preserve">I agree that this interpretation is convenient, but not sure that it is generically better.  More generally, I think we should not even plant in the readers mind </w:t>
+      </w:r>
+      <w:r>
+        <w:t xml:space="preserve">the option </w:t>
+      </w:r>
+      <w:r>
+        <w:t>that non-linear effects of density are higher order interactions.  I agree that they could be seen as higher order interactions among individuals</w:t>
+      </w:r>
+      <w:r>
+        <w:t xml:space="preserve"> (as I have added above)</w:t>
+      </w:r>
+      <w:r>
+        <w:t>, but we are interested in higher order interactions among species, which automatically rules out the concern here.</w:t>
+      </w:r>
+    </w:p>
+  </w:comment>
+  <w:comment w:id="46" w:author="Jonathan Levine" w:date="2018-11-05T11:47:00Z" w:initials="JML">
+    <w:p>
+      <w:pPr>
+        <w:pStyle w:val="CommentText"/>
+      </w:pPr>
+      <w:r>
+        <w:rPr>
+          <w:rStyle w:val="CommentReference"/>
+        </w:rPr>
+        <w:annotationRef/>
+      </w:r>
+      <w:r>
+        <w:t>A vague intro to the box</w:t>
+      </w:r>
+    </w:p>
+  </w:comment>
+  <w:comment w:id="65" w:author="Jonathan Levine" w:date="2018-11-05T11:53:00Z" w:initials="JML">
+    <w:p>
+      <w:pPr>
+        <w:pStyle w:val="CommentText"/>
+      </w:pPr>
+      <w:r>
+        <w:rPr>
+          <w:rStyle w:val="CommentReference"/>
+        </w:rPr>
+        <w:annotationRef/>
+      </w:r>
+      <w:r>
+        <w:t xml:space="preserve">I think that convention in models would but the C second, and also it is subscripted </w:t>
+      </w:r>
+      <w:proofErr w:type="spellStart"/>
+      <w:r>
+        <w:t>i</w:t>
+      </w:r>
+      <w:proofErr w:type="spellEnd"/>
+      <w:r>
+        <w:t xml:space="preserve"> since the value of C will depend on the recipient of competition.</w:t>
+      </w:r>
+    </w:p>
+  </w:comment>
+  <w:comment w:id="152" w:author="Andy Kleinhesselink" w:date="2018-10-03T11:58:00Z" w:initials="AK">
     <w:p>
       <w:pPr>
         <w:pStyle w:val="CommentText"/>
@@ -16182,7 +17925,7 @@
       </w:r>
     </w:p>
   </w:comment>
-  <w:comment w:id="13" w:author="Andy Kleinhesselink" w:date="2018-11-03T09:01:00Z" w:initials="AK">
+  <w:comment w:id="163" w:author="Andy Kleinhesselink" w:date="2018-11-03T09:01:00Z" w:initials="AK">
     <w:p>
       <w:pPr>
         <w:pStyle w:val="CommentText"/>
@@ -16198,7 +17941,7 @@
       </w:r>
     </w:p>
   </w:comment>
-  <w:comment w:id="14" w:author="Jonathan Levine" w:date="2018-09-26T16:06:00Z" w:initials="JML">
+  <w:comment w:id="173" w:author="Jonathan Levine" w:date="2018-11-05T15:33:00Z" w:initials="JML">
     <w:p>
       <w:pPr>
         <w:pStyle w:val="CommentText"/>
@@ -16210,11 +17953,23 @@
         <w:annotationRef/>
       </w:r>
       <w:r>
-        <w:t>This section is great.</w:t>
+        <w:t xml:space="preserve">This is a very nice point </w:t>
+      </w:r>
+      <w:r>
+        <w:t xml:space="preserve">that I am not sure what to do about.  One could argue that these are HOIs in the sense that each species has a different effect on the focal depending on whether the other species is there.  This </w:t>
+      </w:r>
+      <w:r>
+        <w:t xml:space="preserve">between species HOI </w:t>
+      </w:r>
+      <w:r>
+        <w:t>is different than nonlinear effects of C on per capita growth because th</w:t>
+      </w:r>
+      <w:r>
+        <w:t>e latter is within species effects.  So simple naming a functionally identical species something different turns what would be a nonlinear relationship between per capita growth and C, to a nonlinear relationship between C and N.  I think this is actually okay then!  But we need to talk.</w:t>
       </w:r>
     </w:p>
   </w:comment>
-  <w:comment w:id="17" w:author="Andy Kleinhesselink" w:date="2018-09-14T17:19:00Z" w:initials="AK">
+  <w:comment w:id="174" w:author="Jonathan Levine" w:date="2018-09-26T16:06:00Z" w:initials="JML">
     <w:p>
       <w:pPr>
         <w:pStyle w:val="CommentText"/>
@@ -16226,7 +17981,31 @@
         <w:annotationRef/>
       </w:r>
       <w:r>
-        <w:t xml:space="preserve">The flipside to this point is that plant biomass also fluctuates greatly during the season.  It goes from seed to adult plant.  This means there is a lot of room for non-linearities to compound and cause non-additive effects (hand-wavy..).  In any case, I think perennial plant communities with a diversity of size classes all interacting at once would be less likely to show these kinds of dynamics. Another reason HOIs would be less common.  An exception might be successional communities. </w:t>
+        <w:t>This section is great.</w:t>
+      </w:r>
+    </w:p>
+  </w:comment>
+  <w:comment w:id="175" w:author="Andy Kleinhesselink" w:date="2018-09-14T17:19:00Z" w:initials="AK">
+    <w:p>
+      <w:pPr>
+        <w:pStyle w:val="CommentText"/>
+      </w:pPr>
+      <w:r>
+        <w:rPr>
+          <w:rStyle w:val="CommentReference"/>
+        </w:rPr>
+        <w:annotationRef/>
+      </w:r>
+      <w:r>
+        <w:t>The flipside to this point is that plant biomass also fluctuates greatly during the season.  It goes from seed to adult plant.  This means there is a lot of room for non-linearities to compound and cause non-additive effects (hand-</w:t>
+      </w:r>
+      <w:proofErr w:type="gramStart"/>
+      <w:r>
+        <w:t>wavy..</w:t>
+      </w:r>
+      <w:proofErr w:type="gramEnd"/>
+      <w:r>
+        <w:t xml:space="preserve">).  In any case, I think perennial plant communities with a diversity of size classes all interacting at once would be less likely to show these kinds of dynamics. Another reason HOIs would be less common.  An exception might be successional communities. </w:t>
       </w:r>
     </w:p>
     <w:p>
@@ -16239,11 +18018,19 @@
         <w:pStyle w:val="CommentText"/>
       </w:pPr>
       <w:r>
-        <w:t>JML- this is actually a nice point.  What you are saying is that a lot happens over the annual timescale for an annual plant, and not so much for a perennial plant.  I think this is good logic.  The extension would mean that we might expect more higher order interactions among perennials if we modeled on a 20 year time step.  Not only do I think this is worth adding, but I also think that this is the place to bring up the paragraph I suggest removing above, stating that one solution to HOIs is to change the time step of your analysis.</w:t>
+        <w:t xml:space="preserve">JML- this is actually a nice point.  What you are saying is that a lot happens over the annual timescale for an annual plant, and not so much for a perennial plant.  I think this is good logic.  The extension would mean that we might expect more higher order interactions among perennials if we modeled on a </w:t>
+      </w:r>
+      <w:proofErr w:type="gramStart"/>
+      <w:r>
+        <w:t>20 year</w:t>
+      </w:r>
+      <w:proofErr w:type="gramEnd"/>
+      <w:r>
+        <w:t xml:space="preserve"> time step.  Not only do I think this is worth adding, but I also think that this is the place to bring up the paragraph I suggest removing above, stating that one solution to HOIs is to change the time step of your analysis.</w:t>
       </w:r>
     </w:p>
   </w:comment>
-  <w:comment w:id="20" w:author="Jonathan Levine" w:date="2018-07-15T14:53:00Z" w:initials="JML">
+  <w:comment w:id="178" w:author="Jonathan Levine" w:date="2018-07-15T14:53:00Z" w:initials="JML">
     <w:p>
       <w:pPr>
         <w:pStyle w:val="CommentText"/>
@@ -16259,7 +18046,7 @@
       </w:r>
     </w:p>
   </w:comment>
-  <w:comment w:id="24" w:author="Andy Kleinhesselink" w:date="2018-09-14T17:25:00Z" w:initials="AK">
+  <w:comment w:id="186" w:author="Andy Kleinhesselink" w:date="2018-09-14T17:25:00Z" w:initials="AK">
     <w:p>
       <w:pPr>
         <w:pStyle w:val="CommentText"/>
@@ -16275,7 +18062,7 @@
       </w:r>
     </w:p>
   </w:comment>
-  <w:comment w:id="26" w:author="Nathan Kraft" w:date="2018-10-29T10:58:00Z" w:initials="NK">
+  <w:comment w:id="188" w:author="Nathan Kraft" w:date="2018-10-29T10:58:00Z" w:initials="NK">
     <w:p>
       <w:pPr>
         <w:pStyle w:val="CommentText"/>
@@ -16291,7 +18078,7 @@
       </w:r>
     </w:p>
   </w:comment>
-  <w:comment w:id="28" w:author="Jonathan Levine" w:date="2018-09-26T15:18:00Z" w:initials="JML">
+  <w:comment w:id="190" w:author="Jonathan Levine" w:date="2018-09-26T15:18:00Z" w:initials="JML">
     <w:p>
       <w:pPr>
         <w:pStyle w:val="CommentText"/>
@@ -16307,7 +18094,7 @@
       </w:r>
     </w:p>
   </w:comment>
-  <w:comment w:id="29" w:author="Nathan Kraft" w:date="2018-10-29T10:59:00Z" w:initials="NK">
+  <w:comment w:id="191" w:author="Nathan Kraft" w:date="2018-10-29T10:59:00Z" w:initials="NK">
     <w:p>
       <w:pPr>
         <w:pStyle w:val="CommentText"/>
@@ -16323,7 +18110,7 @@
       </w:r>
     </w:p>
   </w:comment>
-  <w:comment w:id="31" w:author="Jonathan Levine" w:date="2018-09-26T16:02:00Z" w:initials="JML">
+  <w:comment w:id="193" w:author="Jonathan Levine" w:date="2018-09-26T16:02:00Z" w:initials="JML">
     <w:p>
       <w:pPr>
         <w:pStyle w:val="CommentText"/>
@@ -16335,11 +18122,19 @@
         <w:annotationRef/>
       </w:r>
       <w:r>
-        <w:t xml:space="preserve">You could make these prettier.  Also, the legend should add the word density after “Late Species”, etc for each panel.  </w:t>
+        <w:t xml:space="preserve">You could make these prettier.  Also, the legend should add the word density after “Late Species”, </w:t>
+      </w:r>
+      <w:proofErr w:type="spellStart"/>
+      <w:r>
+        <w:t>etc</w:t>
+      </w:r>
+      <w:proofErr w:type="spellEnd"/>
+      <w:r>
+        <w:t xml:space="preserve"> for each panel.  </w:t>
       </w:r>
     </w:p>
   </w:comment>
-  <w:comment w:id="32" w:author="Nathan Kraft" w:date="2018-10-29T11:00:00Z" w:initials="NK">
+  <w:comment w:id="194" w:author="Nathan Kraft" w:date="2018-10-29T11:00:00Z" w:initials="NK">
     <w:p>
       <w:pPr>
         <w:pStyle w:val="CommentText"/>
@@ -16351,11 +18146,19 @@
         <w:annotationRef/>
       </w:r>
       <w:r>
-        <w:t xml:space="preserve">Font sizes are too small; and the greyscale will probably not reproduce well in print- I suggest either using color or using different line types (dash, etc) to help. </w:t>
+        <w:t xml:space="preserve">Font sizes are too small; and the greyscale will probably not reproduce well in print- I suggest either using color or using different line types (dash, </w:t>
+      </w:r>
+      <w:proofErr w:type="spellStart"/>
+      <w:r>
+        <w:t>etc</w:t>
+      </w:r>
+      <w:proofErr w:type="spellEnd"/>
+      <w:r>
+        <w:t xml:space="preserve">) to help. </w:t>
       </w:r>
     </w:p>
   </w:comment>
-  <w:comment w:id="34" w:author="Nathan Kraft" w:date="2018-10-29T11:02:00Z" w:initials="NK">
+  <w:comment w:id="196" w:author="Nathan Kraft" w:date="2018-10-29T11:02:00Z" w:initials="NK">
     <w:p>
       <w:pPr>
         <w:pStyle w:val="CommentText"/>
@@ -16377,8 +18180,12 @@
 <file path=word/commentsExtended.xml><?xml version="1.0" encoding="utf-8"?>
 <w15:commentsEx xmlns:wpc="http://schemas.microsoft.com/office/word/2010/wordprocessingCanvas" xmlns:cx="http://schemas.microsoft.com/office/drawing/2014/chartex" xmlns:cx1="http://schemas.microsoft.com/office/drawing/2015/9/8/chartex" xmlns:cx2="http://schemas.microsoft.com/office/drawing/2015/10/21/chartex" xmlns:cx3="http://schemas.microsoft.com/office/drawing/2016/5/9/chartex" xmlns:cx4="http://schemas.microsoft.com/office/drawing/2016/5/10/chartex" xmlns:cx5="http://schemas.microsoft.com/office/drawing/2016/5/11/chartex" xmlns:cx6="http://schemas.microsoft.com/office/drawing/2016/5/12/chartex" xmlns:cx7="http://schemas.microsoft.com/office/drawing/2016/5/13/chartex" xmlns:cx8="http://schemas.microsoft.com/office/drawing/2016/5/14/chartex" xmlns:mc="http://schemas.openxmlformats.org/markup-compatibility/2006" xmlns:aink="http://schemas.microsoft.com/office/drawing/2016/ink" xmlns:am3d="http://schemas.microsoft.com/office/drawing/2017/model3d" xmlns:o="urn:schemas-microsoft-com:office:office" xmlns:r="http://schemas.openxmlformats.org/officeDocument/2006/relationships" xmlns:m="http://schemas.openxmlformats.org/officeDocument/2006/math" xmlns:v="urn:schemas-microsoft-com:vml" xmlns:wp14="http://schemas.microsoft.com/office/word/2010/wordprocessingDrawing" xmlns:wp="http://schemas.openxmlformats.org/drawingml/2006/wordprocessingDrawing" xmlns:w10="urn:schemas-microsoft-com:office:word" xmlns:w="http://schemas.openxmlformats.org/wordprocessingml/2006/main" xmlns:w14="http://schemas.microsoft.com/office/word/2010/wordml" xmlns:w15="http://schemas.microsoft.com/office/word/2012/wordml" xmlns:w16cid="http://schemas.microsoft.com/office/word/2016/wordml/cid" xmlns:w16se="http://schemas.microsoft.com/office/word/2015/wordml/symex" xmlns:wpg="http://schemas.microsoft.com/office/word/2010/wordprocessingGroup" xmlns:wpi="http://schemas.microsoft.com/office/word/2010/wordprocessingInk" xmlns:wne="http://schemas.microsoft.com/office/word/2006/wordml" xmlns:wps="http://schemas.microsoft.com/office/word/2010/wordprocessingShape" mc:Ignorable="w14 w15 w16se w16cid wp14">
   <w15:commentEx w15:paraId="540E898D" w15:done="0"/>
+  <w15:commentEx w15:paraId="509F3F78" w15:done="0"/>
+  <w15:commentEx w15:paraId="03121F1B" w15:done="0"/>
+  <w15:commentEx w15:paraId="7911BEB4" w15:done="0"/>
   <w15:commentEx w15:paraId="65AB0722" w15:done="0"/>
   <w15:commentEx w15:paraId="20DA5603" w15:done="0"/>
+  <w15:commentEx w15:paraId="4241CC53" w15:done="0"/>
   <w15:commentEx w15:paraId="579B573B" w15:done="0"/>
   <w15:commentEx w15:paraId="3CDE97FC" w15:done="0"/>
   <w15:commentEx w15:paraId="67BBB3A4" w15:done="0"/>
@@ -16395,8 +18202,12 @@
 <file path=word/commentsIds.xml><?xml version="1.0" encoding="utf-8"?>
 <w16cid:commentsIds xmlns:wpc="http://schemas.microsoft.com/office/word/2010/wordprocessingCanvas" xmlns:cx="http://schemas.microsoft.com/office/drawing/2014/chartex" xmlns:cx1="http://schemas.microsoft.com/office/drawing/2015/9/8/chartex" xmlns:cx2="http://schemas.microsoft.com/office/drawing/2015/10/21/chartex" xmlns:cx3="http://schemas.microsoft.com/office/drawing/2016/5/9/chartex" xmlns:cx4="http://schemas.microsoft.com/office/drawing/2016/5/10/chartex" xmlns:cx5="http://schemas.microsoft.com/office/drawing/2016/5/11/chartex" xmlns:cx6="http://schemas.microsoft.com/office/drawing/2016/5/12/chartex" xmlns:cx7="http://schemas.microsoft.com/office/drawing/2016/5/13/chartex" xmlns:cx8="http://schemas.microsoft.com/office/drawing/2016/5/14/chartex" xmlns:mc="http://schemas.openxmlformats.org/markup-compatibility/2006" xmlns:aink="http://schemas.microsoft.com/office/drawing/2016/ink" xmlns:am3d="http://schemas.microsoft.com/office/drawing/2017/model3d" xmlns:o="urn:schemas-microsoft-com:office:office" xmlns:r="http://schemas.openxmlformats.org/officeDocument/2006/relationships" xmlns:m="http://schemas.openxmlformats.org/officeDocument/2006/math" xmlns:v="urn:schemas-microsoft-com:vml" xmlns:wp14="http://schemas.microsoft.com/office/word/2010/wordprocessingDrawing" xmlns:wp="http://schemas.openxmlformats.org/drawingml/2006/wordprocessingDrawing" xmlns:w10="urn:schemas-microsoft-com:office:word" xmlns:w="http://schemas.openxmlformats.org/wordprocessingml/2006/main" xmlns:w14="http://schemas.microsoft.com/office/word/2010/wordml" xmlns:w15="http://schemas.microsoft.com/office/word/2012/wordml" xmlns:w16cid="http://schemas.microsoft.com/office/word/2016/wordml/cid" xmlns:w16se="http://schemas.microsoft.com/office/word/2015/wordml/symex" xmlns:wpg="http://schemas.microsoft.com/office/word/2010/wordprocessingGroup" xmlns:wpi="http://schemas.microsoft.com/office/word/2010/wordprocessingInk" xmlns:wne="http://schemas.microsoft.com/office/word/2006/wordml" xmlns:wps="http://schemas.microsoft.com/office/word/2010/wordprocessingShape" mc:Ignorable="w14 w15 w16se w16cid wp14">
   <w16cid:commentId w16cid:paraId="540E898D" w16cid:durableId="1F87076E"/>
+  <w16cid:commentId w16cid:paraId="509F3F78" w16cid:durableId="1F8AA347"/>
+  <w16cid:commentId w16cid:paraId="03121F1B" w16cid:durableId="1F8AA348"/>
+  <w16cid:commentId w16cid:paraId="7911BEB4" w16cid:durableId="1F8AA349"/>
   <w16cid:commentId w16cid:paraId="65AB0722" w16cid:durableId="1F5F2D82"/>
   <w16cid:commentId w16cid:paraId="20DA5603" w16cid:durableId="1F87E286"/>
+  <w16cid:commentId w16cid:paraId="4241CC53" w16cid:durableId="1F8AA34C"/>
   <w16cid:commentId w16cid:paraId="579B573B" w16cid:durableId="1F5F2579"/>
   <w16cid:commentId w16cid:paraId="3CDE97FC" w16cid:durableId="1F5F257E"/>
   <w16cid:commentId w16cid:paraId="67BBB3A4" w16cid:durableId="1F26CDED"/>
@@ -16455,7 +18266,7 @@
       <w:rPr>
         <w:noProof/>
       </w:rPr>
-      <w:t>17</w:t>
+      <w:t>18</w:t>
     </w:r>
     <w:r>
       <w:fldChar w:fldCharType="end"/>
@@ -19017,7 +20828,7 @@
 </file>
 
 <file path=customXml/itemProps1.xml><?xml version="1.0" encoding="utf-8"?>
-<ds:datastoreItem xmlns:ds="http://schemas.openxmlformats.org/officeDocument/2006/customXml" ds:itemID="{D3B94205-E1F3-5040-9597-0A53A37EBCEC}">
+<ds:datastoreItem xmlns:ds="http://schemas.openxmlformats.org/officeDocument/2006/customXml" ds:itemID="{BCFD8B88-B568-2E4B-8C73-373816D1DFDF}">
   <ds:schemaRefs>
     <ds:schemaRef ds:uri="http://schemas.openxmlformats.org/officeDocument/2006/bibliography"/>
   </ds:schemaRefs>

</xml_diff>

<commit_message>
Add edited figures to manuscript
</commit_message>
<xml_diff>
--- a/manuscript/higher_order_interactions.docx
+++ b/manuscript/higher_order_interactions.docx
@@ -299,19 +299,7 @@
         <w:t xml:space="preserve">HOIs and </w:t>
       </w:r>
       <w:r>
-        <w:t>propose</w:t>
-      </w:r>
-      <w:r>
-        <w:t xml:space="preserve"> a </w:t>
-      </w:r>
-      <w:r>
-        <w:t xml:space="preserve">definition </w:t>
-      </w:r>
-      <w:r>
-        <w:t>for</w:t>
-      </w:r>
-      <w:r>
-        <w:t xml:space="preserve"> HOIs that </w:t>
+        <w:t xml:space="preserve">propose a definition for HOIs that </w:t>
       </w:r>
       <w:r>
         <w:t xml:space="preserve">distinguishes them from </w:t>
@@ -320,154 +308,112 @@
         <w:t>non-linear density dependence</w:t>
       </w:r>
       <w:r>
-        <w:t xml:space="preserve"> and emphasizes their consequences for </w:t>
-      </w:r>
-      <w:r>
-        <w:t>predicting</w:t>
-      </w:r>
-      <w:r>
-        <w:t xml:space="preserve"> multispecies competition</w:t>
-      </w:r>
-      <w:r>
-        <w:t>.</w:t>
+        <w:t xml:space="preserve"> and emphasizes their consequences for predicting multispecies competition</w:t>
+      </w:r>
+      <w:r>
+        <w:t xml:space="preserve">. We then </w:t>
+      </w:r>
+      <w:r>
+        <w:t>use a simple mechanistic resource competition simulation to</w:t>
       </w:r>
       <w:r>
         <w:t xml:space="preserve"> </w:t>
       </w:r>
       <w:r>
-        <w:t xml:space="preserve">We then </w:t>
-      </w:r>
-      <w:r>
-        <w:t>use a simple mechanistic resource competition simulation to</w:t>
+        <w:t xml:space="preserve">illustrate how </w:t>
+      </w:r>
+      <w:r>
+        <w:t xml:space="preserve">HOIs can be detected </w:t>
+      </w:r>
+      <w:r>
+        <w:t xml:space="preserve">using phenomenological models </w:t>
+      </w:r>
+      <w:r>
+        <w:t xml:space="preserve">and discuss the mechanistic basis for HOIs. </w:t>
+      </w:r>
+      <w:r>
+        <w:t xml:space="preserve">In our example, we </w:t>
+      </w:r>
+      <w:r>
+        <w:t>simulate</w:t>
+      </w:r>
+      <w:r>
+        <w:t xml:space="preserve"> resource competition between three annual plant species</w:t>
       </w:r>
       <w:r>
         <w:t xml:space="preserve"> </w:t>
       </w:r>
       <w:r>
-        <w:t xml:space="preserve">illustrate how </w:t>
-      </w:r>
-      <w:r>
-        <w:t>HOIs can be</w:t>
-      </w:r>
-      <w:r>
-        <w:t xml:space="preserve"> detected </w:t>
-      </w:r>
-      <w:r>
-        <w:t xml:space="preserve">using phenomenological models </w:t>
-      </w:r>
-      <w:r>
-        <w:t xml:space="preserve">and discuss </w:t>
-      </w:r>
-      <w:r>
-        <w:t>the mechanistic basis for HOIs</w:t>
-      </w:r>
-      <w:r>
-        <w:t>.</w:t>
+        <w:t>differing in the</w:t>
+      </w:r>
+      <w:r>
+        <w:t xml:space="preserve">ir phenology and their </w:t>
+      </w:r>
+      <w:r>
+        <w:t xml:space="preserve">functional </w:t>
+      </w:r>
+      <w:r>
+        <w:t>response to resource depletion</w:t>
+      </w:r>
+      <w:r>
+        <w:t xml:space="preserve">. We then fit a phenomenological competition model to </w:t>
+      </w:r>
+      <w:r>
+        <w:t xml:space="preserve">the outcome of </w:t>
+      </w:r>
+      <w:r>
+        <w:t xml:space="preserve">simulated </w:t>
+      </w:r>
+      <w:r>
+        <w:t xml:space="preserve">competition </w:t>
+      </w:r>
+      <w:r>
+        <w:t>and evaluate whether the effects of multispecies competition are equal to the sum of single species effects</w:t>
+      </w:r>
+      <w:r>
+        <w:t xml:space="preserve">.  </w:t>
+      </w:r>
+      <w:r>
+        <w:t xml:space="preserve">We find that </w:t>
+      </w:r>
+      <w:r>
+        <w:t xml:space="preserve">the strength of </w:t>
+      </w:r>
+      <w:r>
+        <w:t>HOIs</w:t>
+      </w:r>
+      <w:r>
+        <w:t xml:space="preserve"> vary with phenology in our </w:t>
+      </w:r>
+      <w:r>
+        <w:t>simulation:</w:t>
       </w:r>
       <w:r>
         <w:t xml:space="preserve"> </w:t>
       </w:r>
       <w:r>
-        <w:t xml:space="preserve">In our example, we </w:t>
-      </w:r>
-      <w:r>
-        <w:t>simulate</w:t>
-      </w:r>
-      <w:r>
-        <w:t xml:space="preserve"> resource competition between three annual plant species</w:t>
+        <w:t>s</w:t>
+      </w:r>
+      <w:r>
+        <w:t>pecies that grow later in the season experience stronger HOIs because the competitive environment they experience is strongly affected by species growing earlier in the season</w:t>
+      </w:r>
+      <w:r>
+        <w:t xml:space="preserve">. </w:t>
+      </w:r>
+      <w:r>
+        <w:t xml:space="preserve">We conclude that HOIs </w:t>
+      </w:r>
+      <w:r>
+        <w:t>are</w:t>
+      </w:r>
+      <w:r>
+        <w:t xml:space="preserve"> likely to arise</w:t>
       </w:r>
       <w:r>
         <w:t xml:space="preserve"> </w:t>
       </w:r>
       <w:r>
-        <w:t>differing in the</w:t>
-      </w:r>
-      <w:r>
-        <w:t xml:space="preserve">ir phenology and their </w:t>
-      </w:r>
-      <w:r>
-        <w:t xml:space="preserve">functional </w:t>
-      </w:r>
-      <w:r>
-        <w:t>response to resource depletion</w:t>
-      </w:r>
-      <w:r>
-        <w:t xml:space="preserve">. We then fit a phenomenological competition model to </w:t>
-      </w:r>
-      <w:r>
-        <w:t xml:space="preserve">the outcome of </w:t>
-      </w:r>
-      <w:r>
-        <w:t xml:space="preserve">simulated </w:t>
-      </w:r>
-      <w:r>
-        <w:t xml:space="preserve">competition </w:t>
-      </w:r>
-      <w:r>
-        <w:t xml:space="preserve">and evaluate whether the effects of multispecies competition are equal to the sum of </w:t>
-      </w:r>
-      <w:r>
-        <w:t>single species effects</w:t>
-      </w:r>
-      <w:r>
-        <w:t xml:space="preserve">.  </w:t>
-      </w:r>
-      <w:r>
-        <w:t xml:space="preserve">We find that </w:t>
-      </w:r>
-      <w:r>
-        <w:t xml:space="preserve">the strength of </w:t>
-      </w:r>
-      <w:r>
-        <w:t>HOIs</w:t>
-      </w:r>
-      <w:r>
-        <w:t xml:space="preserve"> vary with phenology in our </w:t>
-      </w:r>
-      <w:r>
-        <w:t>simulation:</w:t>
-      </w:r>
-      <w:r>
-        <w:t xml:space="preserve"> </w:t>
-      </w:r>
-      <w:r>
-        <w:t>s</w:t>
-      </w:r>
-      <w:r>
-        <w:t xml:space="preserve">pecies that grow later in the season experience </w:t>
-      </w:r>
-      <w:r>
-        <w:t>stronger HOIs because the competitive environment they experience is strongly affected by species grow</w:t>
-      </w:r>
-      <w:r>
-        <w:t>ing</w:t>
-      </w:r>
-      <w:r>
-        <w:t xml:space="preserve"> earlier in the season</w:t>
-      </w:r>
-      <w:r>
-        <w:t xml:space="preserve">. </w:t>
-      </w:r>
-      <w:r>
-        <w:t xml:space="preserve">We conclude that HOIs </w:t>
-      </w:r>
-      <w:r>
-        <w:t>are</w:t>
-      </w:r>
-      <w:r>
-        <w:t xml:space="preserve"> likely to arise</w:t>
-      </w:r>
-      <w:r>
-        <w:t xml:space="preserve"> </w:t>
-      </w:r>
-      <w:r>
-        <w:t>in systems w</w:t>
-      </w:r>
-      <w:r>
-        <w:t>h</w:t>
-      </w:r>
-      <w:r>
-        <w:t>ere resource availability</w:t>
+        <w:t>in systems where resource availability</w:t>
       </w:r>
       <w:r>
         <w:t xml:space="preserve"> </w:t>
@@ -993,7 +939,15 @@
         <w:t xml:space="preserve"> Early </w:t>
       </w:r>
       <w:r>
-        <w:t xml:space="preserve">discussions defined an HOI only within the context of a standard Lotka-Volterra competition model </w:t>
+        <w:t xml:space="preserve">discussions defined an HOI only within the context of a standard </w:t>
+      </w:r>
+      <w:proofErr w:type="spellStart"/>
+      <w:r>
+        <w:t>Lotka</w:t>
+      </w:r>
+      <w:proofErr w:type="spellEnd"/>
+      <w:r>
+        <w:t xml:space="preserve">-Volterra competition model </w:t>
       </w:r>
       <w:r>
         <w:fldChar w:fldCharType="begin"/>
@@ -1239,13 +1193,7 @@
         <w:t>The renewed interest in HOIs</w:t>
       </w:r>
       <w:r>
-        <w:t xml:space="preserve"> and their </w:t>
-      </w:r>
-      <w:r>
-        <w:t xml:space="preserve">potentially </w:t>
-      </w:r>
-      <w:r>
-        <w:t xml:space="preserve">profound implications for modeling multispecies communities </w:t>
+        <w:t xml:space="preserve"> and their potentially profound implications for modeling multispecies communities </w:t>
       </w:r>
       <w:r>
         <w:t xml:space="preserve">demand a </w:t>
@@ -1296,7 +1244,21 @@
         <w:rPr>
           <w:rFonts w:cs="Times New Roman"/>
         </w:rPr>
-        <w:t>(Abrams 1983, O’Dwyer 2018)</w:t>
+        <w:t xml:space="preserve">(Abrams 1983, </w:t>
+      </w:r>
+      <w:proofErr w:type="spellStart"/>
+      <w:r>
+        <w:rPr>
+          <w:rFonts w:cs="Times New Roman"/>
+        </w:rPr>
+        <w:t>O’Dwyer</w:t>
+      </w:r>
+      <w:proofErr w:type="spellEnd"/>
+      <w:r>
+        <w:rPr>
+          <w:rFonts w:cs="Times New Roman"/>
+        </w:rPr>
+        <w:t xml:space="preserve"> 2018)</w:t>
       </w:r>
       <w:r>
         <w:fldChar w:fldCharType="end"/>
@@ -1345,16 +1307,7 @@
         <w:t xml:space="preserve">rigorous demonstrations of HOIs in </w:t>
       </w:r>
       <w:r>
-        <w:t xml:space="preserve">nature </w:t>
-      </w:r>
-      <w:r>
-        <w:t>represents a</w:t>
-      </w:r>
-      <w:r>
-        <w:t xml:space="preserve"> glaring gap in our knowledge of competition—the </w:t>
-      </w:r>
-      <w:r>
-        <w:t>logistical challenge of studying multispecies competition notwithstanding</w:t>
+        <w:t>nature represents a glaring gap in our knowledge of competition—the logistical challenge of studying multispecies competition notwithstanding</w:t>
       </w:r>
       <w:r>
         <w:t xml:space="preserve">.  An investigation of the mechanistic basis of HOIs would help ecologists predict when and where HOIs are most likely to emerge—and may help explain why phenomenological models without HOIs have been successfully applied in many communities.  </w:t>
@@ -1560,7 +1513,21 @@
         <w:rPr>
           <w:rFonts w:cs="Times New Roman"/>
         </w:rPr>
-        <w:t>(Meszéna et al. 2006)</w:t>
+        <w:t>(</w:t>
+      </w:r>
+      <w:proofErr w:type="spellStart"/>
+      <w:r>
+        <w:rPr>
+          <w:rFonts w:cs="Times New Roman"/>
+        </w:rPr>
+        <w:t>Meszéna</w:t>
+      </w:r>
+      <w:proofErr w:type="spellEnd"/>
+      <w:r>
+        <w:rPr>
+          <w:rFonts w:cs="Times New Roman"/>
+        </w:rPr>
+        <w:t xml:space="preserve"> et al. 2006)</w:t>
       </w:r>
       <w:r>
         <w:fldChar w:fldCharType="end"/>
@@ -1897,46 +1864,45 @@
         <w:t xml:space="preserve">, </w:t>
       </w:r>
       <w:r>
-        <w:t>the ecologist would</w:t>
+        <w:t>the ecologist would be un</w:t>
+      </w:r>
+      <w:r>
+        <w:t>able to predict the dynamics of a community with more than two species</w:t>
+      </w:r>
+      <w:r>
+        <w:t xml:space="preserve">. </w:t>
+      </w:r>
+      <w:r>
+        <w:t xml:space="preserve">While this may sound mysterious, HOIs </w:t>
+      </w:r>
+      <w:r>
+        <w:t xml:space="preserve">can </w:t>
+      </w:r>
+      <w:r>
+        <w:t>arise from a simple modification of standard competition models: if we assume</w:t>
+      </w:r>
+      <w:r>
+        <w:t>,</w:t>
+      </w:r>
+      <w:r>
+        <w:t xml:space="preserve"> as i</w:t>
+      </w:r>
+      <w:r>
+        <w:t xml:space="preserve">s done in the </w:t>
+      </w:r>
+      <w:r>
+        <w:t>classical</w:t>
       </w:r>
       <w:r>
         <w:t xml:space="preserve"> </w:t>
       </w:r>
-      <w:r>
-        <w:t xml:space="preserve">be </w:t>
-      </w:r>
-      <w:r>
-        <w:t>un</w:t>
-      </w:r>
-      <w:r>
-        <w:t>able to predict the dynamics of a community with more than two species</w:t>
-      </w:r>
-      <w:r>
-        <w:t xml:space="preserve">. </w:t>
-      </w:r>
-      <w:r>
-        <w:t xml:space="preserve">While this may sound mysterious, HOIs </w:t>
-      </w:r>
-      <w:r>
-        <w:t xml:space="preserve">can </w:t>
-      </w:r>
-      <w:r>
-        <w:t>arise from a simple modification of standard competition models: if we assume</w:t>
-      </w:r>
-      <w:r>
-        <w:t>,</w:t>
-      </w:r>
-      <w:r>
-        <w:t xml:space="preserve"> as i</w:t>
-      </w:r>
-      <w:r>
-        <w:t xml:space="preserve">s done in the </w:t>
-      </w:r>
-      <w:r>
-        <w:t>classical</w:t>
-      </w:r>
-      <w:r>
-        <w:t xml:space="preserve"> Lotka-Volterra model, that interactions between species </w:t>
+      <w:proofErr w:type="spellStart"/>
+      <w:r>
+        <w:t>Lotka</w:t>
+      </w:r>
+      <w:proofErr w:type="spellEnd"/>
+      <w:r>
+        <w:t xml:space="preserve">-Volterra model, that interactions between species </w:t>
       </w:r>
       <w:r>
         <w:t>are</w:t>
@@ -2104,8 +2070,13 @@
         <w:t xml:space="preserve"> indirect effects or interaction chains</w:t>
       </w:r>
       <w:r>
-        <w:t xml:space="preserve"> (sensu</w:t>
-      </w:r>
+        <w:t xml:space="preserve"> (</w:t>
+      </w:r>
+      <w:proofErr w:type="spellStart"/>
+      <w:r>
+        <w:t>sensu</w:t>
+      </w:r>
+      <w:proofErr w:type="spellEnd"/>
       <w:r>
         <w:t xml:space="preserve"> </w:t>
       </w:r>
@@ -2411,7 +2382,21 @@
         <w:rPr>
           <w:highlight w:val="yellow"/>
         </w:rPr>
-        <w:t xml:space="preserve"> for effects of competition, such as the Beverton-Holt, Hassel</w:t>
+        <w:t xml:space="preserve"> for effects of competition, such as the </w:t>
+      </w:r>
+      <w:proofErr w:type="spellStart"/>
+      <w:r>
+        <w:rPr>
+          <w:highlight w:val="yellow"/>
+        </w:rPr>
+        <w:t>Beverton</w:t>
+      </w:r>
+      <w:proofErr w:type="spellEnd"/>
+      <w:r>
+        <w:rPr>
+          <w:highlight w:val="yellow"/>
+        </w:rPr>
+        <w:t>-Holt, Hassel</w:t>
       </w:r>
       <w:r>
         <w:rPr>
@@ -4373,7 +4358,21 @@
         <w:rPr>
           <w:highlight w:val="yellow"/>
         </w:rPr>
-        <w:t>Ricker and Beverton-Holt models</w:t>
+        <w:t xml:space="preserve">Ricker and </w:t>
+      </w:r>
+      <w:proofErr w:type="spellStart"/>
+      <w:r>
+        <w:rPr>
+          <w:highlight w:val="yellow"/>
+        </w:rPr>
+        <w:t>Beverton</w:t>
+      </w:r>
+      <w:proofErr w:type="spellEnd"/>
+      <w:r>
+        <w:rPr>
+          <w:highlight w:val="yellow"/>
+        </w:rPr>
+        <w:t>-Holt models</w:t>
       </w:r>
       <w:r>
         <w:rPr>
@@ -4604,11 +4603,19 @@
         </w:rPr>
         <w:t xml:space="preserve"> i</w:t>
       </w:r>
-      <w:r>
-        <w:rPr>
-          <w:highlight w:val="yellow"/>
-        </w:rPr>
-        <w:t xml:space="preserve">s the competitive effect of </w:t>
+      <w:proofErr w:type="spellStart"/>
+      <w:r>
+        <w:rPr>
+          <w:highlight w:val="yellow"/>
+        </w:rPr>
+        <w:t>s</w:t>
+      </w:r>
+      <w:proofErr w:type="spellEnd"/>
+      <w:r>
+        <w:rPr>
+          <w:highlight w:val="yellow"/>
+        </w:rPr>
+        <w:t xml:space="preserve"> the competitive effect of </w:t>
       </w:r>
       <w:r>
         <w:rPr>
@@ -4649,11 +4656,19 @@
         </w:rPr>
         <w:t xml:space="preserve"> </w:t>
       </w:r>
-      <w:r>
-        <w:rPr>
-          <w:highlight w:val="yellow"/>
-        </w:rPr>
-        <w:t xml:space="preserve">species </w:t>
+      <w:proofErr w:type="spellStart"/>
+      <w:r>
+        <w:rPr>
+          <w:highlight w:val="yellow"/>
+        </w:rPr>
+        <w:t>species</w:t>
+      </w:r>
+      <w:proofErr w:type="spellEnd"/>
+      <w:r>
+        <w:rPr>
+          <w:highlight w:val="yellow"/>
+        </w:rPr>
+        <w:t xml:space="preserve"> </w:t>
       </w:r>
       <m:oMath>
         <m:r>
@@ -5210,6 +5225,7 @@
         </w:rPr>
         <w:t xml:space="preserve"> depends only on </w:t>
       </w:r>
+      <w:proofErr w:type="spellStart"/>
       <w:r>
         <w:rPr>
           <w:i/>
@@ -5225,6 +5241,7 @@
         </w:rPr>
         <w:t>j</w:t>
       </w:r>
+      <w:proofErr w:type="spellEnd"/>
       <w:r>
         <w:rPr>
           <w:highlight w:val="yellow"/>
@@ -5984,12 +6001,14 @@
       <w:r>
         <w:t xml:space="preserve">is the resource dependent uptake function for species </w:t>
       </w:r>
+      <w:proofErr w:type="spellStart"/>
       <w:r>
         <w:rPr>
           <w:i/>
         </w:rPr>
         <w:t>i</w:t>
       </w:r>
+      <w:proofErr w:type="spellEnd"/>
       <w:r>
         <w:t xml:space="preserve">. We simulate a Mediterranean climate by setting initial resource availability </w:t>
       </w:r>
@@ -6638,7 +6657,15 @@
         </m:r>
       </m:oMath>
       <w:r>
-        <w:t xml:space="preserve"> is a per biomass respiration and tissue loss rate, and as in the first equation, </w:t>
+        <w:t xml:space="preserve"> is a per biomass respiration and tissue loss rate, and as in the first equ</w:t>
+      </w:r>
+      <w:proofErr w:type="spellStart"/>
+      <w:r>
+        <w:t>ation</w:t>
+      </w:r>
+      <w:proofErr w:type="spellEnd"/>
+      <w:r>
+        <w:t xml:space="preserve">, </w:t>
       </w:r>
       <m:oMath>
         <m:sSub>
@@ -7264,7 +7291,15 @@
         </m:r>
       </m:oMath>
       <w:r>
-        <w:t xml:space="preserve">, and the species with slowest maximum resource uptake rate has the lowest half-saturation constant. </w:t>
+        <w:t>, a</w:t>
+      </w:r>
+      <w:proofErr w:type="spellStart"/>
+      <w:r>
+        <w:t>nd</w:t>
+      </w:r>
+      <w:proofErr w:type="spellEnd"/>
+      <w:r>
+        <w:t xml:space="preserve"> the species with slowest maximum resource uptake rate has the lowest half-saturation constant. </w:t>
       </w:r>
       <w:r>
         <w:t>The resource upta</w:t>
@@ -7729,12 +7764,14 @@
       <w:r>
         <w:t xml:space="preserve">We simulate these dynamics using the ordinary differential equation solvers package </w:t>
       </w:r>
+      <w:proofErr w:type="spellStart"/>
       <w:r>
         <w:rPr>
           <w:rFonts w:ascii="Lucida Console" w:hAnsi="Lucida Console" w:cs="Arial"/>
         </w:rPr>
         <w:t>desolve</w:t>
       </w:r>
+      <w:proofErr w:type="spellEnd"/>
       <w:r>
         <w:t xml:space="preserve"> in the statistical program </w:t>
       </w:r>
@@ -8932,13 +8969,7 @@
                   <w:rPr>
                     <w:rFonts w:ascii="Cambria Math" w:hAnsi="Cambria Math"/>
                   </w:rPr>
-                  <m:t>.</m:t>
-                </m:r>
-                <m:r>
-                  <w:rPr>
-                    <w:rFonts w:ascii="Cambria Math" w:hAnsi="Cambria Math"/>
-                  </w:rPr>
-                  <m:t xml:space="preserve"> </m:t>
+                  <m:t xml:space="preserve">. </m:t>
                 </m:r>
               </m:oMath>
             </m:oMathPara>
@@ -9027,12 +9058,14 @@
       <w:r>
         <w:t xml:space="preserve">using the </w:t>
       </w:r>
+      <w:proofErr w:type="spellStart"/>
       <w:r>
         <w:rPr>
           <w:rFonts w:ascii="Lucida Console" w:hAnsi="Lucida Console"/>
         </w:rPr>
         <w:t>nls</w:t>
       </w:r>
+      <w:proofErr w:type="spellEnd"/>
       <w:r>
         <w:t xml:space="preserve"> </w:t>
       </w:r>
@@ -9187,10 +9220,7 @@
         <w:t xml:space="preserve">. </w:t>
       </w:r>
       <w:r>
-        <w:t xml:space="preserve">However, if there are HOIs then the sum of species effects will not be equal to the </w:t>
-      </w:r>
-      <w:r>
-        <w:t xml:space="preserve">observed effect of multiple species. We use the </w:t>
+        <w:t xml:space="preserve">However, if there are HOIs then the sum of species effects will not be equal to the observed effect of multiple species. We use the </w:t>
       </w:r>
       <w:r>
         <w:t xml:space="preserve">deviation between the </w:t>
@@ -9327,10 +9357,7 @@
         <w:t xml:space="preserve"> the </w:t>
       </w:r>
       <w:r>
-        <w:t xml:space="preserve">models </w:t>
-      </w:r>
-      <w:r>
-        <w:t xml:space="preserve">fit to single species effects </w:t>
+        <w:t xml:space="preserve">models fit to single species effects </w:t>
       </w:r>
       <w:r>
         <w:t>predict</w:t>
@@ -9358,32 +9385,84 @@
         <w:t>, we found</w:t>
       </w:r>
       <w:r>
+        <w:t xml:space="preserve"> weak HOIs for the early season species and strong</w:t>
+      </w:r>
+      <w:r>
+        <w:t>er</w:t>
+      </w:r>
+      <w:r>
         <w:t xml:space="preserve"> </w:t>
       </w:r>
       <w:r>
-        <w:t xml:space="preserve">weak HOIs for the early season species and </w:t>
-      </w:r>
-      <w:r>
-        <w:t>strong</w:t>
-      </w:r>
-      <w:r>
-        <w:t>er</w:t>
+        <w:t xml:space="preserve">HOIs </w:t>
+      </w:r>
+      <w:r>
+        <w:t>for the mid and late-season species</w:t>
       </w:r>
       <w:r>
         <w:t xml:space="preserve"> </w:t>
       </w:r>
       <w:r>
-        <w:t xml:space="preserve">HOIs </w:t>
-      </w:r>
-      <w:r>
-        <w:t xml:space="preserve">for the mid and late-season </w:t>
-      </w:r>
-      <w:r>
-        <w:t>species</w:t>
+        <w:t>(</w:t>
+      </w:r>
+      <w:r>
+        <w:fldChar w:fldCharType="begin"/>
+      </w:r>
+      <w:r>
+        <w:instrText xml:space="preserve"> REF _Ref524701722 \h </w:instrText>
+      </w:r>
+      <w:r>
+        <w:fldChar w:fldCharType="separate"/>
+      </w:r>
+      <w:r>
+        <w:t xml:space="preserve">Figure </w:t>
+      </w:r>
+      <w:r>
+        <w:rPr>
+          <w:noProof/>
+        </w:rPr>
+        <w:t>4</w:t>
+      </w:r>
+      <w:r>
+        <w:fldChar w:fldCharType="end"/>
+      </w:r>
+      <w:r>
+        <w:t>)</w:t>
+      </w:r>
+      <w:r>
+        <w:t>.</w:t>
       </w:r>
       <w:r>
         <w:t xml:space="preserve"> </w:t>
       </w:r>
+      <w:commentRangeEnd w:id="12"/>
+      <w:r>
+        <w:rPr>
+          <w:rStyle w:val="CommentReference"/>
+        </w:rPr>
+        <w:commentReference w:id="12"/>
+      </w:r>
+      <w:r>
+        <w:t>For</w:t>
+      </w:r>
+      <w:r>
+        <w:t xml:space="preserve"> the early species</w:t>
+      </w:r>
+      <w:r>
+        <w:t>,</w:t>
+      </w:r>
+      <w:r>
+        <w:t xml:space="preserve"> the </w:t>
+      </w:r>
+      <w:r>
+        <w:t xml:space="preserve">observed </w:t>
+      </w:r>
+      <w:r>
+        <w:t>strength of competition from two species together was close to the sum of the two species’ individual effects</w:t>
+      </w:r>
+      <w:r>
+        <w:t xml:space="preserve"> </w:t>
+      </w:r>
       <w:r>
         <w:t>(</w:t>
       </w:r>
@@ -9391,7 +9470,7 @@
         <w:fldChar w:fldCharType="begin"/>
       </w:r>
       <w:r>
-        <w:instrText xml:space="preserve"> REF _Ref524701722 \h </w:instrText>
+        <w:instrText xml:space="preserve"> REF _Ref524702022 \h </w:instrText>
       </w:r>
       <w:r>
         <w:fldChar w:fldCharType="separate"/>
@@ -9403,218 +9482,121 @@
         <w:rPr>
           <w:noProof/>
         </w:rPr>
-        <w:t>4</w:t>
+        <w:t>5</w:t>
       </w:r>
       <w:r>
         <w:fldChar w:fldCharType="end"/>
       </w:r>
       <w:r>
-        <w:t>)</w:t>
-      </w:r>
-      <w:r>
-        <w:t>.</w:t>
+        <w:t xml:space="preserve">).  For </w:t>
+      </w:r>
+      <w:r>
+        <w:t>the mid and late season species</w:t>
+      </w:r>
+      <w:r>
+        <w:t>,</w:t>
+      </w:r>
+      <w:r>
+        <w:t xml:space="preserve"> the observed </w:t>
+      </w:r>
+      <w:r>
+        <w:t>strength of competition did not equal the sum of the single species effects</w:t>
       </w:r>
       <w:r>
         <w:t xml:space="preserve"> </w:t>
       </w:r>
-      <w:commentRangeEnd w:id="12"/>
-      <w:r>
-        <w:rPr>
-          <w:rStyle w:val="CommentReference"/>
-        </w:rPr>
-        <w:commentReference w:id="12"/>
-      </w:r>
-      <w:r>
-        <w:t>For</w:t>
-      </w:r>
-      <w:r>
-        <w:t xml:space="preserve"> the early species</w:t>
-      </w:r>
-      <w:r>
-        <w:t>,</w:t>
-      </w:r>
-      <w:r>
-        <w:t xml:space="preserve"> the </w:t>
-      </w:r>
-      <w:r>
-        <w:t xml:space="preserve">observed </w:t>
-      </w:r>
-      <w:r>
-        <w:t xml:space="preserve">strength of competition from two species together was close to the </w:t>
-      </w:r>
-      <w:r>
-        <w:t xml:space="preserve">sum </w:t>
-      </w:r>
-      <w:r>
-        <w:t xml:space="preserve">of </w:t>
-      </w:r>
-      <w:r>
-        <w:t>the two species’ individual effects</w:t>
+      <w:r>
+        <w:t>(</w:t>
+      </w:r>
+      <w:r>
+        <w:fldChar w:fldCharType="begin"/>
+      </w:r>
+      <w:r>
+        <w:instrText xml:space="preserve"> REF _Ref524702022 \h </w:instrText>
+      </w:r>
+      <w:r>
+        <w:fldChar w:fldCharType="separate"/>
+      </w:r>
+      <w:r>
+        <w:t xml:space="preserve">Figure </w:t>
+      </w:r>
+      <w:r>
+        <w:rPr>
+          <w:noProof/>
+        </w:rPr>
+        <w:t>5</w:t>
+      </w:r>
+      <w:r>
+        <w:fldChar w:fldCharType="end"/>
+      </w:r>
+      <w:r>
+        <w:t xml:space="preserve">).  </w:t>
+      </w:r>
+      <w:r>
+        <w:t xml:space="preserve">Specifically, the additive model underpredicted the strength of competition </w:t>
+      </w:r>
+      <w:r>
+        <w:t xml:space="preserve">on the </w:t>
+      </w:r>
+      <w:r>
+        <w:t>mid-season</w:t>
+      </w:r>
+      <w:r>
+        <w:t xml:space="preserve"> species (</w:t>
+      </w:r>
+      <w:r>
+        <w:fldChar w:fldCharType="begin"/>
+      </w:r>
+      <w:r>
+        <w:instrText xml:space="preserve"> REF _Ref524702022 \h </w:instrText>
+      </w:r>
+      <w:r>
+        <w:fldChar w:fldCharType="separate"/>
+      </w:r>
+      <w:r>
+        <w:t xml:space="preserve">Figure </w:t>
+      </w:r>
+      <w:r>
+        <w:rPr>
+          <w:noProof/>
+        </w:rPr>
+        <w:t>5</w:t>
+      </w:r>
+      <w:r>
+        <w:fldChar w:fldCharType="end"/>
+      </w:r>
+      <w:r>
+        <w:t xml:space="preserve"> b), and overpredicted the strength of competition on the late species (</w:t>
+      </w:r>
+      <w:r>
+        <w:fldChar w:fldCharType="begin"/>
+      </w:r>
+      <w:r>
+        <w:instrText xml:space="preserve"> REF _Ref524702022 \h </w:instrText>
+      </w:r>
+      <w:r>
+        <w:fldChar w:fldCharType="separate"/>
+      </w:r>
+      <w:r>
+        <w:t xml:space="preserve">Figure </w:t>
+      </w:r>
+      <w:r>
+        <w:rPr>
+          <w:noProof/>
+        </w:rPr>
+        <w:t>5</w:t>
+      </w:r>
+      <w:r>
+        <w:fldChar w:fldCharType="end"/>
+      </w:r>
+      <w:r>
+        <w:t xml:space="preserve"> c). </w:t>
       </w:r>
       <w:r>
         <w:t xml:space="preserve"> </w:t>
       </w:r>
       <w:r>
-        <w:t>(</w:t>
-      </w:r>
-      <w:r>
-        <w:fldChar w:fldCharType="begin"/>
-      </w:r>
-      <w:r>
-        <w:instrText xml:space="preserve"> REF _Ref524702022 \h </w:instrText>
-      </w:r>
-      <w:r>
-        <w:fldChar w:fldCharType="separate"/>
-      </w:r>
-      <w:r>
-        <w:t xml:space="preserve">Figure </w:t>
-      </w:r>
-      <w:r>
-        <w:rPr>
-          <w:noProof/>
-        </w:rPr>
-        <w:t>5</w:t>
-      </w:r>
-      <w:r>
-        <w:fldChar w:fldCharType="end"/>
-      </w:r>
-      <w:r>
-        <w:t xml:space="preserve">).  For </w:t>
-      </w:r>
-      <w:r>
-        <w:t>the mid and late season species</w:t>
-      </w:r>
-      <w:r>
-        <w:t>,</w:t>
-      </w:r>
-      <w:r>
-        <w:t xml:space="preserve"> the observed </w:t>
-      </w:r>
-      <w:r>
-        <w:t xml:space="preserve">strength of competition </w:t>
-      </w:r>
-      <w:r>
-        <w:t>did not equal the sum of the single species effects</w:t>
-      </w:r>
-      <w:r>
-        <w:t xml:space="preserve"> </w:t>
-      </w:r>
-      <w:r>
-        <w:t>(</w:t>
-      </w:r>
-      <w:r>
-        <w:fldChar w:fldCharType="begin"/>
-      </w:r>
-      <w:r>
-        <w:instrText xml:space="preserve"> REF _Ref524702022 \h </w:instrText>
-      </w:r>
-      <w:r>
-        <w:fldChar w:fldCharType="separate"/>
-      </w:r>
-      <w:r>
-        <w:t xml:space="preserve">Figure </w:t>
-      </w:r>
-      <w:r>
-        <w:rPr>
-          <w:noProof/>
-        </w:rPr>
-        <w:t>5</w:t>
-      </w:r>
-      <w:r>
-        <w:fldChar w:fldCharType="end"/>
-      </w:r>
-      <w:r>
-        <w:t xml:space="preserve">).  </w:t>
-      </w:r>
-      <w:r>
-        <w:t xml:space="preserve">Specifically, the additive model underpredicted the strength of competition </w:t>
-      </w:r>
-      <w:r>
-        <w:t xml:space="preserve">on the </w:t>
-      </w:r>
-      <w:r>
-        <w:t>mid-season</w:t>
-      </w:r>
-      <w:r>
-        <w:t xml:space="preserve"> species (</w:t>
-      </w:r>
-      <w:r>
-        <w:fldChar w:fldCharType="begin"/>
-      </w:r>
-      <w:r>
-        <w:instrText xml:space="preserve"> REF _Ref524702022 \h </w:instrText>
-      </w:r>
-      <w:r>
-        <w:fldChar w:fldCharType="separate"/>
-      </w:r>
-      <w:r>
-        <w:t xml:space="preserve">Figure </w:t>
-      </w:r>
-      <w:r>
-        <w:rPr>
-          <w:noProof/>
-        </w:rPr>
-        <w:t>5</w:t>
-      </w:r>
-      <w:r>
-        <w:fldChar w:fldCharType="end"/>
-      </w:r>
-      <w:r>
-        <w:t xml:space="preserve"> b), and overpredicted the strength of competition on the late species (</w:t>
-      </w:r>
-      <w:r>
-        <w:fldChar w:fldCharType="begin"/>
-      </w:r>
-      <w:r>
-        <w:instrText xml:space="preserve"> REF _Ref524702022 \h </w:instrText>
-      </w:r>
-      <w:r>
-        <w:fldChar w:fldCharType="separate"/>
-      </w:r>
-      <w:r>
-        <w:t xml:space="preserve">Figure </w:t>
-      </w:r>
-      <w:r>
-        <w:rPr>
-          <w:noProof/>
-        </w:rPr>
-        <w:t>5</w:t>
-      </w:r>
-      <w:r>
-        <w:fldChar w:fldCharType="end"/>
-      </w:r>
-      <w:r>
-        <w:t xml:space="preserve"> c). </w:t>
-      </w:r>
-      <w:r>
-        <w:t xml:space="preserve"> </w:t>
-      </w:r>
-      <w:r>
-        <w:t>In short,</w:t>
-      </w:r>
-      <w:r>
-        <w:t xml:space="preserve"> our </w:t>
-      </w:r>
-      <w:r>
-        <w:t xml:space="preserve">phenomenological </w:t>
-      </w:r>
-      <w:r>
-        <w:t>models accurately describe</w:t>
-      </w:r>
-      <w:r>
-        <w:t>d</w:t>
-      </w:r>
-      <w:r>
-        <w:t xml:space="preserve"> single competition </w:t>
-      </w:r>
-      <w:r>
-        <w:t>but</w:t>
-      </w:r>
-      <w:r>
-        <w:t xml:space="preserve"> we found that the effect of competition was not additive</w:t>
-      </w:r>
-      <w:r>
-        <w:t xml:space="preserve">.  This clearly indicates that species interactions </w:t>
+        <w:t xml:space="preserve">In short, our phenomenological models accurately described single competition but we found that the effect of competition was not additive.  This clearly indicates that species interactions </w:t>
       </w:r>
       <w:r>
         <w:t>th</w:t>
@@ -9680,22 +9662,7 @@
         <w:t xml:space="preserve">competition </w:t>
       </w:r>
       <w:r>
-        <w:t xml:space="preserve">to the </w:t>
-      </w:r>
-      <w:r>
-        <w:t xml:space="preserve">sum </w:t>
-      </w:r>
-      <w:r>
-        <w:t>of</w:t>
-      </w:r>
-      <w:r>
-        <w:t xml:space="preserve"> the separate </w:t>
-      </w:r>
-      <w:r>
-        <w:t>species’ effect</w:t>
-      </w:r>
-      <w:r>
-        <w:t xml:space="preserve"> </w:t>
+        <w:t xml:space="preserve">to the sum of the separate species’ effect </w:t>
       </w:r>
       <w:r>
         <w:t xml:space="preserve">is a useful way to determine the presence of HOIs without assuming a specific functional form for the HOIs.  This makes it a diagnostic tool, not a way to predict multispecies community dynamics.  </w:t>
@@ -10519,10 +10486,7 @@
         <w:t xml:space="preserve"> </w:t>
       </w:r>
       <w:r>
-        <w:t xml:space="preserve">requires </w:t>
-      </w:r>
-      <w:r>
-        <w:t xml:space="preserve">first </w:t>
+        <w:t xml:space="preserve">requires first </w:t>
       </w:r>
       <w:r>
         <w:t xml:space="preserve">solving </w:t>
@@ -10561,13 +10525,41 @@
         <w:rPr>
           <w:rFonts w:cs="Times New Roman"/>
         </w:rPr>
-        <w:t>(Tilman 1977, Mesz</w:t>
-      </w:r>
+        <w:t xml:space="preserve">(Tilman 1977, </w:t>
+      </w:r>
+      <w:proofErr w:type="spellStart"/>
       <w:r>
         <w:rPr>
           <w:rFonts w:cs="Times New Roman"/>
         </w:rPr>
-        <w:t>éna et al. 2006, Letten et al. 2017)</w:t>
+        <w:t>Mesz</w:t>
+      </w:r>
+      <w:r>
+        <w:rPr>
+          <w:rFonts w:cs="Times New Roman"/>
+        </w:rPr>
+        <w:t>éna</w:t>
+      </w:r>
+      <w:proofErr w:type="spellEnd"/>
+      <w:r>
+        <w:rPr>
+          <w:rFonts w:cs="Times New Roman"/>
+        </w:rPr>
+        <w:t xml:space="preserve"> et al. 2006, </w:t>
+      </w:r>
+      <w:proofErr w:type="spellStart"/>
+      <w:r>
+        <w:rPr>
+          <w:rFonts w:cs="Times New Roman"/>
+        </w:rPr>
+        <w:t>Letten</w:t>
+      </w:r>
+      <w:proofErr w:type="spellEnd"/>
+      <w:r>
+        <w:rPr>
+          <w:rFonts w:cs="Times New Roman"/>
+        </w:rPr>
+        <w:t xml:space="preserve"> et al. 2017)</w:t>
       </w:r>
       <w:r>
         <w:fldChar w:fldCharType="end"/>
@@ -10670,7 +10662,21 @@
         <w:rPr>
           <w:rFonts w:cs="Times New Roman"/>
         </w:rPr>
-        <w:t>(Meszéna et al. 2006)</w:t>
+        <w:t>(</w:t>
+      </w:r>
+      <w:proofErr w:type="spellStart"/>
+      <w:r>
+        <w:rPr>
+          <w:rFonts w:cs="Times New Roman"/>
+        </w:rPr>
+        <w:t>Meszéna</w:t>
+      </w:r>
+      <w:proofErr w:type="spellEnd"/>
+      <w:r>
+        <w:rPr>
+          <w:rFonts w:cs="Times New Roman"/>
+        </w:rPr>
+        <w:t xml:space="preserve"> et al. 2006)</w:t>
       </w:r>
       <w:r>
         <w:fldChar w:fldCharType="end"/>
@@ -11068,7 +11074,15 @@
         <w:contextualSpacing/>
       </w:pPr>
       <w:r>
-        <w:t xml:space="preserve">Our definition of HOIs does lead to some pecular properties where species contribution to </w:t>
+        <w:t xml:space="preserve">Our definition of HOIs does lead to some </w:t>
+      </w:r>
+      <w:proofErr w:type="spellStart"/>
+      <w:r>
+        <w:t>pecular</w:t>
+      </w:r>
+      <w:proofErr w:type="spellEnd"/>
+      <w:r>
+        <w:t xml:space="preserve"> properties where species contribution to </w:t>
       </w:r>
       <m:oMath>
         <m:r>
@@ -11079,25 +11093,7 @@
         </m:r>
       </m:oMath>
       <w:r>
-        <w:t xml:space="preserve"> change non-linearly with density.  In our </w:t>
-      </w:r>
-      <w:r>
-        <w:t>sim</w:t>
-      </w:r>
-      <w:r>
-        <w:t>ulation for example,</w:t>
-      </w:r>
-      <w:r>
-        <w:t xml:space="preserve"> we found a model with non-linear terms for each species’ effect best fit the dat</w:t>
-      </w:r>
-      <w:r>
-        <w:t xml:space="preserve">a for </w:t>
-      </w:r>
-      <w:r>
-        <w:t xml:space="preserve">the mid and late-season species.  </w:t>
-      </w:r>
-      <w:r>
-        <w:t>These terms are required to fit the single species data because</w:t>
+        <w:t xml:space="preserve"> change non-linearly with density.  In our simulation for example, we found a model with non-linear terms for each species’ effect best fit the data for the mid and late-season species.  These terms are required to fit the single species data because</w:t>
       </w:r>
       <w:r>
         <w:t xml:space="preserve"> the densities of each competitor have different non-linear effects (</w:t>
@@ -11638,40 +11634,7 @@
         <w:t xml:space="preserve">We have sought to clarify the definition of HOI’s and explain how they could arise from relatively simple competitive dynamics. </w:t>
       </w:r>
       <w:r>
-        <w:t>We</w:t>
-      </w:r>
-      <w:r>
-        <w:t xml:space="preserve"> </w:t>
-      </w:r>
-      <w:r>
-        <w:t>propose that the most robust method to detect HOIs</w:t>
-      </w:r>
-      <w:r>
-        <w:t xml:space="preserve"> </w:t>
-      </w:r>
-      <w:r>
-        <w:t xml:space="preserve">is to compare the observed strength of </w:t>
-      </w:r>
-      <w:r>
-        <w:t xml:space="preserve">multispecies </w:t>
-      </w:r>
-      <w:r>
-        <w:t>competition</w:t>
-      </w:r>
-      <w:r>
-        <w:t xml:space="preserve"> </w:t>
-      </w:r>
-      <w:r>
-        <w:t xml:space="preserve">to the sum of </w:t>
-      </w:r>
-      <w:r>
-        <w:t>individual species effects</w:t>
-      </w:r>
-      <w:r>
-        <w:t>.</w:t>
-      </w:r>
-      <w:r>
-        <w:t xml:space="preserve"> </w:t>
+        <w:t xml:space="preserve">We propose that the most robust method to detect HOIs is to compare the observed strength of multispecies competition to the sum of individual species effects. </w:t>
       </w:r>
       <w:r>
         <w:t xml:space="preserve">We illustrate </w:t>
@@ -11686,16 +11649,7 @@
         <w:t xml:space="preserve">a simple mechanistic model of species competition for a single resource. </w:t>
       </w:r>
       <w:r>
-        <w:t>Defining HOIs in this way</w:t>
-      </w:r>
-      <w:r>
-        <w:t xml:space="preserve"> requires that</w:t>
-      </w:r>
-      <w:r>
-        <w:t xml:space="preserve"> the focal species’ response to single species competition </w:t>
-      </w:r>
-      <w:r>
-        <w:t xml:space="preserve">is accurately modeled first. </w:t>
+        <w:t xml:space="preserve">Defining HOIs in this way requires that the focal species’ response to single species competition is accurately modeled first. </w:t>
       </w:r>
       <w:r>
         <w:t>Our analysis also reveals a potential difficulty in formulating a truly general way of measuring HOIs—it may be that HOIs are only defined in cases where per capita interspecific competition is constant</w:t>
@@ -11964,7 +11918,7 @@
         </w:rPr>
         <w:lastRenderedPageBreak/>
         <w:drawing>
-          <wp:inline distT="0" distB="0" distL="0" distR="0" wp14:anchorId="7F891BF9" wp14:editId="5A1E4D06">
+          <wp:inline distT="0" distB="0" distL="0" distR="0" wp14:anchorId="7F891BF9" wp14:editId="42837095">
             <wp:extent cx="4978400" cy="3556000"/>
             <wp:effectExtent l="0" t="0" r="0" b="0"/>
             <wp:docPr id="3" name="Image2"/>
@@ -12145,14 +12099,13 @@
         <w:pStyle w:val="figcaption"/>
         <w:keepNext/>
       </w:pPr>
-      <w:bookmarkStart w:id="23" w:name="_GoBack"/>
       <w:r>
         <w:rPr>
           <w:noProof/>
         </w:rPr>
         <w:lastRenderedPageBreak/>
         <w:drawing>
-          <wp:inline distT="0" distB="0" distL="0" distR="0" wp14:anchorId="76B1412E" wp14:editId="1FAD1C91">
+          <wp:inline distT="0" distB="0" distL="0" distR="0" wp14:anchorId="76B1412E" wp14:editId="21B19E8B">
             <wp:extent cx="4978400" cy="2844800"/>
             <wp:effectExtent l="0" t="0" r="0" b="0"/>
             <wp:docPr id="4" name="Image3"/>
@@ -12195,14 +12148,13 @@
           </wp:inline>
         </w:drawing>
       </w:r>
-      <w:bookmarkEnd w:id="23"/>
     </w:p>
     <w:p>
       <w:pPr>
         <w:pStyle w:val="Caption"/>
       </w:pPr>
-      <w:bookmarkStart w:id="24" w:name="_Ref514237754"/>
-      <w:commentRangeStart w:id="25"/>
+      <w:bookmarkStart w:id="23" w:name="_Ref514237754"/>
+      <w:commentRangeStart w:id="24"/>
       <w:r>
         <w:t xml:space="preserve">Figure </w:t>
       </w:r>
@@ -12236,11 +12188,11 @@
         </w:rPr>
         <w:fldChar w:fldCharType="end"/>
       </w:r>
-      <w:bookmarkEnd w:id="24"/>
+      <w:bookmarkEnd w:id="23"/>
       <w:r>
         <w:t xml:space="preserve">. </w:t>
       </w:r>
-      <w:commentRangeEnd w:id="25"/>
+      <w:commentRangeEnd w:id="24"/>
       <w:r>
         <w:rPr>
           <w:rStyle w:val="CommentReference"/>
@@ -12248,7 +12200,7 @@
           <w:b w:val="0"/>
           <w:bCs w:val="0"/>
         </w:rPr>
-        <w:commentReference w:id="25"/>
+        <w:commentReference w:id="24"/>
       </w:r>
       <w:r>
         <w:t xml:space="preserve">Simulated per capita seed production of </w:t>
@@ -12274,7 +12226,7 @@
       <w:r>
         <w:t xml:space="preserve">solid </w:t>
       </w:r>
-      <w:commentRangeStart w:id="26"/>
+      <w:commentRangeStart w:id="25"/>
       <w:r>
         <w:t>line shows best fit line from the model with varying exponents on each competitor</w:t>
       </w:r>
@@ -12290,7 +12242,7 @@
       <w:r>
         <w:t xml:space="preserve">). </w:t>
       </w:r>
-      <w:commentRangeEnd w:id="26"/>
+      <w:commentRangeEnd w:id="25"/>
       <w:r>
         <w:rPr>
           <w:rStyle w:val="CommentReference"/>
@@ -12298,7 +12250,7 @@
           <w:b w:val="0"/>
           <w:bCs w:val="0"/>
         </w:rPr>
-        <w:commentReference w:id="26"/>
+        <w:commentReference w:id="25"/>
       </w:r>
     </w:p>
     <w:p>
@@ -12327,7 +12279,7 @@
         </w:rPr>
         <w:lastRenderedPageBreak/>
         <w:drawing>
-          <wp:inline distT="0" distB="0" distL="0" distR="0" wp14:anchorId="4DEE5222" wp14:editId="17E351DF">
+          <wp:inline distT="0" distB="0" distL="0" distR="0" wp14:anchorId="4DEE5222" wp14:editId="4FE86484">
             <wp:extent cx="5486400" cy="3017520"/>
             <wp:effectExtent l="0" t="0" r="0" b="5080"/>
             <wp:docPr id="5" name="Picture 5"/>
@@ -12373,8 +12325,8 @@
       <w:pPr>
         <w:pStyle w:val="Caption"/>
       </w:pPr>
-      <w:bookmarkStart w:id="27" w:name="_Ref524701722"/>
-      <w:commentRangeStart w:id="28"/>
+      <w:bookmarkStart w:id="26" w:name="_Ref524701722"/>
+      <w:commentRangeStart w:id="27"/>
       <w:r>
         <w:t xml:space="preserve">Figure </w:t>
       </w:r>
@@ -12408,11 +12360,11 @@
         </w:rPr>
         <w:fldChar w:fldCharType="end"/>
       </w:r>
-      <w:bookmarkEnd w:id="27"/>
+      <w:bookmarkEnd w:id="26"/>
       <w:r>
         <w:t xml:space="preserve">. </w:t>
       </w:r>
-      <w:commentRangeEnd w:id="28"/>
+      <w:commentRangeEnd w:id="27"/>
       <w:r>
         <w:rPr>
           <w:rStyle w:val="CommentReference"/>
@@ -12420,23 +12372,89 @@
           <w:b w:val="0"/>
           <w:bCs w:val="0"/>
         </w:rPr>
-        <w:commentReference w:id="28"/>
-      </w:r>
-      <w:r>
-        <w:t>Simulated per capita seed production of the a) early, b) middle and c) late season species in response to increasing competition from two species at once.</w:t>
+        <w:commentReference w:id="27"/>
+      </w:r>
+      <w:r>
+        <w:t>Simulated per capita seed production of the a) early, b) mid</w:t>
+      </w:r>
+      <w:del w:id="28" w:author="Andy Kleinhesselink" w:date="2018-11-07T15:34:00Z">
+        <w:r>
+          <w:delText>dle</w:delText>
+        </w:r>
+      </w:del>
+      <w:r>
+        <w:t xml:space="preserve"> and c) late season species in response to increasing competition from two species at once.</w:t>
       </w:r>
       <w:r>
         <w:t xml:space="preserve"> </w:t>
       </w:r>
       <w:r>
-        <w:t>Increasing densities of one competitor species are shown on the x-axis and three different levels of density from another competitor are shown with the varying shades of gray points</w:t>
-      </w:r>
+        <w:t xml:space="preserve">Increasing densities of one competitor species are shown on the x-axis and </w:t>
+      </w:r>
+      <w:del w:id="29" w:author="Andy Kleinhesselink" w:date="2018-11-07T15:34:00Z">
+        <w:r>
+          <w:delText xml:space="preserve">three </w:delText>
+        </w:r>
+      </w:del>
+      <w:ins w:id="30" w:author="Andy Kleinhesselink" w:date="2018-11-07T15:34:00Z">
+        <w:r>
+          <w:t xml:space="preserve">increasing </w:t>
+        </w:r>
+      </w:ins>
+      <w:del w:id="31" w:author="Andy Kleinhesselink" w:date="2018-11-07T15:34:00Z">
+        <w:r>
+          <w:delText xml:space="preserve">different levels of </w:delText>
+        </w:r>
+      </w:del>
+      <w:r>
+        <w:t xml:space="preserve">density </w:t>
+      </w:r>
+      <w:del w:id="32" w:author="Andy Kleinhesselink" w:date="2018-11-07T15:34:00Z">
+        <w:r>
+          <w:delText xml:space="preserve">from </w:delText>
+        </w:r>
+      </w:del>
+      <w:ins w:id="33" w:author="Andy Kleinhesselink" w:date="2018-11-07T15:34:00Z">
+        <w:r>
+          <w:t xml:space="preserve">of </w:t>
+        </w:r>
+      </w:ins>
+      <w:del w:id="34" w:author="Andy Kleinhesselink" w:date="2018-11-07T15:34:00Z">
+        <w:r>
+          <w:delText xml:space="preserve">another </w:delText>
+        </w:r>
+      </w:del>
+      <w:ins w:id="35" w:author="Andy Kleinhesselink" w:date="2018-11-07T15:34:00Z">
+        <w:r>
+          <w:t xml:space="preserve">a second </w:t>
+        </w:r>
+      </w:ins>
+      <w:r>
+        <w:t>competitor are shown with the varying</w:t>
+      </w:r>
+      <w:del w:id="36" w:author="Andy Kleinhesselink" w:date="2018-11-07T15:35:00Z">
+        <w:r>
+          <w:delText xml:space="preserve"> </w:delText>
+        </w:r>
+      </w:del>
+      <w:ins w:id="37" w:author="Andy Kleinhesselink" w:date="2018-11-07T15:35:00Z">
+        <w:r>
+          <w:t xml:space="preserve"> colors</w:t>
+        </w:r>
+      </w:ins>
+      <w:del w:id="38" w:author="Andy Kleinhesselink" w:date="2018-11-07T15:35:00Z">
+        <w:r>
+          <w:delText>shades of gray points</w:delText>
+        </w:r>
+      </w:del>
       <w:r>
         <w:t xml:space="preserve">. </w:t>
       </w:r>
-      <w:r>
-        <w:t xml:space="preserve">Only the response to interspecific competition is shown. </w:t>
-      </w:r>
+      <w:del w:id="39" w:author="Andy Kleinhesselink" w:date="2018-11-07T15:35:00Z">
+        <w:r>
+          <w:delText xml:space="preserve">Only the response to interspecific competition is shown. </w:delText>
+        </w:r>
+      </w:del>
       <w:r>
         <w:t>The lines show the predicted per capita fecundity from the competition model with varying exponents (eq</w:t>
       </w:r>
@@ -12452,15 +12470,88 @@
       <w:r>
         <w:t xml:space="preserve">).  The predictions are generated assuming that </w:t>
       </w:r>
-      <w:r>
-        <w:t xml:space="preserve">single species </w:t>
-      </w:r>
-      <w:r>
-        <w:t>competitive effects are additive.  Deviations between the observed (simulated) fecundity and the predicted fecundity (lines) indicated t</w:t>
-      </w:r>
-      <w:r>
-        <w:t xml:space="preserve">hat competition is non-additive. </w:t>
-      </w:r>
+      <w:del w:id="40" w:author="Andy Kleinhesselink" w:date="2018-11-07T15:35:00Z">
+        <w:r>
+          <w:delText xml:space="preserve">single </w:delText>
+        </w:r>
+      </w:del>
+      <w:r>
+        <w:t>species</w:t>
+      </w:r>
+      <w:ins w:id="41" w:author="Andy Kleinhesselink" w:date="2018-11-07T15:35:00Z">
+        <w:r>
+          <w:t>’</w:t>
+        </w:r>
+      </w:ins>
+      <w:r>
+        <w:t xml:space="preserve"> </w:t>
+      </w:r>
+      <w:r>
+        <w:t xml:space="preserve">competitive effects are additive.  </w:t>
+      </w:r>
+      <w:del w:id="42" w:author="Andy Kleinhesselink" w:date="2018-11-07T15:37:00Z">
+        <w:r>
+          <w:delText xml:space="preserve">Deviations </w:delText>
+        </w:r>
+      </w:del>
+      <w:ins w:id="43" w:author="Andy Kleinhesselink" w:date="2018-11-07T15:39:00Z">
+        <w:r>
+          <w:t xml:space="preserve">Deviations between the </w:t>
+        </w:r>
+      </w:ins>
+      <w:ins w:id="44" w:author="Andy Kleinhesselink" w:date="2018-11-07T15:37:00Z">
+        <w:r>
+          <w:t xml:space="preserve">predictions (lines) </w:t>
+        </w:r>
+      </w:ins>
+      <w:ins w:id="45" w:author="Andy Kleinhesselink" w:date="2018-11-07T15:39:00Z">
+        <w:r>
+          <w:t>and</w:t>
+        </w:r>
+      </w:ins>
+      <w:ins w:id="46" w:author="Andy Kleinhesselink" w:date="2018-11-07T15:37:00Z">
+        <w:r>
+          <w:t xml:space="preserve"> the observations (points) </w:t>
+        </w:r>
+      </w:ins>
+      <w:ins w:id="47" w:author="Andy Kleinhesselink" w:date="2018-11-07T15:38:00Z">
+        <w:r>
+          <w:t>indicate the presence of non-additive species’ effe</w:t>
+        </w:r>
+      </w:ins>
+      <w:ins w:id="48" w:author="Andy Kleinhesselink" w:date="2018-11-07T15:39:00Z">
+        <w:r>
+          <w:t xml:space="preserve">cts and therefore higher order interactions. </w:t>
+        </w:r>
+      </w:ins>
+      <w:del w:id="49" w:author="Andy Kleinhesselink" w:date="2018-11-07T15:37:00Z">
+        <w:r>
+          <w:delText xml:space="preserve">between the observed (simulated) </w:delText>
+        </w:r>
+      </w:del>
+      <w:del w:id="50" w:author="Andy Kleinhesselink" w:date="2018-11-07T15:36:00Z">
+        <w:r>
+          <w:delText xml:space="preserve">fecundity </w:delText>
+        </w:r>
+      </w:del>
+      <w:del w:id="51" w:author="Andy Kleinhesselink" w:date="2018-11-07T15:37:00Z">
+        <w:r>
+          <w:delText xml:space="preserve">and the predicted fecundity (lines) </w:delText>
+        </w:r>
+      </w:del>
+      <w:del w:id="52" w:author="Andy Kleinhesselink" w:date="2018-11-07T15:36:00Z">
+        <w:r>
+          <w:delText>indicated t</w:delText>
+        </w:r>
+        <w:r>
+          <w:delText>hat competition is non-additive</w:delText>
+        </w:r>
+      </w:del>
+      <w:del w:id="53" w:author="Andy Kleinhesselink" w:date="2018-11-07T15:39:00Z">
+        <w:r>
+          <w:delText xml:space="preserve">. </w:delText>
+        </w:r>
+      </w:del>
     </w:p>
     <w:p>
       <w:pPr>
@@ -12488,7 +12579,7 @@
         </w:rPr>
         <w:lastRenderedPageBreak/>
         <w:drawing>
-          <wp:inline distT="0" distB="0" distL="0" distR="0" wp14:anchorId="22AE7A9C" wp14:editId="5D365F3F">
+          <wp:inline distT="0" distB="0" distL="0" distR="0" wp14:anchorId="22AE7A9C" wp14:editId="5789D8D6">
             <wp:extent cx="5486400" cy="3017520"/>
             <wp:effectExtent l="0" t="0" r="0" b="5080"/>
             <wp:docPr id="6" name="Picture 6"/>
@@ -12534,7 +12625,7 @@
       <w:pPr>
         <w:pStyle w:val="Caption"/>
       </w:pPr>
-      <w:bookmarkStart w:id="29" w:name="_Ref524702022"/>
+      <w:bookmarkStart w:id="54" w:name="_Ref524702022"/>
       <w:r>
         <w:t xml:space="preserve">Figure </w:t>
       </w:r>
@@ -12568,23 +12659,79 @@
         </w:rPr>
         <w:fldChar w:fldCharType="end"/>
       </w:r>
-      <w:bookmarkEnd w:id="29"/>
+      <w:bookmarkEnd w:id="54"/>
       <w:r>
         <w:t xml:space="preserve">. </w:t>
       </w:r>
-      <w:r>
-        <w:t>Non-additivity of two-species interspecific competition</w:t>
-      </w:r>
-      <w:r>
-        <w:t xml:space="preserve"> for each of the focal species</w:t>
-      </w:r>
+      <w:del w:id="55" w:author="Andy Kleinhesselink" w:date="2018-11-07T15:42:00Z">
+        <w:r>
+          <w:delText>Non-additivity of</w:delText>
+        </w:r>
+      </w:del>
+      <w:ins w:id="56" w:author="Andy Kleinhesselink" w:date="2018-11-07T15:42:00Z">
+        <w:r>
+          <w:t>Deviation from additivity of</w:t>
+        </w:r>
+      </w:ins>
+      <w:r>
+        <w:t xml:space="preserve"> two-species </w:t>
+      </w:r>
+      <w:del w:id="57" w:author="Andy Kleinhesselink" w:date="2018-11-07T15:42:00Z">
+        <w:r>
+          <w:delText xml:space="preserve">interspecific </w:delText>
+        </w:r>
+      </w:del>
+      <w:r>
+        <w:t>competition</w:t>
+      </w:r>
+      <w:r>
+        <w:t xml:space="preserve"> for each </w:t>
+      </w:r>
+      <w:del w:id="58" w:author="Andy Kleinhesselink" w:date="2018-11-07T15:42:00Z">
+        <w:r>
+          <w:delText>of the focal species</w:delText>
+        </w:r>
+      </w:del>
+      <w:ins w:id="59" w:author="Andy Kleinhesselink" w:date="2018-11-07T15:42:00Z">
+        <w:r>
+          <w:t>species in the community</w:t>
+        </w:r>
+      </w:ins>
       <w:r>
         <w:t xml:space="preserve">. </w:t>
       </w:r>
       <w:r>
-        <w:t xml:space="preserve">A) The amount of non-additivity is shown as the increase in root mean squared error of the phenomenological model (eq. 8)  in multispecies competition compared to single species competition.  </w:t>
-      </w:r>
-      <w:commentRangeStart w:id="30"/>
+        <w:t xml:space="preserve">A) The </w:t>
+      </w:r>
+      <w:del w:id="60" w:author="Andy Kleinhesselink" w:date="2018-11-07T15:42:00Z">
+        <w:r>
+          <w:delText xml:space="preserve">amount </w:delText>
+        </w:r>
+      </w:del>
+      <w:ins w:id="61" w:author="Andy Kleinhesselink" w:date="2018-11-07T15:42:00Z">
+        <w:r>
+          <w:t xml:space="preserve">deviation from </w:t>
+        </w:r>
+      </w:ins>
+      <w:ins w:id="62" w:author="Andy Kleinhesselink" w:date="2018-11-07T15:43:00Z">
+        <w:r>
+          <w:t>additive competitor effects</w:t>
+        </w:r>
+      </w:ins>
+      <w:ins w:id="63" w:author="Andy Kleinhesselink" w:date="2018-11-07T15:42:00Z">
+        <w:r>
+          <w:t xml:space="preserve"> </w:t>
+        </w:r>
+      </w:ins>
+      <w:del w:id="64" w:author="Andy Kleinhesselink" w:date="2018-11-07T15:42:00Z">
+        <w:r>
+          <w:delText xml:space="preserve">of non-additivity </w:delText>
+        </w:r>
+      </w:del>
+      <w:r>
+        <w:t xml:space="preserve">is shown as the increase in root mean squared error of the phenomenological model (eq. 8)  in multispecies competition compared to single species competition.  </w:t>
+      </w:r>
+      <w:commentRangeStart w:id="65"/>
       <w:r>
         <w:t>B</w:t>
       </w:r>
@@ -12595,36 +12742,88 @@
         <w:t xml:space="preserve">The </w:t>
       </w:r>
       <w:r>
-        <w:t xml:space="preserve">average strength and </w:t>
-      </w:r>
-      <w:r>
-        <w:t>direction of the error</w:t>
-      </w:r>
-      <w:r>
-        <w:t>s</w:t>
-      </w:r>
-      <w:r>
-        <w:t xml:space="preserve"> are shown</w:t>
-      </w:r>
-      <w:r>
-        <w:t xml:space="preserve">, positive values show that competition was less than predicted, </w:t>
-      </w:r>
-      <w:r>
-        <w:t xml:space="preserve">a </w:t>
-      </w:r>
-      <w:r>
-        <w:t xml:space="preserve">positive effect of the HOI, negative values show where competition was greater than predicted, </w:t>
-      </w:r>
-      <w:r>
-        <w:t xml:space="preserve">a </w:t>
-      </w:r>
-      <w:r>
-        <w:t xml:space="preserve">negative effect of the HOI. </w:t>
+        <w:t xml:space="preserve">average </w:t>
+      </w:r>
+      <w:del w:id="66" w:author="Andy Kleinhesselink" w:date="2018-11-07T15:43:00Z">
+        <w:r>
+          <w:delText xml:space="preserve">strength and </w:delText>
+        </w:r>
+      </w:del>
+      <w:ins w:id="67" w:author="Andy Kleinhesselink" w:date="2018-11-07T15:43:00Z">
+        <w:r>
+          <w:t>deviation from additive competitor effects</w:t>
+        </w:r>
+      </w:ins>
+      <w:del w:id="68" w:author="Andy Kleinhesselink" w:date="2018-11-07T15:43:00Z">
+        <w:r>
+          <w:delText>direction of the error</w:delText>
+        </w:r>
+        <w:r>
+          <w:delText>s</w:delText>
+        </w:r>
+        <w:r>
+          <w:delText xml:space="preserve"> are shown</w:delText>
+        </w:r>
+      </w:del>
+      <w:r>
+        <w:t xml:space="preserve">, positive values show that </w:t>
+      </w:r>
+      <w:ins w:id="69" w:author="Andy Kleinhesselink" w:date="2018-11-07T15:44:00Z">
+        <w:r>
+          <w:t xml:space="preserve">multispecies </w:t>
+        </w:r>
+      </w:ins>
+      <w:r>
+        <w:t xml:space="preserve">competition was </w:t>
+      </w:r>
+      <w:del w:id="70" w:author="Andy Kleinhesselink" w:date="2018-11-07T15:44:00Z">
+        <w:r>
+          <w:delText xml:space="preserve">less </w:delText>
+        </w:r>
+      </w:del>
+      <w:ins w:id="71" w:author="Andy Kleinhesselink" w:date="2018-11-07T15:44:00Z">
+        <w:r>
+          <w:t>weaker</w:t>
+        </w:r>
+        <w:r>
+          <w:t xml:space="preserve"> </w:t>
+        </w:r>
+      </w:ins>
+      <w:r>
+        <w:t>than predicted</w:t>
+      </w:r>
+      <w:del w:id="72" w:author="Andy Kleinhesselink" w:date="2018-11-07T15:44:00Z">
+        <w:r>
+          <w:delText xml:space="preserve">, </w:delText>
+        </w:r>
+        <w:r>
+          <w:delText xml:space="preserve">a </w:delText>
+        </w:r>
+        <w:r>
+          <w:delText>positive effect of the HOI</w:delText>
+        </w:r>
+      </w:del>
+      <w:r>
+        <w:t>, negative values show where competition was greater than predicted</w:t>
+      </w:r>
+      <w:del w:id="73" w:author="Andy Kleinhesselink" w:date="2018-11-07T15:45:00Z">
+        <w:r>
+          <w:delText xml:space="preserve">, </w:delText>
+        </w:r>
+        <w:r>
+          <w:delText xml:space="preserve">a </w:delText>
+        </w:r>
+        <w:r>
+          <w:delText>negative effect of the HOI</w:delText>
+        </w:r>
+      </w:del>
+      <w:r>
+        <w:t xml:space="preserve">. </w:t>
       </w:r>
       <w:r>
         <w:t xml:space="preserve">  </w:t>
       </w:r>
-      <w:commentRangeEnd w:id="30"/>
+      <w:commentRangeEnd w:id="65"/>
       <w:r>
         <w:rPr>
           <w:rStyle w:val="CommentReference"/>
@@ -12632,7 +12831,7 @@
           <w:b w:val="0"/>
           <w:bCs w:val="0"/>
         </w:rPr>
-        <w:commentReference w:id="30"/>
+        <w:commentReference w:id="65"/>
       </w:r>
     </w:p>
     <w:p>
@@ -12655,9 +12854,9 @@
         </w:rPr>
         <w:lastRenderedPageBreak/>
         <w:drawing>
-          <wp:inline distT="0" distB="0" distL="0" distR="0" wp14:anchorId="6767C03A" wp14:editId="278188B2">
-            <wp:extent cx="5486400" cy="3657600"/>
-            <wp:effectExtent l="0" t="0" r="0" b="0"/>
+          <wp:inline distT="0" distB="0" distL="0" distR="0" wp14:anchorId="6767C03A" wp14:editId="2D4521D4">
+            <wp:extent cx="5486400" cy="3135085"/>
+            <wp:effectExtent l="0" t="0" r="0" b="1905"/>
             <wp:docPr id="1" name="Picture 1"/>
             <wp:cNvGraphicFramePr>
               <a:graphicFrameLocks xmlns:a="http://schemas.openxmlformats.org/drawingml/2006/main" noChangeAspect="1"/>
@@ -12684,7 +12883,7 @@
                   <pic:spPr>
                     <a:xfrm>
                       <a:off x="0" y="0"/>
-                      <a:ext cx="5486400" cy="3657600"/>
+                      <a:ext cx="5486400" cy="3135085"/>
                     </a:xfrm>
                     <a:prstGeom prst="rect">
                       <a:avLst/>
@@ -12701,7 +12900,7 @@
       <w:pPr>
         <w:pStyle w:val="Caption"/>
       </w:pPr>
-      <w:bookmarkStart w:id="31" w:name="_Ref527030555"/>
+      <w:bookmarkStart w:id="74" w:name="_Ref527030555"/>
       <w:r>
         <w:t xml:space="preserve">Figure </w:t>
       </w:r>
@@ -12741,7 +12940,7 @@
         </w:rPr>
         <w:fldChar w:fldCharType="end"/>
       </w:r>
-      <w:bookmarkEnd w:id="31"/>
+      <w:bookmarkEnd w:id="74"/>
       <w:r>
         <w:t xml:space="preserve">. Mechanistic explanation for higher-order interactions.  A) The resource uptake rates of the mid and late season species over the course of </w:t>
       </w:r>
@@ -12752,7 +12951,20 @@
         <w:t xml:space="preserve">growing season, with and without the early species. </w:t>
       </w:r>
       <w:r>
-        <w:t xml:space="preserve">Gray vertical lines show the date </w:t>
+        <w:t>Gray vertical lines show the da</w:t>
+      </w:r>
+      <w:ins w:id="75" w:author="Andy Kleinhesselink" w:date="2018-11-07T15:46:00Z">
+        <w:r>
+          <w:t>y</w:t>
+        </w:r>
+      </w:ins>
+      <w:del w:id="76" w:author="Andy Kleinhesselink" w:date="2018-11-07T15:46:00Z">
+        <w:r>
+          <w:delText>te</w:delText>
+        </w:r>
+      </w:del>
+      <w:r>
+        <w:t xml:space="preserve"> </w:t>
       </w:r>
       <w:r>
         <w:t>at which the mid-season species</w:t>
@@ -12797,10 +13009,7 @@
         <w:t xml:space="preserve">Appendix </w:t>
       </w:r>
       <w:r>
-        <w:t>A</w:t>
-      </w:r>
-      <w:r>
-        <w:t xml:space="preserve"> </w:t>
+        <w:t xml:space="preserve">A </w:t>
       </w:r>
       <w:r>
         <w:t xml:space="preserve">– </w:t>
@@ -12826,7 +13035,49 @@
         <w:pStyle w:val="BodyText"/>
       </w:pPr>
       <w:r>
-        <w:t xml:space="preserve">In order to test whether stronger higher order interactions were associated with the relative non-linearity of the competitors’ resource uptake curves, we simulated an additional five communities in which we varied the </w:t>
+        <w:t xml:space="preserve">In order to test whether </w:t>
+      </w:r>
+      <w:ins w:id="77" w:author="Andy Kleinhesselink" w:date="2018-11-07T15:47:00Z">
+        <w:r>
+          <w:t xml:space="preserve">the strength of </w:t>
+        </w:r>
+      </w:ins>
+      <w:del w:id="78" w:author="Andy Kleinhesselink" w:date="2018-11-07T15:47:00Z">
+        <w:r>
+          <w:delText xml:space="preserve">stronger </w:delText>
+        </w:r>
+      </w:del>
+      <w:r>
+        <w:t xml:space="preserve">higher order interactions </w:t>
+      </w:r>
+      <w:del w:id="79" w:author="Andy Kleinhesselink" w:date="2018-11-07T15:47:00Z">
+        <w:r>
+          <w:delText xml:space="preserve">were </w:delText>
+        </w:r>
+      </w:del>
+      <w:ins w:id="80" w:author="Andy Kleinhesselink" w:date="2018-11-07T15:47:00Z">
+        <w:r>
+          <w:t>were</w:t>
+        </w:r>
+        <w:r>
+          <w:t xml:space="preserve"> </w:t>
+        </w:r>
+      </w:ins>
+      <w:r>
+        <w:t xml:space="preserve">associated with the </w:t>
+      </w:r>
+      <w:ins w:id="81" w:author="Andy Kleinhesselink" w:date="2018-11-07T15:47:00Z">
+        <w:r>
+          <w:t xml:space="preserve">strength of the trade-off in </w:t>
+        </w:r>
+      </w:ins>
+      <w:del w:id="82" w:author="Andy Kleinhesselink" w:date="2018-11-07T15:47:00Z">
+        <w:r>
+          <w:delText xml:space="preserve">relative non-linearity of </w:delText>
+        </w:r>
+      </w:del>
+      <w:r>
+        <w:t xml:space="preserve">the competitors’ resource uptake curves, we simulated an additional five communities in which we varied the </w:t>
       </w:r>
       <w:r>
         <w:t>degree of</w:t>
@@ -12841,8 +13092,21 @@
         <w:t xml:space="preserve">  We did this by starting with a scenario in which each species was given a resource uptake curve </w:t>
       </w:r>
       <w:r>
-        <w:t xml:space="preserve">close to the </w:t>
-      </w:r>
+        <w:t>close to</w:t>
+      </w:r>
+      <w:ins w:id="83" w:author="Andy Kleinhesselink" w:date="2018-11-07T15:47:00Z">
+        <w:r>
+          <w:t xml:space="preserve"> that of the</w:t>
+        </w:r>
+      </w:ins>
+      <w:r>
+        <w:t xml:space="preserve"> </w:t>
+      </w:r>
+      <w:del w:id="84" w:author="Andy Kleinhesselink" w:date="2018-11-07T15:47:00Z">
+        <w:r>
+          <w:delText xml:space="preserve">the </w:delText>
+        </w:r>
+      </w:del>
       <w:r>
         <w:t>mid-season species in the main text (</w:t>
       </w:r>
@@ -12874,25 +13138,100 @@
         <w:t xml:space="preserve">very little </w:t>
       </w:r>
       <w:r>
-        <w:t xml:space="preserve">difference between species in their resource uptake curve.  Then we parameterized four additional scenarios, each with an increase </w:t>
-      </w:r>
-      <w:r>
-        <w:t>in</w:t>
-      </w:r>
-      <w:r>
-        <w:t xml:space="preserve"> the maximum uptake rate and half-saturation constant of the early season species, and a decrease in the maximum uptake rate and half-saturation constant of the late season species</w:t>
+        <w:t>difference between species in their resource uptake curve</w:t>
+      </w:r>
+      <w:ins w:id="85" w:author="Andy Kleinhesselink" w:date="2018-11-07T15:47:00Z">
+        <w:r>
+          <w:t>s</w:t>
+        </w:r>
+      </w:ins>
+      <w:r>
+        <w:t>.  Then we parameterized four additional scenarios</w:t>
+      </w:r>
+      <w:ins w:id="86" w:author="Andy Kleinhesselink" w:date="2018-11-07T15:48:00Z">
+        <w:r>
+          <w:t xml:space="preserve"> </w:t>
+        </w:r>
+      </w:ins>
+      <w:del w:id="87" w:author="Andy Kleinhesselink" w:date="2018-11-07T15:48:00Z">
+        <w:r>
+          <w:delText xml:space="preserve">, </w:delText>
+        </w:r>
+      </w:del>
+      <w:ins w:id="88" w:author="Andy Kleinhesselink" w:date="2018-11-07T15:48:00Z">
+        <w:r>
+          <w:t>by gradually increasing the</w:t>
+        </w:r>
+      </w:ins>
+      <w:del w:id="89" w:author="Andy Kleinhesselink" w:date="2018-11-07T15:48:00Z">
+        <w:r>
+          <w:delText xml:space="preserve">each with an increase </w:delText>
+        </w:r>
+        <w:r>
+          <w:delText>in</w:delText>
+        </w:r>
+        <w:r>
+          <w:delText xml:space="preserve"> the</w:delText>
+        </w:r>
+      </w:del>
+      <w:r>
+        <w:t xml:space="preserve"> maximum uptake rate and half-saturation constant of the early season species, and </w:t>
+      </w:r>
+      <w:ins w:id="90" w:author="Andy Kleinhesselink" w:date="2018-11-07T15:48:00Z">
+        <w:r>
+          <w:t xml:space="preserve">gradually decreasing </w:t>
+        </w:r>
+      </w:ins>
+      <w:del w:id="91" w:author="Andy Kleinhesselink" w:date="2018-11-07T15:48:00Z">
+        <w:r>
+          <w:delText xml:space="preserve">a decrease in </w:delText>
+        </w:r>
+      </w:del>
+      <w:r>
+        <w:t>the maximum uptake rate and half-saturation constant of the late season species</w:t>
       </w:r>
       <w:r>
         <w:t xml:space="preserve"> (</w:t>
       </w:r>
       <w:r>
-        <w:t xml:space="preserve">Table B1; </w:t>
-      </w:r>
-      <w:r>
-        <w:t xml:space="preserve">Figure </w:t>
-      </w:r>
-      <w:r>
-        <w:t>B 1 A)</w:t>
+        <w:t xml:space="preserve">Table </w:t>
+      </w:r>
+      <w:del w:id="92" w:author="Andy Kleinhesselink" w:date="2018-11-07T15:49:00Z">
+        <w:r>
+          <w:delText>B1</w:delText>
+        </w:r>
+      </w:del>
+      <w:ins w:id="93" w:author="Andy Kleinhesselink" w:date="2018-11-07T15:49:00Z">
+        <w:r>
+          <w:t>A</w:t>
+        </w:r>
+        <w:r>
+          <w:t>1</w:t>
+        </w:r>
+      </w:ins>
+      <w:r>
+        <w:t xml:space="preserve">; </w:t>
+      </w:r>
+      <w:del w:id="94" w:author="Andy Kleinhesselink" w:date="2018-11-07T15:50:00Z">
+        <w:r>
+          <w:delText>Figu</w:delText>
+        </w:r>
+      </w:del>
+      <w:del w:id="95" w:author="Andy Kleinhesselink" w:date="2018-11-07T15:49:00Z">
+        <w:r>
+          <w:delText xml:space="preserve">re </w:delText>
+        </w:r>
+        <w:r>
+          <w:delText>B</w:delText>
+        </w:r>
+      </w:del>
+      <w:del w:id="96" w:author="Andy Kleinhesselink" w:date="2018-11-07T15:50:00Z">
+        <w:r>
+          <w:delText xml:space="preserve"> 1 </w:delText>
+        </w:r>
+      </w:del>
+      <w:r>
+        <w:t>A)</w:t>
       </w:r>
       <w:r>
         <w:t xml:space="preserve">. </w:t>
@@ -12916,6 +13255,52 @@
       <w:r>
         <w:br w:type="page"/>
       </w:r>
+    </w:p>
+    <w:p>
+      <w:pPr>
+        <w:pStyle w:val="Caption"/>
+        <w:keepNext/>
+        <w:rPr>
+          <w:ins w:id="97" w:author="Andy Kleinhesselink" w:date="2018-11-07T15:57:00Z"/>
+        </w:rPr>
+        <w:pPrChange w:id="98" w:author="Andy Kleinhesselink" w:date="2018-11-07T15:57:00Z">
+          <w:pPr/>
+        </w:pPrChange>
+      </w:pPr>
+      <w:ins w:id="99" w:author="Andy Kleinhesselink" w:date="2018-11-07T15:57:00Z">
+        <w:r>
+          <w:lastRenderedPageBreak/>
+          <w:t xml:space="preserve">Table A </w:t>
+        </w:r>
+        <w:r>
+          <w:fldChar w:fldCharType="begin"/>
+        </w:r>
+        <w:r>
+          <w:instrText xml:space="preserve"> SEQ Table_A \* ARABIC </w:instrText>
+        </w:r>
+      </w:ins>
+      <w:r>
+        <w:fldChar w:fldCharType="separate"/>
+      </w:r>
+      <w:ins w:id="100" w:author="Andy Kleinhesselink" w:date="2018-11-07T15:57:00Z">
+        <w:r>
+          <w:rPr>
+            <w:noProof/>
+          </w:rPr>
+          <w:t>1</w:t>
+        </w:r>
+        <w:r>
+          <w:fldChar w:fldCharType="end"/>
+        </w:r>
+        <w:r>
+          <w:t xml:space="preserve">.  Parameter values for five </w:t>
+        </w:r>
+      </w:ins>
+      <w:ins w:id="101" w:author="Andy Kleinhesselink" w:date="2018-11-07T15:58:00Z">
+        <w:r>
+          <w:t xml:space="preserve">simulations with gradually increasing strength of the trade-off between the early season and late season species resource uptake curves.  </w:t>
+        </w:r>
+      </w:ins>
     </w:p>
     <w:tbl>
       <w:tblPr>
@@ -12963,7 +13348,6 @@
                 <w:color w:val="000000"/>
                 <w:szCs w:val="24"/>
               </w:rPr>
-              <w:lastRenderedPageBreak/>
               <w:t>Scenario</w:t>
             </w:r>
           </w:p>
@@ -15163,14 +15547,18 @@
         <w:pStyle w:val="BodyText"/>
         <w:keepNext/>
         <w:ind w:firstLine="0"/>
+        <w:rPr>
+          <w:ins w:id="102" w:author="Andy Kleinhesselink" w:date="2018-11-07T15:49:00Z"/>
+        </w:rPr>
       </w:pPr>
+      <w:bookmarkStart w:id="103" w:name="_GoBack"/>
       <w:r>
         <w:rPr>
           <w:noProof/>
         </w:rPr>
         <w:lastRenderedPageBreak/>
         <w:drawing>
-          <wp:inline distT="0" distB="0" distL="0" distR="0" wp14:anchorId="3EE5EA6A" wp14:editId="1DDA3FA4">
+          <wp:inline distT="0" distB="0" distL="0" distR="0" wp14:anchorId="3EE5EA6A" wp14:editId="49D8F1DF">
             <wp:extent cx="4828032" cy="3017520"/>
             <wp:effectExtent l="0" t="0" r="0" b="5080"/>
             <wp:docPr id="7" name="Picture 7"/>
@@ -15211,79 +15599,226 @@
           </wp:inline>
         </w:drawing>
       </w:r>
+      <w:bookmarkEnd w:id="103"/>
+    </w:p>
+    <w:p>
+      <w:pPr>
+        <w:pStyle w:val="Caption"/>
+        <w:rPr>
+          <w:del w:id="104" w:author="Andy Kleinhesselink" w:date="2018-11-07T15:49:00Z"/>
+        </w:rPr>
+        <w:pPrChange w:id="105" w:author="Andy Kleinhesselink" w:date="2018-11-07T15:49:00Z">
+          <w:pPr>
+            <w:pStyle w:val="BodyText"/>
+            <w:keepNext/>
+            <w:ind w:firstLine="0"/>
+          </w:pPr>
+        </w:pPrChange>
+      </w:pPr>
+      <w:ins w:id="106" w:author="Andy Kleinhesselink" w:date="2018-11-07T15:49:00Z">
+        <w:r>
+          <w:t xml:space="preserve">Figure A </w:t>
+        </w:r>
+        <w:r>
+          <w:fldChar w:fldCharType="begin"/>
+        </w:r>
+        <w:r>
+          <w:instrText xml:space="preserve"> SEQ Figure_A \* ARABIC </w:instrText>
+        </w:r>
+      </w:ins>
+      <w:r>
+        <w:fldChar w:fldCharType="separate"/>
+      </w:r>
+      <w:ins w:id="107" w:author="Andy Kleinhesselink" w:date="2018-11-07T15:49:00Z">
+        <w:r>
+          <w:rPr>
+            <w:noProof/>
+          </w:rPr>
+          <w:t>1</w:t>
+        </w:r>
+        <w:r>
+          <w:fldChar w:fldCharType="end"/>
+        </w:r>
+        <w:r>
+          <w:t xml:space="preserve"> </w:t>
+        </w:r>
+      </w:ins>
     </w:p>
     <w:p>
       <w:pPr>
         <w:pStyle w:val="Caption"/>
       </w:pPr>
-      <w:r>
-        <w:t xml:space="preserve">Figure B </w:t>
-      </w:r>
-      <w:r>
-        <w:rPr>
-          <w:noProof/>
-        </w:rPr>
-        <w:fldChar w:fldCharType="begin"/>
-      </w:r>
-      <w:r>
-        <w:rPr>
-          <w:noProof/>
-        </w:rPr>
-        <w:instrText xml:space="preserve"> SEQ Figure_B \* ARABIC </w:instrText>
-      </w:r>
-      <w:r>
-        <w:rPr>
-          <w:noProof/>
-        </w:rPr>
-        <w:fldChar w:fldCharType="separate"/>
-      </w:r>
-      <w:r>
-        <w:rPr>
-          <w:noProof/>
-        </w:rPr>
-        <w:t>1</w:t>
-      </w:r>
-      <w:r>
-        <w:rPr>
-          <w:noProof/>
-        </w:rPr>
-        <w:fldChar w:fldCharType="end"/>
-      </w:r>
-      <w:r>
-        <w:t xml:space="preserve">.  Increasing the relative non-linearity of species resource uptake curves increases the non-additivity of competition in multispecies communities.  </w:t>
-      </w:r>
-      <w:r>
-        <w:t>A) Shows increasing relative non-linearity between species’ resource uptake curves in five scenarios. B</w:t>
-      </w:r>
-      <w:r>
-        <w:t xml:space="preserve">) </w:t>
-      </w:r>
-      <w:r>
-        <w:t>The amount of non</w:t>
-      </w:r>
-      <w:r>
-        <w:t xml:space="preserve">-additivity is shown </w:t>
-      </w:r>
-      <w:r>
-        <w:t xml:space="preserve">as the </w:t>
-      </w:r>
-      <w:r>
-        <w:t>increase in root mean squared error of the phenomenological model in multispecies competition compared to single species competition</w:t>
-      </w:r>
-      <w:r>
-        <w:t>.  C</w:t>
-      </w:r>
-      <w:r>
-        <w:t xml:space="preserve">) </w:t>
-      </w:r>
-      <w:r>
-        <w:t>The average size and direction of the difference between the predicted response to multispecies competition and the observed response.  P</w:t>
-      </w:r>
-      <w:r>
-        <w:t>ositive values show that competition was less than predicted, a positive effect of the HOI, negative values show where competition was greater than predicted, a negative effect of the HOI.</w:t>
-      </w:r>
-      <w:r>
-        <w:t xml:space="preserve"> In B and </w:t>
+      <w:del w:id="108" w:author="Andy Kleinhesselink" w:date="2018-11-07T15:49:00Z">
+        <w:r>
+          <w:delText xml:space="preserve">Figure B </w:delText>
+        </w:r>
+        <w:r>
+          <w:rPr>
+            <w:noProof/>
+          </w:rPr>
+          <w:fldChar w:fldCharType="begin"/>
+        </w:r>
+        <w:r>
+          <w:rPr>
+            <w:noProof/>
+          </w:rPr>
+          <w:delInstrText xml:space="preserve"> SEQ Figure_B \* ARABIC </w:delInstrText>
+        </w:r>
+        <w:r>
+          <w:rPr>
+            <w:noProof/>
+          </w:rPr>
+          <w:fldChar w:fldCharType="separate"/>
+        </w:r>
+        <w:r>
+          <w:rPr>
+            <w:noProof/>
+          </w:rPr>
+          <w:delText>1</w:delText>
+        </w:r>
+        <w:r>
+          <w:rPr>
+            <w:noProof/>
+          </w:rPr>
+          <w:fldChar w:fldCharType="end"/>
+        </w:r>
+        <w:r>
+          <w:delText xml:space="preserve">.  </w:delText>
+        </w:r>
+      </w:del>
+      <w:r>
+        <w:t xml:space="preserve">Increasing the </w:t>
+      </w:r>
+      <w:del w:id="109" w:author="Andy Kleinhesselink" w:date="2018-11-07T15:53:00Z">
+        <w:r>
+          <w:delText xml:space="preserve">relative </w:delText>
+        </w:r>
+      </w:del>
+      <w:ins w:id="110" w:author="Andy Kleinhesselink" w:date="2018-11-07T15:53:00Z">
+        <w:r>
+          <w:t xml:space="preserve">strength of the resource uptake trade-off between the early and late season species </w:t>
+        </w:r>
+      </w:ins>
+      <w:del w:id="111" w:author="Andy Kleinhesselink" w:date="2018-11-07T15:54:00Z">
+        <w:r>
+          <w:delText xml:space="preserve">non-linearity of species resource uptake curves </w:delText>
+        </w:r>
+      </w:del>
+      <w:r>
+        <w:t xml:space="preserve">increases the </w:t>
+      </w:r>
+      <w:del w:id="112" w:author="Andy Kleinhesselink" w:date="2018-11-07T15:54:00Z">
+        <w:r>
+          <w:delText>non-additivity of competition</w:delText>
+        </w:r>
+      </w:del>
+      <w:ins w:id="113" w:author="Andy Kleinhesselink" w:date="2018-11-07T15:54:00Z">
+        <w:r>
+          <w:t>deviations from additivity of two species competition</w:t>
+        </w:r>
+      </w:ins>
+      <w:del w:id="114" w:author="Andy Kleinhesselink" w:date="2018-11-07T15:54:00Z">
+        <w:r>
+          <w:delText xml:space="preserve"> in multispecies communities</w:delText>
+        </w:r>
+      </w:del>
+      <w:r>
+        <w:t xml:space="preserve">.  </w:t>
+      </w:r>
+      <w:r>
+        <w:t xml:space="preserve">A) Shows increasing relative non-linearity between species’ resource uptake curves in five scenarios. </w:t>
+      </w:r>
+      <w:ins w:id="115" w:author="Andy Kleinhesselink" w:date="2018-11-07T15:56:00Z">
+        <w:r>
+          <w:t xml:space="preserve">A) The </w:t>
+        </w:r>
+        <w:r>
+          <w:t xml:space="preserve">deviation from </w:t>
+        </w:r>
+        <w:r>
+          <w:t>additive competitor effects</w:t>
+        </w:r>
+        <w:r>
+          <w:t xml:space="preserve"> </w:t>
+        </w:r>
+        <w:r>
+          <w:t xml:space="preserve">is shown as the increase in root mean squared error of the phenomenological model (eq. 8)  in multispecies competition compared to single species competition.  </w:t>
+        </w:r>
+        <w:commentRangeStart w:id="116"/>
+        <w:r>
+          <w:t>B) The average deviation from additive competitor effects, positive values show that multispecies competition was weaker</w:t>
+        </w:r>
+        <w:r>
+          <w:t xml:space="preserve"> </w:t>
+        </w:r>
+        <w:r>
+          <w:t xml:space="preserve">than predicted, negative values show where competition was greater than predicted.   </w:t>
+        </w:r>
+        <w:commentRangeEnd w:id="116"/>
+        <w:r>
+          <w:rPr>
+            <w:rStyle w:val="CommentReference"/>
+            <w:rFonts w:cstheme="minorBidi"/>
+            <w:b w:val="0"/>
+            <w:bCs w:val="0"/>
+          </w:rPr>
+          <w:commentReference w:id="116"/>
+        </w:r>
+      </w:ins>
+      <w:del w:id="117" w:author="Andy Kleinhesselink" w:date="2018-11-07T15:56:00Z">
+        <w:r>
+          <w:delText>B</w:delText>
+        </w:r>
+        <w:r>
+          <w:delText xml:space="preserve">) </w:delText>
+        </w:r>
+        <w:r>
+          <w:delText xml:space="preserve">The </w:delText>
+        </w:r>
+      </w:del>
+      <w:del w:id="118" w:author="Andy Kleinhesselink" w:date="2018-11-07T15:54:00Z">
+        <w:r>
+          <w:delText>amount of non</w:delText>
+        </w:r>
+        <w:r>
+          <w:delText xml:space="preserve">-additivity </w:delText>
+        </w:r>
+      </w:del>
+      <w:del w:id="119" w:author="Andy Kleinhesselink" w:date="2018-11-07T15:56:00Z">
+        <w:r>
+          <w:delText xml:space="preserve">is shown </w:delText>
+        </w:r>
+        <w:r>
+          <w:delText xml:space="preserve">as the </w:delText>
+        </w:r>
+        <w:r>
+          <w:delText>increase in root mean squared error of the phenomenological model in multispecies competition compared to single species competition</w:delText>
+        </w:r>
+        <w:r>
+          <w:delText>.  C</w:delText>
+        </w:r>
+        <w:r>
+          <w:delText xml:space="preserve">) </w:delText>
+        </w:r>
+        <w:r>
+          <w:delText>The average</w:delText>
+        </w:r>
+      </w:del>
+      <w:del w:id="120" w:author="Andy Kleinhesselink" w:date="2018-11-07T15:55:00Z">
+        <w:r>
+          <w:delText xml:space="preserve"> size and direction of the difference between the predicted response to multispecies competition and the observed response.  P</w:delText>
+        </w:r>
+      </w:del>
+      <w:del w:id="121" w:author="Andy Kleinhesselink" w:date="2018-11-07T15:56:00Z">
+        <w:r>
+          <w:delText>ositive values show that competition was less than predicted, a positive effect of the HOI, negative values show where competition was greater than predicted, a negative effect of the HOI.</w:delText>
+        </w:r>
+        <w:r>
+          <w:delText xml:space="preserve"> </w:delText>
+        </w:r>
+      </w:del>
+      <w:r>
+        <w:t xml:space="preserve">In B and </w:t>
       </w:r>
       <w:proofErr w:type="gramStart"/>
       <w:r>
@@ -15472,7 +16007,7 @@
       </w:r>
     </w:p>
   </w:comment>
-  <w:comment w:id="25" w:author="Jonathan Levine" w:date="2018-09-26T15:18:00Z" w:initials="JML">
+  <w:comment w:id="24" w:author="Jonathan Levine" w:date="2018-09-26T15:18:00Z" w:initials="JML">
     <w:p>
       <w:pPr>
         <w:pStyle w:val="CommentText"/>
@@ -15488,7 +16023,7 @@
       </w:r>
     </w:p>
   </w:comment>
-  <w:comment w:id="26" w:author="Nathan Kraft" w:date="2018-10-29T10:59:00Z" w:initials="NK">
+  <w:comment w:id="25" w:author="Nathan Kraft" w:date="2018-10-29T10:59:00Z" w:initials="NK">
     <w:p>
       <w:pPr>
         <w:pStyle w:val="CommentText"/>
@@ -15504,7 +16039,7 @@
       </w:r>
     </w:p>
   </w:comment>
-  <w:comment w:id="28" w:author="Nathan Kraft" w:date="2018-10-29T11:00:00Z" w:initials="NK">
+  <w:comment w:id="27" w:author="Nathan Kraft" w:date="2018-10-29T11:00:00Z" w:initials="NK">
     <w:p>
       <w:pPr>
         <w:pStyle w:val="CommentText"/>
@@ -15516,11 +16051,35 @@
         <w:annotationRef/>
       </w:r>
       <w:r>
-        <w:t xml:space="preserve">Font sizes are too small; and the greyscale will probably not reproduce well in print- I suggest either using color or using different line types (dash, etc) to help. </w:t>
+        <w:t xml:space="preserve">Font sizes are too small; and the greyscale will probably not reproduce well in print- I suggest either using color or using different line types (dash, </w:t>
+      </w:r>
+      <w:proofErr w:type="spellStart"/>
+      <w:r>
+        <w:t>etc</w:t>
+      </w:r>
+      <w:proofErr w:type="spellEnd"/>
+      <w:r>
+        <w:t xml:space="preserve">) to help. </w:t>
       </w:r>
     </w:p>
   </w:comment>
-  <w:comment w:id="30" w:author="Nathan Kraft" w:date="2018-10-29T11:02:00Z" w:initials="NK">
+  <w:comment w:id="65" w:author="Nathan Kraft" w:date="2018-10-29T11:02:00Z" w:initials="NK">
+    <w:p>
+      <w:pPr>
+        <w:pStyle w:val="CommentText"/>
+      </w:pPr>
+      <w:r>
+        <w:rPr>
+          <w:rStyle w:val="CommentReference"/>
+        </w:rPr>
+        <w:annotationRef/>
+      </w:r>
+      <w:r>
+        <w:t>Font sizes are too small- why color on the border but not the fill? I’d either go full color or use different fill types for the bars but keep it B&amp;W</w:t>
+      </w:r>
+    </w:p>
+  </w:comment>
+  <w:comment w:id="116" w:author="Nathan Kraft" w:date="2018-10-29T11:02:00Z" w:initials="NK">
     <w:p>
       <w:pPr>
         <w:pStyle w:val="CommentText"/>
@@ -15553,6 +16112,7 @@
   <w15:commentEx w15:paraId="4CBFF1F6" w15:done="0"/>
   <w15:commentEx w15:paraId="0ACE0503" w15:done="0"/>
   <w15:commentEx w15:paraId="2EC0EF57" w15:done="0"/>
+  <w15:commentEx w15:paraId="21523E42" w15:done="0"/>
 </w15:commentsEx>
 </file>
 
@@ -15570,6 +16130,7 @@
   <w16cid:commentId w16cid:paraId="4CBFF1F6" w16cid:durableId="1F816679"/>
   <w16cid:commentId w16cid:paraId="0ACE0503" w16cid:durableId="1F8166DD"/>
   <w16cid:commentId w16cid:paraId="2EC0EF57" w16cid:durableId="1F816733"/>
+  <w16cid:commentId w16cid:paraId="21523E42" w16cid:durableId="1F8D89A6"/>
 </w16cid:commentsIds>
 </file>
 
@@ -18180,7 +18741,7 @@
 </file>
 
 <file path=customXml/itemProps1.xml><?xml version="1.0" encoding="utf-8"?>
-<ds:datastoreItem xmlns:ds="http://schemas.openxmlformats.org/officeDocument/2006/customXml" ds:itemID="{9F0A5B70-DA5E-894F-A15A-5A73A05C4641}">
+<ds:datastoreItem xmlns:ds="http://schemas.openxmlformats.org/officeDocument/2006/customXml" ds:itemID="{D1CC4876-531C-5E4E-A2B6-FEC7A62EA6D1}">
   <ds:schemaRefs>
     <ds:schemaRef ds:uri="http://schemas.openxmlformats.org/officeDocument/2006/bibliography"/>
   </ds:schemaRefs>

</xml_diff>

<commit_message>
Edit manuscript incorparate nathan's edits
</commit_message>
<xml_diff>
--- a/manuscript/higher_order_interactions.docx
+++ b/manuscript/higher_order_interactions.docx
@@ -6,8 +6,6 @@
       <w:pPr>
         <w:pStyle w:val="TitlePage"/>
       </w:pPr>
-      <w:bookmarkStart w:id="0" w:name="_GoBack"/>
-      <w:bookmarkEnd w:id="0"/>
       <w:r>
         <w:softHyphen/>
       </w:r>
@@ -24,6 +22,7 @@
       <w:pPr>
         <w:pStyle w:val="TitlePage"/>
       </w:pPr>
+      <w:commentRangeStart w:id="0"/>
     </w:p>
     <w:p>
       <w:pPr>
@@ -73,12 +72,21 @@
         </w:rPr>
         <w:commentReference w:id="1"/>
       </w:r>
+      <w:commentRangeEnd w:id="0"/>
+      <w:r>
+        <w:rPr>
+          <w:rStyle w:val="CommentReference"/>
+        </w:rPr>
+        <w:commentReference w:id="0"/>
+      </w:r>
     </w:p>
     <w:p>
       <w:pPr>
         <w:pStyle w:val="TitlePage"/>
         <w:jc w:val="center"/>
       </w:pPr>
+      <w:bookmarkStart w:id="2" w:name="_GoBack"/>
+      <w:bookmarkEnd w:id="2"/>
     </w:p>
     <w:p>
       <w:pPr>
@@ -102,28 +110,39 @@
         <w:t>1</w:t>
       </w:r>
       <w:r>
-        <w:t>, Jonathan M. Levine</w:t>
+        <w:t xml:space="preserve">, </w:t>
+      </w:r>
+      <w:r>
+        <w:t>Nathan J.B. Kraft</w:t>
       </w:r>
       <w:r>
         <w:rPr>
           <w:vertAlign w:val="superscript"/>
         </w:rPr>
+        <w:t>1</w:t>
+      </w:r>
+      <w:commentRangeStart w:id="3"/>
+      <w:commentRangeEnd w:id="3"/>
+      <w:r>
+        <w:rPr>
+          <w:rStyle w:val="CommentReference"/>
+        </w:rPr>
+        <w:commentReference w:id="3"/>
+      </w:r>
+      <w:r>
+        <w:t>, J</w:t>
+      </w:r>
+      <w:r>
+        <w:t>onathan M. Levine</w:t>
+      </w:r>
+      <w:r>
+        <w:rPr>
+          <w:vertAlign w:val="superscript"/>
+        </w:rPr>
         <w:t>2</w:t>
       </w:r>
       <w:r>
-        <w:t xml:space="preserve">, Nathan </w:t>
-      </w:r>
-      <w:r>
-        <w:t xml:space="preserve">J.B. </w:t>
-      </w:r>
-      <w:r>
-        <w:t>Kraft</w:t>
-      </w:r>
-      <w:r>
-        <w:rPr>
-          <w:vertAlign w:val="superscript"/>
-        </w:rPr>
-        <w:t>1</w:t>
+        <w:t xml:space="preserve">, </w:t>
       </w:r>
     </w:p>
     <w:p>
@@ -252,12 +271,22 @@
         </w:rPr>
         <w:fldChar w:fldCharType="separate"/>
       </w:r>
-      <w:r>
-        <w:rPr>
-          <w:noProof/>
-        </w:rPr>
-        <w:t>7140</w:t>
-      </w:r>
+      <w:ins w:id="4" w:author="Andy Kleinhesselink" w:date="2018-11-23T11:24:00Z">
+        <w:r>
+          <w:rPr>
+            <w:noProof/>
+          </w:rPr>
+          <w:t>7327</w:t>
+        </w:r>
+      </w:ins>
+      <w:del w:id="5" w:author="Andy Kleinhesselink" w:date="2018-11-23T11:24:00Z">
+        <w:r>
+          <w:rPr>
+            <w:noProof/>
+          </w:rPr>
+          <w:delText>7140</w:delText>
+        </w:r>
+      </w:del>
       <w:r>
         <w:rPr>
           <w:noProof/>
@@ -302,12 +331,22 @@
         </w:rPr>
         <w:fldChar w:fldCharType="separate"/>
       </w:r>
-      <w:r>
-        <w:rPr>
-          <w:noProof/>
-        </w:rPr>
-        <w:t>36</w:t>
-      </w:r>
+      <w:ins w:id="6" w:author="Andy Kleinhesselink" w:date="2018-11-23T11:24:00Z">
+        <w:r>
+          <w:rPr>
+            <w:noProof/>
+          </w:rPr>
+          <w:t>37</w:t>
+        </w:r>
+      </w:ins>
+      <w:del w:id="7" w:author="Andy Kleinhesselink" w:date="2018-11-23T11:24:00Z">
+        <w:r>
+          <w:rPr>
+            <w:noProof/>
+          </w:rPr>
+          <w:delText>36</w:delText>
+        </w:r>
+      </w:del>
       <w:r>
         <w:rPr>
           <w:noProof/>
@@ -325,8 +364,8 @@
       <w:pPr>
         <w:pStyle w:val="Heading"/>
       </w:pPr>
-      <w:bookmarkStart w:id="2" w:name="abstract"/>
-      <w:bookmarkEnd w:id="2"/>
+      <w:bookmarkStart w:id="8" w:name="abstract"/>
+      <w:bookmarkEnd w:id="8"/>
       <w:r>
         <w:lastRenderedPageBreak/>
         <w:t>Abstract</w:t>
@@ -588,8 +627,8 @@
         </w:rPr>
         <w:t>, phenology, annual plants</w:t>
       </w:r>
-      <w:bookmarkStart w:id="3" w:name="introduction"/>
-      <w:bookmarkEnd w:id="3"/>
+      <w:bookmarkStart w:id="9" w:name="introduction"/>
+      <w:bookmarkEnd w:id="9"/>
     </w:p>
     <w:p>
       <w:pPr>
@@ -606,13 +645,21 @@
         <w:contextualSpacing/>
       </w:pPr>
       <w:r>
-        <w:t xml:space="preserve">Over the course of </w:t>
-      </w:r>
-      <w:r>
-        <w:t>their</w:t>
-      </w:r>
-      <w:r>
-        <w:t xml:space="preserve"> lifetime, most</w:t>
+        <w:t xml:space="preserve">Over </w:t>
+      </w:r>
+      <w:commentRangeStart w:id="10"/>
+      <w:r>
+        <w:t>a lifetime</w:t>
+      </w:r>
+      <w:commentRangeEnd w:id="10"/>
+      <w:r>
+        <w:rPr>
+          <w:rStyle w:val="CommentReference"/>
+        </w:rPr>
+        <w:commentReference w:id="10"/>
+      </w:r>
+      <w:r>
+        <w:t>, most</w:t>
       </w:r>
       <w:r>
         <w:t xml:space="preserve"> </w:t>
@@ -636,7 +683,24 @@
         <w:t>Despite this</w:t>
       </w:r>
       <w:r>
-        <w:t xml:space="preserve">, most classical models in community ecology summarize species interactions </w:t>
+        <w:t xml:space="preserve">, most classical models in community ecology summarize species </w:t>
+      </w:r>
+      <w:commentRangeStart w:id="11"/>
+      <w:r>
+        <w:t xml:space="preserve">interactions </w:t>
+      </w:r>
+      <w:r>
+        <w:t>in a pairwise fashion</w:t>
+      </w:r>
+      <w:commentRangeEnd w:id="11"/>
+      <w:r>
+        <w:rPr>
+          <w:rStyle w:val="CommentReference"/>
+        </w:rPr>
+        <w:commentReference w:id="11"/>
+      </w:r>
+      <w:r>
+        <w:t xml:space="preserve">, </w:t>
       </w:r>
       <w:r>
         <w:t>assuming that the per capita effect of one species on another is independent of the densities of other species in the system</w:t>
@@ -771,22 +835,96 @@
         <w:t>potential for</w:t>
       </w:r>
       <w:r>
-        <w:t xml:space="preserve"> higher order interactions (HOIs) between species challenges the core assumption of many </w:t>
-      </w:r>
-      <w:r>
-        <w:t>foundational</w:t>
-      </w:r>
-      <w:r>
-        <w:t xml:space="preserve"> models in ecology</w:t>
+        <w:t xml:space="preserve"> higher order interactions (HOIs) between species challenge</w:t>
+      </w:r>
+      <w:commentRangeStart w:id="12"/>
+      <w:r>
+        <w:t>s th</w:t>
+      </w:r>
+      <w:r>
+        <w:t>e</w:t>
+      </w:r>
+      <w:r>
+        <w:t xml:space="preserve"> core assumption </w:t>
+      </w:r>
+      <w:commentRangeEnd w:id="12"/>
+      <w:r>
+        <w:t xml:space="preserve">of additive pairwise interactions </w:t>
+      </w:r>
+      <w:r>
+        <w:rPr>
+          <w:rStyle w:val="CommentReference"/>
+        </w:rPr>
+        <w:commentReference w:id="12"/>
+      </w:r>
+      <w:r>
+        <w:fldChar w:fldCharType="begin"/>
+      </w:r>
+      <w:r>
+        <w:instrText xml:space="preserve"> ADDIN ZOTERO_ITEM CSL_CITATION {"citationID":"uDxJkzJf","properties":{"formattedCitation":"(Neill 1974, Mayfield and Stouffer 2017, Levine et al. 2017, Grilli et al. 2017)","plainCitation":"(Neill 1974, Mayfield and Stouffer 2017, Levine et al. 2017, Grilli et al. 2017)","noteIndex":0},"citationItems":[{"id":7500,"uris":["http://zotero.org/users/688880/items/XWBA33IH"],"uri":["http://zotero.org/users/688880/items/XWBA33IH"],"itemData":{"id":7500,"type":"article-journal","title":"The Community Matrix and Interdependence of the Competition Coefficients","container-title":"The American Naturalist","page":"399-408","volume":"108","issue":"962","source":"JSTOR","abstract":"In response to recent elaborations of the community matrix concept, I argue that nonlinear (higher-order) interactions between species are probably very important in many competitive relationships. Several competition coefficients calculated from populations of microcrustaceans in equilibrium microcosm communities change significantly with changes induced in the species composition of the remainder of the community. Because of interdependence among first-order competition coefficients, interpretation of community perturbation experiments becomes exceptionally difficult and subsequent calculations based on an α matrix to predict the number of species expected in the community are inappropriate to the assumptions of the model.","ISSN":"0003-0147","author":[{"family":"Neill","given":"William E."}],"issued":{"date-parts":[["1974"]]}}},{"id":2899,"uris":["http://zotero.org/users/688880/items/67ZRSRKR"],"uri":["http://zotero.org/users/688880/items/67ZRSRKR"],"itemData":{"id":2899,"type":"article-journal","title":"Higher-order interactions capture unexplained complexity in diverse communities","container-title":"Nature Ecology &amp; Evolution","page":"0062","volume":"1","source":"www.nature.com","abstract":"Higher-order interactions (HOIs) are often assumed to be negligible in natural communities. Here, the authors present a framework for incorporating HOIs into diversity models and show that their inclusion can dramatically improve explanatory power.","DOI":"10.1038/s41559-016-0062","ISSN":"2397-334X","language":"en","author":[{"family":"Mayfield","given":"Margaret M."},{"family":"Stouffer","given":"Daniel B."}],"issued":{"date-parts":[["2017",2,17]]}}},{"id":7343,"uris":["http://zotero.org/users/688880/items/JNQ4ERLS"],"uri":["http://zotero.org/users/688880/items/JNQ4ERLS"],"itemData":{"id":7343,"type":"article-journal","title":"Beyond pairwise mechanisms of species coexistence in complex communities","container-title":"Nature","page":"56-64","volume":"546","issue":"7656","source":"www.nature.com","abstract":"The tremendous diversity of species in ecological communities has motivated a century of research into the mechanisms that maintain biodiversity. However, much of this work examines the coexistence of just pairs of competitors. This approach ignores those mechanisms of coexistence that emerge only in diverse competitive networks. Despite the potential for these mechanisms to create conditions under which the loss of one competitor triggers the loss of others, we lack the knowledge needed to judge their importance for coexistence in nature. Progress requires borrowing insight from the study of multitrophic interaction networks, and coupling empirical data to models of competition.","DOI":"10.1038/nature22898","ISSN":"1476-4687","language":"en","author":[{"family":"Levine","given":"Jonathan M."},{"family":"Bascompte","given":"Jordi"},{"family":"Adler","given":"Peter B."},{"family":"Allesina","given":"Stefano"}],"issued":{"date-parts":[["2017",6]]}}},{"id":14,"uris":["http://zotero.org/users/688880/items/CB4MYUDW"],"uri":["http://zotero.org/users/688880/items/CB4MYUDW"],"itemData":{"id":14,"type":"article-journal","title":"Higher-order interactions stabilize dynamics in competitive network models","container-title":"Nature","page":"210-213","volume":"548","issue":"7666","source":"www.nature.com","abstract":"Ecologists have long sought a way to explain how the remarkable biodiversity observed in nature is maintained. On the one hand, simple models of interacting competitors cannot produce the stable persistence of very large ecological communities1,2,3,4,5. On the other hand, neutral models6,7,8,9, in which species do not interact and diversity is maintained by immigration and speciation, yield unrealistically small fluctuations in population abundance10, and a strong positive correlation between a species’ abundance and its age11, contrary to empirical evidence. Models allowing for the robust persistence of large communities of interacting competitors are lacking. Here we show that very diverse communities could persist thanks to the stabilizing role of higher-order interactions12,13, in which the presence of a species influences the interaction between other species. Although higher-order interactions have been studied for decades14,15,16, their role in shaping ecological communities is still unclear5. The inclusion of higher-order interactions in competitive network models stabilizes dynamics, making species coexistence robust to the perturbation of both population abundance and parameter values. We show that higher-order interactions have strong effects in models of closed ecological communities, as well as of open communities in which new species are constantly introduced. In our framework, higher-order interactions are completely defined by pairwise interactions, facilitating empirical parameterization and validation of our models.","DOI":"10.1038/nature23273","ISSN":"1476-4687","language":"en","author":[{"family":"Grilli","given":"Jacopo"},{"family":"Barabás","given":"György"},{"family":"Michalska-Smith","given":"Matthew J."},{"family":"Allesina","given":"Stefano"}],"issued":{"date-parts":[["2017",8]]}}}],"schema":"https://github.com/citation-style-language/schema/raw/master/csl-citation.json"} </w:instrText>
+      </w:r>
+      <w:r>
+        <w:fldChar w:fldCharType="separate"/>
+      </w:r>
+      <w:r>
+        <w:rPr>
+          <w:noProof/>
+        </w:rPr>
+        <w:t>(Neill 1974, Mayfield and Stouffer 2017, Levine et al. 2017, Grilli et al. 2017)</w:t>
+      </w:r>
+      <w:r>
+        <w:fldChar w:fldCharType="end"/>
+      </w:r>
+      <w:r>
+        <w:t xml:space="preserve">. </w:t>
+      </w:r>
+      <w:r>
+        <w:t>The conceptual</w:t>
       </w:r>
       <w:r>
         <w:t xml:space="preserve"> </w:t>
       </w:r>
       <w:r>
+        <w:t xml:space="preserve">importance of HOIs is </w:t>
+      </w:r>
+      <w:r>
+        <w:t>clear: if HOIs are prevalent</w:t>
+      </w:r>
+      <w:r>
+        <w:t>,</w:t>
+      </w:r>
+      <w:r>
+        <w:t xml:space="preserve"> </w:t>
+      </w:r>
+      <w:r>
+        <w:t xml:space="preserve">even a perfect </w:t>
+      </w:r>
+      <w:r>
+        <w:t xml:space="preserve">understanding of competition between pairs of species </w:t>
+      </w:r>
+      <w:r>
+        <w:t xml:space="preserve">may not be </w:t>
+      </w:r>
+      <w:r>
+        <w:t xml:space="preserve">sufficient to </w:t>
+      </w:r>
+      <w:r>
+        <w:t xml:space="preserve">describe </w:t>
+      </w:r>
+      <w:r>
+        <w:t xml:space="preserve">the dynamics of </w:t>
+      </w:r>
+      <w:r>
+        <w:t xml:space="preserve">multispecies </w:t>
+      </w:r>
+      <w:r>
+        <w:t xml:space="preserve">communities </w:t>
+      </w:r>
+      <w:r>
         <w:fldChar w:fldCharType="begin"/>
       </w:r>
       <w:r>
-        <w:instrText xml:space="preserve"> ADDIN ZOTERO_ITEM CSL_CITATION {"citationID":"uDxJkzJf","properties":{"formattedCitation":"(Neill 1974, Mayfield and Stouffer 2017, Levine et al. 2017, Grilli et al. 2017)","plainCitation":"(Neill 1974, Mayfield and Stouffer 2017, Levine et al. 2017, Grilli et al. 2017)","noteIndex":0},"citationItems":[{"id":7500,"uris":["http://zotero.org/users/688880/items/XWBA33IH"],"uri":["http://zotero.org/users/688880/items/XWBA33IH"],"itemData":{"id":7500,"type":"article-journal","title":"The Community Matrix and Interdependence of the Competition Coefficients","container-title":"The American Naturalist","page":"399-408","volume":"108","issue":"962","source":"JSTOR","abstract":"In response to recent elaborations of the community matrix concept, I argue that nonlinear (higher-order) interactions between species are probably very important in many competitive relationships. Several competition coefficients calculated from populations of microcrustaceans in equilibrium microcosm communities change significantly with changes induced in the species composition of the remainder of the community. Because of interdependence among first-order competition coefficients, interpretation of community perturbation experiments becomes exceptionally difficult and subsequent calculations based on an α matrix to predict the number of species expected in the community are inappropriate to the assumptions of the model.","ISSN":"0003-0147","author":[{"family":"Neill","given":"William E."}],"issued":{"date-parts":[["1974"]]}}},{"id":2899,"uris":["http://zotero.org/users/688880/items/67ZRSRKR"],"uri":["http://zotero.org/users/688880/items/67ZRSRKR"],"itemData":{"id":2899,"type":"article-journal","title":"Higher-order interactions capture unexplained complexity in diverse communities","container-title":"Nature Ecology &amp; Evolution","page":"0062","volume":"1","source":"www.nature.com","abstract":"Higher-order interactions (HOIs) are often assumed to be negligible in natural communities. Here, the authors present a framework for incorporating HOIs into diversity models and show that their inclusion can dramatically improve explanatory power.","DOI":"10.1038/s41559-016-0062","ISSN":"2397-334X","language":"en","author":[{"family":"Mayfield","given":"Margaret M."},{"family":"Stouffer","given":"Daniel B."}],"issued":{"date-parts":[["2017",2,17]]}}},{"id":7343,"uris":["http://zotero.org/users/688880/items/JNQ4ERLS"],"uri":["http://zotero.org/users/688880/items/JNQ4ERLS"],"itemData":{"id":7343,"type":"article-journal","title":"Beyond pairwise mechanisms of species coexistence in complex communities","container-title":"Nature","page":"56-64","volume":"546","issue":"7656","source":"www.nature.com","abstract":"The tremendous diversity of species in ecological communities has motivated a century of research into the mechanisms that maintain biodiversity. However, much of this work examines the coexistence of just pairs of competitors. This approach ignores those mechanisms of coexistence that emerge only in diverse competitive networks. Despite the potential for these mechanisms to create conditions under which the loss of one competitor triggers the loss of others, we lack the knowledge needed to judge their importance for coexistence in nature. Progress requires borrowing insight from the study of multitrophic interaction networks, and coupling empirical data to models of competition.","DOI":"10.1038/nature22898","ISSN":"1476-4687","language":"en","author":[{"family":"Levine","given":"Jonathan M."},{"family":"Bascompte","given":"Jordi"},{"family":"Adler","given":"Peter B."},{"family":"Allesina","given":"Stefano"}],"issued":{"date-parts":[["2017",6]]}}},{"id":14,"uris":["http://zotero.org/users/688880/items/CB4MYUDW"],"uri":["http://zotero.org/users/688880/items/CB4MYUDW"],"itemData":{"id":14,"type":"article-journal","title":"Higher-order interactions stabilize dynamics in competitive network models","container-title":"Nature","page":"210-213","volume":"548","issue":"7666","source":"www.nature.com","abstract":"Ecologists have long sought a way to explain how the remarkable biodiversity observed in nature is maintained. On the one hand, simple models of interacting competitors cannot produce the stable persistence of very large ecological communities1,2,3,4,5. On the other hand, neutral models6,7,8,9, in which species do not interact and diversity is maintained by immigration and speciation, yield unrealistically small fluctuations in population abundance10, and a strong positive correlation between a species’ abundance and its age11, contrary to empirical evidence. Models allowing for the robust persistence of large communities of interacting competitors are lacking. Here we show that very diverse communities could persist thanks to the stabilizing role of higher-order interactions12,13, in which the presence of a species influences the interaction between other species. Although higher-order interactions have been studied for decades14,15,16, their role in shaping ecological communities is still unclear5. The inclusion of higher-order interactions in competitive network models stabilizes dynamics, making species coexistence robust to the perturbation of both population abundance and parameter values. We show that higher-order interactions have strong effects in models of closed ecological communities, as well as of open communities in which new species are constantly introduced. In our framework, higher-order interactions are completely defined by pairwise interactions, facilitating empirical parameterization and validation of our models.","DOI":"10.1038/nature23273","ISSN":"1476-4687","language":"en","author":[{"family":"Grilli","given":"Jacopo"},{"family":"Barabás","given":"György"},{"family":"Michalska-Smith","given":"Matthew J."},{"family":"Allesina","given":"Stefano"}],"issued":{"date-parts":[["2017",8]]}}}],"schema":"https://github.com/citation-style-language/schema/raw/master/csl-citation.json"} </w:instrText>
+        <w:instrText xml:space="preserve"> ADDIN ZOTERO_ITEM CSL_CITATION {"citationID":"B20oMIhQ","properties":{"formattedCitation":"(Neill 1974, Billick and Case 1994, Levine et al. 2017)","plainCitation":"(Neill 1974, Billick and Case 1994, Levine et al. 2017)","noteIndex":0},"citationItems":[{"id":7500,"uris":["http://zotero.org/users/688880/items/XWBA33IH"],"uri":["http://zotero.org/users/688880/items/XWBA33IH"],"itemData":{"id":7500,"type":"article-journal","title":"The Community Matrix and Interdependence of the Competition Coefficients","container-title":"The American Naturalist","page":"399-408","volume":"108","issue":"962","source":"JSTOR","abstract":"In response to recent elaborations of the community matrix concept, I argue that nonlinear (higher-order) interactions between species are probably very important in many competitive relationships. Several competition coefficients calculated from populations of microcrustaceans in equilibrium microcosm communities change significantly with changes induced in the species composition of the remainder of the community. Because of interdependence among first-order competition coefficients, interpretation of community perturbation experiments becomes exceptionally difficult and subsequent calculations based on an α matrix to predict the number of species expected in the community are inappropriate to the assumptions of the model.","ISSN":"0003-0147","author":[{"family":"Neill","given":"William E."}],"issued":{"date-parts":[["1974"]]}}},{"id":2192,"uris":["http://zotero.org/users/688880/items/MGR8XNWN"],"uri":["http://zotero.org/users/688880/items/MGR8XNWN"],"itemData":{"id":2192,"type":"article-journal","title":"Higher Order Interactions in Ecological Communities: What Are They and How Can They be Detected?","container-title":"Ecology","page":"1530-1543","volume":"75","issue":"6","source":"JSTOR","abstract":"The detection and significance of higher order interactions (HOIs) between species has been a matter of debate and experimentation in community ecology for several decades. HOIs are considered potentially significant because their presence is assumed to mean that the dynamic behavior of a full community of species is unpredictable based on observations of interactions between subsets of the species within the community. Despite such attention, the causal mechanisms that produce HOIs have been inadequately discussed. We discuss three different usages of the term HOIs and provide insight as to why HOIs might be found within a given community. HOIs may be detected for three reasons: inappropriate assumptions made concerning species interactions that influence statistical tests, unmeasured parameters and variables, and interaction modifications (i.e., a functional change in the interaction of two species caused by a third species. This confusion concerning the defining attributes of HOIs has made their detection problematic. While the statistical tests being used in the ecological experiments to detect HOIs are described in detail in most papers, the dynamic models underlying these tests are often not made explicit. Additionally, we demonstrate the equivalency of three different statistical tests: the Case and Bender (1981) test, analysis of variance, and a multiplicative test (Wootton 1994). However, the choice of a response variable (i.e., population densities, population growth rates, per-capita growth rates, etc.) and different data transformations applied to these response variables alter the underlying dynamics model that is being tested. The result is that the statistical test applied does not always perform the intended comparison but instead tests a different and sometimes unjustified or even inappropriate dynamic model. Finally, we review the relationship between indirect effects and HOIs. Whereas some researchers have lumped HOIs and indirect effects, we argue that the two represent completely unique and separate phenomena. Additionally, indirect effects can complicate detection of HOIs, and we review several methods by which to separate the two processes.","DOI":"10.2307/1939614","ISSN":"0012-9658","shortTitle":"Higher Order Interactions in Ecological Communities","journalAbbreviation":"Ecology","author":[{"family":"Billick","given":"Ian"},{"family":"Case","given":"Ted J."}],"issued":{"date-parts":[["1994"]]}}},{"id":7343,"uris":["http://zotero.org/users/688880/items/JNQ4ERLS"],"uri":["http://zotero.org/users/688880/items/JNQ4ERLS"],"itemData":{"id":7343,"type":"article-journal","title":"Beyond pairwise mechanisms of species coexistence in complex communities","container-title":"Nature","page":"56-64","volume":"546","issue":"7656","source":"www.nature.com","abstract":"The tremendous diversity of species in ecological communities has motivated a century of research into the mechanisms that maintain biodiversity. However, much of this work examines the coexistence of just pairs of competitors. This approach ignores those mechanisms of coexistence that emerge only in diverse competitive networks. Despite the potential for these mechanisms to create conditions under which the loss of one competitor triggers the loss of others, we lack the knowledge needed to judge their importance for coexistence in nature. Progress requires borrowing insight from the study of multitrophic interaction networks, and coupling empirical data to models of competition.","DOI":"10.1038/nature22898","ISSN":"1476-4687","language":"en","author":[{"family":"Levine","given":"Jonathan M."},{"family":"Bascompte","given":"Jordi"},{"family":"Adler","given":"Peter B."},{"family":"Allesina","given":"Stefano"}],"issued":{"date-parts":[["2017",6]]}}}],"schema":"https://github.com/citation-style-language/schema/raw/master/csl-citation.json"} </w:instrText>
       </w:r>
       <w:r>
         <w:fldChar w:fldCharType="separate"/>
@@ -795,7 +933,7 @@
         <w:rPr>
           <w:noProof/>
         </w:rPr>
-        <w:t>(Neill 1974, Mayfield and Stouffer 2017, Levine et al. 2017, Grilli et al. 2017)</w:t>
+        <w:t>(Neill 1974, Billick and Case 1994, Levine et al. 2017)</w:t>
       </w:r>
       <w:r>
         <w:fldChar w:fldCharType="end"/>
@@ -804,64 +942,22 @@
         <w:t xml:space="preserve">. </w:t>
       </w:r>
       <w:r>
-        <w:t>The conceptual</w:t>
-      </w:r>
-      <w:r>
-        <w:t xml:space="preserve"> </w:t>
-      </w:r>
-      <w:r>
-        <w:t xml:space="preserve">importance of HOIs is </w:t>
-      </w:r>
-      <w:r>
-        <w:t xml:space="preserve">clear: if HOIs are prevalent </w:t>
-      </w:r>
-      <w:r>
-        <w:t xml:space="preserve">even a perfect </w:t>
-      </w:r>
-      <w:r>
-        <w:t xml:space="preserve">understanding of competition between pairs of species </w:t>
-      </w:r>
-      <w:r>
-        <w:t xml:space="preserve">may not be </w:t>
-      </w:r>
-      <w:r>
-        <w:t xml:space="preserve">sufficient to </w:t>
-      </w:r>
-      <w:r>
-        <w:t xml:space="preserve">describe </w:t>
-      </w:r>
-      <w:r>
-        <w:t>the dynamics of communities with</w:t>
-      </w:r>
-      <w:r>
-        <w:t xml:space="preserve"> more than two species </w:t>
-      </w:r>
-      <w:r>
-        <w:fldChar w:fldCharType="begin"/>
-      </w:r>
-      <w:r>
-        <w:instrText xml:space="preserve"> ADDIN ZOTERO_ITEM CSL_CITATION {"citationID":"B20oMIhQ","properties":{"formattedCitation":"(Neill 1974, Billick and Case 1994, Levine et al. 2017)","plainCitation":"(Neill 1974, Billick and Case 1994, Levine et al. 2017)","noteIndex":0},"citationItems":[{"id":7500,"uris":["http://zotero.org/users/688880/items/XWBA33IH"],"uri":["http://zotero.org/users/688880/items/XWBA33IH"],"itemData":{"id":7500,"type":"article-journal","title":"The Community Matrix and Interdependence of the Competition Coefficients","container-title":"The American Naturalist","page":"399-408","volume":"108","issue":"962","source":"JSTOR","abstract":"In response to recent elaborations of the community matrix concept, I argue that nonlinear (higher-order) interactions between species are probably very important in many competitive relationships. Several competition coefficients calculated from populations of microcrustaceans in equilibrium microcosm communities change significantly with changes induced in the species composition of the remainder of the community. Because of interdependence among first-order competition coefficients, interpretation of community perturbation experiments becomes exceptionally difficult and subsequent calculations based on an α matrix to predict the number of species expected in the community are inappropriate to the assumptions of the model.","ISSN":"0003-0147","author":[{"family":"Neill","given":"William E."}],"issued":{"date-parts":[["1974"]]}}},{"id":2192,"uris":["http://zotero.org/users/688880/items/MGR8XNWN"],"uri":["http://zotero.org/users/688880/items/MGR8XNWN"],"itemData":{"id":2192,"type":"article-journal","title":"Higher Order Interactions in Ecological Communities: What Are They and How Can They be Detected?","container-title":"Ecology","page":"1530-1543","volume":"75","issue":"6","source":"JSTOR","abstract":"The detection and significance of higher order interactions (HOIs) between species has been a matter of debate and experimentation in community ecology for several decades. HOIs are considered potentially significant because their presence is assumed to mean that the dynamic behavior of a full community of species is unpredictable based on observations of interactions between subsets of the species within the community. Despite such attention, the causal mechanisms that produce HOIs have been inadequately discussed. We discuss three different usages of the term HOIs and provide insight as to why HOIs might be found within a given community. HOIs may be detected for three reasons: inappropriate assumptions made concerning species interactions that influence statistical tests, unmeasured parameters and variables, and interaction modifications (i.e., a functional change in the interaction of two species caused by a third species. This confusion concerning the defining attributes of HOIs has made their detection problematic. While the statistical tests being used in the ecological experiments to detect HOIs are described in detail in most papers, the dynamic models underlying these tests are often not made explicit. Additionally, we demonstrate the equivalency of three different statistical tests: the Case and Bender (1981) test, analysis of variance, and a multiplicative test (Wootton 1994). However, the choice of a response variable (i.e., population densities, population growth rates, per-capita growth rates, etc.) and different data transformations applied to these response variables alter the underlying dynamics model that is being tested. The result is that the statistical test applied does not always perform the intended comparison but instead tests a different and sometimes unjustified or even inappropriate dynamic model. Finally, we review the relationship between indirect effects and HOIs. Whereas some researchers have lumped HOIs and indirect effects, we argue that the two represent completely unique and separate phenomena. Additionally, indirect effects can complicate detection of HOIs, and we review several methods by which to separate the two processes.","DOI":"10.2307/1939614","ISSN":"0012-9658","shortTitle":"Higher Order Interactions in Ecological Communities","journalAbbreviation":"Ecology","author":[{"family":"Billick","given":"Ian"},{"family":"Case","given":"Ted J."}],"issued":{"date-parts":[["1994"]]}}},{"id":7343,"uris":["http://zotero.org/users/688880/items/JNQ4ERLS"],"uri":["http://zotero.org/users/688880/items/JNQ4ERLS"],"itemData":{"id":7343,"type":"article-journal","title":"Beyond pairwise mechanisms of species coexistence in complex communities","container-title":"Nature","page":"56-64","volume":"546","issue":"7656","source":"www.nature.com","abstract":"The tremendous diversity of species in ecological communities has motivated a century of research into the mechanisms that maintain biodiversity. However, much of this work examines the coexistence of just pairs of competitors. This approach ignores those mechanisms of coexistence that emerge only in diverse competitive networks. Despite the potential for these mechanisms to create conditions under which the loss of one competitor triggers the loss of others, we lack the knowledge needed to judge their importance for coexistence in nature. Progress requires borrowing insight from the study of multitrophic interaction networks, and coupling empirical data to models of competition.","DOI":"10.1038/nature22898","ISSN":"1476-4687","language":"en","author":[{"family":"Levine","given":"Jonathan M."},{"family":"Bascompte","given":"Jordi"},{"family":"Adler","given":"Peter B."},{"family":"Allesina","given":"Stefano"}],"issued":{"date-parts":[["2017",6]]}}}],"schema":"https://github.com/citation-style-language/schema/raw/master/csl-citation.json"} </w:instrText>
-      </w:r>
-      <w:r>
-        <w:fldChar w:fldCharType="separate"/>
-      </w:r>
-      <w:r>
-        <w:rPr>
-          <w:noProof/>
-        </w:rPr>
-        <w:t>(Neill 1974, Billick and Case 1994, Levine et al. 2017)</w:t>
-      </w:r>
-      <w:r>
-        <w:fldChar w:fldCharType="end"/>
-      </w:r>
-      <w:r>
-        <w:t xml:space="preserve">. </w:t>
-      </w:r>
-      <w:r>
         <w:t>T</w:t>
       </w:r>
       <w:r>
-        <w:t xml:space="preserve">he presence of HOIs challenges classical definitions of coexistence and </w:t>
+        <w:t xml:space="preserve">he presence of HOIs </w:t>
+      </w:r>
+      <w:r>
+        <w:t xml:space="preserve">also </w:t>
+      </w:r>
+      <w:r>
+        <w:t xml:space="preserve">challenges classical definitions of </w:t>
+      </w:r>
+      <w:r>
+        <w:t xml:space="preserve">species </w:t>
+      </w:r>
+      <w:r>
+        <w:t xml:space="preserve">coexistence and </w:t>
       </w:r>
       <w:r>
         <w:t xml:space="preserve">the </w:t>
@@ -882,7 +978,13 @@
         <w:t xml:space="preserve"> interspecific </w:t>
       </w:r>
       <w:r>
-        <w:t xml:space="preserve">interactions are fixed strength </w:t>
+        <w:t xml:space="preserve">interactions are </w:t>
+      </w:r>
+      <w:r>
+        <w:t xml:space="preserve">of a </w:t>
+      </w:r>
+      <w:r>
+        <w:t xml:space="preserve">fixed strength </w:t>
       </w:r>
       <w:r>
         <w:fldChar w:fldCharType="begin"/>
@@ -954,10 +1056,14 @@
         <w:contextualSpacing/>
       </w:pPr>
       <w:r>
+        <w:lastRenderedPageBreak/>
         <w:t xml:space="preserve">Although </w:t>
       </w:r>
       <w:r>
-        <w:t>there has been a revival in ecologists’ interest in the implications of HOIs for community coexistence</w:t>
+        <w:t>there has been a revival in ecologists’ interest in the implications of HOIs for coexistence</w:t>
+      </w:r>
+      <w:r>
+        <w:t xml:space="preserve"> in communities,</w:t>
       </w:r>
       <w:r>
         <w:t xml:space="preserve"> </w:t>
@@ -969,10 +1075,10 @@
         <w:t xml:space="preserve">a </w:t>
       </w:r>
       <w:r>
-        <w:t>consensus</w:t>
-      </w:r>
-      <w:r>
-        <w:t xml:space="preserve"> definition </w:t>
+        <w:t xml:space="preserve">common </w:t>
+      </w:r>
+      <w:r>
+        <w:t xml:space="preserve">definition </w:t>
       </w:r>
       <w:r>
         <w:t>of</w:t>
@@ -984,29 +1090,240 @@
         <w:t xml:space="preserve"> and</w:t>
       </w:r>
       <w:r>
+        <w:t xml:space="preserve"> robust methods</w:t>
+      </w:r>
+      <w:r>
+        <w:t xml:space="preserve"> to detect them</w:t>
+      </w:r>
+      <w:r>
+        <w:t xml:space="preserve"> in empirical data</w:t>
+      </w:r>
+      <w:r>
+        <w:t xml:space="preserve">. </w:t>
+      </w:r>
+      <w:r>
+        <w:t xml:space="preserve">The difficulty in defining HOIs was apparent early on </w:t>
+      </w:r>
+      <w:r>
+        <w:fldChar w:fldCharType="begin"/>
+      </w:r>
+      <w:r>
+        <w:instrText xml:space="preserve"> ADDIN ZOTERO_ITEM CSL_CITATION {"citationID":"AsicaT1g","properties":{"formattedCitation":"(Vandermeer 1969, Neill 1974, Case and Bender 1981, Pomerantz 1981)","plainCitation":"(Vandermeer 1969, Neill 1974, Case and Bender 1981, Pomerantz 1981)","noteIndex":0},"citationItems":[{"id":7573,"uris":["http://zotero.org/users/688880/items/MDKZWCM7"],"uri":["http://zotero.org/users/688880/items/MDKZWCM7"],"itemData":{"id":7573,"type":"article-journal","title":"The Competitive Structure of Communities: An Experimental Approach with Protozoa","container-title":"Ecology","page":"362-371","volume":"50","issue":"3","source":"Crossref","DOI":"10.2307/1933884","ISSN":"00129658","shortTitle":"The Competitive Structure of Communities","language":"en","author":[{"family":"Vandermeer","given":"John H."}],"issued":{"date-parts":[["1969",5]]}}},{"id":7500,"uris":["http://zotero.org/users/688880/items/XWBA33IH"],"uri":["http://zotero.org/users/688880/items/XWBA33IH"],"itemData":{"id":7500,"type":"article-journal","title":"The Community Matrix and Interdependence of the Competition Coefficients","container-title":"The American Naturalist","page":"399-408","volume":"108","issue":"962","source":"JSTOR","abstract":"In response to recent elaborations of the community matrix concept, I argue that nonlinear (higher-order) interactions between species are probably very important in many competitive relationships. Several competition coefficients calculated from populations of microcrustaceans in equilibrium microcosm communities change significantly with changes induced in the species composition of the remainder of the community. Because of interdependence among first-order competition coefficients, interpretation of community perturbation experiments becomes exceptionally difficult and subsequent calculations based on an α matrix to predict the number of species expected in the community are inappropriate to the assumptions of the model.","ISSN":"0003-0147","author":[{"family":"Neill","given":"William E."}],"issued":{"date-parts":[["1974"]]}}},{"id":7341,"uris":["http://zotero.org/users/688880/items/JC36J9Q5"],"uri":["http://zotero.org/users/688880/items/JC36J9Q5"],"itemData":{"id":7341,"type":"article-journal","title":"Testing for Higher Order Interactions","container-title":"The American Naturalist","page":"920-929","volume":"118","issue":"6","source":"JSTOR","ISSN":"0003-0147","author":[{"family":"Case","given":"Ted J."},{"family":"Bender","given":"Edward A."}],"issued":{"date-parts":[["1981"]]}}},{"id":"MBZ7xGBu/vYHXCpeX","uris":["http://zotero.org/users/688880/items/35Y5IZIL"],"uri":["http://zotero.org/users/688880/items/35Y5IZIL"],"itemData":{"id":7497,"type":"article-journal","title":"Do \"Higher Order Interactions\" in Competition Systems Really Exist?","container-title":"The American Naturalist","page":"583-591","volume":"117","issue":"4","source":"journals.uchicago.edu (Atypon)","DOI":"10.1086/283743","ISSN":"0003-0147","journalAbbreviation":"The American Naturalist","author":[{"family":"Pomerantz","given":"Mark J."}],"issued":{"date-parts":[["1981",4,1]]}}}],"schema":"https://github.com/citation-style-language/schema/raw/master/csl-citation.json"} </w:instrText>
+      </w:r>
+      <w:r>
+        <w:fldChar w:fldCharType="separate"/>
+      </w:r>
+      <w:r>
+        <w:rPr>
+          <w:noProof/>
+        </w:rPr>
+        <w:t>(Vandermeer 1969, Neill 1974, Case and Bender 1981, Pomerantz 1981)</w:t>
+      </w:r>
+      <w:r>
+        <w:fldChar w:fldCharType="end"/>
+      </w:r>
+      <w:r>
+        <w:t xml:space="preserve">. </w:t>
+      </w:r>
+      <w:r>
+        <w:t xml:space="preserve"> Early </w:t>
+      </w:r>
+      <w:r>
+        <w:t xml:space="preserve">discussions defined an HOI only within the context of a standard Lotka-Volterra competition model </w:t>
+      </w:r>
+      <w:r>
+        <w:fldChar w:fldCharType="begin"/>
+      </w:r>
+      <w:r>
+        <w:instrText xml:space="preserve"> ADDIN ZOTERO_ITEM CSL_CITATION {"citationID":"bQvG6UdF","properties":{"formattedCitation":"(Vandermeer 1969)","plainCitation":"(Vandermeer 1969)","noteIndex":0},"citationItems":[{"id":7573,"uris":["http://zotero.org/users/688880/items/MDKZWCM7"],"uri":["http://zotero.org/users/688880/items/MDKZWCM7"],"itemData":{"id":7573,"type":"article-journal","title":"The Competitive Structure of Communities: An Experimental Approach with Protozoa","container-title":"Ecology","page":"362-371","volume":"50","issue":"3","source":"Crossref","DOI":"10.2307/1933884","ISSN":"00129658","shortTitle":"The Competitive Structure of Communities","language":"en","author":[{"family":"Vandermeer","given":"John H."}],"issued":{"date-parts":[["1969",5]]}}}],"schema":"https://github.com/citation-style-language/schema/raw/master/csl-citation.json"} </w:instrText>
+      </w:r>
+      <w:r>
+        <w:fldChar w:fldCharType="separate"/>
+      </w:r>
+      <w:r>
+        <w:rPr>
+          <w:noProof/>
+        </w:rPr>
+        <w:t>(Vandermeer 1969)</w:t>
+      </w:r>
+      <w:r>
+        <w:fldChar w:fldCharType="end"/>
+      </w:r>
+      <w:r>
+        <w:t xml:space="preserve">. </w:t>
+      </w:r>
+      <w:r>
         <w:t xml:space="preserve"> </w:t>
       </w:r>
       <w:r>
-        <w:lastRenderedPageBreak/>
-        <w:t>robust methods</w:t>
-      </w:r>
-      <w:r>
-        <w:t xml:space="preserve"> to detect them</w:t>
-      </w:r>
-      <w:r>
-        <w:t xml:space="preserve"> in empirical data</w:t>
+        <w:t xml:space="preserve">Billick and Case </w:t>
+      </w:r>
+      <w:r>
+        <w:fldChar w:fldCharType="begin"/>
+      </w:r>
+      <w:r>
+        <w:instrText xml:space="preserve"> ADDIN ZOTERO_ITEM CSL_CITATION {"citationID":"NEgTQrGT","properties":{"formattedCitation":"(1994)","plainCitation":"(1994)","noteIndex":0},"citationItems":[{"id":2192,"uris":["http://zotero.org/users/688880/items/MGR8XNWN"],"uri":["http://zotero.org/users/688880/items/MGR8XNWN"],"itemData":{"id":2192,"type":"article-journal","title":"Higher Order Interactions in Ecological Communities: What Are They and How Can They be Detected?","container-title":"Ecology","page":"1530-1543","volume":"75","issue":"6","source":"JSTOR","abstract":"The detection and significance of higher order interactions (HOIs) between species has been a matter of debate and experimentation in community ecology for several decades. HOIs are considered potentially significant because their presence is assumed to mean that the dynamic behavior of a full community of species is unpredictable based on observations of interactions between subsets of the species within the community. Despite such attention, the causal mechanisms that produce HOIs have been inadequately discussed. We discuss three different usages of the term HOIs and provide insight as to why HOIs might be found within a given community. HOIs may be detected for three reasons: inappropriate assumptions made concerning species interactions that influence statistical tests, unmeasured parameters and variables, and interaction modifications (i.e., a functional change in the interaction of two species caused by a third species. This confusion concerning the defining attributes of HOIs has made their detection problematic. While the statistical tests being used in the ecological experiments to detect HOIs are described in detail in most papers, the dynamic models underlying these tests are often not made explicit. Additionally, we demonstrate the equivalency of three different statistical tests: the Case and Bender (1981) test, analysis of variance, and a multiplicative test (Wootton 1994). However, the choice of a response variable (i.e., population densities, population growth rates, per-capita growth rates, etc.) and different data transformations applied to these response variables alter the underlying dynamics model that is being tested. The result is that the statistical test applied does not always perform the intended comparison but instead tests a different and sometimes unjustified or even inappropriate dynamic model. Finally, we review the relationship between indirect effects and HOIs. Whereas some researchers have lumped HOIs and indirect effects, we argue that the two represent completely unique and separate phenomena. Additionally, indirect effects can complicate detection of HOIs, and we review several methods by which to separate the two processes.","DOI":"10.2307/1939614","ISSN":"0012-9658","shortTitle":"Higher Order Interactions in Ecological Communities","journalAbbreviation":"Ecology","author":[{"family":"Billick","given":"Ian"},{"family":"Case","given":"Ted J."}],"issued":{"date-parts":[["1994"]]}},"suppress-author":true}],"schema":"https://github.com/citation-style-language/schema/raw/master/csl-citation.json"} </w:instrText>
+      </w:r>
+      <w:r>
+        <w:fldChar w:fldCharType="separate"/>
+      </w:r>
+      <w:r>
+        <w:rPr>
+          <w:noProof/>
+        </w:rPr>
+        <w:t>(1994)</w:t>
+      </w:r>
+      <w:r>
+        <w:fldChar w:fldCharType="end"/>
+      </w:r>
+      <w:r>
+        <w:t xml:space="preserve"> attempted to defin</w:t>
+      </w:r>
+      <w:r>
+        <w:t>e</w:t>
+      </w:r>
+      <w:r>
+        <w:t xml:space="preserve"> HOIs </w:t>
+      </w:r>
+      <w:r>
+        <w:t xml:space="preserve">more generally </w:t>
+      </w:r>
+      <w:r>
+        <w:t>as the presence of</w:t>
+      </w:r>
+      <w:r>
+        <w:t xml:space="preserve"> non-additive effects </w:t>
+      </w:r>
+      <w:r>
+        <w:t>between species</w:t>
+      </w:r>
+      <w:r>
+        <w:t>,</w:t>
+      </w:r>
+      <w:r>
+        <w:t xml:space="preserve"> </w:t>
+      </w:r>
+      <w:r>
+        <w:t>but</w:t>
+      </w:r>
+      <w:r>
+        <w:t xml:space="preserve"> this</w:t>
+      </w:r>
+      <w:r>
+        <w:t xml:space="preserve"> definition</w:t>
+      </w:r>
+      <w:r>
+        <w:t xml:space="preserve"> </w:t>
+      </w:r>
+      <w:r>
+        <w:t xml:space="preserve">was itself </w:t>
+      </w:r>
+      <w:r>
+        <w:t xml:space="preserve">viewed as </w:t>
+      </w:r>
+      <w:r>
+        <w:t>problematic</w:t>
+      </w:r>
+      <w:r>
+        <w:t xml:space="preserve"> </w:t>
+      </w:r>
+      <w:r>
+        <w:fldChar w:fldCharType="begin"/>
+      </w:r>
+      <w:r>
+        <w:instrText xml:space="preserve"> ADDIN ZOTERO_ITEM CSL_CITATION {"citationID":"Ht4WYEcT","properties":{"formattedCitation":"(Adler and Morris 1994)","plainCitation":"(Adler and Morris 1994)","noteIndex":0},"citationItems":[{"id":51,"uris":["http://zotero.org/users/688880/items/ETYJBSMS"],"uri":["http://zotero.org/users/688880/items/ETYJBSMS"],"itemData":{"id":51,"type":"article-journal","title":"A General Test for Interaction Modification","container-title":"Ecology","page":"1552-1559","volume":"75","issue":"6","source":"CrossRef","DOI":"10.2307/1939616","ISSN":"00129658","language":"en","author":[{"family":"Adler","given":"Frederick R."},{"family":"Morris","given":"William F."}],"issued":{"date-parts":[["1994",9]]}}}],"schema":"https://github.com/citation-style-language/schema/raw/master/csl-citation.json"} </w:instrText>
+      </w:r>
+      <w:r>
+        <w:fldChar w:fldCharType="separate"/>
+      </w:r>
+      <w:r>
+        <w:t>(Adler and Morris 1994)</w:t>
+      </w:r>
+      <w:r>
+        <w:fldChar w:fldCharType="end"/>
+      </w:r>
+      <w:r>
+        <w:t xml:space="preserve"> </w:t>
+      </w:r>
+      <w:commentRangeStart w:id="13"/>
+      <w:r>
+        <w:t>because</w:t>
+      </w:r>
+      <w:r>
+        <w:t xml:space="preserve"> it implied that HOIs were present in any model with non-linear density dependence</w:t>
+      </w:r>
+      <w:commentRangeEnd w:id="13"/>
+      <w:r>
+        <w:rPr>
+          <w:rStyle w:val="CommentReference"/>
+        </w:rPr>
+        <w:commentReference w:id="13"/>
+      </w:r>
+      <w:r>
+        <w:t xml:space="preserve">.  A recent paper by Mayfield and Stouffer </w:t>
+      </w:r>
+      <w:r>
+        <w:fldChar w:fldCharType="begin"/>
+      </w:r>
+      <w:r>
+        <w:instrText xml:space="preserve"> ADDIN ZOTERO_ITEM CSL_CITATION {"citationID":"aXScVAcV","properties":{"formattedCitation":"(2017)","plainCitation":"(2017)","noteIndex":0},"citationItems":[{"id":2899,"uris":["http://zotero.org/users/688880/items/67ZRSRKR"],"uri":["http://zotero.org/users/688880/items/67ZRSRKR"],"itemData":{"id":2899,"type":"article-journal","title":"Higher-order interactions capture unexplained complexity in diverse communities","container-title":"Nature Ecology &amp; Evolution","page":"0062","volume":"1","source":"www.nature.com","abstract":"Higher-order interactions (HOIs) are often assumed to be negligible in natural communities. Here, the authors present a framework for incorporating HOIs into diversity models and show that their inclusion can dramatically improve explanatory power.","DOI":"10.1038/s41559-016-0062","ISSN":"2397-334X","language":"en","author":[{"family":"Mayfield","given":"Margaret M."},{"family":"Stouffer","given":"Daniel B."}],"issued":{"date-parts":[["2017",2,17]]}},"suppress-author":true}],"schema":"https://github.com/citation-style-language/schema/raw/master/csl-citation.json"} </w:instrText>
+      </w:r>
+      <w:r>
+        <w:fldChar w:fldCharType="separate"/>
+      </w:r>
+      <w:r>
+        <w:rPr>
+          <w:noProof/>
+        </w:rPr>
+        <w:t>(2017)</w:t>
+      </w:r>
+      <w:r>
+        <w:fldChar w:fldCharType="end"/>
+      </w:r>
+      <w:r>
+        <w:t xml:space="preserve"> </w:t>
+      </w:r>
+      <w:r>
+        <w:t xml:space="preserve">included </w:t>
+      </w:r>
+      <w:r>
+        <w:t xml:space="preserve">non-linear intra- </w:t>
+      </w:r>
+      <w:r>
+        <w:t>and</w:t>
+      </w:r>
+      <w:r>
+        <w:t xml:space="preserve"> inter</w:t>
+      </w:r>
+      <w:r>
+        <w:t>-</w:t>
+      </w:r>
+      <w:r>
+        <w:t xml:space="preserve">specific interaction terms in their definition of HOI, </w:t>
+      </w:r>
+      <w:r>
+        <w:t xml:space="preserve">which deviates from the </w:t>
+      </w:r>
+      <w:r>
+        <w:t xml:space="preserve">original </w:t>
+      </w:r>
+      <w:r>
+        <w:t>emphasis on</w:t>
+      </w:r>
+      <w:r>
+        <w:t xml:space="preserve"> interactions between two or more species</w:t>
       </w:r>
       <w:r>
         <w:t xml:space="preserve">. </w:t>
       </w:r>
       <w:r>
-        <w:t xml:space="preserve">The difficulty in defining HOIs was apparent early on </w:t>
+        <w:t xml:space="preserve"> In another recent paper, Grilli et al. </w:t>
       </w:r>
       <w:r>
         <w:fldChar w:fldCharType="begin"/>
       </w:r>
       <w:r>
-        <w:instrText xml:space="preserve"> ADDIN ZOTERO_ITEM CSL_CITATION {"citationID":"AsicaT1g","properties":{"formattedCitation":"(Vandermeer 1969, Neill 1974, Case and Bender 1981, Pomerantz 1981)","plainCitation":"(Vandermeer 1969, Neill 1974, Case and Bender 1981, Pomerantz 1981)","noteIndex":0},"citationItems":[{"id":7573,"uris":["http://zotero.org/users/688880/items/MDKZWCM7"],"uri":["http://zotero.org/users/688880/items/MDKZWCM7"],"itemData":{"id":7573,"type":"article-journal","title":"The Competitive Structure of Communities: An Experimental Approach with Protozoa","container-title":"Ecology","page":"362-371","volume":"50","issue":"3","source":"Crossref","DOI":"10.2307/1933884","ISSN":"00129658","shortTitle":"The Competitive Structure of Communities","language":"en","author":[{"family":"Vandermeer","given":"John H."}],"issued":{"date-parts":[["1969",5]]}}},{"id":7500,"uris":["http://zotero.org/users/688880/items/XWBA33IH"],"uri":["http://zotero.org/users/688880/items/XWBA33IH"],"itemData":{"id":7500,"type":"article-journal","title":"The Community Matrix and Interdependence of the Competition Coefficients","container-title":"The American Naturalist","page":"399-408","volume":"108","issue":"962","source":"JSTOR","abstract":"In response to recent elaborations of the community matrix concept, I argue that nonlinear (higher-order) interactions between species are probably very important in many competitive relationships. Several competition coefficients calculated from populations of microcrustaceans in equilibrium microcosm communities change significantly with changes induced in the species composition of the remainder of the community. Because of interdependence among first-order competition coefficients, interpretation of community perturbation experiments becomes exceptionally difficult and subsequent calculations based on an α matrix to predict the number of species expected in the community are inappropriate to the assumptions of the model.","ISSN":"0003-0147","author":[{"family":"Neill","given":"William E."}],"issued":{"date-parts":[["1974"]]}}},{"id":7341,"uris":["http://zotero.org/users/688880/items/JC36J9Q5"],"uri":["http://zotero.org/users/688880/items/JC36J9Q5"],"itemData":{"id":7341,"type":"article-journal","title":"Testing for Higher Order Interactions","container-title":"The American Naturalist","page":"920-929","volume":"118","issue":"6","source":"JSTOR","ISSN":"0003-0147","author":[{"family":"Case","given":"Ted J."},{"family":"Bender","given":"Edward A."}],"issued":{"date-parts":[["1981"]]}}},{"id":"MBZ7xGBu/vYHXCpeX","uris":["http://zotero.org/users/688880/items/35Y5IZIL"],"uri":["http://zotero.org/users/688880/items/35Y5IZIL"],"itemData":{"id":7497,"type":"article-journal","title":"Do \"Higher Order Interactions\" in Competition Systems Really Exist?","container-title":"The American Naturalist","page":"583-591","volume":"117","issue":"4","source":"journals.uchicago.edu (Atypon)","DOI":"10.1086/283743","ISSN":"0003-0147","journalAbbreviation":"The American Naturalist","author":[{"family":"Pomerantz","given":"Mark J."}],"issued":{"date-parts":[["1981",4,1]]}}}],"schema":"https://github.com/citation-style-language/schema/raw/master/csl-citation.json"} </w:instrText>
+        <w:instrText xml:space="preserve"> ADDIN ZOTERO_ITEM CSL_CITATION {"citationID":"HerHuAyU","properties":{"formattedCitation":"(2017)","plainCitation":"(2017)","noteIndex":0},"citationItems":[{"id":14,"uris":["http://zotero.org/users/688880/items/CB4MYUDW"],"uri":["http://zotero.org/users/688880/items/CB4MYUDW"],"itemData":{"id":14,"type":"article-journal","title":"Higher-order interactions stabilize dynamics in competitive network models","container-title":"Nature","page":"210-213","volume":"548","issue":"7666","source":"www.nature.com","abstract":"Ecologists have long sought a way to explain how the remarkable biodiversity observed in nature is maintained. On the one hand, simple models of interacting competitors cannot produce the stable persistence of very large ecological communities1,2,3,4,5. On the other hand, neutral models6,7,8,9, in which species do not interact and diversity is maintained by immigration and speciation, yield unrealistically small fluctuations in population abundance10, and a strong positive correlation between a species’ abundance and its age11, contrary to empirical evidence. Models allowing for the robust persistence of large communities of interacting competitors are lacking. Here we show that very diverse communities could persist thanks to the stabilizing role of higher-order interactions12,13, in which the presence of a species influences the interaction between other species. Although higher-order interactions have been studied for decades14,15,16, their role in shaping ecological communities is still unclear5. The inclusion of higher-order interactions in competitive network models stabilizes dynamics, making species coexistence robust to the perturbation of both population abundance and parameter values. We show that higher-order interactions have strong effects in models of closed ecological communities, as well as of open communities in which new species are constantly introduced. In our framework, higher-order interactions are completely defined by pairwise interactions, facilitating empirical parameterization and validation of our models.","DOI":"10.1038/nature23273","ISSN":"1476-4687","language":"en","author":[{"family":"Grilli","given":"Jacopo"},{"family":"Barabás","given":"György"},{"family":"Michalska-Smith","given":"Matthew J."},{"family":"Allesina","given":"Stefano"}],"issued":{"date-parts":[["2017",8]]}},"suppress-author":true}],"schema":"https://github.com/citation-style-language/schema/raw/master/csl-citation.json"} </w:instrText>
       </w:r>
       <w:r>
         <w:fldChar w:fldCharType="separate"/>
@@ -1015,25 +1332,73 @@
         <w:rPr>
           <w:noProof/>
         </w:rPr>
-        <w:t>(Vandermeer 1969, Neill 1974, Case and Bender 1981, Pomerantz 1981)</w:t>
+        <w:t>(2017)</w:t>
       </w:r>
       <w:r>
         <w:fldChar w:fldCharType="end"/>
       </w:r>
       <w:r>
-        <w:t xml:space="preserve">. </w:t>
-      </w:r>
-      <w:r>
-        <w:t xml:space="preserve"> Early </w:t>
-      </w:r>
-      <w:r>
-        <w:t xml:space="preserve">discussions defined an HOI only within the context of a standard Lotka-Volterra competition model </w:t>
+        <w:t xml:space="preserve"> </w:t>
+      </w:r>
+      <w:r>
+        <w:t xml:space="preserve">demonstrate the implications </w:t>
+      </w:r>
+      <w:r>
+        <w:t>HOI</w:t>
+      </w:r>
+      <w:r>
+        <w:t>s could have</w:t>
+      </w:r>
+      <w:r>
+        <w:t xml:space="preserve"> for </w:t>
+      </w:r>
+      <w:r>
+        <w:t>multispecies</w:t>
+      </w:r>
+      <w:r>
+        <w:t xml:space="preserve"> coexistence, but their example </w:t>
+      </w:r>
+      <w:r>
+        <w:t>of HOIs are</w:t>
+      </w:r>
+      <w:r>
+        <w:t>,</w:t>
+      </w:r>
+      <w:r>
+        <w:t xml:space="preserve"> strictly speaking</w:t>
+      </w:r>
+      <w:r>
+        <w:t>,</w:t>
+      </w:r>
+      <w:r>
+        <w:t xml:space="preserve"> not interaction modifications</w:t>
+      </w:r>
+      <w:r>
+        <w:t xml:space="preserve">, and more </w:t>
+      </w:r>
+      <w:r>
+        <w:t xml:space="preserve">accurately </w:t>
+      </w:r>
+      <w:r>
+        <w:t xml:space="preserve">fit </w:t>
+      </w:r>
+      <w:r>
+        <w:t xml:space="preserve">within the definition of </w:t>
+      </w:r>
+      <w:r>
+        <w:t xml:space="preserve">indirect </w:t>
+      </w:r>
+      <w:r>
+        <w:t>interaction chains</w:t>
+      </w:r>
+      <w:r>
+        <w:t xml:space="preserve"> </w:t>
       </w:r>
       <w:r>
         <w:fldChar w:fldCharType="begin"/>
       </w:r>
       <w:r>
-        <w:instrText xml:space="preserve"> ADDIN ZOTERO_ITEM CSL_CITATION {"citationID":"bQvG6UdF","properties":{"formattedCitation":"(Vandermeer 1969)","plainCitation":"(Vandermeer 1969)","noteIndex":0},"citationItems":[{"id":7573,"uris":["http://zotero.org/users/688880/items/MDKZWCM7"],"uri":["http://zotero.org/users/688880/items/MDKZWCM7"],"itemData":{"id":7573,"type":"article-journal","title":"The Competitive Structure of Communities: An Experimental Approach with Protozoa","container-title":"Ecology","page":"362-371","volume":"50","issue":"3","source":"Crossref","DOI":"10.2307/1933884","ISSN":"00129658","shortTitle":"The Competitive Structure of Communities","language":"en","author":[{"family":"Vandermeer","given":"John H."}],"issued":{"date-parts":[["1969",5]]}}}],"schema":"https://github.com/citation-style-language/schema/raw/master/csl-citation.json"} </w:instrText>
+        <w:instrText xml:space="preserve"> ADDIN ZOTERO_ITEM CSL_CITATION {"citationID":"xNHZHZjZ","properties":{"formattedCitation":"(Levine et al. 2017)","plainCitation":"(Levine et al. 2017)","noteIndex":0},"citationItems":[{"id":7343,"uris":["http://zotero.org/users/688880/items/JNQ4ERLS"],"uri":["http://zotero.org/users/688880/items/JNQ4ERLS"],"itemData":{"id":7343,"type":"article-journal","title":"Beyond pairwise mechanisms of species coexistence in complex communities","container-title":"Nature","page":"56-64","volume":"546","issue":"7656","source":"www.nature.com","abstract":"The tremendous diversity of species in ecological communities has motivated a century of research into the mechanisms that maintain biodiversity. However, much of this work examines the coexistence of just pairs of competitors. This approach ignores those mechanisms of coexistence that emerge only in diverse competitive networks. Despite the potential for these mechanisms to create conditions under which the loss of one competitor triggers the loss of others, we lack the knowledge needed to judge their importance for coexistence in nature. Progress requires borrowing insight from the study of multitrophic interaction networks, and coupling empirical data to models of competition.","DOI":"10.1038/nature22898","ISSN":"1476-4687","language":"en","author":[{"family":"Levine","given":"Jonathan M."},{"family":"Bascompte","given":"Jordi"},{"family":"Adler","given":"Peter B."},{"family":"Allesina","given":"Stefano"}],"issued":{"date-parts":[["2017",6]]}}}],"schema":"https://github.com/citation-style-language/schema/raw/master/csl-citation.json"} </w:instrText>
       </w:r>
       <w:r>
         <w:fldChar w:fldCharType="separate"/>
@@ -1042,253 +1407,88 @@
         <w:rPr>
           <w:noProof/>
         </w:rPr>
-        <w:t>(Vandermeer 1969)</w:t>
+        <w:t>(Levine et al. 2017)</w:t>
       </w:r>
       <w:r>
         <w:fldChar w:fldCharType="end"/>
       </w:r>
       <w:r>
-        <w:t xml:space="preserve">. </w:t>
+        <w:t>.</w:t>
       </w:r>
       <w:r>
         <w:t xml:space="preserve"> </w:t>
       </w:r>
       <w:r>
-        <w:t xml:space="preserve">Billick and Case </w:t>
-      </w:r>
-      <w:r>
-        <w:fldChar w:fldCharType="begin"/>
-      </w:r>
-      <w:r>
-        <w:instrText xml:space="preserve"> ADDIN ZOTERO_ITEM CSL_CITATION {"citationID":"NEgTQrGT","properties":{"formattedCitation":"(1994)","plainCitation":"(1994)","noteIndex":0},"citationItems":[{"id":2192,"uris":["http://zotero.org/users/688880/items/MGR8XNWN"],"uri":["http://zotero.org/users/688880/items/MGR8XNWN"],"itemData":{"id":2192,"type":"article-journal","title":"Higher Order Interactions in Ecological Communities: What Are They and How Can They be Detected?","container-title":"Ecology","page":"1530-1543","volume":"75","issue":"6","source":"JSTOR","abstract":"The detection and significance of higher order interactions (HOIs) between species has been a matter of debate and experimentation in community ecology for several decades. HOIs are considered potentially significant because their presence is assumed to mean that the dynamic behavior of a full community of species is unpredictable based on observations of interactions between subsets of the species within the community. Despite such attention, the causal mechanisms that produce HOIs have been inadequately discussed. We discuss three different usages of the term HOIs and provide insight as to why HOIs might be found within a given community. HOIs may be detected for three reasons: inappropriate assumptions made concerning species interactions that influence statistical tests, unmeasured parameters and variables, and interaction modifications (i.e., a functional change in the interaction of two species caused by a third species. This confusion concerning the defining attributes of HOIs has made their detection problematic. While the statistical tests being used in the ecological experiments to detect HOIs are described in detail in most papers, the dynamic models underlying these tests are often not made explicit. Additionally, we demonstrate the equivalency of three different statistical tests: the Case and Bender (1981) test, analysis of variance, and a multiplicative test (Wootton 1994). However, the choice of a response variable (i.e., population densities, population growth rates, per-capita growth rates, etc.) and different data transformations applied to these response variables alter the underlying dynamics model that is being tested. The result is that the statistical test applied does not always perform the intended comparison but instead tests a different and sometimes unjustified or even inappropriate dynamic model. Finally, we review the relationship between indirect effects and HOIs. Whereas some researchers have lumped HOIs and indirect effects, we argue that the two represent completely unique and separate phenomena. Additionally, indirect effects can complicate detection of HOIs, and we review several methods by which to separate the two processes.","DOI":"10.2307/1939614","ISSN":"0012-9658","shortTitle":"Higher Order Interactions in Ecological Communities","journalAbbreviation":"Ecology","author":[{"family":"Billick","given":"Ian"},{"family":"Case","given":"Ted J."}],"issued":{"date-parts":[["1994"]]}},"suppress-author":true}],"schema":"https://github.com/citation-style-language/schema/raw/master/csl-citation.json"} </w:instrText>
-      </w:r>
-      <w:r>
-        <w:fldChar w:fldCharType="separate"/>
-      </w:r>
-      <w:r>
-        <w:rPr>
-          <w:noProof/>
-        </w:rPr>
-        <w:t>(1994)</w:t>
-      </w:r>
-      <w:r>
-        <w:fldChar w:fldCharType="end"/>
-      </w:r>
-      <w:r>
-        <w:t xml:space="preserve"> attempted to defin</w:t>
-      </w:r>
-      <w:r>
-        <w:t>e</w:t>
-      </w:r>
-      <w:r>
-        <w:t xml:space="preserve"> HOIs </w:t>
-      </w:r>
-      <w:r>
-        <w:t xml:space="preserve">more generally </w:t>
-      </w:r>
-      <w:r>
-        <w:t>as the presence of</w:t>
-      </w:r>
-      <w:r>
-        <w:t xml:space="preserve"> non-additive effects </w:t>
-      </w:r>
-      <w:r>
-        <w:t>between species</w:t>
-      </w:r>
-      <w:r>
-        <w:t>,</w:t>
+        <w:t>The renewed interest in HOIs</w:t>
+      </w:r>
+      <w:r>
+        <w:t xml:space="preserve"> and their potential</w:t>
+      </w:r>
+      <w:r>
+        <w:t xml:space="preserve"> to</w:t>
+      </w:r>
+      <w:r>
+        <w:t xml:space="preserve"> profound</w:t>
+      </w:r>
+      <w:r>
+        <w:t>ly</w:t>
       </w:r>
       <w:r>
         <w:t xml:space="preserve"> </w:t>
       </w:r>
       <w:r>
-        <w:t>but</w:t>
-      </w:r>
-      <w:r>
-        <w:t xml:space="preserve"> this</w:t>
-      </w:r>
-      <w:r>
-        <w:t xml:space="preserve"> definition</w:t>
+        <w:t xml:space="preserve">shape </w:t>
+      </w:r>
+      <w:r>
+        <w:t xml:space="preserve">the </w:t>
+      </w:r>
+      <w:r>
+        <w:t>diversity</w:t>
+      </w:r>
+      <w:r>
+        <w:t xml:space="preserve"> and dynamics of </w:t>
+      </w:r>
+      <w:r>
+        <w:t xml:space="preserve">multispecies communities </w:t>
+      </w:r>
+      <w:r>
+        <w:t xml:space="preserve">demand a </w:t>
+      </w:r>
+      <w:r>
+        <w:t xml:space="preserve">clear </w:t>
+      </w:r>
+      <w:r>
+        <w:t>definition</w:t>
+      </w:r>
+      <w:r>
+        <w:t>, as</w:t>
       </w:r>
       <w:r>
         <w:t xml:space="preserve"> </w:t>
       </w:r>
       <w:r>
-        <w:t>was itself problematic</w:t>
-      </w:r>
-      <w:r>
-        <w:t xml:space="preserve"> </w:t>
-      </w:r>
-      <w:r>
-        <w:fldChar w:fldCharType="begin"/>
-      </w:r>
-      <w:r>
-        <w:instrText xml:space="preserve"> ADDIN ZOTERO_ITEM CSL_CITATION {"citationID":"Ht4WYEcT","properties":{"formattedCitation":"(Adler and Morris 1994)","plainCitation":"(Adler and Morris 1994)","noteIndex":0},"citationItems":[{"id":51,"uris":["http://zotero.org/users/688880/items/ETYJBSMS"],"uri":["http://zotero.org/users/688880/items/ETYJBSMS"],"itemData":{"id":51,"type":"article-journal","title":"A General Test for Interaction Modification","container-title":"Ecology","page":"1552-1559","volume":"75","issue":"6","source":"CrossRef","DOI":"10.2307/1939616","ISSN":"00129658","language":"en","author":[{"family":"Adler","given":"Frederick R."},{"family":"Morris","given":"William F."}],"issued":{"date-parts":[["1994",9]]}}}],"schema":"https://github.com/citation-style-language/schema/raw/master/csl-citation.json"} </w:instrText>
-      </w:r>
-      <w:r>
-        <w:fldChar w:fldCharType="separate"/>
-      </w:r>
-      <w:r>
-        <w:t>(Adler and Morris 1994)</w:t>
-      </w:r>
-      <w:r>
-        <w:fldChar w:fldCharType="end"/>
-      </w:r>
-      <w:r>
-        <w:t xml:space="preserve">.  A recent paper by Mayfield and Stouffer </w:t>
-      </w:r>
-      <w:r>
-        <w:fldChar w:fldCharType="begin"/>
-      </w:r>
-      <w:r>
-        <w:instrText xml:space="preserve"> ADDIN ZOTERO_ITEM CSL_CITATION {"citationID":"aXScVAcV","properties":{"formattedCitation":"(2017)","plainCitation":"(2017)","noteIndex":0},"citationItems":[{"id":2899,"uris":["http://zotero.org/users/688880/items/67ZRSRKR"],"uri":["http://zotero.org/users/688880/items/67ZRSRKR"],"itemData":{"id":2899,"type":"article-journal","title":"Higher-order interactions capture unexplained complexity in diverse communities","container-title":"Nature Ecology &amp; Evolution","page":"0062","volume":"1","source":"www.nature.com","abstract":"Higher-order interactions (HOIs) are often assumed to be negligible in natural communities. Here, the authors present a framework for incorporating HOIs into diversity models and show that their inclusion can dramatically improve explanatory power.","DOI":"10.1038/s41559-016-0062","ISSN":"2397-334X","language":"en","author":[{"family":"Mayfield","given":"Margaret M."},{"family":"Stouffer","given":"Daniel B."}],"issued":{"date-parts":[["2017",2,17]]}},"suppress-author":true}],"schema":"https://github.com/citation-style-language/schema/raw/master/csl-citation.json"} </w:instrText>
-      </w:r>
-      <w:r>
-        <w:fldChar w:fldCharType="separate"/>
-      </w:r>
-      <w:r>
-        <w:rPr>
-          <w:noProof/>
-        </w:rPr>
-        <w:t>(2017)</w:t>
-      </w:r>
-      <w:r>
-        <w:fldChar w:fldCharType="end"/>
-      </w:r>
-      <w:r>
-        <w:t xml:space="preserve"> </w:t>
-      </w:r>
-      <w:r>
-        <w:t xml:space="preserve">included </w:t>
-      </w:r>
-      <w:r>
-        <w:t xml:space="preserve">non-linear intra- </w:t>
-      </w:r>
-      <w:r>
-        <w:t>and</w:t>
-      </w:r>
-      <w:r>
-        <w:t xml:space="preserve"> inter</w:t>
-      </w:r>
-      <w:r>
-        <w:t>-</w:t>
-      </w:r>
-      <w:r>
-        <w:t xml:space="preserve">specific interaction terms in their definition of HOI, </w:t>
-      </w:r>
-      <w:r>
-        <w:t xml:space="preserve">which deviates from the </w:t>
-      </w:r>
-      <w:r>
-        <w:t xml:space="preserve">original </w:t>
-      </w:r>
-      <w:r>
-        <w:t>emphasis on interactions between more than two species</w:t>
-      </w:r>
-      <w:r>
-        <w:t xml:space="preserve">. </w:t>
-      </w:r>
-      <w:r>
-        <w:t xml:space="preserve"> In another recent paper, Grilli et al. </w:t>
-      </w:r>
-      <w:r>
-        <w:fldChar w:fldCharType="begin"/>
-      </w:r>
-      <w:r>
-        <w:instrText xml:space="preserve"> ADDIN ZOTERO_ITEM CSL_CITATION {"citationID":"HerHuAyU","properties":{"formattedCitation":"(2017)","plainCitation":"(2017)","noteIndex":0},"citationItems":[{"id":14,"uris":["http://zotero.org/users/688880/items/CB4MYUDW"],"uri":["http://zotero.org/users/688880/items/CB4MYUDW"],"itemData":{"id":14,"type":"article-journal","title":"Higher-order interactions stabilize dynamics in competitive network models","container-title":"Nature","page":"210-213","volume":"548","issue":"7666","source":"www.nature.com","abstract":"Ecologists have long sought a way to explain how the remarkable biodiversity observed in nature is maintained. On the one hand, simple models of interacting competitors cannot produce the stable persistence of very large ecological communities1,2,3,4,5. On the other hand, neutral models6,7,8,9, in which species do not interact and diversity is maintained by immigration and speciation, yield unrealistically small fluctuations in population abundance10, and a strong positive correlation between a species’ abundance and its age11, contrary to empirical evidence. Models allowing for the robust persistence of large communities of interacting competitors are lacking. Here we show that very diverse communities could persist thanks to the stabilizing role of higher-order interactions12,13, in which the presence of a species influences the interaction between other species. Although higher-order interactions have been studied for decades14,15,16, their role in shaping ecological communities is still unclear5. The inclusion of higher-order interactions in competitive network models stabilizes dynamics, making species coexistence robust to the perturbation of both population abundance and parameter values. We show that higher-order interactions have strong effects in models of closed ecological communities, as well as of open communities in which new species are constantly introduced. In our framework, higher-order interactions are completely defined by pairwise interactions, facilitating empirical parameterization and validation of our models.","DOI":"10.1038/nature23273","ISSN":"1476-4687","language":"en","author":[{"family":"Grilli","given":"Jacopo"},{"family":"Barabás","given":"György"},{"family":"Michalska-Smith","given":"Matthew J."},{"family":"Allesina","given":"Stefano"}],"issued":{"date-parts":[["2017",8]]}},"suppress-author":true}],"schema":"https://github.com/citation-style-language/schema/raw/master/csl-citation.json"} </w:instrText>
-      </w:r>
-      <w:r>
-        <w:fldChar w:fldCharType="separate"/>
-      </w:r>
-      <w:r>
-        <w:rPr>
-          <w:noProof/>
-        </w:rPr>
-        <w:t>(2017)</w:t>
-      </w:r>
-      <w:r>
-        <w:fldChar w:fldCharType="end"/>
-      </w:r>
-      <w:r>
-        <w:t xml:space="preserve"> </w:t>
-      </w:r>
-      <w:r>
-        <w:t xml:space="preserve">demonstrate the implications </w:t>
-      </w:r>
-      <w:r>
-        <w:t>HOI</w:t>
-      </w:r>
-      <w:r>
-        <w:t>s could have</w:t>
-      </w:r>
-      <w:r>
-        <w:t xml:space="preserve"> for </w:t>
-      </w:r>
-      <w:r>
-        <w:t>multispecies</w:t>
-      </w:r>
-      <w:r>
-        <w:t xml:space="preserve"> coexistence, but their example </w:t>
-      </w:r>
-      <w:r>
-        <w:t xml:space="preserve">of HOIs are strictly speaking not interaction modifications at all, </w:t>
-      </w:r>
-      <w:r>
-        <w:t xml:space="preserve">and fit more accurately within the definition of </w:t>
-      </w:r>
-      <w:r>
-        <w:t xml:space="preserve">indirect </w:t>
-      </w:r>
-      <w:r>
-        <w:t>interaction chains</w:t>
-      </w:r>
-      <w:r>
-        <w:t xml:space="preserve"> </w:t>
-      </w:r>
-      <w:r>
-        <w:fldChar w:fldCharType="begin"/>
-      </w:r>
-      <w:r>
-        <w:instrText xml:space="preserve"> ADDIN ZOTERO_ITEM CSL_CITATION {"citationID":"xNHZHZjZ","properties":{"formattedCitation":"(Levine et al. 2017)","plainCitation":"(Levine et al. 2017)","noteIndex":0},"citationItems":[{"id":7343,"uris":["http://zotero.org/users/688880/items/JNQ4ERLS"],"uri":["http://zotero.org/users/688880/items/JNQ4ERLS"],"itemData":{"id":7343,"type":"article-journal","title":"Beyond pairwise mechanisms of species coexistence in complex communities","container-title":"Nature","page":"56-64","volume":"546","issue":"7656","source":"www.nature.com","abstract":"The tremendous diversity of species in ecological communities has motivated a century of research into the mechanisms that maintain biodiversity. However, much of this work examines the coexistence of just pairs of competitors. This approach ignores those mechanisms of coexistence that emerge only in diverse competitive networks. Despite the potential for these mechanisms to create conditions under which the loss of one competitor triggers the loss of others, we lack the knowledge needed to judge their importance for coexistence in nature. Progress requires borrowing insight from the study of multitrophic interaction networks, and coupling empirical data to models of competition.","DOI":"10.1038/nature22898","ISSN":"1476-4687","language":"en","author":[{"family":"Levine","given":"Jonathan M."},{"family":"Bascompte","given":"Jordi"},{"family":"Adler","given":"Peter B."},{"family":"Allesina","given":"Stefano"}],"issued":{"date-parts":[["2017",6]]}}}],"schema":"https://github.com/citation-style-language/schema/raw/master/csl-citation.json"} </w:instrText>
-      </w:r>
-      <w:r>
-        <w:fldChar w:fldCharType="separate"/>
-      </w:r>
-      <w:r>
-        <w:rPr>
-          <w:noProof/>
-        </w:rPr>
-        <w:t>(Levine et al. 2017)</w:t>
-      </w:r>
-      <w:r>
-        <w:fldChar w:fldCharType="end"/>
-      </w:r>
-      <w:r>
-        <w:t>.</w:t>
-      </w:r>
-      <w:r>
-        <w:t xml:space="preserve"> </w:t>
-      </w:r>
-      <w:r>
-        <w:t>The renewed interest in HOIs</w:t>
-      </w:r>
-      <w:r>
-        <w:t xml:space="preserve"> and their potentially profound implications for modeling multispecies communities </w:t>
-      </w:r>
-      <w:r>
-        <w:t xml:space="preserve">demand a </w:t>
-      </w:r>
-      <w:r>
-        <w:t xml:space="preserve">clear </w:t>
-      </w:r>
-      <w:r>
-        <w:t xml:space="preserve">definition </w:t>
-      </w:r>
-      <w:r>
-        <w:t xml:space="preserve">of what they are </w:t>
-      </w:r>
-      <w:r>
-        <w:t>and a worked example showing how HOIs could be detected in the kind of empirical data ecologists actually collect.</w:t>
+        <w:t>well as careful consideration of</w:t>
+      </w:r>
+      <w:r>
+        <w:t xml:space="preserve"> how HOIs </w:t>
+      </w:r>
+      <w:r>
+        <w:t xml:space="preserve">can </w:t>
+      </w:r>
+      <w:r>
+        <w:t xml:space="preserve">be detected </w:t>
+      </w:r>
+      <w:r>
+        <w:t>with the</w:t>
+      </w:r>
+      <w:r>
+        <w:t xml:space="preserve"> kind of empirical data ecologists </w:t>
+      </w:r>
+      <w:r>
+        <w:t xml:space="preserve">typically </w:t>
+      </w:r>
+      <w:r>
+        <w:t>collect.</w:t>
       </w:r>
     </w:p>
     <w:p>
@@ -1297,7 +1497,19 @@
         <w:contextualSpacing/>
       </w:pPr>
       <w:r>
-        <w:t xml:space="preserve">In addition, the mechanisms that do and do not generate higher order interactions between </w:t>
+        <w:t>In addition</w:t>
+      </w:r>
+      <w:r>
+        <w:t xml:space="preserve"> to the challenges of defining and detecting HOIs described above</w:t>
+      </w:r>
+      <w:r>
+        <w:t xml:space="preserve">, the mechanisms </w:t>
+      </w:r>
+      <w:r>
+        <w:t>that</w:t>
+      </w:r>
+      <w:r>
+        <w:t xml:space="preserve"> generate higher order interactions between </w:t>
       </w:r>
       <w:r>
         <w:t xml:space="preserve">competing species </w:t>
@@ -1309,6 +1521,7 @@
         <w:t xml:space="preserve">many </w:t>
       </w:r>
       <w:r>
+        <w:lastRenderedPageBreak/>
         <w:t xml:space="preserve">mechanistic competition models </w:t>
       </w:r>
       <w:r>
@@ -1339,16 +1552,44 @@
         <w:t>: f</w:t>
       </w:r>
       <w:r>
-        <w:t xml:space="preserve">irst, since mechanistic models generate HOIs without the addition of explicit HOI terms, one might argue that the issue is essentially an artificial construct of phenomenological models.  However, the question of whether </w:t>
-      </w:r>
-      <w:r>
-        <w:lastRenderedPageBreak/>
-        <w:t>perfect knowledge of pairwise interactions is sufficient to predict the dynamics of more complex systems is fundamentally phenomenological and thus can only be investigated in the context of phenomenological interactions.  Second, if mechanistic models almost unavoidably generate HOIs</w:t>
+        <w:t xml:space="preserve">irst, since mechanistic models generate HOIs without the addition of explicit HOI terms, one might argue that </w:t>
+      </w:r>
+      <w:r>
+        <w:t>HOIs</w:t>
       </w:r>
       <w:r>
         <w:t xml:space="preserve"> </w:t>
       </w:r>
       <w:r>
+        <w:t xml:space="preserve">may be </w:t>
+      </w:r>
+      <w:r>
+        <w:t>an artif</w:t>
+      </w:r>
+      <w:r>
+        <w:t xml:space="preserve">act </w:t>
+      </w:r>
+      <w:r>
+        <w:t xml:space="preserve">of phenomenological models.  </w:t>
+      </w:r>
+      <w:commentRangeStart w:id="14"/>
+      <w:r>
+        <w:t>However, the question of whether perfect knowledge of pairwise interactions is sufficient to predict the dynamics of more complex systems is fundamentally phenomenological and thus can only be investigated in the context of phenomenological interactions.</w:t>
+      </w:r>
+      <w:commentRangeEnd w:id="14"/>
+      <w:r>
+        <w:rPr>
+          <w:rStyle w:val="CommentReference"/>
+        </w:rPr>
+        <w:commentReference w:id="14"/>
+      </w:r>
+      <w:r>
+        <w:t xml:space="preserve">  Second, if mechanistic models almost unavoidably generate HOIs</w:t>
+      </w:r>
+      <w:r>
+        <w:t xml:space="preserve"> </w:t>
+      </w:r>
+      <w:r>
         <w:fldChar w:fldCharType="begin"/>
       </w:r>
       <w:r>
@@ -1373,10 +1614,47 @@
         <w:t xml:space="preserve">rigorous demonstrations of HOIs in </w:t>
       </w:r>
       <w:r>
-        <w:t>nature represents a glaring gap in our knowledge of competition—the logistical challenge of studying multispecies competition notwithstanding</w:t>
-      </w:r>
-      <w:r>
-        <w:t xml:space="preserve">.  An investigation of the mechanistic basis of HOIs would help ecologists predict when and where HOIs are most likely to emerge—and may help explain why phenomenological models without HOIs have been successfully applied in many communities.  </w:t>
+        <w:t>nature represents a</w:t>
+      </w:r>
+      <w:r>
+        <w:t xml:space="preserve">n important </w:t>
+      </w:r>
+      <w:r>
+        <w:t xml:space="preserve">gap in our </w:t>
+      </w:r>
+      <w:r>
+        <w:t>empirical understanding</w:t>
+      </w:r>
+      <w:r>
+        <w:t xml:space="preserve"> of competition—</w:t>
+      </w:r>
+      <w:commentRangeStart w:id="15"/>
+      <w:r>
+        <w:t>the logistical challenge of studying multispecies competition notwithstanding</w:t>
+      </w:r>
+      <w:commentRangeEnd w:id="15"/>
+      <w:r>
+        <w:rPr>
+          <w:rStyle w:val="CommentReference"/>
+        </w:rPr>
+        <w:commentReference w:id="15"/>
+      </w:r>
+      <w:r>
+        <w:t xml:space="preserve">.  </w:t>
+      </w:r>
+      <w:commentRangeStart w:id="16"/>
+      <w:r>
+        <w:t>An investigation of the mechanistic basis of HOIs would help ecologists predict when</w:t>
+      </w:r>
+      <w:commentRangeEnd w:id="16"/>
+      <w:r>
+        <w:rPr>
+          <w:rStyle w:val="CommentReference"/>
+        </w:rPr>
+        <w:commentReference w:id="16"/>
+      </w:r>
+      <w:r>
+        <w:t xml:space="preserve"> and where HOIs are most likely to emerge—and may help explain why phenomenological models without HOIs have been successfully applied in many communities.  </w:t>
       </w:r>
     </w:p>
     <w:p>
@@ -1384,11 +1662,22 @@
         <w:spacing w:after="202"/>
         <w:contextualSpacing/>
       </w:pPr>
+      <w:commentRangeStart w:id="17"/>
       <w:r>
         <w:t xml:space="preserve">In this paper we </w:t>
       </w:r>
       <w:r>
-        <w:t xml:space="preserve">discuss the difficulties in defining </w:t>
+        <w:t xml:space="preserve">discuss </w:t>
+      </w:r>
+      <w:commentRangeEnd w:id="17"/>
+      <w:r>
+        <w:rPr>
+          <w:rStyle w:val="CommentReference"/>
+        </w:rPr>
+        <w:commentReference w:id="17"/>
+      </w:r>
+      <w:r>
+        <w:t xml:space="preserve">the difficulties in defining </w:t>
       </w:r>
       <w:r>
         <w:t>HOIs</w:t>
@@ -1475,7 +1764,11 @@
         <w:t xml:space="preserve"> </w:t>
       </w:r>
       <w:r>
-        <w:t>even in relatively simple mechanistic competition</w:t>
+        <w:t xml:space="preserve">even in relatively </w:t>
+      </w:r>
+      <w:r>
+        <w:lastRenderedPageBreak/>
+        <w:t>simple mechanistic competition</w:t>
       </w:r>
       <w:r>
         <w:t xml:space="preserve">.  Importantly, we suggest that systems in which competitors vary in timing of resource uptake are likely to show HOIs, and that HOIs will likely be stronger for species maturing later in the growing season. </w:t>
@@ -1484,7 +1777,6 @@
         <w:t xml:space="preserve">Our worked example </w:t>
       </w:r>
       <w:r>
-        <w:lastRenderedPageBreak/>
         <w:t xml:space="preserve">also </w:t>
       </w:r>
       <w:r>
@@ -1498,8 +1790,8 @@
       <w:pPr>
         <w:pStyle w:val="Heading2"/>
       </w:pPr>
-      <w:bookmarkStart w:id="4" w:name="defining-higher-order-interactions"/>
-      <w:bookmarkEnd w:id="4"/>
+      <w:bookmarkStart w:id="18" w:name="defining-higher-order-interactions"/>
+      <w:bookmarkEnd w:id="18"/>
       <w:r>
         <w:t>What counts as a</w:t>
       </w:r>
@@ -1735,10 +2027,14 @@
         <w:t xml:space="preserve"> (e.g. </w:t>
       </w:r>
       <w:r>
+        <w:t xml:space="preserve">Kraft et al. </w:t>
+      </w:r>
+      <w:commentRangeStart w:id="19"/>
+      <w:r>
         <w:fldChar w:fldCharType="begin"/>
       </w:r>
       <w:r>
-        <w:instrText xml:space="preserve"> ADDIN ZOTERO_ITEM CSL_CITATION {"citationID":"9BQDoRRE","properties":{"formattedCitation":"(Kraft et al. 2015)","plainCitation":"(Kraft et al. 2015)","noteIndex":0},"citationItems":[{"id":2808,"uris":["http://zotero.org/users/688880/items/S7NFX6Q5"],"uri":["http://zotero.org/users/688880/items/S7NFX6Q5"],"itemData":{"id":2808,"type":"article-journal","title":"Plant functional traits and the multidimensional nature of species coexistence","container-title":"Proceedings of the National Academy of Sciences of the United States of America","page":"797–802","volume":"112","issue":"3","abstract":"Understanding the processes maintaining species diversity is a central problem in ecology, with implications for the conservation and management of ecosystems. Although biologists often assume that trait differences between competitors promote diversity, empirical evidence connecting functional traits to the niche differences that stabilize species coexistence is rare. Obtaining such evidence is critical because traits also underlie the average fitness differences driving competitive exclusion, and this complicates efforts to infer community dynamics from phenotypic patterns. We coupled field-parameterized mathematical models of competition between 102 pairs of annual plants with detailed sampling of leaf, seed, root, and whole-plant functional traits to relate phenotypic differences to stabilizing niche and average fitness differences. Single functional traits were often well correlated with average fitness differences between species, indicating that competitive dominance was associated with late phenology, deep rooting, and several other traits. In contrast, single functional traits were poorly correlated with the stabilizing niche differences that promote coexistence. Niche differences could only be described by combinations of traits, corresponding to differentiation between species in multiple ecological dimensions. In addition, several traits were associated with both fitness differences and stabilizing niche differences. These complex relationships between phenotypic differences and the dynamics of competing species argue against the simple use of single functional traits to infer community assembly processes but lay the groundwork for a theoretically justified trait-based community ecology.","DOI":"10.1073/pnas.1413650112","ISSN":"0027-8424","author":[{"family":"Kraft","given":"Nathan J B"},{"family":"Godoy","given":"Oscar"},{"family":"Levine","given":"Jonathan M"}],"issued":{"date-parts":[["2015",1]]}}}],"schema":"https://github.com/citation-style-language/schema/raw/master/csl-citation.json"} </w:instrText>
+        <w:instrText xml:space="preserve"> ADDIN ZOTERO_ITEM CSL_CITATION {"citationID":"viM4iVeN","properties":{"formattedCitation":"(2015)","plainCitation":"(2015)","noteIndex":0},"citationItems":[{"id":2808,"uris":["http://zotero.org/users/688880/items/S7NFX6Q5"],"uri":["http://zotero.org/users/688880/items/S7NFX6Q5"],"itemData":{"id":2808,"type":"article-journal","title":"Plant functional traits and the multidimensional nature of species coexistence","container-title":"Proceedings of the National Academy of Sciences of the United States of America","page":"797–802","volume":"112","issue":"3","abstract":"Understanding the processes maintaining species diversity is a central problem in ecology, with implications for the conservation and management of ecosystems. Although biologists often assume that trait differences between competitors promote diversity, empirical evidence connecting functional traits to the niche differences that stabilize species coexistence is rare. Obtaining such evidence is critical because traits also underlie the average fitness differences driving competitive exclusion, and this complicates efforts to infer community dynamics from phenotypic patterns. We coupled field-parameterized mathematical models of competition between 102 pairs of annual plants with detailed sampling of leaf, seed, root, and whole-plant functional traits to relate phenotypic differences to stabilizing niche and average fitness differences. Single functional traits were often well correlated with average fitness differences between species, indicating that competitive dominance was associated with late phenology, deep rooting, and several other traits. In contrast, single functional traits were poorly correlated with the stabilizing niche differences that promote coexistence. Niche differences could only be described by combinations of traits, corresponding to differentiation between species in multiple ecological dimensions. In addition, several traits were associated with both fitness differences and stabilizing niche differences. These complex relationships between phenotypic differences and the dynamics of competing species argue against the simple use of single functional traits to infer community assembly processes but lay the groundwork for a theoretically justified trait-based community ecology.","DOI":"10.1073/pnas.1413650112","ISSN":"0027-8424","author":[{"family":"Kraft","given":"Nathan J B"},{"family":"Godoy","given":"Oscar"},{"family":"Levine","given":"Jonathan M"}],"issued":{"date-parts":[["2015",1]]}},"suppress-author":true}],"schema":"https://github.com/citation-style-language/schema/raw/master/csl-citation.json"} </w:instrText>
       </w:r>
       <w:r>
         <w:fldChar w:fldCharType="separate"/>
@@ -1747,11 +2043,18 @@
         <w:rPr>
           <w:noProof/>
         </w:rPr>
-        <w:t>(Kraft et al. 2015)</w:t>
+        <w:t>(2015)</w:t>
       </w:r>
       <w:r>
         <w:fldChar w:fldCharType="end"/>
       </w:r>
+      <w:commentRangeEnd w:id="19"/>
+      <w:r>
+        <w:rPr>
+          <w:rStyle w:val="CommentReference"/>
+        </w:rPr>
+        <w:commentReference w:id="19"/>
+      </w:r>
       <w:r>
         <w:t>)</w:t>
       </w:r>
@@ -1759,31 +2062,22 @@
         <w:t xml:space="preserve">. </w:t>
       </w:r>
       <w:r>
-        <w:t>Th</w:t>
-      </w:r>
-      <w:r>
-        <w:t>is power</w:t>
-      </w:r>
-      <w:r>
-        <w:t>, however, come</w:t>
-      </w:r>
-      <w:r>
-        <w:t>s</w:t>
-      </w:r>
-      <w:r>
-        <w:t xml:space="preserve"> with complication</w:t>
-      </w:r>
-      <w:r>
-        <w:t>s</w:t>
-      </w:r>
-      <w:r>
-        <w:t xml:space="preserve">. </w:t>
-      </w:r>
-      <w:r>
-        <w:t>P</w:t>
-      </w:r>
-      <w:r>
-        <w:t xml:space="preserve">henomenological models require choosing a functional form for the effects of </w:t>
+        <w:t xml:space="preserve">Nevertheless, phenomenological </w:t>
+      </w:r>
+      <w:r>
+        <w:t>models</w:t>
+      </w:r>
+      <w:r>
+        <w:t xml:space="preserve"> do</w:t>
+      </w:r>
+      <w:r>
+        <w:t xml:space="preserve"> require choosing a functional form </w:t>
+      </w:r>
+      <w:r>
+        <w:t xml:space="preserve">that can accurately describe </w:t>
+      </w:r>
+      <w:r>
+        <w:t xml:space="preserve">the effects of </w:t>
       </w:r>
       <w:r>
         <w:t xml:space="preserve">species </w:t>
@@ -1798,7 +2092,11 @@
         <w:t>population</w:t>
       </w:r>
       <w:r>
-        <w:t xml:space="preserve"> performance</w:t>
+        <w:t xml:space="preserve"> </w:t>
+      </w:r>
+      <w:r>
+        <w:lastRenderedPageBreak/>
+        <w:t>performance</w:t>
       </w:r>
       <w:r>
         <w:t>.</w:t>
@@ -1807,7 +2105,10 @@
         <w:t xml:space="preserve"> </w:t>
       </w:r>
       <w:r>
-        <w:t xml:space="preserve">As we will show this </w:t>
+        <w:t>T</w:t>
+      </w:r>
+      <w:r>
+        <w:t xml:space="preserve">his </w:t>
       </w:r>
       <w:r>
         <w:t xml:space="preserve">choice </w:t>
@@ -1825,7 +2126,21 @@
         <w:t xml:space="preserve">define </w:t>
       </w:r>
       <w:r>
-        <w:t xml:space="preserve">species interactions and the how we could </w:t>
+        <w:t xml:space="preserve">species interactions and </w:t>
+      </w:r>
+      <w:commentRangeStart w:id="20"/>
+      <w:r>
+        <w:t xml:space="preserve">the how </w:t>
+      </w:r>
+      <w:commentRangeEnd w:id="20"/>
+      <w:r>
+        <w:rPr>
+          <w:rStyle w:val="CommentReference"/>
+        </w:rPr>
+        <w:commentReference w:id="20"/>
+      </w:r>
+      <w:r>
+        <w:t xml:space="preserve">we could </w:t>
       </w:r>
       <w:r>
         <w:t>detect</w:t>
@@ -1870,11 +2185,17 @@
         <w:contextualSpacing/>
       </w:pPr>
       <w:r>
-        <w:lastRenderedPageBreak/>
-        <w:t xml:space="preserve">In order to construct a useful definition for HOIs, we start from </w:t>
-      </w:r>
-      <w:r>
-        <w:t xml:space="preserve">what we see as the important implication </w:t>
+        <w:t>A</w:t>
+      </w:r>
+      <w:r>
+        <w:t xml:space="preserve"> useful definition for HOIs, </w:t>
+      </w:r>
+      <w:commentRangeStart w:id="21"/>
+      <w:r>
+        <w:t xml:space="preserve">should start from a recognition of </w:t>
+      </w:r>
+      <w:r>
+        <w:t xml:space="preserve">the important implication </w:t>
       </w:r>
       <w:r>
         <w:t>HOIs</w:t>
@@ -1882,6 +2203,13 @@
       <w:r>
         <w:t xml:space="preserve"> have for community dynamics</w:t>
       </w:r>
+      <w:commentRangeEnd w:id="21"/>
+      <w:r>
+        <w:rPr>
+          <w:rStyle w:val="CommentReference"/>
+        </w:rPr>
+        <w:commentReference w:id="21"/>
+      </w:r>
       <w:r>
         <w:t xml:space="preserve">:  </w:t>
       </w:r>
@@ -1922,7 +2250,21 @@
         <w:t xml:space="preserve">. </w:t>
       </w:r>
       <w:r>
-        <w:t xml:space="preserve">While this may sound mysterious, HOIs </w:t>
+        <w:t xml:space="preserve">While this may sound </w:t>
+      </w:r>
+      <w:commentRangeStart w:id="22"/>
+      <w:r>
+        <w:t xml:space="preserve">mysterious, </w:t>
+      </w:r>
+      <w:commentRangeEnd w:id="22"/>
+      <w:r>
+        <w:rPr>
+          <w:rStyle w:val="CommentReference"/>
+        </w:rPr>
+        <w:commentReference w:id="22"/>
+      </w:r>
+      <w:r>
+        <w:t xml:space="preserve">HOIs </w:t>
       </w:r>
       <w:r>
         <w:t xml:space="preserve">can </w:t>
@@ -1961,13 +2303,22 @@
         <w:t xml:space="preserve"> hand, interactions between species depend on the density of other species then this leads to HOIs </w:t>
       </w:r>
       <w:r>
-        <w:t xml:space="preserve">(see </w:t>
+        <w:t>(see</w:t>
+      </w:r>
+      <w:r>
+        <w:t xml:space="preserve"> </w:t>
+      </w:r>
+      <w:r>
+        <w:t>Billick and Case</w:t>
+      </w:r>
+      <w:r>
+        <w:t xml:space="preserve"> </w:t>
       </w:r>
       <w:r>
         <w:fldChar w:fldCharType="begin"/>
       </w:r>
       <w:r>
-        <w:instrText xml:space="preserve"> ADDIN ZOTERO_ITEM CSL_CITATION {"citationID":"0MXSHsYG","properties":{"formattedCitation":"(Billick and Case 1994)","plainCitation":"(Billick and Case 1994)","noteIndex":0},"citationItems":[{"id":2192,"uris":["http://zotero.org/users/688880/items/MGR8XNWN"],"uri":["http://zotero.org/users/688880/items/MGR8XNWN"],"itemData":{"id":2192,"type":"article-journal","title":"Higher Order Interactions in Ecological Communities: What Are They and How Can They be Detected?","container-title":"Ecology","page":"1530-1543","volume":"75","issue":"6","source":"JSTOR","abstract":"The detection and significance of higher order interactions (HOIs) between species has been a matter of debate and experimentation in community ecology for several decades. HOIs are considered potentially significant because their presence is assumed to mean that the dynamic behavior of a full community of species is unpredictable based on observations of interactions between subsets of the species within the community. Despite such attention, the causal mechanisms that produce HOIs have been inadequately discussed. We discuss three different usages of the term HOIs and provide insight as to why HOIs might be found within a given community. HOIs may be detected for three reasons: inappropriate assumptions made concerning species interactions that influence statistical tests, unmeasured parameters and variables, and interaction modifications (i.e., a functional change in the interaction of two species caused by a third species. This confusion concerning the defining attributes of HOIs has made their detection problematic. While the statistical tests being used in the ecological experiments to detect HOIs are described in detail in most papers, the dynamic models underlying these tests are often not made explicit. Additionally, we demonstrate the equivalency of three different statistical tests: the Case and Bender (1981) test, analysis of variance, and a multiplicative test (Wootton 1994). However, the choice of a response variable (i.e., population densities, population growth rates, per-capita growth rates, etc.) and different data transformations applied to these response variables alter the underlying dynamics model that is being tested. The result is that the statistical test applied does not always perform the intended comparison but instead tests a different and sometimes unjustified or even inappropriate dynamic model. Finally, we review the relationship between indirect effects and HOIs. Whereas some researchers have lumped HOIs and indirect effects, we argue that the two represent completely unique and separate phenomena. Additionally, indirect effects can complicate detection of HOIs, and we review several methods by which to separate the two processes.","DOI":"10.2307/1939614","ISSN":"0012-9658","shortTitle":"Higher Order Interactions in Ecological Communities","journalAbbreviation":"Ecology","author":[{"family":"Billick","given":"Ian"},{"family":"Case","given":"Ted J."}],"issued":{"date-parts":[["1994"]]}}}],"schema":"https://github.com/citation-style-language/schema/raw/master/csl-citation.json"} </w:instrText>
+        <w:instrText xml:space="preserve"> ADDIN ZOTERO_ITEM CSL_CITATION {"citationID":"lcHJy7Va","properties":{"formattedCitation":"(1994)","plainCitation":"(1994)","noteIndex":0},"citationItems":[{"id":2192,"uris":["http://zotero.org/users/688880/items/MGR8XNWN"],"uri":["http://zotero.org/users/688880/items/MGR8XNWN"],"itemData":{"id":2192,"type":"article-journal","title":"Higher Order Interactions in Ecological Communities: What Are They and How Can They be Detected?","container-title":"Ecology","page":"1530-1543","volume":"75","issue":"6","source":"JSTOR","abstract":"The detection and significance of higher order interactions (HOIs) between species has been a matter of debate and experimentation in community ecology for several decades. HOIs are considered potentially significant because their presence is assumed to mean that the dynamic behavior of a full community of species is unpredictable based on observations of interactions between subsets of the species within the community. Despite such attention, the causal mechanisms that produce HOIs have been inadequately discussed. We discuss three different usages of the term HOIs and provide insight as to why HOIs might be found within a given community. HOIs may be detected for three reasons: inappropriate assumptions made concerning species interactions that influence statistical tests, unmeasured parameters and variables, and interaction modifications (i.e., a functional change in the interaction of two species caused by a third species. This confusion concerning the defining attributes of HOIs has made their detection problematic. While the statistical tests being used in the ecological experiments to detect HOIs are described in detail in most papers, the dynamic models underlying these tests are often not made explicit. Additionally, we demonstrate the equivalency of three different statistical tests: the Case and Bender (1981) test, analysis of variance, and a multiplicative test (Wootton 1994). However, the choice of a response variable (i.e., population densities, population growth rates, per-capita growth rates, etc.) and different data transformations applied to these response variables alter the underlying dynamics model that is being tested. The result is that the statistical test applied does not always perform the intended comparison but instead tests a different and sometimes unjustified or even inappropriate dynamic model. Finally, we review the relationship between indirect effects and HOIs. Whereas some researchers have lumped HOIs and indirect effects, we argue that the two represent completely unique and separate phenomena. Additionally, indirect effects can complicate detection of HOIs, and we review several methods by which to separate the two processes.","DOI":"10.2307/1939614","ISSN":"0012-9658","shortTitle":"Higher Order Interactions in Ecological Communities","journalAbbreviation":"Ecology","author":[{"family":"Billick","given":"Ian"},{"family":"Case","given":"Ted J."}],"issued":{"date-parts":[["1994"]]}},"suppress-author":true}],"schema":"https://github.com/citation-style-language/schema/raw/master/csl-citation.json"} </w:instrText>
       </w:r>
       <w:r>
         <w:fldChar w:fldCharType="separate"/>
@@ -1976,10 +2327,13 @@
         <w:rPr>
           <w:noProof/>
         </w:rPr>
-        <w:t>(Billick and Case 1994)</w:t>
+        <w:t>(1994)</w:t>
       </w:r>
       <w:r>
         <w:fldChar w:fldCharType="end"/>
+      </w:r>
+      <w:r>
+        <w:t xml:space="preserve"> for a derivation</w:t>
       </w:r>
       <w:r>
         <w:t>)</w:t>
@@ -2110,17 +2464,21 @@
       <w:r>
         <w:t xml:space="preserve"> indirect effects or interaction chains</w:t>
       </w:r>
+      <w:commentRangeStart w:id="23"/>
       <w:r>
         <w:t xml:space="preserve"> (sensu</w:t>
       </w:r>
       <w:r>
+        <w:t xml:space="preserve"> Levine et al.</w:t>
+      </w:r>
+      <w:r>
         <w:t xml:space="preserve"> </w:t>
       </w:r>
       <w:r>
         <w:fldChar w:fldCharType="begin"/>
       </w:r>
       <w:r>
-        <w:instrText xml:space="preserve"> ADDIN ZOTERO_ITEM CSL_CITATION {"citationID":"8x75i8m2","properties":{"formattedCitation":"(Levine et al. 2017)","plainCitation":"(Levine et al. 2017)","noteIndex":0},"citationItems":[{"id":7343,"uris":["http://zotero.org/users/688880/items/JNQ4ERLS"],"uri":["http://zotero.org/users/688880/items/JNQ4ERLS"],"itemData":{"id":7343,"type":"article-journal","title":"Beyond pairwise mechanisms of species coexistence in complex communities","container-title":"Nature","page":"56-64","volume":"546","issue":"7656","source":"www.nature.com","abstract":"The tremendous diversity of species in ecological communities has motivated a century of research into the mechanisms that maintain biodiversity. However, much of this work examines the coexistence of just pairs of competitors. This approach ignores those mechanisms of coexistence that emerge only in diverse competitive networks. Despite the potential for these mechanisms to create conditions under which the loss of one competitor triggers the loss of others, we lack the knowledge needed to judge their importance for coexistence in nature. Progress requires borrowing insight from the study of multitrophic interaction networks, and coupling empirical data to models of competition.","DOI":"10.1038/nature22898","ISSN":"1476-4687","language":"en","author":[{"family":"Levine","given":"Jonathan M."},{"family":"Bascompte","given":"Jordi"},{"family":"Adler","given":"Peter B."},{"family":"Allesina","given":"Stefano"}],"issued":{"date-parts":[["2017",6]]}}}],"schema":"https://github.com/citation-style-language/schema/raw/master/csl-citation.json"} </w:instrText>
+        <w:instrText xml:space="preserve"> ADDIN ZOTERO_ITEM CSL_CITATION {"citationID":"SALOzdS6","properties":{"formattedCitation":"(2017)","plainCitation":"(2017)","noteIndex":0},"citationItems":[{"id":7343,"uris":["http://zotero.org/users/688880/items/JNQ4ERLS"],"uri":["http://zotero.org/users/688880/items/JNQ4ERLS"],"itemData":{"id":7343,"type":"article-journal","title":"Beyond pairwise mechanisms of species coexistence in complex communities","container-title":"Nature","page":"56-64","volume":"546","issue":"7656","source":"www.nature.com","abstract":"The tremendous diversity of species in ecological communities has motivated a century of research into the mechanisms that maintain biodiversity. However, much of this work examines the coexistence of just pairs of competitors. This approach ignores those mechanisms of coexistence that emerge only in diverse competitive networks. Despite the potential for these mechanisms to create conditions under which the loss of one competitor triggers the loss of others, we lack the knowledge needed to judge their importance for coexistence in nature. Progress requires borrowing insight from the study of multitrophic interaction networks, and coupling empirical data to models of competition.","DOI":"10.1038/nature22898","ISSN":"1476-4687","language":"en","author":[{"family":"Levine","given":"Jonathan M."},{"family":"Bascompte","given":"Jordi"},{"family":"Adler","given":"Peter B."},{"family":"Allesina","given":"Stefano"}],"issued":{"date-parts":[["2017",6]]}},"suppress-author":true}],"schema":"https://github.com/citation-style-language/schema/raw/master/csl-citation.json"} Levine </w:instrText>
       </w:r>
       <w:r>
         <w:fldChar w:fldCharType="separate"/>
@@ -2129,7 +2487,7 @@
         <w:rPr>
           <w:noProof/>
         </w:rPr>
-        <w:t>(Levine et al. 2017)</w:t>
+        <w:t>(2017)</w:t>
       </w:r>
       <w:r>
         <w:fldChar w:fldCharType="end"/>
@@ -2138,7 +2496,17 @@
         <w:t>.</w:t>
       </w:r>
       <w:r>
-        <w:t xml:space="preserve"> These appear to be HOIs on the time scale of the longest</w:t>
+        <w:t xml:space="preserve"> </w:t>
+      </w:r>
+      <w:commentRangeEnd w:id="23"/>
+      <w:r>
+        <w:rPr>
+          <w:rStyle w:val="CommentReference"/>
+        </w:rPr>
+        <w:commentReference w:id="23"/>
+      </w:r>
+      <w:r>
+        <w:t>These appear to be HOIs on the time scale of the longest</w:t>
       </w:r>
       <w:r>
         <w:t>-</w:t>
@@ -2159,7 +2527,15 @@
         <w:contextualSpacing/>
       </w:pPr>
       <w:r>
-        <w:t xml:space="preserve">In a study of annual plant competition, Mayfield and Stouffer </w:t>
+        <w:t xml:space="preserve">Another area where there is inconsistency in definitions has important practical implications for statistically detecting HOIs.  </w:t>
+      </w:r>
+      <w:commentRangeStart w:id="24"/>
+      <w:r>
+        <w:t xml:space="preserve">In a study of annual plant competition, </w:t>
+      </w:r>
+      <w:r>
+        <w:lastRenderedPageBreak/>
+        <w:t xml:space="preserve">Mayfield and Stouffer </w:t>
       </w:r>
       <w:r>
         <w:fldChar w:fldCharType="begin"/>
@@ -2180,125 +2556,127 @@
         <w:fldChar w:fldCharType="end"/>
       </w:r>
       <w:r>
-        <w:t xml:space="preserve"> define as HOIs any polynomial terms of species density in their demographic model that improve the statistical fit to the data.  </w:t>
-      </w:r>
-      <w:r>
-        <w:t>Thus</w:t>
+        <w:t xml:space="preserve"> define as HOIs any polynomial terms of species density in their demographic model that improve the statistical fit to the data. </w:t>
+      </w:r>
+      <w:commentRangeEnd w:id="24"/>
+      <w:r>
+        <w:rPr>
+          <w:rStyle w:val="CommentReference"/>
+        </w:rPr>
+        <w:commentReference w:id="24"/>
+      </w:r>
+      <w:r>
+        <w:t xml:space="preserve"> </w:t>
+      </w:r>
+      <w:r>
+        <w:t>T</w:t>
+      </w:r>
+      <w:r>
+        <w:t>h</w:t>
+      </w:r>
+      <w:r>
+        <w:t>is</w:t>
+      </w:r>
+      <w:r>
+        <w:t xml:space="preserve"> </w:t>
+      </w:r>
+      <w:r>
+        <w:t xml:space="preserve">definition includes interactions between intraspecific and interspecific density and even </w:t>
+      </w:r>
+      <w:r>
+        <w:t xml:space="preserve">quadratic terms involving </w:t>
+      </w:r>
+      <w:r>
+        <w:t xml:space="preserve">the density of </w:t>
+      </w:r>
+      <w:r>
+        <w:t>a single</w:t>
+      </w:r>
+      <w:r>
+        <w:t xml:space="preserve"> species</w:t>
+      </w:r>
+      <w:r>
+        <w:t>.  While including these terms as HOIs simplifies the</w:t>
+      </w:r>
+      <w:r>
+        <w:t>ir</w:t>
+      </w:r>
+      <w:r>
+        <w:t xml:space="preserve"> </w:t>
+      </w:r>
+      <w:r>
+        <w:t>statistical</w:t>
+      </w:r>
+      <w:r>
+        <w:t xml:space="preserve"> de</w:t>
+      </w:r>
+      <w:r>
+        <w:t>tection</w:t>
       </w:r>
       <w:r>
         <w:t xml:space="preserve">, </w:t>
       </w:r>
       <w:r>
-        <w:t>the</w:t>
-      </w:r>
-      <w:r>
-        <w:t xml:space="preserve">ir </w:t>
-      </w:r>
-      <w:r>
-        <w:t xml:space="preserve">definition includes interactions between intraspecific and interspecific density and even </w:t>
-      </w:r>
-      <w:r>
-        <w:t xml:space="preserve">quadratic terms involving </w:t>
-      </w:r>
-      <w:r>
-        <w:t xml:space="preserve">the density of </w:t>
-      </w:r>
-      <w:r>
-        <w:t xml:space="preserve">a </w:t>
-      </w:r>
-      <w:r>
-        <w:lastRenderedPageBreak/>
-        <w:t>single</w:t>
-      </w:r>
-      <w:r>
-        <w:t xml:space="preserve"> species</w:t>
-      </w:r>
-      <w:r>
-        <w:t>.  While including these terms as HOIs simplifies the</w:t>
-      </w:r>
-      <w:r>
-        <w:t>ir</w:t>
+        <w:t xml:space="preserve">and maps clearly onto what a mathematician thinks of as a “higher order” term, </w:t>
+      </w:r>
+      <w:r>
+        <w:t xml:space="preserve">these HOIs have different </w:t>
+      </w:r>
+      <w:r>
+        <w:t>implications for community dynamics</w:t>
+      </w:r>
+      <w:r>
+        <w:t xml:space="preserve"> than the definition we emphasize</w:t>
+      </w:r>
+      <w:r>
+        <w:t xml:space="preserve">. </w:t>
+      </w:r>
+      <w:commentRangeStart w:id="25"/>
+      <w:r>
+        <w:t xml:space="preserve">For instance, </w:t>
+      </w:r>
+      <w:r>
+        <w:t>including</w:t>
+      </w:r>
+      <w:r>
+        <w:t xml:space="preserve"> quadratic density terms </w:t>
+      </w:r>
+      <w:r>
+        <w:t>within the definition of</w:t>
+      </w:r>
+      <w:r>
+        <w:t xml:space="preserve"> HOIs </w:t>
+      </w:r>
+      <w:r>
+        <w:t xml:space="preserve">may seem </w:t>
+      </w:r>
+      <w:r>
+        <w:t xml:space="preserve">inconsistent with </w:t>
+      </w:r>
+      <w:r>
+        <w:t xml:space="preserve">idea that </w:t>
+      </w:r>
+      <w:r>
+        <w:t xml:space="preserve">HOIs </w:t>
+      </w:r>
+      <w:r>
+        <w:t>result from</w:t>
+      </w:r>
+      <w:r>
+        <w:t xml:space="preserve"> interaction modification</w:t>
+      </w:r>
+      <w:r>
+        <w:t xml:space="preserve"> between species.  More specifically they imply that a species modifies its own competitive effect.</w:t>
       </w:r>
       <w:r>
         <w:t xml:space="preserve"> </w:t>
       </w:r>
-      <w:r>
-        <w:t>statistical</w:t>
-      </w:r>
-      <w:r>
-        <w:t xml:space="preserve"> de</w:t>
-      </w:r>
-      <w:r>
-        <w:t>tection</w:t>
-      </w:r>
-      <w:r>
-        <w:t xml:space="preserve">, </w:t>
-      </w:r>
-      <w:r>
-        <w:t xml:space="preserve">and maps clearly onto what a mathematician thinks of as a “higher order” term, </w:t>
-      </w:r>
-      <w:r>
-        <w:t xml:space="preserve">these HOIs have different </w:t>
-      </w:r>
-      <w:r>
-        <w:t>implications for community dynamics</w:t>
-      </w:r>
-      <w:r>
-        <w:t xml:space="preserve"> than the definition we emphasize</w:t>
-      </w:r>
-      <w:r>
-        <w:t xml:space="preserve">. </w:t>
-      </w:r>
-      <w:r>
-        <w:t xml:space="preserve">For instance, </w:t>
-      </w:r>
-      <w:r>
-        <w:t>including</w:t>
-      </w:r>
-      <w:r>
-        <w:t xml:space="preserve"> quadratic density terms </w:t>
-      </w:r>
-      <w:r>
-        <w:t>within the definition of</w:t>
-      </w:r>
-      <w:r>
-        <w:t xml:space="preserve"> HOIs </w:t>
-      </w:r>
-      <w:r>
-        <w:t xml:space="preserve">may seem </w:t>
-      </w:r>
-      <w:r>
-        <w:t xml:space="preserve">inconsistent with </w:t>
-      </w:r>
-      <w:r>
-        <w:t xml:space="preserve">idea that </w:t>
-      </w:r>
-      <w:r>
-        <w:t xml:space="preserve">HOIs </w:t>
-      </w:r>
-      <w:r>
-        <w:t>result from</w:t>
-      </w:r>
-      <w:r>
-        <w:t xml:space="preserve"> interaction modification:  </w:t>
-      </w:r>
-      <w:r>
-        <w:t>i.e. how</w:t>
-      </w:r>
-      <w:r>
-        <w:t xml:space="preserve"> </w:t>
-      </w:r>
-      <w:r>
-        <w:t>can a</w:t>
-      </w:r>
-      <w:r>
-        <w:t xml:space="preserve"> species modify its own </w:t>
-      </w:r>
-      <w:r>
-        <w:t xml:space="preserve">competitive </w:t>
-      </w:r>
-      <w:r>
-        <w:t xml:space="preserve">effect? </w:t>
+      <w:commentRangeEnd w:id="25"/>
+      <w:r>
+        <w:rPr>
+          <w:rStyle w:val="CommentReference"/>
+        </w:rPr>
+        <w:commentReference w:id="25"/>
       </w:r>
     </w:p>
     <w:p>
@@ -2306,12 +2684,20 @@
         <w:spacing w:after="202"/>
         <w:contextualSpacing/>
       </w:pPr>
+      <w:commentRangeStart w:id="26"/>
       <w:r>
         <w:t xml:space="preserve">A similar </w:t>
       </w:r>
       <w:r>
         <w:t xml:space="preserve">set of issues </w:t>
       </w:r>
+      <w:commentRangeEnd w:id="26"/>
+      <w:r>
+        <w:rPr>
+          <w:rStyle w:val="CommentReference"/>
+        </w:rPr>
+        <w:commentReference w:id="26"/>
+      </w:r>
       <w:r>
         <w:t xml:space="preserve">was pointed out early on by </w:t>
       </w:r>
@@ -2364,7 +2750,13 @@
         <w:t xml:space="preserve"> and Ricker models,</w:t>
       </w:r>
       <w:r>
-        <w:t xml:space="preserve"> per capita growth rate is assumed to be a </w:t>
+        <w:t xml:space="preserve"> per capita growth rate is </w:t>
+      </w:r>
+      <w:r>
+        <w:t>a</w:t>
+      </w:r>
+      <w:r>
+        <w:t xml:space="preserve"> </w:t>
       </w:r>
       <w:r>
         <w:t>non</w:t>
@@ -2484,53 +2876,80 @@
         <w:spacing w:after="202"/>
         <w:contextualSpacing/>
       </w:pPr>
-      <w:r>
-        <w:t>To formally d</w:t>
-      </w:r>
-      <w:r>
-        <w:t>efin</w:t>
-      </w:r>
-      <w:r>
-        <w:t>e</w:t>
-      </w:r>
-      <w:r>
-        <w:t xml:space="preserve"> higher order interactions</w:t>
-      </w:r>
-      <w:r>
-        <w:t xml:space="preserve"> and avoid the pitfalls of prior attempts to do so, </w:t>
-      </w:r>
-      <w:r>
-        <w:t>we return to</w:t>
-      </w:r>
-      <w:r>
-        <w:t xml:space="preserve"> the key </w:t>
-      </w:r>
-      <w:r>
-        <w:t>conceptual issue</w:t>
-      </w:r>
-      <w:r>
-        <w:t xml:space="preserve">s </w:t>
-      </w:r>
-      <w:r>
-        <w:t>that HOIs imply</w:t>
-      </w:r>
-      <w:r>
-        <w:t>: the presence of</w:t>
+      <w:commentRangeStart w:id="27"/>
+      <w:r>
+        <w:t xml:space="preserve">Higher order interactions have profound implications for multispecies communities.  HOIs lead to </w:t>
       </w:r>
       <w:r>
         <w:t xml:space="preserve"> </w:t>
       </w:r>
       <w:r>
-        <w:t xml:space="preserve">emergent properties in multispecies communities. </w:t>
-      </w:r>
-      <w:r>
-        <w:t xml:space="preserve"> Or equivalently, that dynamics in multispecies communities cannot be neatly decomposed into </w:t>
+        <w:t>emergent properties in multispecies communities</w:t>
+      </w:r>
+      <w:r>
+        <w:t xml:space="preserve"> that cannot </w:t>
+      </w:r>
+      <w:r>
+        <w:lastRenderedPageBreak/>
+        <w:t xml:space="preserve">be predicted from </w:t>
+      </w:r>
+      <w:r>
+        <w:t xml:space="preserve">models of </w:t>
+      </w:r>
+      <w:r>
+        <w:t>single species competition</w:t>
+      </w:r>
+      <w:r>
+        <w:t xml:space="preserve">. </w:t>
+      </w:r>
+      <w:r>
+        <w:t xml:space="preserve"> </w:t>
+      </w:r>
+      <w:r>
+        <w:t xml:space="preserve">And equivalently, this implies </w:t>
+      </w:r>
+      <w:r>
+        <w:t xml:space="preserve">that </w:t>
+      </w:r>
+      <w:r>
+        <w:t xml:space="preserve">the </w:t>
+      </w:r>
+      <w:r>
+        <w:t xml:space="preserve">dynamics </w:t>
+      </w:r>
+      <w:r>
+        <w:t>of</w:t>
+      </w:r>
+      <w:r>
+        <w:t xml:space="preserve"> </w:t>
+      </w:r>
+      <w:r>
+        <w:t xml:space="preserve">the </w:t>
+      </w:r>
+      <w:r>
+        <w:t>multispecies communities</w:t>
+      </w:r>
+      <w:r>
+        <w:t xml:space="preserve"> we see around us</w:t>
+      </w:r>
+      <w:r>
+        <w:t xml:space="preserve"> cannot be neatly decomposed into </w:t>
       </w:r>
       <w:r>
         <w:t xml:space="preserve">separate </w:t>
       </w:r>
       <w:r>
-        <w:t>competitive effects of each species on each other species.  E</w:t>
+        <w:t xml:space="preserve">competitive effects of each species on each other species.  </w:t>
+      </w:r>
+      <w:commentRangeEnd w:id="27"/>
+      <w:r>
+        <w:rPr>
+          <w:rStyle w:val="CommentReference"/>
+        </w:rPr>
+        <w:commentReference w:id="27"/>
+      </w:r>
+      <w:r>
+        <w:t>E</w:t>
       </w:r>
       <w:r>
         <w:t xml:space="preserve">mergent properties </w:t>
@@ -2548,11 +2967,7 @@
         <w:t xml:space="preserve"> interaction modification</w:t>
       </w:r>
       <w:r>
-        <w:t xml:space="preserve"> between </w:t>
-      </w:r>
-      <w:r>
-        <w:lastRenderedPageBreak/>
-        <w:t>competitors</w:t>
+        <w:t xml:space="preserve"> between competitors</w:t>
       </w:r>
       <w:r>
         <w:t xml:space="preserve">.  </w:t>
@@ -3469,21 +3884,52 @@
         <w:contextualSpacing/>
       </w:pPr>
       <w:r>
-        <w:t>An</w:t>
-      </w:r>
-      <w:r>
-        <w:t xml:space="preserve"> HOI</w:t>
-      </w:r>
-      <w:r>
+        <w:lastRenderedPageBreak/>
+        <w:t xml:space="preserve">Our definition of an HOI focuses on how individual species contribute to total competition, </w:t>
+      </w:r>
+      <w:r>
+        <w:rPr>
+          <w:i/>
+        </w:rPr>
+        <w:t>C</w:t>
+      </w:r>
+      <w:r>
+        <w:t xml:space="preserve">:  </w:t>
+      </w:r>
+      <w:r>
+        <w:rPr>
+          <w:i/>
+        </w:rPr>
+        <w:t xml:space="preserve">an </w:t>
+      </w:r>
+      <w:r>
+        <w:rPr>
+          <w:i/>
+        </w:rPr>
+        <w:t>HOI</w:t>
+      </w:r>
+      <w:r>
+        <w:rPr>
+          <w:i/>
+        </w:rPr>
         <w:t xml:space="preserve"> occur</w:t>
       </w:r>
       <w:r>
+        <w:rPr>
+          <w:i/>
+        </w:rPr>
         <w:t xml:space="preserve">s </w:t>
       </w:r>
       <w:r>
+        <w:rPr>
+          <w:i/>
+        </w:rPr>
         <w:t>whenever</w:t>
       </w:r>
       <w:r>
+        <w:rPr>
+          <w:i/>
+        </w:rPr>
         <w:t xml:space="preserve"> </w:t>
       </w:r>
       <m:oMath>
@@ -3495,19 +3941,49 @@
         </m:r>
       </m:oMath>
       <w:r>
+        <w:rPr>
+          <w:i/>
+        </w:rPr>
         <w:t xml:space="preserve"> can</w:t>
       </w:r>
       <w:r>
+        <w:rPr>
+          <w:i/>
+        </w:rPr>
         <w:t>not</w:t>
       </w:r>
       <w:r>
+        <w:rPr>
+          <w:i/>
+        </w:rPr>
         <w:t xml:space="preserve"> be expressed as a sum of individual species effects</w:t>
       </w:r>
       <w:r>
-        <w:t xml:space="preserve">. </w:t>
-      </w:r>
-      <w:r>
-        <w:t xml:space="preserve">Mathematically this means that </w:t>
+        <w:rPr>
+          <w:i/>
+        </w:rPr>
+        <w:t>.</w:t>
+      </w:r>
+      <w:r>
+        <w:t xml:space="preserve"> </w:t>
+      </w:r>
+      <w:r>
+        <w:t>Mathematically this means that</w:t>
+      </w:r>
+      <w:r>
+        <w:t xml:space="preserve"> for all </w:t>
+      </w:r>
+      <w:r>
+        <w:rPr>
+          <w:i/>
+        </w:rPr>
+        <w:t>S</w:t>
+      </w:r>
+      <w:r>
+        <w:t xml:space="preserve"> species in the community,</w:t>
+      </w:r>
+      <w:r>
+        <w:t xml:space="preserve"> </w:t>
       </w:r>
       <m:oMath>
         <m:r>
@@ -3750,14 +4226,7 @@
           <w:rPr>
             <w:rFonts w:ascii="Cambria Math" w:hAnsi="Cambria Math"/>
           </w:rPr>
-          <m:t>C=</m:t>
-        </m:r>
-        <m:r>
-          <w:rPr>
-            <w:rFonts w:ascii="Cambria Math" w:hAnsi="Cambria Math"/>
-          </w:rPr>
-          <w:lastRenderedPageBreak/>
-          <m:t xml:space="preserve"> </m:t>
+          <m:t xml:space="preserve">C= </m:t>
         </m:r>
         <m:nary>
           <m:naryPr>
@@ -4364,10 +4833,10 @@
       <w:pPr>
         <w:pStyle w:val="Heading"/>
       </w:pPr>
-      <w:bookmarkStart w:id="5" w:name="hois-arrising-from-cycles-of-pairwise-co"/>
-      <w:bookmarkStart w:id="6" w:name="hois-in-a-mechanistic-resource-competiti"/>
-      <w:bookmarkEnd w:id="5"/>
-      <w:bookmarkEnd w:id="6"/>
+      <w:bookmarkStart w:id="28" w:name="hois-arrising-from-cycles-of-pairwise-co"/>
+      <w:bookmarkStart w:id="29" w:name="hois-in-a-mechanistic-resource-competiti"/>
+      <w:bookmarkEnd w:id="28"/>
+      <w:bookmarkEnd w:id="29"/>
       <w:r>
         <w:t xml:space="preserve">HOIs </w:t>
       </w:r>
@@ -4405,7 +4874,11 @@
         <w:t>, we</w:t>
       </w:r>
       <w:r>
-        <w:t xml:space="preserve"> simulate competition among annual plants for a single shared resource using a mechanistic resource competition model.  We then </w:t>
+        <w:t xml:space="preserve"> simulate competition among annual </w:t>
+      </w:r>
+      <w:r>
+        <w:lastRenderedPageBreak/>
+        <w:t xml:space="preserve">plants for a single shared resource using a mechanistic resource competition model.  We then </w:t>
       </w:r>
       <w:r>
         <w:t>fit species</w:t>
@@ -4443,8 +4916,8 @@
       <w:r>
         <w:t xml:space="preserve"> these interactions develop.</w:t>
       </w:r>
-      <w:bookmarkStart w:id="7" w:name="resource-mechanistic-model"/>
-      <w:bookmarkEnd w:id="7"/>
+      <w:bookmarkStart w:id="30" w:name="resource-mechanistic-model"/>
+      <w:bookmarkEnd w:id="30"/>
     </w:p>
     <w:p>
       <w:pPr>
@@ -4454,19 +4927,36 @@
       <w:r>
         <w:t xml:space="preserve">Our mechanistic model is inspired by </w:t>
       </w:r>
-      <w:commentRangeStart w:id="8"/>
-      <w:r>
-        <w:t xml:space="preserve">California </w:t>
-      </w:r>
-      <w:commentRangeEnd w:id="8"/>
+      <w:commentRangeStart w:id="31"/>
+      <w:commentRangeStart w:id="32"/>
+      <w:commentRangeEnd w:id="31"/>
       <w:r>
         <w:rPr>
           <w:rStyle w:val="CommentReference"/>
         </w:rPr>
-        <w:commentReference w:id="8"/>
-      </w:r>
-      <w:r>
-        <w:t>annual plant communities</w:t>
+        <w:commentReference w:id="31"/>
+      </w:r>
+      <w:r>
+        <w:t xml:space="preserve">annual </w:t>
+      </w:r>
+      <w:commentRangeEnd w:id="32"/>
+      <w:r>
+        <w:rPr>
+          <w:rStyle w:val="CommentReference"/>
+        </w:rPr>
+        <w:commentReference w:id="32"/>
+      </w:r>
+      <w:r>
+        <w:t>plant communities</w:t>
+      </w:r>
+      <w:r>
+        <w:t xml:space="preserve"> growin</w:t>
+      </w:r>
+      <w:r>
+        <w:t>g</w:t>
+      </w:r>
+      <w:r>
+        <w:t xml:space="preserve"> in a Mediterranean climate</w:t>
       </w:r>
       <w:r>
         <w:t>.  I</w:t>
@@ -4496,11 +4986,7 @@
         <w:t xml:space="preserve">early </w:t>
       </w:r>
       <w:r>
-        <w:t xml:space="preserve">winter and gradually declines through the </w:t>
-      </w:r>
-      <w:r>
-        <w:lastRenderedPageBreak/>
-        <w:t>spring while temperature and evaporative demand increase. Plants germinate in the winter and</w:t>
+        <w:t>winter and gradually declines through the spring while temperature and evaporative demand increase. Plants germinate in the winter and</w:t>
       </w:r>
       <w:r>
         <w:t xml:space="preserve"> grow until they</w:t>
@@ -4909,7 +5395,11 @@
         <w:t>P</w:t>
       </w:r>
       <w:r>
-        <w:t xml:space="preserve">lant biomass of species </w:t>
+        <w:t xml:space="preserve">lant biomass of </w:t>
+      </w:r>
+      <w:r>
+        <w:lastRenderedPageBreak/>
+        <w:t xml:space="preserve">species </w:t>
       </w:r>
       <m:oMath>
         <m:r>
@@ -5903,7 +6393,11 @@
         <w:t>b)</w:t>
       </w:r>
       <w:r>
-        <w:t>. In contrast, species that grow slower early in the growing season are able to persist later into the season when resource availability is low</w:t>
+        <w:t xml:space="preserve">. In contrast, </w:t>
+      </w:r>
+      <w:r>
+        <w:lastRenderedPageBreak/>
+        <w:t>species that grow slower early in the growing season are able to persist later into the season when resource availability is low</w:t>
       </w:r>
       <w:r>
         <w:t xml:space="preserve">.  </w:t>
@@ -5918,7 +6412,13 @@
         <w:t>T</w:t>
       </w:r>
       <w:r>
-        <w:t xml:space="preserve">his trade-off between species </w:t>
+        <w:t xml:space="preserve">his trade-off </w:t>
+      </w:r>
+      <w:r>
+        <w:t xml:space="preserve">betweeen </w:t>
+      </w:r>
+      <w:r>
+        <w:t xml:space="preserve">species </w:t>
       </w:r>
       <w:r>
         <w:t xml:space="preserve">in early </w:t>
@@ -6281,11 +6781,7 @@
         <w:t xml:space="preserve"> is the half-saturation constant of resource capture.  </w:t>
       </w:r>
       <w:r>
-        <w:t xml:space="preserve">In our simulations the species with the highest maximum resource </w:t>
-      </w:r>
-      <w:r>
-        <w:lastRenderedPageBreak/>
-        <w:t xml:space="preserve">uptake rate </w:t>
+        <w:t xml:space="preserve">In our simulations the species with the highest maximum resource uptake rate </w:t>
       </w:r>
       <m:oMath>
         <m:r>
@@ -6719,6 +7215,7 @@
         <w:contextualSpacing/>
       </w:pPr>
       <w:r>
+        <w:lastRenderedPageBreak/>
         <w:t xml:space="preserve">where </w:t>
       </w:r>
       <m:oMath>
@@ -6835,8 +7332,8 @@
         <w:spacing w:after="202"/>
         <w:contextualSpacing/>
       </w:pPr>
-      <w:bookmarkStart w:id="9" w:name="response-surface-experiment"/>
-      <w:bookmarkEnd w:id="9"/>
+      <w:bookmarkStart w:id="33" w:name="response-surface-experiment"/>
+      <w:bookmarkEnd w:id="33"/>
       <w:r>
         <w:t>Finally</w:t>
       </w:r>
@@ -6892,11 +7389,7 @@
         <w:t xml:space="preserve">simulated experiment </w:t>
       </w:r>
       <w:r>
-        <w:t xml:space="preserve">each of the three </w:t>
-      </w:r>
-      <w:r>
-        <w:lastRenderedPageBreak/>
-        <w:t xml:space="preserve">species </w:t>
+        <w:t xml:space="preserve">each of the three species </w:t>
       </w:r>
       <w:r>
         <w:t xml:space="preserve">are </w:t>
@@ -6954,8 +7447,8 @@
       <w:pPr>
         <w:pStyle w:val="Heading2"/>
       </w:pPr>
-      <w:bookmarkStart w:id="10" w:name="phenomenological-annual-plant-model"/>
-      <w:bookmarkEnd w:id="10"/>
+      <w:bookmarkStart w:id="34" w:name="phenomenological-annual-plant-model"/>
+      <w:bookmarkEnd w:id="34"/>
       <w:r>
         <w:t>Phenomenological annual plant model</w:t>
       </w:r>
@@ -7029,13 +7522,13 @@
         <w:t xml:space="preserve">competition </w:t>
       </w:r>
       <w:r>
-        <w:t xml:space="preserve">e.g. </w:t>
+        <w:t xml:space="preserve">(e.g. Kraft et al. </w:t>
       </w:r>
       <w:r>
         <w:fldChar w:fldCharType="begin"/>
       </w:r>
       <w:r>
-        <w:instrText xml:space="preserve"> ADDIN ZOTERO_ITEM CSL_CITATION {"citationID":"slf3IfF3","properties":{"formattedCitation":"(Kraft et al. 2015)","plainCitation":"(Kraft et al. 2015)","noteIndex":0},"citationItems":[{"id":2808,"uris":["http://zotero.org/users/688880/items/S7NFX6Q5"],"uri":["http://zotero.org/users/688880/items/S7NFX6Q5"],"itemData":{"id":2808,"type":"article-journal","title":"Plant functional traits and the multidimensional nature of species coexistence","container-title":"Proceedings of the National Academy of Sciences of the United States of America","page":"797–802","volume":"112","issue":"3","abstract":"Understanding the processes maintaining species diversity is a central problem in ecology, with implications for the conservation and management of ecosystems. Although biologists often assume that trait differences between competitors promote diversity, empirical evidence connecting functional traits to the niche differences that stabilize species coexistence is rare. Obtaining such evidence is critical because traits also underlie the average fitness differences driving competitive exclusion, and this complicates efforts to infer community dynamics from phenotypic patterns. We coupled field-parameterized mathematical models of competition between 102 pairs of annual plants with detailed sampling of leaf, seed, root, and whole-plant functional traits to relate phenotypic differences to stabilizing niche and average fitness differences. Single functional traits were often well correlated with average fitness differences between species, indicating that competitive dominance was associated with late phenology, deep rooting, and several other traits. In contrast, single functional traits were poorly correlated with the stabilizing niche differences that promote coexistence. Niche differences could only be described by combinations of traits, corresponding to differentiation between species in multiple ecological dimensions. In addition, several traits were associated with both fitness differences and stabilizing niche differences. These complex relationships between phenotypic differences and the dynamics of competing species argue against the simple use of single functional traits to infer community assembly processes but lay the groundwork for a theoretically justified trait-based community ecology.","DOI":"10.1073/pnas.1413650112","ISSN":"0027-8424","author":[{"family":"Kraft","given":"Nathan J B"},{"family":"Godoy","given":"Oscar"},{"family":"Levine","given":"Jonathan M"}],"issued":{"date-parts":[["2015",1]]}}}],"schema":"https://github.com/citation-style-language/schema/raw/master/csl-citation.json"} </w:instrText>
+        <w:instrText xml:space="preserve"> ADDIN ZOTERO_ITEM CSL_CITATION {"citationID":"SOATqPsI","properties":{"formattedCitation":"(2015)","plainCitation":"(2015)","noteIndex":0},"citationItems":[{"id":2808,"uris":["http://zotero.org/users/688880/items/S7NFX6Q5"],"uri":["http://zotero.org/users/688880/items/S7NFX6Q5"],"itemData":{"id":2808,"type":"article-journal","title":"Plant functional traits and the multidimensional nature of species coexistence","container-title":"Proceedings of the National Academy of Sciences of the United States of America","page":"797–802","volume":"112","issue":"3","abstract":"Understanding the processes maintaining species diversity is a central problem in ecology, with implications for the conservation and management of ecosystems. Although biologists often assume that trait differences between competitors promote diversity, empirical evidence connecting functional traits to the niche differences that stabilize species coexistence is rare. Obtaining such evidence is critical because traits also underlie the average fitness differences driving competitive exclusion, and this complicates efforts to infer community dynamics from phenotypic patterns. We coupled field-parameterized mathematical models of competition between 102 pairs of annual plants with detailed sampling of leaf, seed, root, and whole-plant functional traits to relate phenotypic differences to stabilizing niche and average fitness differences. Single functional traits were often well correlated with average fitness differences between species, indicating that competitive dominance was associated with late phenology, deep rooting, and several other traits. In contrast, single functional traits were poorly correlated with the stabilizing niche differences that promote coexistence. Niche differences could only be described by combinations of traits, corresponding to differentiation between species in multiple ecological dimensions. In addition, several traits were associated with both fitness differences and stabilizing niche differences. These complex relationships between phenotypic differences and the dynamics of competing species argue against the simple use of single functional traits to infer community assembly processes but lay the groundwork for a theoretically justified trait-based community ecology.","DOI":"10.1073/pnas.1413650112","ISSN":"0027-8424","author":[{"family":"Kraft","given":"Nathan J B"},{"family":"Godoy","given":"Oscar"},{"family":"Levine","given":"Jonathan M"}],"issued":{"date-parts":[["2015",1]]}},"suppress-author":true}],"schema":"https://github.com/citation-style-language/schema/raw/master/csl-citation.json"} (</w:instrText>
       </w:r>
       <w:r>
         <w:fldChar w:fldCharType="separate"/>
@@ -7044,10 +7537,13 @@
         <w:rPr>
           <w:noProof/>
         </w:rPr>
-        <w:t>(Kraft et al. 2015)</w:t>
+        <w:t>(2015)</w:t>
       </w:r>
       <w:r>
         <w:fldChar w:fldCharType="end"/>
+      </w:r>
+      <w:r>
+        <w:t>)</w:t>
       </w:r>
       <w:r>
         <w:t>,</w:t>
@@ -8055,11 +8551,7 @@
         <w:t xml:space="preserve">We fit </w:t>
       </w:r>
       <w:r>
-        <w:t xml:space="preserve">separate competition </w:t>
-      </w:r>
-      <w:r>
-        <w:lastRenderedPageBreak/>
-        <w:t>models for each of three species</w:t>
+        <w:t>separate competition models for each of three species</w:t>
       </w:r>
       <w:r>
         <w:t xml:space="preserve"> </w:t>
@@ -8227,7 +8719,11 @@
         <w:t xml:space="preserve">. </w:t>
       </w:r>
       <w:r>
-        <w:t xml:space="preserve">However, if there are HOIs then the sum of species effects will not be equal to the observed effect of multiple species. We use the </w:t>
+        <w:t xml:space="preserve">However, if there are HOIs then the sum of species effects will not be </w:t>
+      </w:r>
+      <w:r>
+        <w:lastRenderedPageBreak/>
+        <w:t xml:space="preserve">equal to the observed effect of multiple species. We use the </w:t>
       </w:r>
       <w:r>
         <w:t xml:space="preserve">deviation between the </w:t>
@@ -8257,7 +8753,13 @@
         <w:t>HOIs</w:t>
       </w:r>
       <w:r>
-        <w:t xml:space="preserve">.  </w:t>
+        <w:t xml:space="preserve">. </w:t>
+      </w:r>
+      <w:r>
+        <w:t xml:space="preserve">Specifically, important HOI are detected when the average deviation in the multispecies case is greater than the deviation in the single species cases.  We can quantify this </w:t>
+      </w:r>
+      <w:r>
+        <w:t xml:space="preserve">by comparing the root-mean-squared error from two competitor simulations to the root-mean-squared error in single competitor simulations.  We can also look at the average deviation in the two competitor simulations to get a sense of the direction of the HOIs. </w:t>
       </w:r>
       <w:r>
         <w:t xml:space="preserve">Importantly, this approach does not require that we specify the </w:t>
@@ -8282,8 +8784,8 @@
       <w:pPr>
         <w:pStyle w:val="Heading"/>
       </w:pPr>
-      <w:bookmarkStart w:id="11" w:name="model-fits"/>
-      <w:bookmarkEnd w:id="11"/>
+      <w:bookmarkStart w:id="35" w:name="model-fits"/>
+      <w:bookmarkEnd w:id="35"/>
       <w:r>
         <w:t>Evidence for HOIs</w:t>
       </w:r>
@@ -8402,269 +8904,296 @@
         <w:t xml:space="preserve">models fit to </w:t>
       </w:r>
       <w:r>
-        <w:t xml:space="preserve">competition from one species at a time </w:t>
+        <w:t xml:space="preserve">single species competition </w:t>
+      </w:r>
+      <w:r>
+        <w:t>predict</w:t>
+      </w:r>
+      <w:r>
+        <w:t>ed</w:t>
+      </w:r>
+      <w:r>
+        <w:t xml:space="preserve"> </w:t>
+      </w:r>
+      <w:r>
+        <w:t xml:space="preserve">the simultaneous effects of two </w:t>
+      </w:r>
+      <w:r>
+        <w:t>species</w:t>
+      </w:r>
+      <w:r>
+        <w:t>’</w:t>
+      </w:r>
+      <w:r>
+        <w:t>, we found</w:t>
+      </w:r>
+      <w:r>
+        <w:t xml:space="preserve"> weak HOIs for the early season species and strong</w:t>
+      </w:r>
+      <w:r>
+        <w:t>er</w:t>
+      </w:r>
+      <w:r>
+        <w:t xml:space="preserve"> </w:t>
+      </w:r>
+      <w:r>
+        <w:t xml:space="preserve">HOIs </w:t>
+      </w:r>
+      <w:r>
+        <w:t>for the mid and late-season species</w:t>
+      </w:r>
+      <w:r>
+        <w:t xml:space="preserve"> </w:t>
+      </w:r>
+      <w:r>
+        <w:t>(</w:t>
+      </w:r>
+      <w:r>
+        <w:fldChar w:fldCharType="begin"/>
+      </w:r>
+      <w:r>
+        <w:instrText xml:space="preserve"> REF _Ref524701722 \h </w:instrText>
+      </w:r>
+      <w:r>
+        <w:fldChar w:fldCharType="separate"/>
+      </w:r>
+      <w:r>
+        <w:t xml:space="preserve">Figure </w:t>
+      </w:r>
+      <w:r>
+        <w:rPr>
+          <w:noProof/>
+        </w:rPr>
+        <w:t>4</w:t>
+      </w:r>
+      <w:r>
+        <w:fldChar w:fldCharType="end"/>
+      </w:r>
+      <w:r>
+        <w:t>)</w:t>
+      </w:r>
+      <w:r>
+        <w:t>.</w:t>
+      </w:r>
+      <w:r>
+        <w:t xml:space="preserve"> </w:t>
+      </w:r>
+      <w:r>
+        <w:t xml:space="preserve"> </w:t>
+      </w:r>
+      <w:r>
+        <w:t>For</w:t>
+      </w:r>
+      <w:r>
+        <w:t xml:space="preserve"> the early species</w:t>
+      </w:r>
+      <w:r>
+        <w:t>,</w:t>
+      </w:r>
+      <w:r>
+        <w:t xml:space="preserve"> the </w:t>
+      </w:r>
+      <w:r>
+        <w:t xml:space="preserve">observed </w:t>
+      </w:r>
+      <w:r>
+        <w:t>strength of competition from two species together was close to the sum of the two species’ individual effects</w:t>
+      </w:r>
+      <w:r>
+        <w:t xml:space="preserve"> </w:t>
+      </w:r>
+      <w:r>
+        <w:t>(</w:t>
+      </w:r>
+      <w:r>
+        <w:fldChar w:fldCharType="begin"/>
+      </w:r>
+      <w:r>
+        <w:instrText xml:space="preserve"> REF _Ref524702022 \h </w:instrText>
+      </w:r>
+      <w:r>
+        <w:fldChar w:fldCharType="separate"/>
+      </w:r>
+      <w:r>
+        <w:t xml:space="preserve">Figure </w:t>
+      </w:r>
+      <w:r>
+        <w:rPr>
+          <w:noProof/>
+        </w:rPr>
+        <w:t>5</w:t>
+      </w:r>
+      <w:r>
+        <w:fldChar w:fldCharType="end"/>
+      </w:r>
+      <w:r>
+        <w:t xml:space="preserve">).  For </w:t>
+      </w:r>
+      <w:r>
+        <w:t>the mid and late season species</w:t>
+      </w:r>
+      <w:r>
+        <w:t>,</w:t>
+      </w:r>
+      <w:r>
+        <w:t xml:space="preserve"> the observed </w:t>
+      </w:r>
+      <w:r>
+        <w:t>strength of competition did not equal the sum of the single species effects</w:t>
+      </w:r>
+      <w:r>
+        <w:t xml:space="preserve"> </w:t>
+      </w:r>
+      <w:r>
+        <w:t>(</w:t>
+      </w:r>
+      <w:r>
+        <w:fldChar w:fldCharType="begin"/>
+      </w:r>
+      <w:r>
+        <w:instrText xml:space="preserve"> REF _Ref524702022 \h </w:instrText>
+      </w:r>
+      <w:r>
+        <w:fldChar w:fldCharType="separate"/>
+      </w:r>
+      <w:r>
+        <w:t xml:space="preserve">Figure </w:t>
+      </w:r>
+      <w:r>
+        <w:rPr>
+          <w:noProof/>
+        </w:rPr>
+        <w:t>5</w:t>
+      </w:r>
+      <w:r>
+        <w:fldChar w:fldCharType="end"/>
+      </w:r>
+      <w:r>
+        <w:t xml:space="preserve"> b, c</w:t>
+      </w:r>
+      <w:r>
+        <w:t xml:space="preserve">).  </w:t>
+      </w:r>
+      <w:r>
+        <w:t xml:space="preserve">Specifically, </w:t>
+      </w:r>
+      <w:r>
+        <w:t xml:space="preserve">our model </w:t>
+      </w:r>
+      <w:r>
+        <w:t>underpredict</w:t>
+      </w:r>
+      <w:r>
+        <w:t>ed</w:t>
+      </w:r>
+      <w:r>
+        <w:t xml:space="preserve"> the </w:t>
+      </w:r>
+      <w:r>
+        <w:t xml:space="preserve">total </w:t>
+      </w:r>
+      <w:r>
+        <w:t xml:space="preserve">strength of competition </w:t>
       </w:r>
       <w:r>
         <w:lastRenderedPageBreak/>
-        <w:t>predict</w:t>
-      </w:r>
-      <w:r>
-        <w:t>ed</w:t>
+        <w:t xml:space="preserve">on the </w:t>
+      </w:r>
+      <w:r>
+        <w:t>mid-season</w:t>
+      </w:r>
+      <w:r>
+        <w:t xml:space="preserve"> species (</w:t>
+      </w:r>
+      <w:r>
+        <w:fldChar w:fldCharType="begin"/>
+      </w:r>
+      <w:r>
+        <w:instrText xml:space="preserve"> REF _Ref524702022 \h </w:instrText>
+      </w:r>
+      <w:r>
+        <w:fldChar w:fldCharType="separate"/>
+      </w:r>
+      <w:r>
+        <w:t xml:space="preserve">Figure </w:t>
+      </w:r>
+      <w:r>
+        <w:rPr>
+          <w:noProof/>
+        </w:rPr>
+        <w:t>5</w:t>
+      </w:r>
+      <w:r>
+        <w:fldChar w:fldCharType="end"/>
+      </w:r>
+      <w:r>
+        <w:t xml:space="preserve"> b), and overpredicted the strength of competition on the late species (</w:t>
+      </w:r>
+      <w:r>
+        <w:fldChar w:fldCharType="begin"/>
+      </w:r>
+      <w:r>
+        <w:instrText xml:space="preserve"> REF _Ref524702022 \h </w:instrText>
+      </w:r>
+      <w:r>
+        <w:fldChar w:fldCharType="separate"/>
+      </w:r>
+      <w:r>
+        <w:t xml:space="preserve">Figure </w:t>
+      </w:r>
+      <w:r>
+        <w:rPr>
+          <w:noProof/>
+        </w:rPr>
+        <w:t>5</w:t>
+      </w:r>
+      <w:r>
+        <w:fldChar w:fldCharType="end"/>
+      </w:r>
+      <w:r>
+        <w:t xml:space="preserve"> c). </w:t>
       </w:r>
       <w:r>
         <w:t xml:space="preserve"> </w:t>
       </w:r>
       <w:r>
-        <w:t xml:space="preserve">the simultaneous effects of two </w:t>
-      </w:r>
-      <w:r>
-        <w:t>species</w:t>
-      </w:r>
-      <w:r>
-        <w:t>’</w:t>
-      </w:r>
-      <w:r>
-        <w:t>, we found</w:t>
-      </w:r>
-      <w:r>
-        <w:t xml:space="preserve"> weak HOIs for the early season species and strong</w:t>
-      </w:r>
-      <w:r>
-        <w:t>er</w:t>
-      </w:r>
-      <w:r>
-        <w:t xml:space="preserve"> </w:t>
-      </w:r>
-      <w:r>
-        <w:t xml:space="preserve">HOIs </w:t>
-      </w:r>
-      <w:r>
-        <w:t>for the mid and late-season species</w:t>
-      </w:r>
-      <w:r>
-        <w:t xml:space="preserve"> </w:t>
-      </w:r>
-      <w:r>
-        <w:t>(</w:t>
+        <w:t>Using the first phenomenological model, equation 6, which was less accurate in fitting single species, we also found evidence of HOIs (</w:t>
       </w:r>
       <w:r>
         <w:fldChar w:fldCharType="begin"/>
       </w:r>
       <w:r>
-        <w:instrText xml:space="preserve"> REF _Ref524701722 \h </w:instrText>
+        <w:instrText xml:space="preserve"> REF _Ref530735503 \h </w:instrText>
       </w:r>
       <w:r>
         <w:fldChar w:fldCharType="separate"/>
       </w:r>
       <w:r>
-        <w:t xml:space="preserve">Figure </w:t>
+        <w:t xml:space="preserve">Figure S </w:t>
       </w:r>
       <w:r>
         <w:rPr>
           <w:noProof/>
         </w:rPr>
-        <w:t>4</w:t>
+        <w:t>2</w:t>
       </w:r>
       <w:r>
         <w:fldChar w:fldCharType="end"/>
       </w:r>
       <w:r>
-        <w:t>)</w:t>
-      </w:r>
-      <w:r>
-        <w:t>.</w:t>
-      </w:r>
-      <w:r>
-        <w:t xml:space="preserve"> </w:t>
-      </w:r>
-      <w:r>
-        <w:t xml:space="preserve"> </w:t>
-      </w:r>
-      <w:r>
-        <w:t>For</w:t>
-      </w:r>
-      <w:r>
-        <w:t xml:space="preserve"> the early species</w:t>
-      </w:r>
-      <w:r>
-        <w:t>,</w:t>
-      </w:r>
-      <w:r>
-        <w:t xml:space="preserve"> the </w:t>
-      </w:r>
-      <w:r>
-        <w:t xml:space="preserve">observed </w:t>
-      </w:r>
-      <w:r>
-        <w:t>strength of competition from two species together was close to the sum of the two species’ individual effects</w:t>
-      </w:r>
-      <w:r>
-        <w:t xml:space="preserve"> </w:t>
-      </w:r>
-      <w:r>
-        <w:t>(</w:t>
-      </w:r>
-      <w:r>
-        <w:fldChar w:fldCharType="begin"/>
-      </w:r>
-      <w:r>
-        <w:instrText xml:space="preserve"> REF _Ref524702022 \h </w:instrText>
-      </w:r>
-      <w:r>
-        <w:fldChar w:fldCharType="separate"/>
-      </w:r>
-      <w:r>
-        <w:t xml:space="preserve">Figure </w:t>
-      </w:r>
-      <w:r>
-        <w:rPr>
-          <w:noProof/>
-        </w:rPr>
-        <w:t>5</w:t>
-      </w:r>
-      <w:r>
-        <w:fldChar w:fldCharType="end"/>
-      </w:r>
-      <w:r>
-        <w:t xml:space="preserve">).  For </w:t>
-      </w:r>
-      <w:r>
-        <w:t>the mid and late season species</w:t>
-      </w:r>
-      <w:r>
-        <w:t>,</w:t>
-      </w:r>
-      <w:r>
-        <w:t xml:space="preserve"> the observed </w:t>
-      </w:r>
-      <w:r>
-        <w:t>strength of competition did not equal the sum of the single species effects</w:t>
-      </w:r>
-      <w:r>
-        <w:t xml:space="preserve"> </w:t>
-      </w:r>
-      <w:r>
-        <w:t>(</w:t>
-      </w:r>
-      <w:r>
-        <w:fldChar w:fldCharType="begin"/>
-      </w:r>
-      <w:r>
-        <w:instrText xml:space="preserve"> REF _Ref524702022 \h </w:instrText>
-      </w:r>
-      <w:r>
-        <w:fldChar w:fldCharType="separate"/>
-      </w:r>
-      <w:r>
-        <w:t xml:space="preserve">Figure </w:t>
-      </w:r>
-      <w:r>
-        <w:rPr>
-          <w:noProof/>
-        </w:rPr>
-        <w:t>5</w:t>
-      </w:r>
-      <w:r>
-        <w:fldChar w:fldCharType="end"/>
-      </w:r>
-      <w:r>
-        <w:t xml:space="preserve"> b, c</w:t>
-      </w:r>
-      <w:r>
-        <w:t xml:space="preserve">).  </w:t>
-      </w:r>
-      <w:r>
-        <w:t xml:space="preserve">Specifically, </w:t>
-      </w:r>
-      <w:r>
-        <w:t xml:space="preserve">assuming that species effects were </w:t>
-      </w:r>
-      <w:r>
-        <w:t>additiv</w:t>
-      </w:r>
-      <w:r>
-        <w:t>e</w:t>
-      </w:r>
-      <w:r>
-        <w:t xml:space="preserve"> </w:t>
-      </w:r>
-      <w:r>
-        <w:t xml:space="preserve">led us to </w:t>
-      </w:r>
-      <w:r>
-        <w:t xml:space="preserve">underpredict the </w:t>
-      </w:r>
-      <w:r>
-        <w:t xml:space="preserve">total </w:t>
-      </w:r>
-      <w:r>
-        <w:t xml:space="preserve">strength of competition </w:t>
-      </w:r>
-      <w:r>
-        <w:t xml:space="preserve">on the </w:t>
-      </w:r>
-      <w:r>
-        <w:t>mid-season</w:t>
-      </w:r>
-      <w:r>
-        <w:t xml:space="preserve"> species (</w:t>
-      </w:r>
-      <w:r>
-        <w:fldChar w:fldCharType="begin"/>
-      </w:r>
-      <w:r>
-        <w:instrText xml:space="preserve"> REF _Ref524702022 \h </w:instrText>
-      </w:r>
-      <w:r>
-        <w:fldChar w:fldCharType="separate"/>
-      </w:r>
-      <w:r>
-        <w:t xml:space="preserve">Figure </w:t>
-      </w:r>
-      <w:r>
-        <w:rPr>
-          <w:noProof/>
-        </w:rPr>
-        <w:t>5</w:t>
-      </w:r>
-      <w:r>
-        <w:fldChar w:fldCharType="end"/>
-      </w:r>
-      <w:r>
-        <w:t xml:space="preserve"> b), and overpredicted the strength of competition on the late species (</w:t>
-      </w:r>
-      <w:r>
-        <w:fldChar w:fldCharType="begin"/>
-      </w:r>
-      <w:r>
-        <w:instrText xml:space="preserve"> REF _Ref524702022 \h </w:instrText>
-      </w:r>
-      <w:r>
-        <w:fldChar w:fldCharType="separate"/>
-      </w:r>
-      <w:r>
-        <w:t xml:space="preserve">Figure </w:t>
-      </w:r>
-      <w:r>
-        <w:rPr>
-          <w:noProof/>
-        </w:rPr>
-        <w:t>5</w:t>
-      </w:r>
-      <w:r>
-        <w:fldChar w:fldCharType="end"/>
-      </w:r>
-      <w:r>
-        <w:t xml:space="preserve"> c). </w:t>
-      </w:r>
-      <w:r>
-        <w:t xml:space="preserve"> </w:t>
-      </w:r>
-      <w:r>
-        <w:t xml:space="preserve">In short, our phenomenological models accurately described single competition but </w:t>
-      </w:r>
-      <w:r>
-        <w:t>this did not predict the net effect of two species competition</w:t>
+        <w:t xml:space="preserve">) but these were different in direction and magnitude than those detected with equation 7.  </w:t>
+      </w:r>
+      <w:r>
+        <w:t xml:space="preserve">In short, our phenomenological model accurately described single competition but </w:t>
+      </w:r>
+      <w:r>
+        <w:t>did not predict the</w:t>
+      </w:r>
+      <w:r>
+        <w:t xml:space="preserve"> effect of competition</w:t>
+      </w:r>
+      <w:r>
+        <w:t xml:space="preserve"> from two species at once</w:t>
       </w:r>
       <w:r>
         <w:t xml:space="preserve">.  This </w:t>
@@ -8845,37 +9374,34 @@
         <w:t xml:space="preserve">For instance, </w:t>
       </w:r>
       <w:r>
-        <w:t xml:space="preserve">the early </w:t>
+        <w:t xml:space="preserve">the early species </w:t>
+      </w:r>
+      <w:r>
+        <w:t xml:space="preserve">has the most rapid growth and resource uptake rate early in the season when resource </w:t>
+      </w:r>
+      <w:r>
+        <w:t>concentrations are high</w:t>
+      </w:r>
+      <w:r>
+        <w:t xml:space="preserve"> and it has</w:t>
+      </w:r>
+      <w:r>
+        <w:t xml:space="preserve"> a strong impact on early season</w:t>
+      </w:r>
+      <w:r>
+        <w:t xml:space="preserve"> resource</w:t>
+      </w:r>
+      <w:r>
+        <w:t xml:space="preserve"> availability</w:t>
+      </w:r>
+      <w:r>
+        <w:t xml:space="preserve">.  This shifts the resource uptake rates of </w:t>
+      </w:r>
+      <w:r>
+        <w:t xml:space="preserve">the mid and late season species left </w:t>
       </w:r>
       <w:r>
         <w:lastRenderedPageBreak/>
-        <w:t xml:space="preserve">species </w:t>
-      </w:r>
-      <w:r>
-        <w:t xml:space="preserve">has the most rapid growth and resource uptake rate early in the season when resource </w:t>
-      </w:r>
-      <w:r>
-        <w:t>concentrations are high</w:t>
-      </w:r>
-      <w:r>
-        <w:t xml:space="preserve"> and it has</w:t>
-      </w:r>
-      <w:r>
-        <w:t xml:space="preserve"> a strong impact on early season</w:t>
-      </w:r>
-      <w:r>
-        <w:t xml:space="preserve"> resource</w:t>
-      </w:r>
-      <w:r>
-        <w:t xml:space="preserve"> availability</w:t>
-      </w:r>
-      <w:r>
-        <w:t xml:space="preserve">.  This shifts the resource uptake rates of </w:t>
-      </w:r>
-      <w:r>
-        <w:t xml:space="preserve">the mid and late season species left </w:t>
-      </w:r>
-      <w:r>
         <w:t xml:space="preserve">along their resource uptake curves. </w:t>
       </w:r>
       <w:r>
@@ -9317,7 +9843,11 @@
         <w:t xml:space="preserve">. </w:t>
       </w:r>
       <w:r>
-        <w:t xml:space="preserve">In principle, resource uptake by the late season species should reduce the early season species’ average resource uptake rate more than it does the mid-season species, thereby strengthening the effect of competition on the early species. However, </w:t>
+        <w:t xml:space="preserve">In principle, resource uptake by the late season species should reduce the early season species’ average resource uptake rate more than it does the mid-season species, thereby </w:t>
+      </w:r>
+      <w:r>
+        <w:lastRenderedPageBreak/>
+        <w:t xml:space="preserve">strengthening the effect of competition on the early species. However, </w:t>
       </w:r>
       <w:r>
         <w:t xml:space="preserve">this effect is very weak because </w:t>
@@ -9589,7 +10119,14 @@
         <w:rPr>
           <w:rFonts w:cs="Times New Roman"/>
         </w:rPr>
-        <w:t>éna et al. 2006, Letten et al. 2017)</w:t>
+        <w:t xml:space="preserve">éna et </w:t>
+      </w:r>
+      <w:r>
+        <w:rPr>
+          <w:rFonts w:cs="Times New Roman"/>
+        </w:rPr>
+        <w:lastRenderedPageBreak/>
+        <w:t>al. 2006, Letten et al. 2017)</w:t>
       </w:r>
       <w:r>
         <w:fldChar w:fldCharType="end"/>
@@ -9806,7 +10343,7 @@
         <w:fldChar w:fldCharType="begin"/>
       </w:r>
       <w:r>
-        <w:instrText xml:space="preserve"> ADDIN ZOTERO_ITEM CSL_CITATION {"citationID":"jbJ83HHP","properties":{"formattedCitation":"(Aronson et al. 1992, Bennett et al. 2016, Conti et al. 2018)","plainCitation":"(Aronson et al. 1992, Bennett et al. 2016, Conti et al. 2018)","noteIndex":0},"citationItems":[{"id":71,"uris":["http://zotero.org/users/688880/items/SRUGINPD"],"uri":["http://zotero.org/users/688880/items/SRUGINPD"],"itemData":{"id":71,"type":"article-journal","title":"Adaptive phenology of desert and Mediterranean populations of annual plants grown with and without water stress","container-title":"Oecologia","page":"17–26","volume":"89","issue":"1","source":"Google Scholar","author":[{"family":"Aronson","given":"James"},{"family":"Kigel","given":"J."},{"family":"Shmida","given":"A."},{"family":"Klein","given":"J."}],"issued":{"date-parts":[["1992"]]}}},{"id":7538,"uris":["http://zotero.org/users/688880/items/JA2XYP7I"],"uri":["http://zotero.org/users/688880/items/JA2XYP7I"],"itemData":{"id":7538,"type":"article-journal","title":"The reciprocal relationship between competition and intraspecific trait variation","container-title":"Journal of Ecology","page":"1410-1420","volume":"104","issue":"5","source":"Wiley Online Library","abstract":"Trait differences among plants are expected to influence the outcome of competition; competition should be strongest between similar species (or individuals) under limiting similarity, and between dissimilar species within competitive hierarchies. These hypotheses are often used to infer competitive dynamics from trait patterns within communities. However, plant traits are frequently plastic in response to competition. This variation is poorly accounted for in trait-based studies of competition and community assembly. To explore the relationship between trait responses and competitive outcomes, we grew 15 species alone, in monoculture and in mixture. We measured traits relating to leaf and root tissue morphology as well as biomass allocation and related competition-induced changes in these traits to intra- and interspecific competition using multi-model inference. Additionally, we tested how traits from different competitive environments influenced potential community assembly inferences. The competitive environment had large effects on species’ traits, although many effects were species specific. Differences among species in how competition affected trait expression were linked to both intra- and interspecific competition, frequently affecting competitive hierarchies. Intraspecific competition was lower for species that limited competition-induced increases in root allocation and had less variability in this trait overall. Interspecific competition was lower for species with larger leaves and lower specific leaf area than their neighbours. Switching to more stress-tolerant strategies by increasing root diameter and leaf tissue density also reduced competition. However, dissimilarity in root tissue density also minimized competition, consistent with limiting similarity affecting competitive outcomes. Moreover, changes in these traits were linked to changes in functional diversity, suggesting that competition affects functional diversity by affecting trait expression. Synthesis. Both trait hierarchies and trait dissimilarity affect the outcome of competition by acting on different traits, although competition-induced changes in trait expression can alter competitive outcomes. Moreover, the magnitude of these trait changes suggests that the source environment where plant traits are collected can affect the inferences drawn from trait patterns within communities. Combined, our results suggest that considering the effect of competition on trait expression is critical to understanding the relationship between traits and community assembly.","DOI":"10.1111/1365-2745.12614","ISSN":"1365-2745","language":"en","author":[{"family":"Bennett","given":"Jonathan A."},{"family":"Riibak","given":"Kersti"},{"family":"Tamme","given":"Riin"},{"family":"Lewis","given":"Rob J."},{"family":"Pärtel","given":"Meelis"}],"issued":{"date-parts":[["2016",9,1]]}}},{"id":7547,"uris":["http://zotero.org/users/688880/items/7PWRPE3M"],"uri":["http://zotero.org/users/688880/items/7PWRPE3M"],"itemData":{"id":7547,"type":"article-journal","title":"Functional trait differences and trait plasticity mediate biotic resistance to potential plant invaders","container-title":"Journal of Ecology","page":"1607-1620","volume":"106","issue":"4","source":"Wiley Online Library","abstract":"Biotic resistance represents an important natural barrier to potential invaders throughout the world, yet the underlying mechanisms that drive such resistance are still debated. In theory, native communities should repel both functionally similar invaders which compete for the same resources, and invaders which possess less competitive traits. However, environmental stress, trade-offs across vital rates and competition-induced plastic trait shifts may modify expected competitive outcomes, thereby influencing invasion dynamics. In order to test these theoretical links between trait distributions and biotic resistance, we performed a mesocosm experiment with 25 non-native ornamental species invading native plant communities. Each non-native species was grown with and without the native community under two watering treatments (regular and reduced). We measured biotic resistance as the difference in performance of non-native individuals grown with and without the community in terms of their survival, growth and reproduction. We quantified overall functional dissimilarity between non-native ornamental individuals and native communities based on the combination of plant height, specific leaf area and seed mass. Then, assuming each of these traits is also potentially linked to competitive ability, we measured the position of non-natives on trait hierarchies. While height is positively correlated with competitive ability for light interception, conservative leaf and seed characteristics provide greater tolerance to competition for other resources. Finally, we quantified plastic trait shifts of non-native individuals induced by competition. Indeed, the native community repelled functionally similar individuals by lowering the invader's survival rate. Simultaneously, shorter ornamental individuals with larger specific leaf areas were less tolerant to biotic resistance from the community across vital rates, although the effect of trait hierarchies often depended on watering conditions. Finally, non-natives responded to competition by shifting their traits. Most importantly, individuals with more competitive traits were able to overcome biotic resistance also through competition-induced plastic trait shifts. Synthesis. Our results highlight that both functional dissimilarity and trait hierarchies mediate biotic resistance to ornamental plant invaders. Nevertheless, environmental stress as well as opposing trends across vital rates are also influential. Furthermore, plastic trait shifts can reinforce potential invaders’ competitive superiority, determining a positive feedback.","DOI":"10.1111/1365-2745.12928","ISSN":"1365-2745","language":"en","author":[{"family":"Conti","given":"Luisa"},{"family":"Block","given":"Svenja"},{"family":"Parepa","given":"Madalin"},{"family":"Münkemüller","given":"Tamara"},{"family":"Thuiller","given":"Wilfried"},{"family":"Acosta","given":"Alicia T. R."},{"family":"Kleunen","given":"Mark","dropping-particle":"van"},{"family":"Dullinger","given":"Stefan"},{"family":"Essl","given":"Franz"},{"family":"Dullinger","given":"Iwona"},{"family":"Moser","given":"Dietmar"},{"family":"Klonner","given":"Günther"},{"family":"Bossdorf","given":"Oliver"},{"family":"Carboni","given":"Marta"}],"issued":{"date-parts":[["2018",7,1]]}}}],"schema":"https://github.com/citation-style-language/schema/raw/master/csl-citation.json"} </w:instrText>
+        <w:instrText xml:space="preserve"> ADDIN ZOTERO_ITEM CSL_CITATION {"citationID":"TxLmE4hj","properties":{"formattedCitation":"(Aronson et al. 1992, Bennett et al. 2016, Conti et al. 2018)","plainCitation":"(Aronson et al. 1992, Bennett et al. 2016, Conti et al. 2018)","noteIndex":0},"citationItems":[{"id":71,"uris":["http://zotero.org/users/688880/items/SRUGINPD"],"uri":["http://zotero.org/users/688880/items/SRUGINPD"],"itemData":{"id":71,"type":"article-journal","title":"Adaptive phenology of desert and Mediterranean populations of annual plants grown with and without water stress","container-title":"Oecologia","page":"17–26","volume":"89","issue":"1","source":"Google Scholar","author":[{"family":"Aronson","given":"James"},{"family":"Kigel","given":"J."},{"family":"Shmida","given":"A."},{"family":"Klein","given":"J."}],"issued":{"date-parts":[["1992"]]}}},{"id":7538,"uris":["http://zotero.org/users/688880/items/JA2XYP7I"],"uri":["http://zotero.org/users/688880/items/JA2XYP7I"],"itemData":{"id":7538,"type":"article-journal","title":"The reciprocal relationship between competition and intraspecific trait variation","container-title":"Journal of Ecology","page":"1410-1420","volume":"104","issue":"5","source":"Wiley Online Library","abstract":"Trait differences among plants are expected to influence the outcome of competition; competition should be strongest between similar species (or individuals) under limiting similarity, and between dissimilar species within competitive hierarchies. These hypotheses are often used to infer competitive dynamics from trait patterns within communities. However, plant traits are frequently plastic in response to competition. This variation is poorly accounted for in trait-based studies of competition and community assembly. To explore the relationship between trait responses and competitive outcomes, we grew 15 species alone, in monoculture and in mixture. We measured traits relating to leaf and root tissue morphology as well as biomass allocation and related competition-induced changes in these traits to intra- and interspecific competition using multi-model inference. Additionally, we tested how traits from different competitive environments influenced potential community assembly inferences. The competitive environment had large effects on species’ traits, although many effects were species specific. Differences among species in how competition affected trait expression were linked to both intra- and interspecific competition, frequently affecting competitive hierarchies. Intraspecific competition was lower for species that limited competition-induced increases in root allocation and had less variability in this trait overall. Interspecific competition was lower for species with larger leaves and lower specific leaf area than their neighbours. Switching to more stress-tolerant strategies by increasing root diameter and leaf tissue density also reduced competition. However, dissimilarity in root tissue density also minimized competition, consistent with limiting similarity affecting competitive outcomes. Moreover, changes in these traits were linked to changes in functional diversity, suggesting that competition affects functional diversity by affecting trait expression. Synthesis. Both trait hierarchies and trait dissimilarity affect the outcome of competition by acting on different traits, although competition-induced changes in trait expression can alter competitive outcomes. Moreover, the magnitude of these trait changes suggests that the source environment where plant traits are collected can affect the inferences drawn from trait patterns within communities. Combined, our results suggest that considering the effect of competition on trait expression is critical to understanding the relationship between traits and community assembly.","DOI":"10.1111/1365-2745.12614","ISSN":"1365-2745","language":"en","author":[{"family":"Bennett","given":"Jonathan A."},{"family":"Riibak","given":"Kersti"},{"family":"Tamme","given":"Riin"},{"family":"Lewis","given":"Rob J."},{"family":"Pärtel","given":"Meelis"}],"issued":{"date-parts":[["2016",9,1]]}}},{"id":7547,"uris":["http://zotero.org/users/688880/items/7PWRPE3M"],"uri":["http://zotero.org/users/688880/items/7PWRPE3M"],"itemData":{"id":7547,"type":"article-journal","title":"Functional trait differences and trait plasticity mediate biotic resistance to potential plant invaders","container-title":"Journal of Ecology","page":"1607-1620","volume":"106","issue":"4","source":"Wiley Online Library","abstract":"Biotic resistance represents an important natural barrier to potential invaders throughout the world, yet the underlying mechanisms that drive such resistance are still debated. In theory, native communities should repel both functionally similar invaders which compete for the same resources, and invaders which possess less competitive traits. However, environmental stress, trade-offs across vital rates and competition-induced plastic trait shifts may modify expected competitive outcomes, thereby influencing invasion dynamics. In order to test these theoretical links between trait distributions and biotic resistance, we performed a mesocosm experiment with 25 non-native ornamental species invading native plant communities. Each non-native species was grown with and without the native community under two watering treatments (regular and reduced). We measured biotic resistance as the difference in performance of non-native individuals grown with and without the community in terms of their survival, growth and reproduction. We quantified overall functional dissimilarity between non-native ornamental individuals and native communities based on the combination of plant height, specific leaf area and seed mass. Then, assuming each of these traits is also potentially linked to competitive ability, we measured the position of non-natives on trait hierarchies. While height is positively correlated with competitive ability for light interception, conservative leaf and seed characteristics provide greater tolerance to competition for other resources. Finally, we quantified plastic trait shifts of non-native individuals induced by competition. Indeed, the native community repelled functionally similar individuals by lowering the invader's survival rate. Simultaneously, shorter ornamental individuals with larger specific leaf areas were less tolerant to biotic resistance from the community across vital rates, although the effect of trait hierarchies often depended on watering conditions. Finally, non-natives responded to competition by shifting their traits. Most importantly, individuals with more competitive traits were able to overcome biotic resistance also through competition-induced plastic trait shifts. Synthesis. Our results highlight that both functional dissimilarity and trait hierarchies mediate biotic resistance to ornamental plant invaders. Nevertheless, environmental stress as well as opposing trends across vital rates are also influential. Furthermore, plastic trait shifts can reinforce potential invaders’ competitive superiority, determining a positive feedback.","DOI":"10.1111/1365-2745.12928","ISSN":"1365-2745","language":"en","author":[{"family":"Conti","given":"Luisa"},{"family":"Block","given":"Svenja"},{"family":"Parepa","given":"Madalin"},{"family":"Münkemüller","given":"Tamara"},{"family":"Thuiller","given":"Wilfried"},{"family":"Acosta","given":"Alicia T. R."},{"family":"Kleunen","given":"Mark","dropping-particle":"van"},{"family":"Dullinger","given":"Stefan"},{"family":"Essl","given":"Franz"},{"family":"Dullinger","given":"Iwona"},{"family":"Moser","given":"Dietmar"},{"family":"Klonner","given":"Günther"},{"family":"Bossdorf","given":"Oliver"},{"family":"Carboni","given":"Marta"}],"issued":{"date-parts":[["2018",7,1]]}}}],"schema":"https://github.com/citation-style-language/schema/raw/master/csl-citation.json"} </w:instrText>
       </w:r>
       <w:r>
         <w:fldChar w:fldCharType="separate"/>
@@ -9824,7 +10361,11 @@
         <w:t>)</w:t>
       </w:r>
       <w:r>
-        <w:t xml:space="preserve">.  In theory, these traits should also determine each individual’s impact and sensitivity to competition.  </w:t>
+        <w:t xml:space="preserve">.  In theory, these traits should also determine each individual’s impact and </w:t>
+      </w:r>
+      <w:r>
+        <w:lastRenderedPageBreak/>
+        <w:t xml:space="preserve">sensitivity to competition.  </w:t>
       </w:r>
       <w:r>
         <w:t>So,</w:t>
@@ -10076,7 +10617,7 @@
       <w:r>
         <w:t xml:space="preserve">.  Due to their large size, perennial plants can be assumed to quickly draw resources down to a dynamic equilibrium close to the environmental resource supply rate.  Thus, even if species have different non-linear responses to resource </w:t>
       </w:r>
-      <w:commentRangeStart w:id="12"/>
+      <w:commentRangeStart w:id="36"/>
       <w:r>
         <w:t xml:space="preserve">concentration the fact that resource concentration is relatively fixed eliminates the possibility of strong higher order interactions. Because of their resource dynamics, seasonally forced systems, such as annual plant communities in a Mediterranean climate, may be a good place to look for strong HOIs </w:t>
       </w:r>
@@ -10101,12 +10642,12 @@
       <w:r>
         <w:t>.</w:t>
       </w:r>
-      <w:commentRangeEnd w:id="12"/>
+      <w:commentRangeEnd w:id="36"/>
       <w:r>
         <w:rPr>
           <w:rStyle w:val="CommentReference"/>
         </w:rPr>
-        <w:commentReference w:id="12"/>
+        <w:commentReference w:id="36"/>
       </w:r>
       <w:r>
         <w:t xml:space="preserve"> </w:t>
@@ -10121,6 +10662,7 @@
         <w:contextualSpacing/>
       </w:pPr>
       <w:r>
+        <w:lastRenderedPageBreak/>
         <w:t xml:space="preserve">Our definition of HOIs does lead to some </w:t>
       </w:r>
       <w:r>
@@ -10525,7 +11067,7 @@
         </w:rPr>
         <w:t xml:space="preserve"> </w:t>
       </w:r>
-      <w:commentRangeStart w:id="13"/>
+      <w:commentRangeStart w:id="37"/>
       <w:r>
         <w:rPr>
           <w:highlight w:val="yellow"/>
@@ -10556,12 +11098,12 @@
         </w:rPr>
         <w:t xml:space="preserve">  </w:t>
       </w:r>
-      <w:commentRangeEnd w:id="13"/>
+      <w:commentRangeEnd w:id="37"/>
       <w:r>
         <w:rPr>
           <w:rStyle w:val="CommentReference"/>
         </w:rPr>
-        <w:commentReference w:id="13"/>
+        <w:commentReference w:id="37"/>
       </w:r>
       <w:r>
         <w:rPr>
@@ -10574,10 +11116,10 @@
       <w:pPr>
         <w:pStyle w:val="Heading"/>
       </w:pPr>
-      <w:bookmarkStart w:id="14" w:name="discussion"/>
-      <w:bookmarkStart w:id="15" w:name="conclusionssummary"/>
-      <w:bookmarkEnd w:id="14"/>
-      <w:bookmarkEnd w:id="15"/>
+      <w:bookmarkStart w:id="38" w:name="discussion"/>
+      <w:bookmarkStart w:id="39" w:name="conclusionssummary"/>
+      <w:bookmarkEnd w:id="38"/>
+      <w:bookmarkEnd w:id="39"/>
       <w:r>
         <w:t>Conclusion</w:t>
       </w:r>
@@ -10588,10 +11130,20 @@
         <w:contextualSpacing/>
       </w:pPr>
       <w:r>
+        <w:t>Higher order interactions have profound implications for how we understand multispecies communities</w:t>
+      </w:r>
+      <w:r>
+        <w:t xml:space="preserve">. </w:t>
+      </w:r>
+      <w:r>
         <w:t xml:space="preserve">We have sought to clarify the definition of HOI’s and explain how they could arise from relatively simple competitive dynamics. </w:t>
       </w:r>
       <w:r>
-        <w:t xml:space="preserve">We propose that the most robust method to detect HOIs is to compare the observed strength of multispecies competition to the sum of individual species effects. </w:t>
+        <w:t xml:space="preserve">We propose that the most robust method to detect HOIs is to compare the observed strength of multispecies </w:t>
+      </w:r>
+      <w:r>
+        <w:lastRenderedPageBreak/>
+        <w:t xml:space="preserve">competition to the sum of individual species effects. </w:t>
       </w:r>
       <w:r>
         <w:t xml:space="preserve">We illustrate </w:t>
@@ -10637,8 +11189,8 @@
       <w:pPr>
         <w:pStyle w:val="Heading"/>
       </w:pPr>
-      <w:bookmarkStart w:id="16" w:name="acknowledgments"/>
-      <w:bookmarkEnd w:id="16"/>
+      <w:bookmarkStart w:id="40" w:name="acknowledgments"/>
+      <w:bookmarkEnd w:id="40"/>
       <w:r>
         <w:t>Acknowledgments</w:t>
       </w:r>
@@ -10654,8 +11206,8 @@
           <w:szCs w:val="28"/>
         </w:rPr>
       </w:pPr>
-      <w:bookmarkStart w:id="17" w:name="references"/>
-      <w:bookmarkEnd w:id="17"/>
+      <w:bookmarkStart w:id="41" w:name="references"/>
+      <w:bookmarkEnd w:id="41"/>
       <w:r>
         <w:br w:type="page"/>
       </w:r>
@@ -10665,6 +11217,7 @@
         <w:pStyle w:val="Heading"/>
       </w:pPr>
       <w:r>
+        <w:lastRenderedPageBreak/>
         <w:t>References</w:t>
       </w:r>
     </w:p>
@@ -10749,7 +11302,11 @@
         <w:pStyle w:val="Bibliography"/>
       </w:pPr>
       <w:r>
-        <w:t>Conti, L., S. Block, M. Parepa, T. Münkemüller, W. Thuiller, A. T. R. Acosta, M. van Kleunen, S. Dullinger, F. Essl, I. Dullinger, D. Moser, G. Klonner, O. Bossdorf, and M. Carboni. 2018. Functional trait differences and trait plasticity mediate biotic resistance to potential plant invaders. Journal of Ecology 106:1607–1620.</w:t>
+        <w:t xml:space="preserve">Conti, L., S. Block, M. Parepa, T. Münkemüller, W. Thuiller, A. T. R. Acosta, M. van Kleunen, S. Dullinger, F. Essl, I. Dullinger, D. Moser, G. Klonner, O. Bossdorf, </w:t>
+      </w:r>
+      <w:r>
+        <w:lastRenderedPageBreak/>
+        <w:t>and M. Carboni. 2018. Functional trait differences and trait plasticity mediate biotic resistance to potential plant invaders. Journal of Ecology 106:1607–1620.</w:t>
       </w:r>
     </w:p>
     <w:p>
@@ -10830,6 +11387,7 @@
         <w:pStyle w:val="Bibliography"/>
       </w:pPr>
       <w:r>
+        <w:lastRenderedPageBreak/>
         <w:t>Meszéna, G., M. Gyllenberg, L. Pásztor, and J. A. J. Metz. 2006. Competitive exclusion and limiting similarity: A unified theory. Theoretical Population Biology 69:68–87.</w:t>
       </w:r>
     </w:p>
@@ -10894,9 +11452,6 @@
         <w:pStyle w:val="Bibliography"/>
       </w:pPr>
       <w:r>
-        <w:rPr>
-          <w:rFonts w:cs="Times New Roman"/>
-        </w:rPr>
         <w:fldChar w:fldCharType="end"/>
       </w:r>
       <w:r>
@@ -10908,6 +11463,7 @@
         <w:pStyle w:val="Heading"/>
       </w:pPr>
       <w:r>
+        <w:lastRenderedPageBreak/>
         <w:t>Figures</w:t>
       </w:r>
       <w:r>
@@ -10971,7 +11527,7 @@
       <w:pPr>
         <w:pStyle w:val="Caption"/>
       </w:pPr>
-      <w:bookmarkStart w:id="18" w:name="_Ref514237378"/>
+      <w:bookmarkStart w:id="42" w:name="_Ref514237378"/>
       <w:r>
         <w:t xml:space="preserve">Figure </w:t>
       </w:r>
@@ -11011,7 +11567,7 @@
         </w:rPr>
         <w:fldChar w:fldCharType="end"/>
       </w:r>
-      <w:bookmarkEnd w:id="18"/>
+      <w:bookmarkEnd w:id="42"/>
       <w:r>
         <w:t xml:space="preserve">. </w:t>
       </w:r>
@@ -11081,14 +11637,15 @@
         <w:pStyle w:val="figcaption"/>
         <w:keepNext/>
       </w:pPr>
-      <w:commentRangeStart w:id="19"/>
+      <w:commentRangeStart w:id="43"/>
       <w:r>
         <w:rPr>
           <w:noProof/>
         </w:rPr>
+        <w:lastRenderedPageBreak/>
         <w:drawing>
-          <wp:inline distT="0" distB="0" distL="0" distR="0" wp14:anchorId="7F891BF9" wp14:editId="3C25B66F">
-            <wp:extent cx="4978400" cy="3556000"/>
+          <wp:inline distT="0" distB="0" distL="0" distR="0" wp14:anchorId="7F891BF9" wp14:editId="043439B7">
+            <wp:extent cx="4741333" cy="3556000"/>
             <wp:effectExtent l="0" t="0" r="0" b="0"/>
             <wp:docPr id="3" name="Image2"/>
             <wp:cNvGraphicFramePr>
@@ -11118,7 +11675,7 @@
                   <pic:spPr bwMode="auto">
                     <a:xfrm>
                       <a:off x="0" y="0"/>
-                      <a:ext cx="4978400" cy="3556000"/>
+                      <a:ext cx="4741333" cy="3556000"/>
                     </a:xfrm>
                     <a:prstGeom prst="rect">
                       <a:avLst/>
@@ -11130,21 +11687,21 @@
           </wp:inline>
         </w:drawing>
       </w:r>
-      <w:commentRangeEnd w:id="19"/>
+      <w:commentRangeEnd w:id="43"/>
       <w:r>
         <w:rPr>
           <w:rStyle w:val="CommentReference"/>
           <w:b w:val="0"/>
         </w:rPr>
-        <w:commentReference w:id="19"/>
+        <w:commentReference w:id="43"/>
       </w:r>
     </w:p>
     <w:p>
       <w:pPr>
         <w:pStyle w:val="figcaption"/>
       </w:pPr>
-      <w:bookmarkStart w:id="20" w:name="_Ref514237815"/>
-      <w:commentRangeStart w:id="21"/>
+      <w:bookmarkStart w:id="44" w:name="_Ref514237815"/>
+      <w:commentRangeStart w:id="45"/>
       <w:r>
         <w:t xml:space="preserve">Figure </w:t>
       </w:r>
@@ -11178,17 +11735,17 @@
         </w:rPr>
         <w:fldChar w:fldCharType="end"/>
       </w:r>
-      <w:bookmarkEnd w:id="20"/>
+      <w:bookmarkEnd w:id="44"/>
       <w:r>
         <w:t xml:space="preserve">. Example time series </w:t>
       </w:r>
-      <w:commentRangeEnd w:id="21"/>
+      <w:commentRangeEnd w:id="45"/>
       <w:r>
         <w:rPr>
           <w:rStyle w:val="CommentReference"/>
           <w:b w:val="0"/>
         </w:rPr>
-        <w:commentReference w:id="21"/>
+        <w:commentReference w:id="45"/>
       </w:r>
       <w:r>
         <w:t xml:space="preserve">showing </w:t>
@@ -11197,10 +11754,22 @@
         <w:t xml:space="preserve">a) the </w:t>
       </w:r>
       <w:r>
-        <w:t xml:space="preserve">drawdown of the resource during the course of the </w:t>
+        <w:t xml:space="preserve">drawdown of the resource during the </w:t>
+      </w:r>
+      <w:commentRangeStart w:id="46"/>
+      <w:r>
+        <w:t xml:space="preserve">course of the </w:t>
       </w:r>
       <w:r>
         <w:t>simulated growing season</w:t>
+      </w:r>
+      <w:commentRangeEnd w:id="46"/>
+      <w:r>
+        <w:rPr>
+          <w:rStyle w:val="CommentReference"/>
+          <w:b w:val="0"/>
+        </w:rPr>
+        <w:commentReference w:id="46"/>
       </w:r>
       <w:r>
         <w:t xml:space="preserve">, </w:t>
@@ -11272,8 +11841,9 @@
         <w:rPr>
           <w:noProof/>
         </w:rPr>
+        <w:lastRenderedPageBreak/>
         <w:drawing>
-          <wp:inline distT="0" distB="0" distL="0" distR="0" wp14:anchorId="76B1412E" wp14:editId="21B19E8B">
+          <wp:inline distT="0" distB="0" distL="0" distR="0" wp14:anchorId="76B1412E" wp14:editId="059B7681">
             <wp:extent cx="4978400" cy="2844800"/>
             <wp:effectExtent l="0" t="0" r="0" b="0"/>
             <wp:docPr id="4" name="Image3"/>
@@ -11321,7 +11891,8 @@
       <w:pPr>
         <w:pStyle w:val="Caption"/>
       </w:pPr>
-      <w:bookmarkStart w:id="22" w:name="_Ref514237754"/>
+      <w:bookmarkStart w:id="47" w:name="_Ref514237754"/>
+      <w:commentRangeStart w:id="48"/>
       <w:r>
         <w:t xml:space="preserve">Figure </w:t>
       </w:r>
@@ -11355,12 +11926,25 @@
         </w:rPr>
         <w:fldChar w:fldCharType="end"/>
       </w:r>
-      <w:bookmarkEnd w:id="22"/>
+      <w:bookmarkEnd w:id="47"/>
       <w:r>
         <w:t xml:space="preserve">. </w:t>
       </w:r>
       <w:r>
-        <w:t xml:space="preserve">Simulated per capita seed production of </w:t>
+        <w:t xml:space="preserve">Simulated </w:t>
+      </w:r>
+      <w:commentRangeEnd w:id="48"/>
+      <w:r>
+        <w:rPr>
+          <w:rStyle w:val="CommentReference"/>
+          <w:rFonts w:cstheme="minorBidi"/>
+          <w:b w:val="0"/>
+          <w:bCs w:val="0"/>
+        </w:rPr>
+        <w:commentReference w:id="48"/>
+      </w:r>
+      <w:r>
+        <w:t xml:space="preserve">per capita seed production of </w:t>
       </w:r>
       <w:r>
         <w:t>the a) early, b) middle and c) late season species</w:t>
@@ -11416,12 +12000,14 @@
       <w:pPr>
         <w:pStyle w:val="Caption"/>
       </w:pPr>
+      <w:commentRangeStart w:id="49"/>
       <w:r>
         <w:rPr>
           <w:noProof/>
         </w:rPr>
+        <w:lastRenderedPageBreak/>
         <w:drawing>
-          <wp:inline distT="0" distB="0" distL="0" distR="0" wp14:anchorId="4DEE5222" wp14:editId="515F8903">
+          <wp:inline distT="0" distB="0" distL="0" distR="0" wp14:anchorId="4DEE5222" wp14:editId="2B8A5392">
             <wp:extent cx="5280660" cy="3017520"/>
             <wp:effectExtent l="0" t="0" r="2540" b="5080"/>
             <wp:docPr id="5" name="Picture 5"/>
@@ -11462,12 +12048,23 @@
           </wp:inline>
         </w:drawing>
       </w:r>
+      <w:commentRangeEnd w:id="49"/>
+      <w:r>
+        <w:rPr>
+          <w:rStyle w:val="CommentReference"/>
+          <w:rFonts w:cstheme="minorBidi"/>
+          <w:b w:val="0"/>
+          <w:bCs w:val="0"/>
+        </w:rPr>
+        <w:commentReference w:id="49"/>
+      </w:r>
     </w:p>
     <w:p>
       <w:pPr>
         <w:pStyle w:val="Caption"/>
       </w:pPr>
-      <w:bookmarkStart w:id="23" w:name="_Ref524701722"/>
+      <w:bookmarkStart w:id="50" w:name="_Ref524701722"/>
+      <w:commentRangeStart w:id="51"/>
       <w:r>
         <w:t xml:space="preserve">Figure </w:t>
       </w:r>
@@ -11501,12 +12098,25 @@
         </w:rPr>
         <w:fldChar w:fldCharType="end"/>
       </w:r>
-      <w:bookmarkEnd w:id="23"/>
+      <w:bookmarkEnd w:id="50"/>
       <w:r>
         <w:t xml:space="preserve">. </w:t>
       </w:r>
       <w:r>
-        <w:t>Simulated per capita seed production of the a) early, b) mid and c) late season species in response to increasing competition from two species at once.</w:t>
+        <w:t xml:space="preserve">Simulated </w:t>
+      </w:r>
+      <w:commentRangeEnd w:id="51"/>
+      <w:r>
+        <w:rPr>
+          <w:rStyle w:val="CommentReference"/>
+          <w:rFonts w:cstheme="minorBidi"/>
+          <w:b w:val="0"/>
+          <w:bCs w:val="0"/>
+        </w:rPr>
+        <w:commentReference w:id="51"/>
+      </w:r>
+      <w:r>
+        <w:t>per capita seed production of the a) early, b) mid and c) late season species in response to increasing competition from two species at once.</w:t>
       </w:r>
       <w:r>
         <w:t xml:space="preserve"> </w:t>
@@ -11542,16 +12152,10 @@
         <w:t>7</w:t>
       </w:r>
       <w:r>
-        <w:t xml:space="preserve">).  The predictions are generated assuming that </w:t>
-      </w:r>
-      <w:r>
-        <w:t>species</w:t>
-      </w:r>
-      <w:r>
-        <w:t>’</w:t>
-      </w:r>
-      <w:r>
-        <w:t xml:space="preserve"> </w:t>
+        <w:t>).  The predict</w:t>
+      </w:r>
+      <w:r>
+        <w:t xml:space="preserve">ed per capita seed production assumes species’ </w:t>
       </w:r>
       <w:r>
         <w:t xml:space="preserve">competitive effects are additive.  </w:t>
@@ -11584,8 +12188,9 @@
         <w:rPr>
           <w:noProof/>
         </w:rPr>
+        <w:lastRenderedPageBreak/>
         <w:drawing>
-          <wp:inline distT="0" distB="0" distL="0" distR="0" wp14:anchorId="22AE7A9C" wp14:editId="642E5F34">
+          <wp:inline distT="0" distB="0" distL="0" distR="0" wp14:anchorId="22AE7A9C" wp14:editId="64448DCA">
             <wp:extent cx="5280660" cy="3017520"/>
             <wp:effectExtent l="0" t="0" r="2540" b="5080"/>
             <wp:docPr id="6" name="Picture 6"/>
@@ -11631,7 +12236,8 @@
       <w:pPr>
         <w:pStyle w:val="Caption"/>
       </w:pPr>
-      <w:bookmarkStart w:id="24" w:name="_Ref524702022"/>
+      <w:bookmarkStart w:id="52" w:name="_Ref524702022"/>
+      <w:commentRangeStart w:id="53"/>
       <w:r>
         <w:t xml:space="preserve">Figure </w:t>
       </w:r>
@@ -11665,12 +12271,25 @@
         </w:rPr>
         <w:fldChar w:fldCharType="end"/>
       </w:r>
-      <w:bookmarkEnd w:id="24"/>
+      <w:bookmarkEnd w:id="52"/>
       <w:r>
         <w:t xml:space="preserve">. </w:t>
       </w:r>
       <w:r>
-        <w:t>Deviation from additivity of</w:t>
+        <w:t xml:space="preserve">Deviation from </w:t>
+      </w:r>
+      <w:commentRangeEnd w:id="53"/>
+      <w:r>
+        <w:rPr>
+          <w:rStyle w:val="CommentReference"/>
+          <w:rFonts w:cstheme="minorBidi"/>
+          <w:b w:val="0"/>
+          <w:bCs w:val="0"/>
+        </w:rPr>
+        <w:commentReference w:id="53"/>
+      </w:r>
+      <w:r>
+        <w:t>additivity of</w:t>
       </w:r>
       <w:r>
         <w:t xml:space="preserve"> two-species competition</w:t>
@@ -11697,7 +12316,13 @@
         <w:t xml:space="preserve"> </w:t>
       </w:r>
       <w:r>
-        <w:t>is shown as the increase in root mean squared error of the phenomenological model (</w:t>
+        <w:t xml:space="preserve">is shown as the increase in root mean squared error of the </w:t>
+      </w:r>
+      <w:r>
+        <w:t xml:space="preserve">second </w:t>
+      </w:r>
+      <w:r>
+        <w:t>phenomenological model (</w:t>
       </w:r>
       <w:r>
         <w:t>equation</w:t>
@@ -11760,10 +12385,11 @@
         <w:rPr>
           <w:noProof/>
         </w:rPr>
+        <w:lastRenderedPageBreak/>
         <w:drawing>
-          <wp:inline distT="0" distB="0" distL="0" distR="0" wp14:anchorId="6767C03A" wp14:editId="6CB60560">
-            <wp:extent cx="5486400" cy="3135085"/>
-            <wp:effectExtent l="0" t="0" r="0" b="1905"/>
+          <wp:inline distT="0" distB="0" distL="0" distR="0" wp14:anchorId="6767C03A" wp14:editId="37048C9A">
+            <wp:extent cx="5486398" cy="3135085"/>
+            <wp:effectExtent l="0" t="0" r="635" b="1905"/>
             <wp:docPr id="1" name="Picture 1"/>
             <wp:cNvGraphicFramePr>
               <a:graphicFrameLocks xmlns:a="http://schemas.openxmlformats.org/drawingml/2006/main" noChangeAspect="1"/>
@@ -11790,7 +12416,7 @@
                   <pic:spPr>
                     <a:xfrm>
                       <a:off x="0" y="0"/>
-                      <a:ext cx="5486400" cy="3135085"/>
+                      <a:ext cx="5486398" cy="3135085"/>
                     </a:xfrm>
                     <a:prstGeom prst="rect">
                       <a:avLst/>
@@ -11807,7 +12433,7 @@
       <w:pPr>
         <w:pStyle w:val="Caption"/>
       </w:pPr>
-      <w:bookmarkStart w:id="25" w:name="_Ref527030555"/>
+      <w:bookmarkStart w:id="54" w:name="_Ref527030555"/>
       <w:r>
         <w:t xml:space="preserve">Figure </w:t>
       </w:r>
@@ -11847,7 +12473,7 @@
         </w:rPr>
         <w:fldChar w:fldCharType="end"/>
       </w:r>
-      <w:bookmarkEnd w:id="25"/>
+      <w:bookmarkEnd w:id="54"/>
       <w:r>
         <w:t xml:space="preserve">. Mechanistic explanation for higher-order interactions.  A) The resource uptake rates of the mid and late season species over the course of </w:t>
       </w:r>
@@ -11905,6 +12531,7 @@
         <w:pStyle w:val="Heading"/>
       </w:pPr>
       <w:r>
+        <w:lastRenderedPageBreak/>
         <w:t xml:space="preserve">Supporting Information – Additional Figures </w:t>
       </w:r>
     </w:p>
@@ -11917,9 +12544,9 @@
           <w:noProof/>
         </w:rPr>
         <w:drawing>
-          <wp:inline distT="0" distB="0" distL="0" distR="0" wp14:anchorId="4BD4E41B" wp14:editId="37B4F396">
-            <wp:extent cx="5486400" cy="3134995"/>
-            <wp:effectExtent l="0" t="0" r="0" b="1905"/>
+          <wp:inline distT="0" distB="0" distL="0" distR="0" wp14:anchorId="4BD4E41B" wp14:editId="68801274">
+            <wp:extent cx="5486241" cy="3134995"/>
+            <wp:effectExtent l="0" t="0" r="635" b="1905"/>
             <wp:docPr id="2" name="Picture 2"/>
             <wp:cNvGraphicFramePr>
               <a:graphicFrameLocks xmlns:a="http://schemas.openxmlformats.org/drawingml/2006/main" noChangeAspect="1"/>
@@ -11946,7 +12573,7 @@
                   <pic:spPr>
                     <a:xfrm>
                       <a:off x="0" y="0"/>
-                      <a:ext cx="5486400" cy="3134995"/>
+                      <a:ext cx="5486241" cy="3134995"/>
                     </a:xfrm>
                     <a:prstGeom prst="rect">
                       <a:avLst/>
@@ -11963,7 +12590,8 @@
       <w:pPr>
         <w:pStyle w:val="Caption"/>
       </w:pPr>
-      <w:bookmarkStart w:id="26" w:name="_Ref529380736"/>
+      <w:bookmarkStart w:id="55" w:name="_Ref529380736"/>
+      <w:commentRangeStart w:id="56"/>
       <w:r>
         <w:t xml:space="preserve">Figure S </w:t>
       </w:r>
@@ -11997,9 +12625,22 @@
         </w:rPr>
         <w:fldChar w:fldCharType="end"/>
       </w:r>
-      <w:bookmarkEnd w:id="26"/>
-      <w:r>
-        <w:t xml:space="preserve"> Simulated per capita seed production of the A) early, B) middle and C) late season species in response to increasing inter-specific density on the x-axis. Points show the simulated response from the mechanistic model.  Lines show best fit from the basic Beverton-Holt phenomenological model (“model 1”; </w:t>
+      <w:bookmarkEnd w:id="55"/>
+      <w:r>
+        <w:t xml:space="preserve"> Simulated </w:t>
+      </w:r>
+      <w:commentRangeEnd w:id="56"/>
+      <w:r>
+        <w:rPr>
+          <w:rStyle w:val="CommentReference"/>
+          <w:rFonts w:cstheme="minorBidi"/>
+          <w:b w:val="0"/>
+          <w:bCs w:val="0"/>
+        </w:rPr>
+        <w:commentReference w:id="56"/>
+      </w:r>
+      <w:r>
+        <w:t xml:space="preserve">per capita seed production of the A) early, B) middle and C) late season species in response to increasing inter-specific density on the x-axis. Points show the simulated response from the mechanistic model.  Lines show best fit from the basic Beverton-Holt phenomenological model (“model 1”; </w:t>
       </w:r>
       <w:r>
         <w:t>equation</w:t>
@@ -12051,8 +12692,9 @@
         <w:rPr>
           <w:noProof/>
         </w:rPr>
+        <w:lastRenderedPageBreak/>
         <w:drawing>
-          <wp:inline distT="0" distB="0" distL="0" distR="0" wp14:anchorId="7EC973BB" wp14:editId="51821D82">
+          <wp:inline distT="0" distB="0" distL="0" distR="0" wp14:anchorId="7EC973BB" wp14:editId="25134F3E">
             <wp:extent cx="5280660" cy="3017520"/>
             <wp:effectExtent l="0" t="0" r="2540" b="5080"/>
             <wp:docPr id="9" name="Picture 9"/>
@@ -12098,6 +12740,8 @@
       <w:pPr>
         <w:pStyle w:val="Caption"/>
       </w:pPr>
+      <w:bookmarkStart w:id="57" w:name="_Ref530735503"/>
+      <w:commentRangeStart w:id="58"/>
       <w:r>
         <w:t xml:space="preserve">Figure S </w:t>
       </w:r>
@@ -12131,8 +12775,22 @@
         </w:rPr>
         <w:fldChar w:fldCharType="end"/>
       </w:r>
-      <w:r>
-        <w:t xml:space="preserve"> Deviation from additivity of two-species competition for each species in the community. A) The deviation from additive competitor effects is shown as the increase in root mean squared error of the phenomenological models  in multispecies competition compared to single species competition.  B) The average deviation from additive competitor effects, positive values show that multispecies competition was weaker than predicted, negative values show where competition was greater than predicted.  Deviations from additivity are shown for both phenomenological models—the standard Beverton-Holt model (“model 1”, </w:t>
+      <w:bookmarkEnd w:id="57"/>
+      <w:r>
+        <w:t xml:space="preserve"> Deviation </w:t>
+      </w:r>
+      <w:commentRangeEnd w:id="58"/>
+      <w:r>
+        <w:rPr>
+          <w:rStyle w:val="CommentReference"/>
+          <w:rFonts w:cstheme="minorBidi"/>
+          <w:b w:val="0"/>
+          <w:bCs w:val="0"/>
+        </w:rPr>
+        <w:commentReference w:id="58"/>
+      </w:r>
+      <w:r>
+        <w:t xml:space="preserve">from additivity of two-species competition for each species in the community. A) The deviation from additive competitor effects is shown as the increase in root mean squared error of the phenomenological models  in multispecies competition compared to single species competition.  B) The average deviation from additive competitor effects, positive values show that multispecies competition was weaker than predicted, negative values show where competition was greater than predicted.  Deviations from additivity are shown for both phenomenological models—the standard Beverton-Holt model (“model 1”, </w:t>
       </w:r>
       <w:r>
         <w:t>equation</w:t>
@@ -12181,6 +12839,7 @@
         <w:pStyle w:val="Heading"/>
       </w:pPr>
       <w:r>
+        <w:lastRenderedPageBreak/>
         <w:t xml:space="preserve">Appendix </w:t>
       </w:r>
       <w:r>
@@ -12352,6 +13011,7 @@
         <w:keepNext/>
       </w:pPr>
       <w:r>
+        <w:lastRenderedPageBreak/>
         <w:t xml:space="preserve">Table A </w:t>
       </w:r>
       <w:r>
@@ -12390,10 +13050,11 @@
     </w:p>
     <w:tbl>
       <w:tblPr>
-        <w:tblW w:w="5983" w:type="dxa"/>
+        <w:tblW w:w="7283" w:type="dxa"/>
         <w:tblLook w:val="04A0" w:firstRow="1" w:lastRow="0" w:firstColumn="1" w:lastColumn="0" w:noHBand="0" w:noVBand="1"/>
       </w:tblPr>
       <w:tblGrid>
+        <w:gridCol w:w="1300"/>
         <w:gridCol w:w="1300"/>
         <w:gridCol w:w="1176"/>
         <w:gridCol w:w="1710"/>
@@ -12403,6 +13064,38 @@
         <w:trPr>
           <w:trHeight w:val="320"/>
         </w:trPr>
+        <w:tc>
+          <w:tcPr>
+            <w:tcW w:w="1300" w:type="dxa"/>
+            <w:tcBorders>
+              <w:top w:val="nil"/>
+              <w:left w:val="nil"/>
+              <w:bottom w:val="double" w:sz="4" w:space="0" w:color="auto"/>
+              <w:right w:val="nil"/>
+            </w:tcBorders>
+            <w:vAlign w:val="center"/>
+          </w:tcPr>
+          <w:p>
+            <w:pPr>
+              <w:spacing w:after="0" w:line="240" w:lineRule="auto"/>
+              <w:ind w:firstLine="0"/>
+              <w:jc w:val="center"/>
+              <w:rPr>
+                <w:rFonts w:ascii="Calibri" w:eastAsia="Times New Roman" w:hAnsi="Calibri" w:cs="Times New Roman"/>
+                <w:color w:val="000000"/>
+                <w:szCs w:val="24"/>
+              </w:rPr>
+            </w:pPr>
+            <w:r>
+              <w:rPr>
+                <w:rFonts w:ascii="Calibri" w:eastAsia="Times New Roman" w:hAnsi="Calibri" w:cs="Times New Roman"/>
+                <w:color w:val="000000"/>
+                <w:szCs w:val="24"/>
+              </w:rPr>
+              <w:t>Tradeoff</w:t>
+            </w:r>
+          </w:p>
+        </w:tc>
         <w:tc>
           <w:tcPr>
             <w:tcW w:w="1300" w:type="dxa"/>
@@ -12567,6 +13260,28 @@
         <w:tc>
           <w:tcPr>
             <w:tcW w:w="1300" w:type="dxa"/>
+            <w:tcBorders>
+              <w:top w:val="double" w:sz="4" w:space="0" w:color="auto"/>
+              <w:left w:val="nil"/>
+              <w:right w:val="nil"/>
+            </w:tcBorders>
+          </w:tcPr>
+          <w:p>
+            <w:pPr>
+              <w:spacing w:after="0" w:line="240" w:lineRule="auto"/>
+              <w:ind w:firstLine="0"/>
+              <w:jc w:val="center"/>
+              <w:rPr>
+                <w:rFonts w:ascii="Calibri" w:eastAsia="Times New Roman" w:hAnsi="Calibri" w:cs="Times New Roman"/>
+                <w:color w:val="000000"/>
+                <w:szCs w:val="24"/>
+              </w:rPr>
+            </w:pPr>
+          </w:p>
+        </w:tc>
+        <w:tc>
+          <w:tcPr>
+            <w:tcW w:w="1300" w:type="dxa"/>
             <w:vMerge w:val="restart"/>
             <w:tcBorders>
               <w:top w:val="double" w:sz="4" w:space="0" w:color="auto"/>
@@ -12709,6 +13424,34 @@
         <w:tc>
           <w:tcPr>
             <w:tcW w:w="1300" w:type="dxa"/>
+            <w:tcBorders>
+              <w:left w:val="nil"/>
+              <w:right w:val="nil"/>
+            </w:tcBorders>
+          </w:tcPr>
+          <w:p>
+            <w:pPr>
+              <w:spacing w:after="0" w:line="240" w:lineRule="auto"/>
+              <w:ind w:firstLine="0"/>
+              <w:jc w:val="center"/>
+              <w:rPr>
+                <w:rFonts w:ascii="Calibri" w:eastAsia="Times New Roman" w:hAnsi="Calibri" w:cs="Times New Roman"/>
+                <w:color w:val="000000"/>
+                <w:szCs w:val="24"/>
+              </w:rPr>
+            </w:pPr>
+            <w:r>
+              <w:rPr>
+                <w:rFonts w:ascii="Calibri" w:hAnsi="Calibri"/>
+                <w:color w:val="000000"/>
+              </w:rPr>
+              <w:t>Weak</w:t>
+            </w:r>
+          </w:p>
+        </w:tc>
+        <w:tc>
+          <w:tcPr>
+            <w:tcW w:w="1300" w:type="dxa"/>
             <w:vMerge/>
             <w:tcBorders>
               <w:left w:val="nil"/>
@@ -12842,6 +13585,28 @@
         <w:tc>
           <w:tcPr>
             <w:tcW w:w="1300" w:type="dxa"/>
+            <w:tcBorders>
+              <w:left w:val="nil"/>
+              <w:right w:val="nil"/>
+            </w:tcBorders>
+            <w:vAlign w:val="center"/>
+          </w:tcPr>
+          <w:p>
+            <w:pPr>
+              <w:spacing w:after="0" w:line="240" w:lineRule="auto"/>
+              <w:ind w:firstLine="0"/>
+              <w:jc w:val="center"/>
+              <w:rPr>
+                <w:rFonts w:ascii="Calibri" w:eastAsia="Times New Roman" w:hAnsi="Calibri" w:cs="Times New Roman"/>
+                <w:color w:val="000000"/>
+                <w:szCs w:val="24"/>
+              </w:rPr>
+            </w:pPr>
+          </w:p>
+        </w:tc>
+        <w:tc>
+          <w:tcPr>
+            <w:tcW w:w="1300" w:type="dxa"/>
             <w:vMerge/>
             <w:tcBorders>
               <w:left w:val="nil"/>
@@ -12976,6 +13741,27 @@
         <w:tc>
           <w:tcPr>
             <w:tcW w:w="1300" w:type="dxa"/>
+            <w:tcBorders>
+              <w:left w:val="nil"/>
+              <w:right w:val="nil"/>
+            </w:tcBorders>
+          </w:tcPr>
+          <w:p>
+            <w:pPr>
+              <w:spacing w:after="0" w:line="240" w:lineRule="auto"/>
+              <w:ind w:firstLine="0"/>
+              <w:jc w:val="center"/>
+              <w:rPr>
+                <w:rFonts w:ascii="Calibri" w:eastAsia="Times New Roman" w:hAnsi="Calibri" w:cs="Times New Roman"/>
+                <w:color w:val="000000"/>
+                <w:szCs w:val="24"/>
+              </w:rPr>
+            </w:pPr>
+          </w:p>
+        </w:tc>
+        <w:tc>
+          <w:tcPr>
+            <w:tcW w:w="1300" w:type="dxa"/>
             <w:vMerge w:val="restart"/>
             <w:tcBorders>
               <w:top w:val="single" w:sz="4" w:space="0" w:color="auto"/>
@@ -13118,6 +13904,27 @@
         <w:tc>
           <w:tcPr>
             <w:tcW w:w="1300" w:type="dxa"/>
+            <w:tcBorders>
+              <w:left w:val="nil"/>
+              <w:right w:val="nil"/>
+            </w:tcBorders>
+          </w:tcPr>
+          <w:p>
+            <w:pPr>
+              <w:spacing w:after="0" w:line="240" w:lineRule="auto"/>
+              <w:ind w:firstLine="0"/>
+              <w:jc w:val="center"/>
+              <w:rPr>
+                <w:rFonts w:ascii="Calibri" w:eastAsia="Times New Roman" w:hAnsi="Calibri" w:cs="Times New Roman"/>
+                <w:color w:val="000000"/>
+                <w:szCs w:val="24"/>
+              </w:rPr>
+            </w:pPr>
+          </w:p>
+        </w:tc>
+        <w:tc>
+          <w:tcPr>
+            <w:tcW w:w="1300" w:type="dxa"/>
             <w:vMerge/>
             <w:tcBorders>
               <w:left w:val="nil"/>
@@ -13251,6 +14058,27 @@
         <w:tc>
           <w:tcPr>
             <w:tcW w:w="1300" w:type="dxa"/>
+            <w:tcBorders>
+              <w:left w:val="nil"/>
+              <w:right w:val="nil"/>
+            </w:tcBorders>
+          </w:tcPr>
+          <w:p>
+            <w:pPr>
+              <w:spacing w:after="0" w:line="240" w:lineRule="auto"/>
+              <w:ind w:firstLine="0"/>
+              <w:jc w:val="center"/>
+              <w:rPr>
+                <w:rFonts w:ascii="Calibri" w:eastAsia="Times New Roman" w:hAnsi="Calibri" w:cs="Times New Roman"/>
+                <w:color w:val="000000"/>
+                <w:szCs w:val="24"/>
+              </w:rPr>
+            </w:pPr>
+          </w:p>
+        </w:tc>
+        <w:tc>
+          <w:tcPr>
+            <w:tcW w:w="1300" w:type="dxa"/>
             <w:vMerge/>
             <w:tcBorders>
               <w:left w:val="nil"/>
@@ -13385,6 +14213,140 @@
         <w:tc>
           <w:tcPr>
             <w:tcW w:w="1300" w:type="dxa"/>
+            <w:tcBorders>
+              <w:left w:val="nil"/>
+              <w:right w:val="nil"/>
+            </w:tcBorders>
+          </w:tcPr>
+          <w:p>
+            <w:pPr>
+              <w:spacing w:after="0" w:line="240" w:lineRule="auto"/>
+              <w:ind w:firstLine="0"/>
+              <w:jc w:val="center"/>
+              <w:rPr>
+                <w:rFonts w:ascii="Calibri" w:eastAsia="Times New Roman" w:hAnsi="Calibri" w:cs="Times New Roman"/>
+                <w:color w:val="000000"/>
+                <w:szCs w:val="24"/>
+              </w:rPr>
+            </w:pPr>
+            <w:r>
+              <w:rPr>
+                <w:rFonts w:ascii="Calibri" w:eastAsia="Times New Roman" w:hAnsi="Calibri" w:cs="Times New Roman"/>
+                <w:noProof/>
+                <w:color w:val="000000"/>
+                <w:szCs w:val="24"/>
+              </w:rPr>
+              <mc:AlternateContent>
+                <mc:Choice Requires="wps">
+                  <w:drawing>
+                    <wp:anchor distT="0" distB="0" distL="114300" distR="114300" simplePos="0" relativeHeight="251659264" behindDoc="0" locked="0" layoutInCell="1" allowOverlap="1" wp14:anchorId="38A1FFFA" wp14:editId="2EDC8880">
+                      <wp:simplePos x="0" y="0"/>
+                      <wp:positionH relativeFrom="column">
+                        <wp:posOffset>235585</wp:posOffset>
+                      </wp:positionH>
+                      <wp:positionV relativeFrom="paragraph">
+                        <wp:posOffset>-624840</wp:posOffset>
+                      </wp:positionV>
+                      <wp:extent cx="206375" cy="1905000"/>
+                      <wp:effectExtent l="50800" t="25400" r="60325" b="88900"/>
+                      <wp:wrapNone/>
+                      <wp:docPr id="10" name="Down Arrow 10"/>
+                      <wp:cNvGraphicFramePr/>
+                      <a:graphic xmlns:a="http://schemas.openxmlformats.org/drawingml/2006/main">
+                        <a:graphicData uri="http://schemas.microsoft.com/office/word/2010/wordprocessingShape">
+                          <wps:wsp>
+                            <wps:cNvSpPr/>
+                            <wps:spPr>
+                              <a:xfrm>
+                                <a:off x="0" y="0"/>
+                                <a:ext cx="206375" cy="1905000"/>
+                              </a:xfrm>
+                              <a:prstGeom prst="downArrow">
+                                <a:avLst/>
+                              </a:prstGeom>
+                              <a:gradFill flip="none" rotWithShape="1">
+                                <a:gsLst>
+                                  <a:gs pos="0">
+                                    <a:srgbClr val="C00000">
+                                      <a:tint val="66000"/>
+                                      <a:satMod val="160000"/>
+                                      <a:lumMod val="68000"/>
+                                    </a:srgbClr>
+                                  </a:gs>
+                                  <a:gs pos="50000">
+                                    <a:srgbClr val="C00000">
+                                      <a:tint val="44500"/>
+                                      <a:satMod val="160000"/>
+                                    </a:srgbClr>
+                                  </a:gs>
+                                  <a:gs pos="100000">
+                                    <a:srgbClr val="C00000">
+                                      <a:tint val="23500"/>
+                                      <a:satMod val="160000"/>
+                                    </a:srgbClr>
+                                  </a:gs>
+                                </a:gsLst>
+                                <a:lin ang="16200000" scaled="1"/>
+                                <a:tileRect/>
+                              </a:gradFill>
+                            </wps:spPr>
+                            <wps:style>
+                              <a:lnRef idx="1">
+                                <a:schemeClr val="accent1"/>
+                              </a:lnRef>
+                              <a:fillRef idx="3">
+                                <a:schemeClr val="accent1"/>
+                              </a:fillRef>
+                              <a:effectRef idx="2">
+                                <a:schemeClr val="accent1"/>
+                              </a:effectRef>
+                              <a:fontRef idx="minor">
+                                <a:schemeClr val="lt1"/>
+                              </a:fontRef>
+                            </wps:style>
+                            <wps:bodyPr rot="0" spcFirstLastPara="0" vertOverflow="overflow" horzOverflow="overflow" vert="horz" wrap="square" lIns="91440" tIns="45720" rIns="91440" bIns="45720" numCol="1" spcCol="0" rtlCol="0" fromWordArt="0" anchor="ctr" anchorCtr="0" forceAA="0" compatLnSpc="1">
+                              <a:prstTxWarp prst="textNoShape">
+                                <a:avLst/>
+                              </a:prstTxWarp>
+                              <a:noAutofit/>
+                            </wps:bodyPr>
+                          </wps:wsp>
+                        </a:graphicData>
+                      </a:graphic>
+                    </wp:anchor>
+                  </w:drawing>
+                </mc:Choice>
+                <mc:Fallback>
+                  <w:pict>
+                    <v:shapetype w14:anchorId="43F6E700" id="_x0000_t67" coordsize="21600,21600" o:spt="67" adj="16200,5400" path="m0@0l@1@0@1,0@2,0@2@0,21600@0,10800,21600xe">
+                      <v:stroke joinstyle="miter"/>
+                      <v:formulas>
+                        <v:f eqn="val #0"/>
+                        <v:f eqn="val #1"/>
+                        <v:f eqn="sum height 0 #1"/>
+                        <v:f eqn="sum 10800 0 #1"/>
+                        <v:f eqn="sum width 0 #0"/>
+                        <v:f eqn="prod @4 @3 10800"/>
+                        <v:f eqn="sum width 0 @5"/>
+                      </v:formulas>
+                      <v:path o:connecttype="custom" o:connectlocs="10800,0;0,@0;10800,21600;21600,@0" o:connectangles="270,180,90,0" textboxrect="@1,0,@2,@6"/>
+                      <v:handles>
+                        <v:h position="#1,#0" xrange="0,10800" yrange="0,21600"/>
+                      </v:handles>
+                    </v:shapetype>
+                    <v:shape id="Down Arrow 10" o:spid="_x0000_s1026" type="#_x0000_t67" style="position:absolute;margin-left:18.55pt;margin-top:-49.2pt;width:16.25pt;height:150pt;z-index:251659264;visibility:visible;mso-wrap-style:square;mso-wrap-distance-left:9pt;mso-wrap-distance-top:0;mso-wrap-distance-right:9pt;mso-wrap-distance-bottom:0;mso-position-horizontal:absolute;mso-position-horizontal-relative:text;mso-position-vertical:absolute;mso-position-vertical-relative:text;v-text-anchor:middle" o:gfxdata="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" adj="20430" fillcolor="#d62828" strokecolor="#4579b8 [3044]">
+                      <v:fill color2="#f7dede" rotate="t" angle="180" colors="0 #d62828;.5 #f0baba;1 #f7dede" focus="100%" type="gradient"/>
+                      <v:shadow on="t" color="black" opacity="22937f" origin=",.5" offset="0,.63889mm"/>
+                    </v:shape>
+                  </w:pict>
+                </mc:Fallback>
+              </mc:AlternateContent>
+            </w:r>
+          </w:p>
+        </w:tc>
+        <w:tc>
+          <w:tcPr>
+            <w:tcW w:w="1300" w:type="dxa"/>
             <w:vMerge w:val="restart"/>
             <w:tcBorders>
               <w:top w:val="single" w:sz="4" w:space="0" w:color="000000"/>
@@ -13527,6 +14489,27 @@
         <w:tc>
           <w:tcPr>
             <w:tcW w:w="1300" w:type="dxa"/>
+            <w:tcBorders>
+              <w:left w:val="nil"/>
+              <w:right w:val="nil"/>
+            </w:tcBorders>
+          </w:tcPr>
+          <w:p>
+            <w:pPr>
+              <w:spacing w:after="0" w:line="240" w:lineRule="auto"/>
+              <w:ind w:firstLine="0"/>
+              <w:jc w:val="center"/>
+              <w:rPr>
+                <w:rFonts w:ascii="Calibri" w:eastAsia="Times New Roman" w:hAnsi="Calibri" w:cs="Times New Roman"/>
+                <w:color w:val="000000"/>
+                <w:szCs w:val="24"/>
+              </w:rPr>
+            </w:pPr>
+          </w:p>
+        </w:tc>
+        <w:tc>
+          <w:tcPr>
+            <w:tcW w:w="1300" w:type="dxa"/>
             <w:vMerge/>
             <w:tcBorders>
               <w:left w:val="nil"/>
@@ -13660,6 +14643,27 @@
         <w:tc>
           <w:tcPr>
             <w:tcW w:w="1300" w:type="dxa"/>
+            <w:tcBorders>
+              <w:left w:val="nil"/>
+              <w:right w:val="nil"/>
+            </w:tcBorders>
+          </w:tcPr>
+          <w:p>
+            <w:pPr>
+              <w:spacing w:after="0" w:line="240" w:lineRule="auto"/>
+              <w:ind w:firstLine="0"/>
+              <w:jc w:val="center"/>
+              <w:rPr>
+                <w:rFonts w:ascii="Calibri" w:eastAsia="Times New Roman" w:hAnsi="Calibri" w:cs="Times New Roman"/>
+                <w:color w:val="000000"/>
+                <w:szCs w:val="24"/>
+              </w:rPr>
+            </w:pPr>
+          </w:p>
+        </w:tc>
+        <w:tc>
+          <w:tcPr>
+            <w:tcW w:w="1300" w:type="dxa"/>
             <w:vMerge/>
             <w:tcBorders>
               <w:left w:val="nil"/>
@@ -13794,6 +14798,27 @@
         <w:tc>
           <w:tcPr>
             <w:tcW w:w="1300" w:type="dxa"/>
+            <w:tcBorders>
+              <w:left w:val="nil"/>
+              <w:right w:val="nil"/>
+            </w:tcBorders>
+          </w:tcPr>
+          <w:p>
+            <w:pPr>
+              <w:spacing w:after="0" w:line="240" w:lineRule="auto"/>
+              <w:ind w:firstLine="0"/>
+              <w:jc w:val="center"/>
+              <w:rPr>
+                <w:rFonts w:ascii="Calibri" w:eastAsia="Times New Roman" w:hAnsi="Calibri" w:cs="Times New Roman"/>
+                <w:color w:val="000000"/>
+                <w:szCs w:val="24"/>
+              </w:rPr>
+            </w:pPr>
+          </w:p>
+        </w:tc>
+        <w:tc>
+          <w:tcPr>
+            <w:tcW w:w="1300" w:type="dxa"/>
             <w:vMerge w:val="restart"/>
             <w:tcBorders>
               <w:top w:val="single" w:sz="4" w:space="0" w:color="000000"/>
@@ -13936,6 +14961,27 @@
         <w:tc>
           <w:tcPr>
             <w:tcW w:w="1300" w:type="dxa"/>
+            <w:tcBorders>
+              <w:left w:val="nil"/>
+              <w:right w:val="nil"/>
+            </w:tcBorders>
+          </w:tcPr>
+          <w:p>
+            <w:pPr>
+              <w:spacing w:after="0" w:line="240" w:lineRule="auto"/>
+              <w:ind w:firstLine="0"/>
+              <w:jc w:val="center"/>
+              <w:rPr>
+                <w:rFonts w:ascii="Calibri" w:eastAsia="Times New Roman" w:hAnsi="Calibri" w:cs="Times New Roman"/>
+                <w:color w:val="000000"/>
+                <w:szCs w:val="24"/>
+              </w:rPr>
+            </w:pPr>
+          </w:p>
+        </w:tc>
+        <w:tc>
+          <w:tcPr>
+            <w:tcW w:w="1300" w:type="dxa"/>
             <w:vMerge/>
             <w:tcBorders>
               <w:left w:val="nil"/>
@@ -14069,6 +15115,27 @@
         <w:tc>
           <w:tcPr>
             <w:tcW w:w="1300" w:type="dxa"/>
+            <w:tcBorders>
+              <w:left w:val="nil"/>
+              <w:right w:val="nil"/>
+            </w:tcBorders>
+          </w:tcPr>
+          <w:p>
+            <w:pPr>
+              <w:spacing w:after="0" w:line="240" w:lineRule="auto"/>
+              <w:ind w:firstLine="0"/>
+              <w:jc w:val="center"/>
+              <w:rPr>
+                <w:rFonts w:ascii="Calibri" w:eastAsia="Times New Roman" w:hAnsi="Calibri" w:cs="Times New Roman"/>
+                <w:color w:val="000000"/>
+                <w:szCs w:val="24"/>
+              </w:rPr>
+            </w:pPr>
+          </w:p>
+        </w:tc>
+        <w:tc>
+          <w:tcPr>
+            <w:tcW w:w="1300" w:type="dxa"/>
             <w:vMerge/>
             <w:tcBorders>
               <w:left w:val="nil"/>
@@ -14203,6 +15270,27 @@
         <w:tc>
           <w:tcPr>
             <w:tcW w:w="1300" w:type="dxa"/>
+            <w:tcBorders>
+              <w:left w:val="nil"/>
+              <w:right w:val="nil"/>
+            </w:tcBorders>
+          </w:tcPr>
+          <w:p>
+            <w:pPr>
+              <w:spacing w:after="0" w:line="240" w:lineRule="auto"/>
+              <w:ind w:firstLine="0"/>
+              <w:jc w:val="center"/>
+              <w:rPr>
+                <w:rFonts w:ascii="Calibri" w:eastAsia="Times New Roman" w:hAnsi="Calibri" w:cs="Times New Roman"/>
+                <w:color w:val="000000"/>
+                <w:szCs w:val="24"/>
+              </w:rPr>
+            </w:pPr>
+          </w:p>
+        </w:tc>
+        <w:tc>
+          <w:tcPr>
+            <w:tcW w:w="1300" w:type="dxa"/>
             <w:vMerge w:val="restart"/>
             <w:tcBorders>
               <w:top w:val="single" w:sz="4" w:space="0" w:color="000000"/>
@@ -14345,6 +15433,35 @@
         <w:tc>
           <w:tcPr>
             <w:tcW w:w="1300" w:type="dxa"/>
+            <w:tcBorders>
+              <w:left w:val="nil"/>
+              <w:right w:val="nil"/>
+            </w:tcBorders>
+            <w:vAlign w:val="center"/>
+          </w:tcPr>
+          <w:p>
+            <w:pPr>
+              <w:spacing w:after="0" w:line="240" w:lineRule="auto"/>
+              <w:ind w:firstLine="0"/>
+              <w:jc w:val="center"/>
+              <w:rPr>
+                <w:rFonts w:ascii="Calibri" w:eastAsia="Times New Roman" w:hAnsi="Calibri" w:cs="Times New Roman"/>
+                <w:color w:val="000000"/>
+                <w:szCs w:val="24"/>
+              </w:rPr>
+            </w:pPr>
+            <w:r>
+              <w:rPr>
+                <w:rFonts w:ascii="Calibri" w:hAnsi="Calibri"/>
+                <w:color w:val="000000"/>
+              </w:rPr>
+              <w:t>Strong</w:t>
+            </w:r>
+          </w:p>
+        </w:tc>
+        <w:tc>
+          <w:tcPr>
+            <w:tcW w:w="1300" w:type="dxa"/>
             <w:vMerge/>
             <w:tcBorders>
               <w:left w:val="nil"/>
@@ -14478,6 +15595,28 @@
         <w:tc>
           <w:tcPr>
             <w:tcW w:w="1300" w:type="dxa"/>
+            <w:tcBorders>
+              <w:left w:val="nil"/>
+              <w:bottom w:val="single" w:sz="4" w:space="0" w:color="000000"/>
+              <w:right w:val="nil"/>
+            </w:tcBorders>
+          </w:tcPr>
+          <w:p>
+            <w:pPr>
+              <w:spacing w:after="0" w:line="240" w:lineRule="auto"/>
+              <w:ind w:firstLine="0"/>
+              <w:jc w:val="right"/>
+              <w:rPr>
+                <w:rFonts w:ascii="Calibri" w:eastAsia="Times New Roman" w:hAnsi="Calibri" w:cs="Times New Roman"/>
+                <w:color w:val="000000"/>
+                <w:szCs w:val="24"/>
+              </w:rPr>
+            </w:pPr>
+          </w:p>
+        </w:tc>
+        <w:tc>
+          <w:tcPr>
+            <w:tcW w:w="1300" w:type="dxa"/>
             <w:vMerge/>
             <w:tcBorders>
               <w:left w:val="nil"/>
@@ -14638,6 +15777,7 @@
         <w:rPr>
           <w:noProof/>
         </w:rPr>
+        <w:lastRenderedPageBreak/>
         <w:drawing>
           <wp:inline distT="0" distB="0" distL="0" distR="0" wp14:anchorId="3EE5EA6A" wp14:editId="65FBA922">
             <wp:extent cx="4321628" cy="4067415"/>
@@ -14805,7 +15945,7 @@
       </w:r>
     </w:p>
   </w:comment>
-  <w:comment w:id="8" w:author="Andy Kleinhesselink" w:date="2018-10-03T11:58:00Z" w:initials="AK">
+  <w:comment w:id="0" w:author="Nathan Kraft" w:date="2018-11-13T09:01:00Z" w:initials="NK">
     <w:p>
       <w:pPr>
         <w:pStyle w:val="CommentText"/>
@@ -14815,19 +15955,39 @@
           <w:rStyle w:val="CommentReference"/>
         </w:rPr>
         <w:annotationRef/>
+      </w:r>
+      <w:r>
+        <w:t>I don’t worry about flashy or short usually, I just try to be descriptive. One option is put in something about the significance. I also think the definition part does not need to be in the title- its implicit in answering the bigger question about detection amd importance- for example a small tweak gets you to:</w:t>
       </w:r>
     </w:p>
     <w:p>
       <w:pPr>
         <w:pStyle w:val="CommentText"/>
-        <w:ind w:firstLine="0"/>
-      </w:pPr>
-      <w:r>
-        <w:t xml:space="preserve">Would “Mediterranean” be more general/appealing? </w:t>
+      </w:pPr>
+    </w:p>
+    <w:p>
+      <w:pPr>
+        <w:pStyle w:val="CommentText"/>
+      </w:pPr>
+      <w:r>
+        <w:t>Higher order interactions among competitors: how common are they, and what are the consequences for species coexistence?</w:t>
+      </w:r>
+    </w:p>
+    <w:p>
+      <w:pPr>
+        <w:pStyle w:val="CommentText"/>
+      </w:pPr>
+    </w:p>
+    <w:p>
+      <w:pPr>
+        <w:pStyle w:val="CommentText"/>
+      </w:pPr>
+      <w:r>
+        <w:t>Or similar- this is just a first shot</w:t>
       </w:r>
     </w:p>
   </w:comment>
-  <w:comment w:id="12" w:author="Andy Kleinhesselink" w:date="2018-09-14T17:19:00Z" w:initials="AK">
+  <w:comment w:id="3" w:author="Nathan Kraft" w:date="2018-11-13T09:01:00Z" w:initials="NK">
     <w:p>
       <w:pPr>
         <w:pStyle w:val="CommentText"/>
@@ -14839,7 +15999,119 @@
         <w:annotationRef/>
       </w:r>
       <w:r>
-        <w:t xml:space="preserve">The flipside to this point is that plant biomass also fluctuates greatly during the season.  It goes from seed to adult plant.  This means there is a lot of room for non-linearities to compound and cause non-additive effects (hand-wavy..).  In any case, I think perennial plant communities with a diversity of size classes all interacting at once would be less likely to show these kinds of dynamics. Another reason HOIs would be less common.  An exception might be successional communities. </w:t>
+        <w:t>Switch order</w:t>
+      </w:r>
+    </w:p>
+  </w:comment>
+  <w:comment w:id="10" w:author="Nathan Kraft" w:date="2018-11-13T09:07:00Z" w:initials="NK">
+    <w:p>
+      <w:pPr>
+        <w:pStyle w:val="CommentText"/>
+      </w:pPr>
+      <w:r>
+        <w:rPr>
+          <w:rStyle w:val="CommentReference"/>
+        </w:rPr>
+        <w:annotationRef/>
+      </w:r>
+      <w:r>
+        <w:t xml:space="preserve">For some reason I think there is a focus on not using possessives for generic species in science writing (“their lifetime”)- might be wrong on this, but my inclination is to try to rephrase without this construction. </w:t>
+      </w:r>
+    </w:p>
+  </w:comment>
+  <w:comment w:id="11" w:author="Nathan Kraft" w:date="2018-11-13T09:08:00Z" w:initials="NK">
+    <w:p>
+      <w:pPr>
+        <w:pStyle w:val="CommentText"/>
+      </w:pPr>
+      <w:r>
+        <w:rPr>
+          <w:rStyle w:val="CommentReference"/>
+        </w:rPr>
+        <w:annotationRef/>
+      </w:r>
+      <w:r>
+        <w:t xml:space="preserve">Is this still correct? If so I think it is clearer for an opening sentence. </w:t>
+      </w:r>
+    </w:p>
+  </w:comment>
+  <w:comment w:id="12" w:author="Nathan Kraft" w:date="2018-11-13T09:10:00Z" w:initials="NK">
+    <w:p>
+      <w:pPr>
+        <w:pStyle w:val="CommentText"/>
+      </w:pPr>
+      <w:r>
+        <w:rPr>
+          <w:rStyle w:val="CommentReference"/>
+        </w:rPr>
+        <w:annotationRef/>
+      </w:r>
+      <w:r>
+        <w:t>I think this phrasing is more direct if it is still correct- only issue is that you usually do not want to refer back to an idea form a previous paragraph without rephrasing it. I might just remove the paragraph break and keep this shorter sentence- what do you think?</w:t>
+      </w:r>
+    </w:p>
+  </w:comment>
+  <w:comment w:id="13" w:author="Nathan Kraft" w:date="2018-11-13T09:24:00Z" w:initials="NK">
+    <w:p>
+      <w:pPr>
+        <w:pStyle w:val="CommentText"/>
+      </w:pPr>
+      <w:r>
+        <w:rPr>
+          <w:rStyle w:val="CommentReference"/>
+        </w:rPr>
+        <w:annotationRef/>
+      </w:r>
+      <w:r>
+        <w:t xml:space="preserve">Can you give a one phrase statement here? If not don’t bother. </w:t>
+      </w:r>
+    </w:p>
+  </w:comment>
+  <w:comment w:id="14" w:author="Nathan Kraft" w:date="2018-11-13T09:41:00Z" w:initials="NK">
+    <w:p>
+      <w:pPr>
+        <w:pStyle w:val="CommentText"/>
+      </w:pPr>
+      <w:r>
+        <w:rPr>
+          <w:rStyle w:val="CommentReference"/>
+        </w:rPr>
+        <w:annotationRef/>
+      </w:r>
+      <w:r>
+        <w:t>The construction of this sentence is unclear to me as you are flipping perspective so fast- its reads like you are arguing against a point that you just barely developed in the previous sentence. I think this needs to be re-phrased or you need another sentence about HOIs as an artifact before you attack that idea. Its good to argue both sides of an issue in a paper like this, but you need to pace yourself or the readers will get whiplash and have a hard time following your thread.</w:t>
+      </w:r>
+    </w:p>
+  </w:comment>
+  <w:comment w:id="15" w:author="Nathan Kraft" w:date="2018-11-13T09:44:00Z" w:initials="NK">
+    <w:p>
+      <w:pPr>
+        <w:pStyle w:val="CommentText"/>
+      </w:pPr>
+      <w:r>
+        <w:rPr>
+          <w:rStyle w:val="CommentReference"/>
+        </w:rPr>
+        <w:annotationRef/>
+      </w:r>
+      <w:r>
+        <w:t xml:space="preserve">Do you need this idea? It complicates the reading of an already fast moving paragraph- suggest deleting or breaking this up as a separate idea/ sentence. </w:t>
+      </w:r>
+    </w:p>
+  </w:comment>
+  <w:comment w:id="16" w:author="Nathan Kraft" w:date="2018-11-13T09:45:00Z" w:initials="NK">
+    <w:p>
+      <w:pPr>
+        <w:pStyle w:val="CommentText"/>
+      </w:pPr>
+      <w:r>
+        <w:rPr>
+          <w:rStyle w:val="CommentReference"/>
+        </w:rPr>
+        <w:annotationRef/>
+      </w:r>
+      <w:r>
+        <w:t>You have a tendency to phrase needs around specific products rather than the knowledge that those products will produce- I think it is clearer and more compelling to argue for the need for knowledge rather than the exercise, of which there may be multiple ways to get to the same knowledge. Here I think we need an understanding of the mechanistic basis of HOIs, we don’t need an investigation other than as a means to the understanding. Does that make sense? Same idea as my edits to lines 63-65 above.</w:t>
       </w:r>
     </w:p>
     <w:p>
@@ -14852,11 +16124,11 @@
         <w:pStyle w:val="CommentText"/>
       </w:pPr>
       <w:r>
-        <w:t>JML- this is actually a nice point.  What you are saying is that a lot happens over the annual timescale for an annual plant, and not so much for a perennial plant.  I think this is good logic.  The extension would mean that we might expect more higher order interactions among perennials if we modeled on a 20 year time step.  Not only do I think this is worth adding, but I also think that this is the place to bring up the paragraph I suggest removing above, stating that one solution to HOIs is to change the time step of your analysis.</w:t>
+        <w:t xml:space="preserve">This is subtle stuff here, but I think it helps to sell the paper- even if reviewers do not agree with the means you have chosen here, it is likely that they will agree with the needs your articulate. Phrasing the intro around those needs helps to get more readers and reviewers on board even if they don’t like the means you choose to pursue those needs- it helps win over skeptical reviewers. </w:t>
       </w:r>
     </w:p>
   </w:comment>
-  <w:comment w:id="13" w:author="Jonathan Levine" w:date="2018-11-05T15:33:00Z" w:initials="JML">
+  <w:comment w:id="17" w:author="Nathan Kraft" w:date="2018-11-13T09:51:00Z" w:initials="NK">
     <w:p>
       <w:pPr>
         <w:pStyle w:val="CommentText"/>
@@ -14868,11 +16140,24 @@
         <w:annotationRef/>
       </w:r>
       <w:r>
-        <w:t>This is a very nice point that I am not sure what to do about.  One could argue that these are HOIs in the sense that each species has a different effect on the focal depending on whether the other species is there.  This between species HOI is different than nonlinear effects of C on per capita growth because the latter is within species effects.  So simple naming a functionally identical species something different turns what would be a nonlinear relationship between per capita growth and C, to a nonlinear relationship between C and N.  I think this is actually okay then!  But we need to talk.</w:t>
+        <w:t xml:space="preserve">Start with a more general statement of the goals here, something like: </w:t>
+      </w:r>
+    </w:p>
+    <w:p>
+      <w:pPr>
+        <w:pStyle w:val="CommentText"/>
+      </w:pPr>
+    </w:p>
+    <w:p>
+      <w:pPr>
+        <w:pStyle w:val="CommentText"/>
+      </w:pPr>
+      <w:r>
+        <w:t xml:space="preserve">“HOIs have the potential to profoundly alter our understanding of the structure of multi-species communities, however progress in this area is limited by inconsistent definitions, difficulties in detecting HOIs in empirical data, and a lack of understanding about the mechanisms that produce HOIs. To advance our understanding of HOIs, in this paper we first discuss issues in the definition of HOIs. To aid progress in this area, we propose a general definition of HOIs and then construct a simple, mechanistic resource competition model to illustrate the definition. We then use this model to simulate empirical data and explore the challenges in detecting HOIs from field data. Our simulations demonstrate that that HOIs may be common even in relatively simple cases of competition. Importantly,  (I like the rest of what you have from here).” </w:t>
       </w:r>
     </w:p>
   </w:comment>
-  <w:comment w:id="19" w:author="Andy Kleinhesselink" w:date="2018-09-14T17:25:00Z" w:initials="AK">
+  <w:comment w:id="19" w:author="Nathan Kraft" w:date="2018-11-13T09:58:00Z" w:initials="NK">
     <w:p>
       <w:pPr>
         <w:pStyle w:val="CommentText"/>
@@ -14884,11 +16169,11 @@
         <w:annotationRef/>
       </w:r>
       <w:r>
-        <w:t xml:space="preserve">I could add cute drawings of plants to this if you guys think that would improve the appeal. </w:t>
+        <w:t xml:space="preserve">Eventually you’ll need to edit this to only have one set of parentheses here- likely in your citation manager. </w:t>
       </w:r>
     </w:p>
   </w:comment>
-  <w:comment w:id="21" w:author="Nathan Kraft" w:date="2018-10-29T10:58:00Z" w:initials="NK">
+  <w:comment w:id="20" w:author="Nathan Kraft" w:date="2018-11-13T10:00:00Z" w:initials="NK">
     <w:p>
       <w:pPr>
         <w:pStyle w:val="CommentText"/>
@@ -14900,7 +16185,356 @@
         <w:annotationRef/>
       </w:r>
       <w:r>
+        <w:t>rephrase</w:t>
+      </w:r>
+    </w:p>
+  </w:comment>
+  <w:comment w:id="21" w:author="Nathan Kraft" w:date="2018-11-13T10:00:00Z" w:initials="NK">
+    <w:p>
+      <w:pPr>
+        <w:pStyle w:val="CommentText"/>
+      </w:pPr>
+      <w:r>
+        <w:rPr>
+          <w:rStyle w:val="CommentReference"/>
+        </w:rPr>
+        <w:annotationRef/>
+      </w:r>
+      <w:r>
+        <w:t xml:space="preserve">This would be strengthened if you could rephrase without first person- using the first person is fine stylistically in ecology these days, but phrasing this in an impersonal way elevates the importance above our preferences, even just slightly, and I think its important to do this for central issues in a paper that are not just musings in the discussion section. Here I’d focus on something like “what are likely to be the most consequential implications of HOIs for community dynamics” or similar. </w:t>
+      </w:r>
+    </w:p>
+  </w:comment>
+  <w:comment w:id="22" w:author="Nathan Kraft" w:date="2018-11-13T10:03:00Z" w:initials="NK">
+    <w:p>
+      <w:pPr>
+        <w:pStyle w:val="CommentText"/>
+      </w:pPr>
+      <w:r>
+        <w:rPr>
+          <w:rStyle w:val="CommentReference"/>
+        </w:rPr>
+        <w:annotationRef/>
+      </w:r>
+      <w:r>
+        <w:t>Too informal? “complex”? “obscure”?</w:t>
+      </w:r>
+    </w:p>
+  </w:comment>
+  <w:comment w:id="23" w:author="Nathan Kraft" w:date="2018-11-13T10:04:00Z" w:initials="NK">
+    <w:p>
+      <w:pPr>
+        <w:pStyle w:val="CommentText"/>
+      </w:pPr>
+      <w:r>
+        <w:rPr>
+          <w:rStyle w:val="CommentReference"/>
+        </w:rPr>
+        <w:annotationRef/>
+      </w:r>
+      <w:r>
+        <w:t>(()</w:t>
+      </w:r>
+    </w:p>
+  </w:comment>
+  <w:comment w:id="24" w:author="Nathan Kraft" w:date="2018-11-13T10:04:00Z" w:initials="NK">
+    <w:p>
+      <w:pPr>
+        <w:pStyle w:val="CommentText"/>
+      </w:pPr>
+      <w:r>
+        <w:rPr>
+          <w:rStyle w:val="CommentReference"/>
+        </w:rPr>
+        <w:annotationRef/>
+      </w:r>
+      <w:r>
+        <w:t xml:space="preserve">Transition is not great- sentence reads as “here is another empirical example”- better to focus on the conceptual links from previous para to this one. </w:t>
+      </w:r>
+    </w:p>
+  </w:comment>
+  <w:comment w:id="25" w:author="Nathan Kraft" w:date="2018-11-13T10:05:00Z" w:initials="NK">
+    <w:p>
+      <w:pPr>
+        <w:pStyle w:val="CommentText"/>
+      </w:pPr>
+      <w:r>
+        <w:rPr>
+          <w:rStyle w:val="CommentReference"/>
+        </w:rPr>
+        <w:annotationRef/>
+      </w:r>
+      <w:r>
+        <w:t xml:space="preserve">This might need two simple sentences with a bit more explanation of the ‘ie’ part- not as clear here as you need it to be. </w:t>
+      </w:r>
+    </w:p>
+  </w:comment>
+  <w:comment w:id="26" w:author="Nathan Kraft" w:date="2018-11-13T10:06:00Z" w:initials="NK">
+    <w:p>
+      <w:pPr>
+        <w:pStyle w:val="CommentText"/>
+      </w:pPr>
+      <w:r>
+        <w:rPr>
+          <w:rStyle w:val="CommentReference"/>
+        </w:rPr>
+        <w:annotationRef/>
+      </w:r>
+      <w:r>
+        <w:t xml:space="preserve">Better to refer specifically to the issues if you can- this construction relies on readers understanding the prior paras, which might be hard given the nature of the discussions here. </w:t>
+      </w:r>
+    </w:p>
+  </w:comment>
+  <w:comment w:id="27" w:author="Nathan Kraft" w:date="2018-11-13T10:07:00Z" w:initials="NK">
+    <w:p>
+      <w:pPr>
+        <w:pStyle w:val="CommentText"/>
+      </w:pPr>
+      <w:r>
+        <w:rPr>
+          <w:rStyle w:val="CommentReference"/>
+        </w:rPr>
+        <w:annotationRef/>
+      </w:r>
+      <w:r>
+        <w:t>This needs to be written in a more linear fashion given how important it is to the understanding of the issues in the paper- fewer commas, don’t start a sentence with “Or”</w:t>
+      </w:r>
+    </w:p>
+  </w:comment>
+  <w:comment w:id="31" w:author="Andy Kleinhesselink" w:date="2018-10-03T11:58:00Z" w:initials="AK">
+    <w:p>
+      <w:pPr>
+        <w:pStyle w:val="CommentText"/>
+      </w:pPr>
+      <w:r>
+        <w:rPr>
+          <w:rStyle w:val="CommentReference"/>
+        </w:rPr>
+        <w:annotationRef/>
+      </w:r>
+    </w:p>
+    <w:p>
+      <w:pPr>
+        <w:pStyle w:val="CommentText"/>
+        <w:ind w:firstLine="0"/>
+      </w:pPr>
+      <w:r>
+        <w:t xml:space="preserve">Would “Mediterranean” be more general/appealing? </w:t>
+      </w:r>
+    </w:p>
+  </w:comment>
+  <w:comment w:id="32" w:author="Nathan Kraft" w:date="2018-11-13T10:08:00Z" w:initials="NK">
+    <w:p>
+      <w:pPr>
+        <w:pStyle w:val="CommentText"/>
+      </w:pPr>
+      <w:r>
+        <w:rPr>
+          <w:rStyle w:val="CommentReference"/>
+        </w:rPr>
+        <w:annotationRef/>
+      </w:r>
+      <w:r>
+        <w:t>Yes- who cares about geopolitical units?</w:t>
+      </w:r>
+    </w:p>
+  </w:comment>
+  <w:comment w:id="36" w:author="Andy Kleinhesselink" w:date="2018-09-14T17:19:00Z" w:initials="AK">
+    <w:p>
+      <w:pPr>
+        <w:pStyle w:val="CommentText"/>
+      </w:pPr>
+      <w:r>
+        <w:rPr>
+          <w:rStyle w:val="CommentReference"/>
+        </w:rPr>
+        <w:annotationRef/>
+      </w:r>
+      <w:r>
+        <w:t xml:space="preserve">The flipside to this point is that plant biomass also fluctuates greatly during the season.  It goes from seed to adult plant.  This means there is a lot of room for non-linearities to compound and cause non-additive effects (hand-wavy..).  In any case, I think perennial plant communities with a diversity of size classes all interacting at once would be less likely to show these kinds of dynamics. Another reason HOIs would be less common.  An exception might be successional communities. </w:t>
+      </w:r>
+    </w:p>
+    <w:p>
+      <w:pPr>
+        <w:pStyle w:val="CommentText"/>
+      </w:pPr>
+    </w:p>
+    <w:p>
+      <w:pPr>
+        <w:pStyle w:val="CommentText"/>
+      </w:pPr>
+      <w:r>
+        <w:t>JML- this is actually a nice point.  What you are saying is that a lot happens over the annual timescale for an annual plant, and not so much for a perennial plant.  I think this is good logic.  The extension would mean that we might expect more higher order interactions among perennials if we modeled on a 20 year time step.  Not only do I think this is worth adding, but I also think that this is the place to bring up the paragraph I suggest removing above, stating that one solution to HOIs is to change the time step of your analysis.</w:t>
+      </w:r>
+    </w:p>
+  </w:comment>
+  <w:comment w:id="37" w:author="Jonathan Levine" w:date="2018-11-05T15:33:00Z" w:initials="JML">
+    <w:p>
+      <w:pPr>
+        <w:pStyle w:val="CommentText"/>
+      </w:pPr>
+      <w:r>
+        <w:rPr>
+          <w:rStyle w:val="CommentReference"/>
+        </w:rPr>
+        <w:annotationRef/>
+      </w:r>
+      <w:r>
+        <w:t>This is a very nice point that I am not sure what to do about.  One could argue that these are HOIs in the sense that each species has a different effect on the focal depending on whether the other species is there.  This between species HOI is different than nonlinear effects of C on per capita growth because the latter is within species effects.  So simple naming a functionally identical species something different turns what would be a nonlinear relationship between per capita growth and C, to a nonlinear relationship between C and N.  I think this is actually okay then!  But we need to talk.</w:t>
+      </w:r>
+    </w:p>
+  </w:comment>
+  <w:comment w:id="43" w:author="Andy Kleinhesselink" w:date="2018-09-14T17:25:00Z" w:initials="AK">
+    <w:p>
+      <w:pPr>
+        <w:pStyle w:val="CommentText"/>
+      </w:pPr>
+      <w:r>
+        <w:rPr>
+          <w:rStyle w:val="CommentReference"/>
+        </w:rPr>
+        <w:annotationRef/>
+      </w:r>
+      <w:r>
+        <w:t xml:space="preserve">I could add cute drawings of plants to this if you guys think that would improve the appeal. </w:t>
+      </w:r>
+    </w:p>
+  </w:comment>
+  <w:comment w:id="45" w:author="Nathan Kraft" w:date="2018-10-29T10:58:00Z" w:initials="NK">
+    <w:p>
+      <w:pPr>
+        <w:pStyle w:val="CommentText"/>
+      </w:pPr>
+      <w:r>
+        <w:rPr>
+          <w:rStyle w:val="CommentReference"/>
+        </w:rPr>
+        <w:annotationRef/>
+      </w:r>
+      <w:r>
         <w:t xml:space="preserve">We can use Joann’s line drawings if it might help. </w:t>
+      </w:r>
+    </w:p>
+  </w:comment>
+  <w:comment w:id="46" w:author="Nathan Kraft" w:date="2018-11-13T10:11:00Z" w:initials="NK">
+    <w:p>
+      <w:pPr>
+        <w:pStyle w:val="CommentText"/>
+      </w:pPr>
+      <w:r>
+        <w:rPr>
+          <w:rStyle w:val="CommentReference"/>
+        </w:rPr>
+        <w:annotationRef/>
+      </w:r>
+      <w:r>
+        <w:t xml:space="preserve">I don’t think you </w:t>
+      </w:r>
+      <w:r>
+        <w:rPr>
+          <w:b/>
+          <w:color w:val="C0504D" w:themeColor="accent2"/>
+        </w:rPr>
+        <w:t>need</w:t>
+      </w:r>
+      <w:r>
+        <w:t xml:space="preserve"> line drawings but you are welcome to them if you want to jazz this up. I suggest using different lty’s for the lines so this will read in B&amp;W as well. </w:t>
+      </w:r>
+    </w:p>
+  </w:comment>
+  <w:comment w:id="48" w:author="Nathan Kraft" w:date="2018-11-13T10:12:00Z" w:initials="NK">
+    <w:p>
+      <w:pPr>
+        <w:pStyle w:val="CommentText"/>
+      </w:pPr>
+      <w:r>
+        <w:rPr>
+          <w:rStyle w:val="CommentReference"/>
+        </w:rPr>
+        <w:annotationRef/>
+      </w:r>
+      <w:r>
+        <w:t>Much better, but I think you can still up the cex for the axis labels and tick labels, as well as the size of the plot points. Also- I suggest using diffent pch’s (circles, triangles, squares, etc) for the different species so this will read in B&amp;W</w:t>
+      </w:r>
+    </w:p>
+  </w:comment>
+  <w:comment w:id="49" w:author="Andy Kleinhesselink" w:date="2018-11-23T11:17:00Z" w:initials="AK">
+    <w:p>
+      <w:pPr>
+        <w:pStyle w:val="CommentText"/>
+      </w:pPr>
+      <w:r>
+        <w:rPr>
+          <w:rStyle w:val="CommentReference"/>
+        </w:rPr>
+        <w:annotationRef/>
+      </w:r>
+      <w:r>
+        <w:t xml:space="preserve">This is probably a difficult figure for the reader to understand quickly.  Each panel is a little different and the lines and symbols don’t mean quite the same thing they do in the previous figure.  However this is the most direct way to show the predicted and observed data and compare the predictions to the observed points.  Note sure how to improve it. </w:t>
+      </w:r>
+    </w:p>
+  </w:comment>
+  <w:comment w:id="51" w:author="Nathan Kraft" w:date="2018-11-13T10:14:00Z" w:initials="NK">
+    <w:p>
+      <w:pPr>
+        <w:pStyle w:val="CommentText"/>
+      </w:pPr>
+      <w:r>
+        <w:rPr>
+          <w:rStyle w:val="CommentReference"/>
+        </w:rPr>
+        <w:annotationRef/>
+      </w:r>
+      <w:r>
+        <w:t>Same comments about readability as above in fig 3</w:t>
+      </w:r>
+    </w:p>
+  </w:comment>
+  <w:comment w:id="53" w:author="Nathan Kraft" w:date="2018-11-13T10:15:00Z" w:initials="NK">
+    <w:p>
+      <w:pPr>
+        <w:pStyle w:val="CommentText"/>
+      </w:pPr>
+      <w:r>
+        <w:rPr>
+          <w:rStyle w:val="CommentReference"/>
+        </w:rPr>
+        <w:annotationRef/>
+      </w:r>
+      <w:r>
+        <w:t>Increase tick label sizes, add an abline at h=0 to make directionality clearer- especially in panel b?</w:t>
+      </w:r>
+    </w:p>
+  </w:comment>
+  <w:comment w:id="56" w:author="Nathan Kraft" w:date="2018-11-13T10:18:00Z" w:initials="NK">
+    <w:p>
+      <w:pPr>
+        <w:pStyle w:val="CommentText"/>
+      </w:pPr>
+      <w:r>
+        <w:rPr>
+          <w:rStyle w:val="CommentReference"/>
+        </w:rPr>
+        <w:annotationRef/>
+      </w:r>
+      <w:r>
+        <w:t>Same comments as fig. 3 RE readability</w:t>
+      </w:r>
+    </w:p>
+  </w:comment>
+  <w:comment w:id="58" w:author="Nathan Kraft" w:date="2018-11-13T10:18:00Z" w:initials="NK">
+    <w:p>
+      <w:pPr>
+        <w:pStyle w:val="CommentText"/>
+      </w:pPr>
+      <w:r>
+        <w:rPr>
+          <w:rStyle w:val="CommentReference"/>
+        </w:rPr>
+        <w:annotationRef/>
+      </w:r>
+      <w:r>
+        <w:t xml:space="preserve">Add a horizontal line at 0. </w:t>
       </w:r>
     </w:p>
   </w:comment>
@@ -14910,22 +16544,76 @@
 <file path=word/commentsExtended.xml><?xml version="1.0" encoding="utf-8"?>
 <w15:commentsEx xmlns:wpc="http://schemas.microsoft.com/office/word/2010/wordprocessingCanvas" xmlns:cx="http://schemas.microsoft.com/office/drawing/2014/chartex" xmlns:cx1="http://schemas.microsoft.com/office/drawing/2015/9/8/chartex" xmlns:cx2="http://schemas.microsoft.com/office/drawing/2015/10/21/chartex" xmlns:cx3="http://schemas.microsoft.com/office/drawing/2016/5/9/chartex" xmlns:cx4="http://schemas.microsoft.com/office/drawing/2016/5/10/chartex" xmlns:cx5="http://schemas.microsoft.com/office/drawing/2016/5/11/chartex" xmlns:cx6="http://schemas.microsoft.com/office/drawing/2016/5/12/chartex" xmlns:cx7="http://schemas.microsoft.com/office/drawing/2016/5/13/chartex" xmlns:cx8="http://schemas.microsoft.com/office/drawing/2016/5/14/chartex" xmlns:mc="http://schemas.openxmlformats.org/markup-compatibility/2006" xmlns:aink="http://schemas.microsoft.com/office/drawing/2016/ink" xmlns:am3d="http://schemas.microsoft.com/office/drawing/2017/model3d" xmlns:o="urn:schemas-microsoft-com:office:office" xmlns:r="http://schemas.openxmlformats.org/officeDocument/2006/relationships" xmlns:m="http://schemas.openxmlformats.org/officeDocument/2006/math" xmlns:v="urn:schemas-microsoft-com:vml" xmlns:wp14="http://schemas.microsoft.com/office/word/2010/wordprocessingDrawing" xmlns:wp="http://schemas.openxmlformats.org/drawingml/2006/wordprocessingDrawing" xmlns:w10="urn:schemas-microsoft-com:office:word" xmlns:w="http://schemas.openxmlformats.org/wordprocessingml/2006/main" xmlns:w14="http://schemas.microsoft.com/office/word/2010/wordml" xmlns:w15="http://schemas.microsoft.com/office/word/2012/wordml" xmlns:w16cid="http://schemas.microsoft.com/office/word/2016/wordml/cid" xmlns:w16se="http://schemas.microsoft.com/office/word/2015/wordml/symex" xmlns:wpg="http://schemas.microsoft.com/office/word/2010/wordprocessingGroup" xmlns:wpi="http://schemas.microsoft.com/office/word/2010/wordprocessingInk" xmlns:wne="http://schemas.microsoft.com/office/word/2006/wordml" xmlns:wps="http://schemas.microsoft.com/office/word/2010/wordprocessingShape" mc:Ignorable="w14 w15 w16se w16cid wp14">
   <w15:commentEx w15:paraId="3CC8F83C" w15:done="0"/>
+  <w15:commentEx w15:paraId="7E0D953B" w15:done="0"/>
+  <w15:commentEx w15:paraId="5F4D5E9D" w15:done="0"/>
+  <w15:commentEx w15:paraId="3E0B25A6" w15:done="0"/>
+  <w15:commentEx w15:paraId="585C0C5A" w15:done="0"/>
+  <w15:commentEx w15:paraId="4C56D619" w15:done="0"/>
+  <w15:commentEx w15:paraId="2029381B" w15:done="0"/>
+  <w15:commentEx w15:paraId="40561989" w15:done="0"/>
+  <w15:commentEx w15:paraId="457696B9" w15:done="0"/>
+  <w15:commentEx w15:paraId="1140F16E" w15:done="0"/>
+  <w15:commentEx w15:paraId="508DCE53" w15:done="0"/>
+  <w15:commentEx w15:paraId="360B3466" w15:done="0"/>
+  <w15:commentEx w15:paraId="498E4C96" w15:done="0"/>
+  <w15:commentEx w15:paraId="5D30ACFE" w15:done="0"/>
+  <w15:commentEx w15:paraId="28DB18FF" w15:done="0"/>
+  <w15:commentEx w15:paraId="1D456940" w15:done="0"/>
+  <w15:commentEx w15:paraId="0E48572B" w15:done="0"/>
+  <w15:commentEx w15:paraId="20A9216D" w15:done="0"/>
+  <w15:commentEx w15:paraId="63080EE7" w15:done="0"/>
+  <w15:commentEx w15:paraId="63C8503D" w15:done="0"/>
   <w15:commentEx w15:paraId="65AB0722" w15:done="0"/>
+  <w15:commentEx w15:paraId="6CDA6580" w15:done="0"/>
   <w15:commentEx w15:paraId="3CDE97FC" w15:done="0"/>
   <w15:commentEx w15:paraId="72E08449" w15:done="0"/>
   <w15:commentEx w15:paraId="01570BBF" w15:done="0"/>
   <w15:commentEx w15:paraId="6B31B705" w15:done="0"/>
+  <w15:commentEx w15:paraId="231ABC5D" w15:done="0"/>
+  <w15:commentEx w15:paraId="69DEB115" w15:done="0"/>
+  <w15:commentEx w15:paraId="7AE0762F" w15:done="0"/>
+  <w15:commentEx w15:paraId="5E2F741C" w15:done="0"/>
+  <w15:commentEx w15:paraId="372AC72B" w15:done="0"/>
+  <w15:commentEx w15:paraId="1C67A041" w15:done="0"/>
+  <w15:commentEx w15:paraId="066B472F" w15:done="0"/>
 </w15:commentsEx>
 </file>
 
 <file path=word/commentsIds.xml><?xml version="1.0" encoding="utf-8"?>
 <w16cid:commentsIds xmlns:wpc="http://schemas.microsoft.com/office/word/2010/wordprocessingCanvas" xmlns:cx="http://schemas.microsoft.com/office/drawing/2014/chartex" xmlns:cx1="http://schemas.microsoft.com/office/drawing/2015/9/8/chartex" xmlns:cx2="http://schemas.microsoft.com/office/drawing/2015/10/21/chartex" xmlns:cx3="http://schemas.microsoft.com/office/drawing/2016/5/9/chartex" xmlns:cx4="http://schemas.microsoft.com/office/drawing/2016/5/10/chartex" xmlns:cx5="http://schemas.microsoft.com/office/drawing/2016/5/11/chartex" xmlns:cx6="http://schemas.microsoft.com/office/drawing/2016/5/12/chartex" xmlns:cx7="http://schemas.microsoft.com/office/drawing/2016/5/13/chartex" xmlns:cx8="http://schemas.microsoft.com/office/drawing/2016/5/14/chartex" xmlns:mc="http://schemas.openxmlformats.org/markup-compatibility/2006" xmlns:aink="http://schemas.microsoft.com/office/drawing/2016/ink" xmlns:am3d="http://schemas.microsoft.com/office/drawing/2017/model3d" xmlns:o="urn:schemas-microsoft-com:office:office" xmlns:r="http://schemas.openxmlformats.org/officeDocument/2006/relationships" xmlns:m="http://schemas.openxmlformats.org/officeDocument/2006/math" xmlns:v="urn:schemas-microsoft-com:vml" xmlns:wp14="http://schemas.microsoft.com/office/word/2010/wordprocessingDrawing" xmlns:wp="http://schemas.openxmlformats.org/drawingml/2006/wordprocessingDrawing" xmlns:w10="urn:schemas-microsoft-com:office:word" xmlns:w="http://schemas.openxmlformats.org/wordprocessingml/2006/main" xmlns:w14="http://schemas.microsoft.com/office/word/2010/wordml" xmlns:w15="http://schemas.microsoft.com/office/word/2012/wordml" xmlns:w16cid="http://schemas.microsoft.com/office/word/2016/wordml/cid" xmlns:w16se="http://schemas.microsoft.com/office/word/2015/wordml/symex" xmlns:wpg="http://schemas.microsoft.com/office/word/2010/wordprocessingGroup" xmlns:wpi="http://schemas.microsoft.com/office/word/2010/wordprocessingInk" xmlns:wne="http://schemas.microsoft.com/office/word/2006/wordml" xmlns:wps="http://schemas.microsoft.com/office/word/2010/wordprocessingShape" mc:Ignorable="w14 w15 w16se w16cid wp14">
   <w16cid:commentId w16cid:paraId="3CC8F83C" w16cid:durableId="1F8DBB30"/>
-  <w16cid:commentId w16cid:paraId="65AB0722" w16cid:durableId="1F5F2D82"/>
+  <w16cid:commentId w16cid:paraId="7E0D953B" w16cid:durableId="1F951173"/>
+  <w16cid:commentId w16cid:paraId="5F4D5E9D" w16cid:durableId="1F9531F3"/>
+  <w16cid:commentId w16cid:paraId="3E0B25A6" w16cid:durableId="1F9512B8"/>
+  <w16cid:commentId w16cid:paraId="585C0C5A" w16cid:durableId="1F951321"/>
+  <w16cid:commentId w16cid:paraId="4C56D619" w16cid:durableId="1F951386"/>
+  <w16cid:commentId w16cid:paraId="2029381B" w16cid:durableId="1F9516D2"/>
+  <w16cid:commentId w16cid:paraId="40561989" w16cid:durableId="1F951AD9"/>
+  <w16cid:commentId w16cid:paraId="457696B9" w16cid:durableId="1F951B81"/>
+  <w16cid:commentId w16cid:paraId="1140F16E" w16cid:durableId="1F951BB6"/>
+  <w16cid:commentId w16cid:paraId="508DCE53" w16cid:durableId="1F951D36"/>
+  <w16cid:commentId w16cid:paraId="360B3466" w16cid:durableId="1F951ECE"/>
+  <w16cid:commentId w16cid:paraId="498E4C96" w16cid:durableId="1F951F24"/>
+  <w16cid:commentId w16cid:paraId="5D30ACFE" w16cid:durableId="1F951F43"/>
+  <w16cid:commentId w16cid:paraId="28DB18FF" w16cid:durableId="1F951FE4"/>
+  <w16cid:commentId w16cid:paraId="1D456940" w16cid:durableId="1F95201F"/>
+  <w16cid:commentId w16cid:paraId="0E48572B" w16cid:durableId="1F952045"/>
+  <w16cid:commentId w16cid:paraId="20A9216D" w16cid:durableId="1F95207D"/>
+  <w16cid:commentId w16cid:paraId="63080EE7" w16cid:durableId="1F9520B5"/>
+  <w16cid:commentId w16cid:paraId="63C8503D" w16cid:durableId="1F9520F6"/>
+  <w16cid:commentId w16cid:paraId="65AB0722" w16cid:durableId="1F955A1B"/>
+  <w16cid:commentId w16cid:paraId="6CDA6580" w16cid:durableId="1F952139"/>
   <w16cid:commentId w16cid:paraId="3CDE97FC" w16cid:durableId="1F5F257E"/>
   <w16cid:commentId w16cid:paraId="72E08449" w16cid:durableId="1F8AA34C"/>
   <w16cid:commentId w16cid:paraId="01570BBF" w16cid:durableId="1F466D7E"/>
   <w16cid:commentId w16cid:paraId="6B31B705" w16cid:durableId="1F816647"/>
+  <w16cid:commentId w16cid:paraId="231ABC5D" w16cid:durableId="1F9521D6"/>
+  <w16cid:commentId w16cid:paraId="69DEB115" w16cid:durableId="1F952203"/>
+  <w16cid:commentId w16cid:paraId="7AE0762F" w16cid:durableId="1FA2603A"/>
+  <w16cid:commentId w16cid:paraId="5E2F741C" w16cid:durableId="1F95228D"/>
+  <w16cid:commentId w16cid:paraId="372AC72B" w16cid:durableId="1F9522B5"/>
+  <w16cid:commentId w16cid:paraId="1C67A041" w16cid:durableId="1F95236E"/>
+  <w16cid:commentId w16cid:paraId="066B472F" w16cid:durableId="1F952384"/>
 </w16cid:commentsIds>
 </file>
 
@@ -17536,7 +19224,7 @@
 </file>
 
 <file path=customXml/itemProps1.xml><?xml version="1.0" encoding="utf-8"?>
-<ds:datastoreItem xmlns:ds="http://schemas.openxmlformats.org/officeDocument/2006/customXml" ds:itemID="{22A2522E-C445-B045-A713-734BBD5859C8}">
+<ds:datastoreItem xmlns:ds="http://schemas.openxmlformats.org/officeDocument/2006/customXml" ds:itemID="{E56807D8-3E4D-DA47-AB02-5BC845C37658}">
   <ds:schemaRefs>
     <ds:schemaRef ds:uri="http://schemas.openxmlformats.org/officeDocument/2006/bibliography"/>
   </ds:schemaRefs>

</xml_diff>

<commit_message>
Add some minor edits to clean up the citations
</commit_message>
<xml_diff>
--- a/manuscript/higher_order_interactions.docx
+++ b/manuscript/higher_order_interactions.docx
@@ -183,16 +183,9 @@
       <w:r>
         <w:t xml:space="preserve">Running </w:t>
       </w:r>
-      <w:del w:id="1" w:author="Andy Kleinhesselink" w:date="2018-12-08T20:12:00Z">
-        <w:r>
-          <w:delText>Title</w:delText>
-        </w:r>
-      </w:del>
-      <w:ins w:id="2" w:author="Andy Kleinhesselink" w:date="2018-12-08T20:12:00Z">
-        <w:r>
-          <w:t>Head</w:t>
-        </w:r>
-      </w:ins>
+      <w:r>
+        <w:t>Head</w:t>
+      </w:r>
       <w:r>
         <w:t>:  Higher Order Interactions</w:t>
       </w:r>
@@ -204,19 +197,9 @@
       <w:r>
         <w:t>Main Text Word Count: ~5,</w:t>
       </w:r>
-      <w:del w:id="3" w:author="Andy Kleinhesselink" w:date="2018-12-08T22:22:00Z">
-        <w:r>
-          <w:delText>500</w:delText>
-        </w:r>
-      </w:del>
-      <w:ins w:id="4" w:author="Andy Kleinhesselink" w:date="2018-12-08T22:22:00Z">
-        <w:r>
-          <w:t>7</w:t>
-        </w:r>
-        <w:r>
-          <w:t>00</w:t>
-        </w:r>
-      </w:ins>
+      <w:r>
+        <w:t>700</w:t>
+      </w:r>
     </w:p>
     <w:p>
       <w:pPr>
@@ -250,7 +233,7 @@
         <w:rPr>
           <w:noProof/>
         </w:rPr>
-        <w:t>7770</w:t>
+        <w:t>7741</w:t>
       </w:r>
       <w:r>
         <w:rPr>
@@ -319,8 +302,8 @@
       <w:pPr>
         <w:pStyle w:val="Heading"/>
       </w:pPr>
-      <w:bookmarkStart w:id="5" w:name="abstract"/>
-      <w:bookmarkEnd w:id="5"/>
+      <w:bookmarkStart w:id="1" w:name="abstract"/>
+      <w:bookmarkEnd w:id="1"/>
       <w:r>
         <w:lastRenderedPageBreak/>
         <w:t>Abstract</w:t>
@@ -340,19 +323,9 @@
       <w:r>
         <w:t xml:space="preserve">simultaneously </w:t>
       </w:r>
-      <w:del w:id="6" w:author="Andy Kleinhesselink" w:date="2018-12-08T22:16:00Z">
-        <w:r>
-          <w:delText>interact with two or more competitor</w:delText>
-        </w:r>
-        <w:r>
-          <w:delText>s</w:delText>
-        </w:r>
-      </w:del>
-      <w:ins w:id="7" w:author="Andy Kleinhesselink" w:date="2018-12-08T22:16:00Z">
-        <w:r>
-          <w:t>compete with two or more competitors</w:t>
-        </w:r>
-      </w:ins>
+      <w:r>
+        <w:t>compete with two or more competitors</w:t>
+      </w:r>
       <w:r>
         <w:t xml:space="preserve">, </w:t>
       </w:r>
@@ -515,11 +488,6 @@
       <w:r>
         <w:t xml:space="preserve">We find </w:t>
       </w:r>
-      <w:del w:id="8" w:author="Andy Kleinhesselink" w:date="2018-12-08T22:18:00Z">
-        <w:r>
-          <w:delText xml:space="preserve">that </w:delText>
-        </w:r>
-      </w:del>
       <w:r>
         <w:t xml:space="preserve">the strength of </w:t>
       </w:r>
@@ -529,14 +497,6 @@
       <w:r>
         <w:t xml:space="preserve"> vary with phenology</w:t>
       </w:r>
-      <w:del w:id="9" w:author="Andy Kleinhesselink" w:date="2018-12-08T22:18:00Z">
-        <w:r>
-          <w:delText xml:space="preserve"> in our </w:delText>
-        </w:r>
-        <w:r>
-          <w:delText>simulation</w:delText>
-        </w:r>
-      </w:del>
       <w:r>
         <w:t>:</w:t>
       </w:r>
@@ -547,37 +507,14 @@
         <w:t>s</w:t>
       </w:r>
       <w:r>
-        <w:t xml:space="preserve">pecies that grow later </w:t>
-      </w:r>
-      <w:del w:id="10" w:author="Andy Kleinhesselink" w:date="2018-12-08T22:18:00Z">
-        <w:r>
-          <w:delText xml:space="preserve">in the season </w:delText>
-        </w:r>
-      </w:del>
-      <w:r>
-        <w:t>experience stronger HOIs because the</w:t>
-      </w:r>
-      <w:ins w:id="11" w:author="Andy Kleinhesselink" w:date="2018-12-08T22:19:00Z">
-        <w:r>
-          <w:t>ir</w:t>
-        </w:r>
-      </w:ins>
-      <w:r>
-        <w:t xml:space="preserve"> competitive environment </w:t>
-      </w:r>
-      <w:del w:id="12" w:author="Andy Kleinhesselink" w:date="2018-12-08T22:19:00Z">
-        <w:r>
-          <w:delText xml:space="preserve">they experience </w:delText>
-        </w:r>
-      </w:del>
-      <w:r>
-        <w:t xml:space="preserve">is strongly affected by </w:t>
-      </w:r>
-      <w:del w:id="13" w:author="Andy Kleinhesselink" w:date="2018-12-08T22:19:00Z">
-        <w:r>
-          <w:delText xml:space="preserve">species </w:delText>
-        </w:r>
-      </w:del>
+        <w:t>pecies that grow later experience stronger HOIs because the</w:t>
+      </w:r>
+      <w:r>
+        <w:t>ir</w:t>
+      </w:r>
+      <w:r>
+        <w:t xml:space="preserve"> competitive environment is strongly affected by </w:t>
+      </w:r>
       <w:r>
         <w:t>earlier growing species</w:t>
       </w:r>
@@ -587,11 +524,9 @@
       <w:r>
         <w:t xml:space="preserve">We conclude that </w:t>
       </w:r>
-      <w:ins w:id="14" w:author="Andy Kleinhesselink" w:date="2018-12-08T22:19:00Z">
-        <w:r>
-          <w:t xml:space="preserve">stronger </w:t>
-        </w:r>
-      </w:ins>
+      <w:r>
+        <w:t xml:space="preserve">stronger </w:t>
+      </w:r>
       <w:r>
         <w:t xml:space="preserve">HOIs </w:t>
       </w:r>
@@ -601,19 +536,9 @@
       <w:r>
         <w:t xml:space="preserve"> likely to </w:t>
       </w:r>
-      <w:ins w:id="15" w:author="Andy Kleinhesselink" w:date="2018-12-08T22:20:00Z">
-        <w:r>
-          <w:t xml:space="preserve">occur </w:t>
-        </w:r>
-      </w:ins>
-      <w:del w:id="16" w:author="Andy Kleinhesselink" w:date="2018-12-08T22:20:00Z">
-        <w:r>
-          <w:delText xml:space="preserve">be stronger in </w:delText>
-        </w:r>
-        <w:r>
-          <w:delText xml:space="preserve">in </w:delText>
-        </w:r>
-      </w:del>
+      <w:r>
+        <w:t xml:space="preserve">occur </w:t>
+      </w:r>
       <w:r>
         <w:t xml:space="preserve">systems </w:t>
       </w:r>
@@ -682,8 +607,8 @@
         </w:rPr>
         <w:t>, phenology, annual plants</w:t>
       </w:r>
-      <w:bookmarkStart w:id="17" w:name="introduction"/>
-      <w:bookmarkEnd w:id="17"/>
+      <w:bookmarkStart w:id="2" w:name="introduction"/>
+      <w:bookmarkEnd w:id="2"/>
     </w:p>
     <w:p>
       <w:pPr>
@@ -1397,13 +1322,27 @@
         <w:t xml:space="preserve"> two or more species</w:t>
       </w:r>
       <w:r>
-        <w:t xml:space="preserve"> (see also </w:t>
+        <w:t xml:space="preserve"> </w:t>
+      </w:r>
+      <w:r>
+        <w:t>(</w:t>
+      </w:r>
+      <w:r>
+        <w:t xml:space="preserve">see also </w:t>
+      </w:r>
+      <w:proofErr w:type="spellStart"/>
+      <w:r>
+        <w:t>Letten</w:t>
+      </w:r>
+      <w:proofErr w:type="spellEnd"/>
+      <w:r>
+        <w:t xml:space="preserve"> and Stouffer </w:t>
       </w:r>
       <w:r>
         <w:fldChar w:fldCharType="begin"/>
       </w:r>
       <w:r>
-        <w:instrText xml:space="preserve"> ADDIN ZOTERO_ITEM CSL_CITATION {"citationID":"RLXlxsk1","properties":{"formattedCitation":"(Letten and Stouffer 2019)","plainCitation":"(Letten and Stouffer 2019)","noteIndex":0},"citationItems":[{"id":7620,"uris":["http://zotero.org/users/688880/items/LNFPQT3Z"],"uri":["http://zotero.org/users/688880/items/LNFPQT3Z"],"itemData":{"id":7620,"type":"article-journal","title":"The mechanistic basis for higher-order interactions and non-additivity in competitive communities","container-title":"Ecology Letters","volume":"In Press","author":[{"family":"Letten","given":"Andrew D."},{"family":"Stouffer","given":"Daniel B."}],"issued":{"date-parts":[["2019"]]}}}],"schema":"https://github.com/citation-style-language/schema/raw/master/csl-citation.json"} </w:instrText>
+        <w:instrText xml:space="preserve"> ADDIN ZOTERO_ITEM CSL_CITATION {"citationID":"XPwunWV5","properties":{"formattedCitation":"(2019)","plainCitation":"(2019)","noteIndex":0},"citationItems":[{"id":7620,"uris":["http://zotero.org/users/688880/items/LNFPQT3Z"],"uri":["http://zotero.org/users/688880/items/LNFPQT3Z"],"itemData":{"id":7620,"type":"article-journal","title":"The mechanistic basis for higher-order interactions and non-additivity in competitive communities","container-title":"Ecology Letters","volume":"In Press","author":[{"family":"Letten","given":"Andrew D."},{"family":"Stouffer","given":"Daniel B."}],"issued":{"date-parts":[["2019"]]}},"suppress-author":true}],"schema":"https://github.com/citation-style-language/schema/raw/master/csl-citation.json"} </w:instrText>
       </w:r>
       <w:r>
         <w:fldChar w:fldCharType="separate"/>
@@ -1412,13 +1351,10 @@
         <w:rPr>
           <w:noProof/>
         </w:rPr>
-        <w:t>(Letten and Stouffer 2019)</w:t>
+        <w:t>2019)</w:t>
       </w:r>
       <w:r>
         <w:fldChar w:fldCharType="end"/>
-      </w:r>
-      <w:r>
-        <w:t>)</w:t>
       </w:r>
       <w:r>
         <w:t xml:space="preserve">. </w:t>
@@ -1739,8 +1675,8 @@
       <w:pPr>
         <w:pStyle w:val="Heading2"/>
       </w:pPr>
-      <w:bookmarkStart w:id="18" w:name="defining-higher-order-interactions"/>
-      <w:bookmarkEnd w:id="18"/>
+      <w:bookmarkStart w:id="3" w:name="defining-higher-order-interactions"/>
+      <w:bookmarkEnd w:id="3"/>
       <w:r>
         <w:t>What counts as a</w:t>
       </w:r>
@@ -1978,7 +1914,7 @@
       <w:r>
         <w:t xml:space="preserve">Kraft et al. </w:t>
       </w:r>
-      <w:commentRangeStart w:id="19"/>
+      <w:commentRangeStart w:id="4"/>
       <w:r>
         <w:fldChar w:fldCharType="begin"/>
       </w:r>
@@ -1992,20 +1928,17 @@
         <w:rPr>
           <w:noProof/>
         </w:rPr>
-        <w:t>(2015)</w:t>
+        <w:t>2015)</w:t>
       </w:r>
       <w:r>
         <w:fldChar w:fldCharType="end"/>
       </w:r>
-      <w:commentRangeEnd w:id="19"/>
+      <w:commentRangeEnd w:id="4"/>
       <w:r>
         <w:rPr>
           <w:rStyle w:val="CommentReference"/>
         </w:rPr>
-        <w:commentReference w:id="19"/>
-      </w:r>
-      <w:r>
-        <w:t>)</w:t>
+        <w:commentReference w:id="4"/>
       </w:r>
       <w:r>
         <w:t xml:space="preserve">. </w:t>
@@ -2240,7 +2173,7 @@
         <w:rPr>
           <w:noProof/>
         </w:rPr>
-        <w:t>(1994)</w:t>
+        <w:t>1994</w:t>
       </w:r>
       <w:r>
         <w:fldChar w:fldCharType="end"/>
@@ -2377,7 +2310,7 @@
       <w:r>
         <w:t xml:space="preserve"> indirect effects or interaction chains</w:t>
       </w:r>
-      <w:commentRangeStart w:id="20"/>
+      <w:commentRangeStart w:id="5"/>
       <w:r>
         <w:t xml:space="preserve"> (sensu</w:t>
       </w:r>
@@ -2400,7 +2333,7 @@
         <w:rPr>
           <w:noProof/>
         </w:rPr>
-        <w:t>(2017)</w:t>
+        <w:t>2017)</w:t>
       </w:r>
       <w:r>
         <w:fldChar w:fldCharType="end"/>
@@ -2411,12 +2344,12 @@
       <w:r>
         <w:t xml:space="preserve"> </w:t>
       </w:r>
-      <w:commentRangeEnd w:id="20"/>
+      <w:commentRangeEnd w:id="5"/>
       <w:r>
         <w:rPr>
           <w:rStyle w:val="CommentReference"/>
         </w:rPr>
-        <w:commentReference w:id="20"/>
+        <w:commentReference w:id="5"/>
       </w:r>
       <w:r>
         <w:t>These appear to be HOIs on the time scale of the longest</w:t>
@@ -3382,8 +3315,8 @@
       <w:r>
         <w:t xml:space="preserve"> represents that species’ </w:t>
       </w:r>
-      <w:commentRangeStart w:id="21"/>
-      <w:commentRangeStart w:id="22"/>
+      <w:commentRangeStart w:id="6"/>
+      <w:commentRangeStart w:id="7"/>
       <w:r>
         <w:t>intrinsic</w:t>
       </w:r>
@@ -3396,19 +3329,19 @@
       <w:r>
         <w:t xml:space="preserve"> population growth rate</w:t>
       </w:r>
-      <w:commentRangeEnd w:id="21"/>
+      <w:commentRangeEnd w:id="6"/>
       <w:r>
         <w:rPr>
           <w:rStyle w:val="CommentReference"/>
         </w:rPr>
-        <w:commentReference w:id="21"/>
-      </w:r>
-      <w:commentRangeEnd w:id="22"/>
+        <w:commentReference w:id="6"/>
+      </w:r>
+      <w:commentRangeEnd w:id="7"/>
       <w:r>
         <w:rPr>
           <w:rStyle w:val="CommentReference"/>
         </w:rPr>
-        <w:commentReference w:id="22"/>
+        <w:commentReference w:id="7"/>
       </w:r>
       <w:r>
         <w:t xml:space="preserve">, </w:t>
@@ -4390,13 +4323,8 @@
       <w:r>
         <w:t xml:space="preserve"> i</w:t>
       </w:r>
-      <w:proofErr w:type="spellStart"/>
-      <w:r>
-        <w:t>s</w:t>
-      </w:r>
-      <w:proofErr w:type="spellEnd"/>
-      <w:r>
-        <w:t xml:space="preserve"> the competitive effect of </w:t>
+      <w:r>
+        <w:t xml:space="preserve">s the competitive effect of </w:t>
       </w:r>
       <w:r>
         <w:t>each</w:t>
@@ -4914,10 +4842,10 @@
       <w:pPr>
         <w:pStyle w:val="Heading"/>
       </w:pPr>
-      <w:bookmarkStart w:id="23" w:name="hois-arrising-from-cycles-of-pairwise-co"/>
-      <w:bookmarkStart w:id="24" w:name="hois-in-a-mechanistic-resource-competiti"/>
-      <w:bookmarkEnd w:id="23"/>
-      <w:bookmarkEnd w:id="24"/>
+      <w:bookmarkStart w:id="8" w:name="hois-arrising-from-cycles-of-pairwise-co"/>
+      <w:bookmarkStart w:id="9" w:name="hois-in-a-mechanistic-resource-competiti"/>
+      <w:bookmarkEnd w:id="8"/>
+      <w:bookmarkEnd w:id="9"/>
       <w:r>
         <w:t xml:space="preserve">HOIs </w:t>
       </w:r>
@@ -4999,8 +4927,8 @@
       <w:r>
         <w:t>develop.</w:t>
       </w:r>
-      <w:bookmarkStart w:id="25" w:name="resource-mechanistic-model"/>
-      <w:bookmarkEnd w:id="25"/>
+      <w:bookmarkStart w:id="10" w:name="resource-mechanistic-model"/>
+      <w:bookmarkEnd w:id="10"/>
     </w:p>
     <w:p>
       <w:pPr>
@@ -7004,7 +6932,7 @@
         <w:t xml:space="preserve">A phenomenological model of competition that might </w:t>
       </w:r>
       <w:r>
-        <w:t xml:space="preserve">more realistically </w:t>
+        <w:t xml:space="preserve">realistically </w:t>
       </w:r>
       <w:r>
         <w:t>be used in a field study would track the total population density</w:t>
@@ -7058,7 +6986,16 @@
         <w:t xml:space="preserve"> at time t. </w:t>
       </w:r>
       <w:r>
-        <w:t xml:space="preserve">We make the following assumptions to convert between the units of the simulation and the units of the phenomenological model.  First, we </w:t>
+        <w:t>T</w:t>
+      </w:r>
+      <w:r>
+        <w:t>o convert between the units of the simulation and the units of the phenomenological model</w:t>
+      </w:r>
+      <w:r>
+        <w:t>, we first</w:t>
+      </w:r>
+      <w:r>
+        <w:t xml:space="preserve"> </w:t>
       </w:r>
       <w:r>
         <w:t>assume that all individuals start as seeds at the beginning of a simulation.  Thus</w:t>
@@ -7608,8 +7545,8 @@
       <w:r>
         <w:t xml:space="preserve"> is </w:t>
       </w:r>
-      <w:commentRangeStart w:id="26"/>
-      <w:commentRangeStart w:id="27"/>
+      <w:commentRangeStart w:id="11"/>
+      <w:commentRangeStart w:id="12"/>
       <w:r>
         <w:t xml:space="preserve">the number of </w:t>
       </w:r>
@@ -7645,19 +7582,19 @@
         </w:rPr>
         <w:t>t+1</w:t>
       </w:r>
-      <w:commentRangeEnd w:id="26"/>
+      <w:commentRangeEnd w:id="11"/>
       <w:r>
         <w:rPr>
           <w:rStyle w:val="CommentReference"/>
         </w:rPr>
-        <w:commentReference w:id="26"/>
-      </w:r>
-      <w:commentRangeEnd w:id="27"/>
+        <w:commentReference w:id="11"/>
+      </w:r>
+      <w:commentRangeEnd w:id="12"/>
       <w:r>
         <w:rPr>
           <w:rStyle w:val="CommentReference"/>
         </w:rPr>
-        <w:commentReference w:id="27"/>
+        <w:commentReference w:id="12"/>
       </w:r>
       <w:r>
         <w:t xml:space="preserve">, </w:t>
@@ -7768,8 +7705,8 @@
         <w:spacing w:after="202"/>
         <w:contextualSpacing/>
       </w:pPr>
-      <w:bookmarkStart w:id="28" w:name="response-surface-experiment"/>
-      <w:bookmarkEnd w:id="28"/>
+      <w:bookmarkStart w:id="13" w:name="response-surface-experiment"/>
+      <w:bookmarkEnd w:id="13"/>
       <w:r>
         <w:lastRenderedPageBreak/>
         <w:t>Finally</w:t>
@@ -7808,15 +7745,6 @@
         <w:t xml:space="preserve"> of one or two other competitors</w:t>
       </w:r>
       <w:r>
-        <w:t xml:space="preserve">, and from these simulated data we fit a </w:t>
-      </w:r>
-      <w:r>
-        <w:t xml:space="preserve">phenomenological competition </w:t>
-      </w:r>
-      <w:r>
-        <w:t>model</w:t>
-      </w:r>
-      <w:r>
         <w:t xml:space="preserve">.  </w:t>
       </w:r>
       <w:r>
@@ -7895,13 +7823,7 @@
         <w:t xml:space="preserve"> </w:t>
       </w:r>
       <w:r>
-        <w:t xml:space="preserve">For each </w:t>
-      </w:r>
-      <w:r>
-        <w:t>simulation</w:t>
-      </w:r>
-      <w:r>
-        <w:t>, w</w:t>
+        <w:t>W</w:t>
       </w:r>
       <w:r>
         <w:t>e calculate</w:t>
@@ -7910,13 +7832,28 @@
         <w:t>d</w:t>
       </w:r>
       <w:r>
-        <w:t xml:space="preserve"> the reproductive output of </w:t>
+        <w:t xml:space="preserve"> the</w:t>
+      </w:r>
+      <w:r>
+        <w:t xml:space="preserve"> </w:t>
+      </w:r>
+      <w:r>
+        <w:t>seed production</w:t>
+      </w:r>
+      <w:r>
+        <w:t xml:space="preserve"> of </w:t>
       </w:r>
       <w:r>
         <w:t xml:space="preserve">a single individual of </w:t>
       </w:r>
       <w:r>
-        <w:t xml:space="preserve">the focal species and fit </w:t>
+        <w:t xml:space="preserve">the focal species and </w:t>
+      </w:r>
+      <w:r>
+        <w:t xml:space="preserve">used those data to </w:t>
+      </w:r>
+      <w:r>
+        <w:t xml:space="preserve">fit </w:t>
       </w:r>
       <w:r>
         <w:t xml:space="preserve">the </w:t>
@@ -7925,24 +7862,20 @@
         <w:t xml:space="preserve">phenomenological competition models </w:t>
       </w:r>
       <w:r>
-        <w:t xml:space="preserve">described in the next section </w:t>
-      </w:r>
-      <w:r>
-        <w:t xml:space="preserve">to our simulated </w:t>
-      </w:r>
-      <w:r>
-        <w:t xml:space="preserve">experimental </w:t>
-      </w:r>
-      <w:r>
-        <w:t xml:space="preserve">data. </w:t>
+        <w:t>described in the next section</w:t>
+      </w:r>
+      <w:bookmarkStart w:id="14" w:name="_GoBack"/>
+      <w:bookmarkEnd w:id="14"/>
+      <w:r>
+        <w:t xml:space="preserve">. </w:t>
       </w:r>
     </w:p>
     <w:p>
       <w:pPr>
         <w:pStyle w:val="Heading2"/>
       </w:pPr>
-      <w:bookmarkStart w:id="29" w:name="phenomenological-annual-plant-model"/>
-      <w:bookmarkEnd w:id="29"/>
+      <w:bookmarkStart w:id="15" w:name="phenomenological-annual-plant-model"/>
+      <w:bookmarkEnd w:id="15"/>
       <w:r>
         <w:t>Phenomenological annual plant model</w:t>
       </w:r>
@@ -8031,13 +7964,10 @@
         <w:rPr>
           <w:noProof/>
         </w:rPr>
-        <w:t>(2015)</w:t>
+        <w:t>2015)</w:t>
       </w:r>
       <w:r>
         <w:fldChar w:fldCharType="end"/>
-      </w:r>
-      <w:r>
-        <w:t>)</w:t>
       </w:r>
       <w:r>
         <w:t>,</w:t>
@@ -9328,8 +9258,8 @@
       <w:pPr>
         <w:pStyle w:val="Heading"/>
       </w:pPr>
-      <w:bookmarkStart w:id="30" w:name="model-fits"/>
-      <w:bookmarkEnd w:id="30"/>
+      <w:bookmarkStart w:id="16" w:name="model-fits"/>
+      <w:bookmarkEnd w:id="16"/>
       <w:r>
         <w:t>Evidence for HOIs</w:t>
       </w:r>
@@ -11010,7 +10940,7 @@
         <w:rPr>
           <w:noProof/>
         </w:rPr>
-        <w:t>(Aronson et al. 1992, Bennett et al. 2016, Conti et al. 2018)</w:t>
+        <w:t>Aronson et al. 1992, Bennett et al. 2016, Conti et al. 2018</w:t>
       </w:r>
       <w:r>
         <w:fldChar w:fldCharType="end"/>
@@ -11352,19 +11282,8 @@
         <w:spacing w:after="202"/>
         <w:contextualSpacing/>
       </w:pPr>
-      <w:commentRangeStart w:id="31"/>
-      <w:r>
-        <w:t>Finally,</w:t>
-      </w:r>
-      <w:commentRangeEnd w:id="31"/>
-      <w:r>
-        <w:rPr>
-          <w:rStyle w:val="CommentReference"/>
-        </w:rPr>
-        <w:commentReference w:id="31"/>
-      </w:r>
-      <w:r>
-        <w:t xml:space="preserve"> our analysis of the mechanistic model reveals that </w:t>
+      <w:r>
+        <w:t xml:space="preserve">Finally, our analysis of the mechanistic model reveals that </w:t>
       </w:r>
       <w:r>
         <w:t xml:space="preserve">even though we </w:t>
@@ -12084,12 +12003,7 @@
         <w:t xml:space="preserve">, </w:t>
       </w:r>
       <w:r>
-        <w:t>depends non-line</w:t>
-      </w:r>
-      <w:bookmarkStart w:id="32" w:name="_GoBack"/>
-      <w:bookmarkEnd w:id="32"/>
-      <w:r>
-        <w:t>arly on the density</w:t>
+        <w:t>depends non-linearly on the density</w:t>
       </w:r>
       <w:r>
         <w:t xml:space="preserve"> of individual</w:t>
@@ -12138,10 +12052,10 @@
       <w:pPr>
         <w:pStyle w:val="Heading"/>
       </w:pPr>
-      <w:bookmarkStart w:id="33" w:name="discussion"/>
-      <w:bookmarkStart w:id="34" w:name="conclusionssummary"/>
-      <w:bookmarkEnd w:id="33"/>
-      <w:bookmarkEnd w:id="34"/>
+      <w:bookmarkStart w:id="17" w:name="discussion"/>
+      <w:bookmarkStart w:id="18" w:name="conclusionssummary"/>
+      <w:bookmarkEnd w:id="17"/>
+      <w:bookmarkEnd w:id="18"/>
       <w:r>
         <w:lastRenderedPageBreak/>
         <w:t>Conclusion</w:t>
@@ -12202,8 +12116,8 @@
       <w:pPr>
         <w:pStyle w:val="Heading"/>
       </w:pPr>
-      <w:bookmarkStart w:id="35" w:name="acknowledgments"/>
-      <w:bookmarkEnd w:id="35"/>
+      <w:bookmarkStart w:id="19" w:name="acknowledgments"/>
+      <w:bookmarkEnd w:id="19"/>
       <w:r>
         <w:t>Acknowledgments</w:t>
       </w:r>
@@ -12219,8 +12133,8 @@
           <w:szCs w:val="28"/>
         </w:rPr>
       </w:pPr>
-      <w:bookmarkStart w:id="36" w:name="references"/>
-      <w:bookmarkEnd w:id="36"/>
+      <w:bookmarkStart w:id="20" w:name="references"/>
+      <w:bookmarkEnd w:id="20"/>
       <w:r>
         <w:br w:type="page"/>
       </w:r>
@@ -12267,7 +12181,31 @@
         <w:pStyle w:val="Bibliography"/>
       </w:pPr>
       <w:r>
-        <w:t>Aronson, J., J. Kigel, A. Shmida, and J. Klein. 1992. Adaptive phenology of desert and Mediterranean populations of annual plants grown with and without water stress. Oecologia 89:17–26.</w:t>
+        <w:t xml:space="preserve">Aronson, J., J. </w:t>
+      </w:r>
+      <w:proofErr w:type="spellStart"/>
+      <w:r>
+        <w:t>Kigel</w:t>
+      </w:r>
+      <w:proofErr w:type="spellEnd"/>
+      <w:r>
+        <w:t xml:space="preserve">, A. </w:t>
+      </w:r>
+      <w:proofErr w:type="spellStart"/>
+      <w:r>
+        <w:t>Shmida</w:t>
+      </w:r>
+      <w:proofErr w:type="spellEnd"/>
+      <w:r>
+        <w:t xml:space="preserve">, and J. Klein. 1992. Adaptive phenology of desert and Mediterranean populations of annual plants grown with and without water stress. </w:t>
+      </w:r>
+      <w:proofErr w:type="spellStart"/>
+      <w:r>
+        <w:t>Oecologia</w:t>
+      </w:r>
+      <w:proofErr w:type="spellEnd"/>
+      <w:r>
+        <w:t xml:space="preserve"> 89:17–26.</w:t>
       </w:r>
     </w:p>
     <w:p>
@@ -12275,7 +12213,31 @@
         <w:pStyle w:val="Bibliography"/>
       </w:pPr>
       <w:r>
-        <w:t>Bennett, J. A., K. Riibak, R. Tamme, R. J. Lewis, and M. Pärtel. 2016. The reciprocal relationship between competition and intraspecific trait variation. Journal of Ecology 104:1410–1420.</w:t>
+        <w:t xml:space="preserve">Bennett, J. A., K. </w:t>
+      </w:r>
+      <w:proofErr w:type="spellStart"/>
+      <w:r>
+        <w:t>Riibak</w:t>
+      </w:r>
+      <w:proofErr w:type="spellEnd"/>
+      <w:r>
+        <w:t xml:space="preserve">, R. </w:t>
+      </w:r>
+      <w:proofErr w:type="spellStart"/>
+      <w:r>
+        <w:t>Tamme</w:t>
+      </w:r>
+      <w:proofErr w:type="spellEnd"/>
+      <w:r>
+        <w:t xml:space="preserve">, R. J. Lewis, and M. </w:t>
+      </w:r>
+      <w:proofErr w:type="spellStart"/>
+      <w:r>
+        <w:t>Pärtel</w:t>
+      </w:r>
+      <w:proofErr w:type="spellEnd"/>
+      <w:r>
+        <w:t>. 2016. The reciprocal relationship between competition and intraspecific trait variation. Journal of Ecology 104:1410–1420.</w:t>
       </w:r>
     </w:p>
     <w:p>
@@ -12315,19 +12277,104 @@
         <w:pStyle w:val="Bibliography"/>
       </w:pPr>
       <w:r>
-        <w:t xml:space="preserve">Conti, L., S. Block, M. Parepa, T. Münkemüller, W. Thuiller, A. T. R. Acosta, M. van Kleunen, S. Dullinger, F. Essl, I. Dullinger, D. Moser, G. Klonner, O. Bossdorf, </w:t>
+        <w:t xml:space="preserve">Conti, L., S. Block, M. </w:t>
+      </w:r>
+      <w:proofErr w:type="spellStart"/>
+      <w:r>
+        <w:t>Parepa</w:t>
+      </w:r>
+      <w:proofErr w:type="spellEnd"/>
+      <w:r>
+        <w:t xml:space="preserve">, T. </w:t>
+      </w:r>
+      <w:proofErr w:type="spellStart"/>
+      <w:r>
+        <w:t>Münkemüller</w:t>
+      </w:r>
+      <w:proofErr w:type="spellEnd"/>
+      <w:r>
+        <w:t xml:space="preserve">, W. </w:t>
+      </w:r>
+      <w:proofErr w:type="spellStart"/>
+      <w:r>
+        <w:t>Thuiller</w:t>
+      </w:r>
+      <w:proofErr w:type="spellEnd"/>
+      <w:r>
+        <w:t xml:space="preserve">, A. T. R. Acosta, M. van </w:t>
+      </w:r>
+      <w:proofErr w:type="spellStart"/>
+      <w:r>
+        <w:t>Kleunen</w:t>
+      </w:r>
+      <w:proofErr w:type="spellEnd"/>
+      <w:r>
+        <w:t xml:space="preserve">, S. </w:t>
+      </w:r>
+      <w:proofErr w:type="spellStart"/>
+      <w:r>
+        <w:t>Dullinger</w:t>
+      </w:r>
+      <w:proofErr w:type="spellEnd"/>
+      <w:r>
+        <w:t xml:space="preserve">, F. </w:t>
+      </w:r>
+      <w:proofErr w:type="spellStart"/>
+      <w:r>
+        <w:t>Essl</w:t>
+      </w:r>
+      <w:proofErr w:type="spellEnd"/>
+      <w:r>
+        <w:t xml:space="preserve">, I. </w:t>
+      </w:r>
+      <w:proofErr w:type="spellStart"/>
+      <w:r>
+        <w:t>Dullinger</w:t>
+      </w:r>
+      <w:proofErr w:type="spellEnd"/>
+      <w:r>
+        <w:t xml:space="preserve">, D. Moser, G. </w:t>
+      </w:r>
+      <w:proofErr w:type="spellStart"/>
+      <w:r>
+        <w:t>Klonner</w:t>
+      </w:r>
+      <w:proofErr w:type="spellEnd"/>
+      <w:r>
+        <w:t xml:space="preserve">, O. </w:t>
+      </w:r>
+      <w:proofErr w:type="spellStart"/>
+      <w:r>
+        <w:t>Bossdorf</w:t>
+      </w:r>
+      <w:proofErr w:type="spellEnd"/>
+      <w:r>
+        <w:t xml:space="preserve">, </w:t>
       </w:r>
       <w:r>
         <w:lastRenderedPageBreak/>
-        <w:t>and M. Carboni. 2018. Functional trait differences and trait plasticity mediate biotic resistance to potential plant invaders. Journal of Ecology 106:1607–1620.</w:t>
+        <w:t xml:space="preserve">and M. </w:t>
+      </w:r>
+      <w:proofErr w:type="spellStart"/>
+      <w:r>
+        <w:t>Carboni</w:t>
+      </w:r>
+      <w:proofErr w:type="spellEnd"/>
+      <w:r>
+        <w:t>. 2018. Functional trait differences and trait plasticity mediate biotic resistance to potential plant invaders. Journal of Ecology 106:1607–1620.</w:t>
       </w:r>
     </w:p>
     <w:p>
       <w:pPr>
         <w:pStyle w:val="Bibliography"/>
       </w:pPr>
-      <w:r>
-        <w:t>Dybzinski, R., and D. Tilman. 2007. Resource Use Patterns Predict Long</w:t>
+      <w:proofErr w:type="spellStart"/>
+      <w:r>
+        <w:t>Dybzinski</w:t>
+      </w:r>
+      <w:proofErr w:type="spellEnd"/>
+      <w:r>
+        <w:t>, R., and D. Tilman. 2007. Resource Use Patterns Predict Long</w:t>
       </w:r>
       <w:r>
         <w:rPr>
@@ -12336,7 +12383,10 @@
         <w:t>‐</w:t>
       </w:r>
       <w:r>
-        <w:t>Term Outcomes of Plant Competition for Nutrients and Light. The American Naturalist 170:305–318.</w:t>
+        <w:t>Term Outcomes of Plant Competiti</w:t>
+      </w:r>
+      <w:r>
+        <w:t>on for Nutrients and Light. The American Naturalist 170:305–318.</w:t>
       </w:r>
     </w:p>
     <w:p>
@@ -12352,7 +12402,31 @@
         <w:pStyle w:val="Bibliography"/>
       </w:pPr>
       <w:r>
-        <w:t>Grilli, J., G. Barabás, M. J. Michalska-Smith, and S. Allesina. 2017. Higher-order interactions stabilize dynamics in competitive network models. Nature 548:210–213.</w:t>
+        <w:t xml:space="preserve">Grilli, J., G. </w:t>
+      </w:r>
+      <w:proofErr w:type="spellStart"/>
+      <w:r>
+        <w:t>Barabás</w:t>
+      </w:r>
+      <w:proofErr w:type="spellEnd"/>
+      <w:r>
+        <w:t xml:space="preserve">, M. J. </w:t>
+      </w:r>
+      <w:proofErr w:type="spellStart"/>
+      <w:r>
+        <w:t>Michalska</w:t>
+      </w:r>
+      <w:proofErr w:type="spellEnd"/>
+      <w:r>
+        <w:t xml:space="preserve">-Smith, and S. </w:t>
+      </w:r>
+      <w:proofErr w:type="spellStart"/>
+      <w:r>
+        <w:t>Allesina</w:t>
+      </w:r>
+      <w:proofErr w:type="spellEnd"/>
+      <w:r>
+        <w:t>. 2017. Higher-order interactions stabilize dynamics in competitive network models. Nature 548:210–213.</w:t>
       </w:r>
     </w:p>
     <w:p>
@@ -12360,7 +12434,15 @@
         <w:pStyle w:val="Bibliography"/>
       </w:pPr>
       <w:r>
-        <w:t>Hassell, M. P., and H. N. Comins. 1976. Discrete time models for two-species competition. Theoretical Population Biology 9:202–221.</w:t>
+        <w:t xml:space="preserve">Hassell, M. P., and H. N. </w:t>
+      </w:r>
+      <w:proofErr w:type="spellStart"/>
+      <w:r>
+        <w:t>Comins</w:t>
+      </w:r>
+      <w:proofErr w:type="spellEnd"/>
+      <w:r>
+        <w:t>. 1976. Discrete time models for two-species competition. Theoretical Population Biology 9:202–221.</w:t>
       </w:r>
     </w:p>
     <w:p>
@@ -12375,16 +12457,50 @@
       <w:pPr>
         <w:pStyle w:val="Bibliography"/>
       </w:pPr>
-      <w:r>
-        <w:t>Letten, A. D., P.-J. Ke, and T. Fukami. 2017. Linking modern coexistence theory and contemporary niche theory. Ecological Monographs 87:161–177.</w:t>
+      <w:proofErr w:type="spellStart"/>
+      <w:r>
+        <w:t>Letten</w:t>
+      </w:r>
+      <w:proofErr w:type="spellEnd"/>
+      <w:r>
+        <w:t xml:space="preserve">, A. D., P.-J. </w:t>
+      </w:r>
+      <w:proofErr w:type="spellStart"/>
+      <w:r>
+        <w:t>Ke</w:t>
+      </w:r>
+      <w:proofErr w:type="spellEnd"/>
+      <w:r>
+        <w:t xml:space="preserve">, and T. </w:t>
+      </w:r>
+      <w:proofErr w:type="spellStart"/>
+      <w:r>
+        <w:t>Fukami</w:t>
+      </w:r>
+      <w:proofErr w:type="spellEnd"/>
+      <w:r>
+        <w:t>. 2017. Linking modern coexistence theory and contemporary niche theory. Ecological Monographs 87:161–177.</w:t>
       </w:r>
     </w:p>
     <w:p>
       <w:pPr>
         <w:pStyle w:val="Bibliography"/>
       </w:pPr>
-      <w:r>
-        <w:t>Letten, A. D., and D. B. Stouffer. 2019. The mechanistic basis for higher-order interactions and non-additivity in competitive communities. Ecology Letters In Press.</w:t>
+      <w:proofErr w:type="spellStart"/>
+      <w:r>
+        <w:t>Letten</w:t>
+      </w:r>
+      <w:proofErr w:type="spellEnd"/>
+      <w:r>
+        <w:t xml:space="preserve">, A. D., and D. B. Stouffer. 2019. The mechanistic basis for higher-order interactions and non-additivity in competitive communities. Ecology Letters </w:t>
+      </w:r>
+      <w:proofErr w:type="gramStart"/>
+      <w:r>
+        <w:t>In</w:t>
+      </w:r>
+      <w:proofErr w:type="gramEnd"/>
+      <w:r>
+        <w:t xml:space="preserve"> Press.</w:t>
       </w:r>
     </w:p>
     <w:p>
@@ -12392,7 +12508,23 @@
         <w:pStyle w:val="Bibliography"/>
       </w:pPr>
       <w:r>
-        <w:t>Levine, J. M., J. Bascompte, P. B. Adler, and S. Allesina. 2017. Beyond pairwise mechanisms of species coexistence in complex communities. Nature 546:56–64.</w:t>
+        <w:t xml:space="preserve">Levine, J. M., J. </w:t>
+      </w:r>
+      <w:proofErr w:type="spellStart"/>
+      <w:r>
+        <w:t>Bascompte</w:t>
+      </w:r>
+      <w:proofErr w:type="spellEnd"/>
+      <w:r>
+        <w:t xml:space="preserve">, P. B. Adler, and S. </w:t>
+      </w:r>
+      <w:proofErr w:type="spellStart"/>
+      <w:r>
+        <w:t>Allesina</w:t>
+      </w:r>
+      <w:proofErr w:type="spellEnd"/>
+      <w:r>
+        <w:t>. 2017. Beyond pairwise mechanisms of species coexistence in complex communities. Nature 546:56–64.</w:t>
       </w:r>
     </w:p>
     <w:p>
@@ -12408,8 +12540,29 @@
       <w:pPr>
         <w:pStyle w:val="Bibliography"/>
       </w:pPr>
-      <w:r>
-        <w:t>Meszéna, G., M. Gyllenberg, L. Pásztor, and J. A. J. Metz. 2006. Competitive exclusion and limiting similarity: A unified theory. Theoretical Population Biology 69:68–87.</w:t>
+      <w:proofErr w:type="spellStart"/>
+      <w:r>
+        <w:t>Meszéna</w:t>
+      </w:r>
+      <w:proofErr w:type="spellEnd"/>
+      <w:r>
+        <w:t xml:space="preserve">, G., M. </w:t>
+      </w:r>
+      <w:proofErr w:type="spellStart"/>
+      <w:r>
+        <w:t>Gyllenberg</w:t>
+      </w:r>
+      <w:proofErr w:type="spellEnd"/>
+      <w:r>
+        <w:t xml:space="preserve">, L. </w:t>
+      </w:r>
+      <w:proofErr w:type="spellStart"/>
+      <w:r>
+        <w:t>Pásztor</w:t>
+      </w:r>
+      <w:proofErr w:type="spellEnd"/>
+      <w:r>
+        <w:t>, and J. A. J. Metz. 2006. Competitive exclusion and limiting similarity: A unified theory. Theoretical Population Biology 69:68–87.</w:t>
       </w:r>
     </w:p>
     <w:p>
@@ -12417,7 +12570,15 @@
         <w:pStyle w:val="Bibliography"/>
       </w:pPr>
       <w:r>
-        <w:t>Miller, E. T., and C. A. Klausmeier. 2017. Evolutionary stability of coexistence due to the storage effect in a two-season model. Theoretical Ecology 10:91–103.</w:t>
+        <w:t xml:space="preserve">Miller, E. T., and C. A. </w:t>
+      </w:r>
+      <w:proofErr w:type="spellStart"/>
+      <w:r>
+        <w:t>Klausmeier</w:t>
+      </w:r>
+      <w:proofErr w:type="spellEnd"/>
+      <w:r>
+        <w:t>. 2017. Evolutionary stability of coexistence due to the storage effect in a two-season model. Theoretical Ecology 10:91–103.</w:t>
       </w:r>
     </w:p>
     <w:p>
@@ -12432,8 +12593,21 @@
       <w:pPr>
         <w:pStyle w:val="Bibliography"/>
       </w:pPr>
-      <w:r>
-        <w:t>O’Dwyer, J. P. 2018. Whence Lotka-Volterra?: Conservation laws and integrable systems in ecology. Theoretical Ecology.</w:t>
+      <w:proofErr w:type="spellStart"/>
+      <w:r>
+        <w:t>O’Dwyer</w:t>
+      </w:r>
+      <w:proofErr w:type="spellEnd"/>
+      <w:r>
+        <w:t>, J. P. 2018. Whence Lotka-</w:t>
+      </w:r>
+      <w:proofErr w:type="gramStart"/>
+      <w:r>
+        <w:t>Volterra?:</w:t>
+      </w:r>
+      <w:proofErr w:type="gramEnd"/>
+      <w:r>
+        <w:t xml:space="preserve"> Conservation laws and integrable systems in ecology. Theoretical Ecology.</w:t>
       </w:r>
     </w:p>
     <w:p>
@@ -12464,8 +12638,13 @@
       <w:pPr>
         <w:pStyle w:val="Bibliography"/>
       </w:pPr>
-      <w:r>
-        <w:t>Vandermeer, J. H. 1969. The Competitive Structure of Communities: An Experimental Approach with Protozoa. Ecology 50:362–371.</w:t>
+      <w:proofErr w:type="spellStart"/>
+      <w:r>
+        <w:t>Vandermeer</w:t>
+      </w:r>
+      <w:proofErr w:type="spellEnd"/>
+      <w:r>
+        <w:t>, J. H. 1969. The Competitive Structure of Communities: An Experimental Approach with Protozoa. Ecology 50:362–371.</w:t>
       </w:r>
     </w:p>
     <w:p>
@@ -12548,7 +12727,7 @@
       <w:pPr>
         <w:pStyle w:val="Caption"/>
       </w:pPr>
-      <w:bookmarkStart w:id="37" w:name="_Ref514237378"/>
+      <w:bookmarkStart w:id="21" w:name="_Ref514237378"/>
       <w:r>
         <w:t xml:space="preserve">Figure </w:t>
       </w:r>
@@ -12588,7 +12767,7 @@
         </w:rPr>
         <w:fldChar w:fldCharType="end"/>
       </w:r>
-      <w:bookmarkEnd w:id="37"/>
+      <w:bookmarkEnd w:id="21"/>
       <w:r>
         <w:t xml:space="preserve">. </w:t>
       </w:r>
@@ -12623,64 +12802,35 @@
         <m:sSub>
           <m:sSubPr>
             <m:ctrlPr>
-              <w:ins w:id="38" w:author="Andy Kleinhesselink" w:date="2018-12-08T22:27:00Z">
-                <w:rPr>
-                  <w:rFonts w:ascii="Cambria Math" w:hAnsi="Cambria Math"/>
-                  <w:i/>
-                </w:rPr>
-              </w:ins>
+              <w:rPr>
+                <w:rFonts w:ascii="Cambria Math" w:hAnsi="Cambria Math"/>
+                <w:i/>
+              </w:rPr>
             </m:ctrlPr>
           </m:sSubPr>
           <m:e>
             <m:r>
-              <w:ins w:id="39" w:author="Andy Kleinhesselink" w:date="2018-12-08T22:27:00Z">
-                <m:rPr>
-                  <m:sty m:val="bi"/>
-                </m:rPr>
-                <w:rPr>
-                  <w:rFonts w:ascii="Cambria Math" w:hAnsi="Cambria Math"/>
-                </w:rPr>
-                <m:t>α</m:t>
-              </w:ins>
+              <m:rPr>
+                <m:sty m:val="bi"/>
+              </m:rPr>
+              <w:rPr>
+                <w:rFonts w:ascii="Cambria Math" w:hAnsi="Cambria Math"/>
+              </w:rPr>
+              <m:t>α</m:t>
             </m:r>
           </m:e>
           <m:sub>
             <m:r>
-              <w:ins w:id="40" w:author="Andy Kleinhesselink" w:date="2018-12-08T22:27:00Z">
-                <m:rPr>
-                  <m:sty m:val="bi"/>
-                </m:rPr>
-                <w:rPr>
-                  <w:rFonts w:ascii="Cambria Math" w:hAnsi="Cambria Math"/>
-                </w:rPr>
-                <m:t>12</m:t>
-              </w:ins>
+              <m:rPr>
+                <m:sty m:val="bi"/>
+              </m:rPr>
+              <w:rPr>
+                <w:rFonts w:ascii="Cambria Math" w:hAnsi="Cambria Math"/>
+              </w:rPr>
+              <m:t>12</m:t>
             </m:r>
           </m:sub>
         </m:sSub>
-        <m:r>
-          <w:del w:id="41" w:author="Andy Kleinhesselink" w:date="2018-12-08T22:27:00Z">
-            <m:rPr>
-              <m:sty m:val="b"/>
-            </m:rPr>
-            <w:rPr>
-              <w:rFonts w:ascii="Cambria Math" w:hAnsi="Cambria Math"/>
-            </w:rPr>
-            <m:t>α</m:t>
-          </w:del>
-        </m:r>
-        <m:r>
-          <w:del w:id="42" w:author="Andy Kleinhesselink" w:date="2018-12-08T22:27:00Z">
-            <m:rPr>
-              <m:sty m:val="b"/>
-            </m:rPr>
-            <w:rPr>
-              <w:rFonts w:ascii="Cambria Math" w:hAnsi="Cambria Math"/>
-              <w:vertAlign w:val="subscript"/>
-            </w:rPr>
-            <m:t>12</m:t>
-          </w:del>
-        </m:r>
       </m:oMath>
       <w:r>
         <w:t xml:space="preserve">. </w:t>
@@ -12692,105 +12842,66 @@
         <m:sSub>
           <m:sSubPr>
             <m:ctrlPr>
-              <w:ins w:id="43" w:author="Andy Kleinhesselink" w:date="2018-12-08T22:28:00Z">
-                <w:rPr>
-                  <w:rFonts w:ascii="Cambria Math" w:hAnsi="Cambria Math"/>
-                  <w:i/>
-                </w:rPr>
-              </w:ins>
+              <w:rPr>
+                <w:rFonts w:ascii="Cambria Math" w:hAnsi="Cambria Math"/>
+                <w:i/>
+              </w:rPr>
             </m:ctrlPr>
           </m:sSubPr>
           <m:e>
             <m:r>
-              <w:ins w:id="44" w:author="Andy Kleinhesselink" w:date="2018-12-08T22:28:00Z">
-                <m:rPr>
-                  <m:sty m:val="bi"/>
-                </m:rPr>
-                <w:rPr>
-                  <w:rFonts w:ascii="Cambria Math" w:hAnsi="Cambria Math"/>
-                </w:rPr>
-                <m:t>β</m:t>
-              </w:ins>
+              <m:rPr>
+                <m:sty m:val="bi"/>
+              </m:rPr>
+              <w:rPr>
+                <w:rFonts w:ascii="Cambria Math" w:hAnsi="Cambria Math"/>
+              </w:rPr>
+              <m:t>β</m:t>
             </m:r>
           </m:e>
           <m:sub>
             <m:r>
-              <w:ins w:id="45" w:author="Andy Kleinhesselink" w:date="2018-12-08T22:28:00Z">
-                <m:rPr>
-                  <m:sty m:val="bi"/>
-                </m:rPr>
-                <w:rPr>
-                  <w:rFonts w:ascii="Cambria Math" w:hAnsi="Cambria Math"/>
-                </w:rPr>
-                <m:t>1</m:t>
-              </w:ins>
+              <m:rPr>
+                <m:sty m:val="bi"/>
+              </m:rPr>
+              <w:rPr>
+                <w:rFonts w:ascii="Cambria Math" w:hAnsi="Cambria Math"/>
+              </w:rPr>
+              <m:t>1</m:t>
             </m:r>
             <m:d>
               <m:dPr>
                 <m:ctrlPr>
-                  <w:ins w:id="46" w:author="Andy Kleinhesselink" w:date="2018-12-08T22:28:00Z">
-                    <w:rPr>
-                      <w:rFonts w:ascii="Cambria Math" w:hAnsi="Cambria Math"/>
-                      <w:i/>
-                    </w:rPr>
-                  </w:ins>
+                  <w:rPr>
+                    <w:rFonts w:ascii="Cambria Math" w:hAnsi="Cambria Math"/>
+                    <w:i/>
+                  </w:rPr>
                 </m:ctrlPr>
               </m:dPr>
               <m:e>
                 <m:r>
-                  <w:ins w:id="47" w:author="Andy Kleinhesselink" w:date="2018-12-08T22:28:00Z">
-                    <m:rPr>
-                      <m:sty m:val="bi"/>
-                    </m:rPr>
-                    <w:rPr>
-                      <w:rFonts w:ascii="Cambria Math" w:hAnsi="Cambria Math"/>
-                    </w:rPr>
-                    <m:t>23</m:t>
-                  </w:ins>
+                  <m:rPr>
+                    <m:sty m:val="bi"/>
+                  </m:rPr>
+                  <w:rPr>
+                    <w:rFonts w:ascii="Cambria Math" w:hAnsi="Cambria Math"/>
+                  </w:rPr>
+                  <m:t>23</m:t>
                 </m:r>
               </m:e>
             </m:d>
           </m:sub>
         </m:sSub>
       </m:oMath>
-      <w:del w:id="48" w:author="Andy Kleinhesselink" w:date="2018-12-08T22:28:00Z">
-        <w:r>
-          <w:sym w:font="Symbol" w:char="F062"/>
-        </w:r>
-        <w:r>
-          <w:rPr>
-            <w:vertAlign w:val="subscript"/>
-          </w:rPr>
-          <w:delText>1(23)</w:delText>
-        </w:r>
-      </w:del>
       <w:r>
         <w:t xml:space="preserve">, is depicted as arrows </w:t>
       </w:r>
       <w:r>
-        <w:t xml:space="preserve">from species two and three converging on one.  The </w:t>
-      </w:r>
-      <w:del w:id="49" w:author="Andy Kleinhesselink" w:date="2018-12-08T22:26:00Z">
-        <w:r>
-          <w:delText xml:space="preserve">added </w:delText>
-        </w:r>
-      </w:del>
-      <w:r>
-        <w:t xml:space="preserve">effect of the HOI </w:t>
-      </w:r>
-      <w:del w:id="50" w:author="Andy Kleinhesselink" w:date="2018-12-08T22:26:00Z">
-        <w:r>
-          <w:delText xml:space="preserve">indicates </w:delText>
-        </w:r>
-      </w:del>
-      <w:ins w:id="51" w:author="Andy Kleinhesselink" w:date="2018-12-08T22:26:00Z">
-        <w:r>
-          <w:t>means</w:t>
-        </w:r>
-        <w:r>
-          <w:t xml:space="preserve"> </w:t>
-        </w:r>
-      </w:ins>
+        <w:t xml:space="preserve">from species two and three converging on one.  The effect of the HOI </w:t>
+      </w:r>
+      <w:r>
+        <w:t xml:space="preserve">means </w:t>
+      </w:r>
       <w:r>
         <w:t xml:space="preserve">that net </w:t>
       </w:r>
@@ -12806,7 +12917,7 @@
         <w:pStyle w:val="figcaption"/>
         <w:keepNext/>
       </w:pPr>
-      <w:commentRangeStart w:id="52"/>
+      <w:commentRangeStart w:id="22"/>
       <w:r>
         <w:rPr>
           <w:noProof/>
@@ -12856,20 +12967,20 @@
           </wp:inline>
         </w:drawing>
       </w:r>
-      <w:commentRangeEnd w:id="52"/>
+      <w:commentRangeEnd w:id="22"/>
       <w:r>
         <w:rPr>
           <w:rStyle w:val="CommentReference"/>
           <w:b w:val="0"/>
         </w:rPr>
-        <w:commentReference w:id="52"/>
+        <w:commentReference w:id="22"/>
       </w:r>
     </w:p>
     <w:p>
       <w:pPr>
         <w:pStyle w:val="figcaption"/>
       </w:pPr>
-      <w:bookmarkStart w:id="53" w:name="_Ref514237815"/>
+      <w:bookmarkStart w:id="23" w:name="_Ref514237815"/>
       <w:r>
         <w:t xml:space="preserve">Figure </w:t>
       </w:r>
@@ -12903,20 +13014,13 @@
         </w:rPr>
         <w:fldChar w:fldCharType="end"/>
       </w:r>
-      <w:bookmarkEnd w:id="53"/>
+      <w:bookmarkEnd w:id="23"/>
       <w:r>
         <w:t xml:space="preserve">. Example time series showing </w:t>
       </w:r>
-      <w:del w:id="54" w:author="Andy Kleinhesselink" w:date="2018-12-08T09:45:00Z">
-        <w:r>
-          <w:delText>a</w:delText>
-        </w:r>
-      </w:del>
-      <w:ins w:id="55" w:author="Andy Kleinhesselink" w:date="2018-12-08T09:45:00Z">
-        <w:r>
-          <w:t>A</w:t>
-        </w:r>
-      </w:ins>
+      <w:r>
+        <w:t>A</w:t>
+      </w:r>
       <w:r>
         <w:t xml:space="preserve">) the </w:t>
       </w:r>
@@ -12926,24 +13030,15 @@
       <w:r>
         <w:t>simulated growing season</w:t>
       </w:r>
-      <w:ins w:id="56" w:author="Andy Kleinhesselink" w:date="2018-12-08T10:04:00Z">
-        <w:r>
-          <w:t xml:space="preserve"> with starting densities of one individual of each species</w:t>
-        </w:r>
-      </w:ins>
+      <w:r>
+        <w:t xml:space="preserve"> with starting densities of one individual of each species</w:t>
+      </w:r>
       <w:r>
         <w:t xml:space="preserve">, </w:t>
       </w:r>
-      <w:del w:id="57" w:author="Andy Kleinhesselink" w:date="2018-12-08T09:45:00Z">
-        <w:r>
-          <w:delText>b</w:delText>
-        </w:r>
-      </w:del>
-      <w:ins w:id="58" w:author="Andy Kleinhesselink" w:date="2018-12-08T09:45:00Z">
-        <w:r>
-          <w:t>B</w:t>
-        </w:r>
-      </w:ins>
+      <w:r>
+        <w:t>B</w:t>
+      </w:r>
       <w:r>
         <w:t>) the</w:t>
       </w:r>
@@ -12953,16 +13048,9 @@
       <w:r>
         <w:t xml:space="preserve"> shown with colored lines and </w:t>
       </w:r>
-      <w:del w:id="59" w:author="Andy Kleinhesselink" w:date="2018-12-08T09:45:00Z">
-        <w:r>
-          <w:delText>c</w:delText>
-        </w:r>
-      </w:del>
-      <w:ins w:id="60" w:author="Andy Kleinhesselink" w:date="2018-12-08T09:45:00Z">
-        <w:r>
-          <w:t>C</w:t>
-        </w:r>
-      </w:ins>
+      <w:r>
+        <w:t>C</w:t>
+      </w:r>
       <w:r>
         <w:t xml:space="preserve">) the dependence of resource uptake rates on resource concentration.  </w:t>
       </w:r>
@@ -13009,21 +13097,9 @@
       <w:r>
         <w:t>mid</w:t>
       </w:r>
-      <w:del w:id="61" w:author="Andy Kleinhesselink" w:date="2018-12-08T22:25:00Z">
-        <w:r>
-          <w:delText>dle</w:delText>
-        </w:r>
-      </w:del>
-      <w:ins w:id="62" w:author="Andy Kleinhesselink" w:date="2018-12-08T22:26:00Z">
-        <w:r>
-          <w:t xml:space="preserve"> </w:t>
-        </w:r>
-      </w:ins>
-      <w:del w:id="63" w:author="Andy Kleinhesselink" w:date="2018-12-08T22:26:00Z">
-        <w:r>
-          <w:delText xml:space="preserve"> </w:delText>
-        </w:r>
-      </w:del>
+      <w:r>
+        <w:t xml:space="preserve"> </w:t>
+      </w:r>
       <w:r>
         <w:t>season</w:t>
       </w:r>
@@ -13046,7 +13122,7 @@
         <w:pStyle w:val="figcaption"/>
         <w:keepNext/>
       </w:pPr>
-      <w:commentRangeStart w:id="64"/>
+      <w:commentRangeStart w:id="24"/>
       <w:r>
         <w:rPr>
           <w:noProof/>
@@ -13096,20 +13172,20 @@
           </wp:inline>
         </w:drawing>
       </w:r>
-      <w:commentRangeEnd w:id="64"/>
+      <w:commentRangeEnd w:id="24"/>
       <w:r>
         <w:rPr>
           <w:rStyle w:val="CommentReference"/>
           <w:b w:val="0"/>
         </w:rPr>
-        <w:commentReference w:id="64"/>
+        <w:commentReference w:id="24"/>
       </w:r>
     </w:p>
     <w:p>
       <w:pPr>
         <w:pStyle w:val="Caption"/>
       </w:pPr>
-      <w:bookmarkStart w:id="65" w:name="_Ref514237754"/>
+      <w:bookmarkStart w:id="25" w:name="_Ref514237754"/>
       <w:r>
         <w:t xml:space="preserve">Figure </w:t>
       </w:r>
@@ -13143,7 +13219,7 @@
         </w:rPr>
         <w:fldChar w:fldCharType="end"/>
       </w:r>
-      <w:bookmarkEnd w:id="65"/>
+      <w:bookmarkEnd w:id="25"/>
       <w:r>
         <w:t xml:space="preserve">. </w:t>
       </w:r>
@@ -13153,42 +13229,21 @@
       <w:r>
         <w:t xml:space="preserve">the </w:t>
       </w:r>
-      <w:del w:id="66" w:author="Andy Kleinhesselink" w:date="2018-12-08T09:45:00Z">
-        <w:r>
-          <w:delText>a</w:delText>
-        </w:r>
-      </w:del>
-      <w:ins w:id="67" w:author="Andy Kleinhesselink" w:date="2018-12-08T09:45:00Z">
-        <w:r>
-          <w:t>A</w:t>
-        </w:r>
-      </w:ins>
+      <w:r>
+        <w:t>A</w:t>
+      </w:r>
       <w:r>
         <w:t xml:space="preserve">) early, </w:t>
       </w:r>
-      <w:del w:id="68" w:author="Andy Kleinhesselink" w:date="2018-12-08T09:45:00Z">
-        <w:r>
-          <w:delText>b</w:delText>
-        </w:r>
-      </w:del>
-      <w:ins w:id="69" w:author="Andy Kleinhesselink" w:date="2018-12-08T09:45:00Z">
-        <w:r>
-          <w:t>B</w:t>
-        </w:r>
-      </w:ins>
+      <w:r>
+        <w:t>B</w:t>
+      </w:r>
       <w:r>
         <w:t xml:space="preserve">) middle and </w:t>
       </w:r>
-      <w:del w:id="70" w:author="Andy Kleinhesselink" w:date="2018-12-08T09:45:00Z">
-        <w:r>
-          <w:delText>c</w:delText>
-        </w:r>
-      </w:del>
-      <w:ins w:id="71" w:author="Andy Kleinhesselink" w:date="2018-12-08T09:45:00Z">
-        <w:r>
-          <w:t>C</w:t>
-        </w:r>
-      </w:ins>
+      <w:r>
+        <w:t>C</w:t>
+      </w:r>
       <w:r>
         <w:t>) late season species</w:t>
       </w:r>
@@ -13210,21 +13265,11 @@
       <w:r>
         <w:t xml:space="preserve">solid line shows </w:t>
       </w:r>
-      <w:ins w:id="72" w:author="Andy Kleinhesselink" w:date="2018-12-08T22:25:00Z">
-        <w:r>
-          <w:t xml:space="preserve">the </w:t>
-        </w:r>
-      </w:ins>
-      <w:r>
-        <w:t>best fit</w:t>
-      </w:r>
-      <w:del w:id="73" w:author="Andy Kleinhesselink" w:date="2018-12-08T22:25:00Z">
-        <w:r>
-          <w:delText xml:space="preserve"> line</w:delText>
-        </w:r>
-      </w:del>
-      <w:r>
-        <w:t xml:space="preserve"> from the model with varying exponents on each competitor</w:t>
+      <w:r>
+        <w:t xml:space="preserve">the </w:t>
+      </w:r>
+      <w:r>
+        <w:t>best fit from the model with varying exponents on each competitor</w:t>
       </w:r>
       <w:r>
         <w:t>’</w:t>
@@ -13259,8 +13304,8 @@
       <w:pPr>
         <w:pStyle w:val="Caption"/>
       </w:pPr>
-      <w:commentRangeStart w:id="74"/>
-      <w:commentRangeStart w:id="75"/>
+      <w:commentRangeStart w:id="26"/>
+      <w:commentRangeStart w:id="27"/>
       <w:r>
         <w:rPr>
           <w:noProof/>
@@ -13308,8 +13353,8 @@
           </wp:inline>
         </w:drawing>
       </w:r>
-      <w:commentRangeEnd w:id="74"/>
-      <w:commentRangeEnd w:id="75"/>
+      <w:commentRangeEnd w:id="26"/>
+      <w:commentRangeEnd w:id="27"/>
       <w:r>
         <w:rPr>
           <w:rStyle w:val="CommentReference"/>
@@ -13317,7 +13362,7 @@
           <w:b w:val="0"/>
           <w:bCs w:val="0"/>
         </w:rPr>
-        <w:commentReference w:id="74"/>
+        <w:commentReference w:id="26"/>
       </w:r>
       <w:r>
         <w:rPr>
@@ -13326,14 +13371,14 @@
           <w:b w:val="0"/>
           <w:bCs w:val="0"/>
         </w:rPr>
-        <w:commentReference w:id="75"/>
+        <w:commentReference w:id="27"/>
       </w:r>
     </w:p>
     <w:p>
       <w:pPr>
         <w:pStyle w:val="Caption"/>
       </w:pPr>
-      <w:bookmarkStart w:id="76" w:name="_Ref524701722"/>
+      <w:bookmarkStart w:id="28" w:name="_Ref524701722"/>
       <w:r>
         <w:t xml:space="preserve">Figure </w:t>
       </w:r>
@@ -13367,49 +13412,28 @@
         </w:rPr>
         <w:fldChar w:fldCharType="end"/>
       </w:r>
-      <w:bookmarkEnd w:id="76"/>
+      <w:bookmarkEnd w:id="28"/>
       <w:r>
         <w:t xml:space="preserve">. </w:t>
       </w:r>
       <w:r>
         <w:t xml:space="preserve">Simulated per capita seed production of the </w:t>
       </w:r>
-      <w:del w:id="77" w:author="Andy Kleinhesselink" w:date="2018-12-08T10:02:00Z">
-        <w:r>
-          <w:delText>a</w:delText>
-        </w:r>
-      </w:del>
-      <w:ins w:id="78" w:author="Andy Kleinhesselink" w:date="2018-12-08T10:02:00Z">
-        <w:r>
-          <w:t>A</w:t>
-        </w:r>
-      </w:ins>
+      <w:r>
+        <w:t>A</w:t>
+      </w:r>
       <w:r>
         <w:t xml:space="preserve">) early, </w:t>
       </w:r>
-      <w:del w:id="79" w:author="Andy Kleinhesselink" w:date="2018-12-08T10:03:00Z">
-        <w:r>
-          <w:delText>b</w:delText>
-        </w:r>
-      </w:del>
-      <w:ins w:id="80" w:author="Andy Kleinhesselink" w:date="2018-12-08T10:03:00Z">
-        <w:r>
-          <w:t>B</w:t>
-        </w:r>
-      </w:ins>
+      <w:r>
+        <w:t>B</w:t>
+      </w:r>
       <w:r>
         <w:t xml:space="preserve">) mid and </w:t>
       </w:r>
-      <w:del w:id="81" w:author="Andy Kleinhesselink" w:date="2018-12-08T10:03:00Z">
-        <w:r>
-          <w:delText>c</w:delText>
-        </w:r>
-      </w:del>
-      <w:ins w:id="82" w:author="Andy Kleinhesselink" w:date="2018-12-08T10:03:00Z">
-        <w:r>
-          <w:t>C</w:t>
-        </w:r>
-      </w:ins>
+      <w:r>
+        <w:t>C</w:t>
+      </w:r>
       <w:r>
         <w:t xml:space="preserve">) late season species in response to increasing </w:t>
       </w:r>
@@ -13537,7 +13561,7 @@
       <w:pPr>
         <w:pStyle w:val="Caption"/>
       </w:pPr>
-      <w:bookmarkStart w:id="83" w:name="_Ref524702022"/>
+      <w:bookmarkStart w:id="29" w:name="_Ref524702022"/>
       <w:r>
         <w:t xml:space="preserve">Figure </w:t>
       </w:r>
@@ -13571,7 +13595,7 @@
         </w:rPr>
         <w:fldChar w:fldCharType="end"/>
       </w:r>
-      <w:bookmarkEnd w:id="83"/>
+      <w:bookmarkEnd w:id="29"/>
       <w:r>
         <w:t xml:space="preserve">. </w:t>
       </w:r>
@@ -13720,7 +13744,7 @@
       <w:pPr>
         <w:pStyle w:val="Caption"/>
       </w:pPr>
-      <w:bookmarkStart w:id="84" w:name="_Ref527030555"/>
+      <w:bookmarkStart w:id="30" w:name="_Ref527030555"/>
       <w:r>
         <w:t xml:space="preserve">Figure </w:t>
       </w:r>
@@ -13760,7 +13784,7 @@
         </w:rPr>
         <w:fldChar w:fldCharType="end"/>
       </w:r>
-      <w:bookmarkEnd w:id="84"/>
+      <w:bookmarkEnd w:id="30"/>
       <w:r>
         <w:t xml:space="preserve">. Mechanistic explanation for higher-order interactions.  A) The resource uptake rates of the mid and late season species over the course of </w:t>
       </w:r>
@@ -13770,16 +13794,9 @@
       <w:r>
         <w:t xml:space="preserve">growing season, with and without the early species. </w:t>
       </w:r>
-      <w:del w:id="85" w:author="Andy Kleinhesselink" w:date="2018-12-08T22:23:00Z">
-        <w:r>
-          <w:delText>Gray v</w:delText>
-        </w:r>
-      </w:del>
-      <w:ins w:id="86" w:author="Andy Kleinhesselink" w:date="2018-12-08T22:23:00Z">
-        <w:r>
-          <w:t>V</w:t>
-        </w:r>
-      </w:ins>
+      <w:r>
+        <w:t>V</w:t>
+      </w:r>
       <w:r>
         <w:t>ertical lines show the da</w:t>
       </w:r>
@@ -13807,19 +13824,15 @@
       <w:r>
         <w:t xml:space="preserve">) The </w:t>
       </w:r>
-      <w:ins w:id="87" w:author="Andy Kleinhesselink" w:date="2018-12-08T22:23:00Z">
-        <w:r>
-          <w:t>time-</w:t>
-        </w:r>
-      </w:ins>
+      <w:r>
+        <w:t>time-</w:t>
+      </w:r>
       <w:r>
         <w:t>average</w:t>
       </w:r>
-      <w:ins w:id="88" w:author="Andy Kleinhesselink" w:date="2018-12-08T22:23:00Z">
-        <w:r>
-          <w:t>d</w:t>
-        </w:r>
-      </w:ins>
+      <w:r>
+        <w:t>d</w:t>
+      </w:r>
       <w:r>
         <w:t xml:space="preserve"> resource uptake rates of the mid and late season species </w:t>
       </w:r>
@@ -13859,14 +13872,36 @@
       <w:r>
         <w:t xml:space="preserve">Table S </w:t>
       </w:r>
-      <w:fldSimple w:instr=" SEQ Table_S \* ARABIC ">
-        <w:r>
-          <w:rPr>
-            <w:noProof/>
-          </w:rPr>
-          <w:t>1</w:t>
-        </w:r>
-      </w:fldSimple>
+      <w:r>
+        <w:rPr>
+          <w:noProof/>
+        </w:rPr>
+        <w:fldChar w:fldCharType="begin"/>
+      </w:r>
+      <w:r>
+        <w:rPr>
+          <w:noProof/>
+        </w:rPr>
+        <w:instrText xml:space="preserve"> SEQ Table_S \* ARABIC </w:instrText>
+      </w:r>
+      <w:r>
+        <w:rPr>
+          <w:noProof/>
+        </w:rPr>
+        <w:fldChar w:fldCharType="separate"/>
+      </w:r>
+      <w:r>
+        <w:rPr>
+          <w:noProof/>
+        </w:rPr>
+        <w:t>1</w:t>
+      </w:r>
+      <w:r>
+        <w:rPr>
+          <w:noProof/>
+        </w:rPr>
+        <w:fldChar w:fldCharType="end"/>
+      </w:r>
       <w:r>
         <w:t xml:space="preserve">  Table of parameter values used in the growth simulation experiment in the main text. </w:t>
       </w:r>
@@ -14341,14 +14376,6 @@
                 <w:color w:val="000000"/>
                 <w:szCs w:val="24"/>
                 <w:vertAlign w:val="subscript"/>
-                <w:rPrChange w:id="89" w:author="Andy Kleinhesselink" w:date="2018-12-08T16:49:00Z">
-                  <w:rPr>
-                    <w:rFonts w:ascii="Calibri" w:eastAsia="Times New Roman" w:hAnsi="Calibri" w:cs="Times New Roman"/>
-                    <w:i/>
-                    <w:color w:val="000000"/>
-                    <w:szCs w:val="24"/>
-                  </w:rPr>
-                </w:rPrChange>
               </w:rPr>
               <w:t>1</w:t>
             </w:r>
@@ -14463,14 +14490,6 @@
                 <w:color w:val="000000"/>
                 <w:szCs w:val="24"/>
                 <w:vertAlign w:val="subscript"/>
-                <w:rPrChange w:id="90" w:author="Andy Kleinhesselink" w:date="2018-12-08T16:49:00Z">
-                  <w:rPr>
-                    <w:rFonts w:ascii="Calibri" w:eastAsia="Times New Roman" w:hAnsi="Calibri" w:cs="Times New Roman"/>
-                    <w:i/>
-                    <w:color w:val="000000"/>
-                    <w:szCs w:val="24"/>
-                  </w:rPr>
-                </w:rPrChange>
               </w:rPr>
               <w:t>2</w:t>
             </w:r>
@@ -14585,14 +14604,6 @@
                 <w:color w:val="000000"/>
                 <w:szCs w:val="24"/>
                 <w:vertAlign w:val="subscript"/>
-                <w:rPrChange w:id="91" w:author="Andy Kleinhesselink" w:date="2018-12-08T16:49:00Z">
-                  <w:rPr>
-                    <w:rFonts w:ascii="Calibri" w:eastAsia="Times New Roman" w:hAnsi="Calibri" w:cs="Times New Roman"/>
-                    <w:i/>
-                    <w:color w:val="000000"/>
-                    <w:szCs w:val="24"/>
-                  </w:rPr>
-                </w:rPrChange>
               </w:rPr>
               <w:t>3</w:t>
             </w:r>
@@ -14707,14 +14718,6 @@
                 <w:color w:val="000000"/>
                 <w:szCs w:val="24"/>
                 <w:vertAlign w:val="subscript"/>
-                <w:rPrChange w:id="92" w:author="Andy Kleinhesselink" w:date="2018-12-08T16:49:00Z">
-                  <w:rPr>
-                    <w:rFonts w:ascii="Calibri" w:eastAsia="Times New Roman" w:hAnsi="Calibri" w:cs="Times New Roman"/>
-                    <w:i/>
-                    <w:color w:val="000000"/>
-                    <w:szCs w:val="24"/>
-                  </w:rPr>
-                </w:rPrChange>
               </w:rPr>
               <w:t>1</w:t>
             </w:r>
@@ -14829,14 +14832,6 @@
                 <w:color w:val="000000"/>
                 <w:szCs w:val="24"/>
                 <w:vertAlign w:val="subscript"/>
-                <w:rPrChange w:id="93" w:author="Andy Kleinhesselink" w:date="2018-12-08T16:49:00Z">
-                  <w:rPr>
-                    <w:rFonts w:ascii="Calibri" w:eastAsia="Times New Roman" w:hAnsi="Calibri" w:cs="Times New Roman"/>
-                    <w:i/>
-                    <w:color w:val="000000"/>
-                    <w:szCs w:val="24"/>
-                  </w:rPr>
-                </w:rPrChange>
               </w:rPr>
               <w:t>2</w:t>
             </w:r>
@@ -14951,14 +14946,6 @@
                 <w:color w:val="000000"/>
                 <w:szCs w:val="24"/>
                 <w:vertAlign w:val="subscript"/>
-                <w:rPrChange w:id="94" w:author="Andy Kleinhesselink" w:date="2018-12-08T16:49:00Z">
-                  <w:rPr>
-                    <w:rFonts w:ascii="Calibri" w:eastAsia="Times New Roman" w:hAnsi="Calibri" w:cs="Times New Roman"/>
-                    <w:i/>
-                    <w:color w:val="000000"/>
-                    <w:szCs w:val="24"/>
-                  </w:rPr>
-                </w:rPrChange>
               </w:rPr>
               <w:t>3</w:t>
             </w:r>
@@ -15455,16 +15442,9 @@
     <w:p>
       <w:pPr>
         <w:pStyle w:val="Heading"/>
-        <w:rPr>
-          <w:del w:id="95" w:author="Andy Kleinhesselink" w:date="2018-12-08T22:22:00Z"/>
-        </w:rPr>
       </w:pPr>
-    </w:p>
-    <w:p>
-      <w:pPr>
-        <w:pStyle w:val="Heading"/>
-      </w:pPr>
-      <w:r>
+      <w:r>
+        <w:lastRenderedPageBreak/>
         <w:t>Supporting Information – Additional figures</w:t>
       </w:r>
       <w:r>
@@ -15525,11 +15505,8 @@
     <w:p>
       <w:pPr>
         <w:pStyle w:val="Caption"/>
-        <w:rPr>
-          <w:del w:id="96" w:author="Andy Kleinhesselink" w:date="2018-12-08T22:23:00Z"/>
-        </w:rPr>
       </w:pPr>
-      <w:bookmarkStart w:id="97" w:name="_Ref529380736"/>
+      <w:bookmarkStart w:id="31" w:name="_Ref529380736"/>
       <w:r>
         <w:t xml:space="preserve">Figure S </w:t>
       </w:r>
@@ -15563,7 +15540,7 @@
         </w:rPr>
         <w:fldChar w:fldCharType="end"/>
       </w:r>
-      <w:bookmarkEnd w:id="97"/>
+      <w:bookmarkEnd w:id="31"/>
       <w:r>
         <w:t xml:space="preserve"> Simulated per capita seed production of the A) early, B) middle and C) late season species in response to increasing inter-specific density on the x-axis. Points show the simulated response from the mechanistic model.  </w:t>
       </w:r>
@@ -15620,18 +15597,6 @@
       <w:r>
         <w:t xml:space="preserve">). </w:t>
       </w:r>
-    </w:p>
-    <w:p>
-      <w:pPr>
-        <w:pStyle w:val="Caption"/>
-        <w:pPrChange w:id="98" w:author="Andy Kleinhesselink" w:date="2018-12-08T22:23:00Z">
-          <w:pPr>
-            <w:spacing w:line="276" w:lineRule="auto"/>
-            <w:ind w:firstLine="0"/>
-            <w:jc w:val="both"/>
-          </w:pPr>
-        </w:pPrChange>
-      </w:pPr>
       <w:r>
         <w:br w:type="page"/>
       </w:r>
@@ -15693,101 +15658,80 @@
       <w:pPr>
         <w:pStyle w:val="Caption"/>
         <w:rPr>
-          <w:del w:id="99" w:author="Andy Kleinhesselink" w:date="2018-12-08T22:22:00Z"/>
-        </w:rPr>
-      </w:pPr>
-      <w:bookmarkStart w:id="100" w:name="_Ref530735503"/>
-      <w:r>
-        <w:t xml:space="preserve">Figure S </w:t>
-      </w:r>
-      <w:r>
-        <w:rPr>
-          <w:noProof/>
-        </w:rPr>
-        <w:fldChar w:fldCharType="begin"/>
-      </w:r>
-      <w:r>
-        <w:rPr>
-          <w:noProof/>
-        </w:rPr>
-        <w:instrText xml:space="preserve"> SEQ Figure_S \* ARABIC </w:instrText>
-      </w:r>
-      <w:r>
-        <w:rPr>
-          <w:noProof/>
-        </w:rPr>
-        <w:fldChar w:fldCharType="separate"/>
-      </w:r>
-      <w:r>
-        <w:rPr>
-          <w:noProof/>
-        </w:rPr>
-        <w:t>2</w:t>
-      </w:r>
-      <w:r>
-        <w:rPr>
-          <w:noProof/>
-        </w:rPr>
-        <w:fldChar w:fldCharType="end"/>
-      </w:r>
-      <w:bookmarkEnd w:id="100"/>
-      <w:r>
-        <w:t xml:space="preserve"> Deviation from additivity of two-species competition for each species in the community. A) The deviation from additive competitor effects is shown as the increase in root mean squared error of the phenomenological models  in multispecies competition compared to single species competition.  B) The average deviation from additive competitor effects, positive values show that multispecies competition was weaker than predicted, negative values show where competition was greater than predicted.  Deviations from additivity are shown for both phenomenological models—the standard </w:t>
-      </w:r>
-      <w:proofErr w:type="spellStart"/>
-      <w:r>
-        <w:t>Beverton</w:t>
-      </w:r>
-      <w:proofErr w:type="spellEnd"/>
-      <w:r>
-        <w:t xml:space="preserve">-Holt model (“model 1”, </w:t>
-      </w:r>
-      <w:r>
-        <w:t>equation</w:t>
-      </w:r>
-      <w:r>
-        <w:t xml:space="preserve"> </w:t>
-      </w:r>
-      <w:r>
-        <w:t>6</w:t>
-      </w:r>
-      <w:r>
-        <w:t xml:space="preserve">) and the model with separate exponents on each competitor (“model 2”, </w:t>
-      </w:r>
-      <w:r>
-        <w:t>equation</w:t>
-      </w:r>
-      <w:r>
-        <w:t xml:space="preserve"> </w:t>
-      </w:r>
-      <w:r>
-        <w:t>7</w:t>
-      </w:r>
-      <w:r>
-        <w:t xml:space="preserve">). </w:t>
-      </w:r>
-    </w:p>
-    <w:p>
-      <w:pPr>
-        <w:pStyle w:val="Caption"/>
-        <w:rPr>
-          <w:del w:id="101" w:author="Andy Kleinhesselink" w:date="2018-12-08T22:22:00Z"/>
-        </w:rPr>
-      </w:pPr>
-      <w:del w:id="102" w:author="Andy Kleinhesselink" w:date="2018-12-08T22:22:00Z">
-        <w:r>
-          <w:delText xml:space="preserve"> </w:delText>
-        </w:r>
-      </w:del>
-    </w:p>
-    <w:p>
-      <w:pPr>
-        <w:pStyle w:val="Caption"/>
-        <w:rPr>
           <w:rFonts w:eastAsia="Noto Sans CJK SC Regular" w:cs="FreeSans"/>
           <w:szCs w:val="28"/>
         </w:rPr>
       </w:pPr>
+      <w:bookmarkStart w:id="32" w:name="_Ref530735503"/>
+      <w:r>
+        <w:t xml:space="preserve">Figure S </w:t>
+      </w:r>
+      <w:r>
+        <w:rPr>
+          <w:noProof/>
+        </w:rPr>
+        <w:fldChar w:fldCharType="begin"/>
+      </w:r>
+      <w:r>
+        <w:rPr>
+          <w:noProof/>
+        </w:rPr>
+        <w:instrText xml:space="preserve"> SEQ Figure_S \* ARABIC </w:instrText>
+      </w:r>
+      <w:r>
+        <w:rPr>
+          <w:noProof/>
+        </w:rPr>
+        <w:fldChar w:fldCharType="separate"/>
+      </w:r>
+      <w:r>
+        <w:rPr>
+          <w:noProof/>
+        </w:rPr>
+        <w:t>2</w:t>
+      </w:r>
+      <w:r>
+        <w:rPr>
+          <w:noProof/>
+        </w:rPr>
+        <w:fldChar w:fldCharType="end"/>
+      </w:r>
+      <w:bookmarkEnd w:id="32"/>
+      <w:r>
+        <w:t xml:space="preserve"> Deviation from additivity of two-species competition for each species in the community. A) The deviation from additive competitor effects is shown as the increase in root mean squared error of the phenomenological models  in multispecies competition compared to single species competition.  B) The average deviation from additive competitor effects, positive values show that multispecies competition was weaker than predicted, negative values show where competition was greater than predicted.  Deviations from additivity are shown for both phenomenological models—the standard </w:t>
+      </w:r>
+      <w:proofErr w:type="spellStart"/>
+      <w:r>
+        <w:t>Beverton</w:t>
+      </w:r>
+      <w:proofErr w:type="spellEnd"/>
+      <w:r>
+        <w:t xml:space="preserve">-Holt model (“model 1”, </w:t>
+      </w:r>
+      <w:r>
+        <w:t>equation</w:t>
+      </w:r>
+      <w:r>
+        <w:t xml:space="preserve"> </w:t>
+      </w:r>
+      <w:r>
+        <w:t>6</w:t>
+      </w:r>
+      <w:r>
+        <w:t xml:space="preserve">) and the model with separate exponents on each competitor (“model 2”, </w:t>
+      </w:r>
+      <w:r>
+        <w:t>equation</w:t>
+      </w:r>
+      <w:r>
+        <w:t xml:space="preserve"> </w:t>
+      </w:r>
+      <w:r>
+        <w:t>7</w:t>
+      </w:r>
+      <w:r>
+        <w:t xml:space="preserve">). </w:t>
+      </w:r>
     </w:p>
     <w:p>
       <w:pPr>
@@ -15965,8 +15909,8 @@
         <w:pStyle w:val="Caption"/>
         <w:keepNext/>
       </w:pPr>
-      <w:commentRangeStart w:id="103"/>
-      <w:commentRangeStart w:id="104"/>
+      <w:commentRangeStart w:id="33"/>
+      <w:commentRangeStart w:id="34"/>
       <w:r>
         <w:lastRenderedPageBreak/>
         <w:t xml:space="preserve">Table A </w:t>
@@ -16004,7 +15948,7 @@
       <w:r>
         <w:t xml:space="preserve">.  </w:t>
       </w:r>
-      <w:commentRangeEnd w:id="103"/>
+      <w:commentRangeEnd w:id="33"/>
       <w:r>
         <w:rPr>
           <w:rStyle w:val="CommentReference"/>
@@ -16012,9 +15956,9 @@
           <w:b w:val="0"/>
           <w:bCs w:val="0"/>
         </w:rPr>
-        <w:commentReference w:id="103"/>
-      </w:r>
-      <w:commentRangeEnd w:id="104"/>
+        <w:commentReference w:id="33"/>
+      </w:r>
+      <w:commentRangeEnd w:id="34"/>
       <w:r>
         <w:rPr>
           <w:rStyle w:val="CommentReference"/>
@@ -16022,7 +15966,7 @@
           <w:b w:val="0"/>
           <w:bCs w:val="0"/>
         </w:rPr>
-        <w:commentReference w:id="104"/>
+        <w:commentReference w:id="34"/>
       </w:r>
       <w:r>
         <w:t xml:space="preserve">Parameter values for five simulations with gradually increasing strength of the trade-off between the early season and late season species resource uptake curves.  </w:t>
@@ -17296,7 +17240,7 @@
                     </wp:anchor>
                   </w:drawing>
                 </mc:Choice>
-                <mc:Fallback xmlns:mo="http://schemas.microsoft.com/office/mac/office/2008/main" xmlns:mv="urn:schemas-microsoft-com:mac:vml">
+                <mc:Fallback xmlns:mv="urn:schemas-microsoft-com:mac:vml" xmlns:mo="http://schemas.microsoft.com/office/mac/office/2008/main">
                   <w:pict>
                     <v:shapetype w14:anchorId="43F6E700" id="_x0000_t67" coordsize="21600,21600" o:spt="67" adj="16200,5400" path="m0@0l@1@0@1,0@2,0@2@0,21600@0,10800,21600xe">
                       <v:stroke joinstyle="miter"/>
@@ -18929,7 +18873,7 @@
       <w:proofErr w:type="spellEnd"/>
     </w:p>
   </w:comment>
-  <w:comment w:id="19" w:author="Nathan Kraft" w:date="2018-11-13T09:58:00Z" w:initials="NK">
+  <w:comment w:id="4" w:author="Nathan Kraft" w:date="2018-11-13T09:58:00Z" w:initials="NK">
     <w:p>
       <w:pPr>
         <w:pStyle w:val="CommentText"/>
@@ -18945,7 +18889,7 @@
       </w:r>
     </w:p>
   </w:comment>
-  <w:comment w:id="20" w:author="Nathan Kraft" w:date="2018-11-13T10:04:00Z" w:initials="NK">
+  <w:comment w:id="5" w:author="Nathan Kraft" w:date="2018-11-13T10:04:00Z" w:initials="NK">
     <w:p>
       <w:pPr>
         <w:pStyle w:val="CommentText"/>
@@ -18961,7 +18905,7 @@
       </w:r>
     </w:p>
   </w:comment>
-  <w:comment w:id="21" w:author="Jonathan Levine" w:date="2018-12-07T09:07:00Z" w:initials="JML">
+  <w:comment w:id="6" w:author="Jonathan Levine" w:date="2018-12-07T09:07:00Z" w:initials="JML">
     <w:p>
       <w:pPr>
         <w:pStyle w:val="CommentText"/>
@@ -18977,7 +18921,7 @@
       </w:r>
     </w:p>
   </w:comment>
-  <w:comment w:id="22" w:author="Andy Kleinhesselink" w:date="2018-12-07T12:27:00Z" w:initials="AK">
+  <w:comment w:id="7" w:author="Andy Kleinhesselink" w:date="2018-12-07T12:27:00Z" w:initials="AK">
     <w:p>
       <w:pPr>
         <w:pStyle w:val="CommentText"/>
@@ -18993,7 +18937,7 @@
       </w:r>
     </w:p>
   </w:comment>
-  <w:comment w:id="26" w:author="Jonathan Levine" w:date="2018-12-07T09:49:00Z" w:initials="JML">
+  <w:comment w:id="11" w:author="Jonathan Levine" w:date="2018-12-07T09:49:00Z" w:initials="JML">
     <w:p>
       <w:pPr>
         <w:pStyle w:val="CommentText"/>
@@ -19033,7 +18977,7 @@
       </w:r>
     </w:p>
   </w:comment>
-  <w:comment w:id="27" w:author="Andy Kleinhesselink" w:date="2018-12-07T13:49:00Z" w:initials="AK">
+  <w:comment w:id="12" w:author="Andy Kleinhesselink" w:date="2018-12-07T13:49:00Z" w:initials="AK">
     <w:p>
       <w:pPr>
         <w:pStyle w:val="CommentText"/>
@@ -19049,7 +18993,7 @@
       </w:r>
     </w:p>
   </w:comment>
-  <w:comment w:id="31" w:author="Jonathan Levine" w:date="2018-12-07T12:24:00Z" w:initials="JML">
+  <w:comment w:id="22" w:author="Andy Kleinhesselink" w:date="2018-12-07T15:36:00Z" w:initials="AK">
     <w:p>
       <w:pPr>
         <w:pStyle w:val="CommentText"/>
@@ -19061,19 +19005,11 @@
         <w:annotationRef/>
       </w:r>
       <w:r>
-        <w:t xml:space="preserve">As it was written before it made it sound like our definition was flawed when really all that follows is a </w:t>
-      </w:r>
-      <w:proofErr w:type="spellStart"/>
-      <w:r>
-        <w:t>consquences</w:t>
-      </w:r>
-      <w:proofErr w:type="spellEnd"/>
-      <w:r>
-        <w:t xml:space="preserve"> of trying to separate interaction modification across species from within species individual to individual interaction modification.  What this example does show is that interaction modification between individuals within a species (non-linear relationships between competitor density and C) almost guarantee HOIs (between species), and I have tried to use your example to make that point.  The only peculiarity is that naming some individuals a different species makes an HOI when there would not be one if they were the named same species.  But that follows logically from our effort to only include between species interaction modification as the HOI.  And there is interaction modification in this example, it is just equivalent within versus between species (yet following our definition’s aims only is a HOI in the latter).</w:t>
+        <w:t>Fix axes labels</w:t>
       </w:r>
     </w:p>
   </w:comment>
-  <w:comment w:id="52" w:author="Andy Kleinhesselink" w:date="2018-12-07T15:36:00Z" w:initials="AK">
+  <w:comment w:id="24" w:author="Jonathan Levine" w:date="2018-12-07T11:35:00Z" w:initials="JML">
     <w:p>
       <w:pPr>
         <w:pStyle w:val="CommentText"/>
@@ -19085,11 +19021,19 @@
         <w:annotationRef/>
       </w:r>
       <w:r>
-        <w:t>Fix axes labels</w:t>
+        <w:t xml:space="preserve">I would make the headings: A) Early focal, B) Mid Focal … to clarify who is the focal species.  </w:t>
+      </w:r>
+      <w:proofErr w:type="gramStart"/>
+      <w:r>
+        <w:t>Also</w:t>
+      </w:r>
+      <w:proofErr w:type="gramEnd"/>
+      <w:r>
+        <w:t xml:space="preserve"> I would delete the “Best Fit” and “Model 2” .  This is in the caption and does not say anything new.</w:t>
       </w:r>
     </w:p>
   </w:comment>
-  <w:comment w:id="64" w:author="Jonathan Levine" w:date="2018-12-07T11:35:00Z" w:initials="JML">
+  <w:comment w:id="26" w:author="Jonathan Levine" w:date="2018-12-07T11:37:00Z" w:initials="JML">
     <w:p>
       <w:pPr>
         <w:pStyle w:val="CommentText"/>
@@ -19101,19 +19045,11 @@
         <w:annotationRef/>
       </w:r>
       <w:r>
-        <w:t xml:space="preserve">I would make the headings: A) Early focal, B) Mid Focal … to clarify who is the focal species.  </w:t>
-      </w:r>
-      <w:proofErr w:type="gramStart"/>
-      <w:r>
-        <w:t>Also</w:t>
-      </w:r>
-      <w:proofErr w:type="gramEnd"/>
-      <w:r>
-        <w:t xml:space="preserve"> I would delete the “Best Fit” and “Model 2” .  This is in the caption and does not say anything new.</w:t>
+        <w:t>Again, I would add the word “focal” to all the headings for a, b, and c.  I would replace the word “Species” in the x axis labels and in the legends with “Competitor” since that is what you call them in Fig. 3.  I would even call it “Mid Competitor Density” for example.  This will help with your point below.</w:t>
       </w:r>
     </w:p>
   </w:comment>
-  <w:comment w:id="74" w:author="Jonathan Levine" w:date="2018-12-07T11:37:00Z" w:initials="JML">
+  <w:comment w:id="27" w:author="Andy Kleinhesselink" w:date="2018-11-23T11:17:00Z" w:initials="AK">
     <w:p>
       <w:pPr>
         <w:pStyle w:val="CommentText"/>
@@ -19125,11 +19061,19 @@
         <w:annotationRef/>
       </w:r>
       <w:r>
-        <w:t>Again, I would add the word “focal” to all the headings for a, b, and c.  I would replace the word “Species” in the x axis labels and in the legends with “Competitor” since that is what you call them in Fig. 3.  I would even call it “Mid Competitor Density” for example.  This will help with your point below.</w:t>
+        <w:t xml:space="preserve">This is probably a difficult figure for the reader to understand quickly.  Each panel is a little different and the lines and symbols don’t mean quite the same thing they do in the previous figure.  </w:t>
+      </w:r>
+      <w:proofErr w:type="gramStart"/>
+      <w:r>
+        <w:t>However</w:t>
+      </w:r>
+      <w:proofErr w:type="gramEnd"/>
+      <w:r>
+        <w:t xml:space="preserve"> this is the most direct way to show the predicted and observed data and compare the predictions to the observed points.  Note sure how to improve it. </w:t>
       </w:r>
     </w:p>
   </w:comment>
-  <w:comment w:id="75" w:author="Andy Kleinhesselink" w:date="2018-11-23T11:17:00Z" w:initials="AK">
+  <w:comment w:id="33" w:author="Jonathan Levine" w:date="2018-12-07T10:55:00Z" w:initials="JML">
     <w:p>
       <w:pPr>
         <w:pStyle w:val="CommentText"/>
@@ -19141,35 +19085,11 @@
         <w:annotationRef/>
       </w:r>
       <w:r>
-        <w:t xml:space="preserve">This is probably a difficult figure for the reader to understand quickly.  Each panel is a little different and the lines and symbols don’t mean quite the same thing they do in the previous figure.  </w:t>
-      </w:r>
-      <w:proofErr w:type="gramStart"/>
-      <w:r>
-        <w:t>However</w:t>
-      </w:r>
-      <w:proofErr w:type="gramEnd"/>
-      <w:r>
-        <w:t xml:space="preserve"> this is the most direct way to show the predicted and observed data and compare the predictions to the observed points.  Note sure how to improve it. </w:t>
+        <w:t>What about the c conversion term? And what about the weight of an individual (seed/plant) at the start of the season?</w:t>
       </w:r>
     </w:p>
   </w:comment>
-  <w:comment w:id="103" w:author="Jonathan Levine" w:date="2018-12-07T10:55:00Z" w:initials="JML">
-    <w:p>
-      <w:pPr>
-        <w:pStyle w:val="CommentText"/>
-      </w:pPr>
-      <w:r>
-        <w:rPr>
-          <w:rStyle w:val="CommentReference"/>
-        </w:rPr>
-        <w:annotationRef/>
-      </w:r>
-      <w:r>
-        <w:t>What about the c conversion term? And what about the weight of an individual (seed/plant) at the start of the season?</w:t>
-      </w:r>
-    </w:p>
-  </w:comment>
-  <w:comment w:id="104" w:author="Andy Kleinhesselink" w:date="2018-12-07T13:41:00Z" w:initials="AK">
+  <w:comment w:id="34" w:author="Andy Kleinhesselink" w:date="2018-12-07T13:41:00Z" w:initials="AK">
     <w:p>
       <w:pPr>
         <w:pStyle w:val="CommentText"/>
@@ -19197,7 +19117,6 @@
   <w15:commentEx w15:paraId="0B44BEA1" w15:paraIdParent="77024C5B" w15:done="0"/>
   <w15:commentEx w15:paraId="2D6D6BDA" w15:done="0"/>
   <w15:commentEx w15:paraId="4D02F9D7" w15:paraIdParent="2D6D6BDA" w15:done="0"/>
-  <w15:commentEx w15:paraId="44A1E2C4" w15:done="0"/>
   <w15:commentEx w15:paraId="5D9B0000" w15:done="0"/>
   <w15:commentEx w15:paraId="13EF2432" w15:done="0"/>
   <w15:commentEx w15:paraId="447C3AA4" w15:done="0"/>
@@ -19216,7 +19135,6 @@
   <w16cid:commentId w16cid:paraId="0B44BEA1" w16cid:durableId="1FB4E59D"/>
   <w16cid:commentId w16cid:paraId="2D6D6BDA" w16cid:durableId="1FB4DFB6"/>
   <w16cid:commentId w16cid:paraId="4D02F9D7" w16cid:durableId="1FB4F8D8"/>
-  <w16cid:commentId w16cid:paraId="44A1E2C4" w16cid:durableId="1FB4DFB8"/>
   <w16cid:commentId w16cid:paraId="5D9B0000" w16cid:durableId="1FB511E3"/>
   <w16cid:commentId w16cid:paraId="13EF2432" w16cid:durableId="1FB4DFBE"/>
   <w16cid:commentId w16cid:paraId="447C3AA4" w16cid:durableId="1FB4DFC0"/>
@@ -21833,7 +21751,7 @@
 </file>
 
 <file path=customXml/itemProps1.xml><?xml version="1.0" encoding="utf-8"?>
-<ds:datastoreItem xmlns:ds="http://schemas.openxmlformats.org/officeDocument/2006/customXml" ds:itemID="{5015B967-C009-2F43-A3C2-31CC9588D3CD}">
+<ds:datastoreItem xmlns:ds="http://schemas.openxmlformats.org/officeDocument/2006/customXml" ds:itemID="{3CE6FD34-12B7-7244-AB55-AC4D43E19509}">
   <ds:schemaRefs>
     <ds:schemaRef ds:uri="http://schemas.openxmlformats.org/officeDocument/2006/bibliography"/>
   </ds:schemaRefs>

</xml_diff>

<commit_message>
Edits to main text
add revised figure 6
edit text to remove unecessary sentences and reduce length
</commit_message>
<xml_diff>
--- a/manuscript/higher_order_interactions.docx
+++ b/manuscript/higher_order_interactions.docx
@@ -625,16 +625,7 @@
         <w:contextualSpacing/>
       </w:pPr>
       <w:r>
-        <w:t xml:space="preserve">Over </w:t>
-      </w:r>
-      <w:r>
-        <w:t>a lifetime</w:t>
-      </w:r>
-      <w:r>
-        <w:t>, most</w:t>
-      </w:r>
-      <w:r>
-        <w:t xml:space="preserve"> </w:t>
+        <w:t xml:space="preserve">Almost all </w:t>
       </w:r>
       <w:r>
         <w:t xml:space="preserve">organisms </w:t>
@@ -655,7 +646,7 @@
         <w:t>Despite this</w:t>
       </w:r>
       <w:r>
-        <w:t xml:space="preserve">, most classical models in community ecology summarize species interactions </w:t>
+        <w:t xml:space="preserve">, classical models in community ecology summarize species interactions </w:t>
       </w:r>
       <w:r>
         <w:t xml:space="preserve">in a pairwise fashion, </w:t>
@@ -895,10 +886,16 @@
         <w:t xml:space="preserve">he presence of HOIs </w:t>
       </w:r>
       <w:r>
-        <w:t xml:space="preserve">also </w:t>
-      </w:r>
-      <w:r>
-        <w:t xml:space="preserve">challenges classical definitions of </w:t>
+        <w:t xml:space="preserve">is also a </w:t>
+      </w:r>
+      <w:r>
+        <w:t>challenge</w:t>
+      </w:r>
+      <w:r>
+        <w:t xml:space="preserve"> for</w:t>
+      </w:r>
+      <w:r>
+        <w:t xml:space="preserve"> definitions of </w:t>
       </w:r>
       <w:r>
         <w:t xml:space="preserve">species </w:t>
@@ -913,7 +910,7 @@
         <w:t xml:space="preserve">niche that rest on </w:t>
       </w:r>
       <w:r>
-        <w:t xml:space="preserve">the assumption that </w:t>
+        <w:t xml:space="preserve">fixed </w:t>
       </w:r>
       <w:r>
         <w:t>intraspecific</w:t>
@@ -925,13 +922,19 @@
         <w:t xml:space="preserve"> interspecific </w:t>
       </w:r>
       <w:r>
-        <w:t xml:space="preserve">interactions are </w:t>
-      </w:r>
-      <w:r>
-        <w:t xml:space="preserve">of a </w:t>
-      </w:r>
-      <w:r>
-        <w:t xml:space="preserve">fixed strength </w:t>
+        <w:t>interaction</w:t>
+      </w:r>
+      <w:r>
+        <w:t xml:space="preserve"> </w:t>
+      </w:r>
+      <w:r>
+        <w:t>strength</w:t>
+      </w:r>
+      <w:r>
+        <w:t>s</w:t>
+      </w:r>
+      <w:r>
+        <w:t xml:space="preserve"> </w:t>
       </w:r>
       <w:r>
         <w:fldChar w:fldCharType="begin"/>
@@ -1003,400 +1006,407 @@
         <w:contextualSpacing/>
       </w:pPr>
       <w:r>
+        <w:t xml:space="preserve">Although </w:t>
+      </w:r>
+      <w:r>
+        <w:t>there has been a revival in ecologists’ interest in the implications of HOIs for coexistence</w:t>
+      </w:r>
+      <w:r>
+        <w:t xml:space="preserve"> in communities,</w:t>
+      </w:r>
+      <w:r>
+        <w:t xml:space="preserve"> </w:t>
+      </w:r>
+      <w:r>
+        <w:t xml:space="preserve">the field still lacks </w:t>
+      </w:r>
+      <w:r>
+        <w:t xml:space="preserve">a </w:t>
+      </w:r>
+      <w:r>
+        <w:t xml:space="preserve">common </w:t>
+      </w:r>
+      <w:r>
+        <w:t xml:space="preserve">quantitative </w:t>
+      </w:r>
+      <w:r>
         <w:lastRenderedPageBreak/>
-        <w:t xml:space="preserve">Although </w:t>
-      </w:r>
-      <w:r>
-        <w:t>there has been a revival in ecologists’ interest in the implications of HOIs for coexistence</w:t>
-      </w:r>
-      <w:r>
-        <w:t xml:space="preserve"> in communities,</w:t>
+        <w:t xml:space="preserve">definition </w:t>
+      </w:r>
+      <w:r>
+        <w:t>of</w:t>
+      </w:r>
+      <w:r>
+        <w:t xml:space="preserve"> HOIs</w:t>
+      </w:r>
+      <w:r>
+        <w:t xml:space="preserve"> and</w:t>
+      </w:r>
+      <w:r>
+        <w:t xml:space="preserve"> robust methods</w:t>
+      </w:r>
+      <w:r>
+        <w:t xml:space="preserve"> to detect them</w:t>
+      </w:r>
+      <w:r>
+        <w:t xml:space="preserve"> in empirical data</w:t>
+      </w:r>
+      <w:r>
+        <w:t xml:space="preserve">. </w:t>
+      </w:r>
+      <w:r>
+        <w:t xml:space="preserve">The difficulty in defining HOIs was apparent early on </w:t>
+      </w:r>
+      <w:r>
+        <w:fldChar w:fldCharType="begin"/>
+      </w:r>
+      <w:r>
+        <w:instrText xml:space="preserve"> ADDIN ZOTERO_ITEM CSL_CITATION {"citationID":"AsicaT1g","properties":{"formattedCitation":"(Vandermeer 1969, Neill 1974, Case and Bender 1981, Pomerantz 1981)","plainCitation":"(Vandermeer 1969, Neill 1974, Case and Bender 1981, Pomerantz 1981)","noteIndex":0},"citationItems":[{"id":7573,"uris":["http://zotero.org/users/688880/items/MDKZWCM7"],"uri":["http://zotero.org/users/688880/items/MDKZWCM7"],"itemData":{"id":7573,"type":"article-journal","title":"The Competitive Structure of Communities: An Experimental Approach with Protozoa","container-title":"Ecology","page":"362-371","volume":"50","issue":"3","source":"Crossref","DOI":"10.2307/1933884","ISSN":"00129658","shortTitle":"The Competitive Structure of Communities","language":"en","author":[{"family":"Vandermeer","given":"John H."}],"issued":{"date-parts":[["1969",5]]}}},{"id":7500,"uris":["http://zotero.org/users/688880/items/XWBA33IH"],"uri":["http://zotero.org/users/688880/items/XWBA33IH"],"itemData":{"id":7500,"type":"article-journal","title":"The Community Matrix and Interdependence of the Competition Coefficients","container-title":"The American Naturalist","page":"399-408","volume":"108","issue":"962","source":"JSTOR","abstract":"In response to recent elaborations of the community matrix concept, I argue that nonlinear (higher-order) interactions between species are probably very important in many competitive relationships. Several competition coefficients calculated from populations of microcrustaceans in equilibrium microcosm communities change significantly with changes induced in the species composition of the remainder of the community. Because of interdependence among first-order competition coefficients, interpretation of community perturbation experiments becomes exceptionally difficult and subsequent calculations based on an α matrix to predict the number of species expected in the community are inappropriate to the assumptions of the model.","ISSN":"0003-0147","author":[{"family":"Neill","given":"William E."}],"issued":{"date-parts":[["1974"]]}}},{"id":7341,"uris":["http://zotero.org/users/688880/items/JC36J9Q5"],"uri":["http://zotero.org/users/688880/items/JC36J9Q5"],"itemData":{"id":7341,"type":"article-journal","title":"Testing for Higher Order Interactions","container-title":"The American Naturalist","page":"920-929","volume":"118","issue":"6","source":"JSTOR","ISSN":"0003-0147","author":[{"family":"Case","given":"Ted J."},{"family":"Bender","given":"Edward A."}],"issued":{"date-parts":[["1981"]]}}},{"id":"MBZ7xGBu/vYHXCpeX","uris":["http://zotero.org/users/688880/items/35Y5IZIL"],"uri":["http://zotero.org/users/688880/items/35Y5IZIL"],"itemData":{"id":7497,"type":"article-journal","title":"Do \"Higher Order Interactions\" in Competition Systems Really Exist?","container-title":"The American Naturalist","page":"583-591","volume":"117","issue":"4","source":"journals.uchicago.edu (Atypon)","DOI":"10.1086/283743","ISSN":"0003-0147","journalAbbreviation":"The American Naturalist","author":[{"family":"Pomerantz","given":"Mark J."}],"issued":{"date-parts":[["1981",4,1]]}}}],"schema":"https://github.com/citation-style-language/schema/raw/master/csl-citation.json"} </w:instrText>
+      </w:r>
+      <w:r>
+        <w:fldChar w:fldCharType="separate"/>
+      </w:r>
+      <w:r>
+        <w:rPr>
+          <w:noProof/>
+        </w:rPr>
+        <w:t>(Vandermeer 1969, Neill 1974, Case and Bender 1981, Pomerantz 1981)</w:t>
+      </w:r>
+      <w:r>
+        <w:fldChar w:fldCharType="end"/>
+      </w:r>
+      <w:r>
+        <w:t xml:space="preserve">. </w:t>
+      </w:r>
+      <w:r>
+        <w:t xml:space="preserve"> Early </w:t>
+      </w:r>
+      <w:r>
+        <w:t>discussions defined an HOI only within the context of a standard Lotka-Volterra competition model</w:t>
+      </w:r>
+      <w:r>
+        <w:t xml:space="preserve"> where </w:t>
+      </w:r>
+      <w:r>
+        <w:t xml:space="preserve">per capita growth rate declines linearly with competition, and the effects of multiple competitors are simply summed to the get the aggregate </w:t>
+      </w:r>
+      <w:r>
+        <w:t xml:space="preserve">competitive </w:t>
+      </w:r>
+      <w:r>
+        <w:t xml:space="preserve">effect </w:t>
+      </w:r>
+      <w:r>
+        <w:fldChar w:fldCharType="begin"/>
+      </w:r>
+      <w:r>
+        <w:instrText xml:space="preserve"> ADDIN ZOTERO_ITEM CSL_CITATION {"citationID":"bQvG6UdF","properties":{"formattedCitation":"(Vandermeer 1969)","plainCitation":"(Vandermeer 1969)","noteIndex":0},"citationItems":[{"id":7573,"uris":["http://zotero.org/users/688880/items/MDKZWCM7"],"uri":["http://zotero.org/users/688880/items/MDKZWCM7"],"itemData":{"id":7573,"type":"article-journal","title":"The Competitive Structure of Communities: An Experimental Approach with Protozoa","container-title":"Ecology","page":"362-371","volume":"50","issue":"3","source":"Crossref","DOI":"10.2307/1933884","ISSN":"00129658","shortTitle":"The Competitive Structure of Communities","language":"en","author":[{"family":"Vandermeer","given":"John H."}],"issued":{"date-parts":[["1969",5]]}}}],"schema":"https://github.com/citation-style-language/schema/raw/master/csl-citation.json"} </w:instrText>
+      </w:r>
+      <w:r>
+        <w:fldChar w:fldCharType="separate"/>
+      </w:r>
+      <w:r>
+        <w:rPr>
+          <w:noProof/>
+        </w:rPr>
+        <w:t>(Vandermeer 1969)</w:t>
+      </w:r>
+      <w:r>
+        <w:fldChar w:fldCharType="end"/>
+      </w:r>
+      <w:r>
+        <w:t xml:space="preserve">. </w:t>
       </w:r>
       <w:r>
         <w:t xml:space="preserve"> </w:t>
       </w:r>
       <w:r>
-        <w:t xml:space="preserve">the field still lacks </w:t>
-      </w:r>
-      <w:r>
-        <w:t xml:space="preserve">a </w:t>
-      </w:r>
-      <w:r>
-        <w:t xml:space="preserve">common </w:t>
-      </w:r>
-      <w:r>
-        <w:t xml:space="preserve">quantitative </w:t>
-      </w:r>
-      <w:r>
-        <w:t xml:space="preserve">definition </w:t>
-      </w:r>
-      <w:r>
-        <w:t>of</w:t>
-      </w:r>
-      <w:r>
-        <w:t xml:space="preserve"> HOIs</w:t>
-      </w:r>
-      <w:r>
-        <w:t xml:space="preserve"> and</w:t>
-      </w:r>
-      <w:r>
-        <w:t xml:space="preserve"> robust methods</w:t>
-      </w:r>
-      <w:r>
-        <w:t xml:space="preserve"> to detect them</w:t>
-      </w:r>
-      <w:r>
-        <w:t xml:space="preserve"> in empirical data</w:t>
+        <w:t xml:space="preserve">Billick and Case </w:t>
+      </w:r>
+      <w:r>
+        <w:fldChar w:fldCharType="begin"/>
+      </w:r>
+      <w:r>
+        <w:instrText xml:space="preserve"> ADDIN ZOTERO_ITEM CSL_CITATION {"citationID":"NEgTQrGT","properties":{"formattedCitation":"(1994)","plainCitation":"(1994)","noteIndex":0},"citationItems":[{"id":2192,"uris":["http://zotero.org/users/688880/items/MGR8XNWN"],"uri":["http://zotero.org/users/688880/items/MGR8XNWN"],"itemData":{"id":2192,"type":"article-journal","title":"Higher Order Interactions in Ecological Communities: What Are They and How Can They be Detected?","container-title":"Ecology","page":"1530-1543","volume":"75","issue":"6","source":"JSTOR","abstract":"The detection and significance of higher order interactions (HOIs) between species has been a matter of debate and experimentation in community ecology for several decades. HOIs are considered potentially significant because their presence is assumed to mean that the dynamic behavior of a full community of species is unpredictable based on observations of interactions between subsets of the species within the community. Despite such attention, the causal mechanisms that produce HOIs have been inadequately discussed. We discuss three different usages of the term HOIs and provide insight as to why HOIs might be found within a given community. HOIs may be detected for three reasons: inappropriate assumptions made concerning species interactions that influence statistical tests, unmeasured parameters and variables, and interaction modifications (i.e., a functional change in the interaction of two species caused by a third species. This confusion concerning the defining attributes of HOIs has made their detection problematic. While the statistical tests being used in the ecological experiments to detect HOIs are described in detail in most papers, the dynamic models underlying these tests are often not made explicit. Additionally, we demonstrate the equivalency of three different statistical tests: the Case and Bender (1981) test, analysis of variance, and a multiplicative test (Wootton 1994). However, the choice of a response variable (i.e., population densities, population growth rates, per-capita growth rates, etc.) and different data transformations applied to these response variables alter the underlying dynamics model that is being tested. The result is that the statistical test applied does not always perform the intended comparison but instead tests a different and sometimes unjustified or even inappropriate dynamic model. Finally, we review the relationship between indirect effects and HOIs. Whereas some researchers have lumped HOIs and indirect effects, we argue that the two represent completely unique and separate phenomena. Additionally, indirect effects can complicate detection of HOIs, and we review several methods by which to separate the two processes.","DOI":"10.2307/1939614","ISSN":"0012-9658","shortTitle":"Higher Order Interactions in Ecological Communities","journalAbbreviation":"Ecology","author":[{"family":"Billick","given":"Ian"},{"family":"Case","given":"Ted J."}],"issued":{"date-parts":[["1994"]]}},"suppress-author":true}],"schema":"https://github.com/citation-style-language/schema/raw/master/csl-citation.json"} </w:instrText>
+      </w:r>
+      <w:r>
+        <w:fldChar w:fldCharType="separate"/>
+      </w:r>
+      <w:r>
+        <w:rPr>
+          <w:noProof/>
+        </w:rPr>
+        <w:t>(1994)</w:t>
+      </w:r>
+      <w:r>
+        <w:fldChar w:fldCharType="end"/>
+      </w:r>
+      <w:r>
+        <w:t xml:space="preserve"> attempted to defin</w:t>
+      </w:r>
+      <w:r>
+        <w:t>e</w:t>
+      </w:r>
+      <w:r>
+        <w:t xml:space="preserve"> HOIs </w:t>
+      </w:r>
+      <w:r>
+        <w:t xml:space="preserve">more generally </w:t>
+      </w:r>
+      <w:r>
+        <w:t>as the presence of</w:t>
+      </w:r>
+      <w:r>
+        <w:t xml:space="preserve"> non-additive effects </w:t>
+      </w:r>
+      <w:r>
+        <w:t>between species</w:t>
+      </w:r>
+      <w:r>
+        <w:t>,</w:t>
+      </w:r>
+      <w:r>
+        <w:t xml:space="preserve"> </w:t>
+      </w:r>
+      <w:r>
+        <w:t>but</w:t>
+      </w:r>
+      <w:r>
+        <w:t xml:space="preserve"> this</w:t>
+      </w:r>
+      <w:r>
+        <w:t xml:space="preserve"> definition</w:t>
+      </w:r>
+      <w:r>
+        <w:t xml:space="preserve"> </w:t>
+      </w:r>
+      <w:r>
+        <w:t xml:space="preserve">was itself </w:t>
+      </w:r>
+      <w:r>
+        <w:t xml:space="preserve">viewed as </w:t>
+      </w:r>
+      <w:r>
+        <w:t>problematic</w:t>
+      </w:r>
+      <w:r>
+        <w:t xml:space="preserve"> </w:t>
+      </w:r>
+      <w:r>
+        <w:fldChar w:fldCharType="begin"/>
+      </w:r>
+      <w:r>
+        <w:instrText xml:space="preserve"> ADDIN ZOTERO_ITEM CSL_CITATION {"citationID":"Ht4WYEcT","properties":{"formattedCitation":"(Adler and Morris 1994)","plainCitation":"(Adler and Morris 1994)","noteIndex":0},"citationItems":[{"id":51,"uris":["http://zotero.org/users/688880/items/ETYJBSMS"],"uri":["http://zotero.org/users/688880/items/ETYJBSMS"],"itemData":{"id":51,"type":"article-journal","title":"A General Test for Interaction Modification","container-title":"Ecology","page":"1552-1559","volume":"75","issue":"6","source":"CrossRef","DOI":"10.2307/1939616","ISSN":"00129658","language":"en","author":[{"family":"Adler","given":"Frederick R."},{"family":"Morris","given":"William F."}],"issued":{"date-parts":[["1994",9]]}}}],"schema":"https://github.com/citation-style-language/schema/raw/master/csl-citation.json"} </w:instrText>
+      </w:r>
+      <w:r>
+        <w:fldChar w:fldCharType="separate"/>
+      </w:r>
+      <w:r>
+        <w:t>(Adler and Morris 1994)</w:t>
+      </w:r>
+      <w:r>
+        <w:fldChar w:fldCharType="end"/>
+      </w:r>
+      <w:r>
+        <w:t xml:space="preserve"> because</w:t>
+      </w:r>
+      <w:r>
+        <w:t xml:space="preserve"> </w:t>
+      </w:r>
+      <w:r>
+        <w:t>such non-additivity automatically arises</w:t>
+      </w:r>
+      <w:r>
+        <w:t xml:space="preserve"> in any model with non-linear density dependence</w:t>
+      </w:r>
+      <w:r>
+        <w:t xml:space="preserve">.  </w:t>
+      </w:r>
+      <w:r>
+        <w:t xml:space="preserve">The lack of </w:t>
+      </w:r>
+      <w:r>
+        <w:t>an agreed upon</w:t>
+      </w:r>
+      <w:r>
+        <w:t xml:space="preserve"> definitio</w:t>
+      </w:r>
+      <w:r>
+        <w:t xml:space="preserve">n for </w:t>
+      </w:r>
+      <w:r>
+        <w:t>HOIs</w:t>
+      </w:r>
+      <w:r>
+        <w:t xml:space="preserve"> is apparent in a</w:t>
+      </w:r>
+      <w:r>
+        <w:t xml:space="preserve"> recent paper by Mayfield and Stouffer </w:t>
+      </w:r>
+      <w:r>
+        <w:fldChar w:fldCharType="begin"/>
+      </w:r>
+      <w:r>
+        <w:instrText xml:space="preserve"> ADDIN ZOTERO_ITEM CSL_CITATION {"citationID":"aXScVAcV","properties":{"formattedCitation":"(2017)","plainCitation":"(2017)","noteIndex":0},"citationItems":[{"id":2899,"uris":["http://zotero.org/users/688880/items/67ZRSRKR"],"uri":["http://zotero.org/users/688880/items/67ZRSRKR"],"itemData":{"id":2899,"type":"article-journal","title":"Higher-order interactions capture unexplained complexity in diverse communities","container-title":"Nature Ecology &amp; Evolution","page":"0062","volume":"1","source":"www.nature.com","abstract":"Higher-order interactions (HOIs) are often assumed to be negligible in natural communities. Here, the authors present a framework for incorporating HOIs into diversity models and show that their inclusion can dramatically improve explanatory power.","DOI":"10.1038/s41559-016-0062","ISSN":"2397-334X","language":"en","author":[{"family":"Mayfield","given":"Margaret M."},{"family":"Stouffer","given":"Daniel B."}],"issued":{"date-parts":[["2017",2,17]]}},"suppress-author":true}],"schema":"https://github.com/citation-style-language/schema/raw/master/csl-citation.json"} </w:instrText>
+      </w:r>
+      <w:r>
+        <w:fldChar w:fldCharType="separate"/>
+      </w:r>
+      <w:r>
+        <w:rPr>
+          <w:noProof/>
+        </w:rPr>
+        <w:t>(2017)</w:t>
+      </w:r>
+      <w:r>
+        <w:fldChar w:fldCharType="end"/>
+      </w:r>
+      <w:r>
+        <w:t>, which</w:t>
+      </w:r>
+      <w:r>
+        <w:t xml:space="preserve"> </w:t>
+      </w:r>
+      <w:r>
+        <w:t xml:space="preserve">included </w:t>
+      </w:r>
+      <w:r>
+        <w:t xml:space="preserve">non-linear intra- </w:t>
+      </w:r>
+      <w:r>
+        <w:t>and</w:t>
+      </w:r>
+      <w:r>
+        <w:t xml:space="preserve"> inter</w:t>
+      </w:r>
+      <w:r>
+        <w:t>-</w:t>
+      </w:r>
+      <w:r>
+        <w:t>specific interaction</w:t>
+      </w:r>
+      <w:r>
+        <w:t>s</w:t>
+      </w:r>
+      <w:r>
+        <w:t xml:space="preserve"> </w:t>
+      </w:r>
+      <w:r>
+        <w:t>as</w:t>
+      </w:r>
+      <w:r>
+        <w:t xml:space="preserve"> HOI</w:t>
+      </w:r>
+      <w:r>
+        <w:t>s</w:t>
+      </w:r>
+      <w:r>
+        <w:t xml:space="preserve">, </w:t>
+      </w:r>
+      <w:r>
+        <w:t xml:space="preserve">a usage deviating </w:t>
+      </w:r>
+      <w:r>
+        <w:t xml:space="preserve">from the </w:t>
+      </w:r>
+      <w:r>
+        <w:t xml:space="preserve">original </w:t>
+      </w:r>
+      <w:r>
+        <w:t>emphasis on</w:t>
+      </w:r>
+      <w:r>
+        <w:t xml:space="preserve"> </w:t>
+      </w:r>
+      <w:r>
+        <w:t>interaction modification arising</w:t>
+      </w:r>
+      <w:r>
+        <w:t xml:space="preserve"> between </w:t>
+      </w:r>
+      <w:r>
+        <w:t>two or more species</w:t>
+      </w:r>
+      <w:r>
+        <w:t xml:space="preserve"> </w:t>
+      </w:r>
+      <w:r>
+        <w:t>(</w:t>
+      </w:r>
+      <w:r>
+        <w:t xml:space="preserve">see also </w:t>
+      </w:r>
+      <w:r>
+        <w:t xml:space="preserve">Letten and Stouffer </w:t>
+      </w:r>
+      <w:r>
+        <w:fldChar w:fldCharType="begin"/>
+      </w:r>
+      <w:r>
+        <w:instrText xml:space="preserve"> ADDIN ZOTERO_ITEM CSL_CITATION {"citationID":"XPwunWV5","properties":{"formattedCitation":"(2019)","plainCitation":"(2019)","noteIndex":0},"citationItems":[{"id":7620,"uris":["http://zotero.org/users/688880/items/LNFPQT3Z"],"uri":["http://zotero.org/users/688880/items/LNFPQT3Z"],"itemData":{"id":7620,"type":"article-journal","title":"The mechanistic basis for higher-order interactions and non-additivity in competitive communities","container-title":"Ecology Letters","volume":"In Press","author":[{"family":"Letten","given":"Andrew D."},{"family":"Stouffer","given":"Daniel B."}],"issued":{"date-parts":[["2019"]]}},"suppress-author":true}],"schema":"https://github.com/citation-style-language/schema/raw/master/csl-citation.json"} </w:instrText>
+      </w:r>
+      <w:r>
+        <w:fldChar w:fldCharType="separate"/>
+      </w:r>
+      <w:r>
+        <w:rPr>
+          <w:noProof/>
+        </w:rPr>
+        <w:t>2019)</w:t>
+      </w:r>
+      <w:r>
+        <w:fldChar w:fldCharType="end"/>
       </w:r>
       <w:r>
         <w:t xml:space="preserve">. </w:t>
       </w:r>
       <w:r>
-        <w:t xml:space="preserve">The difficulty in defining HOIs was apparent early on </w:t>
-      </w:r>
-      <w:r>
-        <w:fldChar w:fldCharType="begin"/>
-      </w:r>
-      <w:r>
-        <w:instrText xml:space="preserve"> ADDIN ZOTERO_ITEM CSL_CITATION {"citationID":"AsicaT1g","properties":{"formattedCitation":"(Vandermeer 1969, Neill 1974, Case and Bender 1981, Pomerantz 1981)","plainCitation":"(Vandermeer 1969, Neill 1974, Case and Bender 1981, Pomerantz 1981)","noteIndex":0},"citationItems":[{"id":7573,"uris":["http://zotero.org/users/688880/items/MDKZWCM7"],"uri":["http://zotero.org/users/688880/items/MDKZWCM7"],"itemData":{"id":7573,"type":"article-journal","title":"The Competitive Structure of Communities: An Experimental Approach with Protozoa","container-title":"Ecology","page":"362-371","volume":"50","issue":"3","source":"Crossref","DOI":"10.2307/1933884","ISSN":"00129658","shortTitle":"The Competitive Structure of Communities","language":"en","author":[{"family":"Vandermeer","given":"John H."}],"issued":{"date-parts":[["1969",5]]}}},{"id":7500,"uris":["http://zotero.org/users/688880/items/XWBA33IH"],"uri":["http://zotero.org/users/688880/items/XWBA33IH"],"itemData":{"id":7500,"type":"article-journal","title":"The Community Matrix and Interdependence of the Competition Coefficients","container-title":"The American Naturalist","page":"399-408","volume":"108","issue":"962","source":"JSTOR","abstract":"In response to recent elaborations of the community matrix concept, I argue that nonlinear (higher-order) interactions between species are probably very important in many competitive relationships. Several competition coefficients calculated from populations of microcrustaceans in equilibrium microcosm communities change significantly with changes induced in the species composition of the remainder of the community. Because of interdependence among first-order competition coefficients, interpretation of community perturbation experiments becomes exceptionally difficult and subsequent calculations based on an α matrix to predict the number of species expected in the community are inappropriate to the assumptions of the model.","ISSN":"0003-0147","author":[{"family":"Neill","given":"William E."}],"issued":{"date-parts":[["1974"]]}}},{"id":7341,"uris":["http://zotero.org/users/688880/items/JC36J9Q5"],"uri":["http://zotero.org/users/688880/items/JC36J9Q5"],"itemData":{"id":7341,"type":"article-journal","title":"Testing for Higher Order Interactions","container-title":"The American Naturalist","page":"920-929","volume":"118","issue":"6","source":"JSTOR","ISSN":"0003-0147","author":[{"family":"Case","given":"Ted J."},{"family":"Bender","given":"Edward A."}],"issued":{"date-parts":[["1981"]]}}},{"id":"MBZ7xGBu/vYHXCpeX","uris":["http://zotero.org/users/688880/items/35Y5IZIL"],"uri":["http://zotero.org/users/688880/items/35Y5IZIL"],"itemData":{"id":7497,"type":"article-journal","title":"Do \"Higher Order Interactions\" in Competition Systems Really Exist?","container-title":"The American Naturalist","page":"583-591","volume":"117","issue":"4","source":"journals.uchicago.edu (Atypon)","DOI":"10.1086/283743","ISSN":"0003-0147","journalAbbreviation":"The American Naturalist","author":[{"family":"Pomerantz","given":"Mark J."}],"issued":{"date-parts":[["1981",4,1]]}}}],"schema":"https://github.com/citation-style-language/schema/raw/master/csl-citation.json"} </w:instrText>
-      </w:r>
-      <w:r>
-        <w:fldChar w:fldCharType="separate"/>
-      </w:r>
-      <w:r>
-        <w:rPr>
-          <w:noProof/>
-        </w:rPr>
-        <w:t>(Vandermeer 1969, Neill 1974, Case and Bender 1981, Pomerantz 1981)</w:t>
-      </w:r>
-      <w:r>
-        <w:fldChar w:fldCharType="end"/>
-      </w:r>
-      <w:r>
-        <w:t xml:space="preserve">. </w:t>
-      </w:r>
-      <w:r>
-        <w:t xml:space="preserve"> Early </w:t>
-      </w:r>
-      <w:r>
-        <w:t>discussions defined an HOI only within the context of a standard Lotka-Volterra competition model</w:t>
-      </w:r>
-      <w:r>
-        <w:t xml:space="preserve"> where </w:t>
-      </w:r>
-      <w:r>
-        <w:t xml:space="preserve">per capita growth rate declines linearly with competition, and the effects of multiple competitors are simply summed to the get the aggregate </w:t>
-      </w:r>
-      <w:r>
-        <w:t xml:space="preserve">competitive </w:t>
-      </w:r>
-      <w:r>
-        <w:t xml:space="preserve">effect </w:t>
-      </w:r>
-      <w:r>
-        <w:fldChar w:fldCharType="begin"/>
-      </w:r>
-      <w:r>
-        <w:instrText xml:space="preserve"> ADDIN ZOTERO_ITEM CSL_CITATION {"citationID":"bQvG6UdF","properties":{"formattedCitation":"(Vandermeer 1969)","plainCitation":"(Vandermeer 1969)","noteIndex":0},"citationItems":[{"id":7573,"uris":["http://zotero.org/users/688880/items/MDKZWCM7"],"uri":["http://zotero.org/users/688880/items/MDKZWCM7"],"itemData":{"id":7573,"type":"article-journal","title":"The Competitive Structure of Communities: An Experimental Approach with Protozoa","container-title":"Ecology","page":"362-371","volume":"50","issue":"3","source":"Crossref","DOI":"10.2307/1933884","ISSN":"00129658","shortTitle":"The Competitive Structure of Communities","language":"en","author":[{"family":"Vandermeer","given":"John H."}],"issued":{"date-parts":[["1969",5]]}}}],"schema":"https://github.com/citation-style-language/schema/raw/master/csl-citation.json"} </w:instrText>
-      </w:r>
-      <w:r>
-        <w:fldChar w:fldCharType="separate"/>
-      </w:r>
-      <w:r>
-        <w:rPr>
-          <w:noProof/>
-        </w:rPr>
-        <w:t>(Vandermeer 1969)</w:t>
-      </w:r>
-      <w:r>
-        <w:fldChar w:fldCharType="end"/>
-      </w:r>
-      <w:r>
-        <w:t xml:space="preserve">. </w:t>
-      </w:r>
-      <w:r>
         <w:t xml:space="preserve"> </w:t>
       </w:r>
       <w:r>
-        <w:t xml:space="preserve">Billick and Case </w:t>
-      </w:r>
-      <w:r>
-        <w:fldChar w:fldCharType="begin"/>
-      </w:r>
-      <w:r>
-        <w:instrText xml:space="preserve"> ADDIN ZOTERO_ITEM CSL_CITATION {"citationID":"NEgTQrGT","properties":{"formattedCitation":"(1994)","plainCitation":"(1994)","noteIndex":0},"citationItems":[{"id":2192,"uris":["http://zotero.org/users/688880/items/MGR8XNWN"],"uri":["http://zotero.org/users/688880/items/MGR8XNWN"],"itemData":{"id":2192,"type":"article-journal","title":"Higher Order Interactions in Ecological Communities: What Are They and How Can They be Detected?","container-title":"Ecology","page":"1530-1543","volume":"75","issue":"6","source":"JSTOR","abstract":"The detection and significance of higher order interactions (HOIs) between species has been a matter of debate and experimentation in community ecology for several decades. HOIs are considered potentially significant because their presence is assumed to mean that the dynamic behavior of a full community of species is unpredictable based on observations of interactions between subsets of the species within the community. Despite such attention, the causal mechanisms that produce HOIs have been inadequately discussed. We discuss three different usages of the term HOIs and provide insight as to why HOIs might be found within a given community. HOIs may be detected for three reasons: inappropriate assumptions made concerning species interactions that influence statistical tests, unmeasured parameters and variables, and interaction modifications (i.e., a functional change in the interaction of two species caused by a third species. This confusion concerning the defining attributes of HOIs has made their detection problematic. While the statistical tests being used in the ecological experiments to detect HOIs are described in detail in most papers, the dynamic models underlying these tests are often not made explicit. Additionally, we demonstrate the equivalency of three different statistical tests: the Case and Bender (1981) test, analysis of variance, and a multiplicative test (Wootton 1994). However, the choice of a response variable (i.e., population densities, population growth rates, per-capita growth rates, etc.) and different data transformations applied to these response variables alter the underlying dynamics model that is being tested. The result is that the statistical test applied does not always perform the intended comparison but instead tests a different and sometimes unjustified or even inappropriate dynamic model. Finally, we review the relationship between indirect effects and HOIs. Whereas some researchers have lumped HOIs and indirect effects, we argue that the two represent completely unique and separate phenomena. Additionally, indirect effects can complicate detection of HOIs, and we review several methods by which to separate the two processes.","DOI":"10.2307/1939614","ISSN":"0012-9658","shortTitle":"Higher Order Interactions in Ecological Communities","journalAbbreviation":"Ecology","author":[{"family":"Billick","given":"Ian"},{"family":"Case","given":"Ted J."}],"issued":{"date-parts":[["1994"]]}},"suppress-author":true}],"schema":"https://github.com/citation-style-language/schema/raw/master/csl-citation.json"} </w:instrText>
-      </w:r>
-      <w:r>
-        <w:fldChar w:fldCharType="separate"/>
-      </w:r>
-      <w:r>
-        <w:rPr>
-          <w:noProof/>
-        </w:rPr>
-        <w:t>(1994)</w:t>
-      </w:r>
-      <w:r>
-        <w:fldChar w:fldCharType="end"/>
-      </w:r>
-      <w:r>
-        <w:t xml:space="preserve"> attempted to defin</w:t>
-      </w:r>
-      <w:r>
-        <w:t>e</w:t>
-      </w:r>
-      <w:r>
-        <w:t xml:space="preserve"> HOIs </w:t>
-      </w:r>
-      <w:r>
-        <w:t xml:space="preserve">more generally </w:t>
-      </w:r>
-      <w:r>
-        <w:t>as the presence of</w:t>
-      </w:r>
-      <w:r>
-        <w:t xml:space="preserve"> non-additive effects </w:t>
-      </w:r>
-      <w:r>
-        <w:t>between species</w:t>
-      </w:r>
-      <w:r>
-        <w:t>,</w:t>
+        <w:t xml:space="preserve">The </w:t>
+      </w:r>
+      <w:r>
+        <w:t>potential</w:t>
       </w:r>
       <w:r>
         <w:t xml:space="preserve"> </w:t>
       </w:r>
       <w:r>
-        <w:t>but</w:t>
-      </w:r>
-      <w:r>
-        <w:t xml:space="preserve"> this</w:t>
-      </w:r>
-      <w:r>
-        <w:t xml:space="preserve"> definition</w:t>
+        <w:t>for HOIs</w:t>
+      </w:r>
+      <w:r>
+        <w:t xml:space="preserve"> profound</w:t>
+      </w:r>
+      <w:r>
+        <w:t>ly</w:t>
       </w:r>
       <w:r>
         <w:t xml:space="preserve"> </w:t>
       </w:r>
       <w:r>
-        <w:t xml:space="preserve">was itself </w:t>
-      </w:r>
-      <w:r>
-        <w:t xml:space="preserve">viewed as </w:t>
-      </w:r>
-      <w:r>
-        <w:t>problematic</w:t>
-      </w:r>
-      <w:r>
-        <w:t xml:space="preserve"> </w:t>
-      </w:r>
-      <w:r>
-        <w:fldChar w:fldCharType="begin"/>
-      </w:r>
-      <w:r>
-        <w:instrText xml:space="preserve"> ADDIN ZOTERO_ITEM CSL_CITATION {"citationID":"Ht4WYEcT","properties":{"formattedCitation":"(Adler and Morris 1994)","plainCitation":"(Adler and Morris 1994)","noteIndex":0},"citationItems":[{"id":51,"uris":["http://zotero.org/users/688880/items/ETYJBSMS"],"uri":["http://zotero.org/users/688880/items/ETYJBSMS"],"itemData":{"id":51,"type":"article-journal","title":"A General Test for Interaction Modification","container-title":"Ecology","page":"1552-1559","volume":"75","issue":"6","source":"CrossRef","DOI":"10.2307/1939616","ISSN":"00129658","language":"en","author":[{"family":"Adler","given":"Frederick R."},{"family":"Morris","given":"William F."}],"issued":{"date-parts":[["1994",9]]}}}],"schema":"https://github.com/citation-style-language/schema/raw/master/csl-citation.json"} </w:instrText>
-      </w:r>
-      <w:r>
-        <w:fldChar w:fldCharType="separate"/>
-      </w:r>
-      <w:r>
-        <w:t>(Adler and Morris 1994)</w:t>
-      </w:r>
-      <w:r>
-        <w:fldChar w:fldCharType="end"/>
-      </w:r>
-      <w:r>
-        <w:t xml:space="preserve"> because</w:t>
-      </w:r>
-      <w:r>
-        <w:t xml:space="preserve"> </w:t>
-      </w:r>
-      <w:r>
-        <w:t>such non-additivity automatically arises</w:t>
-      </w:r>
-      <w:r>
-        <w:t xml:space="preserve"> in any model with non-linear density dependence</w:t>
-      </w:r>
-      <w:r>
-        <w:t xml:space="preserve">.  </w:t>
-      </w:r>
-      <w:r>
-        <w:t xml:space="preserve">The lack of </w:t>
-      </w:r>
-      <w:r>
-        <w:t>an agreed upon</w:t>
-      </w:r>
-      <w:r>
-        <w:t xml:space="preserve"> definitio</w:t>
-      </w:r>
-      <w:r>
-        <w:t xml:space="preserve">n for </w:t>
-      </w:r>
-      <w:r>
-        <w:t>HOIs</w:t>
-      </w:r>
-      <w:r>
-        <w:t xml:space="preserve"> is apparent in a</w:t>
-      </w:r>
-      <w:r>
-        <w:t xml:space="preserve"> recent paper by Mayfield and Stouffer </w:t>
-      </w:r>
-      <w:r>
-        <w:fldChar w:fldCharType="begin"/>
-      </w:r>
-      <w:r>
-        <w:instrText xml:space="preserve"> ADDIN ZOTERO_ITEM CSL_CITATION {"citationID":"aXScVAcV","properties":{"formattedCitation":"(2017)","plainCitation":"(2017)","noteIndex":0},"citationItems":[{"id":2899,"uris":["http://zotero.org/users/688880/items/67ZRSRKR"],"uri":["http://zotero.org/users/688880/items/67ZRSRKR"],"itemData":{"id":2899,"type":"article-journal","title":"Higher-order interactions capture unexplained complexity in diverse communities","container-title":"Nature Ecology &amp; Evolution","page":"0062","volume":"1","source":"www.nature.com","abstract":"Higher-order interactions (HOIs) are often assumed to be negligible in natural communities. Here, the authors present a framework for incorporating HOIs into diversity models and show that their inclusion can dramatically improve explanatory power.","DOI":"10.1038/s41559-016-0062","ISSN":"2397-334X","language":"en","author":[{"family":"Mayfield","given":"Margaret M."},{"family":"Stouffer","given":"Daniel B."}],"issued":{"date-parts":[["2017",2,17]]}},"suppress-author":true}],"schema":"https://github.com/citation-style-language/schema/raw/master/csl-citation.json"} </w:instrText>
-      </w:r>
-      <w:r>
-        <w:fldChar w:fldCharType="separate"/>
-      </w:r>
-      <w:r>
-        <w:rPr>
-          <w:noProof/>
-        </w:rPr>
-        <w:t>(2017)</w:t>
-      </w:r>
-      <w:r>
-        <w:fldChar w:fldCharType="end"/>
-      </w:r>
-      <w:r>
-        <w:t>, which</w:t>
-      </w:r>
-      <w:r>
-        <w:t xml:space="preserve"> </w:t>
-      </w:r>
-      <w:r>
-        <w:t xml:space="preserve">included </w:t>
-      </w:r>
-      <w:r>
-        <w:t xml:space="preserve">non-linear intra- </w:t>
-      </w:r>
-      <w:r>
-        <w:t>and</w:t>
-      </w:r>
-      <w:r>
-        <w:t xml:space="preserve"> inter</w:t>
-      </w:r>
-      <w:r>
-        <w:t>-</w:t>
-      </w:r>
-      <w:r>
-        <w:t>specific interaction</w:t>
+        <w:t xml:space="preserve">shape </w:t>
+      </w:r>
+      <w:r>
+        <w:t xml:space="preserve">the </w:t>
+      </w:r>
+      <w:r>
+        <w:t>diversity</w:t>
+      </w:r>
+      <w:r>
+        <w:t xml:space="preserve"> and dynamics of </w:t>
+      </w:r>
+      <w:r>
+        <w:t xml:space="preserve">multispecies communities </w:t>
+      </w:r>
+      <w:r>
+        <w:t>demand</w:t>
       </w:r>
       <w:r>
         <w:t>s</w:t>
       </w:r>
       <w:r>
-        <w:t xml:space="preserve"> </w:t>
-      </w:r>
-      <w:r>
-        <w:t>as</w:t>
-      </w:r>
-      <w:r>
-        <w:t xml:space="preserve"> HOI</w:t>
-      </w:r>
-      <w:r>
-        <w:t>s</w:t>
-      </w:r>
-      <w:r>
-        <w:t xml:space="preserve">, </w:t>
-      </w:r>
-      <w:r>
-        <w:t xml:space="preserve">a usage deviating </w:t>
-      </w:r>
-      <w:r>
-        <w:t xml:space="preserve">from the </w:t>
-      </w:r>
-      <w:r>
-        <w:t xml:space="preserve">original </w:t>
-      </w:r>
-      <w:r>
-        <w:t>emphasis on</w:t>
-      </w:r>
-      <w:r>
-        <w:t xml:space="preserve"> </w:t>
-      </w:r>
-      <w:r>
-        <w:t>interaction modification arising with</w:t>
-      </w:r>
-      <w:r>
-        <w:t xml:space="preserve"> two or more species</w:t>
-      </w:r>
-      <w:r>
-        <w:t xml:space="preserve"> </w:t>
-      </w:r>
-      <w:r>
-        <w:t>(</w:t>
-      </w:r>
-      <w:r>
-        <w:t xml:space="preserve">see also </w:t>
-      </w:r>
-      <w:proofErr w:type="spellStart"/>
-      <w:r>
-        <w:t>Letten</w:t>
-      </w:r>
-      <w:proofErr w:type="spellEnd"/>
-      <w:r>
-        <w:t xml:space="preserve"> and Stouffer </w:t>
-      </w:r>
-      <w:r>
-        <w:fldChar w:fldCharType="begin"/>
-      </w:r>
-      <w:r>
-        <w:instrText xml:space="preserve"> ADDIN ZOTERO_ITEM CSL_CITATION {"citationID":"XPwunWV5","properties":{"formattedCitation":"(2019)","plainCitation":"(2019)","noteIndex":0},"citationItems":[{"id":7620,"uris":["http://zotero.org/users/688880/items/LNFPQT3Z"],"uri":["http://zotero.org/users/688880/items/LNFPQT3Z"],"itemData":{"id":7620,"type":"article-journal","title":"The mechanistic basis for higher-order interactions and non-additivity in competitive communities","container-title":"Ecology Letters","volume":"In Press","author":[{"family":"Letten","given":"Andrew D."},{"family":"Stouffer","given":"Daniel B."}],"issued":{"date-parts":[["2019"]]}},"suppress-author":true}],"schema":"https://github.com/citation-style-language/schema/raw/master/csl-citation.json"} </w:instrText>
-      </w:r>
-      <w:r>
-        <w:fldChar w:fldCharType="separate"/>
-      </w:r>
-      <w:r>
-        <w:rPr>
-          <w:noProof/>
-        </w:rPr>
-        <w:t>2019)</w:t>
-      </w:r>
-      <w:r>
-        <w:fldChar w:fldCharType="end"/>
-      </w:r>
-      <w:r>
-        <w:t xml:space="preserve">. </w:t>
-      </w:r>
-      <w:r>
-        <w:t xml:space="preserve"> </w:t>
-      </w:r>
-      <w:r>
-        <w:t>The renewed interest in HOIs</w:t>
-      </w:r>
-      <w:r>
-        <w:t xml:space="preserve"> and their potential</w:t>
-      </w:r>
-      <w:r>
-        <w:t xml:space="preserve"> to</w:t>
-      </w:r>
-      <w:r>
-        <w:t xml:space="preserve"> profound</w:t>
-      </w:r>
-      <w:r>
-        <w:t>ly</w:t>
-      </w:r>
-      <w:r>
-        <w:t xml:space="preserve"> </w:t>
-      </w:r>
-      <w:r>
-        <w:t xml:space="preserve">shape </w:t>
-      </w:r>
-      <w:r>
-        <w:t xml:space="preserve">the </w:t>
-      </w:r>
-      <w:r>
-        <w:t>diversity</w:t>
-      </w:r>
-      <w:r>
-        <w:t xml:space="preserve"> and dynamics of </w:t>
-      </w:r>
-      <w:r>
-        <w:t xml:space="preserve">multispecies communities </w:t>
-      </w:r>
-      <w:r>
-        <w:t xml:space="preserve">demand a </w:t>
+        <w:t xml:space="preserve"> a </w:t>
       </w:r>
       <w:r>
         <w:t xml:space="preserve">clear </w:t>
@@ -1447,7 +1457,7 @@
         <w:t>In addition</w:t>
       </w:r>
       <w:r>
-        <w:t xml:space="preserve"> to the challenges of defining and detecting HOIs described above</w:t>
+        <w:t xml:space="preserve"> to the challenges of defining HOIs described above</w:t>
       </w:r>
       <w:r>
         <w:t xml:space="preserve">, the mechanisms </w:t>
@@ -1468,56 +1478,65 @@
         <w:t xml:space="preserve">many </w:t>
       </w:r>
       <w:r>
+        <w:t xml:space="preserve">mechanistic competition models </w:t>
+      </w:r>
+      <w:r>
+        <w:fldChar w:fldCharType="begin"/>
+      </w:r>
+      <w:r>
+        <w:instrText xml:space="preserve"> ADDIN ZOTERO_ITEM CSL_CITATION {"citationID":"X2CI67UC","properties":{"formattedCitation":"(Abrams 1983, O\\uc0\\u8217{}Dwyer 2018)","plainCitation":"(Abrams 1983, O’Dwyer 2018)","noteIndex":0},"citationItems":[{"id":2224,"uris":["http://zotero.org/users/688880/items/5M5C5Z5T"],"uri":["http://zotero.org/users/688880/items/5M5C5Z5T"],"itemData":{"id":2224,"type":"article-journal","title":"Arguments in Favor of Higher Order Interactions","container-title":"The American Naturalist","page":"887-891","volume":"121","issue":"6","source":"JSTOR","ISSN":"0003-0147","journalAbbreviation":"The American Naturalist","author":[{"family":"Abrams","given":"Peter A."}],"issued":{"date-parts":[["1983"]]}}},{"id":7504,"uris":["http://zotero.org/users/688880/items/E4YR68IQ"],"uri":["http://zotero.org/users/688880/items/E4YR68IQ"],"itemData":{"id":7504,"type":"article-journal","title":"Whence Lotka-Volterra?: Conservation laws and integrable systems in ecology","container-title":"Theoretical Ecology","source":"Crossref","abstract":"Competition in ecology is often modeled in terms of direct, negative effects of one individual on another. An example is logistic growth, modeling the effects of intraspecific competition, while the Lotka-Volterra equations for competition extend this to systems of multiple species, with varying strengths of intra- and interspecific competition. These equations are a classic and well-used staple of quantitative ecology, providing a framework to understand species interactions, species coexistence, and community assembly. They can be derived from an assumption of random mixing of organisms, and an outcome of each interaction that removes one or more individuals. However, this framing is somewhat unsatisfactory, and ecologists may prefer to think of phenomenological equations for competition as deriving from competition for a set of resources required for growth, which in turn may undergo their own complex dynamics. While it is intuitive that these frameworks are connected, and the connection is well-understood near to equilibria, here, we ask the question: when can consumer dynamics alone become an exact description of a full system of consumers and resources? We identify that consumer-resource systems with this property must have some kind of redundancy in the original description, or equivalently there is one or more conservation laws for quantities that do not change with time. Such systems are known in mathematics as integrable systems. We suggest that integrability in consumer-resource dynamics can only arise in cases where each species in an assemblage requires a distinct and unique combination of resources, and even in these cases, it is not clear that the resulting dynamics will lead to Lotka-Volterra competition.","URL":"http://link.springer.com/10.1007/s12080-018-0377-0","DOI":"10.1007/s12080-018-0377-0","ISSN":"1874-1738, 1874-1746","shortTitle":"Whence Lotka-Volterra?","language":"en","author":[{"family":"O’Dwyer","given":"James P."}],"issued":{"date-parts":[["2018",4,24]]},"accessed":{"date-parts":[["2018",10,8]]}}}],"schema":"https://github.com/citation-style-language/schema/raw/master/csl-citation.json"} </w:instrText>
+      </w:r>
+      <w:r>
+        <w:fldChar w:fldCharType="separate"/>
+      </w:r>
+      <w:r>
+        <w:rPr>
+          <w:rFonts w:cs="Times New Roman"/>
+        </w:rPr>
+        <w:t>(Abrams 1983, O’Dwyer 2018)</w:t>
+      </w:r>
+      <w:r>
+        <w:fldChar w:fldCharType="end"/>
+      </w:r>
+      <w:r>
+        <w:t xml:space="preserve">.  This has </w:t>
+      </w:r>
+      <w:r>
+        <w:t>two key implications</w:t>
+      </w:r>
+      <w:r>
+        <w:t>: f</w:t>
+      </w:r>
+      <w:r>
+        <w:t xml:space="preserve">irst, since mechanistic models generate HOIs without the addition of explicit HOI terms, one might argue that </w:t>
+      </w:r>
+      <w:r>
+        <w:t>HOIs</w:t>
+      </w:r>
+      <w:r>
+        <w:t xml:space="preserve"> </w:t>
+      </w:r>
+      <w:r>
+        <w:t xml:space="preserve">may be </w:t>
+      </w:r>
+      <w:r>
+        <w:t>an artif</w:t>
+      </w:r>
+      <w:r>
+        <w:t xml:space="preserve">act </w:t>
+      </w:r>
+      <w:r>
+        <w:t xml:space="preserve">of phenomenological models.  However, the question </w:t>
+      </w:r>
+      <w:r>
         <w:lastRenderedPageBreak/>
-        <w:t xml:space="preserve">mechanistic competition models </w:t>
-      </w:r>
-      <w:r>
-        <w:fldChar w:fldCharType="begin"/>
-      </w:r>
-      <w:r>
-        <w:instrText xml:space="preserve"> ADDIN ZOTERO_ITEM CSL_CITATION {"citationID":"X2CI67UC","properties":{"formattedCitation":"(Abrams 1983, O\\uc0\\u8217{}Dwyer 2018)","plainCitation":"(Abrams 1983, O’Dwyer 2018)","noteIndex":0},"citationItems":[{"id":2224,"uris":["http://zotero.org/users/688880/items/5M5C5Z5T"],"uri":["http://zotero.org/users/688880/items/5M5C5Z5T"],"itemData":{"id":2224,"type":"article-journal","title":"Arguments in Favor of Higher Order Interactions","container-title":"The American Naturalist","page":"887-891","volume":"121","issue":"6","source":"JSTOR","ISSN":"0003-0147","journalAbbreviation":"The American Naturalist","author":[{"family":"Abrams","given":"Peter A."}],"issued":{"date-parts":[["1983"]]}}},{"id":7504,"uris":["http://zotero.org/users/688880/items/E4YR68IQ"],"uri":["http://zotero.org/users/688880/items/E4YR68IQ"],"itemData":{"id":7504,"type":"article-journal","title":"Whence Lotka-Volterra?: Conservation laws and integrable systems in ecology","container-title":"Theoretical Ecology","source":"Crossref","abstract":"Competition in ecology is often modeled in terms of direct, negative effects of one individual on another. An example is logistic growth, modeling the effects of intraspecific competition, while the Lotka-Volterra equations for competition extend this to systems of multiple species, with varying strengths of intra- and interspecific competition. These equations are a classic and well-used staple of quantitative ecology, providing a framework to understand species interactions, species coexistence, and community assembly. They can be derived from an assumption of random mixing of organisms, and an outcome of each interaction that removes one or more individuals. However, this framing is somewhat unsatisfactory, and ecologists may prefer to think of phenomenological equations for competition as deriving from competition for a set of resources required for growth, which in turn may undergo their own complex dynamics. While it is intuitive that these frameworks are connected, and the connection is well-understood near to equilibria, here, we ask the question: when can consumer dynamics alone become an exact description of a full system of consumers and resources? We identify that consumer-resource systems with this property must have some kind of redundancy in the original description, or equivalently there is one or more conservation laws for quantities that do not change with time. Such systems are known in mathematics as integrable systems. We suggest that integrability in consumer-resource dynamics can only arise in cases where each species in an assemblage requires a distinct and unique combination of resources, and even in these cases, it is not clear that the resulting dynamics will lead to Lotka-Volterra competition.","URL":"http://link.springer.com/10.1007/s12080-018-0377-0","DOI":"10.1007/s12080-018-0377-0","ISSN":"1874-1738, 1874-1746","shortTitle":"Whence Lotka-Volterra?","language":"en","author":[{"family":"O’Dwyer","given":"James P."}],"issued":{"date-parts":[["2018",4,24]]},"accessed":{"date-parts":[["2018",10,8]]}}}],"schema":"https://github.com/citation-style-language/schema/raw/master/csl-citation.json"} </w:instrText>
-      </w:r>
-      <w:r>
-        <w:fldChar w:fldCharType="separate"/>
-      </w:r>
-      <w:r>
-        <w:rPr>
-          <w:rFonts w:cs="Times New Roman"/>
-        </w:rPr>
-        <w:t>(Abrams 1983, O’Dwyer 2018)</w:t>
-      </w:r>
-      <w:r>
-        <w:fldChar w:fldCharType="end"/>
-      </w:r>
-      <w:r>
-        <w:t xml:space="preserve">.  This has </w:t>
-      </w:r>
-      <w:r>
-        <w:t>two key implications</w:t>
-      </w:r>
-      <w:r>
-        <w:t>: f</w:t>
-      </w:r>
-      <w:r>
-        <w:t xml:space="preserve">irst, since mechanistic models generate HOIs without the addition of explicit HOI terms, one might argue that </w:t>
-      </w:r>
-      <w:r>
-        <w:t>HOIs</w:t>
-      </w:r>
-      <w:r>
-        <w:t xml:space="preserve"> </w:t>
-      </w:r>
-      <w:r>
-        <w:t xml:space="preserve">may be </w:t>
-      </w:r>
-      <w:r>
-        <w:t>an artif</w:t>
-      </w:r>
-      <w:r>
-        <w:t xml:space="preserve">act </w:t>
-      </w:r>
-      <w:r>
-        <w:t>of phenomenological models.  However, the question of whether perfect knowledge of pairwise interactions is sufficient to predict the dynamics of more complex systems is fundamentally phenomenological and thus can only be investigated in the context of phenomenological interactions.  Second, if mechanistic models almost unavoidably generate HOIs</w:t>
+        <w:t xml:space="preserve">of whether perfect knowledge of pairwise interactions is sufficient to predict the dynamics of more complex systems is fundamentally phenomenological and thus can only be investigated in the context of phenomenological interactions.  Second, if mechanistic models </w:t>
+      </w:r>
+      <w:r>
+        <w:t xml:space="preserve">of resource competition </w:t>
+      </w:r>
+      <w:r>
+        <w:t>almost unavoidably generate HOIs</w:t>
       </w:r>
       <w:r>
         <w:t xml:space="preserve"> </w:t>
@@ -1580,7 +1599,22 @@
         <w:t>HOIs have the potential to profoundly alter our understanding of the dynamics of multi-species communities, however progress in this area is limited by inconsistent definitions, difficulties in detecting HOIs in empirical data and few investigations of the processes that give rise to HOIs</w:t>
       </w:r>
       <w:r>
-        <w:t>.  To illustrate our definition and to highlight the mechanism that can generate HOIs w</w:t>
+        <w:t xml:space="preserve">.  To illustrate our definition and to </w:t>
+      </w:r>
+      <w:r>
+        <w:t>investigate</w:t>
+      </w:r>
+      <w:r>
+        <w:t xml:space="preserve"> </w:t>
+      </w:r>
+      <w:r>
+        <w:t>the mechanism</w:t>
+      </w:r>
+      <w:r>
+        <w:t>s</w:t>
+      </w:r>
+      <w:r>
+        <w:t xml:space="preserve"> that generate HOIs w</w:t>
       </w:r>
       <w:r>
         <w:t>e</w:t>
@@ -1637,29 +1671,29 @@
         <w:t xml:space="preserve"> </w:t>
       </w:r>
       <w:r>
-        <w:t xml:space="preserve">We then fit phenomenological models to the simulated data in order to </w:t>
+        <w:t>We then fit phenomenological models to the simulated data in order to assess the presence of HOIs.  Our virtual experiment demonstrates that HOIs may indeed be common</w:t>
+      </w:r>
+      <w:r>
+        <w:t xml:space="preserve"> </w:t>
+      </w:r>
+      <w:r>
+        <w:t xml:space="preserve">even in relatively simple mechanistic </w:t>
+      </w:r>
+      <w:r>
+        <w:t xml:space="preserve">models of </w:t>
+      </w:r>
+      <w:r>
+        <w:t>competition</w:t>
+      </w:r>
+      <w:r>
+        <w:t xml:space="preserve">.  Importantly, we suggest that systems in which competitors vary in timing of resource uptake are likely to show HOIs, and that </w:t>
       </w:r>
       <w:r>
         <w:lastRenderedPageBreak/>
-        <w:t>assess the presence of HOIs.  Our virtual experiment demonstrates that HOIs may indeed be common</w:t>
-      </w:r>
-      <w:r>
-        <w:t xml:space="preserve"> </w:t>
-      </w:r>
-      <w:r>
-        <w:t xml:space="preserve">even in relatively simple mechanistic </w:t>
-      </w:r>
-      <w:r>
-        <w:t xml:space="preserve">models of </w:t>
-      </w:r>
-      <w:r>
-        <w:t>competition</w:t>
-      </w:r>
-      <w:r>
-        <w:t xml:space="preserve">.  Importantly, we suggest that systems in which competitors vary in timing of resource uptake are likely to show HOIs, and that HOIs will likely be stronger for species maturing later in the growing season. </w:t>
-      </w:r>
-      <w:r>
-        <w:t xml:space="preserve">Our worked example </w:t>
+        <w:t xml:space="preserve">HOIs will likely be stronger for species maturing later in the growing season. </w:t>
+      </w:r>
+      <w:r>
+        <w:t xml:space="preserve">Our example </w:t>
       </w:r>
       <w:r>
         <w:t xml:space="preserve">also </w:t>
@@ -1897,7 +1931,7 @@
         <w:t>T</w:t>
       </w:r>
       <w:r>
-        <w:t>he great benefit</w:t>
+        <w:t>he benefit</w:t>
       </w:r>
       <w:r>
         <w:t xml:space="preserve"> of modeling competition phenomenologically is that such models can be fit</w:t>
@@ -1945,11 +1979,7 @@
         <w:t xml:space="preserve"> do</w:t>
       </w:r>
       <w:r>
-        <w:t xml:space="preserve"> require choosing a </w:t>
-      </w:r>
-      <w:r>
-        <w:lastRenderedPageBreak/>
-        <w:t xml:space="preserve">functional form </w:t>
+        <w:t xml:space="preserve"> require choosing a functional form </w:t>
       </w:r>
       <w:r>
         <w:t xml:space="preserve">that can accurately describe </w:t>
@@ -2045,6 +2075,7 @@
         <w:contextualSpacing/>
       </w:pPr>
       <w:r>
+        <w:lastRenderedPageBreak/>
         <w:t>A</w:t>
       </w:r>
       <w:r>
@@ -2090,6 +2121,9 @@
         <w:t>pair of species compete against one another</w:t>
       </w:r>
       <w:r>
+        <w:t xml:space="preserve"> phenomenologically</w:t>
+      </w:r>
+      <w:r>
         <w:t xml:space="preserve">, </w:t>
       </w:r>
       <w:r>
@@ -2123,16 +2157,25 @@
         <w:t>classical</w:t>
       </w:r>
       <w:r>
-        <w:t xml:space="preserve"> Lotka-Volterra model, that interactions between species </w:t>
+        <w:t xml:space="preserve"> Lotka-Volterra model, that </w:t>
+      </w:r>
+      <w:r>
+        <w:t xml:space="preserve">per capita </w:t>
+      </w:r>
+      <w:r>
+        <w:t xml:space="preserve">interactions between species </w:t>
       </w:r>
       <w:r>
         <w:t>are</w:t>
       </w:r>
       <w:r>
-        <w:t xml:space="preserve"> independent of the broader competitive environment</w:t>
-      </w:r>
-      <w:r>
-        <w:t>, then this means there are no HOIs; if on the</w:t>
+        <w:t xml:space="preserve"> independent of </w:t>
+      </w:r>
+      <w:r>
+        <w:t>density</w:t>
+      </w:r>
+      <w:r>
+        <w:t>, then there are no HOIs; if on the</w:t>
       </w:r>
       <w:r>
         <w:t xml:space="preserve"> other</w:t>
@@ -2381,58 +2424,64 @@
         <w:t xml:space="preserve">of </w:t>
       </w:r>
       <w:r>
-        <w:t xml:space="preserve">intra and interspecific competitor </w:t>
-      </w:r>
-      <w:r>
-        <w:t xml:space="preserve">density in their </w:t>
+        <w:t xml:space="preserve">intra </w:t>
+      </w:r>
+      <w:r>
+        <w:t xml:space="preserve">or </w:t>
+      </w:r>
+      <w:r>
+        <w:t xml:space="preserve">interspecific competitor </w:t>
+      </w:r>
+      <w:r>
+        <w:t xml:space="preserve">density in their demographic model that improve the statistical fit </w:t>
+      </w:r>
+      <w:r>
+        <w:t>of annual plant fecundity to competitor density</w:t>
+      </w:r>
+      <w:r>
+        <w:t xml:space="preserve">.  </w:t>
+      </w:r>
+      <w:r>
+        <w:t>T</w:t>
+      </w:r>
+      <w:r>
+        <w:t>h</w:t>
+      </w:r>
+      <w:r>
+        <w:t>is</w:t>
+      </w:r>
+      <w:r>
+        <w:t xml:space="preserve"> </w:t>
+      </w:r>
+      <w:r>
+        <w:t xml:space="preserve">definition includes interactions between intraspecific and interspecific density and even </w:t>
+      </w:r>
+      <w:r>
+        <w:t xml:space="preserve">quadratic terms involving </w:t>
+      </w:r>
+      <w:r>
+        <w:t xml:space="preserve">the density of </w:t>
+      </w:r>
+      <w:r>
+        <w:t>a single</w:t>
+      </w:r>
+      <w:r>
+        <w:t xml:space="preserve"> species</w:t>
+      </w:r>
+      <w:r>
+        <w:t xml:space="preserve">.  While </w:t>
       </w:r>
       <w:r>
         <w:lastRenderedPageBreak/>
-        <w:t xml:space="preserve">demographic model that improve the statistical fit </w:t>
-      </w:r>
-      <w:r>
-        <w:t>of annual plant fecundity to competitor density</w:t>
-      </w:r>
-      <w:r>
-        <w:t xml:space="preserve">.  </w:t>
-      </w:r>
-      <w:r>
-        <w:t>T</w:t>
-      </w:r>
-      <w:r>
-        <w:t>h</w:t>
-      </w:r>
-      <w:r>
-        <w:t>is</w:t>
+        <w:t>including these terms as HOIs simplifies the</w:t>
+      </w:r>
+      <w:r>
+        <w:t>ir</w:t>
       </w:r>
       <w:r>
         <w:t xml:space="preserve"> </w:t>
       </w:r>
       <w:r>
-        <w:t xml:space="preserve">definition includes interactions between intraspecific and interspecific density and even </w:t>
-      </w:r>
-      <w:r>
-        <w:t xml:space="preserve">quadratic terms involving </w:t>
-      </w:r>
-      <w:r>
-        <w:t xml:space="preserve">the density of </w:t>
-      </w:r>
-      <w:r>
-        <w:t>a single</w:t>
-      </w:r>
-      <w:r>
-        <w:t xml:space="preserve"> species</w:t>
-      </w:r>
-      <w:r>
-        <w:t>.  While including these terms as HOIs simplifies the</w:t>
-      </w:r>
-      <w:r>
-        <w:t>ir</w:t>
-      </w:r>
-      <w:r>
-        <w:t xml:space="preserve"> </w:t>
-      </w:r>
-      <w:r>
         <w:t>statistical</w:t>
       </w:r>
       <w:r>
@@ -2445,7 +2494,13 @@
         <w:t xml:space="preserve">, </w:t>
       </w:r>
       <w:r>
-        <w:t xml:space="preserve">and maps clearly onto what a mathematician thinks of as a “higher order” term, </w:t>
+        <w:t>and maps clearly onto what a mathematician thinks of as “higher order” term</w:t>
+      </w:r>
+      <w:r>
+        <w:t>s</w:t>
+      </w:r>
+      <w:r>
+        <w:t xml:space="preserve">, </w:t>
       </w:r>
       <w:r>
         <w:t xml:space="preserve">these HOIs have different </w:t>
@@ -2514,7 +2569,7 @@
         <w:t xml:space="preserve">set of issues </w:t>
       </w:r>
       <w:r>
-        <w:t xml:space="preserve">was pointed out early on by </w:t>
+        <w:t xml:space="preserve">was pointed out by </w:t>
       </w:r>
       <w:r>
         <w:fldChar w:fldCharType="begin"/>
@@ -2556,15 +2611,7 @@
         <w:t>models</w:t>
       </w:r>
       <w:r>
-        <w:t xml:space="preserve"> for effects of competition, such as the </w:t>
-      </w:r>
-      <w:proofErr w:type="spellStart"/>
-      <w:r>
-        <w:t>Beverton</w:t>
-      </w:r>
-      <w:proofErr w:type="spellEnd"/>
-      <w:r>
-        <w:t>-Holt, Hassel</w:t>
+        <w:t xml:space="preserve"> for effects of competition, such as the Beverton-Holt, Hassel</w:t>
       </w:r>
       <w:r>
         <w:t>l</w:t>
@@ -2669,10 +2716,16 @@
         <w:t>cases where individuals of one species modif</w:t>
       </w:r>
       <w:r>
-        <w:t>ies</w:t>
-      </w:r>
-      <w:r>
-        <w:t xml:space="preserve"> the effect of individuals of other species</w:t>
+        <w:t>y</w:t>
+      </w:r>
+      <w:r>
+        <w:t xml:space="preserve"> the </w:t>
+      </w:r>
+      <w:r>
+        <w:t xml:space="preserve">per capita </w:t>
+      </w:r>
+      <w:r>
+        <w:t>effect of individuals of other species</w:t>
       </w:r>
       <w:r>
         <w:t xml:space="preserve">. </w:t>
@@ -2739,68 +2792,86 @@
         <w:t xml:space="preserve">models of </w:t>
       </w:r>
       <w:r>
-        <w:t xml:space="preserve">single species </w:t>
+        <w:t>single species competition</w:t>
+      </w:r>
+      <w:r>
+        <w:t xml:space="preserve">. </w:t>
+      </w:r>
+      <w:r>
+        <w:t xml:space="preserve"> </w:t>
+      </w:r>
+      <w:r>
+        <w:t>T</w:t>
+      </w:r>
+      <w:r>
+        <w:t xml:space="preserve">his </w:t>
+      </w:r>
+      <w:r>
+        <w:t xml:space="preserve">also </w:t>
+      </w:r>
+      <w:r>
+        <w:t xml:space="preserve">implies </w:t>
+      </w:r>
+      <w:r>
+        <w:t xml:space="preserve">that </w:t>
+      </w:r>
+      <w:r>
+        <w:t xml:space="preserve">the </w:t>
+      </w:r>
+      <w:r>
+        <w:t xml:space="preserve">dynamics </w:t>
+      </w:r>
+      <w:r>
+        <w:t>of</w:t>
+      </w:r>
+      <w:r>
+        <w:t xml:space="preserve"> </w:t>
+      </w:r>
+      <w:r>
+        <w:t xml:space="preserve">the </w:t>
+      </w:r>
+      <w:r>
+        <w:t>multispecies communities</w:t>
+      </w:r>
+      <w:r>
+        <w:t xml:space="preserve"> we see around </w:t>
+      </w:r>
+      <w:r>
+        <w:t xml:space="preserve">may not </w:t>
+      </w:r>
+      <w:r>
+        <w:t xml:space="preserve">be neatly decomposed into </w:t>
+      </w:r>
+      <w:r>
+        <w:t xml:space="preserve">separate </w:t>
+      </w:r>
+      <w:r>
+        <w:t>competitive effects of each species on each other species.  E</w:t>
+      </w:r>
+      <w:r>
+        <w:t xml:space="preserve">mergent properties </w:t>
+      </w:r>
+      <w:r>
+        <w:t xml:space="preserve">at the community level, </w:t>
+      </w:r>
+      <w:r>
+        <w:t>can</w:t>
+      </w:r>
+      <w:r>
+        <w:t xml:space="preserve"> </w:t>
+      </w:r>
+      <w:r>
+        <w:t>aris</w:t>
+      </w:r>
+      <w:r>
+        <w:t>e due to</w:t>
+      </w:r>
+      <w:r>
+        <w:t xml:space="preserve"> </w:t>
       </w:r>
       <w:r>
         <w:lastRenderedPageBreak/>
-        <w:t>competition</w:t>
-      </w:r>
-      <w:r>
-        <w:t xml:space="preserve">. </w:t>
-      </w:r>
-      <w:r>
-        <w:t xml:space="preserve"> </w:t>
-      </w:r>
-      <w:r>
-        <w:t xml:space="preserve">And equivalently, this implies </w:t>
-      </w:r>
-      <w:r>
-        <w:t xml:space="preserve">that </w:t>
-      </w:r>
-      <w:r>
-        <w:t xml:space="preserve">the </w:t>
-      </w:r>
-      <w:r>
-        <w:t xml:space="preserve">dynamics </w:t>
-      </w:r>
-      <w:r>
-        <w:t>of</w:t>
-      </w:r>
-      <w:r>
-        <w:t xml:space="preserve"> </w:t>
-      </w:r>
-      <w:r>
-        <w:t xml:space="preserve">the </w:t>
-      </w:r>
-      <w:r>
-        <w:t>multispecies communities</w:t>
-      </w:r>
-      <w:r>
-        <w:t xml:space="preserve"> we see around us</w:t>
-      </w:r>
-      <w:r>
-        <w:t xml:space="preserve"> cannot be neatly decomposed into </w:t>
-      </w:r>
-      <w:r>
-        <w:t xml:space="preserve">separate </w:t>
-      </w:r>
-      <w:r>
-        <w:t>competitive effects of each species on each other species.  E</w:t>
-      </w:r>
-      <w:r>
-        <w:t xml:space="preserve">mergent properties </w:t>
-      </w:r>
-      <w:r>
-        <w:t xml:space="preserve">at the community level, or non-independence of competitive effects </w:t>
-      </w:r>
-      <w:r>
-        <w:t>aris</w:t>
-      </w:r>
-      <w:r>
-        <w:t>e due to</w:t>
-      </w:r>
-      <w:r>
-        <w:t xml:space="preserve"> interaction modification</w:t>
+        <w:t>interaction modification</w:t>
       </w:r>
       <w:r>
         <w:t xml:space="preserve"> between competitors</w:t>
@@ -3763,13 +3834,10 @@
         <w:t>with an increasing</w:t>
       </w:r>
       <w:r>
-        <w:t xml:space="preserve"> the number of </w:t>
-      </w:r>
-      <w:r>
-        <w:t>competitor individual</w:t>
-      </w:r>
-      <w:r>
-        <w:t>s</w:t>
+        <w:t xml:space="preserve"> the </w:t>
+      </w:r>
+      <w:r>
+        <w:t>density of competitors</w:t>
       </w:r>
       <w:r>
         <w:t xml:space="preserve"> </w:t>
@@ -3784,7 +3852,6 @@
         <w:t xml:space="preserve">one </w:t>
       </w:r>
       <w:r>
-        <w:lastRenderedPageBreak/>
         <w:t>competitor species, for example,</w:t>
       </w:r>
       <w:r>
@@ -3898,7 +3965,14 @@
         <w:rPr>
           <w:i/>
         </w:rPr>
-        <w:t xml:space="preserve"> be expressed as a sum of individual species effects</w:t>
+        <w:t xml:space="preserve"> be expressed as a </w:t>
+      </w:r>
+      <w:r>
+        <w:rPr>
+          <w:i/>
+        </w:rPr>
+        <w:lastRenderedPageBreak/>
+        <w:t>sum of individual species effects</w:t>
       </w:r>
       <w:r>
         <w:rPr>
@@ -4103,15 +4177,6 @@
         <w:t xml:space="preserve"> density. </w:t>
       </w:r>
       <w:r>
-        <w:t xml:space="preserve">This definition formalizes that </w:t>
-      </w:r>
-      <w:r>
-        <w:t>developed for interaction modification</w:t>
-      </w:r>
-      <w:r>
-        <w:t xml:space="preserve"> by Adler and Morris (1994). </w:t>
-      </w:r>
-      <w:r>
         <w:t>Following this definition</w:t>
       </w:r>
       <w:r>
@@ -4124,15 +4189,7 @@
         <w:t xml:space="preserve">standard </w:t>
       </w:r>
       <w:r>
-        <w:t xml:space="preserve">Ricker and </w:t>
-      </w:r>
-      <w:proofErr w:type="spellStart"/>
-      <w:r>
-        <w:t>Beverton</w:t>
-      </w:r>
-      <w:proofErr w:type="spellEnd"/>
-      <w:r>
-        <w:t>-Holt models</w:t>
+        <w:t>Ricker and Beverton-Holt models</w:t>
       </w:r>
       <w:r>
         <w:t xml:space="preserve"> </w:t>
@@ -4681,68 +4738,6 @@
         <w:t xml:space="preserve"> does not depend on the density of any other species</w:t>
       </w:r>
       <w:r>
-        <w:t xml:space="preserve"> (</w:t>
-      </w:r>
-      <m:oMath>
-        <m:r>
-          <w:rPr>
-            <w:rFonts w:ascii="Cambria Math" w:hAnsi="Cambria Math"/>
-          </w:rPr>
-          <m:t>g(</m:t>
-        </m:r>
-        <m:sSub>
-          <m:sSubPr>
-            <m:ctrlPr>
-              <w:rPr>
-                <w:rFonts w:ascii="Cambria Math" w:hAnsi="Cambria Math"/>
-                <w:i/>
-              </w:rPr>
-            </m:ctrlPr>
-          </m:sSubPr>
-          <m:e>
-            <m:r>
-              <w:rPr>
-                <w:rFonts w:ascii="Cambria Math" w:hAnsi="Cambria Math"/>
-              </w:rPr>
-              <m:t>n</m:t>
-            </m:r>
-          </m:e>
-          <m:sub>
-            <m:r>
-              <w:rPr>
-                <w:rFonts w:ascii="Cambria Math" w:hAnsi="Cambria Math"/>
-              </w:rPr>
-              <m:t>j</m:t>
-            </m:r>
-          </m:sub>
-        </m:sSub>
-        <m:r>
-          <w:rPr>
-            <w:rFonts w:ascii="Cambria Math" w:hAnsi="Cambria Math"/>
-          </w:rPr>
-          <m:t>)</m:t>
-        </m:r>
-      </m:oMath>
-      <w:r>
-        <w:t xml:space="preserve"> depends only on </w:t>
-      </w:r>
-      <w:r>
-        <w:rPr>
-          <w:i/>
-        </w:rPr>
-        <w:t>n</w:t>
-      </w:r>
-      <w:r>
-        <w:rPr>
-          <w:i/>
-          <w:vertAlign w:val="subscript"/>
-        </w:rPr>
-        <w:t>j</w:t>
-      </w:r>
-      <w:r>
-        <w:t>)</w:t>
-      </w:r>
-      <w:r>
         <w:t xml:space="preserve">.  </w:t>
       </w:r>
       <w:r>
@@ -4782,38 +4777,64 @@
         <w:t xml:space="preserve">definition of </w:t>
       </w:r>
       <w:r>
-        <w:t xml:space="preserve">HOIs does include cases where </w:t>
-      </w:r>
-      <w:r>
-        <w:lastRenderedPageBreak/>
-        <w:t>intraspe</w:t>
-      </w:r>
-      <w:r>
-        <w:t xml:space="preserve">cific competition is modified by the density of another species.  This means that HOIs </w:t>
+        <w:t>HOIs include</w:t>
+      </w:r>
+      <w:r>
+        <w:t>s</w:t>
+      </w:r>
+      <w:r>
+        <w:t xml:space="preserve"> cases where intraspe</w:t>
+      </w:r>
+      <w:r>
+        <w:t>cific competition is modified by the density of another species</w:t>
+      </w:r>
+      <w:r>
+        <w:t xml:space="preserve"> </w:t>
+      </w:r>
+      <w:r>
+        <w:fldChar w:fldCharType="begin"/>
+      </w:r>
+      <w:r>
+        <w:instrText xml:space="preserve"> ADDIN ZOTERO_ITEM CSL_CITATION {"citationID":"2QrHzs3J","properties":{"formattedCitation":"(Billick and Case 1994, Mayfield and Stouffer 2017)","plainCitation":"(Billick and Case 1994, Mayfield and Stouffer 2017)","noteIndex":0},"citationItems":[{"id":2192,"uris":["http://zotero.org/users/688880/items/MGR8XNWN"],"uri":["http://zotero.org/users/688880/items/MGR8XNWN"],"itemData":{"id":2192,"type":"article-journal","title":"Higher Order Interactions in Ecological Communities: What Are They and How Can They be Detected?","container-title":"Ecology","page":"1530-1543","volume":"75","issue":"6","source":"JSTOR","abstract":"The detection and significance of higher order interactions (HOIs) between species has been a matter of debate and experimentation in community ecology for several decades. HOIs are considered potentially significant because their presence is assumed to mean that the dynamic behavior of a full community of species is unpredictable based on observations of interactions between subsets of the species within the community. Despite such attention, the causal mechanisms that produce HOIs have been inadequately discussed. We discuss three different usages of the term HOIs and provide insight as to why HOIs might be found within a given community. HOIs may be detected for three reasons: inappropriate assumptions made concerning species interactions that influence statistical tests, unmeasured parameters and variables, and interaction modifications (i.e., a functional change in the interaction of two species caused by a third species. This confusion concerning the defining attributes of HOIs has made their detection problematic. While the statistical tests being used in the ecological experiments to detect HOIs are described in detail in most papers, the dynamic models underlying these tests are often not made explicit. Additionally, we demonstrate the equivalency of three different statistical tests: the Case and Bender (1981) test, analysis of variance, and a multiplicative test (Wootton 1994). However, the choice of a response variable (i.e., population densities, population growth rates, per-capita growth rates, etc.) and different data transformations applied to these response variables alter the underlying dynamics model that is being tested. The result is that the statistical test applied does not always perform the intended comparison but instead tests a different and sometimes unjustified or even inappropriate dynamic model. Finally, we review the relationship between indirect effects and HOIs. Whereas some researchers have lumped HOIs and indirect effects, we argue that the two represent completely unique and separate phenomena. Additionally, indirect effects can complicate detection of HOIs, and we review several methods by which to separate the two processes.","DOI":"10.2307/1939614","ISSN":"0012-9658","shortTitle":"Higher Order Interactions in Ecological Communities","journalAbbreviation":"Ecology","author":[{"family":"Billick","given":"Ian"},{"family":"Case","given":"Ted J."}],"issued":{"date-parts":[["1994"]]}}},{"id":2899,"uris":["http://zotero.org/users/688880/items/67ZRSRKR"],"uri":["http://zotero.org/users/688880/items/67ZRSRKR"],"itemData":{"id":2899,"type":"article-journal","title":"Higher-order interactions capture unexplained complexity in diverse communities","container-title":"Nature Ecology &amp; Evolution","page":"0062","volume":"1","source":"www.nature.com","abstract":"Higher-order interactions (HOIs) are often assumed to be negligible in natural communities. Here, the authors present a framework for incorporating HOIs into diversity models and show that their inclusion can dramatically improve explanatory power.","DOI":"10.1038/s41559-016-0062","ISSN":"2397-334X","language":"en","author":[{"family":"Mayfield","given":"Margaret M."},{"family":"Stouffer","given":"Daniel B."}],"issued":{"date-parts":[["2017",2,17]]}}}],"schema":"https://github.com/citation-style-language/schema/raw/master/csl-citation.json"} </w:instrText>
+      </w:r>
+      <w:r>
+        <w:fldChar w:fldCharType="separate"/>
+      </w:r>
+      <w:r>
+        <w:rPr>
+          <w:noProof/>
+        </w:rPr>
+        <w:t>(</w:t>
+      </w:r>
+      <w:r>
+        <w:rPr>
+          <w:noProof/>
+        </w:rPr>
+        <w:t xml:space="preserve">see also, </w:t>
+      </w:r>
+      <w:r>
+        <w:rPr>
+          <w:noProof/>
+        </w:rPr>
+        <w:t>Billick and Case 1994, Mayfield and Stouffer 2017)</w:t>
+      </w:r>
+      <w:r>
+        <w:fldChar w:fldCharType="end"/>
+      </w:r>
+      <w:r>
+        <w:t xml:space="preserve">.  This means that HOIs </w:t>
       </w:r>
       <w:r>
         <w:t xml:space="preserve">as defined here </w:t>
       </w:r>
       <w:r>
-        <w:t xml:space="preserve">can occur even in interactions between two species </w:t>
-      </w:r>
-      <w:r>
-        <w:fldChar w:fldCharType="begin"/>
-      </w:r>
-      <w:r>
-        <w:instrText xml:space="preserve"> ADDIN ZOTERO_ITEM CSL_CITATION {"citationID":"2QrHzs3J","properties":{"formattedCitation":"(Billick and Case 1994, Mayfield and Stouffer 2017)","plainCitation":"(Billick and Case 1994, Mayfield and Stouffer 2017)","noteIndex":0},"citationItems":[{"id":2192,"uris":["http://zotero.org/users/688880/items/MGR8XNWN"],"uri":["http://zotero.org/users/688880/items/MGR8XNWN"],"itemData":{"id":2192,"type":"article-journal","title":"Higher Order Interactions in Ecological Communities: What Are They and How Can They be Detected?","container-title":"Ecology","page":"1530-1543","volume":"75","issue":"6","source":"JSTOR","abstract":"The detection and significance of higher order interactions (HOIs) between species has been a matter of debate and experimentation in community ecology for several decades. HOIs are considered potentially significant because their presence is assumed to mean that the dynamic behavior of a full community of species is unpredictable based on observations of interactions between subsets of the species within the community. Despite such attention, the causal mechanisms that produce HOIs have been inadequately discussed. We discuss three different usages of the term HOIs and provide insight as to why HOIs might be found within a given community. HOIs may be detected for three reasons: inappropriate assumptions made concerning species interactions that influence statistical tests, unmeasured parameters and variables, and interaction modifications (i.e., a functional change in the interaction of two species caused by a third species. This confusion concerning the defining attributes of HOIs has made their detection problematic. While the statistical tests being used in the ecological experiments to detect HOIs are described in detail in most papers, the dynamic models underlying these tests are often not made explicit. Additionally, we demonstrate the equivalency of three different statistical tests: the Case and Bender (1981) test, analysis of variance, and a multiplicative test (Wootton 1994). However, the choice of a response variable (i.e., population densities, population growth rates, per-capita growth rates, etc.) and different data transformations applied to these response variables alter the underlying dynamics model that is being tested. The result is that the statistical test applied does not always perform the intended comparison but instead tests a different and sometimes unjustified or even inappropriate dynamic model. Finally, we review the relationship between indirect effects and HOIs. Whereas some researchers have lumped HOIs and indirect effects, we argue that the two represent completely unique and separate phenomena. Additionally, indirect effects can complicate detection of HOIs, and we review several methods by which to separate the two processes.","DOI":"10.2307/1939614","ISSN":"0012-9658","shortTitle":"Higher Order Interactions in Ecological Communities","journalAbbreviation":"Ecology","author":[{"family":"Billick","given":"Ian"},{"family":"Case","given":"Ted J."}],"issued":{"date-parts":[["1994"]]}}},{"id":2899,"uris":["http://zotero.org/users/688880/items/67ZRSRKR"],"uri":["http://zotero.org/users/688880/items/67ZRSRKR"],"itemData":{"id":2899,"type":"article-journal","title":"Higher-order interactions capture unexplained complexity in diverse communities","container-title":"Nature Ecology &amp; Evolution","page":"0062","volume":"1","source":"www.nature.com","abstract":"Higher-order interactions (HOIs) are often assumed to be negligible in natural communities. Here, the authors present a framework for incorporating HOIs into diversity models and show that their inclusion can dramatically improve explanatory power.","DOI":"10.1038/s41559-016-0062","ISSN":"2397-334X","language":"en","author":[{"family":"Mayfield","given":"Margaret M."},{"family":"Stouffer","given":"Daniel B."}],"issued":{"date-parts":[["2017",2,17]]}}}],"schema":"https://github.com/citation-style-language/schema/raw/master/csl-citation.json"} </w:instrText>
-      </w:r>
-      <w:r>
-        <w:fldChar w:fldCharType="separate"/>
-      </w:r>
-      <w:r>
-        <w:rPr>
-          <w:noProof/>
-        </w:rPr>
-        <w:t>(Billick and Case 1994, Mayfield and Stouffer 2017)</w:t>
-      </w:r>
-      <w:r>
-        <w:fldChar w:fldCharType="end"/>
+        <w:t xml:space="preserve">can </w:t>
+      </w:r>
+      <w:r>
+        <w:t>occur even when only two species interact</w:t>
+      </w:r>
+      <w:r>
+        <w:t xml:space="preserve"> </w:t>
       </w:r>
       <w:r>
         <w:t xml:space="preserve">. </w:t>
@@ -4852,7 +4873,7 @@
         <w:t xml:space="preserve">might detect </w:t>
       </w:r>
       <w:r>
-        <w:t>and understand the mechanisms generating HOIs</w:t>
+        <w:t>HOIs</w:t>
       </w:r>
       <w:r>
         <w:t xml:space="preserve"> </w:t>
@@ -4864,7 +4885,11 @@
         <w:t>, we</w:t>
       </w:r>
       <w:r>
-        <w:t xml:space="preserve"> simulate competition among annual plants for a single shared resource using a mechanistic resource competition model.  We then </w:t>
+        <w:t xml:space="preserve"> simulate competition among annual plants for a single shared resource using a </w:t>
+      </w:r>
+      <w:r>
+        <w:lastRenderedPageBreak/>
+        <w:t xml:space="preserve">mechanistic resource competition model.  We then </w:t>
       </w:r>
       <w:r>
         <w:t>fit species</w:t>
@@ -4938,19 +4963,7 @@
         <w:t>system</w:t>
       </w:r>
       <w:r>
-        <w:t xml:space="preserve">, rainfall </w:t>
-      </w:r>
-      <w:r>
-        <w:t>gene</w:t>
-      </w:r>
-      <w:r>
-        <w:t>r</w:t>
-      </w:r>
-      <w:r>
-        <w:t xml:space="preserve">ally </w:t>
-      </w:r>
-      <w:r>
-        <w:t xml:space="preserve">starts in the </w:t>
+        <w:t xml:space="preserve">, rainfall starts in the </w:t>
       </w:r>
       <w:r>
         <w:t xml:space="preserve">early </w:t>
@@ -4962,7 +4975,7 @@
         <w:t xml:space="preserve"> grow until they</w:t>
       </w:r>
       <w:r>
-        <w:t xml:space="preserve"> begin to flower in spring. By summer, most plants have completed flowering and produce seeds and die. </w:t>
+        <w:t xml:space="preserve"> begin to flower in spring. By summer, plants have completed flowering and produce seeds and die. </w:t>
       </w:r>
       <w:r>
         <w:t xml:space="preserve">In our model, </w:t>
@@ -4983,23 +4996,46 @@
         <w:t xml:space="preserve">. </w:t>
       </w:r>
       <w:r>
-        <w:t xml:space="preserve"> Importantly, this pool is not resupplied during the growing season.  </w:t>
-      </w:r>
-      <w:r>
-        <w:t xml:space="preserve">As spring progresses, plants grow larger </w:t>
-      </w:r>
-      <w:r>
-        <w:t xml:space="preserve">and use up </w:t>
+        <w:t xml:space="preserve"> Importantly, this pool is not resupplied during the growing season</w:t>
+      </w:r>
+      <w:r>
+        <w:t>: a</w:t>
+      </w:r>
+      <w:r>
+        <w:t xml:space="preserve">s </w:t>
+      </w:r>
+      <w:r>
+        <w:t xml:space="preserve">the season </w:t>
+      </w:r>
+      <w:r>
+        <w:t xml:space="preserve">progresses, plants </w:t>
+      </w:r>
+      <w:r>
+        <w:t xml:space="preserve">use up </w:t>
       </w:r>
       <w:r>
         <w:t>the pool of stored soil resources</w:t>
       </w:r>
       <w:r>
-        <w:t xml:space="preserve">.  Because growth is resource dependent in our model, plant growth slows and eventually net growth is negative as resources are depleted. We make the assumption that when net </w:t>
-      </w:r>
-      <w:r>
-        <w:lastRenderedPageBreak/>
-        <w:t xml:space="preserve">plant growth stops, the optimal behavior of the plants is to </w:t>
+        <w:t xml:space="preserve">.  </w:t>
+      </w:r>
+      <w:r>
+        <w:t>As resources are depleted, this causes p</w:t>
+      </w:r>
+      <w:r>
+        <w:t xml:space="preserve">lant growth </w:t>
+      </w:r>
+      <w:r>
+        <w:t xml:space="preserve">to </w:t>
+      </w:r>
+      <w:r>
+        <w:t xml:space="preserve">slow and eventually </w:t>
+      </w:r>
+      <w:r>
+        <w:t>stop</w:t>
+      </w:r>
+      <w:r>
+        <w:t xml:space="preserve">. We make the assumption that when net plant growth stops, the plants </w:t>
       </w:r>
       <w:r>
         <w:t xml:space="preserve">stop producing </w:t>
@@ -5490,16 +5526,18 @@
       <w:r>
         <w:t xml:space="preserve">is the resource dependent uptake function for species </w:t>
       </w:r>
-      <w:proofErr w:type="spellStart"/>
       <w:r>
         <w:rPr>
           <w:i/>
         </w:rPr>
         <w:t>i</w:t>
       </w:r>
-      <w:proofErr w:type="spellEnd"/>
-      <w:r>
-        <w:t xml:space="preserve">. We simulate a Mediterranean climate by setting initial resource availability </w:t>
+      <w:r>
+        <w:t xml:space="preserve">. We simulate a Mediterranean </w:t>
+      </w:r>
+      <w:r>
+        <w:lastRenderedPageBreak/>
+        <w:t xml:space="preserve">climate by setting initial resource availability </w:t>
       </w:r>
       <w:r>
         <w:t xml:space="preserve">high, </w:t>
@@ -5554,10 +5592,7 @@
         <w:t xml:space="preserve"> to zero</w:t>
       </w:r>
       <w:r>
-        <w:t>—</w:t>
-      </w:r>
-      <w:r>
-        <w:t>resource availability starts out high and is gradually depleted (</w:t>
+        <w:t xml:space="preserve"> (</w:t>
       </w:r>
       <w:r>
         <w:fldChar w:fldCharType="begin"/>
@@ -6135,7 +6170,13 @@
         </m:r>
       </m:oMath>
       <w:r>
-        <w:t xml:space="preserve"> is a resource conversion factor, </w:t>
+        <w:t xml:space="preserve"> is a resource </w:t>
+      </w:r>
+      <w:r>
+        <w:t xml:space="preserve">conversion </w:t>
+      </w:r>
+      <w:r>
+        <w:t xml:space="preserve">factor, </w:t>
       </w:r>
       <m:oMath>
         <m:r>
@@ -6148,6 +6189,9 @@
       <w:r>
         <w:t xml:space="preserve"> is a per biomass respiration and tissue loss rate, and as in the first equation, </w:t>
       </w:r>
+      <w:r>
+        <w:t xml:space="preserve">the function </w:t>
+      </w:r>
       <m:oMath>
         <m:sSub>
           <m:sSubPr>
@@ -6176,16 +6220,22 @@
         </m:sSub>
       </m:oMath>
       <w:r>
-        <w:t xml:space="preserve"> is </w:t>
+        <w:t xml:space="preserve"> </w:t>
+      </w:r>
+      <w:r>
+        <w:t>giv</w:t>
+      </w:r>
+      <w:r>
+        <w:t>es</w:t>
+      </w:r>
+      <w:r>
+        <w:t xml:space="preserve"> </w:t>
       </w:r>
       <w:r>
         <w:t xml:space="preserve">the </w:t>
       </w:r>
       <w:r>
-        <w:t>function giving</w:t>
-      </w:r>
-      <w:r>
-        <w:t xml:space="preserve"> resource uptake rate.</w:t>
+        <w:t>resource uptake rate.</w:t>
       </w:r>
       <w:r>
         <w:t xml:space="preserve">  T</w:t>
@@ -6254,13 +6304,43 @@
         </m:r>
       </m:oMath>
       <w:r>
-        <w:t xml:space="preserve"> meaning that biomass gained is equal to biomass lost to respiration and maintenance. </w:t>
-      </w:r>
-      <w:r>
-        <w:t>T</w:t>
-      </w:r>
-      <w:r>
-        <w:t xml:space="preserve">he optimal behavior of the plant at this point is to stop growing and convert </w:t>
+        <w:t xml:space="preserve"> meaning that </w:t>
+      </w:r>
+      <w:r>
+        <w:t xml:space="preserve">the rate of </w:t>
+      </w:r>
+      <w:r>
+        <w:t xml:space="preserve">biomass gain is equal to biomass </w:t>
+      </w:r>
+      <w:r>
+        <w:t>loss</w:t>
+      </w:r>
+      <w:r>
+        <w:t xml:space="preserve">. </w:t>
+      </w:r>
+      <w:r>
+        <w:t>A</w:t>
+      </w:r>
+      <w:r>
+        <w:t xml:space="preserve">t this point </w:t>
+      </w:r>
+      <w:r>
+        <w:t xml:space="preserve">the plant </w:t>
+      </w:r>
+      <w:r>
+        <w:t>stop</w:t>
+      </w:r>
+      <w:r>
+        <w:t>s</w:t>
+      </w:r>
+      <w:r>
+        <w:t xml:space="preserve"> growing and convert</w:t>
+      </w:r>
+      <w:r>
+        <w:t>s</w:t>
+      </w:r>
+      <w:r>
+        <w:t xml:space="preserve"> </w:t>
       </w:r>
       <w:r>
         <w:t>all bi</w:t>
@@ -6272,11 +6352,7 @@
         <w:t>ass</w:t>
       </w:r>
       <w:r>
-        <w:t xml:space="preserve"> to </w:t>
-      </w:r>
-      <w:r>
-        <w:lastRenderedPageBreak/>
-        <w:t>seed mass. We impose this behavior on the model by</w:t>
+        <w:t xml:space="preserve"> to seed mass. We impose this behavior on the model by</w:t>
       </w:r>
       <w:r>
         <w:t xml:space="preserve"> setting growth to zero when resources fall to this point</w:t>
@@ -6291,13 +6367,7 @@
         <w:contextualSpacing/>
       </w:pPr>
       <w:r>
-        <w:t>Different species are likely to have different rates of resource uptake</w:t>
-      </w:r>
-      <w:r>
-        <w:t xml:space="preserve"> and growth</w:t>
-      </w:r>
-      <w:r>
-        <w:t>. In our simulation</w:t>
+        <w:t>Different species are likely to have different rates of resource uptake. In our simulation</w:t>
       </w:r>
       <w:r>
         <w:t>,</w:t>
@@ -6375,7 +6445,19 @@
         <w:t>b)</w:t>
       </w:r>
       <w:r>
-        <w:t>. In contrast, species that grow slower early in the growing season are able to persist later into the season when resource availability is low</w:t>
+        <w:t xml:space="preserve">. In contrast, species that grow </w:t>
+      </w:r>
+      <w:r>
+        <w:t xml:space="preserve">slowly </w:t>
+      </w:r>
+      <w:r>
+        <w:t xml:space="preserve">early in the growing season </w:t>
+      </w:r>
+      <w:r>
+        <w:t>will</w:t>
+      </w:r>
+      <w:r>
+        <w:t xml:space="preserve"> to persist later into the season when resource availability is low</w:t>
       </w:r>
       <w:r>
         <w:t xml:space="preserve">.  </w:t>
@@ -6392,13 +6474,8 @@
       <w:r>
         <w:t xml:space="preserve">his trade-off </w:t>
       </w:r>
-      <w:proofErr w:type="spellStart"/>
-      <w:r>
-        <w:t>betweeen</w:t>
-      </w:r>
-      <w:proofErr w:type="spellEnd"/>
-      <w:r>
-        <w:t xml:space="preserve"> </w:t>
+      <w:r>
+        <w:t xml:space="preserve">betweeen </w:t>
       </w:r>
       <w:r>
         <w:t xml:space="preserve">species </w:t>
@@ -6764,7 +6841,10 @@
         <w:t xml:space="preserve"> is the half-saturation constant of resource capture.  </w:t>
       </w:r>
       <w:r>
-        <w:t xml:space="preserve">In our simulations the species with the highest maximum resource uptake rate </w:t>
+        <w:t xml:space="preserve">The trade-off we impose means requires that the </w:t>
+      </w:r>
+      <w:r>
+        <w:t xml:space="preserve">species with the highest maximum resource uptake rate </w:t>
       </w:r>
       <m:oMath>
         <m:r>
@@ -6775,7 +6855,7 @@
         </m:r>
       </m:oMath>
       <w:r>
-        <w:t xml:space="preserve">, has the highest half-saturation constant </w:t>
+        <w:t xml:space="preserve"> has the highest half-saturation constant </w:t>
       </w:r>
       <m:oMath>
         <m:r>
@@ -6804,16 +6884,13 @@
         <w:t xml:space="preserve">species-specific </w:t>
       </w:r>
       <w:r>
-        <w:t xml:space="preserve">growth and phenology for </w:t>
-      </w:r>
-      <w:r>
-        <w:t>the three species we model here</w:t>
-      </w:r>
-      <w:r>
-        <w:t xml:space="preserve">, </w:t>
-      </w:r>
-      <w:r>
-        <w:t xml:space="preserve">and term </w:t>
+        <w:t xml:space="preserve">phenology for </w:t>
+      </w:r>
+      <w:r>
+        <w:t>the three species</w:t>
+      </w:r>
+      <w:r>
+        <w:t xml:space="preserve"> and so we refer to these as </w:t>
       </w:r>
       <w:r>
         <w:t>‘early’, ‘mid’ and ‘late’ (</w:t>
@@ -6846,7 +6923,10 @@
         <w:t xml:space="preserve">. </w:t>
       </w:r>
       <w:r>
-        <w:t xml:space="preserve">The differences in the timing of growth of species in this model recreates important functional differences between species observed empirically in this system </w:t>
+        <w:t xml:space="preserve">The differences in the timing of growth recreates important functional differences between species observed empirically in </w:t>
+      </w:r>
+      <w:r>
+        <w:t xml:space="preserve">annual plant communities </w:t>
       </w:r>
       <w:r>
         <w:fldChar w:fldCharType="begin"/>
@@ -6876,7 +6956,6 @@
         <w:contextualSpacing/>
       </w:pPr>
       <w:r>
-        <w:lastRenderedPageBreak/>
         <w:t xml:space="preserve">So </w:t>
       </w:r>
       <w:r>
@@ -6910,13 +6989,34 @@
         <w:t xml:space="preserve">. </w:t>
       </w:r>
       <w:r>
-        <w:t xml:space="preserve">A phenomenological model of competition that might </w:t>
+        <w:t>In contrast,</w:t>
+      </w:r>
+      <w:r>
+        <w:t xml:space="preserve"> </w:t>
+      </w:r>
+      <w:r>
+        <w:t xml:space="preserve">a </w:t>
+      </w:r>
+      <w:r>
+        <w:t xml:space="preserve">phenomenological model of competition that might </w:t>
       </w:r>
       <w:r>
         <w:t xml:space="preserve">realistically </w:t>
       </w:r>
       <w:r>
-        <w:t>be used in a field study would track the total population density</w:t>
+        <w:t>be</w:t>
+      </w:r>
+      <w:r>
+        <w:t xml:space="preserve"> parameterized from field data</w:t>
+      </w:r>
+      <w:r>
+        <w:t xml:space="preserve"> would </w:t>
+      </w:r>
+      <w:r>
+        <w:t xml:space="preserve">likely </w:t>
+      </w:r>
+      <w:r>
+        <w:t>track the total population density</w:t>
       </w:r>
       <w:r>
         <w:t xml:space="preserve">, </w:t>
@@ -7184,16 +7284,20 @@
         </m:sSub>
       </m:oMath>
       <w:r>
-        <w:t xml:space="preserve"> is initial population density of species </w:t>
-      </w:r>
-      <w:proofErr w:type="spellStart"/>
+        <w:t xml:space="preserve"> is </w:t>
+      </w:r>
+      <w:r>
+        <w:t xml:space="preserve">the number of seeds of </w:t>
+      </w:r>
+      <w:r>
+        <w:t xml:space="preserve">species </w:t>
+      </w:r>
       <w:r>
         <w:rPr>
           <w:i/>
         </w:rPr>
         <w:t>i</w:t>
       </w:r>
-      <w:proofErr w:type="spellEnd"/>
       <w:r>
         <w:t xml:space="preserve">. Second, we assume that </w:t>
       </w:r>
@@ -7215,13 +7319,22 @@
         <w:t xml:space="preserve"> is </w:t>
       </w:r>
       <w:r>
-        <w:t xml:space="preserve">equal to the number of seeds produced by </w:t>
-      </w:r>
-      <w:r>
-        <w:t xml:space="preserve">each species during the course of a simulation.  </w:t>
-      </w:r>
-      <w:r>
-        <w:t xml:space="preserve">To find this, we assume that seeds production is proportional to the net growth of each species during the course of the growing season. </w:t>
+        <w:t xml:space="preserve">equal to the number of seeds produced </w:t>
+      </w:r>
+      <w:r>
+        <w:t>during the course of a simulation</w:t>
+      </w:r>
+      <w:r>
+        <w:t xml:space="preserve">, and we assume this </w:t>
+      </w:r>
+      <w:r>
+        <w:t xml:space="preserve">is proportional to the </w:t>
+      </w:r>
+      <w:r>
+        <w:t>biomass at the time of flowering</w:t>
+      </w:r>
+      <w:r>
+        <w:t xml:space="preserve">. </w:t>
       </w:r>
       <w:r>
         <w:t>Thus,</w:t>
@@ -7531,13 +7644,8 @@
       <w:r>
         <w:t xml:space="preserve">the number of </w:t>
       </w:r>
-      <w:proofErr w:type="spellStart"/>
-      <w:r>
-        <w:t>germinable</w:t>
-      </w:r>
-      <w:proofErr w:type="spellEnd"/>
-      <w:r>
-        <w:t xml:space="preserve"> </w:t>
+      <w:r>
+        <w:t xml:space="preserve">germinable </w:t>
       </w:r>
       <w:r>
         <w:t>seeds produced</w:t>
@@ -7613,22 +7721,50 @@
         <w:t>c</w:t>
       </w:r>
       <w:r>
-        <w:t xml:space="preserve"> (Table S1).</w:t>
-      </w:r>
-      <w:r>
         <w:t xml:space="preserve"> </w:t>
       </w:r>
       <w:r>
-        <w:t xml:space="preserve">We simulate these dynamics using the ordinary differential equation solvers package </w:t>
-      </w:r>
-      <w:proofErr w:type="spellStart"/>
+        <w:t>(</w:t>
+      </w:r>
+      <w:r>
+        <w:fldChar w:fldCharType="begin"/>
+      </w:r>
+      <w:r>
+        <w:instrText xml:space="preserve"> REF _Ref532125852 \h </w:instrText>
+      </w:r>
+      <w:r>
+        <w:fldChar w:fldCharType="separate"/>
+      </w:r>
+      <w:r>
+        <w:t xml:space="preserve">Table S </w:t>
+      </w:r>
+      <w:r>
+        <w:rPr>
+          <w:noProof/>
+        </w:rPr>
+        <w:t>1</w:t>
+      </w:r>
+      <w:r>
+        <w:fldChar w:fldCharType="end"/>
+      </w:r>
+      <w:r>
+        <w:t>)</w:t>
+      </w:r>
+      <w:r>
+        <w:t>.</w:t>
+      </w:r>
+      <w:r>
+        <w:t xml:space="preserve"> </w:t>
+      </w:r>
+      <w:r>
+        <w:t xml:space="preserve">We simulate these dynamics using the differential equation solvers package </w:t>
+      </w:r>
       <w:r>
         <w:rPr>
           <w:rFonts w:ascii="Lucida Console" w:hAnsi="Lucida Console" w:cs="Arial"/>
         </w:rPr>
         <w:t>desolve</w:t>
       </w:r>
-      <w:proofErr w:type="spellEnd"/>
       <w:r>
         <w:t xml:space="preserve"> in the statistical program </w:t>
       </w:r>
@@ -7686,18 +7822,15 @@
       <w:r>
         <w:t xml:space="preserve">  </w:t>
       </w:r>
-      <w:bookmarkStart w:id="11" w:name="_GoBack"/>
-      <w:bookmarkEnd w:id="11"/>
     </w:p>
     <w:p>
       <w:pPr>
         <w:spacing w:after="202"/>
         <w:contextualSpacing/>
       </w:pPr>
-      <w:bookmarkStart w:id="12" w:name="response-surface-experiment"/>
-      <w:bookmarkEnd w:id="12"/>
-      <w:r>
-        <w:lastRenderedPageBreak/>
+      <w:bookmarkStart w:id="11" w:name="response-surface-experiment"/>
+      <w:bookmarkEnd w:id="11"/>
+      <w:r>
         <w:t>Finally</w:t>
       </w:r>
       <w:r>
@@ -7725,13 +7858,19 @@
         <w:t xml:space="preserve"> plant growth </w:t>
       </w:r>
       <w:r>
+        <w:t xml:space="preserve">of each species </w:t>
+      </w:r>
+      <w:r>
         <w:t xml:space="preserve">when faced with </w:t>
       </w:r>
       <w:r>
         <w:t>a range of densities</w:t>
       </w:r>
       <w:r>
-        <w:t xml:space="preserve"> of one or two other competitors</w:t>
+        <w:t xml:space="preserve"> of one or two other </w:t>
+      </w:r>
+      <w:r>
+        <w:t>interspecific competitors</w:t>
       </w:r>
       <w:r>
         <w:t xml:space="preserve">.  </w:t>
@@ -7743,7 +7882,10 @@
         <w:t xml:space="preserve">simulated experiment </w:t>
       </w:r>
       <w:r>
-        <w:t xml:space="preserve">each of the three species </w:t>
+        <w:t>a single individual of each of the</w:t>
+      </w:r>
+      <w:r>
+        <w:t xml:space="preserve"> three species </w:t>
       </w:r>
       <w:r>
         <w:t xml:space="preserve">are </w:t>
@@ -7752,7 +7894,13 @@
         <w:t xml:space="preserve">grown </w:t>
       </w:r>
       <w:r>
-        <w:t xml:space="preserve">in “plots” with </w:t>
+        <w:t xml:space="preserve">in “plots” </w:t>
+      </w:r>
+      <w:r>
+        <w:t xml:space="preserve">either </w:t>
+      </w:r>
+      <w:r>
+        <w:t xml:space="preserve">with </w:t>
       </w:r>
       <w:r>
         <w:t xml:space="preserve">increasing densities </w:t>
@@ -7776,7 +7924,7 @@
         <w:t xml:space="preserve"> …7, 8) </w:t>
       </w:r>
       <w:r>
-        <w:t xml:space="preserve">of either </w:t>
+        <w:t xml:space="preserve">of </w:t>
       </w:r>
       <w:r>
         <w:t xml:space="preserve">a single </w:t>
@@ -7785,6 +7933,9 @@
         <w:t xml:space="preserve">interspecific competitor species or </w:t>
       </w:r>
       <w:r>
+        <w:t xml:space="preserve">in </w:t>
+      </w:r>
+      <w:r>
         <w:t xml:space="preserve">plots with </w:t>
       </w:r>
       <w:r>
@@ -7810,56 +7961,14 @@
       </w:r>
       <w:r>
         <w:t xml:space="preserve"> </w:t>
-      </w:r>
-      <w:r>
-        <w:t>W</w:t>
-      </w:r>
-      <w:r>
-        <w:t>e calculate</w:t>
-      </w:r>
-      <w:r>
-        <w:t>d</w:t>
-      </w:r>
-      <w:r>
-        <w:t xml:space="preserve"> the</w:t>
-      </w:r>
-      <w:r>
-        <w:t xml:space="preserve"> seed production</w:t>
-      </w:r>
-      <w:r>
-        <w:t xml:space="preserve"> of </w:t>
-      </w:r>
-      <w:r>
-        <w:t xml:space="preserve">a single individual of </w:t>
-      </w:r>
-      <w:r>
-        <w:t xml:space="preserve">the focal species and </w:t>
-      </w:r>
-      <w:r>
-        <w:t xml:space="preserve">used those data to </w:t>
-      </w:r>
-      <w:r>
-        <w:t xml:space="preserve">fit </w:t>
-      </w:r>
-      <w:r>
-        <w:t xml:space="preserve">the </w:t>
-      </w:r>
-      <w:r>
-        <w:t xml:space="preserve">phenomenological competition models </w:t>
-      </w:r>
-      <w:r>
-        <w:t>described in the next section</w:t>
-      </w:r>
-      <w:r>
-        <w:t xml:space="preserve">. </w:t>
       </w:r>
     </w:p>
     <w:p>
       <w:pPr>
         <w:pStyle w:val="Heading2"/>
       </w:pPr>
-      <w:bookmarkStart w:id="13" w:name="phenomenological-annual-plant-model"/>
-      <w:bookmarkEnd w:id="13"/>
+      <w:bookmarkStart w:id="12" w:name="phenomenological-annual-plant-model"/>
+      <w:bookmarkEnd w:id="12"/>
       <w:r>
         <w:t>Phenomenological annual plant model</w:t>
       </w:r>
@@ -7870,7 +7979,13 @@
         <w:contextualSpacing/>
       </w:pPr>
       <w:r>
-        <w:t>We model annual plant competition in terms of the decline in per capita reproductive output with increasing density of competitors at the start of the growing season (</w:t>
+        <w:t>We model annual plant competition in terms of the decline in per capita reproductive output</w:t>
+      </w:r>
+      <w:r>
+        <w:t xml:space="preserve"> </w:t>
+      </w:r>
+      <w:r>
+        <w:t>with increasing density of competitors at the start of the growing season (</w:t>
       </w:r>
       <m:oMath>
         <m:sSub>
@@ -8328,6 +8443,7 @@
         <w:contextualSpacing/>
       </w:pPr>
       <w:r>
+        <w:lastRenderedPageBreak/>
         <w:t xml:space="preserve">where </w:t>
       </w:r>
       <m:oMath>
@@ -8973,14 +9089,12 @@
       <w:r>
         <w:t xml:space="preserve">using the </w:t>
       </w:r>
-      <w:proofErr w:type="spellStart"/>
       <w:r>
         <w:rPr>
           <w:rFonts w:ascii="Lucida Console" w:hAnsi="Lucida Console"/>
         </w:rPr>
         <w:t>nls</w:t>
       </w:r>
-      <w:proofErr w:type="spellEnd"/>
       <w:r>
         <w:t xml:space="preserve"> </w:t>
       </w:r>
@@ -9036,7 +9150,7 @@
         <w:t xml:space="preserve">and </w:t>
       </w:r>
       <w:r>
-        <w:t xml:space="preserve">fixed </w:t>
+        <w:t xml:space="preserve">set </w:t>
       </w:r>
       <w:r>
         <w:t xml:space="preserve">this as a </w:t>
@@ -9138,7 +9252,13 @@
         <w:t xml:space="preserve">per capita </w:t>
       </w:r>
       <w:r>
-        <w:t xml:space="preserve">fecundity in the case where the focal species </w:t>
+        <w:t>fecundity in case</w:t>
+      </w:r>
+      <w:r>
+        <w:t>s</w:t>
+      </w:r>
+      <w:r>
+        <w:t xml:space="preserve"> where the focal species </w:t>
       </w:r>
       <w:r>
         <w:t xml:space="preserve">simultaneously </w:t>
@@ -9174,7 +9294,11 @@
         <w:t xml:space="preserve">per capita </w:t>
       </w:r>
       <w:r>
-        <w:t xml:space="preserve">fecundity of each species predicted by the additive phenomenological model and the </w:t>
+        <w:t xml:space="preserve">fecundity of each species </w:t>
+      </w:r>
+      <w:r>
+        <w:lastRenderedPageBreak/>
+        <w:t xml:space="preserve">predicted by the additive phenomenological model and the </w:t>
       </w:r>
       <w:r>
         <w:t xml:space="preserve">per capita </w:t>
@@ -9213,11 +9337,7 @@
         <w:t xml:space="preserve">when the average deviation in the multispecies case is greater than the deviation in the single species cases.  We can quantify this </w:t>
       </w:r>
       <w:r>
-        <w:t xml:space="preserve">by comparing the root-mean-squared error from two competitor simulations to the root-mean-squared error in single competitor simulations.  </w:t>
-      </w:r>
-      <w:r>
-        <w:lastRenderedPageBreak/>
-        <w:t xml:space="preserve">We can also look at the average deviation in the two competitor simulations to get a sense of the direction of the HOIs. </w:t>
+        <w:t xml:space="preserve">by comparing the root-mean-squared error from two competitor simulations to the root-mean-squared error in single competitor simulations.  We can also look at the average deviation to get a sense of the direction of the HOIs. </w:t>
       </w:r>
       <w:r>
         <w:t xml:space="preserve">Importantly, this approach does not require that we specify the </w:t>
@@ -9242,8 +9362,8 @@
       <w:pPr>
         <w:pStyle w:val="Heading"/>
       </w:pPr>
-      <w:bookmarkStart w:id="14" w:name="model-fits"/>
-      <w:bookmarkEnd w:id="14"/>
+      <w:bookmarkStart w:id="13" w:name="model-fits"/>
+      <w:bookmarkEnd w:id="13"/>
       <w:r>
         <w:t>Evidence for HOIs</w:t>
       </w:r>
@@ -9401,12 +9521,18 @@
         <w:t xml:space="preserve">HOIs </w:t>
       </w:r>
       <w:r>
-        <w:t>for the mid and late-season species</w:t>
+        <w:t>for the mid and late</w:t>
       </w:r>
       <w:r>
         <w:t xml:space="preserve"> </w:t>
       </w:r>
       <w:r>
+        <w:t>season species</w:t>
+      </w:r>
+      <w:r>
+        <w:t xml:space="preserve"> </w:t>
+      </w:r>
+      <w:r>
         <w:t>(</w:t>
       </w:r>
       <w:r>
@@ -9443,10 +9569,10 @@
         <w:t xml:space="preserve"> </w:t>
       </w:r>
       <w:r>
-        <w:t>For</w:t>
-      </w:r>
-      <w:r>
-        <w:t xml:space="preserve"> the early species</w:t>
+        <w:t xml:space="preserve">In other words, for </w:t>
+      </w:r>
+      <w:r>
+        <w:t>the early species</w:t>
       </w:r>
       <w:r>
         <w:t>,</w:t>
@@ -9458,7 +9584,10 @@
         <w:t xml:space="preserve">observed </w:t>
       </w:r>
       <w:r>
-        <w:t>strength of competition from two species together was close to the sum of the two species’ individual effects</w:t>
+        <w:t xml:space="preserve">effect of </w:t>
+      </w:r>
+      <w:r>
+        <w:t>two species together was close to the sum of the two species’ individual effects</w:t>
       </w:r>
       <w:r>
         <w:t xml:space="preserve"> </w:t>
@@ -9488,25 +9617,34 @@
         <w:fldChar w:fldCharType="end"/>
       </w:r>
       <w:r>
-        <w:t xml:space="preserve">).  For </w:t>
-      </w:r>
-      <w:r>
-        <w:t>the mid and late season species</w:t>
-      </w:r>
-      <w:r>
-        <w:t>,</w:t>
-      </w:r>
-      <w:r>
-        <w:t xml:space="preserve"> the observed </w:t>
-      </w:r>
-      <w:r>
-        <w:t>strength of competition did not equal the sum of the single species effects</w:t>
-      </w:r>
-      <w:r>
-        <w:t xml:space="preserve"> </w:t>
-      </w:r>
-      <w:r>
-        <w:t>(</w:t>
+        <w:t xml:space="preserve">).  </w:t>
+      </w:r>
+      <w:r>
+        <w:t xml:space="preserve">However, assuming additive competitor effects </w:t>
+      </w:r>
+      <w:r>
+        <w:t>underpredict</w:t>
+      </w:r>
+      <w:r>
+        <w:t>ed</w:t>
+      </w:r>
+      <w:r>
+        <w:t xml:space="preserve"> the </w:t>
+      </w:r>
+      <w:r>
+        <w:t xml:space="preserve">total </w:t>
+      </w:r>
+      <w:r>
+        <w:t xml:space="preserve">strength of competition </w:t>
+      </w:r>
+      <w:r>
+        <w:t xml:space="preserve">on the </w:t>
+      </w:r>
+      <w:r>
+        <w:t>mid-season</w:t>
+      </w:r>
+      <w:r>
+        <w:t xml:space="preserve"> species (</w:t>
       </w:r>
       <w:r>
         <w:fldChar w:fldCharType="begin"/>
@@ -9530,40 +9668,7 @@
         <w:fldChar w:fldCharType="end"/>
       </w:r>
       <w:r>
-        <w:t xml:space="preserve"> b, c</w:t>
-      </w:r>
-      <w:r>
-        <w:t xml:space="preserve">).  </w:t>
-      </w:r>
-      <w:r>
-        <w:t xml:space="preserve">Specifically, </w:t>
-      </w:r>
-      <w:r>
-        <w:t xml:space="preserve">our model </w:t>
-      </w:r>
-      <w:r>
-        <w:t>underpredict</w:t>
-      </w:r>
-      <w:r>
-        <w:t>ed</w:t>
-      </w:r>
-      <w:r>
-        <w:t xml:space="preserve"> the </w:t>
-      </w:r>
-      <w:r>
-        <w:t xml:space="preserve">total </w:t>
-      </w:r>
-      <w:r>
-        <w:t xml:space="preserve">strength of competition </w:t>
-      </w:r>
-      <w:r>
-        <w:t xml:space="preserve">on the </w:t>
-      </w:r>
-      <w:r>
-        <w:t>mid-season</w:t>
-      </w:r>
-      <w:r>
-        <w:t xml:space="preserve"> species (</w:t>
+        <w:t xml:space="preserve"> b), and overpredicted the strength of competition on the late species (</w:t>
       </w:r>
       <w:r>
         <w:fldChar w:fldCharType="begin"/>
@@ -9587,119 +9692,86 @@
         <w:fldChar w:fldCharType="end"/>
       </w:r>
       <w:r>
-        <w:t xml:space="preserve"> b), and overpredicted the strength of competition on the late species (</w:t>
+        <w:t xml:space="preserve"> c). </w:t>
+      </w:r>
+      <w:r>
+        <w:t xml:space="preserve">This </w:t>
+      </w:r>
+      <w:r>
+        <w:t>shows</w:t>
+      </w:r>
+      <w:r>
+        <w:t xml:space="preserve"> that </w:t>
+      </w:r>
+      <w:r>
+        <w:t>competitors’ effects change</w:t>
+      </w:r>
+      <w:r>
+        <w:t>d</w:t>
+      </w:r>
+      <w:r>
+        <w:t xml:space="preserve"> depending on the </w:t>
+      </w:r>
+      <w:r>
+        <w:t>density</w:t>
+      </w:r>
+      <w:r>
+        <w:t xml:space="preserve"> of other competing species</w:t>
+      </w:r>
+      <w:r>
+        <w:t xml:space="preserve">, and by </w:t>
+      </w:r>
+      <w:r>
+        <w:t xml:space="preserve">our </w:t>
+      </w:r>
+      <w:r>
+        <w:t xml:space="preserve">definition this </w:t>
+      </w:r>
+      <w:r>
+        <w:t xml:space="preserve">is a </w:t>
+      </w:r>
+      <w:r>
+        <w:t>HOI</w:t>
+      </w:r>
+      <w:r>
+        <w:t xml:space="preserve">.  </w:t>
+      </w:r>
+      <w:r>
+        <w:t xml:space="preserve">Using the first phenomenological model, equation 6, </w:t>
+      </w:r>
+      <w:r>
+        <w:lastRenderedPageBreak/>
+        <w:t>which was less accurate in fitting the fecundity of single species, we also found evidence of HOIs (</w:t>
       </w:r>
       <w:r>
         <w:fldChar w:fldCharType="begin"/>
       </w:r>
       <w:r>
-        <w:instrText xml:space="preserve"> REF _Ref524702022 \h </w:instrText>
+        <w:instrText xml:space="preserve"> REF _Ref530735503 \h </w:instrText>
       </w:r>
       <w:r>
         <w:fldChar w:fldCharType="separate"/>
       </w:r>
       <w:r>
-        <w:t xml:space="preserve">Figure </w:t>
+        <w:t xml:space="preserve">Figure S </w:t>
       </w:r>
       <w:r>
         <w:rPr>
           <w:noProof/>
         </w:rPr>
-        <w:t>5</w:t>
+        <w:t>2</w:t>
       </w:r>
       <w:r>
         <w:fldChar w:fldCharType="end"/>
       </w:r>
       <w:r>
-        <w:t xml:space="preserve"> c). </w:t>
-      </w:r>
-      <w:r>
-        <w:t xml:space="preserve">In short, our phenomenological model accurately described single competition but </w:t>
-      </w:r>
-      <w:r>
-        <w:t>did not predict the</w:t>
-      </w:r>
-      <w:r>
-        <w:t xml:space="preserve"> effect of competition</w:t>
-      </w:r>
-      <w:r>
-        <w:t xml:space="preserve"> from two species at once</w:t>
-      </w:r>
-      <w:r>
-        <w:t xml:space="preserve">.  This </w:t>
-      </w:r>
-      <w:r>
-        <w:t>shows</w:t>
-      </w:r>
-      <w:r>
-        <w:t xml:space="preserve"> that </w:t>
-      </w:r>
-      <w:r>
-        <w:t>competitors’ effects change</w:t>
-      </w:r>
-      <w:r>
-        <w:t>d</w:t>
-      </w:r>
-      <w:r>
-        <w:t xml:space="preserve"> depending on the </w:t>
-      </w:r>
-      <w:r>
-        <w:t>density</w:t>
-      </w:r>
-      <w:r>
-        <w:t xml:space="preserve"> of other competing species</w:t>
-      </w:r>
-      <w:r>
-        <w:t xml:space="preserve">, and by </w:t>
-      </w:r>
-      <w:r>
-        <w:t xml:space="preserve">our </w:t>
-      </w:r>
-      <w:r>
-        <w:t xml:space="preserve">definition this </w:t>
-      </w:r>
-      <w:r>
-        <w:t xml:space="preserve">is a </w:t>
-      </w:r>
-      <w:r>
-        <w:t>HOI</w:t>
-      </w:r>
-      <w:r>
-        <w:t xml:space="preserve">.  </w:t>
-      </w:r>
-      <w:r>
-        <w:t>Using the first phenomenological model, equation 6, which was less accurate in fitting the fecundity of single species, we also found evidence of HOIs (</w:t>
-      </w:r>
-      <w:r>
-        <w:fldChar w:fldCharType="begin"/>
-      </w:r>
-      <w:r>
-        <w:instrText xml:space="preserve"> REF _Ref530735503 \h </w:instrText>
-      </w:r>
-      <w:r>
-        <w:fldChar w:fldCharType="separate"/>
-      </w:r>
-      <w:r>
-        <w:t xml:space="preserve">Figure S </w:t>
-      </w:r>
-      <w:r>
-        <w:rPr>
-          <w:noProof/>
-        </w:rPr>
-        <w:t>2</w:t>
-      </w:r>
-      <w:r>
-        <w:fldChar w:fldCharType="end"/>
-      </w:r>
-      <w:r>
-        <w:t xml:space="preserve">) but these were different in direction and </w:t>
-      </w:r>
-      <w:r>
-        <w:lastRenderedPageBreak/>
-        <w:t>magnitude than those detected with equation 7, indicating the importance of having a description</w:t>
-      </w:r>
-      <w:r>
-        <w:t xml:space="preserve"> of the single species effects</w:t>
+        <w:t>) but these were different in direction and magnitude than those detected with equation 7, indicating th</w:t>
+      </w:r>
+      <w:r>
+        <w:t xml:space="preserve">at HOIs are by definition dependent on what form of phenomenological model is fit to </w:t>
+      </w:r>
+      <w:r>
+        <w:t>single species effects</w:t>
       </w:r>
       <w:r>
         <w:t xml:space="preserve">.  </w:t>
@@ -9835,10 +9907,16 @@
         <w:t xml:space="preserve">, but they can </w:t>
       </w:r>
       <w:r>
-        <w:t xml:space="preserve">also affect the net interaction between </w:t>
-      </w:r>
-      <w:r>
-        <w:t xml:space="preserve">their </w:t>
+        <w:t>also affect the interaction</w:t>
+      </w:r>
+      <w:r>
+        <w:t>s</w:t>
+      </w:r>
+      <w:r>
+        <w:t xml:space="preserve"> between </w:t>
+      </w:r>
+      <w:r>
+        <w:t xml:space="preserve">those </w:t>
       </w:r>
       <w:r>
         <w:t xml:space="preserve">competitors. </w:t>
@@ -9850,25 +9928,7 @@
         <w:t xml:space="preserve">the early species </w:t>
       </w:r>
       <w:r>
-        <w:t xml:space="preserve">has the most rapid growth and resource uptake rate early in the season when resource </w:t>
-      </w:r>
-      <w:r>
-        <w:t>concentrations are high</w:t>
-      </w:r>
-      <w:r>
-        <w:t xml:space="preserve"> and it has</w:t>
-      </w:r>
-      <w:r>
-        <w:t xml:space="preserve"> a strong impact on early season</w:t>
-      </w:r>
-      <w:r>
-        <w:t xml:space="preserve"> resource</w:t>
-      </w:r>
-      <w:r>
-        <w:t xml:space="preserve"> availability</w:t>
-      </w:r>
-      <w:r>
-        <w:t xml:space="preserve">.  This shifts the resource uptake rates of </w:t>
+        <w:t xml:space="preserve">has the most rapid growth and resource uptake rate early in the season.  This shifts the resource uptake rates of </w:t>
       </w:r>
       <w:r>
         <w:t xml:space="preserve">the mid and late season species </w:t>
@@ -9880,7 +9940,10 @@
         <w:t xml:space="preserve">left </w:t>
       </w:r>
       <w:r>
-        <w:t xml:space="preserve">along their resource uptake curves. </w:t>
+        <w:t>along their resource uptake curves</w:t>
+      </w:r>
+      <w:r>
+        <w:t xml:space="preserve"> (</w:t>
       </w:r>
       <w:r>
         <w:fldChar w:fldCharType="begin"/>
@@ -9904,21 +9967,13 @@
         <w:fldChar w:fldCharType="end"/>
       </w:r>
       <w:r>
-        <w:t xml:space="preserve">a </w:t>
-      </w:r>
-      <w:proofErr w:type="gramStart"/>
-      <w:r>
-        <w:t>shows</w:t>
-      </w:r>
-      <w:proofErr w:type="gramEnd"/>
-      <w:r>
-        <w:t xml:space="preserve"> how the time</w:t>
-      </w:r>
-      <w:r>
-        <w:t xml:space="preserve"> </w:t>
-      </w:r>
-      <w:r>
-        <w:t xml:space="preserve">series of resource uptake rates of the mid and late season species shift earlier in response to the change in resource availability caused by the early season species.  </w:t>
+        <w:t>a</w:t>
+      </w:r>
+      <w:r>
+        <w:t>)</w:t>
+      </w:r>
+      <w:r>
+        <w:t xml:space="preserve">.  </w:t>
       </w:r>
       <w:r>
         <w:t>B</w:t>
@@ -9948,25 +10003,25 @@
         <w:t xml:space="preserve"> more than </w:t>
       </w:r>
       <w:r>
-        <w:t>the late season species</w:t>
-      </w:r>
-      <w:r>
-        <w:t xml:space="preserve"> during the period of time </w:t>
+        <w:t xml:space="preserve">it does the </w:t>
+      </w:r>
+      <w:r>
+        <w:t>late season species</w:t>
+      </w:r>
+      <w:r>
+        <w:t xml:space="preserve"> during the period of time when </w:t>
+      </w:r>
+      <w:r>
+        <w:t xml:space="preserve">both </w:t>
+      </w:r>
+      <w:r>
+        <w:t>species are active</w:t>
+      </w:r>
+      <w:r>
+        <w:t xml:space="preserve">, that is until the mid-season species stops growing (vertical lines </w:t>
       </w:r>
       <w:r>
         <w:lastRenderedPageBreak/>
-        <w:t xml:space="preserve">when </w:t>
-      </w:r>
-      <w:r>
-        <w:t xml:space="preserve">both </w:t>
-      </w:r>
-      <w:r>
-        <w:t>species are active</w:t>
-      </w:r>
-      <w:r>
-        <w:t xml:space="preserve">, that is until the mid-season species stops growing (gray vertical lines </w:t>
-      </w:r>
-      <w:r>
         <w:fldChar w:fldCharType="begin"/>
       </w:r>
       <w:r>
@@ -9991,28 +10046,13 @@
         <w:t xml:space="preserve"> a)</w:t>
       </w:r>
       <w:r>
-        <w:t xml:space="preserve">.  Taking the time averaged resource uptake rates of each species </w:t>
-      </w:r>
-      <w:r>
-        <w:t>over this period</w:t>
-      </w:r>
-      <w:r>
-        <w:t xml:space="preserve"> </w:t>
-      </w:r>
-      <w:r>
-        <w:t>shows th</w:t>
-      </w:r>
-      <w:r>
-        <w:t>e</w:t>
-      </w:r>
-      <w:r>
-        <w:t xml:space="preserve"> effect more clearly</w:t>
-      </w:r>
-      <w:r>
-        <w:t xml:space="preserve">: </w:t>
-      </w:r>
-      <w:r>
-        <w:t xml:space="preserve">the average resource uptake rate of the mid-season species declines much more than that </w:t>
+        <w:t xml:space="preserve">.  </w:t>
+      </w:r>
+      <w:r>
+        <w:t>Thus the</w:t>
+      </w:r>
+      <w:r>
+        <w:t xml:space="preserve"> average resource uptake rate of the mid-season species declines more than that </w:t>
       </w:r>
       <w:r>
         <w:t xml:space="preserve">of the late season species in response to the </w:t>
@@ -10087,75 +10127,34 @@
         <w:t xml:space="preserve">direction of the </w:t>
       </w:r>
       <w:r>
-        <w:t>HOI effect of the early and mid</w:t>
-      </w:r>
-      <w:r>
-        <w:t>-</w:t>
-      </w:r>
-      <w:r>
-        <w:t>season species on the late season species</w:t>
+        <w:t>HOI effect</w:t>
+      </w:r>
+      <w:r>
+        <w:t>s</w:t>
+      </w:r>
+      <w:r>
+        <w:t xml:space="preserve"> on the late season species</w:t>
       </w:r>
       <w:r>
         <w:t>:</w:t>
       </w:r>
       <w:r>
-        <w:t xml:space="preserve">  </w:t>
-      </w:r>
-      <w:r>
-        <w:t>i</w:t>
-      </w:r>
-      <w:r>
-        <w:t xml:space="preserve">n the presence of the early season species, the </w:t>
+        <w:t xml:space="preserve">  the presence of the early species, </w:t>
+      </w:r>
+      <w:r>
+        <w:t>puts the mid-season species at a slight disadvantage relative to the</w:t>
+      </w:r>
+      <w:r>
+        <w:t xml:space="preserve"> </w:t>
       </w:r>
       <w:r>
         <w:t xml:space="preserve">late </w:t>
       </w:r>
       <w:r>
-        <w:t xml:space="preserve">season species gets a </w:t>
-      </w:r>
-      <w:r>
-        <w:t>larger</w:t>
-      </w:r>
-      <w:r>
-        <w:t xml:space="preserve"> share of the resource pool it </w:t>
-      </w:r>
-      <w:r>
-        <w:t>competes</w:t>
-      </w:r>
-      <w:r>
-        <w:t xml:space="preserve"> </w:t>
-      </w:r>
-      <w:r>
-        <w:t xml:space="preserve">for </w:t>
-      </w:r>
-      <w:r>
-        <w:t>with</w:t>
-      </w:r>
-      <w:r>
-        <w:t xml:space="preserve"> the mid-season species</w:t>
-      </w:r>
-      <w:r>
-        <w:t xml:space="preserve">, and the joint effect of competition is less than </w:t>
-      </w:r>
-      <w:r>
-        <w:t xml:space="preserve">the </w:t>
-      </w:r>
-      <w:r>
-        <w:t>additive</w:t>
-      </w:r>
-      <w:r>
-        <w:t xml:space="preserve"> </w:t>
-      </w:r>
-      <w:r>
-        <w:t xml:space="preserve">effect of the early and </w:t>
-      </w:r>
-      <w:proofErr w:type="spellStart"/>
-      <w:r>
-        <w:t>mid competitor</w:t>
-      </w:r>
-      <w:proofErr w:type="spellEnd"/>
-      <w:r>
-        <w:t xml:space="preserve"> </w:t>
+        <w:t>species</w:t>
+      </w:r>
+      <w:r>
+        <w:t xml:space="preserve">; thus the joint effect of the early and mid-season species together is less than their additive effect </w:t>
       </w:r>
       <w:r>
         <w:t>(</w:t>
@@ -10392,7 +10391,7 @@
         <w:t xml:space="preserve">more slowly </w:t>
       </w:r>
       <w:r>
-        <w:t xml:space="preserve">early in the season than either of </w:t>
+        <w:t xml:space="preserve">early in the season than </w:t>
       </w:r>
       <w:r>
         <w:t>its competitor</w:t>
@@ -10410,11 +10409,7 @@
         <w:t>has minimal impact on resource availability.</w:t>
       </w:r>
       <w:r>
-        <w:t xml:space="preserve">  Meanwhile, the mid-season species does not significantly change the resource uptake rate of the late </w:t>
-      </w:r>
-      <w:r>
-        <w:lastRenderedPageBreak/>
-        <w:t>season species</w:t>
+        <w:t xml:space="preserve">  Meanwhile, the mid-season species does not significantly change the resource uptake rate of the late season species</w:t>
       </w:r>
       <w:r>
         <w:t xml:space="preserve"> because </w:t>
@@ -10459,6 +10454,7 @@
         <w:contextualSpacing/>
       </w:pPr>
       <w:r>
+        <w:lastRenderedPageBreak/>
         <w:t>T</w:t>
       </w:r>
       <w:r>
@@ -10714,28 +10710,28 @@
         <w:fldChar w:fldCharType="end"/>
       </w:r>
       <w:r>
-        <w:t xml:space="preserve">.  The great advantage of </w:t>
+        <w:t xml:space="preserve">.  The advantage of </w:t>
+      </w:r>
+      <w:r>
+        <w:t>statistically</w:t>
+      </w:r>
+      <w:r>
+        <w:t xml:space="preserve"> </w:t>
+      </w:r>
+      <w:r>
+        <w:t>fitting a phenomenological model to observed or simulated effects of competition</w:t>
+      </w:r>
+      <w:r>
+        <w:t xml:space="preserve"> is that </w:t>
+      </w:r>
+      <w:r>
+        <w:t xml:space="preserve">this approach </w:t>
+      </w:r>
+      <w:r>
+        <w:t xml:space="preserve">can help us understand pairwise competition even in such complex cases. </w:t>
       </w:r>
       <w:r>
         <w:lastRenderedPageBreak/>
-        <w:t>statistically</w:t>
-      </w:r>
-      <w:r>
-        <w:t xml:space="preserve"> </w:t>
-      </w:r>
-      <w:r>
-        <w:t>fitting a phenomenological model to observed or simulated effects of competition</w:t>
-      </w:r>
-      <w:r>
-        <w:t xml:space="preserve"> is that </w:t>
-      </w:r>
-      <w:r>
-        <w:t xml:space="preserve">this approach </w:t>
-      </w:r>
-      <w:r>
-        <w:t xml:space="preserve">can help us understand pairwise competition even in such complex cases. </w:t>
-      </w:r>
-      <w:r>
         <w:t>However</w:t>
       </w:r>
       <w:r>
@@ -10804,7 +10800,7 @@
         <w:t xml:space="preserve">the trait that determines each species’ impact on and sensitivity to resource availability is itself governed by resource </w:t>
       </w:r>
       <w:r>
-        <w:t xml:space="preserve">availability over time </w:t>
+        <w:t xml:space="preserve">availability </w:t>
       </w:r>
       <w:r>
         <w:fldChar w:fldCharType="begin"/>
@@ -10843,7 +10839,13 @@
         <w:t>, which</w:t>
       </w:r>
       <w:r>
-        <w:t xml:space="preserve"> shifts in response to resource availability and thus the activity of competitors.</w:t>
+        <w:t xml:space="preserve"> shifts in response to resource availability and thus the</w:t>
+      </w:r>
+      <w:r>
+        <w:t xml:space="preserve"> earlier </w:t>
+      </w:r>
+      <w:r>
+        <w:t>activity of competitors.</w:t>
       </w:r>
       <w:r>
         <w:t xml:space="preserve">  More generally, we believe</w:t>
@@ -11032,40 +11034,25 @@
         <w:t xml:space="preserve">resource </w:t>
       </w:r>
       <w:r>
+        <w:t xml:space="preserve">uptake curve.  </w:t>
+      </w:r>
+      <w:r>
+        <w:t xml:space="preserve">Additional simulations show that the more similar species resource uptake </w:t>
+      </w:r>
+      <w:r>
         <w:lastRenderedPageBreak/>
-        <w:t xml:space="preserve">uptake curve.  </w:t>
-      </w:r>
-      <w:r>
-        <w:t xml:space="preserve">Additional simulations show that the </w:t>
+        <w:t>curves are to one another</w:t>
+      </w:r>
+      <w:r>
+        <w:t xml:space="preserve"> </w:t>
+      </w:r>
+      <w:r>
+        <w:t xml:space="preserve">the </w:t>
       </w:r>
       <w:r>
         <w:t>weaker</w:t>
       </w:r>
       <w:r>
-        <w:t xml:space="preserve"> the trade-off between resource uptake rate</w:t>
-      </w:r>
-      <w:r>
-        <w:t>s</w:t>
-      </w:r>
-      <w:r>
-        <w:t xml:space="preserve"> at high </w:t>
-      </w:r>
-      <w:r>
-        <w:t xml:space="preserve">versus </w:t>
-      </w:r>
-      <w:r>
-        <w:t>low resource availability</w:t>
-      </w:r>
-      <w:r>
-        <w:t>—or the more similar species resource uptake curves are to one another—</w:t>
-      </w:r>
-      <w:r>
-        <w:t xml:space="preserve">the </w:t>
-      </w:r>
-      <w:r>
-        <w:t>weaker</w:t>
-      </w:r>
-      <w:r>
         <w:t xml:space="preserve"> the HOIs </w:t>
       </w:r>
       <w:r>
@@ -11087,7 +11074,10 @@
         <w:t xml:space="preserve">.  </w:t>
       </w:r>
       <w:r>
-        <w:t xml:space="preserve">In nature, such strong trade-offs may be rare.  </w:t>
+        <w:t xml:space="preserve">In nature, </w:t>
+      </w:r>
+      <w:r>
+        <w:t xml:space="preserve">such large differences in the shape of resource uptake curves may be rare. </w:t>
       </w:r>
     </w:p>
     <w:p>
@@ -11108,7 +11098,13 @@
         <w:t>contribute to</w:t>
       </w:r>
       <w:r>
-        <w:t xml:space="preserve"> the strength of HOIs.  Because resource availability </w:t>
+        <w:t xml:space="preserve"> the </w:t>
+      </w:r>
+      <w:r>
+        <w:t xml:space="preserve">magnitude </w:t>
+      </w:r>
+      <w:r>
+        <w:t xml:space="preserve">of HOIs.  Because resource availability </w:t>
       </w:r>
       <w:r>
         <w:t>fluctuates widely</w:t>
@@ -11216,7 +11212,7 @@
         <w:fldChar w:fldCharType="end"/>
       </w:r>
       <w:r>
-        <w:t>.  Due to their large size, perennial plants can be assumed to quickly draw resources down to a dynamic equilibrium close to the environmental resource supply rate.  Thus, even if species have different non-linear responses to resource concentration the fact</w:t>
+        <w:t>.  Due to their large size, perennial plants can be assumed to quickly draw resources down to a dynamic equilibrium .  Thus, even if species have different non-linear responses to resource concentration the fact</w:t>
       </w:r>
       <w:r>
         <w:t>,</w:t>
@@ -11225,16 +11221,22 @@
         <w:t xml:space="preserve"> that resource concentration is relatively fixed eliminates the possibility of strong higher order interactions. </w:t>
       </w:r>
       <w:r>
-        <w:t>Therefore, b</w:t>
-      </w:r>
-      <w:r>
-        <w:t xml:space="preserve">ecause of their </w:t>
-      </w:r>
-      <w:r>
-        <w:t xml:space="preserve">pulsed </w:t>
-      </w:r>
-      <w:r>
-        <w:t xml:space="preserve">resource dynamics, seasonally forced systems, such as annual plant communities in a Mediterranean climate, may be a good place to look for strong HOIs </w:t>
+        <w:t>For this reason</w:t>
+      </w:r>
+      <w:r>
+        <w:t>, seasonally forced systems, such as annual plant communities in</w:t>
+      </w:r>
+      <w:r>
+        <w:t xml:space="preserve"> </w:t>
+      </w:r>
+      <w:r>
+        <w:t>Mediterranean climate</w:t>
+      </w:r>
+      <w:r>
+        <w:t>s</w:t>
+      </w:r>
+      <w:r>
+        <w:t xml:space="preserve">, may be a good place to look for strong HOIs </w:t>
       </w:r>
       <w:r>
         <w:fldChar w:fldCharType="begin"/>
@@ -11302,13 +11304,8 @@
       <w:r>
         <w:t xml:space="preserve"> between </w:t>
       </w:r>
-      <w:proofErr w:type="spellStart"/>
-      <w:r>
-        <w:t>heterospecific</w:t>
-      </w:r>
-      <w:proofErr w:type="spellEnd"/>
-      <w:r>
-        <w:t xml:space="preserve"> </w:t>
+      <w:r>
+        <w:t xml:space="preserve">heterospecific </w:t>
       </w:r>
       <w:r>
         <w:t>and</w:t>
@@ -11335,11 +11332,7 @@
         <w:t xml:space="preserve">HOIs </w:t>
       </w:r>
       <w:r>
-        <w:t xml:space="preserve">are virtually </w:t>
-      </w:r>
-      <w:r>
-        <w:lastRenderedPageBreak/>
-        <w:t xml:space="preserve">guaranteed </w:t>
+        <w:t xml:space="preserve">are virtually guaranteed </w:t>
       </w:r>
       <w:r>
         <w:t xml:space="preserve">when </w:t>
@@ -11428,6 +11421,7 @@
         <w:t xml:space="preserve"> for example, we found </w:t>
       </w:r>
       <w:r>
+        <w:lastRenderedPageBreak/>
         <w:t xml:space="preserve">that </w:t>
       </w:r>
       <w:r>
@@ -11440,10 +11434,10 @@
         <w:t xml:space="preserve">species’ effect best fit the </w:t>
       </w:r>
       <w:r>
-        <w:t xml:space="preserve">per capita fecundity </w:t>
-      </w:r>
-      <w:r>
-        <w:t xml:space="preserve">for the mid and late-season species.  These </w:t>
+        <w:t>simulated data for the</w:t>
+      </w:r>
+      <w:r>
+        <w:t xml:space="preserve"> mid and late-season species.  These </w:t>
       </w:r>
       <w:r>
         <w:t xml:space="preserve">species-specific non-linear </w:t>
@@ -11636,7 +11630,7 @@
         </m:r>
       </m:oMath>
       <w:r>
-        <w:t xml:space="preserve"> is a linear or non-linear function of species density.  </w:t>
+        <w:t xml:space="preserve"> is a function of species density.  </w:t>
       </w:r>
       <w:r>
         <w:t>I</w:t>
@@ -11912,10 +11906,10 @@
         <w:t xml:space="preserve">. </w:t>
       </w:r>
       <w:r>
-        <w:t>B</w:t>
-      </w:r>
-      <w:r>
-        <w:t>ecause we label</w:t>
+        <w:t xml:space="preserve">Just because </w:t>
+      </w:r>
+      <w:r>
+        <w:t>we label</w:t>
       </w:r>
       <w:r>
         <w:t xml:space="preserve"> </w:t>
@@ -11936,7 +11930,13 @@
         <w:t xml:space="preserve">, </w:t>
       </w:r>
       <w:r>
-        <w:t>the sum of the separate species effects will not equal to the</w:t>
+        <w:t>the sum of the</w:t>
+      </w:r>
+      <w:r>
+        <w:t xml:space="preserve">ir </w:t>
+      </w:r>
+      <w:r>
+        <w:t>separate effects will not equal the</w:t>
       </w:r>
       <w:r>
         <w:t>ir</w:t>
@@ -12036,12 +12036,11 @@
       <w:pPr>
         <w:pStyle w:val="Heading"/>
       </w:pPr>
-      <w:bookmarkStart w:id="15" w:name="discussion"/>
-      <w:bookmarkStart w:id="16" w:name="conclusionssummary"/>
+      <w:bookmarkStart w:id="14" w:name="discussion"/>
+      <w:bookmarkStart w:id="15" w:name="conclusionssummary"/>
+      <w:bookmarkEnd w:id="14"/>
       <w:bookmarkEnd w:id="15"/>
-      <w:bookmarkEnd w:id="16"/>
-      <w:r>
-        <w:lastRenderedPageBreak/>
+      <w:r>
         <w:t>Conclusion</w:t>
       </w:r>
     </w:p>
@@ -12057,10 +12056,20 @@
         <w:t xml:space="preserve">. </w:t>
       </w:r>
       <w:r>
-        <w:t xml:space="preserve">We have sought to clarify the definition of HOI’s and explain how they could arise from relatively simple competitive dynamics. </w:t>
-      </w:r>
-      <w:r>
-        <w:t xml:space="preserve">We propose that the most robust method to detect HOIs is to compare the observed strength of multispecies competition to the sum of individual species effects. </w:t>
+        <w:t xml:space="preserve">We have sought to clarify the definition of HOI’s and explain how they could arise from simple </w:t>
+      </w:r>
+      <w:r>
+        <w:t xml:space="preserve">resource </w:t>
+      </w:r>
+      <w:r>
+        <w:t xml:space="preserve">dynamics. </w:t>
+      </w:r>
+      <w:r>
+        <w:t xml:space="preserve">We propose that the most robust method to detect HOIs is to compare the observed strength of multispecies competition to </w:t>
+      </w:r>
+      <w:r>
+        <w:lastRenderedPageBreak/>
+        <w:t xml:space="preserve">the sum of individual species effects. </w:t>
       </w:r>
       <w:r>
         <w:t xml:space="preserve">We illustrate </w:t>
@@ -12072,13 +12081,25 @@
         <w:t xml:space="preserve">with </w:t>
       </w:r>
       <w:r>
-        <w:t xml:space="preserve">a simple mechanistic model of species competition for a single resource. </w:t>
-      </w:r>
-      <w:r>
-        <w:t xml:space="preserve">Defining HOIs in this way requires that the focal species’ response to single species competition is accurately modeled first. </w:t>
-      </w:r>
-      <w:r>
-        <w:t xml:space="preserve">While we believe that HOIs should be common in nature this does not mean that they will be strong or strong enough to detect statistically in empirical settings.  Our work suggests that environments in which resource availability </w:t>
+        <w:t xml:space="preserve">a </w:t>
+      </w:r>
+      <w:r>
+        <w:t xml:space="preserve">simulation </w:t>
+      </w:r>
+      <w:r>
+        <w:t xml:space="preserve">of species competition for a single resource. </w:t>
+      </w:r>
+      <w:r>
+        <w:t xml:space="preserve">Defining HOIs in this way requires </w:t>
+      </w:r>
+      <w:r>
+        <w:t>finding a phenomenological model that accurately describes the</w:t>
+      </w:r>
+      <w:r>
+        <w:t xml:space="preserve"> focal species’ response to single species competition. </w:t>
+      </w:r>
+      <w:r>
+        <w:t xml:space="preserve">While we believe that HOIs should be common in nature this does not mean that they will be strong enough to detect statistically in empirical settings.  Our work suggests that environments in which resource availability </w:t>
       </w:r>
       <w:r>
         <w:t xml:space="preserve">and competitor size </w:t>
@@ -12100,8 +12121,8 @@
       <w:pPr>
         <w:pStyle w:val="Heading"/>
       </w:pPr>
-      <w:bookmarkStart w:id="17" w:name="acknowledgments"/>
-      <w:bookmarkEnd w:id="17"/>
+      <w:bookmarkStart w:id="16" w:name="acknowledgments"/>
+      <w:bookmarkEnd w:id="16"/>
       <w:r>
         <w:t>Acknowledgments</w:t>
       </w:r>
@@ -12117,8 +12138,8 @@
           <w:szCs w:val="28"/>
         </w:rPr>
       </w:pPr>
-      <w:bookmarkStart w:id="18" w:name="references"/>
-      <w:bookmarkEnd w:id="18"/>
+      <w:bookmarkStart w:id="17" w:name="references"/>
+      <w:bookmarkEnd w:id="17"/>
       <w:r>
         <w:br w:type="page"/>
       </w:r>
@@ -12449,7 +12470,7 @@
       <w:pPr>
         <w:pStyle w:val="Caption"/>
       </w:pPr>
-      <w:bookmarkStart w:id="19" w:name="_Ref514237378"/>
+      <w:bookmarkStart w:id="18" w:name="_Ref514237378"/>
       <w:r>
         <w:t xml:space="preserve">Figure </w:t>
       </w:r>
@@ -12489,7 +12510,7 @@
         </w:rPr>
         <w:fldChar w:fldCharType="end"/>
       </w:r>
-      <w:bookmarkEnd w:id="19"/>
+      <w:bookmarkEnd w:id="18"/>
       <w:r>
         <w:t xml:space="preserve">. </w:t>
       </w:r>
@@ -12639,7 +12660,7 @@
         <w:pStyle w:val="figcaption"/>
         <w:keepNext/>
       </w:pPr>
-      <w:commentRangeStart w:id="20"/>
+      <w:commentRangeStart w:id="19"/>
       <w:r>
         <w:rPr>
           <w:noProof/>
@@ -12689,20 +12710,20 @@
           </wp:inline>
         </w:drawing>
       </w:r>
-      <w:commentRangeEnd w:id="20"/>
+      <w:commentRangeEnd w:id="19"/>
       <w:r>
         <w:rPr>
           <w:rStyle w:val="CommentReference"/>
           <w:b w:val="0"/>
         </w:rPr>
-        <w:commentReference w:id="20"/>
+        <w:commentReference w:id="19"/>
       </w:r>
     </w:p>
     <w:p>
       <w:pPr>
         <w:pStyle w:val="figcaption"/>
       </w:pPr>
-      <w:bookmarkStart w:id="21" w:name="_Ref514237815"/>
+      <w:bookmarkStart w:id="20" w:name="_Ref514237815"/>
       <w:r>
         <w:t xml:space="preserve">Figure </w:t>
       </w:r>
@@ -12736,7 +12757,7 @@
         </w:rPr>
         <w:fldChar w:fldCharType="end"/>
       </w:r>
-      <w:bookmarkEnd w:id="21"/>
+      <w:bookmarkEnd w:id="20"/>
       <w:r>
         <w:t xml:space="preserve">. Example time series showing </w:t>
       </w:r>
@@ -12813,21 +12834,13 @@
         <w:t xml:space="preserve"> rates of resource uptake at lower resource concentrations.  This allows it to grow later into the season and senesce last. </w:t>
       </w:r>
       <w:r>
-        <w:t xml:space="preserve">The </w:t>
-      </w:r>
-      <w:proofErr w:type="spellStart"/>
-      <w:r>
-        <w:t>mid</w:t>
+        <w:t>The mid</w:t>
       </w:r>
       <w:r>
         <w:t xml:space="preserve"> </w:t>
       </w:r>
       <w:r>
-        <w:t>season</w:t>
-      </w:r>
-      <w:proofErr w:type="spellEnd"/>
-      <w:r>
-        <w:t xml:space="preserve"> species</w:t>
+        <w:t>season species</w:t>
       </w:r>
       <w:r>
         <w:t xml:space="preserve"> </w:t>
@@ -12844,7 +12857,7 @@
         <w:pStyle w:val="figcaption"/>
         <w:keepNext/>
       </w:pPr>
-      <w:commentRangeStart w:id="22"/>
+      <w:commentRangeStart w:id="21"/>
       <w:r>
         <w:rPr>
           <w:noProof/>
@@ -12894,20 +12907,20 @@
           </wp:inline>
         </w:drawing>
       </w:r>
-      <w:commentRangeEnd w:id="22"/>
+      <w:commentRangeEnd w:id="21"/>
       <w:r>
         <w:rPr>
           <w:rStyle w:val="CommentReference"/>
           <w:b w:val="0"/>
         </w:rPr>
-        <w:commentReference w:id="22"/>
+        <w:commentReference w:id="21"/>
       </w:r>
     </w:p>
     <w:p>
       <w:pPr>
         <w:pStyle w:val="Caption"/>
       </w:pPr>
-      <w:bookmarkStart w:id="23" w:name="_Ref514237754"/>
+      <w:bookmarkStart w:id="22" w:name="_Ref514237754"/>
       <w:r>
         <w:t xml:space="preserve">Figure </w:t>
       </w:r>
@@ -12941,7 +12954,7 @@
         </w:rPr>
         <w:fldChar w:fldCharType="end"/>
       </w:r>
-      <w:bookmarkEnd w:id="23"/>
+      <w:bookmarkEnd w:id="22"/>
       <w:r>
         <w:t xml:space="preserve">. </w:t>
       </w:r>
@@ -13078,7 +13091,7 @@
       <w:pPr>
         <w:pStyle w:val="Caption"/>
       </w:pPr>
-      <w:bookmarkStart w:id="24" w:name="_Ref524701722"/>
+      <w:bookmarkStart w:id="23" w:name="_Ref524701722"/>
       <w:r>
         <w:t xml:space="preserve">Figure </w:t>
       </w:r>
@@ -13112,7 +13125,7 @@
         </w:rPr>
         <w:fldChar w:fldCharType="end"/>
       </w:r>
-      <w:bookmarkEnd w:id="24"/>
+      <w:bookmarkEnd w:id="23"/>
       <w:r>
         <w:t xml:space="preserve">. </w:t>
       </w:r>
@@ -13261,7 +13274,7 @@
       <w:pPr>
         <w:pStyle w:val="Caption"/>
       </w:pPr>
-      <w:bookmarkStart w:id="25" w:name="_Ref524702022"/>
+      <w:bookmarkStart w:id="24" w:name="_Ref524702022"/>
       <w:r>
         <w:t xml:space="preserve">Figure </w:t>
       </w:r>
@@ -13295,7 +13308,7 @@
         </w:rPr>
         <w:fldChar w:fldCharType="end"/>
       </w:r>
-      <w:bookmarkEnd w:id="25"/>
+      <w:bookmarkEnd w:id="24"/>
       <w:r>
         <w:t xml:space="preserve">. </w:t>
       </w:r>
@@ -13398,8 +13411,8 @@
         </w:rPr>
         <w:lastRenderedPageBreak/>
         <w:drawing>
-          <wp:inline distT="0" distB="0" distL="0" distR="0" wp14:anchorId="6767C03A" wp14:editId="60BB9C83">
-            <wp:extent cx="5486398" cy="3135084"/>
+          <wp:inline distT="0" distB="0" distL="0" distR="0" wp14:anchorId="6767C03A" wp14:editId="00C462A6">
+            <wp:extent cx="5486397" cy="3135084"/>
             <wp:effectExtent l="0" t="0" r="635" b="1905"/>
             <wp:docPr id="1" name="Picture 1"/>
             <wp:cNvGraphicFramePr>
@@ -13427,7 +13440,7 @@
                   <pic:spPr>
                     <a:xfrm>
                       <a:off x="0" y="0"/>
-                      <a:ext cx="5486398" cy="3135084"/>
+                      <a:ext cx="5486397" cy="3135084"/>
                     </a:xfrm>
                     <a:prstGeom prst="rect">
                       <a:avLst/>
@@ -13444,7 +13457,7 @@
       <w:pPr>
         <w:pStyle w:val="Caption"/>
       </w:pPr>
-      <w:bookmarkStart w:id="26" w:name="_Ref527030555"/>
+      <w:bookmarkStart w:id="25" w:name="_Ref527030555"/>
       <w:r>
         <w:t xml:space="preserve">Figure </w:t>
       </w:r>
@@ -13484,60 +13497,104 @@
         </w:rPr>
         <w:fldChar w:fldCharType="end"/>
       </w:r>
+      <w:bookmarkEnd w:id="25"/>
+      <w:r>
+        <w:t xml:space="preserve">. Mechanistic explanation for higher-order interactions.  A) The resource uptake rates of the mid and late season species </w:t>
+      </w:r>
+      <w:r>
+        <w:t xml:space="preserve">plotted over </w:t>
+      </w:r>
+      <w:r>
+        <w:t xml:space="preserve">the course of </w:t>
+      </w:r>
+      <w:r>
+        <w:t xml:space="preserve">a </w:t>
+      </w:r>
+      <w:r>
+        <w:t>growing season, with</w:t>
+      </w:r>
+      <w:r>
+        <w:t xml:space="preserve"> (open symbols)</w:t>
+      </w:r>
+      <w:r>
+        <w:t xml:space="preserve"> and without </w:t>
+      </w:r>
+      <w:r>
+        <w:t xml:space="preserve">(filled symbols) </w:t>
+      </w:r>
+      <w:r>
+        <w:t xml:space="preserve">the early species. </w:t>
+      </w:r>
+      <w:r>
+        <w:t>V</w:t>
+      </w:r>
+      <w:r>
+        <w:t>ertical lines show the da</w:t>
+      </w:r>
+      <w:r>
+        <w:t>y</w:t>
+      </w:r>
+      <w:r>
+        <w:t xml:space="preserve"> </w:t>
+      </w:r>
+      <w:r>
+        <w:t>at which the mid-season species</w:t>
+      </w:r>
+      <w:r>
+        <w:t xml:space="preserve"> </w:t>
+      </w:r>
+      <w:r>
+        <w:t xml:space="preserve">stops growing </w:t>
+      </w:r>
+      <w:r>
+        <w:t>with</w:t>
+      </w:r>
+      <w:r>
+        <w:t xml:space="preserve"> (dashed)</w:t>
+      </w:r>
+      <w:r>
+        <w:t xml:space="preserve"> and without</w:t>
+      </w:r>
+      <w:r>
+        <w:t xml:space="preserve"> (solid)</w:t>
+      </w:r>
+      <w:r>
+        <w:t xml:space="preserve"> the early species. </w:t>
+      </w:r>
+      <w:r>
+        <w:t>B</w:t>
+      </w:r>
+      <w:r>
+        <w:t xml:space="preserve">) The </w:t>
+      </w:r>
+      <w:r>
+        <w:t>time-</w:t>
+      </w:r>
+      <w:r>
+        <w:t>average</w:t>
+      </w:r>
+      <w:r>
+        <w:t>d</w:t>
+      </w:r>
+      <w:r>
+        <w:t xml:space="preserve"> resource uptake rates of the mid and late season species </w:t>
+      </w:r>
+      <w:r>
+        <w:t>in the absence</w:t>
+      </w:r>
+      <w:r>
+        <w:t xml:space="preserve"> </w:t>
+      </w:r>
+      <w:r>
+        <w:t>and presence</w:t>
+      </w:r>
+      <w:bookmarkStart w:id="26" w:name="_GoBack"/>
       <w:bookmarkEnd w:id="26"/>
       <w:r>
-        <w:t xml:space="preserve">. Mechanistic explanation for higher-order interactions.  A) The resource uptake rates of the mid and late season species over the course of </w:t>
-      </w:r>
-      <w:r>
-        <w:t xml:space="preserve">a </w:t>
-      </w:r>
-      <w:r>
-        <w:t xml:space="preserve">growing season, with and without the early species. </w:t>
-      </w:r>
-      <w:r>
-        <w:t>V</w:t>
-      </w:r>
-      <w:r>
-        <w:t>ertical lines show the da</w:t>
-      </w:r>
-      <w:r>
-        <w:t>y</w:t>
-      </w:r>
-      <w:r>
         <w:t xml:space="preserve"> </w:t>
       </w:r>
       <w:r>
-        <w:t>at which the mid-season species</w:t>
-      </w:r>
-      <w:r>
-        <w:t xml:space="preserve"> </w:t>
-      </w:r>
-      <w:r>
-        <w:t xml:space="preserve">stops growing </w:t>
-      </w:r>
-      <w:r>
-        <w:t xml:space="preserve">with and without the early species. </w:t>
-      </w:r>
-      <w:r>
-        <w:t>B</w:t>
-      </w:r>
-      <w:r>
-        <w:t xml:space="preserve">) The </w:t>
-      </w:r>
-      <w:r>
-        <w:t>time-</w:t>
-      </w:r>
-      <w:r>
-        <w:t>average</w:t>
-      </w:r>
-      <w:r>
-        <w:t>d</w:t>
-      </w:r>
-      <w:r>
-        <w:t xml:space="preserve"> resource uptake rates of the mid and late season species </w:t>
-      </w:r>
-      <w:r>
-        <w:t xml:space="preserve">in the absence and presence of the </w:t>
+        <w:t xml:space="preserve">of the </w:t>
       </w:r>
       <w:r>
         <w:t xml:space="preserve">early season </w:t>
@@ -13569,6 +13626,7 @@
         <w:pStyle w:val="Caption"/>
         <w:keepNext/>
       </w:pPr>
+      <w:bookmarkStart w:id="27" w:name="_Ref532125852"/>
       <w:r>
         <w:t xml:space="preserve">Table S </w:t>
       </w:r>
@@ -13602,6 +13660,7 @@
         </w:rPr>
         <w:fldChar w:fldCharType="end"/>
       </w:r>
+      <w:bookmarkEnd w:id="27"/>
       <w:r>
         <w:t xml:space="preserve">  Table of parameter values used in the growth simulation experiment in the main text. </w:t>
       </w:r>
@@ -15206,7 +15265,7 @@
       <w:pPr>
         <w:pStyle w:val="Caption"/>
       </w:pPr>
-      <w:bookmarkStart w:id="27" w:name="_Ref529380736"/>
+      <w:bookmarkStart w:id="28" w:name="_Ref529380736"/>
       <w:r>
         <w:t xml:space="preserve">Figure S </w:t>
       </w:r>
@@ -15240,7 +15299,7 @@
         </w:rPr>
         <w:fldChar w:fldCharType="end"/>
       </w:r>
-      <w:bookmarkEnd w:id="27"/>
+      <w:bookmarkEnd w:id="28"/>
       <w:r>
         <w:t xml:space="preserve"> Simulated per capita seed production of the A) early, B) middle and C) late season species in response to increasing inter-specific density on the x-axis. Points show the simulated response from the mechanistic model.  </w:t>
       </w:r>
@@ -15253,13 +15312,8 @@
       <w:r>
         <w:t xml:space="preserve">standard </w:t>
       </w:r>
-      <w:proofErr w:type="spellStart"/>
-      <w:r>
-        <w:t>Beverton</w:t>
-      </w:r>
-      <w:proofErr w:type="spellEnd"/>
-      <w:r>
-        <w:t>-Holt phenomenological model (</w:t>
+      <w:r>
+        <w:t>Beverton-Holt phenomenological model (</w:t>
       </w:r>
       <w:r>
         <w:t>equation</w:t>
@@ -15362,7 +15416,7 @@
           <w:szCs w:val="28"/>
         </w:rPr>
       </w:pPr>
-      <w:bookmarkStart w:id="28" w:name="_Ref530735503"/>
+      <w:bookmarkStart w:id="29" w:name="_Ref530735503"/>
       <w:r>
         <w:t xml:space="preserve">Figure S </w:t>
       </w:r>
@@ -15396,17 +15450,9 @@
         </w:rPr>
         <w:fldChar w:fldCharType="end"/>
       </w:r>
-      <w:bookmarkEnd w:id="28"/>
-      <w:r>
-        <w:t xml:space="preserve"> Deviation from additivity of two-species competition for each species in the community. A) The deviation from additive competitor effects is shown as the increase in root mean squared error of the phenomenological models  in multispecies competition compared to single species competition.  B) The average deviation from additive competitor effects, positive values show that multispecies competition was weaker than predicted, negative values show where competition was greater than predicted.  Deviations from additivity are shown for both phenomenological models—the standard </w:t>
-      </w:r>
-      <w:proofErr w:type="spellStart"/>
-      <w:r>
-        <w:t>Beverton</w:t>
-      </w:r>
-      <w:proofErr w:type="spellEnd"/>
-      <w:r>
-        <w:t xml:space="preserve">-Holt model (“model 1”, </w:t>
+      <w:bookmarkEnd w:id="29"/>
+      <w:r>
+        <w:t xml:space="preserve"> Deviation from additivity of two-species competition for each species in the community. A) The deviation from additive competitor effects is shown as the increase in root mean squared error of the phenomenological models  in multispecies competition compared to single species competition.  B) The average deviation from additive competitor effects, positive values show that multispecies competition was weaker than predicted, negative values show where competition was greater than predicted.  Deviations from additivity are shown for both phenomenological models—the standard Beverton-Holt model (“model 1”, </w:t>
       </w:r>
       <w:r>
         <w:t>equation</w:t>
@@ -15609,8 +15655,8 @@
         <w:pStyle w:val="Caption"/>
         <w:keepNext/>
       </w:pPr>
-      <w:commentRangeStart w:id="29"/>
       <w:commentRangeStart w:id="30"/>
+      <w:commentRangeStart w:id="31"/>
       <w:r>
         <w:lastRenderedPageBreak/>
         <w:t xml:space="preserve">Table A </w:t>
@@ -15648,7 +15694,7 @@
       <w:r>
         <w:t xml:space="preserve">.  </w:t>
       </w:r>
-      <w:commentRangeEnd w:id="29"/>
+      <w:commentRangeEnd w:id="30"/>
       <w:r>
         <w:rPr>
           <w:rStyle w:val="CommentReference"/>
@@ -15656,9 +15702,9 @@
           <w:b w:val="0"/>
           <w:bCs w:val="0"/>
         </w:rPr>
-        <w:commentReference w:id="29"/>
-      </w:r>
-      <w:commentRangeEnd w:id="30"/>
+        <w:commentReference w:id="30"/>
+      </w:r>
+      <w:commentRangeEnd w:id="31"/>
       <w:r>
         <w:rPr>
           <w:rStyle w:val="CommentReference"/>
@@ -15666,7 +15712,7 @@
           <w:b w:val="0"/>
           <w:bCs w:val="0"/>
         </w:rPr>
-        <w:commentReference w:id="30"/>
+        <w:commentReference w:id="31"/>
       </w:r>
       <w:r>
         <w:t xml:space="preserve">Parameter values for five simulations with gradually increasing strength of the trade-off between the early season and late season species resource uptake curves.  </w:t>
@@ -18371,18 +18417,6 @@
     </w:tbl>
     <w:p>
       <w:pPr>
-        <w:pStyle w:val="BodyText"/>
-        <w:ind w:firstLine="0"/>
-      </w:pPr>
-    </w:p>
-    <w:p>
-      <w:pPr>
-        <w:pStyle w:val="BodyText"/>
-        <w:ind w:firstLine="0"/>
-      </w:pPr>
-    </w:p>
-    <w:p>
-      <w:pPr>
         <w:spacing w:line="276" w:lineRule="auto"/>
         <w:ind w:firstLine="0"/>
         <w:jc w:val="both"/>
@@ -18564,13 +18598,8 @@
         <w:annotationRef/>
       </w:r>
       <w:r>
-        <w:t xml:space="preserve">How about, “Mechanisms underlying higher order interactions: from quantitative definitions to ecological processes” or you could switch the words processes and </w:t>
-      </w:r>
-      <w:proofErr w:type="spellStart"/>
-      <w:r>
-        <w:t>mechansisms</w:t>
-      </w:r>
-      <w:proofErr w:type="spellEnd"/>
+        <w:t>How about, “Mechanisms underlying higher order interactions: from quantitative definitions to ecological processes” or you could switch the words processes and mechansisms</w:t>
+      </w:r>
     </w:p>
   </w:comment>
   <w:comment w:id="4" w:author="Jonathan Levine" w:date="2018-12-07T09:07:00Z" w:initials="JML">
@@ -18617,31 +18646,7 @@
         <w:annotationRef/>
       </w:r>
       <w:r>
-        <w:t xml:space="preserve">The relationship between discrete time changes in n and continuous time changes in B needs to be clarified.  Does max </w:t>
-      </w:r>
-      <w:proofErr w:type="spellStart"/>
-      <w:r>
-        <w:t>B_i</w:t>
-      </w:r>
-      <w:proofErr w:type="spellEnd"/>
-      <w:r>
-        <w:t xml:space="preserve"> depend on </w:t>
-      </w:r>
-      <w:proofErr w:type="spellStart"/>
-      <w:r>
-        <w:t>n_i,t</w:t>
-      </w:r>
-      <w:proofErr w:type="spellEnd"/>
-      <w:r>
-        <w:t xml:space="preserve">? Where is the function that relates biomass to </w:t>
-      </w:r>
-      <w:proofErr w:type="spellStart"/>
-      <w:r>
-        <w:t>n_i,t</w:t>
-      </w:r>
-      <w:proofErr w:type="spellEnd"/>
-      <w:r>
-        <w:t xml:space="preserve"> (rather than n_i,t+1)?  Those seeds that start the season must be converted to initial biomass units, but where is that explained?</w:t>
+        <w:t>The relationship between discrete time changes in n and continuous time changes in B needs to be clarified.  Does max B_i depend on n_i,t? Where is the function that relates biomass to n_i,t (rather than n_i,t+1)?  Those seeds that start the season must be converted to initial biomass units, but where is that explained?</w:t>
       </w:r>
     </w:p>
   </w:comment>
@@ -18661,7 +18666,7 @@
       </w:r>
     </w:p>
   </w:comment>
-  <w:comment w:id="20" w:author="Andy Kleinhesselink" w:date="2018-12-07T15:36:00Z" w:initials="AK">
+  <w:comment w:id="19" w:author="Andy Kleinhesselink" w:date="2018-12-07T15:36:00Z" w:initials="AK">
     <w:p>
       <w:pPr>
         <w:pStyle w:val="CommentText"/>
@@ -18677,7 +18682,7 @@
       </w:r>
     </w:p>
   </w:comment>
-  <w:comment w:id="22" w:author="Jonathan Levine" w:date="2018-12-07T11:35:00Z" w:initials="JML">
+  <w:comment w:id="21" w:author="Jonathan Levine" w:date="2018-12-07T11:35:00Z" w:initials="JML">
     <w:p>
       <w:pPr>
         <w:pStyle w:val="CommentText"/>
@@ -18689,19 +18694,11 @@
         <w:annotationRef/>
       </w:r>
       <w:r>
-        <w:t xml:space="preserve">I would make the headings: A) Early focal, B) Mid Focal … to clarify who is the focal species.  </w:t>
-      </w:r>
-      <w:proofErr w:type="gramStart"/>
-      <w:r>
-        <w:t>Also</w:t>
-      </w:r>
-      <w:proofErr w:type="gramEnd"/>
-      <w:r>
-        <w:t xml:space="preserve"> I would delete the “Best Fit” and “Model 2” .  This is in the caption and does not say anything new.</w:t>
+        <w:t>I would make the headings: A) Early focal, B) Mid Focal … to clarify who is the focal species.  Also I would delete the “Best Fit” and “Model 2” .  This is in the caption and does not say anything new.</w:t>
       </w:r>
     </w:p>
   </w:comment>
-  <w:comment w:id="29" w:author="Jonathan Levine" w:date="2018-12-07T10:55:00Z" w:initials="JML">
+  <w:comment w:id="30" w:author="Jonathan Levine" w:date="2018-12-07T10:55:00Z" w:initials="JML">
     <w:p>
       <w:pPr>
         <w:pStyle w:val="CommentText"/>
@@ -18717,7 +18714,7 @@
       </w:r>
     </w:p>
   </w:comment>
-  <w:comment w:id="30" w:author="Andy Kleinhesselink" w:date="2018-12-07T13:41:00Z" w:initials="AK">
+  <w:comment w:id="31" w:author="Andy Kleinhesselink" w:date="2018-12-07T13:41:00Z" w:initials="AK">
     <w:p>
       <w:pPr>
         <w:pStyle w:val="CommentText"/>
@@ -21363,7 +21360,7 @@
 </file>
 
 <file path=customXml/itemProps1.xml><?xml version="1.0" encoding="utf-8"?>
-<ds:datastoreItem xmlns:ds="http://schemas.openxmlformats.org/officeDocument/2006/customXml" ds:itemID="{C217A65F-E5F5-F247-A023-290B79D28D09}">
+<ds:datastoreItem xmlns:ds="http://schemas.openxmlformats.org/officeDocument/2006/customXml" ds:itemID="{FC9898B8-2566-6148-B67A-A39C7CC05729}">
   <ds:schemaRefs>
     <ds:schemaRef ds:uri="http://schemas.openxmlformats.org/officeDocument/2006/bibliography"/>
   </ds:schemaRefs>

</xml_diff>

<commit_message>
Some more minor edits
</commit_message>
<xml_diff>
--- a/manuscript/higher_order_interactions.docx
+++ b/manuscript/higher_order_interactions.docx
@@ -32,12 +32,6 @@
       </w:r>
       <w:commentRangeStart w:id="0"/>
       <w:commentRangeEnd w:id="0"/>
-      <w:r>
-        <w:rPr>
-          <w:rStyle w:val="CommentReference"/>
-        </w:rPr>
-        <w:commentReference w:id="0"/>
-      </w:r>
     </w:p>
     <w:p>
       <w:pPr>
@@ -187,7 +181,13 @@
         <w:t>Head</w:t>
       </w:r>
       <w:r>
-        <w:t>:  Higher Order Interactions</w:t>
+        <w:t xml:space="preserve">:  </w:t>
+      </w:r>
+      <w:r>
+        <w:rPr>
+          <w:i/>
+        </w:rPr>
+        <w:t>Higher Order Interactions</w:t>
       </w:r>
     </w:p>
     <w:p>
@@ -1088,7 +1088,7 @@
         <w:t xml:space="preserve"> where </w:t>
       </w:r>
       <w:r>
-        <w:t xml:space="preserve">per capita growth rate declines linearly with competition, and the effects of multiple competitors are simply summed to the get the aggregate </w:t>
+        <w:t xml:space="preserve">per capita growth rate declines linearly with competition, and the effects of multiple competitors are summed to the get the aggregate </w:t>
       </w:r>
       <w:r>
         <w:t xml:space="preserve">competitive </w:t>
@@ -1336,8 +1336,13 @@
       <w:r>
         <w:t xml:space="preserve">see also </w:t>
       </w:r>
-      <w:r>
-        <w:t xml:space="preserve">Letten and Stouffer </w:t>
+      <w:proofErr w:type="spellStart"/>
+      <w:r>
+        <w:t>Letten</w:t>
+      </w:r>
+      <w:proofErr w:type="spellEnd"/>
+      <w:r>
+        <w:t xml:space="preserve"> and Stouffer </w:t>
       </w:r>
       <w:r>
         <w:fldChar w:fldCharType="begin"/>
@@ -1362,90 +1367,6 @@
       </w:r>
       <w:r>
         <w:t xml:space="preserve"> </w:t>
-      </w:r>
-      <w:r>
-        <w:t xml:space="preserve">The </w:t>
-      </w:r>
-      <w:r>
-        <w:t>potential</w:t>
-      </w:r>
-      <w:r>
-        <w:t xml:space="preserve"> </w:t>
-      </w:r>
-      <w:r>
-        <w:t>for HOIs</w:t>
-      </w:r>
-      <w:r>
-        <w:t xml:space="preserve"> profound</w:t>
-      </w:r>
-      <w:r>
-        <w:t>ly</w:t>
-      </w:r>
-      <w:r>
-        <w:t xml:space="preserve"> </w:t>
-      </w:r>
-      <w:r>
-        <w:t xml:space="preserve">shape </w:t>
-      </w:r>
-      <w:r>
-        <w:t xml:space="preserve">the </w:t>
-      </w:r>
-      <w:r>
-        <w:t>diversity</w:t>
-      </w:r>
-      <w:r>
-        <w:t xml:space="preserve"> and dynamics of </w:t>
-      </w:r>
-      <w:r>
-        <w:t xml:space="preserve">multispecies communities </w:t>
-      </w:r>
-      <w:r>
-        <w:t>demand</w:t>
-      </w:r>
-      <w:r>
-        <w:t>s</w:t>
-      </w:r>
-      <w:r>
-        <w:t xml:space="preserve"> a </w:t>
-      </w:r>
-      <w:r>
-        <w:t xml:space="preserve">clear </w:t>
-      </w:r>
-      <w:r>
-        <w:t xml:space="preserve">quantitative </w:t>
-      </w:r>
-      <w:r>
-        <w:t>definition</w:t>
-      </w:r>
-      <w:r>
-        <w:t>, as</w:t>
-      </w:r>
-      <w:r>
-        <w:t xml:space="preserve"> </w:t>
-      </w:r>
-      <w:r>
-        <w:t>well as careful consideration of</w:t>
-      </w:r>
-      <w:r>
-        <w:t xml:space="preserve"> how HOIs </w:t>
-      </w:r>
-      <w:r>
-        <w:t xml:space="preserve">can </w:t>
-      </w:r>
-      <w:r>
-        <w:t xml:space="preserve">be detected </w:t>
-      </w:r>
-      <w:r>
-        <w:t>with the</w:t>
-      </w:r>
-      <w:r>
-        <w:t xml:space="preserve"> kind of empirical data ecologists </w:t>
-      </w:r>
-      <w:r>
-        <w:t xml:space="preserve">typically </w:t>
-      </w:r>
-      <w:r>
-        <w:t>collect.</w:t>
       </w:r>
     </w:p>
     <w:p>
@@ -1526,11 +1447,11 @@
         <w:t xml:space="preserve">act </w:t>
       </w:r>
       <w:r>
-        <w:t xml:space="preserve">of phenomenological models.  However, the question </w:t>
+        <w:t xml:space="preserve">of phenomenological models.  However, the question of whether perfect knowledge of pairwise interactions is sufficient to predict the dynamics of more complex systems is fundamentally phenomenological and thus can only be investigated in the context of phenomenological interactions.  Second, if </w:t>
       </w:r>
       <w:r>
         <w:lastRenderedPageBreak/>
-        <w:t xml:space="preserve">of whether perfect knowledge of pairwise interactions is sufficient to predict the dynamics of more complex systems is fundamentally phenomenological and thus can only be investigated in the context of phenomenological interactions.  Second, if mechanistic models </w:t>
+        <w:t xml:space="preserve">mechanistic models </w:t>
       </w:r>
       <w:r>
         <w:t xml:space="preserve">of resource competition </w:t>
@@ -1575,7 +1496,7 @@
         <w:t xml:space="preserve">gap in our </w:t>
       </w:r>
       <w:r>
-        <w:t>empirical understanding</w:t>
+        <w:t>understanding</w:t>
       </w:r>
       <w:r>
         <w:t xml:space="preserve"> of competition—the logistical challenge of studying multispecies competition notwithstanding</w:t>
@@ -1686,11 +1607,7 @@
         <w:t>competition</w:t>
       </w:r>
       <w:r>
-        <w:t xml:space="preserve">.  Importantly, we suggest that systems in which competitors vary in timing of resource uptake are likely to show HOIs, and that </w:t>
-      </w:r>
-      <w:r>
-        <w:lastRenderedPageBreak/>
-        <w:t xml:space="preserve">HOIs will likely be stronger for species maturing later in the growing season. </w:t>
+        <w:t xml:space="preserve">.  Importantly, we suggest that systems in which competitors vary in timing of resource uptake are likely to show HOIs, and that HOIs will likely be stronger for species maturing later in the growing season. </w:t>
       </w:r>
       <w:r>
         <w:t xml:space="preserve">Our example </w:t>
@@ -1712,6 +1629,7 @@
       <w:bookmarkStart w:id="3" w:name="defining-higher-order-interactions"/>
       <w:bookmarkEnd w:id="3"/>
       <w:r>
+        <w:lastRenderedPageBreak/>
         <w:t>What counts as a</w:t>
       </w:r>
       <w:r>
@@ -1793,46 +1711,7 @@
         <w:fldChar w:fldCharType="end"/>
       </w:r>
       <w:r>
-        <w:t>. Thus</w:t>
-      </w:r>
-      <w:r>
-        <w:t xml:space="preserve">, </w:t>
-      </w:r>
-      <w:r>
-        <w:t xml:space="preserve">resource competition </w:t>
-      </w:r>
-      <w:r>
-        <w:t xml:space="preserve">is </w:t>
-      </w:r>
-      <w:r>
-        <w:t xml:space="preserve">an indirect effect </w:t>
-      </w:r>
-      <w:r>
-        <w:t xml:space="preserve">of </w:t>
-      </w:r>
-      <w:r>
-        <w:t>individuals</w:t>
-      </w:r>
-      <w:r>
-        <w:t xml:space="preserve"> on one another</w:t>
-      </w:r>
-      <w:r>
-        <w:t xml:space="preserve"> mediated by </w:t>
-      </w:r>
-      <w:r>
-        <w:t xml:space="preserve">shared </w:t>
-      </w:r>
-      <w:r>
-        <w:t>resource</w:t>
-      </w:r>
-      <w:r>
-        <w:t>s</w:t>
-      </w:r>
-      <w:r>
-        <w:t>.</w:t>
-      </w:r>
-      <w:r>
-        <w:t xml:space="preserve"> </w:t>
+        <w:t xml:space="preserve">. </w:t>
       </w:r>
       <w:r>
         <w:t>T</w:t>
@@ -2075,83 +1954,86 @@
         <w:contextualSpacing/>
       </w:pPr>
       <w:r>
+        <w:t>A</w:t>
+      </w:r>
+      <w:r>
+        <w:t xml:space="preserve"> useful definition for HOIs, </w:t>
+      </w:r>
+      <w:r>
+        <w:t xml:space="preserve">should start from a recognition of </w:t>
+      </w:r>
+      <w:r>
+        <w:t xml:space="preserve">the important implication </w:t>
+      </w:r>
+      <w:r>
+        <w:t>HOIs</w:t>
+      </w:r>
+      <w:r>
+        <w:t xml:space="preserve"> have for community dynamics</w:t>
+      </w:r>
+      <w:r>
+        <w:t xml:space="preserve">:  </w:t>
+      </w:r>
+      <w:r>
+        <w:t xml:space="preserve">the presence of </w:t>
+      </w:r>
+      <w:r>
+        <w:t>HOIs mean</w:t>
+      </w:r>
+      <w:r>
+        <w:t>s</w:t>
+      </w:r>
+      <w:r>
+        <w:t xml:space="preserve"> that </w:t>
+      </w:r>
+      <w:r>
+        <w:t xml:space="preserve">even </w:t>
+      </w:r>
+      <w:r>
+        <w:t xml:space="preserve">if an ecologist had </w:t>
+      </w:r>
+      <w:r>
+        <w:t xml:space="preserve">perfect knowledge of how each </w:t>
+      </w:r>
+      <w:r>
+        <w:t>pair of species compete against one another</w:t>
+      </w:r>
+      <w:r>
+        <w:t xml:space="preserve"> phenomenologically</w:t>
+      </w:r>
+      <w:r>
+        <w:t xml:space="preserve">, </w:t>
+      </w:r>
+      <w:r>
+        <w:t>the ecologist would be un</w:t>
+      </w:r>
+      <w:r>
+        <w:t>able to predict the dynamics of a community with more than two species</w:t>
+      </w:r>
+      <w:r>
+        <w:t xml:space="preserve">. </w:t>
+      </w:r>
+      <w:r>
+        <w:t xml:space="preserve">While this may sound mysterious, HOIs </w:t>
+      </w:r>
+      <w:r>
+        <w:t xml:space="preserve">can </w:t>
+      </w:r>
+      <w:r>
+        <w:t>arise from a simple modification of standard competition models: if we assume</w:t>
+      </w:r>
+      <w:r>
+        <w:t>,</w:t>
+      </w:r>
+      <w:r>
+        <w:t xml:space="preserve"> as i</w:t>
+      </w:r>
+      <w:r>
+        <w:t xml:space="preserve">s </w:t>
+      </w:r>
+      <w:r>
         <w:lastRenderedPageBreak/>
-        <w:t>A</w:t>
-      </w:r>
-      <w:r>
-        <w:t xml:space="preserve"> useful definition for HOIs, </w:t>
-      </w:r>
-      <w:r>
-        <w:t xml:space="preserve">should start from a recognition of </w:t>
-      </w:r>
-      <w:r>
-        <w:t xml:space="preserve">the important implication </w:t>
-      </w:r>
-      <w:r>
-        <w:t>HOIs</w:t>
-      </w:r>
-      <w:r>
-        <w:t xml:space="preserve"> have for community dynamics</w:t>
-      </w:r>
-      <w:r>
-        <w:t xml:space="preserve">:  </w:t>
-      </w:r>
-      <w:r>
-        <w:t xml:space="preserve">the presence of </w:t>
-      </w:r>
-      <w:r>
-        <w:t>HOIs mean</w:t>
-      </w:r>
-      <w:r>
-        <w:t>s</w:t>
-      </w:r>
-      <w:r>
-        <w:t xml:space="preserve"> that </w:t>
-      </w:r>
-      <w:r>
-        <w:t xml:space="preserve">even </w:t>
-      </w:r>
-      <w:r>
-        <w:t xml:space="preserve">if an ecologist had </w:t>
-      </w:r>
-      <w:r>
-        <w:t xml:space="preserve">perfect knowledge of how each </w:t>
-      </w:r>
-      <w:r>
-        <w:t>pair of species compete against one another</w:t>
-      </w:r>
-      <w:r>
-        <w:t xml:space="preserve"> phenomenologically</w:t>
-      </w:r>
-      <w:r>
-        <w:t xml:space="preserve">, </w:t>
-      </w:r>
-      <w:r>
-        <w:t>the ecologist would be un</w:t>
-      </w:r>
-      <w:r>
-        <w:t>able to predict the dynamics of a community with more than two species</w:t>
-      </w:r>
-      <w:r>
-        <w:t xml:space="preserve">. </w:t>
-      </w:r>
-      <w:r>
-        <w:t xml:space="preserve">While this may sound mysterious, HOIs </w:t>
-      </w:r>
-      <w:r>
-        <w:t xml:space="preserve">can </w:t>
-      </w:r>
-      <w:r>
-        <w:t>arise from a simple modification of standard competition models: if we assume</w:t>
-      </w:r>
-      <w:r>
-        <w:t>,</w:t>
-      </w:r>
-      <w:r>
-        <w:t xml:space="preserve"> as i</w:t>
-      </w:r>
-      <w:r>
-        <w:t xml:space="preserve">s done in the </w:t>
+        <w:t xml:space="preserve">done in the </w:t>
       </w:r>
       <w:r>
         <w:t>classical</w:t>
@@ -2469,11 +2351,7 @@
         <w:t xml:space="preserve"> species</w:t>
       </w:r>
       <w:r>
-        <w:t xml:space="preserve">.  While </w:t>
-      </w:r>
-      <w:r>
-        <w:lastRenderedPageBreak/>
-        <w:t>including these terms as HOIs simplifies the</w:t>
+        <w:t>.  While including these terms as HOIs simplifies the</w:t>
       </w:r>
       <w:r>
         <w:t>ir</w:t>
@@ -2563,6 +2441,7 @@
         <w:contextualSpacing/>
       </w:pPr>
       <w:r>
+        <w:lastRenderedPageBreak/>
         <w:t xml:space="preserve">A similar </w:t>
       </w:r>
       <w:r>
@@ -2611,7 +2490,15 @@
         <w:t>models</w:t>
       </w:r>
       <w:r>
-        <w:t xml:space="preserve"> for effects of competition, such as the Beverton-Holt, Hassel</w:t>
+        <w:t xml:space="preserve"> for effects of competition, such as the </w:t>
+      </w:r>
+      <w:proofErr w:type="spellStart"/>
+      <w:r>
+        <w:t>Beverton</w:t>
+      </w:r>
+      <w:proofErr w:type="spellEnd"/>
+      <w:r>
+        <w:t>-Holt, Hassel</w:t>
       </w:r>
       <w:r>
         <w:t>l</w:t>
@@ -2846,13 +2733,19 @@
         <w:t xml:space="preserve">separate </w:t>
       </w:r>
       <w:r>
-        <w:t>competitive effects of each species on each other species.  E</w:t>
-      </w:r>
-      <w:r>
-        <w:t xml:space="preserve">mergent properties </w:t>
-      </w:r>
-      <w:r>
-        <w:t xml:space="preserve">at the community level, </w:t>
+        <w:t xml:space="preserve">competitive effects of each species on each other species.  </w:t>
+      </w:r>
+      <w:r>
+        <w:t>These e</w:t>
+      </w:r>
+      <w:r>
+        <w:t xml:space="preserve">mergent </w:t>
+      </w:r>
+      <w:r>
+        <w:t xml:space="preserve">properties </w:t>
+      </w:r>
+      <w:r>
+        <w:t xml:space="preserve">at the community level </w:t>
       </w:r>
       <w:r>
         <w:t>can</w:t>
@@ -2867,11 +2760,7 @@
         <w:t>e due to</w:t>
       </w:r>
       <w:r>
-        <w:t xml:space="preserve"> </w:t>
-      </w:r>
-      <w:r>
-        <w:lastRenderedPageBreak/>
-        <w:t>interaction modification</w:t>
+        <w:t xml:space="preserve"> interaction modification</w:t>
       </w:r>
       <w:r>
         <w:t xml:space="preserve"> between competitors</w:t>
@@ -3367,8 +3256,7 @@
       <w:r>
         <w:t xml:space="preserve"> represents that species’ </w:t>
       </w:r>
-      <w:commentRangeStart w:id="4"/>
-      <w:commentRangeStart w:id="5"/>
+      <w:bookmarkStart w:id="4" w:name="_GoBack"/>
       <w:r>
         <w:t>intrinsic</w:t>
       </w:r>
@@ -3381,20 +3269,7 @@
       <w:r>
         <w:t xml:space="preserve"> population growth rate</w:t>
       </w:r>
-      <w:commentRangeEnd w:id="4"/>
-      <w:r>
-        <w:rPr>
-          <w:rStyle w:val="CommentReference"/>
-        </w:rPr>
-        <w:commentReference w:id="4"/>
-      </w:r>
-      <w:commentRangeEnd w:id="5"/>
-      <w:r>
-        <w:rPr>
-          <w:rStyle w:val="CommentReference"/>
-        </w:rPr>
-        <w:commentReference w:id="5"/>
-      </w:r>
+      <w:bookmarkEnd w:id="4"/>
       <w:r>
         <w:t xml:space="preserve">, </w:t>
       </w:r>
@@ -3965,14 +3840,7 @@
         <w:rPr>
           <w:i/>
         </w:rPr>
-        <w:t xml:space="preserve"> be expressed as a </w:t>
-      </w:r>
-      <w:r>
-        <w:rPr>
-          <w:i/>
-        </w:rPr>
-        <w:lastRenderedPageBreak/>
-        <w:t>sum of individual species effects</w:t>
+        <w:t xml:space="preserve"> be expressed as a sum of individual species effects</w:t>
       </w:r>
       <w:r>
         <w:rPr>
@@ -4189,7 +4057,15 @@
         <w:t xml:space="preserve">standard </w:t>
       </w:r>
       <w:r>
-        <w:t>Ricker and Beverton-Holt models</w:t>
+        <w:t xml:space="preserve">Ricker and </w:t>
+      </w:r>
+      <w:proofErr w:type="spellStart"/>
+      <w:r>
+        <w:t>Beverton</w:t>
+      </w:r>
+      <w:proofErr w:type="spellEnd"/>
+      <w:r>
+        <w:t>-Holt models</w:t>
       </w:r>
       <w:r>
         <w:t xml:space="preserve"> </w:t>
@@ -4218,7 +4094,11 @@
         <w:t xml:space="preserve"> </w:t>
       </w:r>
       <w:r>
-        <w:t>on per capita growth,</w:t>
+        <w:t xml:space="preserve">on per </w:t>
+      </w:r>
+      <w:r>
+        <w:lastRenderedPageBreak/>
+        <w:t>capita growth,</w:t>
       </w:r>
       <w:r>
         <w:t xml:space="preserve"> </w:t>
@@ -4361,8 +4241,13 @@
       <w:r>
         <w:t xml:space="preserve"> i</w:t>
       </w:r>
-      <w:r>
-        <w:t xml:space="preserve">s the competitive effect of </w:t>
+      <w:proofErr w:type="spellStart"/>
+      <w:r>
+        <w:t>s</w:t>
+      </w:r>
+      <w:proofErr w:type="spellEnd"/>
+      <w:r>
+        <w:t xml:space="preserve"> the competitive effect of </w:t>
       </w:r>
       <w:r>
         <w:t>each</w:t>
@@ -4387,8 +4272,13 @@
       <w:r>
         <w:t xml:space="preserve"> </w:t>
       </w:r>
-      <w:r>
-        <w:t xml:space="preserve">species </w:t>
+      <w:proofErr w:type="spellStart"/>
+      <w:r>
+        <w:t>species</w:t>
+      </w:r>
+      <w:proofErr w:type="spellEnd"/>
+      <w:r>
+        <w:t xml:space="preserve"> </w:t>
       </w:r>
       <m:oMath>
         <m:r>
@@ -4844,10 +4734,10 @@
       <w:pPr>
         <w:pStyle w:val="Heading"/>
       </w:pPr>
-      <w:bookmarkStart w:id="6" w:name="hois-arrising-from-cycles-of-pairwise-co"/>
-      <w:bookmarkStart w:id="7" w:name="hois-in-a-mechanistic-resource-competiti"/>
+      <w:bookmarkStart w:id="5" w:name="hois-arrising-from-cycles-of-pairwise-co"/>
+      <w:bookmarkStart w:id="6" w:name="hois-in-a-mechanistic-resource-competiti"/>
+      <w:bookmarkEnd w:id="5"/>
       <w:bookmarkEnd w:id="6"/>
-      <w:bookmarkEnd w:id="7"/>
       <w:r>
         <w:t xml:space="preserve">HOIs </w:t>
       </w:r>
@@ -4885,11 +4775,7 @@
         <w:t>, we</w:t>
       </w:r>
       <w:r>
-        <w:t xml:space="preserve"> simulate competition among annual plants for a single shared resource using a </w:t>
-      </w:r>
-      <w:r>
-        <w:lastRenderedPageBreak/>
-        <w:t xml:space="preserve">mechanistic resource competition model.  We then </w:t>
+        <w:t xml:space="preserve"> simulate competition among annual plants for a single shared resource using a mechanistic resource competition model.  We then </w:t>
       </w:r>
       <w:r>
         <w:t>fit species</w:t>
@@ -4933,8 +4819,8 @@
       <w:r>
         <w:t>develop.</w:t>
       </w:r>
-      <w:bookmarkStart w:id="8" w:name="resource-mechanistic-model"/>
-      <w:bookmarkEnd w:id="8"/>
+      <w:bookmarkStart w:id="7" w:name="resource-mechanistic-model"/>
+      <w:bookmarkEnd w:id="7"/>
     </w:p>
     <w:p>
       <w:pPr>
@@ -4942,6 +4828,7 @@
         <w:contextualSpacing/>
       </w:pPr>
       <w:r>
+        <w:lastRenderedPageBreak/>
         <w:t>Our mechanistic model is inspired by annual plant communities</w:t>
       </w:r>
       <w:r>
@@ -4969,13 +4856,37 @@
         <w:t xml:space="preserve">early </w:t>
       </w:r>
       <w:r>
-        <w:t>winter and gradually declines through the spring while temperature and evaporative demand increase. Plants germinate in the winter and</w:t>
-      </w:r>
-      <w:r>
-        <w:t xml:space="preserve"> grow until they</w:t>
-      </w:r>
-      <w:r>
-        <w:t xml:space="preserve"> begin to flower in spring. By summer, plants have completed flowering and produce seeds and die. </w:t>
+        <w:t>winter and gradually declines through the spring while temperature and evaporative demand increase. Plants germinate in the winter</w:t>
+      </w:r>
+      <w:r>
+        <w:t xml:space="preserve">, </w:t>
+      </w:r>
+      <w:r>
+        <w:t xml:space="preserve">grow </w:t>
+      </w:r>
+      <w:r>
+        <w:t>through the</w:t>
+      </w:r>
+      <w:r>
+        <w:t xml:space="preserve"> spring</w:t>
+      </w:r>
+      <w:r>
+        <w:t xml:space="preserve">, and </w:t>
+      </w:r>
+      <w:r>
+        <w:t>flower</w:t>
+      </w:r>
+      <w:r>
+        <w:t>,</w:t>
+      </w:r>
+      <w:r>
+        <w:t xml:space="preserve"> produce seeds and die</w:t>
+      </w:r>
+      <w:r>
+        <w:t xml:space="preserve"> by the summer</w:t>
+      </w:r>
+      <w:r>
+        <w:t xml:space="preserve">. </w:t>
       </w:r>
       <w:r>
         <w:t xml:space="preserve">In our model, </w:t>
@@ -4999,16 +4910,13 @@
         <w:t xml:space="preserve"> Importantly, this pool is not resupplied during the growing season</w:t>
       </w:r>
       <w:r>
-        <w:t>: a</w:t>
-      </w:r>
-      <w:r>
-        <w:t xml:space="preserve">s </w:t>
-      </w:r>
-      <w:r>
-        <w:t xml:space="preserve">the season </w:t>
-      </w:r>
-      <w:r>
-        <w:t xml:space="preserve">progresses, plants </w:t>
+        <w:t xml:space="preserve"> and</w:t>
+      </w:r>
+      <w:r>
+        <w:t xml:space="preserve"> plants </w:t>
+      </w:r>
+      <w:r>
+        <w:t xml:space="preserve">eventually </w:t>
       </w:r>
       <w:r>
         <w:t xml:space="preserve">use up </w:t>
@@ -5020,19 +4928,22 @@
         <w:t xml:space="preserve">.  </w:t>
       </w:r>
       <w:r>
-        <w:t>As resources are depleted, this causes p</w:t>
-      </w:r>
-      <w:r>
-        <w:t xml:space="preserve">lant growth </w:t>
-      </w:r>
-      <w:r>
-        <w:t xml:space="preserve">to </w:t>
-      </w:r>
-      <w:r>
-        <w:t xml:space="preserve">slow and eventually </w:t>
+        <w:t>As resources are depleted, p</w:t>
+      </w:r>
+      <w:r>
+        <w:t>lant growth slow</w:t>
+      </w:r>
+      <w:r>
+        <w:t>s</w:t>
+      </w:r>
+      <w:r>
+        <w:t xml:space="preserve"> and eventually </w:t>
       </w:r>
       <w:r>
         <w:t>stop</w:t>
+      </w:r>
+      <w:r>
+        <w:t>s</w:t>
       </w:r>
       <w:r>
         <w:t xml:space="preserve">. We make the assumption that when net plant growth stops, the plants </w:t>
@@ -5526,18 +5437,16 @@
       <w:r>
         <w:t xml:space="preserve">is the resource dependent uptake function for species </w:t>
       </w:r>
+      <w:proofErr w:type="spellStart"/>
       <w:r>
         <w:rPr>
           <w:i/>
         </w:rPr>
         <w:t>i</w:t>
       </w:r>
-      <w:r>
-        <w:t xml:space="preserve">. We simulate a Mediterranean </w:t>
-      </w:r>
-      <w:r>
-        <w:lastRenderedPageBreak/>
-        <w:t xml:space="preserve">climate by setting initial resource availability </w:t>
+      <w:proofErr w:type="spellEnd"/>
+      <w:r>
+        <w:t xml:space="preserve">. We simulate a Mediterranean climate by setting initial resource availability </w:t>
       </w:r>
       <w:r>
         <w:t xml:space="preserve">high, </w:t>
@@ -6355,7 +6264,16 @@
         <w:t xml:space="preserve"> to seed mass. We impose this behavior on the model by</w:t>
       </w:r>
       <w:r>
-        <w:t xml:space="preserve"> setting growth to zero when resources fall to this point</w:t>
+        <w:t xml:space="preserve"> setting growth </w:t>
+      </w:r>
+      <w:r>
+        <w:t>and resource uptake to</w:t>
+      </w:r>
+      <w:r>
+        <w:t xml:space="preserve"> </w:t>
+      </w:r>
+      <w:r>
+        <w:t>zero when resources fall to this point</w:t>
       </w:r>
       <w:r>
         <w:t>.</w:t>
@@ -6475,7 +6393,7 @@
         <w:t xml:space="preserve">his trade-off </w:t>
       </w:r>
       <w:r>
-        <w:t xml:space="preserve">betweeen </w:t>
+        <w:t xml:space="preserve">between </w:t>
       </w:r>
       <w:r>
         <w:t xml:space="preserve">species </w:t>
@@ -6866,7 +6784,11 @@
         </m:r>
       </m:oMath>
       <w:r>
-        <w:t>, and the species with slowest maximum resource uptake rate has the lowest half-saturation constant</w:t>
+        <w:t xml:space="preserve">, and </w:t>
+      </w:r>
+      <w:r>
+        <w:lastRenderedPageBreak/>
+        <w:t>the species with slowest maximum resource uptake rate has the lowest half-saturation constant</w:t>
       </w:r>
       <w:r>
         <w:t xml:space="preserve"> (Table S1)</w:t>
@@ -7064,7 +6986,16 @@
         </m:r>
       </m:oMath>
       <w:r>
-        <w:t xml:space="preserve"> at time t. </w:t>
+        <w:t xml:space="preserve"> at time</w:t>
+      </w:r>
+      <w:r>
+        <w:rPr>
+          <w:i/>
+        </w:rPr>
+        <w:t xml:space="preserve"> t</w:t>
+      </w:r>
+      <w:r>
+        <w:t xml:space="preserve">. </w:t>
       </w:r>
       <w:r>
         <w:t>T</w:t>
@@ -7292,12 +7223,14 @@
       <w:r>
         <w:t xml:space="preserve">species </w:t>
       </w:r>
+      <w:proofErr w:type="spellStart"/>
       <w:r>
         <w:rPr>
           <w:i/>
         </w:rPr>
         <w:t>i</w:t>
       </w:r>
+      <w:proofErr w:type="spellEnd"/>
       <w:r>
         <w:t xml:space="preserve">. Second, we assume that </w:t>
       </w:r>
@@ -7637,15 +7570,15 @@
         </m:sSub>
       </m:oMath>
       <w:r>
-        <w:t xml:space="preserve"> is </w:t>
-      </w:r>
-      <w:commentRangeStart w:id="9"/>
-      <w:commentRangeStart w:id="10"/>
-      <w:r>
-        <w:t xml:space="preserve">the number of </w:t>
-      </w:r>
-      <w:r>
-        <w:t xml:space="preserve">germinable </w:t>
+        <w:t xml:space="preserve"> is the number of </w:t>
+      </w:r>
+      <w:proofErr w:type="spellStart"/>
+      <w:r>
+        <w:t>germinable</w:t>
+      </w:r>
+      <w:proofErr w:type="spellEnd"/>
+      <w:r>
+        <w:t xml:space="preserve"> </w:t>
       </w:r>
       <w:r>
         <w:t>seeds produced</w:t>
@@ -7671,20 +7604,6 @@
         </w:rPr>
         <w:t>t+1</w:t>
       </w:r>
-      <w:commentRangeEnd w:id="9"/>
-      <w:r>
-        <w:rPr>
-          <w:rStyle w:val="CommentReference"/>
-        </w:rPr>
-        <w:commentReference w:id="9"/>
-      </w:r>
-      <w:commentRangeEnd w:id="10"/>
-      <w:r>
-        <w:rPr>
-          <w:rStyle w:val="CommentReference"/>
-        </w:rPr>
-        <w:commentReference w:id="10"/>
-      </w:r>
       <w:r>
         <w:t xml:space="preserve">, </w:t>
       </w:r>
@@ -7699,6 +7618,55 @@
       </w:r>
       <w:r>
         <w:t xml:space="preserve"> is a conversion factor that represents the mass of seeds produced for each unit of total plant mass. </w:t>
+      </w:r>
+      <w:r>
+        <w:t xml:space="preserve">The maximum of </w:t>
+      </w:r>
+      <m:oMath>
+        <m:sSub>
+          <m:sSubPr>
+            <m:ctrlPr>
+              <w:rPr>
+                <w:rFonts w:ascii="Cambria Math" w:hAnsi="Cambria Math"/>
+                <w:i/>
+              </w:rPr>
+            </m:ctrlPr>
+          </m:sSubPr>
+          <m:e>
+            <m:r>
+              <w:rPr>
+                <w:rFonts w:ascii="Cambria Math" w:hAnsi="Cambria Math"/>
+              </w:rPr>
+              <m:t>B</m:t>
+            </m:r>
+          </m:e>
+          <m:sub>
+            <m:r>
+              <w:rPr>
+                <w:rFonts w:ascii="Cambria Math" w:hAnsi="Cambria Math"/>
+              </w:rPr>
+              <m:t>i</m:t>
+            </m:r>
+          </m:sub>
+        </m:sSub>
+      </m:oMath>
+      <w:r>
+        <w:t xml:space="preserve"> over the course of the growing season is equal to the final biomass of species </w:t>
+      </w:r>
+      <w:proofErr w:type="spellStart"/>
+      <w:r>
+        <w:rPr>
+          <w:i/>
+        </w:rPr>
+        <w:t>i</w:t>
+      </w:r>
+      <w:proofErr w:type="spellEnd"/>
+      <w:r>
+        <w:t xml:space="preserve">, or  </w:t>
+      </w:r>
+      <w:r>
+        <w:lastRenderedPageBreak/>
+        <w:t xml:space="preserve">equivalently the biomass at time of flowering. </w:t>
       </w:r>
       <w:r>
         <w:t xml:space="preserve">We assume that all species have the same values for </w:t>
@@ -7736,7 +7704,10 @@
         <w:fldChar w:fldCharType="separate"/>
       </w:r>
       <w:r>
-        <w:t xml:space="preserve">Table S </w:t>
+        <w:t>Table S</w:t>
+      </w:r>
+      <w:r>
+        <w:t xml:space="preserve"> </w:t>
       </w:r>
       <w:r>
         <w:rPr>
@@ -7759,12 +7730,14 @@
       <w:r>
         <w:t xml:space="preserve">We simulate these dynamics using the differential equation solvers package </w:t>
       </w:r>
+      <w:proofErr w:type="spellStart"/>
       <w:r>
         <w:rPr>
           <w:rFonts w:ascii="Lucida Console" w:hAnsi="Lucida Console" w:cs="Arial"/>
         </w:rPr>
         <w:t>desolve</w:t>
       </w:r>
+      <w:proofErr w:type="spellEnd"/>
       <w:r>
         <w:t xml:space="preserve"> in the statistical program </w:t>
       </w:r>
@@ -7828,8 +7801,8 @@
         <w:spacing w:after="202"/>
         <w:contextualSpacing/>
       </w:pPr>
-      <w:bookmarkStart w:id="11" w:name="response-surface-experiment"/>
-      <w:bookmarkEnd w:id="11"/>
+      <w:bookmarkStart w:id="8" w:name="response-surface-experiment"/>
+      <w:bookmarkEnd w:id="8"/>
       <w:r>
         <w:t>Finally</w:t>
       </w:r>
@@ -7967,8 +7940,8 @@
       <w:pPr>
         <w:pStyle w:val="Heading2"/>
       </w:pPr>
-      <w:bookmarkStart w:id="12" w:name="phenomenological-annual-plant-model"/>
-      <w:bookmarkEnd w:id="12"/>
+      <w:bookmarkStart w:id="9" w:name="phenomenological-annual-plant-model"/>
+      <w:bookmarkEnd w:id="9"/>
       <w:r>
         <w:t>Phenomenological annual plant model</w:t>
       </w:r>
@@ -8443,7 +8416,6 @@
         <w:contextualSpacing/>
       </w:pPr>
       <w:r>
-        <w:lastRenderedPageBreak/>
         <w:t xml:space="preserve">where </w:t>
       </w:r>
       <m:oMath>
@@ -8594,6 +8566,7 @@
         <w:contextualSpacing/>
       </w:pPr>
       <w:r>
+        <w:lastRenderedPageBreak/>
         <w:tab/>
         <w:t xml:space="preserve">We also fit </w:t>
       </w:r>
@@ -9089,12 +9062,14 @@
       <w:r>
         <w:t xml:space="preserve">using the </w:t>
       </w:r>
+      <w:proofErr w:type="spellStart"/>
       <w:r>
         <w:rPr>
           <w:rFonts w:ascii="Lucida Console" w:hAnsi="Lucida Console"/>
         </w:rPr>
         <w:t>nls</w:t>
       </w:r>
+      <w:proofErr w:type="spellEnd"/>
       <w:r>
         <w:t xml:space="preserve"> </w:t>
       </w:r>
@@ -9294,47 +9269,47 @@
         <w:t xml:space="preserve">per capita </w:t>
       </w:r>
       <w:r>
-        <w:t xml:space="preserve">fecundity of each species </w:t>
+        <w:t xml:space="preserve">fecundity of each species predicted by the additive phenomenological model and the </w:t>
+      </w:r>
+      <w:r>
+        <w:t xml:space="preserve">per capita </w:t>
+      </w:r>
+      <w:r>
+        <w:t xml:space="preserve">fecundity observed in the simulations </w:t>
+      </w:r>
+      <w:r>
+        <w:t xml:space="preserve">as </w:t>
+      </w:r>
+      <w:r>
+        <w:t>a measure of the effect of</w:t>
+      </w:r>
+      <w:r>
+        <w:t xml:space="preserve"> </w:t>
+      </w:r>
+      <w:r>
+        <w:t>HOIs</w:t>
+      </w:r>
+      <w:r>
+        <w:t xml:space="preserve">. </w:t>
+      </w:r>
+      <w:r>
+        <w:t>HOI</w:t>
+      </w:r>
+      <w:r>
+        <w:t>s</w:t>
+      </w:r>
+      <w:r>
+        <w:t xml:space="preserve"> are </w:t>
+      </w:r>
+      <w:r>
+        <w:t xml:space="preserve">supported </w:t>
+      </w:r>
+      <w:r>
+        <w:t xml:space="preserve">when the average deviation in the multispecies case is greater than the deviation in the single </w:t>
       </w:r>
       <w:r>
         <w:lastRenderedPageBreak/>
-        <w:t xml:space="preserve">predicted by the additive phenomenological model and the </w:t>
-      </w:r>
-      <w:r>
-        <w:t xml:space="preserve">per capita </w:t>
-      </w:r>
-      <w:r>
-        <w:t xml:space="preserve">fecundity observed in the simulations </w:t>
-      </w:r>
-      <w:r>
-        <w:t xml:space="preserve">as </w:t>
-      </w:r>
-      <w:r>
-        <w:t>a measure of the effect of</w:t>
-      </w:r>
-      <w:r>
-        <w:t xml:space="preserve"> </w:t>
-      </w:r>
-      <w:r>
-        <w:t>HOIs</w:t>
-      </w:r>
-      <w:r>
-        <w:t xml:space="preserve">. </w:t>
-      </w:r>
-      <w:r>
-        <w:t>HOI</w:t>
-      </w:r>
-      <w:r>
-        <w:t>s</w:t>
-      </w:r>
-      <w:r>
-        <w:t xml:space="preserve"> are </w:t>
-      </w:r>
-      <w:r>
-        <w:t xml:space="preserve">supported </w:t>
-      </w:r>
-      <w:r>
-        <w:t xml:space="preserve">when the average deviation in the multispecies case is greater than the deviation in the single species cases.  We can quantify this </w:t>
+        <w:t xml:space="preserve">species cases.  We can quantify this </w:t>
       </w:r>
       <w:r>
         <w:t xml:space="preserve">by comparing the root-mean-squared error from two competitor simulations to the root-mean-squared error in single competitor simulations.  We can also look at the average deviation to get a sense of the direction of the HOIs. </w:t>
@@ -9362,8 +9337,8 @@
       <w:pPr>
         <w:pStyle w:val="Heading"/>
       </w:pPr>
-      <w:bookmarkStart w:id="13" w:name="model-fits"/>
-      <w:bookmarkEnd w:id="13"/>
+      <w:bookmarkStart w:id="10" w:name="model-fits"/>
+      <w:bookmarkEnd w:id="10"/>
       <w:r>
         <w:t>Evidence for HOIs</w:t>
       </w:r>
@@ -9737,11 +9712,7 @@
         <w:t xml:space="preserve">.  </w:t>
       </w:r>
       <w:r>
-        <w:t xml:space="preserve">Using the first phenomenological model, equation 6, </w:t>
-      </w:r>
-      <w:r>
-        <w:lastRenderedPageBreak/>
-        <w:t>which was less accurate in fitting the fecundity of single species, we also found evidence of HOIs (</w:t>
+        <w:t>Using the first phenomenological model, equation 6, which was less accurate in fitting the fecundity of single species, we also found evidence of HOIs (</w:t>
       </w:r>
       <w:r>
         <w:fldChar w:fldCharType="begin"/>
@@ -9765,7 +9736,11 @@
         <w:fldChar w:fldCharType="end"/>
       </w:r>
       <w:r>
-        <w:t>) but these were different in direction and magnitude than those detected with equation 7, indicating th</w:t>
+        <w:t xml:space="preserve">) but these were different in direction and magnitude than those </w:t>
+      </w:r>
+      <w:r>
+        <w:lastRenderedPageBreak/>
+        <w:t>detected with equation 7, indicating th</w:t>
       </w:r>
       <w:r>
         <w:t xml:space="preserve">at HOIs are by definition dependent on what form of phenomenological model is fit to </w:t>
@@ -10021,7 +9996,6 @@
         <w:t xml:space="preserve">, that is until the mid-season species stops growing (vertical lines </w:t>
       </w:r>
       <w:r>
-        <w:lastRenderedPageBreak/>
         <w:fldChar w:fldCharType="begin"/>
       </w:r>
       <w:r>
@@ -10048,11 +10022,20 @@
       <w:r>
         <w:t xml:space="preserve">.  </w:t>
       </w:r>
-      <w:r>
-        <w:t>Thus the</w:t>
-      </w:r>
-      <w:r>
-        <w:t xml:space="preserve"> average resource uptake rate of the mid-season species declines more than that </w:t>
+      <w:proofErr w:type="gramStart"/>
+      <w:r>
+        <w:t>Thus</w:t>
+      </w:r>
+      <w:proofErr w:type="gramEnd"/>
+      <w:r>
+        <w:t xml:space="preserve"> the</w:t>
+      </w:r>
+      <w:r>
+        <w:t xml:space="preserve"> average resource uptake rate of the mid-season species declines </w:t>
+      </w:r>
+      <w:r>
+        <w:lastRenderedPageBreak/>
+        <w:t xml:space="preserve">more than that </w:t>
       </w:r>
       <w:r>
         <w:t xml:space="preserve">of the late season species in response to the </w:t>
@@ -10454,7 +10437,6 @@
         <w:contextualSpacing/>
       </w:pPr>
       <w:r>
-        <w:lastRenderedPageBreak/>
         <w:t>T</w:t>
       </w:r>
       <w:r>
@@ -10500,7 +10482,11 @@
         <w:fldChar w:fldCharType="end"/>
       </w:r>
       <w:r>
-        <w:t>.  Abrams argued that HOIs should occur when</w:t>
+        <w:t xml:space="preserve">.  Abrams argued that HOIs should occur </w:t>
+      </w:r>
+      <w:r>
+        <w:lastRenderedPageBreak/>
+        <w:t>when</w:t>
       </w:r>
       <w:r>
         <w:t xml:space="preserve"> </w:t>
@@ -10605,7 +10591,13 @@
         <w:t>eriving</w:t>
       </w:r>
       <w:r>
-        <w:t xml:space="preserve"> competition coeff</w:t>
+        <w:t xml:space="preserve"> </w:t>
+      </w:r>
+      <w:r>
+        <w:t xml:space="preserve">phenomenological </w:t>
+      </w:r>
+      <w:r>
+        <w:t>competition coeff</w:t>
       </w:r>
       <w:r>
         <w:t xml:space="preserve">icients from </w:t>
@@ -10731,7 +10723,6 @@
         <w:t xml:space="preserve">can help us understand pairwise competition even in such complex cases. </w:t>
       </w:r>
       <w:r>
-        <w:lastRenderedPageBreak/>
         <w:t>However</w:t>
       </w:r>
       <w:r>
@@ -10761,6 +10752,7 @@
         <w:pStyle w:val="Heading"/>
       </w:pPr>
       <w:r>
+        <w:lastRenderedPageBreak/>
         <w:t>Are HOIs Common in Nature</w:t>
       </w:r>
       <w:r>
@@ -10779,9 +10771,6 @@
         <w:t xml:space="preserve">them </w:t>
       </w:r>
       <w:r>
-        <w:t xml:space="preserve">specific </w:t>
-      </w:r>
-      <w:r>
         <w:t>instance</w:t>
       </w:r>
       <w:r>
@@ -11037,11 +11026,7 @@
         <w:t xml:space="preserve">uptake curve.  </w:t>
       </w:r>
       <w:r>
-        <w:t xml:space="preserve">Additional simulations show that the more similar species resource uptake </w:t>
-      </w:r>
-      <w:r>
-        <w:lastRenderedPageBreak/>
-        <w:t>curves are to one another</w:t>
+        <w:t>Additional simulations show that the more similar species resource uptake curves are to one another</w:t>
       </w:r>
       <w:r>
         <w:t xml:space="preserve"> </w:t>
@@ -11092,9 +11077,6 @@
         <w:t xml:space="preserve">he large changes in resource availability and plant biomass in our simulation </w:t>
       </w:r>
       <w:r>
-        <w:t xml:space="preserve">may </w:t>
-      </w:r>
-      <w:r>
         <w:t>contribute to</w:t>
       </w:r>
       <w:r>
@@ -11107,7 +11089,11 @@
         <w:t xml:space="preserve">of HOIs.  Because resource availability </w:t>
       </w:r>
       <w:r>
-        <w:t>fluctuates widely</w:t>
+        <w:t xml:space="preserve">fluctuates </w:t>
+      </w:r>
+      <w:r>
+        <w:lastRenderedPageBreak/>
+        <w:t>widely</w:t>
       </w:r>
       <w:r>
         <w:t xml:space="preserve"> from the beginning to the end of the growth period</w:t>
@@ -11212,7 +11198,7 @@
         <w:fldChar w:fldCharType="end"/>
       </w:r>
       <w:r>
-        <w:t>.  Due to their large size, perennial plants can be assumed to quickly draw resources down to a dynamic equilibrium .  Thus, even if species have different non-linear responses to resource concentration the fact</w:t>
+        <w:t>.  Due to their large size, perennial plants can be assumed to quickly draw resources down to a dynamic equilibrium.  Thus, even if species have different non-linear responses to resource concentration the fact</w:t>
       </w:r>
       <w:r>
         <w:t>,</w:t>
@@ -11269,7 +11255,7 @@
         <w:contextualSpacing/>
       </w:pPr>
       <w:r>
-        <w:t xml:space="preserve">Finally, our analysis of the mechanistic model reveals that </w:t>
+        <w:t xml:space="preserve">Finally, our analysis that </w:t>
       </w:r>
       <w:r>
         <w:t xml:space="preserve">even though we </w:t>
@@ -11304,8 +11290,13 @@
       <w:r>
         <w:t xml:space="preserve"> between </w:t>
       </w:r>
-      <w:r>
-        <w:t xml:space="preserve">heterospecific </w:t>
+      <w:proofErr w:type="spellStart"/>
+      <w:r>
+        <w:t>heterospecific</w:t>
+      </w:r>
+      <w:proofErr w:type="spellEnd"/>
+      <w:r>
+        <w:t xml:space="preserve"> </w:t>
       </w:r>
       <w:r>
         <w:t>and</w:t>
@@ -11421,7 +11412,6 @@
         <w:t xml:space="preserve"> for example, we found </w:t>
       </w:r>
       <w:r>
-        <w:lastRenderedPageBreak/>
         <w:t xml:space="preserve">that </w:t>
       </w:r>
       <w:r>
@@ -11491,6 +11481,7 @@
         <w:contextualSpacing/>
       </w:pPr>
       <w:r>
+        <w:lastRenderedPageBreak/>
         <w:t xml:space="preserve">To see </w:t>
       </w:r>
       <w:r>
@@ -12036,10 +12027,10 @@
       <w:pPr>
         <w:pStyle w:val="Heading"/>
       </w:pPr>
-      <w:bookmarkStart w:id="14" w:name="discussion"/>
-      <w:bookmarkStart w:id="15" w:name="conclusionssummary"/>
-      <w:bookmarkEnd w:id="14"/>
-      <w:bookmarkEnd w:id="15"/>
+      <w:bookmarkStart w:id="11" w:name="discussion"/>
+      <w:bookmarkStart w:id="12" w:name="conclusionssummary"/>
+      <w:bookmarkEnd w:id="11"/>
+      <w:bookmarkEnd w:id="12"/>
       <w:r>
         <w:t>Conclusion</w:t>
       </w:r>
@@ -12065,41 +12056,44 @@
         <w:t xml:space="preserve">dynamics. </w:t>
       </w:r>
       <w:r>
-        <w:t xml:space="preserve">We propose that the most robust method to detect HOIs is to compare the observed strength of multispecies competition to </w:t>
+        <w:t xml:space="preserve">We propose that the most robust method to detect HOIs is to compare the observed strength of multispecies competition to the sum of individual species effects. </w:t>
+      </w:r>
+      <w:r>
+        <w:t xml:space="preserve">We illustrate </w:t>
+      </w:r>
+      <w:r>
+        <w:t xml:space="preserve">our definition of HOIs and our proposed method for detecting HOIs </w:t>
+      </w:r>
+      <w:r>
+        <w:t xml:space="preserve">with </w:t>
+      </w:r>
+      <w:r>
+        <w:t xml:space="preserve">a </w:t>
+      </w:r>
+      <w:r>
+        <w:t xml:space="preserve">simulation </w:t>
+      </w:r>
+      <w:r>
+        <w:t xml:space="preserve">of species competition for a single resource. </w:t>
+      </w:r>
+      <w:r>
+        <w:t xml:space="preserve">Defining HOIs in this way requires </w:t>
+      </w:r>
+      <w:r>
+        <w:t xml:space="preserve">first </w:t>
+      </w:r>
+      <w:r>
+        <w:t>finding a phenomenological model that accurately describes the</w:t>
+      </w:r>
+      <w:r>
+        <w:t xml:space="preserve"> focal species’ response to single species competition. </w:t>
+      </w:r>
+      <w:r>
+        <w:t xml:space="preserve">While we </w:t>
       </w:r>
       <w:r>
         <w:lastRenderedPageBreak/>
-        <w:t xml:space="preserve">the sum of individual species effects. </w:t>
-      </w:r>
-      <w:r>
-        <w:t xml:space="preserve">We illustrate </w:t>
-      </w:r>
-      <w:r>
-        <w:t xml:space="preserve">our definition of HOIs and our proposed method for detecting HOIs </w:t>
-      </w:r>
-      <w:r>
-        <w:t xml:space="preserve">with </w:t>
-      </w:r>
-      <w:r>
-        <w:t xml:space="preserve">a </w:t>
-      </w:r>
-      <w:r>
-        <w:t xml:space="preserve">simulation </w:t>
-      </w:r>
-      <w:r>
-        <w:t xml:space="preserve">of species competition for a single resource. </w:t>
-      </w:r>
-      <w:r>
-        <w:t xml:space="preserve">Defining HOIs in this way requires </w:t>
-      </w:r>
-      <w:r>
-        <w:t>finding a phenomenological model that accurately describes the</w:t>
-      </w:r>
-      <w:r>
-        <w:t xml:space="preserve"> focal species’ response to single species competition. </w:t>
-      </w:r>
-      <w:r>
-        <w:t xml:space="preserve">While we believe that HOIs should be common in nature this does not mean that they will be strong enough to detect statistically in empirical settings.  Our work suggests that environments in which resource availability </w:t>
+        <w:t xml:space="preserve">believe that HOIs should be common in nature this does not mean that they will be strong enough to detect statistically in empirical settings.  Our work suggests that environments in which resource availability </w:t>
       </w:r>
       <w:r>
         <w:t xml:space="preserve">and competitor size </w:t>
@@ -12121,8 +12115,8 @@
       <w:pPr>
         <w:pStyle w:val="Heading"/>
       </w:pPr>
-      <w:bookmarkStart w:id="16" w:name="acknowledgments"/>
-      <w:bookmarkEnd w:id="16"/>
+      <w:bookmarkStart w:id="13" w:name="acknowledgments"/>
+      <w:bookmarkEnd w:id="13"/>
       <w:r>
         <w:t>Acknowledgments</w:t>
       </w:r>
@@ -12138,8 +12132,8 @@
           <w:szCs w:val="28"/>
         </w:rPr>
       </w:pPr>
-      <w:bookmarkStart w:id="17" w:name="references"/>
-      <w:bookmarkEnd w:id="17"/>
+      <w:bookmarkStart w:id="14" w:name="references"/>
+      <w:bookmarkEnd w:id="14"/>
       <w:r>
         <w:br w:type="page"/>
       </w:r>
@@ -12439,7 +12433,7 @@
                     <pic:cNvPicPr/>
                   </pic:nvPicPr>
                   <pic:blipFill>
-                    <a:blip r:embed="rId11">
+                    <a:blip r:embed="rId8">
                       <a:extLst>
                         <a:ext uri="{28A0092B-C50C-407E-A947-70E740481C1C}">
                           <a14:useLocalDpi xmlns:a14="http://schemas.microsoft.com/office/drawing/2010/main" val="0"/>
@@ -12470,7 +12464,7 @@
       <w:pPr>
         <w:pStyle w:val="Caption"/>
       </w:pPr>
-      <w:bookmarkStart w:id="18" w:name="_Ref514237378"/>
+      <w:bookmarkStart w:id="15" w:name="_Ref514237378"/>
       <w:r>
         <w:t xml:space="preserve">Figure </w:t>
       </w:r>
@@ -12510,7 +12504,7 @@
         </w:rPr>
         <w:fldChar w:fldCharType="end"/>
       </w:r>
-      <w:bookmarkEnd w:id="18"/>
+      <w:bookmarkEnd w:id="15"/>
       <w:r>
         <w:t xml:space="preserve">. </w:t>
       </w:r>
@@ -12660,7 +12654,6 @@
         <w:pStyle w:val="figcaption"/>
         <w:keepNext/>
       </w:pPr>
-      <w:commentRangeStart w:id="19"/>
       <w:r>
         <w:rPr>
           <w:noProof/>
@@ -12684,7 +12677,7 @@
                     </pic:cNvPicPr>
                   </pic:nvPicPr>
                   <pic:blipFill>
-                    <a:blip r:embed="rId12" cstate="print">
+                    <a:blip r:embed="rId9" cstate="print">
                       <a:extLst>
                         <a:ext uri="{28A0092B-C50C-407E-A947-70E740481C1C}">
                           <a14:useLocalDpi xmlns:a14="http://schemas.microsoft.com/office/drawing/2010/main" val="0"/>
@@ -12710,20 +12703,12 @@
           </wp:inline>
         </w:drawing>
       </w:r>
-      <w:commentRangeEnd w:id="19"/>
-      <w:r>
-        <w:rPr>
-          <w:rStyle w:val="CommentReference"/>
-          <w:b w:val="0"/>
-        </w:rPr>
-        <w:commentReference w:id="19"/>
-      </w:r>
     </w:p>
     <w:p>
       <w:pPr>
         <w:pStyle w:val="figcaption"/>
       </w:pPr>
-      <w:bookmarkStart w:id="20" w:name="_Ref514237815"/>
+      <w:bookmarkStart w:id="16" w:name="_Ref514237815"/>
       <w:r>
         <w:t xml:space="preserve">Figure </w:t>
       </w:r>
@@ -12757,7 +12742,7 @@
         </w:rPr>
         <w:fldChar w:fldCharType="end"/>
       </w:r>
-      <w:bookmarkEnd w:id="20"/>
+      <w:bookmarkEnd w:id="16"/>
       <w:r>
         <w:t xml:space="preserve">. Example time series showing </w:t>
       </w:r>
@@ -12834,13 +12819,21 @@
         <w:t xml:space="preserve"> rates of resource uptake at lower resource concentrations.  This allows it to grow later into the season and senesce last. </w:t>
       </w:r>
       <w:r>
-        <w:t>The mid</w:t>
+        <w:t xml:space="preserve">The </w:t>
+      </w:r>
+      <w:proofErr w:type="spellStart"/>
+      <w:r>
+        <w:t>mid</w:t>
       </w:r>
       <w:r>
         <w:t xml:space="preserve"> </w:t>
       </w:r>
       <w:r>
-        <w:t>season species</w:t>
+        <w:t>season</w:t>
+      </w:r>
+      <w:proofErr w:type="spellEnd"/>
+      <w:r>
+        <w:t xml:space="preserve"> species</w:t>
       </w:r>
       <w:r>
         <w:t xml:space="preserve"> </w:t>
@@ -12857,7 +12850,6 @@
         <w:pStyle w:val="figcaption"/>
         <w:keepNext/>
       </w:pPr>
-      <w:commentRangeStart w:id="21"/>
       <w:r>
         <w:rPr>
           <w:noProof/>
@@ -12881,7 +12873,7 @@
                     </pic:cNvPicPr>
                   </pic:nvPicPr>
                   <pic:blipFill>
-                    <a:blip r:embed="rId13" cstate="print">
+                    <a:blip r:embed="rId10" cstate="print">
                       <a:extLst>
                         <a:ext uri="{28A0092B-C50C-407E-A947-70E740481C1C}">
                           <a14:useLocalDpi xmlns:a14="http://schemas.microsoft.com/office/drawing/2010/main" val="0"/>
@@ -12907,20 +12899,12 @@
           </wp:inline>
         </w:drawing>
       </w:r>
-      <w:commentRangeEnd w:id="21"/>
-      <w:r>
-        <w:rPr>
-          <w:rStyle w:val="CommentReference"/>
-          <w:b w:val="0"/>
-        </w:rPr>
-        <w:commentReference w:id="21"/>
-      </w:r>
     </w:p>
     <w:p>
       <w:pPr>
         <w:pStyle w:val="Caption"/>
       </w:pPr>
-      <w:bookmarkStart w:id="22" w:name="_Ref514237754"/>
+      <w:bookmarkStart w:id="17" w:name="_Ref514237754"/>
       <w:r>
         <w:t xml:space="preserve">Figure </w:t>
       </w:r>
@@ -12954,7 +12938,7 @@
         </w:rPr>
         <w:fldChar w:fldCharType="end"/>
       </w:r>
-      <w:bookmarkEnd w:id="22"/>
+      <w:bookmarkEnd w:id="17"/>
       <w:r>
         <w:t xml:space="preserve">. </w:t>
       </w:r>
@@ -13060,7 +13044,7 @@
                     <pic:cNvPicPr/>
                   </pic:nvPicPr>
                   <pic:blipFill>
-                    <a:blip r:embed="rId14" cstate="print">
+                    <a:blip r:embed="rId11" cstate="print">
                       <a:extLst>
                         <a:ext uri="{28A0092B-C50C-407E-A947-70E740481C1C}">
                           <a14:useLocalDpi xmlns:a14="http://schemas.microsoft.com/office/drawing/2010/main" val="0"/>
@@ -13091,7 +13075,7 @@
       <w:pPr>
         <w:pStyle w:val="Caption"/>
       </w:pPr>
-      <w:bookmarkStart w:id="23" w:name="_Ref524701722"/>
+      <w:bookmarkStart w:id="18" w:name="_Ref524701722"/>
       <w:r>
         <w:t xml:space="preserve">Figure </w:t>
       </w:r>
@@ -13125,7 +13109,7 @@
         </w:rPr>
         <w:fldChar w:fldCharType="end"/>
       </w:r>
-      <w:bookmarkEnd w:id="23"/>
+      <w:bookmarkEnd w:id="18"/>
       <w:r>
         <w:t xml:space="preserve">. </w:t>
       </w:r>
@@ -13243,7 +13227,7 @@
                     <pic:cNvPicPr/>
                   </pic:nvPicPr>
                   <pic:blipFill>
-                    <a:blip r:embed="rId15" cstate="print">
+                    <a:blip r:embed="rId12" cstate="print">
                       <a:extLst>
                         <a:ext uri="{28A0092B-C50C-407E-A947-70E740481C1C}">
                           <a14:useLocalDpi xmlns:a14="http://schemas.microsoft.com/office/drawing/2010/main" val="0"/>
@@ -13274,7 +13258,7 @@
       <w:pPr>
         <w:pStyle w:val="Caption"/>
       </w:pPr>
-      <w:bookmarkStart w:id="24" w:name="_Ref524702022"/>
+      <w:bookmarkStart w:id="19" w:name="_Ref524702022"/>
       <w:r>
         <w:t xml:space="preserve">Figure </w:t>
       </w:r>
@@ -13308,7 +13292,7 @@
         </w:rPr>
         <w:fldChar w:fldCharType="end"/>
       </w:r>
-      <w:bookmarkEnd w:id="24"/>
+      <w:bookmarkEnd w:id="19"/>
       <w:r>
         <w:t xml:space="preserve">. </w:t>
       </w:r>
@@ -13426,7 +13410,7 @@
                     <pic:cNvPicPr/>
                   </pic:nvPicPr>
                   <pic:blipFill>
-                    <a:blip r:embed="rId16" cstate="print">
+                    <a:blip r:embed="rId13" cstate="print">
                       <a:extLst>
                         <a:ext uri="{28A0092B-C50C-407E-A947-70E740481C1C}">
                           <a14:useLocalDpi xmlns:a14="http://schemas.microsoft.com/office/drawing/2010/main" val="0"/>
@@ -13457,7 +13441,7 @@
       <w:pPr>
         <w:pStyle w:val="Caption"/>
       </w:pPr>
-      <w:bookmarkStart w:id="25" w:name="_Ref527030555"/>
+      <w:bookmarkStart w:id="20" w:name="_Ref527030555"/>
       <w:r>
         <w:t xml:space="preserve">Figure </w:t>
       </w:r>
@@ -13497,7 +13481,7 @@
         </w:rPr>
         <w:fldChar w:fldCharType="end"/>
       </w:r>
-      <w:bookmarkEnd w:id="25"/>
+      <w:bookmarkEnd w:id="20"/>
       <w:r>
         <w:t xml:space="preserve">. Mechanistic explanation for higher-order interactions.  A) The resource uptake rates of the mid and late season species </w:t>
       </w:r>
@@ -13588,8 +13572,6 @@
       <w:r>
         <w:t>and presence</w:t>
       </w:r>
-      <w:bookmarkStart w:id="26" w:name="_GoBack"/>
-      <w:bookmarkEnd w:id="26"/>
       <w:r>
         <w:t xml:space="preserve"> </w:t>
       </w:r>
@@ -13626,7 +13608,7 @@
         <w:pStyle w:val="Caption"/>
         <w:keepNext/>
       </w:pPr>
-      <w:bookmarkStart w:id="27" w:name="_Ref532125852"/>
+      <w:bookmarkStart w:id="21" w:name="_Ref532125852"/>
       <w:r>
         <w:t xml:space="preserve">Table S </w:t>
       </w:r>
@@ -13660,7 +13642,7 @@
         </w:rPr>
         <w:fldChar w:fldCharType="end"/>
       </w:r>
-      <w:bookmarkEnd w:id="27"/>
+      <w:bookmarkEnd w:id="21"/>
       <w:r>
         <w:t xml:space="preserve">  Table of parameter values used in the growth simulation experiment in the main text. </w:t>
       </w:r>
@@ -15234,7 +15216,7 @@
                     <pic:cNvPicPr/>
                   </pic:nvPicPr>
                   <pic:blipFill>
-                    <a:blip r:embed="rId17" cstate="print">
+                    <a:blip r:embed="rId14" cstate="print">
                       <a:extLst>
                         <a:ext uri="{28A0092B-C50C-407E-A947-70E740481C1C}">
                           <a14:useLocalDpi xmlns:a14="http://schemas.microsoft.com/office/drawing/2010/main" val="0"/>
@@ -15265,7 +15247,7 @@
       <w:pPr>
         <w:pStyle w:val="Caption"/>
       </w:pPr>
-      <w:bookmarkStart w:id="28" w:name="_Ref529380736"/>
+      <w:bookmarkStart w:id="22" w:name="_Ref529380736"/>
       <w:r>
         <w:t xml:space="preserve">Figure S </w:t>
       </w:r>
@@ -15299,7 +15281,7 @@
         </w:rPr>
         <w:fldChar w:fldCharType="end"/>
       </w:r>
-      <w:bookmarkEnd w:id="28"/>
+      <w:bookmarkEnd w:id="22"/>
       <w:r>
         <w:t xml:space="preserve"> Simulated per capita seed production of the A) early, B) middle and C) late season species in response to increasing inter-specific density on the x-axis. Points show the simulated response from the mechanistic model.  </w:t>
       </w:r>
@@ -15312,8 +15294,13 @@
       <w:r>
         <w:t xml:space="preserve">standard </w:t>
       </w:r>
-      <w:r>
-        <w:t>Beverton-Holt phenomenological model (</w:t>
+      <w:proofErr w:type="spellStart"/>
+      <w:r>
+        <w:t>Beverton</w:t>
+      </w:r>
+      <w:proofErr w:type="spellEnd"/>
+      <w:r>
+        <w:t>-Holt phenomenological model (</w:t>
       </w:r>
       <w:r>
         <w:t>equation</w:t>
@@ -15381,7 +15368,7 @@
                     <pic:cNvPicPr/>
                   </pic:nvPicPr>
                   <pic:blipFill>
-                    <a:blip r:embed="rId18" cstate="print">
+                    <a:blip r:embed="rId15" cstate="print">
                       <a:extLst>
                         <a:ext uri="{28A0092B-C50C-407E-A947-70E740481C1C}">
                           <a14:useLocalDpi xmlns:a14="http://schemas.microsoft.com/office/drawing/2010/main" val="0"/>
@@ -15416,7 +15403,7 @@
           <w:szCs w:val="28"/>
         </w:rPr>
       </w:pPr>
-      <w:bookmarkStart w:id="29" w:name="_Ref530735503"/>
+      <w:bookmarkStart w:id="23" w:name="_Ref530735503"/>
       <w:r>
         <w:t xml:space="preserve">Figure S </w:t>
       </w:r>
@@ -15450,9 +15437,17 @@
         </w:rPr>
         <w:fldChar w:fldCharType="end"/>
       </w:r>
-      <w:bookmarkEnd w:id="29"/>
-      <w:r>
-        <w:t xml:space="preserve"> Deviation from additivity of two-species competition for each species in the community. A) The deviation from additive competitor effects is shown as the increase in root mean squared error of the phenomenological models  in multispecies competition compared to single species competition.  B) The average deviation from additive competitor effects, positive values show that multispecies competition was weaker than predicted, negative values show where competition was greater than predicted.  Deviations from additivity are shown for both phenomenological models—the standard Beverton-Holt model (“model 1”, </w:t>
+      <w:bookmarkEnd w:id="23"/>
+      <w:r>
+        <w:t xml:space="preserve"> Deviation from additivity of two-species competition for each species in the community. A) The deviation from additive competitor effects is shown as the increase in root mean squared error of the phenomenological models  in multispecies competition compared to single species competition.  B) The average deviation from additive competitor effects, positive values show that multispecies competition was weaker than predicted, negative values show where competition was greater than predicted.  Deviations from additivity are shown for both phenomenological models—the standard </w:t>
+      </w:r>
+      <w:proofErr w:type="spellStart"/>
+      <w:r>
+        <w:t>Beverton</w:t>
+      </w:r>
+      <w:proofErr w:type="spellEnd"/>
+      <w:r>
+        <w:t xml:space="preserve">-Holt model (“model 1”, </w:t>
       </w:r>
       <w:r>
         <w:t>equation</w:t>
@@ -15593,6 +15588,9 @@
       </w:r>
       <w:r>
         <w:t>s</w:t>
+      </w:r>
+      <w:r>
+        <w:t xml:space="preserve"> (see top of Figure A1)</w:t>
       </w:r>
       <w:r>
         <w:t>.  Then we parameterized four additional scenarios</w:t>
@@ -15655,8 +15653,6 @@
         <w:pStyle w:val="Caption"/>
         <w:keepNext/>
       </w:pPr>
-      <w:commentRangeStart w:id="30"/>
-      <w:commentRangeStart w:id="31"/>
       <w:r>
         <w:lastRenderedPageBreak/>
         <w:t xml:space="preserve">Table A </w:t>
@@ -15692,30 +15688,7 @@
         <w:fldChar w:fldCharType="end"/>
       </w:r>
       <w:r>
-        <w:t xml:space="preserve">.  </w:t>
-      </w:r>
-      <w:commentRangeEnd w:id="30"/>
-      <w:r>
-        <w:rPr>
-          <w:rStyle w:val="CommentReference"/>
-          <w:rFonts w:cstheme="minorBidi"/>
-          <w:b w:val="0"/>
-          <w:bCs w:val="0"/>
-        </w:rPr>
-        <w:commentReference w:id="30"/>
-      </w:r>
-      <w:commentRangeEnd w:id="31"/>
-      <w:r>
-        <w:rPr>
-          <w:rStyle w:val="CommentReference"/>
-          <w:rFonts w:cstheme="minorBidi"/>
-          <w:b w:val="0"/>
-          <w:bCs w:val="0"/>
-        </w:rPr>
-        <w:commentReference w:id="31"/>
-      </w:r>
-      <w:r>
-        <w:t xml:space="preserve">Parameter values for five simulations with gradually increasing strength of the trade-off between the early season and late season species resource uptake curves.  </w:t>
+        <w:t xml:space="preserve">.  Parameter values for five simulations with gradually increasing strength of the trade-off between the early season and late season species resource uptake curves.  </w:t>
       </w:r>
     </w:p>
     <w:tbl>
@@ -16986,7 +16959,7 @@
                     </wp:anchor>
                   </w:drawing>
                 </mc:Choice>
-                <mc:Fallback xmlns:mo="http://schemas.microsoft.com/office/mac/office/2008/main" xmlns:mv="urn:schemas-microsoft-com:mac:vml">
+                <mc:Fallback xmlns:mv="urn:schemas-microsoft-com:mac:vml" xmlns:mo="http://schemas.microsoft.com/office/mac/office/2008/main">
                   <w:pict>
                     <v:shapetype w14:anchorId="43F6E700" id="_x0000_t67" coordsize="21600,21600" o:spt="67" adj="16200,5400" path="m0@0l@1@0@1,0@2,0@2@0,21600@0,10800,21600xe">
                       <v:stroke joinstyle="miter"/>
@@ -18452,7 +18425,7 @@
                     <pic:cNvPicPr/>
                   </pic:nvPicPr>
                   <pic:blipFill>
-                    <a:blip r:embed="rId19" cstate="print">
+                    <a:blip r:embed="rId16" cstate="print">
                       <a:extLst>
                         <a:ext uri="{28A0092B-C50C-407E-A947-70E740481C1C}">
                           <a14:useLocalDpi xmlns:a14="http://schemas.microsoft.com/office/drawing/2010/main" val="0"/>
@@ -18529,7 +18502,7 @@
         <w:t xml:space="preserve">increases the </w:t>
       </w:r>
       <w:r>
-        <w:t>deviations from additivity of two species competition</w:t>
+        <w:t>magnitude of higher order interactions</w:t>
       </w:r>
       <w:r>
         <w:t xml:space="preserve">.  </w:t>
@@ -18572,7 +18545,7 @@
       </w:r>
     </w:p>
     <w:sectPr>
-      <w:footerReference w:type="default" r:id="rId20"/>
+      <w:footerReference w:type="default" r:id="rId17"/>
       <w:pgSz w:w="12240" w:h="15840"/>
       <w:pgMar w:top="1440" w:right="1800" w:bottom="2004" w:left="1800" w:header="0" w:footer="1440" w:gutter="0"/>
       <w:lnNumType w:countBy="1" w:distance="283" w:restart="continuous"/>
@@ -18582,183 +18555,6 @@
     </w:sectPr>
   </w:body>
 </w:document>
-</file>
-
-<file path=word/comments.xml><?xml version="1.0" encoding="utf-8"?>
-<w:comments xmlns:wpc="http://schemas.microsoft.com/office/word/2010/wordprocessingCanvas" xmlns:cx="http://schemas.microsoft.com/office/drawing/2014/chartex" xmlns:cx1="http://schemas.microsoft.com/office/drawing/2015/9/8/chartex" xmlns:cx2="http://schemas.microsoft.com/office/drawing/2015/10/21/chartex" xmlns:cx3="http://schemas.microsoft.com/office/drawing/2016/5/9/chartex" xmlns:cx4="http://schemas.microsoft.com/office/drawing/2016/5/10/chartex" xmlns:cx5="http://schemas.microsoft.com/office/drawing/2016/5/11/chartex" xmlns:cx6="http://schemas.microsoft.com/office/drawing/2016/5/12/chartex" xmlns:cx7="http://schemas.microsoft.com/office/drawing/2016/5/13/chartex" xmlns:cx8="http://schemas.microsoft.com/office/drawing/2016/5/14/chartex" xmlns:mc="http://schemas.openxmlformats.org/markup-compatibility/2006" xmlns:aink="http://schemas.microsoft.com/office/drawing/2016/ink" xmlns:am3d="http://schemas.microsoft.com/office/drawing/2017/model3d" xmlns:o="urn:schemas-microsoft-com:office:office" xmlns:r="http://schemas.openxmlformats.org/officeDocument/2006/relationships" xmlns:m="http://schemas.openxmlformats.org/officeDocument/2006/math" xmlns:v="urn:schemas-microsoft-com:vml" xmlns:wp14="http://schemas.microsoft.com/office/word/2010/wordprocessingDrawing" xmlns:wp="http://schemas.openxmlformats.org/drawingml/2006/wordprocessingDrawing" xmlns:w10="urn:schemas-microsoft-com:office:word" xmlns:w="http://schemas.openxmlformats.org/wordprocessingml/2006/main" xmlns:w14="http://schemas.microsoft.com/office/word/2010/wordml" xmlns:w15="http://schemas.microsoft.com/office/word/2012/wordml" xmlns:w16cid="http://schemas.microsoft.com/office/word/2016/wordml/cid" xmlns:w16se="http://schemas.microsoft.com/office/word/2015/wordml/symex" xmlns:wpg="http://schemas.microsoft.com/office/word/2010/wordprocessingGroup" xmlns:wpi="http://schemas.microsoft.com/office/word/2010/wordprocessingInk" xmlns:wne="http://schemas.microsoft.com/office/word/2006/wordml" xmlns:wps="http://schemas.microsoft.com/office/word/2010/wordprocessingShape" mc:Ignorable="w14 w15 w16se w16cid wp14">
-  <w:comment w:id="0" w:author="Jonathan Levine" w:date="2018-12-06T17:15:00Z" w:initials="JML">
-    <w:p>
-      <w:pPr>
-        <w:pStyle w:val="CommentText"/>
-      </w:pPr>
-      <w:r>
-        <w:rPr>
-          <w:rStyle w:val="CommentReference"/>
-        </w:rPr>
-        <w:annotationRef/>
-      </w:r>
-      <w:r>
-        <w:t>How about, “Mechanisms underlying higher order interactions: from quantitative definitions to ecological processes” or you could switch the words processes and mechansisms</w:t>
-      </w:r>
-    </w:p>
-  </w:comment>
-  <w:comment w:id="4" w:author="Jonathan Levine" w:date="2018-12-07T09:07:00Z" w:initials="JML">
-    <w:p>
-      <w:pPr>
-        <w:pStyle w:val="CommentText"/>
-      </w:pPr>
-      <w:r>
-        <w:rPr>
-          <w:rStyle w:val="CommentReference"/>
-        </w:rPr>
-        <w:annotationRef/>
-      </w:r>
-      <w:r>
-        <w:t xml:space="preserve">Is this true for all models?  I think so, but just wanted to make sure you thought about this. </w:t>
-      </w:r>
-    </w:p>
-  </w:comment>
-  <w:comment w:id="5" w:author="Andy Kleinhesselink" w:date="2018-12-07T12:27:00Z" w:initials="AK">
-    <w:p>
-      <w:pPr>
-        <w:pStyle w:val="CommentText"/>
-      </w:pPr>
-      <w:r>
-        <w:rPr>
-          <w:rStyle w:val="CommentReference"/>
-        </w:rPr>
-        <w:annotationRef/>
-      </w:r>
-      <w:r>
-        <w:t xml:space="preserve">I’m not sure… what world of models are we considering? </w:t>
-      </w:r>
-    </w:p>
-  </w:comment>
-  <w:comment w:id="9" w:author="Jonathan Levine" w:date="2018-12-07T09:49:00Z" w:initials="JML">
-    <w:p>
-      <w:pPr>
-        <w:pStyle w:val="CommentText"/>
-      </w:pPr>
-      <w:r>
-        <w:rPr>
-          <w:rStyle w:val="CommentReference"/>
-        </w:rPr>
-        <w:annotationRef/>
-      </w:r>
-      <w:r>
-        <w:t>The relationship between discrete time changes in n and continuous time changes in B needs to be clarified.  Does max B_i depend on n_i,t? Where is the function that relates biomass to n_i,t (rather than n_i,t+1)?  Those seeds that start the season must be converted to initial biomass units, but where is that explained?</w:t>
-      </w:r>
-    </w:p>
-  </w:comment>
-  <w:comment w:id="10" w:author="Andy Kleinhesselink" w:date="2018-12-07T13:49:00Z" w:initials="AK">
-    <w:p>
-      <w:pPr>
-        <w:pStyle w:val="CommentText"/>
-      </w:pPr>
-      <w:r>
-        <w:rPr>
-          <w:rStyle w:val="CommentReference"/>
-        </w:rPr>
-        <w:annotationRef/>
-      </w:r>
-      <w:r>
-        <w:t xml:space="preserve">I tried to clean this up in the paragraph above. </w:t>
-      </w:r>
-    </w:p>
-  </w:comment>
-  <w:comment w:id="19" w:author="Andy Kleinhesselink" w:date="2018-12-07T15:36:00Z" w:initials="AK">
-    <w:p>
-      <w:pPr>
-        <w:pStyle w:val="CommentText"/>
-      </w:pPr>
-      <w:r>
-        <w:rPr>
-          <w:rStyle w:val="CommentReference"/>
-        </w:rPr>
-        <w:annotationRef/>
-      </w:r>
-      <w:r>
-        <w:t>Fix axes labels</w:t>
-      </w:r>
-    </w:p>
-  </w:comment>
-  <w:comment w:id="21" w:author="Jonathan Levine" w:date="2018-12-07T11:35:00Z" w:initials="JML">
-    <w:p>
-      <w:pPr>
-        <w:pStyle w:val="CommentText"/>
-      </w:pPr>
-      <w:r>
-        <w:rPr>
-          <w:rStyle w:val="CommentReference"/>
-        </w:rPr>
-        <w:annotationRef/>
-      </w:r>
-      <w:r>
-        <w:t>I would make the headings: A) Early focal, B) Mid Focal … to clarify who is the focal species.  Also I would delete the “Best Fit” and “Model 2” .  This is in the caption and does not say anything new.</w:t>
-      </w:r>
-    </w:p>
-  </w:comment>
-  <w:comment w:id="30" w:author="Jonathan Levine" w:date="2018-12-07T10:55:00Z" w:initials="JML">
-    <w:p>
-      <w:pPr>
-        <w:pStyle w:val="CommentText"/>
-      </w:pPr>
-      <w:r>
-        <w:rPr>
-          <w:rStyle w:val="CommentReference"/>
-        </w:rPr>
-        <w:annotationRef/>
-      </w:r>
-      <w:r>
-        <w:t>What about the c conversion term? And what about the weight of an individual (seed/plant) at the start of the season?</w:t>
-      </w:r>
-    </w:p>
-  </w:comment>
-  <w:comment w:id="31" w:author="Andy Kleinhesselink" w:date="2018-12-07T13:41:00Z" w:initials="AK">
-    <w:p>
-      <w:pPr>
-        <w:pStyle w:val="CommentText"/>
-      </w:pPr>
-      <w:r>
-        <w:rPr>
-          <w:rStyle w:val="CommentReference"/>
-        </w:rPr>
-        <w:annotationRef/>
-      </w:r>
-      <w:r>
-        <w:t xml:space="preserve">This is just for the varying trade-off simulation.  I can add a new table for all parameter values used in the main text. </w:t>
-      </w:r>
-    </w:p>
-  </w:comment>
-</w:comments>
-</file>
-
-<file path=word/commentsExtended.xml><?xml version="1.0" encoding="utf-8"?>
-<w15:commentsEx xmlns:wpc="http://schemas.microsoft.com/office/word/2010/wordprocessingCanvas" xmlns:cx="http://schemas.microsoft.com/office/drawing/2014/chartex" xmlns:cx1="http://schemas.microsoft.com/office/drawing/2015/9/8/chartex" xmlns:cx2="http://schemas.microsoft.com/office/drawing/2015/10/21/chartex" xmlns:cx3="http://schemas.microsoft.com/office/drawing/2016/5/9/chartex" xmlns:cx4="http://schemas.microsoft.com/office/drawing/2016/5/10/chartex" xmlns:cx5="http://schemas.microsoft.com/office/drawing/2016/5/11/chartex" xmlns:cx6="http://schemas.microsoft.com/office/drawing/2016/5/12/chartex" xmlns:cx7="http://schemas.microsoft.com/office/drawing/2016/5/13/chartex" xmlns:cx8="http://schemas.microsoft.com/office/drawing/2016/5/14/chartex" xmlns:mc="http://schemas.openxmlformats.org/markup-compatibility/2006" xmlns:aink="http://schemas.microsoft.com/office/drawing/2016/ink" xmlns:am3d="http://schemas.microsoft.com/office/drawing/2017/model3d" xmlns:o="urn:schemas-microsoft-com:office:office" xmlns:r="http://schemas.openxmlformats.org/officeDocument/2006/relationships" xmlns:m="http://schemas.openxmlformats.org/officeDocument/2006/math" xmlns:v="urn:schemas-microsoft-com:vml" xmlns:wp14="http://schemas.microsoft.com/office/word/2010/wordprocessingDrawing" xmlns:wp="http://schemas.openxmlformats.org/drawingml/2006/wordprocessingDrawing" xmlns:w10="urn:schemas-microsoft-com:office:word" xmlns:w="http://schemas.openxmlformats.org/wordprocessingml/2006/main" xmlns:w14="http://schemas.microsoft.com/office/word/2010/wordml" xmlns:w15="http://schemas.microsoft.com/office/word/2012/wordml" xmlns:w16cid="http://schemas.microsoft.com/office/word/2016/wordml/cid" xmlns:w16se="http://schemas.microsoft.com/office/word/2015/wordml/symex" xmlns:wpg="http://schemas.microsoft.com/office/word/2010/wordprocessingGroup" xmlns:wpi="http://schemas.microsoft.com/office/word/2010/wordprocessingInk" xmlns:wne="http://schemas.microsoft.com/office/word/2006/wordml" xmlns:wps="http://schemas.microsoft.com/office/word/2010/wordprocessingShape" mc:Ignorable="w14 w15 w16se w16cid wp14">
-  <w15:commentEx w15:paraId="6766DE99" w15:done="0"/>
-  <w15:commentEx w15:paraId="77024C5B" w15:done="0"/>
-  <w15:commentEx w15:paraId="0B44BEA1" w15:paraIdParent="77024C5B" w15:done="0"/>
-  <w15:commentEx w15:paraId="2D6D6BDA" w15:done="0"/>
-  <w15:commentEx w15:paraId="4D02F9D7" w15:paraIdParent="2D6D6BDA" w15:done="0"/>
-  <w15:commentEx w15:paraId="5D9B0000" w15:done="0"/>
-  <w15:commentEx w15:paraId="13EF2432" w15:done="0"/>
-  <w15:commentEx w15:paraId="5BDE8426" w15:done="0"/>
-  <w15:commentEx w15:paraId="649CF9AE" w15:paraIdParent="5BDE8426" w15:done="0"/>
-</w15:commentsEx>
-</file>
-
-<file path=word/commentsIds.xml><?xml version="1.0" encoding="utf-8"?>
-<w16cid:commentsIds xmlns:wpc="http://schemas.microsoft.com/office/word/2010/wordprocessingCanvas" xmlns:cx="http://schemas.microsoft.com/office/drawing/2014/chartex" xmlns:cx1="http://schemas.microsoft.com/office/drawing/2015/9/8/chartex" xmlns:cx2="http://schemas.microsoft.com/office/drawing/2015/10/21/chartex" xmlns:cx3="http://schemas.microsoft.com/office/drawing/2016/5/9/chartex" xmlns:cx4="http://schemas.microsoft.com/office/drawing/2016/5/10/chartex" xmlns:cx5="http://schemas.microsoft.com/office/drawing/2016/5/11/chartex" xmlns:cx6="http://schemas.microsoft.com/office/drawing/2016/5/12/chartex" xmlns:cx7="http://schemas.microsoft.com/office/drawing/2016/5/13/chartex" xmlns:cx8="http://schemas.microsoft.com/office/drawing/2016/5/14/chartex" xmlns:mc="http://schemas.openxmlformats.org/markup-compatibility/2006" xmlns:aink="http://schemas.microsoft.com/office/drawing/2016/ink" xmlns:am3d="http://schemas.microsoft.com/office/drawing/2017/model3d" xmlns:o="urn:schemas-microsoft-com:office:office" xmlns:r="http://schemas.openxmlformats.org/officeDocument/2006/relationships" xmlns:m="http://schemas.openxmlformats.org/officeDocument/2006/math" xmlns:v="urn:schemas-microsoft-com:vml" xmlns:wp14="http://schemas.microsoft.com/office/word/2010/wordprocessingDrawing" xmlns:wp="http://schemas.openxmlformats.org/drawingml/2006/wordprocessingDrawing" xmlns:w10="urn:schemas-microsoft-com:office:word" xmlns:w="http://schemas.openxmlformats.org/wordprocessingml/2006/main" xmlns:w14="http://schemas.microsoft.com/office/word/2010/wordml" xmlns:w15="http://schemas.microsoft.com/office/word/2012/wordml" xmlns:w16cid="http://schemas.microsoft.com/office/word/2016/wordml/cid" xmlns:w16se="http://schemas.microsoft.com/office/word/2015/wordml/symex" xmlns:wpg="http://schemas.microsoft.com/office/word/2010/wordprocessingGroup" xmlns:wpi="http://schemas.microsoft.com/office/word/2010/wordprocessingInk" xmlns:wne="http://schemas.microsoft.com/office/word/2006/wordml" xmlns:wps="http://schemas.microsoft.com/office/word/2010/wordprocessingShape" mc:Ignorable="w14 w15 w16se w16cid wp14">
-  <w16cid:commentId w16cid:paraId="6766DE99" w16cid:durableId="1FB5FE29"/>
-  <w16cid:commentId w16cid:paraId="77024C5B" w16cid:durableId="1FB4DFB3"/>
-  <w16cid:commentId w16cid:paraId="0B44BEA1" w16cid:durableId="1FB4E59D"/>
-  <w16cid:commentId w16cid:paraId="2D6D6BDA" w16cid:durableId="1FB4DFB6"/>
-  <w16cid:commentId w16cid:paraId="4D02F9D7" w16cid:durableId="1FB4F8D8"/>
-  <w16cid:commentId w16cid:paraId="5D9B0000" w16cid:durableId="1FB511E3"/>
-  <w16cid:commentId w16cid:paraId="13EF2432" w16cid:durableId="1FB4DFBE"/>
-  <w16cid:commentId w16cid:paraId="5BDE8426" w16cid:durableId="1FB4DFC6"/>
-  <w16cid:commentId w16cid:paraId="649CF9AE" w16cid:durableId="1FB4F723"/>
-</w16cid:commentsIds>
 </file>
 
 <file path=word/endnotes.xml><?xml version="1.0" encoding="utf-8"?>
@@ -21360,7 +21156,7 @@
 </file>
 
 <file path=customXml/itemProps1.xml><?xml version="1.0" encoding="utf-8"?>
-<ds:datastoreItem xmlns:ds="http://schemas.openxmlformats.org/officeDocument/2006/customXml" ds:itemID="{FC9898B8-2566-6148-B67A-A39C7CC05729}">
+<ds:datastoreItem xmlns:ds="http://schemas.openxmlformats.org/officeDocument/2006/customXml" ds:itemID="{22D41B87-6B1D-CA42-8756-040A318712B5}">
   <ds:schemaRefs>
     <ds:schemaRef ds:uri="http://schemas.openxmlformats.org/officeDocument/2006/bibliography"/>
   </ds:schemaRefs>

</xml_diff>

<commit_message>
Edit cover page per guidelines
</commit_message>
<xml_diff>
--- a/manuscript/higher_order_interactions.docx
+++ b/manuscript/higher_order_interactions.docx
@@ -138,68 +138,251 @@
       <w:pPr>
         <w:pStyle w:val="TitlePage"/>
         <w:jc w:val="center"/>
+        <w:rPr>
+          <w:del w:id="1" w:author="Andy Kleinhesselink" w:date="2018-12-10T13:47:00Z"/>
+        </w:rPr>
+      </w:pPr>
+    </w:p>
+    <w:p>
+      <w:pPr>
+        <w:pStyle w:val="TitlePage"/>
+        <w:pPrChange w:id="2" w:author="Andy Kleinhesselink" w:date="2018-12-10T13:47:00Z">
+          <w:pPr>
+            <w:pStyle w:val="TitlePage"/>
+            <w:jc w:val="center"/>
+          </w:pPr>
+        </w:pPrChange>
       </w:pPr>
     </w:p>
     <w:p>
       <w:pPr>
         <w:pStyle w:val="TitlePage"/>
         <w:jc w:val="center"/>
+        <w:rPr>
+          <w:del w:id="3" w:author="Andy Kleinhesselink" w:date="2018-12-10T13:45:00Z"/>
+        </w:rPr>
       </w:pPr>
     </w:p>
     <w:p>
       <w:pPr>
         <w:pStyle w:val="TitlePage"/>
         <w:jc w:val="center"/>
+        <w:rPr>
+          <w:del w:id="4" w:author="Andy Kleinhesselink" w:date="2018-12-10T13:45:00Z"/>
+        </w:rPr>
       </w:pPr>
     </w:p>
     <w:p>
       <w:pPr>
         <w:pStyle w:val="TitlePage"/>
         <w:jc w:val="center"/>
+        <w:rPr>
+          <w:del w:id="5" w:author="Andy Kleinhesselink" w:date="2018-12-10T13:44:00Z"/>
+        </w:rPr>
       </w:pPr>
     </w:p>
     <w:p>
       <w:pPr>
         <w:pStyle w:val="TitlePage"/>
-        <w:jc w:val="center"/>
+        <w:pPrChange w:id="6" w:author="Andy Kleinhesselink" w:date="2018-12-10T13:44:00Z">
+          <w:pPr>
+            <w:pStyle w:val="TitlePage"/>
+            <w:jc w:val="center"/>
+          </w:pPr>
+        </w:pPrChange>
       </w:pPr>
     </w:p>
     <w:p>
       <w:pPr>
         <w:pStyle w:val="TitlePage"/>
-        <w:jc w:val="center"/>
+        <w:rPr>
+          <w:ins w:id="7" w:author="Andy Kleinhesselink" w:date="2018-12-10T13:47:00Z"/>
+          <w:i/>
+        </w:rPr>
+      </w:pPr>
+      <w:r>
+        <w:t xml:space="preserve">Running </w:t>
+      </w:r>
+      <w:r>
+        <w:t>Head</w:t>
+      </w:r>
+      <w:r>
+        <w:t xml:space="preserve">:  </w:t>
+      </w:r>
+      <w:r>
+        <w:rPr>
+          <w:i/>
+        </w:rPr>
+        <w:t>Higher Order Interactions</w:t>
+      </w:r>
+    </w:p>
+    <w:p>
+      <w:pPr>
+        <w:pStyle w:val="TitlePage"/>
+        <w:rPr>
+          <w:del w:id="8" w:author="Andy Kleinhesselink" w:date="2018-12-10T13:47:00Z"/>
+          <w:i/>
+        </w:rPr>
+        <w:pPrChange w:id="9" w:author="Andy Kleinhesselink" w:date="2018-12-10T13:47:00Z">
+          <w:pPr>
+            <w:spacing w:after="202"/>
+            <w:ind w:firstLine="0"/>
+            <w:contextualSpacing/>
+          </w:pPr>
+        </w:pPrChange>
+      </w:pPr>
+      <w:moveToRangeStart w:id="10" w:author="Andy Kleinhesselink" w:date="2018-12-10T13:47:00Z" w:name="move532212965"/>
+      <w:moveTo w:id="11" w:author="Andy Kleinhesselink" w:date="2018-12-10T13:47:00Z">
+        <w:r>
+          <w:rPr>
+            <w:b/>
+            <w:rPrChange w:id="12" w:author="Andy Kleinhesselink" w:date="2018-12-10T13:48:00Z">
+              <w:rPr>
+                <w:i/>
+                <w:iCs/>
+              </w:rPr>
+            </w:rPrChange>
+          </w:rPr>
+          <w:t>Key words:</w:t>
+        </w:r>
+        <w:r>
+          <w:rPr>
+            <w:i/>
+          </w:rPr>
+          <w:t xml:space="preserve"> </w:t>
+        </w:r>
+      </w:moveTo>
+      <w:ins w:id="13" w:author="Andy Kleinhesselink" w:date="2018-12-10T13:49:00Z">
+        <w:r>
+          <w:rPr>
+            <w:i/>
+          </w:rPr>
+          <w:t xml:space="preserve">resource </w:t>
+        </w:r>
+      </w:ins>
+      <w:moveTo w:id="14" w:author="Andy Kleinhesselink" w:date="2018-12-10T13:47:00Z">
+        <w:r>
+          <w:rPr>
+            <w:i/>
+          </w:rPr>
+          <w:t xml:space="preserve">competition, </w:t>
+        </w:r>
+        <w:del w:id="15" w:author="Andy Kleinhesselink" w:date="2018-12-10T13:48:00Z">
+          <w:r>
+            <w:rPr>
+              <w:i/>
+            </w:rPr>
+            <w:delText>coexistence theory</w:delText>
+          </w:r>
+        </w:del>
+      </w:moveTo>
+      <w:ins w:id="16" w:author="Andy Kleinhesselink" w:date="2018-12-10T13:48:00Z">
+        <w:r>
+          <w:rPr>
+            <w:i/>
+          </w:rPr>
+          <w:t>interaction modification,</w:t>
+        </w:r>
+      </w:ins>
+      <w:moveTo w:id="17" w:author="Andy Kleinhesselink" w:date="2018-12-10T13:47:00Z">
+        <w:del w:id="18" w:author="Andy Kleinhesselink" w:date="2018-12-10T13:49:00Z">
+          <w:r>
+            <w:rPr>
+              <w:i/>
+            </w:rPr>
+            <w:delText>,</w:delText>
+          </w:r>
+        </w:del>
+        <w:r>
+          <w:rPr>
+            <w:i/>
+          </w:rPr>
+          <w:t xml:space="preserve"> phenology, annual plants</w:t>
+        </w:r>
+      </w:moveTo>
+    </w:p>
+    <w:p>
+      <w:pPr>
+        <w:pStyle w:val="TitlePage"/>
+        <w:rPr>
+          <w:ins w:id="19" w:author="Andy Kleinhesselink" w:date="2018-12-10T13:47:00Z"/>
+          <w:moveTo w:id="20" w:author="Andy Kleinhesselink" w:date="2018-12-10T13:47:00Z"/>
+          <w:rPrChange w:id="21" w:author="Andy Kleinhesselink" w:date="2018-12-10T13:47:00Z">
+            <w:rPr>
+              <w:ins w:id="22" w:author="Andy Kleinhesselink" w:date="2018-12-10T13:47:00Z"/>
+              <w:moveTo w:id="23" w:author="Andy Kleinhesselink" w:date="2018-12-10T13:47:00Z"/>
+              <w:rFonts w:eastAsia="Noto Sans CJK SC Regular" w:cs="FreeSans"/>
+              <w:b/>
+              <w:szCs w:val="28"/>
+            </w:rPr>
+          </w:rPrChange>
+        </w:rPr>
+        <w:pPrChange w:id="24" w:author="Andy Kleinhesselink" w:date="2018-12-10T13:47:00Z">
+          <w:pPr>
+            <w:spacing w:after="202"/>
+            <w:ind w:firstLine="0"/>
+            <w:contextualSpacing/>
+          </w:pPr>
+        </w:pPrChange>
+      </w:pPr>
+    </w:p>
+    <w:moveToRangeEnd w:id="10"/>
+    <w:p>
+      <w:pPr>
+        <w:pStyle w:val="TitlePage"/>
+        <w:rPr>
+          <w:del w:id="25" w:author="Andy Kleinhesselink" w:date="2018-12-10T13:47:00Z"/>
+        </w:rPr>
+        <w:pPrChange w:id="26" w:author="Andy Kleinhesselink" w:date="2018-12-10T13:47:00Z">
+          <w:pPr>
+            <w:pStyle w:val="TitlePage"/>
+          </w:pPr>
+        </w:pPrChange>
       </w:pPr>
     </w:p>
     <w:p>
       <w:pPr>
         <w:pStyle w:val="TitlePage"/>
+        <w:rPr>
+          <w:ins w:id="27" w:author="Andy Kleinhesselink" w:date="2018-12-10T13:43:00Z"/>
+        </w:rPr>
       </w:pPr>
-      <w:r>
-        <w:t xml:space="preserve">Running </w:t>
-      </w:r>
-      <w:r>
-        <w:t>Head</w:t>
-      </w:r>
-      <w:r>
-        <w:t xml:space="preserve">:  </w:t>
-      </w:r>
-      <w:r>
-        <w:rPr>
-          <w:i/>
-        </w:rPr>
-        <w:t>Higher Order Interactions</w:t>
-      </w:r>
+      <w:proofErr w:type="spellStart"/>
+      <w:ins w:id="28" w:author="Andy Kleinhesselink" w:date="2018-12-10T13:44:00Z">
+        <w:r>
+          <w:t>Submission</w:t>
+        </w:r>
+        <w:proofErr w:type="spellEnd"/>
+        <w:r>
+          <w:t xml:space="preserve"> Type: Article </w:t>
+        </w:r>
+      </w:ins>
     </w:p>
     <w:p>
       <w:pPr>
         <w:pStyle w:val="TitlePage"/>
       </w:pPr>
       <w:r>
-        <w:t>Main Text Word Count: ~5,</w:t>
-      </w:r>
-      <w:r>
-        <w:t>700</w:t>
-      </w:r>
+        <w:t xml:space="preserve">Main Text Word Count: </w:t>
+      </w:r>
+      <w:del w:id="29" w:author="Andy Kleinhesselink" w:date="2018-12-10T13:45:00Z">
+        <w:r>
+          <w:delText>~</w:delText>
+        </w:r>
+      </w:del>
+      <w:r>
+        <w:t>5,</w:t>
+      </w:r>
+      <w:ins w:id="30" w:author="Andy Kleinhesselink" w:date="2018-12-10T13:45:00Z">
+        <w:r>
+          <w:t>376</w:t>
+        </w:r>
+      </w:ins>
+      <w:del w:id="31" w:author="Andy Kleinhesselink" w:date="2018-12-10T13:45:00Z">
+        <w:r>
+          <w:delText>700</w:delText>
+        </w:r>
+      </w:del>
     </w:p>
     <w:p>
       <w:pPr>
@@ -254,6 +437,9 @@
     <w:p>
       <w:pPr>
         <w:pStyle w:val="TitlePage"/>
+        <w:rPr>
+          <w:ins w:id="32" w:author="Andy Kleinhesselink" w:date="2018-12-10T13:45:00Z"/>
+        </w:rPr>
       </w:pPr>
       <w:r>
         <w:t xml:space="preserve">Total </w:t>
@@ -294,6 +480,38 @@
       <w:r>
         <w:t xml:space="preserve"> (including appendix)</w:t>
       </w:r>
+      <w:bookmarkStart w:id="33" w:name="_GoBack"/>
+      <w:bookmarkEnd w:id="33"/>
+    </w:p>
+    <w:p>
+      <w:pPr>
+        <w:pStyle w:val="TitlePage"/>
+      </w:pPr>
+      <w:ins w:id="34" w:author="Andy Kleinhesselink" w:date="2018-12-10T13:47:00Z">
+        <w:r>
+          <w:t xml:space="preserve">Parts:  </w:t>
+        </w:r>
+      </w:ins>
+      <w:ins w:id="35" w:author="Andy Kleinhesselink" w:date="2018-12-10T13:46:00Z">
+        <w:r>
+          <w:t>Main text, Sup</w:t>
+        </w:r>
+      </w:ins>
+      <w:ins w:id="36" w:author="Andy Kleinhesselink" w:date="2018-12-10T13:52:00Z">
+        <w:r>
+          <w:t>porting Information</w:t>
+        </w:r>
+      </w:ins>
+      <w:ins w:id="37" w:author="Andy Kleinhesselink" w:date="2018-12-10T13:46:00Z">
+        <w:r>
+          <w:t xml:space="preserve"> Figures and Tables, Appendix A, Computer Code</w:t>
+        </w:r>
+      </w:ins>
+      <w:ins w:id="38" w:author="Andy Kleinhesselink" w:date="2018-12-10T13:52:00Z">
+        <w:r>
+          <w:t xml:space="preserve"> (zip file)</w:t>
+        </w:r>
+      </w:ins>
       <w:r>
         <w:br w:type="page"/>
       </w:r>
@@ -302,8 +520,8 @@
       <w:pPr>
         <w:pStyle w:val="Heading"/>
       </w:pPr>
-      <w:bookmarkStart w:id="1" w:name="abstract"/>
-      <w:bookmarkEnd w:id="1"/>
+      <w:bookmarkStart w:id="39" w:name="abstract"/>
+      <w:bookmarkEnd w:id="39"/>
       <w:r>
         <w:lastRenderedPageBreak/>
         <w:t>Abstract</w:t>
@@ -588,27 +806,50 @@
         <w:ind w:firstLine="0"/>
         <w:contextualSpacing/>
         <w:rPr>
+          <w:moveFrom w:id="40" w:author="Andy Kleinhesselink" w:date="2018-12-10T13:47:00Z"/>
           <w:rFonts w:eastAsia="Noto Sans CJK SC Regular" w:cs="FreeSans"/>
           <w:b/>
           <w:szCs w:val="28"/>
         </w:rPr>
       </w:pPr>
-      <w:r>
+      <w:moveFromRangeStart w:id="41" w:author="Andy Kleinhesselink" w:date="2018-12-10T13:47:00Z" w:name="move532212965"/>
+      <w:moveFrom w:id="42" w:author="Andy Kleinhesselink" w:date="2018-12-10T13:47:00Z">
+        <w:r>
+          <w:rPr>
+            <w:i/>
+            <w:iCs/>
+          </w:rPr>
+          <w:t>Key words: competition, coexistence theory</w:t>
+        </w:r>
+        <w:r>
+          <w:rPr>
+            <w:i/>
+            <w:iCs/>
+          </w:rPr>
+          <w:t>, phenology, annual plants</w:t>
+        </w:r>
+        <w:bookmarkStart w:id="43" w:name="introduction"/>
+        <w:bookmarkEnd w:id="43"/>
+      </w:moveFrom>
+    </w:p>
+    <w:moveFromRangeEnd w:id="41"/>
+    <w:p>
+      <w:pPr>
+        <w:spacing w:line="276" w:lineRule="auto"/>
+        <w:ind w:firstLine="0"/>
+        <w:jc w:val="both"/>
         <w:rPr>
-          <w:i/>
-          <w:iCs/>
+          <w:ins w:id="44" w:author="Andy Kleinhesselink" w:date="2018-12-10T13:47:00Z"/>
+          <w:rFonts w:eastAsia="Noto Sans CJK SC Regular" w:cs="FreeSans"/>
+          <w:b/>
+          <w:szCs w:val="28"/>
         </w:rPr>
-        <w:t>Key words: competition, coexistence theory</w:t>
-      </w:r>
-      <w:r>
-        <w:rPr>
-          <w:i/>
-          <w:iCs/>
-        </w:rPr>
-        <w:t>, phenology, annual plants</w:t>
-      </w:r>
-      <w:bookmarkStart w:id="2" w:name="introduction"/>
-      <w:bookmarkEnd w:id="2"/>
+      </w:pPr>
+      <w:ins w:id="45" w:author="Andy Kleinhesselink" w:date="2018-12-10T13:47:00Z">
+        <w:r>
+          <w:br w:type="page"/>
+        </w:r>
+      </w:ins>
     </w:p>
     <w:p>
       <w:pPr>
@@ -1626,8 +1867,8 @@
       <w:pPr>
         <w:pStyle w:val="Heading2"/>
       </w:pPr>
-      <w:bookmarkStart w:id="3" w:name="defining-higher-order-interactions"/>
-      <w:bookmarkEnd w:id="3"/>
+      <w:bookmarkStart w:id="46" w:name="defining-higher-order-interactions"/>
+      <w:bookmarkEnd w:id="46"/>
       <w:r>
         <w:lastRenderedPageBreak/>
         <w:t>What counts as a</w:t>
@@ -3256,7 +3497,6 @@
       <w:r>
         <w:t xml:space="preserve"> represents that species’ </w:t>
       </w:r>
-      <w:bookmarkStart w:id="4" w:name="_GoBack"/>
       <w:r>
         <w:t>intrinsic</w:t>
       </w:r>
@@ -3269,7 +3509,6 @@
       <w:r>
         <w:t xml:space="preserve"> population growth rate</w:t>
       </w:r>
-      <w:bookmarkEnd w:id="4"/>
       <w:r>
         <w:t xml:space="preserve">, </w:t>
       </w:r>
@@ -4734,10 +4973,10 @@
       <w:pPr>
         <w:pStyle w:val="Heading"/>
       </w:pPr>
-      <w:bookmarkStart w:id="5" w:name="hois-arrising-from-cycles-of-pairwise-co"/>
-      <w:bookmarkStart w:id="6" w:name="hois-in-a-mechanistic-resource-competiti"/>
-      <w:bookmarkEnd w:id="5"/>
-      <w:bookmarkEnd w:id="6"/>
+      <w:bookmarkStart w:id="47" w:name="hois-arrising-from-cycles-of-pairwise-co"/>
+      <w:bookmarkStart w:id="48" w:name="hois-in-a-mechanistic-resource-competiti"/>
+      <w:bookmarkEnd w:id="47"/>
+      <w:bookmarkEnd w:id="48"/>
       <w:r>
         <w:t xml:space="preserve">HOIs </w:t>
       </w:r>
@@ -4819,8 +5058,8 @@
       <w:r>
         <w:t>develop.</w:t>
       </w:r>
-      <w:bookmarkStart w:id="7" w:name="resource-mechanistic-model"/>
-      <w:bookmarkEnd w:id="7"/>
+      <w:bookmarkStart w:id="49" w:name="resource-mechanistic-model"/>
+      <w:bookmarkEnd w:id="49"/>
     </w:p>
     <w:p>
       <w:pPr>
@@ -7801,8 +8040,8 @@
         <w:spacing w:after="202"/>
         <w:contextualSpacing/>
       </w:pPr>
-      <w:bookmarkStart w:id="8" w:name="response-surface-experiment"/>
-      <w:bookmarkEnd w:id="8"/>
+      <w:bookmarkStart w:id="50" w:name="response-surface-experiment"/>
+      <w:bookmarkEnd w:id="50"/>
       <w:r>
         <w:t>Finally</w:t>
       </w:r>
@@ -7940,8 +8179,8 @@
       <w:pPr>
         <w:pStyle w:val="Heading2"/>
       </w:pPr>
-      <w:bookmarkStart w:id="9" w:name="phenomenological-annual-plant-model"/>
-      <w:bookmarkEnd w:id="9"/>
+      <w:bookmarkStart w:id="51" w:name="phenomenological-annual-plant-model"/>
+      <w:bookmarkEnd w:id="51"/>
       <w:r>
         <w:t>Phenomenological annual plant model</w:t>
       </w:r>
@@ -9337,8 +9576,8 @@
       <w:pPr>
         <w:pStyle w:val="Heading"/>
       </w:pPr>
-      <w:bookmarkStart w:id="10" w:name="model-fits"/>
-      <w:bookmarkEnd w:id="10"/>
+      <w:bookmarkStart w:id="52" w:name="model-fits"/>
+      <w:bookmarkEnd w:id="52"/>
       <w:r>
         <w:t>Evidence for HOIs</w:t>
       </w:r>
@@ -12027,10 +12266,10 @@
       <w:pPr>
         <w:pStyle w:val="Heading"/>
       </w:pPr>
-      <w:bookmarkStart w:id="11" w:name="discussion"/>
-      <w:bookmarkStart w:id="12" w:name="conclusionssummary"/>
-      <w:bookmarkEnd w:id="11"/>
-      <w:bookmarkEnd w:id="12"/>
+      <w:bookmarkStart w:id="53" w:name="discussion"/>
+      <w:bookmarkStart w:id="54" w:name="conclusionssummary"/>
+      <w:bookmarkEnd w:id="53"/>
+      <w:bookmarkEnd w:id="54"/>
       <w:r>
         <w:t>Conclusion</w:t>
       </w:r>
@@ -12115,8 +12354,8 @@
       <w:pPr>
         <w:pStyle w:val="Heading"/>
       </w:pPr>
-      <w:bookmarkStart w:id="13" w:name="acknowledgments"/>
-      <w:bookmarkEnd w:id="13"/>
+      <w:bookmarkStart w:id="55" w:name="acknowledgments"/>
+      <w:bookmarkEnd w:id="55"/>
       <w:r>
         <w:t>Acknowledgments</w:t>
       </w:r>
@@ -12132,8 +12371,8 @@
           <w:szCs w:val="28"/>
         </w:rPr>
       </w:pPr>
-      <w:bookmarkStart w:id="14" w:name="references"/>
-      <w:bookmarkEnd w:id="14"/>
+      <w:bookmarkStart w:id="56" w:name="references"/>
+      <w:bookmarkEnd w:id="56"/>
       <w:r>
         <w:br w:type="page"/>
       </w:r>
@@ -12464,7 +12703,7 @@
       <w:pPr>
         <w:pStyle w:val="Caption"/>
       </w:pPr>
-      <w:bookmarkStart w:id="15" w:name="_Ref514237378"/>
+      <w:bookmarkStart w:id="57" w:name="_Ref514237378"/>
       <w:r>
         <w:t xml:space="preserve">Figure </w:t>
       </w:r>
@@ -12504,7 +12743,7 @@
         </w:rPr>
         <w:fldChar w:fldCharType="end"/>
       </w:r>
-      <w:bookmarkEnd w:id="15"/>
+      <w:bookmarkEnd w:id="57"/>
       <w:r>
         <w:t xml:space="preserve">. </w:t>
       </w:r>
@@ -12708,7 +12947,7 @@
       <w:pPr>
         <w:pStyle w:val="figcaption"/>
       </w:pPr>
-      <w:bookmarkStart w:id="16" w:name="_Ref514237815"/>
+      <w:bookmarkStart w:id="58" w:name="_Ref514237815"/>
       <w:r>
         <w:t xml:space="preserve">Figure </w:t>
       </w:r>
@@ -12742,7 +12981,7 @@
         </w:rPr>
         <w:fldChar w:fldCharType="end"/>
       </w:r>
-      <w:bookmarkEnd w:id="16"/>
+      <w:bookmarkEnd w:id="58"/>
       <w:r>
         <w:t xml:space="preserve">. Example time series showing </w:t>
       </w:r>
@@ -12904,7 +13143,7 @@
       <w:pPr>
         <w:pStyle w:val="Caption"/>
       </w:pPr>
-      <w:bookmarkStart w:id="17" w:name="_Ref514237754"/>
+      <w:bookmarkStart w:id="59" w:name="_Ref514237754"/>
       <w:r>
         <w:t xml:space="preserve">Figure </w:t>
       </w:r>
@@ -12938,7 +13177,7 @@
         </w:rPr>
         <w:fldChar w:fldCharType="end"/>
       </w:r>
-      <w:bookmarkEnd w:id="17"/>
+      <w:bookmarkEnd w:id="59"/>
       <w:r>
         <w:t xml:space="preserve">. </w:t>
       </w:r>
@@ -13075,7 +13314,7 @@
       <w:pPr>
         <w:pStyle w:val="Caption"/>
       </w:pPr>
-      <w:bookmarkStart w:id="18" w:name="_Ref524701722"/>
+      <w:bookmarkStart w:id="60" w:name="_Ref524701722"/>
       <w:r>
         <w:t xml:space="preserve">Figure </w:t>
       </w:r>
@@ -13109,7 +13348,7 @@
         </w:rPr>
         <w:fldChar w:fldCharType="end"/>
       </w:r>
-      <w:bookmarkEnd w:id="18"/>
+      <w:bookmarkEnd w:id="60"/>
       <w:r>
         <w:t xml:space="preserve">. </w:t>
       </w:r>
@@ -13258,7 +13497,7 @@
       <w:pPr>
         <w:pStyle w:val="Caption"/>
       </w:pPr>
-      <w:bookmarkStart w:id="19" w:name="_Ref524702022"/>
+      <w:bookmarkStart w:id="61" w:name="_Ref524702022"/>
       <w:r>
         <w:t xml:space="preserve">Figure </w:t>
       </w:r>
@@ -13292,7 +13531,7 @@
         </w:rPr>
         <w:fldChar w:fldCharType="end"/>
       </w:r>
-      <w:bookmarkEnd w:id="19"/>
+      <w:bookmarkEnd w:id="61"/>
       <w:r>
         <w:t xml:space="preserve">. </w:t>
       </w:r>
@@ -13441,7 +13680,7 @@
       <w:pPr>
         <w:pStyle w:val="Caption"/>
       </w:pPr>
-      <w:bookmarkStart w:id="20" w:name="_Ref527030555"/>
+      <w:bookmarkStart w:id="62" w:name="_Ref527030555"/>
       <w:r>
         <w:t xml:space="preserve">Figure </w:t>
       </w:r>
@@ -13481,7 +13720,7 @@
         </w:rPr>
         <w:fldChar w:fldCharType="end"/>
       </w:r>
-      <w:bookmarkEnd w:id="20"/>
+      <w:bookmarkEnd w:id="62"/>
       <w:r>
         <w:t xml:space="preserve">. Mechanistic explanation for higher-order interactions.  A) The resource uptake rates of the mid and late season species </w:t>
       </w:r>
@@ -13608,7 +13847,7 @@
         <w:pStyle w:val="Caption"/>
         <w:keepNext/>
       </w:pPr>
-      <w:bookmarkStart w:id="21" w:name="_Ref532125852"/>
+      <w:bookmarkStart w:id="63" w:name="_Ref532125852"/>
       <w:r>
         <w:t xml:space="preserve">Table S </w:t>
       </w:r>
@@ -13642,7 +13881,7 @@
         </w:rPr>
         <w:fldChar w:fldCharType="end"/>
       </w:r>
-      <w:bookmarkEnd w:id="21"/>
+      <w:bookmarkEnd w:id="63"/>
       <w:r>
         <w:t xml:space="preserve">  Table of parameter values used in the growth simulation experiment in the main text. </w:t>
       </w:r>
@@ -15247,7 +15486,7 @@
       <w:pPr>
         <w:pStyle w:val="Caption"/>
       </w:pPr>
-      <w:bookmarkStart w:id="22" w:name="_Ref529380736"/>
+      <w:bookmarkStart w:id="64" w:name="_Ref529380736"/>
       <w:r>
         <w:t xml:space="preserve">Figure S </w:t>
       </w:r>
@@ -15281,7 +15520,7 @@
         </w:rPr>
         <w:fldChar w:fldCharType="end"/>
       </w:r>
-      <w:bookmarkEnd w:id="22"/>
+      <w:bookmarkEnd w:id="64"/>
       <w:r>
         <w:t xml:space="preserve"> Simulated per capita seed production of the A) early, B) middle and C) late season species in response to increasing inter-specific density on the x-axis. Points show the simulated response from the mechanistic model.  </w:t>
       </w:r>
@@ -15403,7 +15642,7 @@
           <w:szCs w:val="28"/>
         </w:rPr>
       </w:pPr>
-      <w:bookmarkStart w:id="23" w:name="_Ref530735503"/>
+      <w:bookmarkStart w:id="65" w:name="_Ref530735503"/>
       <w:r>
         <w:t xml:space="preserve">Figure S </w:t>
       </w:r>
@@ -15437,7 +15676,7 @@
         </w:rPr>
         <w:fldChar w:fldCharType="end"/>
       </w:r>
-      <w:bookmarkEnd w:id="23"/>
+      <w:bookmarkEnd w:id="65"/>
       <w:r>
         <w:t xml:space="preserve"> Deviation from additivity of two-species competition for each species in the community. A) The deviation from additive competitor effects is shown as the increase in root mean squared error of the phenomenological models  in multispecies competition compared to single species competition.  B) The average deviation from additive competitor effects, positive values show that multispecies competition was weaker than predicted, negative values show where competition was greater than predicted.  Deviations from additivity are shown for both phenomenological models—the standard </w:t>
       </w:r>
@@ -18545,7 +18784,8 @@
       </w:r>
     </w:p>
     <w:sectPr>
-      <w:footerReference w:type="default" r:id="rId17"/>
+      <w:headerReference w:type="default" r:id="rId17"/>
+      <w:footerReference w:type="default" r:id="rId18"/>
       <w:pgSz w:w="12240" w:h="15840"/>
       <w:pgMar w:top="1440" w:right="1800" w:bottom="2004" w:left="1800" w:header="0" w:footer="1440" w:gutter="0"/>
       <w:lnNumType w:countBy="1" w:distance="283" w:restart="continuous"/>
@@ -18634,6 +18874,16 @@
     </w:p>
   </w:footnote>
 </w:footnotes>
+</file>
+
+<file path=word/header1.xml><?xml version="1.0" encoding="utf-8"?>
+<w:hdr xmlns:wpc="http://schemas.microsoft.com/office/word/2010/wordprocessingCanvas" xmlns:cx="http://schemas.microsoft.com/office/drawing/2014/chartex" xmlns:cx1="http://schemas.microsoft.com/office/drawing/2015/9/8/chartex" xmlns:cx2="http://schemas.microsoft.com/office/drawing/2015/10/21/chartex" xmlns:cx3="http://schemas.microsoft.com/office/drawing/2016/5/9/chartex" xmlns:cx4="http://schemas.microsoft.com/office/drawing/2016/5/10/chartex" xmlns:cx5="http://schemas.microsoft.com/office/drawing/2016/5/11/chartex" xmlns:cx6="http://schemas.microsoft.com/office/drawing/2016/5/12/chartex" xmlns:cx7="http://schemas.microsoft.com/office/drawing/2016/5/13/chartex" xmlns:cx8="http://schemas.microsoft.com/office/drawing/2016/5/14/chartex" xmlns:mc="http://schemas.openxmlformats.org/markup-compatibility/2006" xmlns:aink="http://schemas.microsoft.com/office/drawing/2016/ink" xmlns:am3d="http://schemas.microsoft.com/office/drawing/2017/model3d" xmlns:o="urn:schemas-microsoft-com:office:office" xmlns:r="http://schemas.openxmlformats.org/officeDocument/2006/relationships" xmlns:m="http://schemas.openxmlformats.org/officeDocument/2006/math" xmlns:v="urn:schemas-microsoft-com:vml" xmlns:wp14="http://schemas.microsoft.com/office/word/2010/wordprocessingDrawing" xmlns:wp="http://schemas.openxmlformats.org/drawingml/2006/wordprocessingDrawing" xmlns:w10="urn:schemas-microsoft-com:office:word" xmlns:w="http://schemas.openxmlformats.org/wordprocessingml/2006/main" xmlns:w14="http://schemas.microsoft.com/office/word/2010/wordml" xmlns:w15="http://schemas.microsoft.com/office/word/2012/wordml" xmlns:w16cid="http://schemas.microsoft.com/office/word/2016/wordml/cid" xmlns:w16se="http://schemas.microsoft.com/office/word/2015/wordml/symex" xmlns:wpg="http://schemas.microsoft.com/office/word/2010/wordprocessingGroup" xmlns:wpi="http://schemas.microsoft.com/office/word/2010/wordprocessingInk" xmlns:wne="http://schemas.microsoft.com/office/word/2006/wordml" xmlns:wps="http://schemas.microsoft.com/office/word/2010/wordprocessingShape" mc:Ignorable="w14 w15 w16se w16cid wp14">
+  <w:p>
+    <w:pPr>
+      <w:pStyle w:val="Header"/>
+    </w:pPr>
+  </w:p>
+</w:hdr>
 </file>
 
 <file path=word/numbering.xml><?xml version="1.0" encoding="utf-8"?>
@@ -21156,7 +21406,7 @@
 </file>
 
 <file path=customXml/itemProps1.xml><?xml version="1.0" encoding="utf-8"?>
-<ds:datastoreItem xmlns:ds="http://schemas.openxmlformats.org/officeDocument/2006/customXml" ds:itemID="{22D41B87-6B1D-CA42-8756-040A318712B5}">
+<ds:datastoreItem xmlns:ds="http://schemas.openxmlformats.org/officeDocument/2006/customXml" ds:itemID="{71420436-941D-0848-AC92-9A7217FCA53F}">
   <ds:schemaRefs>
     <ds:schemaRef ds:uri="http://schemas.openxmlformats.org/officeDocument/2006/bibliography"/>
   </ds:schemaRefs>

</xml_diff>